<commit_message>
<beta 3.0.3> independ param for tags in kf
</commit_message>
<xml_diff>
--- a/document/Trilateration.docx
+++ b/document/Trilateration.docx
@@ -82,7 +82,7 @@
           <v:shape id="_x0000_i1025" type="#_x0000_t75" style="width:182.25pt;height:84pt" o:ole="">
             <v:imagedata r:id="rId7" o:title=""/>
           </v:shape>
-          <o:OLEObject Type="Embed" ProgID="Equation.DSMT4" ShapeID="_x0000_i1025" DrawAspect="Content" ObjectID="_1578482814" r:id="rId8"/>
+          <o:OLEObject Type="Embed" ProgID="Equation.DSMT4" ShapeID="_x0000_i1025" DrawAspect="Content" ObjectID="_1578815173" r:id="rId8"/>
         </w:object>
       </w:r>
       <w:r>
@@ -104,7 +104,7 @@
           <v:shape id="_x0000_i1026" type="#_x0000_t75" style="width:53.25pt;height:20.25pt" o:ole="">
             <v:imagedata r:id="rId9" o:title=""/>
           </v:shape>
-          <o:OLEObject Type="Embed" ProgID="Equation.DSMT4" ShapeID="_x0000_i1026" DrawAspect="Content" ObjectID="_1578482815" r:id="rId10"/>
+          <o:OLEObject Type="Embed" ProgID="Equation.DSMT4" ShapeID="_x0000_i1026" DrawAspect="Content" ObjectID="_1578815174" r:id="rId10"/>
         </w:object>
       </w:r>
       <w:r>
@@ -124,7 +124,7 @@
           <v:shape id="_x0000_i1027" type="#_x0000_t75" style="width:50.25pt;height:20.25pt" o:ole="">
             <v:imagedata r:id="rId11" o:title=""/>
           </v:shape>
-          <o:OLEObject Type="Embed" ProgID="Equation.DSMT4" ShapeID="_x0000_i1027" DrawAspect="Content" ObjectID="_1578482816" r:id="rId12"/>
+          <o:OLEObject Type="Embed" ProgID="Equation.DSMT4" ShapeID="_x0000_i1027" DrawAspect="Content" ObjectID="_1578815175" r:id="rId12"/>
         </w:object>
       </w:r>
       <w:r>
@@ -141,7 +141,7 @@
           <v:shape id="_x0000_i1028" type="#_x0000_t75" style="width:54pt;height:20.25pt" o:ole="">
             <v:imagedata r:id="rId13" o:title=""/>
           </v:shape>
-          <o:OLEObject Type="Embed" ProgID="Equation.DSMT4" ShapeID="_x0000_i1028" DrawAspect="Content" ObjectID="_1578482817" r:id="rId14"/>
+          <o:OLEObject Type="Embed" ProgID="Equation.DSMT4" ShapeID="_x0000_i1028" DrawAspect="Content" ObjectID="_1578815176" r:id="rId14"/>
         </w:object>
       </w:r>
       <w:r>
@@ -173,7 +173,7 @@
           <v:shape id="_x0000_i1029" type="#_x0000_t75" style="width:39.75pt;height:20.25pt" o:ole="">
             <v:imagedata r:id="rId15" o:title=""/>
           </v:shape>
-          <o:OLEObject Type="Embed" ProgID="Equation.DSMT4" ShapeID="_x0000_i1029" DrawAspect="Content" ObjectID="_1578482818" r:id="rId16"/>
+          <o:OLEObject Type="Embed" ProgID="Equation.DSMT4" ShapeID="_x0000_i1029" DrawAspect="Content" ObjectID="_1578815177" r:id="rId16"/>
         </w:object>
       </w:r>
       <w:r>
@@ -208,7 +208,7 @@
           <v:shape id="_x0000_i1030" type="#_x0000_t75" style="width:14.25pt;height:18pt" o:ole="">
             <v:imagedata r:id="rId17" o:title=""/>
           </v:shape>
-          <o:OLEObject Type="Embed" ProgID="Equation.DSMT4" ShapeID="_x0000_i1030" DrawAspect="Content" ObjectID="_1578482819" r:id="rId18"/>
+          <o:OLEObject Type="Embed" ProgID="Equation.DSMT4" ShapeID="_x0000_i1030" DrawAspect="Content" ObjectID="_1578815178" r:id="rId18"/>
         </w:object>
       </w:r>
       <w:r>
@@ -225,7 +225,7 @@
           <v:shape id="_x0000_i1031" type="#_x0000_t75" style="width:12.75pt;height:18pt" o:ole="">
             <v:imagedata r:id="rId19" o:title=""/>
           </v:shape>
-          <o:OLEObject Type="Embed" ProgID="Equation.DSMT4" ShapeID="_x0000_i1031" DrawAspect="Content" ObjectID="_1578482820" r:id="rId20"/>
+          <o:OLEObject Type="Embed" ProgID="Equation.DSMT4" ShapeID="_x0000_i1031" DrawAspect="Content" ObjectID="_1578815179" r:id="rId20"/>
         </w:object>
       </w:r>
       <w:r>
@@ -242,7 +242,7 @@
           <v:shape id="_x0000_i1032" type="#_x0000_t75" style="width:14.25pt;height:18pt" o:ole="">
             <v:imagedata r:id="rId21" o:title=""/>
           </v:shape>
-          <o:OLEObject Type="Embed" ProgID="Equation.DSMT4" ShapeID="_x0000_i1032" DrawAspect="Content" ObjectID="_1578482821" r:id="rId22"/>
+          <o:OLEObject Type="Embed" ProgID="Equation.DSMT4" ShapeID="_x0000_i1032" DrawAspect="Content" ObjectID="_1578815180" r:id="rId22"/>
         </w:object>
       </w:r>
       <w:r>
@@ -313,7 +313,7 @@
           <v:shape id="_x0000_i1033" type="#_x0000_t75" style="width:105pt;height:38.25pt" o:ole="">
             <v:imagedata r:id="rId23" o:title=""/>
           </v:shape>
-          <o:OLEObject Type="Embed" ProgID="Equation.DSMT4" ShapeID="_x0000_i1033" DrawAspect="Content" ObjectID="_1578482822" r:id="rId24"/>
+          <o:OLEObject Type="Embed" ProgID="Equation.DSMT4" ShapeID="_x0000_i1033" DrawAspect="Content" ObjectID="_1578815181" r:id="rId24"/>
         </w:object>
       </w:r>
     </w:p>
@@ -344,7 +344,7 @@
           <v:shape id="_x0000_i1034" type="#_x0000_t75" style="width:120pt;height:54.75pt" o:ole="">
             <v:imagedata r:id="rId25" o:title=""/>
           </v:shape>
-          <o:OLEObject Type="Embed" ProgID="Equation.DSMT4" ShapeID="_x0000_i1034" DrawAspect="Content" ObjectID="_1578482823" r:id="rId26"/>
+          <o:OLEObject Type="Embed" ProgID="Equation.DSMT4" ShapeID="_x0000_i1034" DrawAspect="Content" ObjectID="_1578815182" r:id="rId26"/>
         </w:object>
       </w:r>
       <w:r>
@@ -371,7 +371,7 @@
           <v:shape id="_x0000_i1035" type="#_x0000_t75" style="width:131.25pt;height:55.5pt" o:ole="">
             <v:imagedata r:id="rId27" o:title=""/>
           </v:shape>
-          <o:OLEObject Type="Embed" ProgID="Equation.DSMT4" ShapeID="_x0000_i1035" DrawAspect="Content" ObjectID="_1578482824" r:id="rId28"/>
+          <o:OLEObject Type="Embed" ProgID="Equation.DSMT4" ShapeID="_x0000_i1035" DrawAspect="Content" ObjectID="_1578815183" r:id="rId28"/>
         </w:object>
       </w:r>
     </w:p>
@@ -404,7 +404,7 @@
           <v:shape id="_x0000_i1036" type="#_x0000_t75" style="width:321.75pt;height:81.75pt" o:ole="">
             <v:imagedata r:id="rId29" o:title=""/>
           </v:shape>
-          <o:OLEObject Type="Embed" ProgID="Equation.DSMT4" ShapeID="_x0000_i1036" DrawAspect="Content" ObjectID="_1578482825" r:id="rId30"/>
+          <o:OLEObject Type="Embed" ProgID="Equation.DSMT4" ShapeID="_x0000_i1036" DrawAspect="Content" ObjectID="_1578815184" r:id="rId30"/>
         </w:object>
       </w:r>
     </w:p>
@@ -508,7 +508,7 @@
           <v:shape id="_x0000_i1037" type="#_x0000_t75" style="width:16.5pt;height:18.75pt" o:ole="">
             <v:imagedata r:id="rId32" o:title=""/>
           </v:shape>
-          <o:OLEObject Type="Embed" ProgID="Equation.DSMT4" ShapeID="_x0000_i1037" DrawAspect="Content" ObjectID="_1578482826" r:id="rId33"/>
+          <o:OLEObject Type="Embed" ProgID="Equation.DSMT4" ShapeID="_x0000_i1037" DrawAspect="Content" ObjectID="_1578815185" r:id="rId33"/>
         </w:object>
       </w:r>
       <w:r>
@@ -537,7 +537,7 @@
           <v:shape id="_x0000_i1038" type="#_x0000_t75" style="width:30pt;height:19.5pt" o:ole="">
             <v:imagedata r:id="rId34" o:title=""/>
           </v:shape>
-          <o:OLEObject Type="Embed" ProgID="Equation.DSMT4" ShapeID="_x0000_i1038" DrawAspect="Content" ObjectID="_1578482827" r:id="rId35"/>
+          <o:OLEObject Type="Embed" ProgID="Equation.DSMT4" ShapeID="_x0000_i1038" DrawAspect="Content" ObjectID="_1578815186" r:id="rId35"/>
         </w:object>
       </w:r>
       <w:r>
@@ -559,7 +559,7 @@
           <v:shape id="_x0000_i1039" type="#_x0000_t75" style="width:280.5pt;height:39.75pt" o:ole="">
             <v:imagedata r:id="rId36" o:title=""/>
           </v:shape>
-          <o:OLEObject Type="Embed" ProgID="Equation.DSMT4" ShapeID="_x0000_i1039" DrawAspect="Content" ObjectID="_1578482828" r:id="rId37"/>
+          <o:OLEObject Type="Embed" ProgID="Equation.DSMT4" ShapeID="_x0000_i1039" DrawAspect="Content" ObjectID="_1578815187" r:id="rId37"/>
         </w:object>
       </w:r>
     </w:p>
@@ -592,7 +592,7 @@
           <v:shape id="_x0000_i1040" type="#_x0000_t75" style="width:165.75pt;height:55.5pt" o:ole="">
             <v:imagedata r:id="rId38" o:title=""/>
           </v:shape>
-          <o:OLEObject Type="Embed" ProgID="Equation.DSMT4" ShapeID="_x0000_i1040" DrawAspect="Content" ObjectID="_1578482829" r:id="rId39"/>
+          <o:OLEObject Type="Embed" ProgID="Equation.DSMT4" ShapeID="_x0000_i1040" DrawAspect="Content" ObjectID="_1578815188" r:id="rId39"/>
         </w:object>
       </w:r>
     </w:p>
@@ -665,11 +665,6 @@
       </w:r>
     </w:p>
     <w:p>
-      <w:pPr>
-        <w:rPr>
-          <w:rFonts w:hint="eastAsia"/>
-        </w:rPr>
-      </w:pPr>
       <w:r>
         <w:rPr>
           <w:rFonts w:hint="eastAsia"/>
@@ -677,10 +672,7 @@
         <w:t>文章</w:t>
       </w:r>
       <w:r>
-        <w:t>：</w:t>
-      </w:r>
-      <w:r>
-        <w:t>《</w:t>
+        <w:t>：《</w:t>
       </w:r>
       <w:r>
         <w:rPr>
@@ -698,8 +690,6 @@
       <w:r>
         <w:t>》</w:t>
       </w:r>
-      <w:bookmarkStart w:id="0" w:name="_GoBack"/>
-      <w:bookmarkEnd w:id="0"/>
     </w:p>
     <w:p>
       <w:r>
@@ -743,7 +733,7 @@
           <v:shape id="_x0000_i1041" type="#_x0000_t75" style="width:30pt;height:19.5pt" o:ole="">
             <v:imagedata r:id="rId34" o:title=""/>
           </v:shape>
-          <o:OLEObject Type="Embed" ProgID="Equation.DSMT4" ShapeID="_x0000_i1041" DrawAspect="Content" ObjectID="_1578482830" r:id="rId40"/>
+          <o:OLEObject Type="Embed" ProgID="Equation.DSMT4" ShapeID="_x0000_i1041" DrawAspect="Content" ObjectID="_1578815189" r:id="rId40"/>
         </w:object>
       </w:r>
       <w:r>
@@ -762,7 +752,7 @@
           <v:shape id="_x0000_i1042" type="#_x0000_t75" style="width:381.75pt;height:93.75pt" o:ole="">
             <v:imagedata r:id="rId41" o:title=""/>
           </v:shape>
-          <o:OLEObject Type="Embed" ProgID="Equation.DSMT4" ShapeID="_x0000_i1042" DrawAspect="Content" ObjectID="_1578482831" r:id="rId42"/>
+          <o:OLEObject Type="Embed" ProgID="Equation.DSMT4" ShapeID="_x0000_i1042" DrawAspect="Content" ObjectID="_1578815190" r:id="rId42"/>
         </w:object>
       </w:r>
     </w:p>
@@ -811,11 +801,6 @@
       </w:r>
     </w:p>
     <w:p>
-      <w:pPr>
-        <w:rPr>
-          <w:rFonts w:hint="eastAsia"/>
-        </w:rPr>
-      </w:pPr>
       <w:r>
         <w:rPr>
           <w:rFonts w:hint="eastAsia"/>
@@ -922,7 +907,7 @@
           <v:shape id="_x0000_i1043" type="#_x0000_t75" style="width:10.5pt;height:10.5pt" o:ole="">
             <v:imagedata r:id="rId43" o:title=""/>
           </v:shape>
-          <o:OLEObject Type="Embed" ProgID="Equation.DSMT4" ShapeID="_x0000_i1043" DrawAspect="Content" ObjectID="_1578482832" r:id="rId44"/>
+          <o:OLEObject Type="Embed" ProgID="Equation.DSMT4" ShapeID="_x0000_i1043" DrawAspect="Content" ObjectID="_1578815191" r:id="rId44"/>
         </w:object>
       </w:r>
       <w:r>
@@ -939,7 +924,7 @@
           <v:shape id="_x0000_i1044" type="#_x0000_t75" style="width:16.5pt;height:18.75pt" o:ole="">
             <v:imagedata r:id="rId45" o:title=""/>
           </v:shape>
-          <o:OLEObject Type="Embed" ProgID="Equation.DSMT4" ShapeID="_x0000_i1044" DrawAspect="Content" ObjectID="_1578482833" r:id="rId46"/>
+          <o:OLEObject Type="Embed" ProgID="Equation.DSMT4" ShapeID="_x0000_i1044" DrawAspect="Content" ObjectID="_1578815192" r:id="rId46"/>
         </w:object>
       </w:r>
       <w:r>
@@ -1317,7 +1302,7 @@
           <v:shape id="_x0000_i1045" type="#_x0000_t75" style="width:216.75pt;height:91.5pt" o:ole="">
             <v:imagedata r:id="rId47" o:title=""/>
           </v:shape>
-          <o:OLEObject Type="Embed" ProgID="Equation.DSMT4" ShapeID="_x0000_i1045" DrawAspect="Content" ObjectID="_1578482834" r:id="rId48"/>
+          <o:OLEObject Type="Embed" ProgID="Equation.DSMT4" ShapeID="_x0000_i1045" DrawAspect="Content" ObjectID="_1578815193" r:id="rId48"/>
         </w:object>
       </w:r>
     </w:p>
@@ -1378,7 +1363,7 @@
           <v:shape id="_x0000_i1046" type="#_x0000_t75" style="width:48pt;height:19.5pt" o:ole="">
             <v:imagedata r:id="rId49" o:title=""/>
           </v:shape>
-          <o:OLEObject Type="Embed" ProgID="Equation.DSMT4" ShapeID="_x0000_i1046" DrawAspect="Content" ObjectID="_1578482835" r:id="rId50"/>
+          <o:OLEObject Type="Embed" ProgID="Equation.DSMT4" ShapeID="_x0000_i1046" DrawAspect="Content" ObjectID="_1578815194" r:id="rId50"/>
         </w:object>
       </w:r>
       <w:r>
@@ -1407,7 +1392,7 @@
           <v:shape id="_x0000_i1047" type="#_x0000_t75" style="width:84.75pt;height:21.75pt" o:ole="">
             <v:imagedata r:id="rId51" o:title=""/>
           </v:shape>
-          <o:OLEObject Type="Embed" ProgID="Equation.DSMT4" ShapeID="_x0000_i1047" DrawAspect="Content" ObjectID="_1578482836" r:id="rId52"/>
+          <o:OLEObject Type="Embed" ProgID="Equation.DSMT4" ShapeID="_x0000_i1047" DrawAspect="Content" ObjectID="_1578815195" r:id="rId52"/>
         </w:object>
       </w:r>
       <w:r>
@@ -1439,7 +1424,7 @@
           <v:shape id="_x0000_i1048" type="#_x0000_t75" style="width:93pt;height:24pt" o:ole="">
             <v:imagedata r:id="rId53" o:title=""/>
           </v:shape>
-          <o:OLEObject Type="Embed" ProgID="Equation.DSMT4" ShapeID="_x0000_i1048" DrawAspect="Content" ObjectID="_1578482837" r:id="rId54"/>
+          <o:OLEObject Type="Embed" ProgID="Equation.DSMT4" ShapeID="_x0000_i1048" DrawAspect="Content" ObjectID="_1578815196" r:id="rId54"/>
         </w:object>
       </w:r>
       <w:r>
@@ -1459,7 +1444,7 @@
           <v:shape id="_x0000_i1049" type="#_x0000_t75" style="width:10.5pt;height:14.25pt" o:ole="">
             <v:imagedata r:id="rId55" o:title=""/>
           </v:shape>
-          <o:OLEObject Type="Embed" ProgID="Equation.DSMT4" ShapeID="_x0000_i1049" DrawAspect="Content" ObjectID="_1578482838" r:id="rId56"/>
+          <o:OLEObject Type="Embed" ProgID="Equation.DSMT4" ShapeID="_x0000_i1049" DrawAspect="Content" ObjectID="_1578815197" r:id="rId56"/>
         </w:object>
       </w:r>
       <w:r>
@@ -1482,7 +1467,7 @@
           <v:shape id="_x0000_i1050" type="#_x0000_t75" style="width:10.5pt;height:16.5pt" o:ole="">
             <v:imagedata r:id="rId57" o:title=""/>
           </v:shape>
-          <o:OLEObject Type="Embed" ProgID="Equation.DSMT4" ShapeID="_x0000_i1050" DrawAspect="Content" ObjectID="_1578482839" r:id="rId58"/>
+          <o:OLEObject Type="Embed" ProgID="Equation.DSMT4" ShapeID="_x0000_i1050" DrawAspect="Content" ObjectID="_1578815198" r:id="rId58"/>
         </w:object>
       </w:r>
       <w:r>
@@ -1505,7 +1490,7 @@
           <v:shape id="_x0000_i1051" type="#_x0000_t75" style="width:75.75pt;height:36.75pt" o:ole="">
             <v:imagedata r:id="rId59" o:title=""/>
           </v:shape>
-          <o:OLEObject Type="Embed" ProgID="Equation.DSMT4" ShapeID="_x0000_i1051" DrawAspect="Content" ObjectID="_1578482840" r:id="rId60"/>
+          <o:OLEObject Type="Embed" ProgID="Equation.DSMT4" ShapeID="_x0000_i1051" DrawAspect="Content" ObjectID="_1578815199" r:id="rId60"/>
         </w:object>
       </w:r>
       <w:r>
@@ -1522,7 +1507,7 @@
           <v:shape id="_x0000_i1052" type="#_x0000_t75" style="width:50.25pt;height:20.25pt" o:ole="">
             <v:imagedata r:id="rId61" o:title=""/>
           </v:shape>
-          <o:OLEObject Type="Embed" ProgID="Equation.DSMT4" ShapeID="_x0000_i1052" DrawAspect="Content" ObjectID="_1578482841" r:id="rId62"/>
+          <o:OLEObject Type="Embed" ProgID="Equation.DSMT4" ShapeID="_x0000_i1052" DrawAspect="Content" ObjectID="_1578815200" r:id="rId62"/>
         </w:object>
       </w:r>
       <w:r>
@@ -1548,7 +1533,7 @@
           <v:shape id="_x0000_i1053" type="#_x0000_t75" style="width:75.75pt;height:21.75pt" o:ole="">
             <v:imagedata r:id="rId63" o:title=""/>
           </v:shape>
-          <o:OLEObject Type="Embed" ProgID="Equation.DSMT4" ShapeID="_x0000_i1053" DrawAspect="Content" ObjectID="_1578482842" r:id="rId64"/>
+          <o:OLEObject Type="Embed" ProgID="Equation.DSMT4" ShapeID="_x0000_i1053" DrawAspect="Content" ObjectID="_1578815201" r:id="rId64"/>
         </w:object>
       </w:r>
       <w:r>
@@ -1589,7 +1574,7 @@
           <v:shape id="_x0000_i1054" type="#_x0000_t75" style="width:91.5pt;height:19.5pt" o:ole="">
             <v:imagedata r:id="rId65" o:title=""/>
           </v:shape>
-          <o:OLEObject Type="Embed" ProgID="Equation.DSMT4" ShapeID="_x0000_i1054" DrawAspect="Content" ObjectID="_1578482843" r:id="rId66"/>
+          <o:OLEObject Type="Embed" ProgID="Equation.DSMT4" ShapeID="_x0000_i1054" DrawAspect="Content" ObjectID="_1578815202" r:id="rId66"/>
         </w:object>
       </w:r>
       <w:r>
@@ -1614,7 +1599,7 @@
           <v:shape id="_x0000_i1055" type="#_x0000_t75" style="width:17.25pt;height:12.75pt" o:ole="">
             <v:imagedata r:id="rId67" o:title=""/>
           </v:shape>
-          <o:OLEObject Type="Embed" ProgID="Equation.DSMT4" ShapeID="_x0000_i1055" DrawAspect="Content" ObjectID="_1578482844" r:id="rId68"/>
+          <o:OLEObject Type="Embed" ProgID="Equation.DSMT4" ShapeID="_x0000_i1055" DrawAspect="Content" ObjectID="_1578815203" r:id="rId68"/>
         </w:object>
       </w:r>
       <w:r>
@@ -1634,7 +1619,7 @@
           <v:shape id="_x0000_i1056" type="#_x0000_t75" style="width:10.5pt;height:10.5pt" o:ole="">
             <v:imagedata r:id="rId69" o:title=""/>
           </v:shape>
-          <o:OLEObject Type="Embed" ProgID="Equation.DSMT4" ShapeID="_x0000_i1056" DrawAspect="Content" ObjectID="_1578482845" r:id="rId70"/>
+          <o:OLEObject Type="Embed" ProgID="Equation.DSMT4" ShapeID="_x0000_i1056" DrawAspect="Content" ObjectID="_1578815204" r:id="rId70"/>
         </w:object>
       </w:r>
       <w:r>
@@ -1665,7 +1650,7 @@
           <v:shape id="_x0000_i1057" type="#_x0000_t75" style="width:144.75pt;height:25.5pt" o:ole="">
             <v:imagedata r:id="rId71" o:title=""/>
           </v:shape>
-          <o:OLEObject Type="Embed" ProgID="Equation.DSMT4" ShapeID="_x0000_i1057" DrawAspect="Content" ObjectID="_1578482846" r:id="rId72"/>
+          <o:OLEObject Type="Embed" ProgID="Equation.DSMT4" ShapeID="_x0000_i1057" DrawAspect="Content" ObjectID="_1578815205" r:id="rId72"/>
         </w:object>
       </w:r>
       <w:r>
@@ -1682,7 +1667,7 @@
           <v:shape id="_x0000_i1058" type="#_x0000_t75" style="width:33pt;height:18pt" o:ole="">
             <v:imagedata r:id="rId73" o:title=""/>
           </v:shape>
-          <o:OLEObject Type="Embed" ProgID="Equation.DSMT4" ShapeID="_x0000_i1058" DrawAspect="Content" ObjectID="_1578482847" r:id="rId74"/>
+          <o:OLEObject Type="Embed" ProgID="Equation.DSMT4" ShapeID="_x0000_i1058" DrawAspect="Content" ObjectID="_1578815206" r:id="rId74"/>
         </w:object>
       </w:r>
       <w:r>
@@ -1711,7 +1696,7 @@
           <v:shape id="_x0000_i1059" type="#_x0000_t75" style="width:29.25pt;height:19.5pt" o:ole="">
             <v:imagedata r:id="rId75" o:title=""/>
           </v:shape>
-          <o:OLEObject Type="Embed" ProgID="Equation.DSMT4" ShapeID="_x0000_i1059" DrawAspect="Content" ObjectID="_1578482848" r:id="rId76"/>
+          <o:OLEObject Type="Embed" ProgID="Equation.DSMT4" ShapeID="_x0000_i1059" DrawAspect="Content" ObjectID="_1578815207" r:id="rId76"/>
         </w:object>
       </w:r>
       <w:r>
@@ -1728,7 +1713,7 @@
           <v:shape id="_x0000_i1060" type="#_x0000_t75" style="width:14.25pt;height:18pt" o:ole="">
             <v:imagedata r:id="rId77" o:title=""/>
           </v:shape>
-          <o:OLEObject Type="Embed" ProgID="Equation.DSMT4" ShapeID="_x0000_i1060" DrawAspect="Content" ObjectID="_1578482849" r:id="rId78"/>
+          <o:OLEObject Type="Embed" ProgID="Equation.DSMT4" ShapeID="_x0000_i1060" DrawAspect="Content" ObjectID="_1578815208" r:id="rId78"/>
         </w:object>
       </w:r>
       <w:r>
@@ -1763,7 +1748,7 @@
           <v:shape id="_x0000_i1061" type="#_x0000_t75" style="width:139.5pt;height:19.5pt" o:ole="">
             <v:imagedata r:id="rId79" o:title=""/>
           </v:shape>
-          <o:OLEObject Type="Embed" ProgID="Equation.DSMT4" ShapeID="_x0000_i1061" DrawAspect="Content" ObjectID="_1578482850" r:id="rId80"/>
+          <o:OLEObject Type="Embed" ProgID="Equation.DSMT4" ShapeID="_x0000_i1061" DrawAspect="Content" ObjectID="_1578815209" r:id="rId80"/>
         </w:object>
       </w:r>
       <w:r>
@@ -1783,7 +1768,7 @@
           <v:shape id="_x0000_i1062" type="#_x0000_t75" style="width:158.25pt;height:27.75pt" o:ole="">
             <v:imagedata r:id="rId81" o:title=""/>
           </v:shape>
-          <o:OLEObject Type="Embed" ProgID="Equation.DSMT4" ShapeID="_x0000_i1062" DrawAspect="Content" ObjectID="_1578482851" r:id="rId82"/>
+          <o:OLEObject Type="Embed" ProgID="Equation.DSMT4" ShapeID="_x0000_i1062" DrawAspect="Content" ObjectID="_1578815210" r:id="rId82"/>
         </w:object>
       </w:r>
       <w:r>
@@ -1803,7 +1788,7 @@
           <v:shape id="_x0000_i1063" type="#_x0000_t75" style="width:186pt;height:36pt" o:ole="">
             <v:imagedata r:id="rId83" o:title=""/>
           </v:shape>
-          <o:OLEObject Type="Embed" ProgID="Equation.DSMT4" ShapeID="_x0000_i1063" DrawAspect="Content" ObjectID="_1578482852" r:id="rId84"/>
+          <o:OLEObject Type="Embed" ProgID="Equation.DSMT4" ShapeID="_x0000_i1063" DrawAspect="Content" ObjectID="_1578815211" r:id="rId84"/>
         </w:object>
       </w:r>
       <w:r>
@@ -1820,7 +1805,7 @@
           <v:shape id="_x0000_i1064" type="#_x0000_t75" style="width:15pt;height:18.75pt" o:ole="">
             <v:imagedata r:id="rId85" o:title=""/>
           </v:shape>
-          <o:OLEObject Type="Embed" ProgID="Equation.DSMT4" ShapeID="_x0000_i1064" DrawAspect="Content" ObjectID="_1578482853" r:id="rId86"/>
+          <o:OLEObject Type="Embed" ProgID="Equation.DSMT4" ShapeID="_x0000_i1064" DrawAspect="Content" ObjectID="_1578815212" r:id="rId86"/>
         </w:object>
       </w:r>
       <w:r>
@@ -1837,7 +1822,7 @@
           <v:shape id="_x0000_i1065" type="#_x0000_t75" style="width:29.25pt;height:19.5pt" o:ole="">
             <v:imagedata r:id="rId87" o:title=""/>
           </v:shape>
-          <o:OLEObject Type="Embed" ProgID="Equation.DSMT4" ShapeID="_x0000_i1065" DrawAspect="Content" ObjectID="_1578482854" r:id="rId88"/>
+          <o:OLEObject Type="Embed" ProgID="Equation.DSMT4" ShapeID="_x0000_i1065" DrawAspect="Content" ObjectID="_1578815213" r:id="rId88"/>
         </w:object>
       </w:r>
       <w:r>
@@ -1863,7 +1848,7 @@
           <v:shape id="_x0000_i1066" type="#_x0000_t75" style="width:68.25pt;height:36pt" o:ole="">
             <v:imagedata r:id="rId89" o:title=""/>
           </v:shape>
-          <o:OLEObject Type="Embed" ProgID="Equation.DSMT4" ShapeID="_x0000_i1066" DrawAspect="Content" ObjectID="_1578482855" r:id="rId90"/>
+          <o:OLEObject Type="Embed" ProgID="Equation.DSMT4" ShapeID="_x0000_i1066" DrawAspect="Content" ObjectID="_1578815214" r:id="rId90"/>
         </w:object>
       </w:r>
       <w:r>
@@ -1880,7 +1865,7 @@
           <v:shape id="_x0000_i1067" type="#_x0000_t75" style="width:68.25pt;height:36pt" o:ole="">
             <v:imagedata r:id="rId91" o:title=""/>
           </v:shape>
-          <o:OLEObject Type="Embed" ProgID="Equation.DSMT4" ShapeID="_x0000_i1067" DrawAspect="Content" ObjectID="_1578482856" r:id="rId92"/>
+          <o:OLEObject Type="Embed" ProgID="Equation.DSMT4" ShapeID="_x0000_i1067" DrawAspect="Content" ObjectID="_1578815215" r:id="rId92"/>
         </w:object>
       </w:r>
       <w:r>
@@ -1939,7 +1924,7 @@
           <v:shape id="_x0000_i1068" type="#_x0000_t75" style="width:107.25pt;height:21.75pt" o:ole="">
             <v:imagedata r:id="rId93" o:title=""/>
           </v:shape>
-          <o:OLEObject Type="Embed" ProgID="Equation.DSMT4" ShapeID="_x0000_i1068" DrawAspect="Content" ObjectID="_1578482857" r:id="rId94"/>
+          <o:OLEObject Type="Embed" ProgID="Equation.DSMT4" ShapeID="_x0000_i1068" DrawAspect="Content" ObjectID="_1578815216" r:id="rId94"/>
         </w:object>
       </w:r>
       <w:r>
@@ -1959,7 +1944,7 @@
           <v:shape id="_x0000_i1069" type="#_x0000_t75" style="width:116.25pt;height:24pt" o:ole="">
             <v:imagedata r:id="rId95" o:title=""/>
           </v:shape>
-          <o:OLEObject Type="Embed" ProgID="Equation.DSMT4" ShapeID="_x0000_i1069" DrawAspect="Content" ObjectID="_1578482858" r:id="rId96"/>
+          <o:OLEObject Type="Embed" ProgID="Equation.DSMT4" ShapeID="_x0000_i1069" DrawAspect="Content" ObjectID="_1578815217" r:id="rId96"/>
         </w:object>
       </w:r>
       <w:r>
@@ -1990,7 +1975,7 @@
           <v:shape id="_x0000_i1070" type="#_x0000_t75" style="width:160.5pt;height:24pt" o:ole="">
             <v:imagedata r:id="rId97" o:title=""/>
           </v:shape>
-          <o:OLEObject Type="Embed" ProgID="Equation.DSMT4" ShapeID="_x0000_i1070" DrawAspect="Content" ObjectID="_1578482859" r:id="rId98"/>
+          <o:OLEObject Type="Embed" ProgID="Equation.DSMT4" ShapeID="_x0000_i1070" DrawAspect="Content" ObjectID="_1578815218" r:id="rId98"/>
         </w:object>
       </w:r>
       <w:r>
@@ -2010,7 +1995,7 @@
           <v:shape id="_x0000_i1071" type="#_x0000_t75" style="width:168.75pt;height:25.5pt" o:ole="">
             <v:imagedata r:id="rId99" o:title=""/>
           </v:shape>
-          <o:OLEObject Type="Embed" ProgID="Equation.DSMT4" ShapeID="_x0000_i1071" DrawAspect="Content" ObjectID="_1578482860" r:id="rId100"/>
+          <o:OLEObject Type="Embed" ProgID="Equation.DSMT4" ShapeID="_x0000_i1071" DrawAspect="Content" ObjectID="_1578815219" r:id="rId100"/>
         </w:object>
       </w:r>
       <w:r>
@@ -2033,7 +2018,7 @@
           <v:shape id="_x0000_i1072" type="#_x0000_t75" style="width:54.75pt;height:21.75pt" o:ole="">
             <v:imagedata r:id="rId101" o:title=""/>
           </v:shape>
-          <o:OLEObject Type="Embed" ProgID="Equation.DSMT4" ShapeID="_x0000_i1072" DrawAspect="Content" ObjectID="_1578482861" r:id="rId102"/>
+          <o:OLEObject Type="Embed" ProgID="Equation.DSMT4" ShapeID="_x0000_i1072" DrawAspect="Content" ObjectID="_1578815220" r:id="rId102"/>
         </w:object>
       </w:r>
       <w:r>
@@ -2053,7 +2038,7 @@
           <v:shape id="_x0000_i1073" type="#_x0000_t75" style="width:21.75pt;height:16.5pt" o:ole="">
             <v:imagedata r:id="rId103" o:title=""/>
           </v:shape>
-          <o:OLEObject Type="Embed" ProgID="Equation.DSMT4" ShapeID="_x0000_i1073" DrawAspect="Content" ObjectID="_1578482862" r:id="rId104"/>
+          <o:OLEObject Type="Embed" ProgID="Equation.DSMT4" ShapeID="_x0000_i1073" DrawAspect="Content" ObjectID="_1578815221" r:id="rId104"/>
         </w:object>
       </w:r>
       <w:r>
@@ -2085,6 +2070,362 @@
       </w:r>
       <w:r>
         <w:t>。</w:t>
+      </w:r>
+    </w:p>
+    <w:p>
+      <w:r>
+        <w:rPr>
+          <w:rFonts w:hint="eastAsia"/>
+        </w:rPr>
+        <w:t>莱文贝格－马夸特方法（</w:t>
+      </w:r>
+      <w:r>
+        <w:rPr>
+          <w:rFonts w:hint="eastAsia"/>
+        </w:rPr>
+        <w:t>Levenberg</w:t>
+      </w:r>
+      <w:r>
+        <w:rPr>
+          <w:rFonts w:hint="eastAsia"/>
+        </w:rPr>
+        <w:t>–</w:t>
+      </w:r>
+      <w:r>
+        <w:rPr>
+          <w:rFonts w:hint="eastAsia"/>
+        </w:rPr>
+        <w:t>Marquardt algorithm</w:t>
+      </w:r>
+      <w:r>
+        <w:rPr>
+          <w:rFonts w:hint="eastAsia"/>
+        </w:rPr>
+        <w:t>）能提供数非线性最小化（局部最小）的数值解。此算法能借由执行时修改参数达到结合高斯</w:t>
+      </w:r>
+      <w:r>
+        <w:rPr>
+          <w:rFonts w:hint="eastAsia"/>
+        </w:rPr>
+        <w:t>-</w:t>
+      </w:r>
+      <w:r>
+        <w:rPr>
+          <w:rFonts w:hint="eastAsia"/>
+        </w:rPr>
+        <w:t>牛顿算法以及梯度下降法的优点，并对两者之不足作改善（比如高斯</w:t>
+      </w:r>
+      <w:r>
+        <w:rPr>
+          <w:rFonts w:hint="eastAsia"/>
+        </w:rPr>
+        <w:t>-</w:t>
+      </w:r>
+      <w:r>
+        <w:rPr>
+          <w:rFonts w:hint="eastAsia"/>
+        </w:rPr>
+        <w:t>牛顿算法之反矩阵不存在或是初始值离局部极小值太远）</w:t>
+      </w:r>
+      <w:r>
+        <w:rPr>
+          <w:rFonts w:hint="eastAsia"/>
+        </w:rPr>
+        <w:t>【</w:t>
+      </w:r>
+      <w:r>
+        <w:rPr>
+          <w:rFonts w:hint="eastAsia"/>
+        </w:rPr>
+        <w:t>w</w:t>
+      </w:r>
+      <w:r>
+        <w:t>iki</w:t>
+      </w:r>
+      <w:r>
+        <w:rPr>
+          <w:rFonts w:hint="eastAsia"/>
+        </w:rPr>
+        <w:t>】</w:t>
+      </w:r>
+    </w:p>
+    <w:p>
+      <w:r>
+        <w:rPr>
+          <w:rFonts w:hint="eastAsia"/>
+        </w:rPr>
+        <w:t>本质上是</w:t>
+      </w:r>
+      <w:r>
+        <w:t>Steepest Descent</w:t>
+      </w:r>
+      <w:r>
+        <w:rPr>
+          <w:rFonts w:hint="eastAsia"/>
+        </w:rPr>
+        <w:t>法与</w:t>
+      </w:r>
+      <w:r>
+        <w:rPr>
+          <w:rFonts w:hint="eastAsia"/>
+        </w:rPr>
+        <w:t>Gauss-N</w:t>
+      </w:r>
+      <w:r>
+        <w:t>ewton</w:t>
+      </w:r>
+      <w:r>
+        <w:rPr>
+          <w:rFonts w:hint="eastAsia"/>
+        </w:rPr>
+        <w:t>法</w:t>
+      </w:r>
+      <w:bookmarkStart w:id="0" w:name="_GoBack"/>
+      <w:bookmarkEnd w:id="0"/>
+      <w:r>
+        <w:rPr>
+          <w:rFonts w:hint="eastAsia"/>
+        </w:rPr>
+        <w:t>的结合。最速下降法中</w:t>
+      </w:r>
+      <w:r>
+        <w:rPr>
+          <w:position w:val="-14"/>
+        </w:rPr>
+        <w:object w:dxaOrig="1660" w:dyaOrig="440">
+          <v:shape id="_x0000_i1229" type="#_x0000_t75" style="width:83.25pt;height:21.75pt" o:ole="">
+            <v:imagedata r:id="rId105" o:title=""/>
+          </v:shape>
+          <o:OLEObject Type="Embed" ProgID="Equation.DSMT4" ShapeID="_x0000_i1229" DrawAspect="Content" ObjectID="_1578815222" r:id="rId106"/>
+        </w:object>
+      </w:r>
+      <w:r>
+        <w:t>，</w:t>
+      </w:r>
+      <w:r>
+        <w:rPr>
+          <w:rFonts w:hint="eastAsia"/>
+        </w:rPr>
+        <w:t>高斯牛顿法中</w:t>
+      </w:r>
+      <w:r>
+        <w:rPr>
+          <w:position w:val="-16"/>
+        </w:rPr>
+        <w:object w:dxaOrig="1800" w:dyaOrig="480">
+          <v:shape id="_x0000_i1228" type="#_x0000_t75" style="width:90pt;height:24pt" o:ole="">
+            <v:imagedata r:id="rId107" o:title=""/>
+          </v:shape>
+          <o:OLEObject Type="Embed" ProgID="Equation.DSMT4" ShapeID="_x0000_i1228" DrawAspect="Content" ObjectID="_1578815223" r:id="rId108"/>
+        </w:object>
+      </w:r>
+      <w:r>
+        <w:t>。</w:t>
+      </w:r>
+      <w:r>
+        <w:rPr>
+          <w:position w:val="-10"/>
+        </w:rPr>
+        <w:object w:dxaOrig="360" w:dyaOrig="380">
+          <v:shape id="_x0000_i1230" type="#_x0000_t75" style="width:18pt;height:18.75pt" o:ole="">
+            <v:imagedata r:id="rId109" o:title=""/>
+          </v:shape>
+          <o:OLEObject Type="Embed" ProgID="Equation.DSMT4" ShapeID="_x0000_i1230" DrawAspect="Content" ObjectID="_1578815224" r:id="rId110"/>
+        </w:object>
+      </w:r>
+      <w:r>
+        <w:rPr>
+          <w:rFonts w:hint="eastAsia"/>
+        </w:rPr>
+        <w:t>的范数会随着</w:t>
+      </w:r>
+      <w:r>
+        <w:rPr>
+          <w:position w:val="-6"/>
+        </w:rPr>
+        <w:object w:dxaOrig="220" w:dyaOrig="279">
+          <v:shape id="_x0000_i1231" type="#_x0000_t75" style="width:11.25pt;height:14.25pt" o:ole="">
+            <v:imagedata r:id="rId111" o:title=""/>
+          </v:shape>
+          <o:OLEObject Type="Embed" ProgID="Equation.DSMT4" ShapeID="_x0000_i1231" DrawAspect="Content" ObjectID="_1578815225" r:id="rId112"/>
+        </w:object>
+      </w:r>
+      <w:r>
+        <w:rPr>
+          <w:rFonts w:hint="eastAsia"/>
+        </w:rPr>
+        <w:t>增大而减小。迭代的每一步，希望在保证残差下降的情况下保证，能跨出尽可能大的步子，即</w:t>
+      </w:r>
+      <w:r>
+        <w:rPr>
+          <w:position w:val="-18"/>
+        </w:rPr>
+        <w:object w:dxaOrig="499" w:dyaOrig="480">
+          <v:shape id="_x0000_i1232" type="#_x0000_t75" style="width:24.75pt;height:24pt" o:ole="">
+            <v:imagedata r:id="rId113" o:title=""/>
+          </v:shape>
+          <o:OLEObject Type="Embed" ProgID="Equation.DSMT4" ShapeID="_x0000_i1232" DrawAspect="Content" ObjectID="_1578815226" r:id="rId114"/>
+        </w:object>
+      </w:r>
+      <w:r>
+        <w:rPr>
+          <w:rFonts w:hint="eastAsia"/>
+        </w:rPr>
+        <w:t>尽可能大，以便更快的收敛。于是</w:t>
+      </w:r>
+      <w:r>
+        <w:rPr>
+          <w:position w:val="-6"/>
+        </w:rPr>
+        <w:object w:dxaOrig="220" w:dyaOrig="279">
+          <v:shape id="_x0000_i1233" type="#_x0000_t75" style="width:11.25pt;height:14.25pt" o:ole="">
+            <v:imagedata r:id="rId115" o:title=""/>
+          </v:shape>
+          <o:OLEObject Type="Embed" ProgID="Equation.DSMT4" ShapeID="_x0000_i1233" DrawAspect="Content" ObjectID="_1578815227" r:id="rId116"/>
+        </w:object>
+      </w:r>
+      <w:r>
+        <w:rPr>
+          <w:rFonts w:hint="eastAsia"/>
+        </w:rPr>
+        <w:t>应尽可能小，只有当</w:t>
+      </w:r>
+      <w:r>
+        <w:rPr>
+          <w:position w:val="-6"/>
+        </w:rPr>
+        <w:object w:dxaOrig="220" w:dyaOrig="279">
+          <v:shape id="_x0000_i1234" type="#_x0000_t75" style="width:11.25pt;height:14.25pt" o:ole="">
+            <v:imagedata r:id="rId115" o:title=""/>
+          </v:shape>
+          <o:OLEObject Type="Embed" ProgID="Equation.DSMT4" ShapeID="_x0000_i1234" DrawAspect="Content" ObjectID="_1578815228" r:id="rId117"/>
+        </w:object>
+      </w:r>
+      <w:r>
+        <w:rPr>
+          <w:rFonts w:hint="eastAsia"/>
+        </w:rPr>
+        <w:t>小到不足以满足残差预期下降时，才增加</w:t>
+      </w:r>
+      <w:r>
+        <w:rPr>
+          <w:position w:val="-6"/>
+        </w:rPr>
+        <w:object w:dxaOrig="220" w:dyaOrig="279">
+          <v:shape id="_x0000_i1235" type="#_x0000_t75" style="width:11.25pt;height:14.25pt" o:ole="">
+            <v:imagedata r:id="rId115" o:title=""/>
+          </v:shape>
+          <o:OLEObject Type="Embed" ProgID="Equation.DSMT4" ShapeID="_x0000_i1235" DrawAspect="Content" ObjectID="_1578815229" r:id="rId118"/>
+        </w:object>
+      </w:r>
+      <w:r>
+        <w:t>。</w:t>
+      </w:r>
+    </w:p>
+    <w:p>
+      <w:pPr>
+        <w:jc w:val="center"/>
+      </w:pPr>
+      <w:r>
+        <w:rPr>
+          <w:noProof/>
+        </w:rPr>
+        <w:drawing>
+          <wp:inline distT="0" distB="0" distL="0" distR="0" wp14:anchorId="3219EAC1" wp14:editId="465C741F">
+            <wp:extent cx="1828571" cy="2133333"/>
+            <wp:effectExtent l="0" t="0" r="635" b="635"/>
+            <wp:docPr id="10" name="图片 10"/>
+            <wp:cNvGraphicFramePr>
+              <a:graphicFrameLocks xmlns:a="http://schemas.openxmlformats.org/drawingml/2006/main" noChangeAspect="1"/>
+            </wp:cNvGraphicFramePr>
+            <a:graphic xmlns:a="http://schemas.openxmlformats.org/drawingml/2006/main">
+              <a:graphicData uri="http://schemas.openxmlformats.org/drawingml/2006/picture">
+                <pic:pic xmlns:pic="http://schemas.openxmlformats.org/drawingml/2006/picture">
+                  <pic:nvPicPr>
+                    <pic:cNvPr id="1" name=""/>
+                    <pic:cNvPicPr/>
+                  </pic:nvPicPr>
+                  <pic:blipFill>
+                    <a:blip r:embed="rId119"/>
+                    <a:stretch>
+                      <a:fillRect/>
+                    </a:stretch>
+                  </pic:blipFill>
+                  <pic:spPr>
+                    <a:xfrm>
+                      <a:off x="0" y="0"/>
+                      <a:ext cx="1828571" cy="2133333"/>
+                    </a:xfrm>
+                    <a:prstGeom prst="rect">
+                      <a:avLst/>
+                    </a:prstGeom>
+                  </pic:spPr>
+                </pic:pic>
+              </a:graphicData>
+            </a:graphic>
+          </wp:inline>
+        </w:drawing>
+      </w:r>
+    </w:p>
+    <w:p>
+      <w:pPr>
+        <w:rPr>
+          <w:rFonts w:hint="eastAsia"/>
+        </w:rPr>
+      </w:pPr>
+      <w:r>
+        <w:rPr>
+          <w:rFonts w:hint="eastAsia"/>
+        </w:rPr>
+        <w:t>红色为</w:t>
+      </w:r>
+      <w:r>
+        <w:rPr>
+          <w:rFonts w:hint="eastAsia"/>
+        </w:rPr>
+        <w:t>Gauss-N</w:t>
+      </w:r>
+      <w:r>
+        <w:t>ewton</w:t>
+      </w:r>
+      <w:r>
+        <w:rPr>
+          <w:rFonts w:hint="eastAsia"/>
+        </w:rPr>
+        <w:t>法</w:t>
+      </w:r>
+      <w:r>
+        <w:rPr>
+          <w:rFonts w:hint="eastAsia"/>
+        </w:rPr>
+        <w:t>，绿色为</w:t>
+      </w:r>
+      <w:r>
+        <w:t>Steepest Descent</w:t>
+      </w:r>
+      <w:r>
+        <w:rPr>
+          <w:rFonts w:hint="eastAsia"/>
+        </w:rPr>
+        <w:t>法</w:t>
+      </w:r>
+      <w:r>
+        <w:rPr>
+          <w:rFonts w:hint="eastAsia"/>
+        </w:rPr>
+        <w:t>。</w:t>
+      </w:r>
+      <w:r>
+        <w:rPr>
+          <w:rFonts w:hint="eastAsia"/>
+        </w:rPr>
+        <w:t>LM</w:t>
+      </w:r>
+      <w:r>
+        <w:rPr>
+          <w:rFonts w:hint="eastAsia"/>
+        </w:rPr>
+        <w:t>法结合两者得到折中迭代过程。</w:t>
       </w:r>
     </w:p>
     <w:p>
@@ -2102,9 +2443,9 @@
         </w:rPr>
         <w:object w:dxaOrig="220" w:dyaOrig="279">
           <v:shape id="_x0000_i1074" type="#_x0000_t75" style="width:10.5pt;height:14.25pt" o:ole="">
-            <v:imagedata r:id="rId105" o:title=""/>
-          </v:shape>
-          <o:OLEObject Type="Embed" ProgID="Equation.DSMT4" ShapeID="_x0000_i1074" DrawAspect="Content" ObjectID="_1578482863" r:id="rId106"/>
+            <v:imagedata r:id="rId120" o:title=""/>
+          </v:shape>
+          <o:OLEObject Type="Embed" ProgID="Equation.DSMT4" ShapeID="_x0000_i1074" DrawAspect="Content" ObjectID="_1578815230" r:id="rId121"/>
         </w:object>
       </w:r>
       <w:r>
@@ -2154,9 +2495,9 @@
         </w:rPr>
         <w:object w:dxaOrig="200" w:dyaOrig="320">
           <v:shape id="_x0000_i1075" type="#_x0000_t75" style="width:10.5pt;height:16.5pt" o:ole="">
-            <v:imagedata r:id="rId107" o:title=""/>
-          </v:shape>
-          <o:OLEObject Type="Embed" ProgID="Equation.DSMT4" ShapeID="_x0000_i1075" DrawAspect="Content" ObjectID="_1578482864" r:id="rId108"/>
+            <v:imagedata r:id="rId122" o:title=""/>
+          </v:shape>
+          <o:OLEObject Type="Embed" ProgID="Equation.DSMT4" ShapeID="_x0000_i1075" DrawAspect="Content" ObjectID="_1578815231" r:id="rId123"/>
         </w:object>
       </w:r>
       <w:r>
@@ -2177,9 +2518,9 @@
         </w:rPr>
         <w:object w:dxaOrig="279" w:dyaOrig="360">
           <v:shape id="_x0000_i1076" type="#_x0000_t75" style="width:13.5pt;height:18pt" o:ole="">
-            <v:imagedata r:id="rId109" o:title=""/>
-          </v:shape>
-          <o:OLEObject Type="Embed" ProgID="Equation.DSMT4" ShapeID="_x0000_i1076" DrawAspect="Content" ObjectID="_1578482865" r:id="rId110"/>
+            <v:imagedata r:id="rId124" o:title=""/>
+          </v:shape>
+          <o:OLEObject Type="Embed" ProgID="Equation.DSMT4" ShapeID="_x0000_i1076" DrawAspect="Content" ObjectID="_1578815232" r:id="rId125"/>
         </w:object>
       </w:r>
       <w:r>
@@ -2194,9 +2535,9 @@
         </w:rPr>
         <w:object w:dxaOrig="520" w:dyaOrig="279">
           <v:shape id="_x0000_i1077" type="#_x0000_t75" style="width:25.5pt;height:14.25pt" o:ole="">
-            <v:imagedata r:id="rId111" o:title=""/>
-          </v:shape>
-          <o:OLEObject Type="Embed" ProgID="Equation.DSMT4" ShapeID="_x0000_i1077" DrawAspect="Content" ObjectID="_1578482866" r:id="rId112"/>
+            <v:imagedata r:id="rId126" o:title=""/>
+          </v:shape>
+          <o:OLEObject Type="Embed" ProgID="Equation.DSMT4" ShapeID="_x0000_i1077" DrawAspect="Content" ObjectID="_1578815233" r:id="rId127"/>
         </w:object>
       </w:r>
       <w:r>
@@ -2227,9 +2568,9 @@
         </w:rPr>
         <w:object w:dxaOrig="660" w:dyaOrig="360">
           <v:shape id="_x0000_i1078" type="#_x0000_t75" style="width:32.25pt;height:18pt" o:ole="">
-            <v:imagedata r:id="rId113" o:title=""/>
-          </v:shape>
-          <o:OLEObject Type="Embed" ProgID="Equation.DSMT4" ShapeID="_x0000_i1078" DrawAspect="Content" ObjectID="_1578482867" r:id="rId114"/>
+            <v:imagedata r:id="rId128" o:title=""/>
+          </v:shape>
+          <o:OLEObject Type="Embed" ProgID="Equation.DSMT4" ShapeID="_x0000_i1078" DrawAspect="Content" ObjectID="_1578815234" r:id="rId129"/>
         </w:object>
       </w:r>
       <w:r>
@@ -2244,9 +2585,9 @@
         </w:rPr>
         <w:object w:dxaOrig="920" w:dyaOrig="360">
           <v:shape id="_x0000_i1079" type="#_x0000_t75" style="width:45.75pt;height:18pt" o:ole="">
-            <v:imagedata r:id="rId115" o:title=""/>
-          </v:shape>
-          <o:OLEObject Type="Embed" ProgID="Equation.DSMT4" ShapeID="_x0000_i1079" DrawAspect="Content" ObjectID="_1578482868" r:id="rId116"/>
+            <v:imagedata r:id="rId130" o:title=""/>
+          </v:shape>
+          <o:OLEObject Type="Embed" ProgID="Equation.DSMT4" ShapeID="_x0000_i1079" DrawAspect="Content" ObjectID="_1578815235" r:id="rId131"/>
         </w:object>
       </w:r>
       <w:r>
@@ -2273,9 +2614,9 @@
         </w:rPr>
         <w:object w:dxaOrig="560" w:dyaOrig="400">
           <v:shape id="_x0000_i1080" type="#_x0000_t75" style="width:27.75pt;height:19.5pt" o:ole="">
-            <v:imagedata r:id="rId117" o:title=""/>
-          </v:shape>
-          <o:OLEObject Type="Embed" ProgID="Equation.DSMT4" ShapeID="_x0000_i1080" DrawAspect="Content" ObjectID="_1578482869" r:id="rId118"/>
+            <v:imagedata r:id="rId132" o:title=""/>
+          </v:shape>
+          <o:OLEObject Type="Embed" ProgID="Equation.DSMT4" ShapeID="_x0000_i1080" DrawAspect="Content" ObjectID="_1578815236" r:id="rId133"/>
         </w:object>
       </w:r>
       <w:r>
@@ -2348,9 +2689,9 @@
         </w:rPr>
         <w:object w:dxaOrig="859" w:dyaOrig="279">
           <v:shape id="_x0000_i1081" type="#_x0000_t75" style="width:42pt;height:14.25pt" o:ole="">
-            <v:imagedata r:id="rId119" o:title=""/>
-          </v:shape>
-          <o:OLEObject Type="Embed" ProgID="Equation.DSMT4" ShapeID="_x0000_i1081" DrawAspect="Content" ObjectID="_1578482870" r:id="rId120"/>
+            <v:imagedata r:id="rId134" o:title=""/>
+          </v:shape>
+          <o:OLEObject Type="Embed" ProgID="Equation.DSMT4" ShapeID="_x0000_i1081" DrawAspect="Content" ObjectID="_1578815237" r:id="rId135"/>
         </w:object>
       </w:r>
       <w:r>
@@ -2383,9 +2724,9 @@
         </w:rPr>
         <w:object w:dxaOrig="200" w:dyaOrig="320">
           <v:shape id="_x0000_i1082" type="#_x0000_t75" style="width:10.5pt;height:16.5pt" o:ole="">
-            <v:imagedata r:id="rId121" o:title=""/>
-          </v:shape>
-          <o:OLEObject Type="Embed" ProgID="Equation.DSMT4" ShapeID="_x0000_i1082" DrawAspect="Content" ObjectID="_1578482871" r:id="rId122"/>
+            <v:imagedata r:id="rId136" o:title=""/>
+          </v:shape>
+          <o:OLEObject Type="Embed" ProgID="Equation.DSMT4" ShapeID="_x0000_i1082" DrawAspect="Content" ObjectID="_1578815238" r:id="rId137"/>
         </w:object>
       </w:r>
       <w:r>
@@ -2406,9 +2747,9 @@
         </w:rPr>
         <w:object w:dxaOrig="940" w:dyaOrig="320">
           <v:shape id="_x0000_i1083" type="#_x0000_t75" style="width:46.5pt;height:16.5pt" o:ole="">
-            <v:imagedata r:id="rId123" o:title=""/>
-          </v:shape>
-          <o:OLEObject Type="Embed" ProgID="Equation.DSMT4" ShapeID="_x0000_i1083" DrawAspect="Content" ObjectID="_1578482872" r:id="rId124"/>
+            <v:imagedata r:id="rId138" o:title=""/>
+          </v:shape>
+          <o:OLEObject Type="Embed" ProgID="Equation.DSMT4" ShapeID="_x0000_i1083" DrawAspect="Content" ObjectID="_1578815239" r:id="rId139"/>
         </w:object>
       </w:r>
       <w:r>
@@ -2442,9 +2783,9 @@
         </w:rPr>
         <w:object w:dxaOrig="920" w:dyaOrig="360">
           <v:shape id="_x0000_i1084" type="#_x0000_t75" style="width:45.75pt;height:18pt" o:ole="">
-            <v:imagedata r:id="rId115" o:title=""/>
-          </v:shape>
-          <o:OLEObject Type="Embed" ProgID="Equation.DSMT4" ShapeID="_x0000_i1084" DrawAspect="Content" ObjectID="_1578482873" r:id="rId125"/>
+            <v:imagedata r:id="rId130" o:title=""/>
+          </v:shape>
+          <o:OLEObject Type="Embed" ProgID="Equation.DSMT4" ShapeID="_x0000_i1084" DrawAspect="Content" ObjectID="_1578815240" r:id="rId140"/>
         </w:object>
       </w:r>
       <w:r>
@@ -2471,9 +2812,9 @@
         </w:rPr>
         <w:object w:dxaOrig="999" w:dyaOrig="360">
           <v:shape id="_x0000_i1085" type="#_x0000_t75" style="width:50.25pt;height:18pt" o:ole="">
-            <v:imagedata r:id="rId126" o:title=""/>
-          </v:shape>
-          <o:OLEObject Type="Embed" ProgID="Equation.DSMT4" ShapeID="_x0000_i1085" DrawAspect="Content" ObjectID="_1578482874" r:id="rId127"/>
+            <v:imagedata r:id="rId141" o:title=""/>
+          </v:shape>
+          <o:OLEObject Type="Embed" ProgID="Equation.DSMT4" ShapeID="_x0000_i1085" DrawAspect="Content" ObjectID="_1578815241" r:id="rId142"/>
         </w:object>
       </w:r>
       <w:r>
@@ -2507,9 +2848,9 @@
         </w:rPr>
         <w:object w:dxaOrig="660" w:dyaOrig="360">
           <v:shape id="_x0000_i1086" type="#_x0000_t75" style="width:32.25pt;height:18pt" o:ole="">
-            <v:imagedata r:id="rId113" o:title=""/>
-          </v:shape>
-          <o:OLEObject Type="Embed" ProgID="Equation.DSMT4" ShapeID="_x0000_i1086" DrawAspect="Content" ObjectID="_1578482875" r:id="rId128"/>
+            <v:imagedata r:id="rId128" o:title=""/>
+          </v:shape>
+          <o:OLEObject Type="Embed" ProgID="Equation.DSMT4" ShapeID="_x0000_i1086" DrawAspect="Content" ObjectID="_1578815242" r:id="rId143"/>
         </w:object>
       </w:r>
       <w:r>
@@ -2527,9 +2868,9 @@
         </w:rPr>
         <w:object w:dxaOrig="220" w:dyaOrig="279">
           <v:shape id="_x0000_i1087" type="#_x0000_t75" style="width:10.5pt;height:14.25pt" o:ole="">
-            <v:imagedata r:id="rId105" o:title=""/>
-          </v:shape>
-          <o:OLEObject Type="Embed" ProgID="Equation.DSMT4" ShapeID="_x0000_i1087" DrawAspect="Content" ObjectID="_1578482876" r:id="rId129"/>
+            <v:imagedata r:id="rId120" o:title=""/>
+          </v:shape>
+          <o:OLEObject Type="Embed" ProgID="Equation.DSMT4" ShapeID="_x0000_i1087" DrawAspect="Content" ObjectID="_1578815243" r:id="rId144"/>
         </w:object>
       </w:r>
       <w:r>
@@ -2548,7 +2889,7 @@
           <w:rStyle w:val="a3"/>
         </w:rPr>
       </w:pPr>
-      <w:hyperlink r:id="rId130" w:history="1">
+      <w:hyperlink r:id="rId145" w:history="1">
         <w:r>
           <w:rPr>
             <w:rStyle w:val="a3"/>
@@ -2572,9 +2913,9 @@
         </w:rPr>
         <w:object w:dxaOrig="220" w:dyaOrig="279">
           <v:shape id="_x0000_i1088" type="#_x0000_t75" style="width:10.5pt;height:14.25pt" o:ole="">
-            <v:imagedata r:id="rId105" o:title=""/>
-          </v:shape>
-          <o:OLEObject Type="Embed" ProgID="Equation.DSMT4" ShapeID="_x0000_i1088" DrawAspect="Content" ObjectID="_1578482877" r:id="rId131"/>
+            <v:imagedata r:id="rId120" o:title=""/>
+          </v:shape>
+          <o:OLEObject Type="Embed" ProgID="Equation.DSMT4" ShapeID="_x0000_i1088" DrawAspect="Content" ObjectID="_1578815244" r:id="rId146"/>
         </w:object>
       </w:r>
       <w:r>
@@ -2602,7 +2943,7 @@
           <v:shape id="_x0000_i1089" type="#_x0000_t75" style="width:54.75pt;height:21.75pt" o:ole="">
             <v:imagedata r:id="rId101" o:title=""/>
           </v:shape>
-          <o:OLEObject Type="Embed" ProgID="Equation.DSMT4" ShapeID="_x0000_i1089" DrawAspect="Content" ObjectID="_1578482878" r:id="rId132"/>
+          <o:OLEObject Type="Embed" ProgID="Equation.DSMT4" ShapeID="_x0000_i1089" DrawAspect="Content" ObjectID="_1578815245" r:id="rId147"/>
         </w:object>
       </w:r>
       <w:r>
@@ -2617,9 +2958,9 @@
         </w:rPr>
         <w:object w:dxaOrig="220" w:dyaOrig="279">
           <v:shape id="_x0000_i1090" type="#_x0000_t75" style="width:10.5pt;height:14.25pt" o:ole="">
-            <v:imagedata r:id="rId105" o:title=""/>
-          </v:shape>
-          <o:OLEObject Type="Embed" ProgID="Equation.DSMT4" ShapeID="_x0000_i1090" DrawAspect="Content" ObjectID="_1578482879" r:id="rId133"/>
+            <v:imagedata r:id="rId120" o:title=""/>
+          </v:shape>
+          <o:OLEObject Type="Embed" ProgID="Equation.DSMT4" ShapeID="_x0000_i1090" DrawAspect="Content" ObjectID="_1578815246" r:id="rId148"/>
         </w:object>
       </w:r>
       <w:r>
@@ -2649,9 +2990,9 @@
         </w:rPr>
         <w:object w:dxaOrig="220" w:dyaOrig="279">
           <v:shape id="_x0000_i1091" type="#_x0000_t75" style="width:10.5pt;height:14.25pt" o:ole="">
-            <v:imagedata r:id="rId105" o:title=""/>
-          </v:shape>
-          <o:OLEObject Type="Embed" ProgID="Equation.DSMT4" ShapeID="_x0000_i1091" DrawAspect="Content" ObjectID="_1578482880" r:id="rId134"/>
+            <v:imagedata r:id="rId120" o:title=""/>
+          </v:shape>
+          <o:OLEObject Type="Embed" ProgID="Equation.DSMT4" ShapeID="_x0000_i1091" DrawAspect="Content" ObjectID="_1578815247" r:id="rId149"/>
         </w:object>
       </w:r>
       <w:r>
@@ -2681,9 +3022,9 @@
         </w:rPr>
         <w:object w:dxaOrig="220" w:dyaOrig="279">
           <v:shape id="_x0000_i1092" type="#_x0000_t75" style="width:10.5pt;height:14.25pt" o:ole="">
-            <v:imagedata r:id="rId105" o:title=""/>
-          </v:shape>
-          <o:OLEObject Type="Embed" ProgID="Equation.DSMT4" ShapeID="_x0000_i1092" DrawAspect="Content" ObjectID="_1578482881" r:id="rId135"/>
+            <v:imagedata r:id="rId120" o:title=""/>
+          </v:shape>
+          <o:OLEObject Type="Embed" ProgID="Equation.DSMT4" ShapeID="_x0000_i1092" DrawAspect="Content" ObjectID="_1578815248" r:id="rId150"/>
         </w:object>
       </w:r>
       <w:r>
@@ -2719,9 +3060,9 @@
         </w:rPr>
         <w:object w:dxaOrig="700" w:dyaOrig="320">
           <v:shape id="_x0000_i1093" type="#_x0000_t75" style="width:35.25pt;height:16.5pt" o:ole="">
-            <v:imagedata r:id="rId136" o:title=""/>
-          </v:shape>
-          <o:OLEObject Type="Embed" ProgID="Equation.DSMT4" ShapeID="_x0000_i1093" DrawAspect="Content" ObjectID="_1578482882" r:id="rId137"/>
+            <v:imagedata r:id="rId151" o:title=""/>
+          </v:shape>
+          <o:OLEObject Type="Embed" ProgID="Equation.DSMT4" ShapeID="_x0000_i1093" DrawAspect="Content" ObjectID="_1578815249" r:id="rId152"/>
         </w:object>
       </w:r>
       <w:r>
@@ -2761,9 +3102,9 @@
         </w:rPr>
         <w:object w:dxaOrig="660" w:dyaOrig="360">
           <v:shape id="_x0000_i1094" type="#_x0000_t75" style="width:32.25pt;height:18pt" o:ole="">
-            <v:imagedata r:id="rId113" o:title=""/>
-          </v:shape>
-          <o:OLEObject Type="Embed" ProgID="Equation.DSMT4" ShapeID="_x0000_i1094" DrawAspect="Content" ObjectID="_1578482883" r:id="rId138"/>
+            <v:imagedata r:id="rId128" o:title=""/>
+          </v:shape>
+          <o:OLEObject Type="Embed" ProgID="Equation.DSMT4" ShapeID="_x0000_i1094" DrawAspect="Content" ObjectID="_1578815250" r:id="rId153"/>
         </w:object>
       </w:r>
       <w:r>
@@ -2784,9 +3125,9 @@
         </w:rPr>
         <w:object w:dxaOrig="560" w:dyaOrig="400">
           <v:shape id="_x0000_i1095" type="#_x0000_t75" style="width:27.75pt;height:19.5pt" o:ole="">
-            <v:imagedata r:id="rId117" o:title=""/>
-          </v:shape>
-          <o:OLEObject Type="Embed" ProgID="Equation.DSMT4" ShapeID="_x0000_i1095" DrawAspect="Content" ObjectID="_1578482884" r:id="rId139"/>
+            <v:imagedata r:id="rId132" o:title=""/>
+          </v:shape>
+          <o:OLEObject Type="Embed" ProgID="Equation.DSMT4" ShapeID="_x0000_i1095" DrawAspect="Content" ObjectID="_1578815251" r:id="rId154"/>
         </w:object>
       </w:r>
       <w:r>
@@ -2820,9 +3161,9 @@
         </w:rPr>
         <w:object w:dxaOrig="800" w:dyaOrig="400">
           <v:shape id="_x0000_i1096" type="#_x0000_t75" style="width:39.75pt;height:20.25pt" o:ole="">
-            <v:imagedata r:id="rId140" o:title=""/>
-          </v:shape>
-          <o:OLEObject Type="Embed" ProgID="Equation.DSMT4" ShapeID="_x0000_i1096" DrawAspect="Content" ObjectID="_1578482885" r:id="rId141"/>
+            <v:imagedata r:id="rId155" o:title=""/>
+          </v:shape>
+          <o:OLEObject Type="Embed" ProgID="Equation.DSMT4" ShapeID="_x0000_i1096" DrawAspect="Content" ObjectID="_1578815252" r:id="rId156"/>
         </w:object>
       </w:r>
       <w:r>
@@ -2837,9 +3178,9 @@
         </w:rPr>
         <w:object w:dxaOrig="840" w:dyaOrig="400">
           <v:shape id="_x0000_i1097" type="#_x0000_t75" style="width:42pt;height:20.25pt" o:ole="">
-            <v:imagedata r:id="rId142" o:title=""/>
-          </v:shape>
-          <o:OLEObject Type="Embed" ProgID="Equation.DSMT4" ShapeID="_x0000_i1097" DrawAspect="Content" ObjectID="_1578482886" r:id="rId143"/>
+            <v:imagedata r:id="rId157" o:title=""/>
+          </v:shape>
+          <o:OLEObject Type="Embed" ProgID="Equation.DSMT4" ShapeID="_x0000_i1097" DrawAspect="Content" ObjectID="_1578815253" r:id="rId158"/>
         </w:object>
       </w:r>
       <w:r>
@@ -2878,9 +3219,9 @@
         </w:rPr>
         <w:object w:dxaOrig="220" w:dyaOrig="279">
           <v:shape id="_x0000_i1098" type="#_x0000_t75" style="width:10.5pt;height:14.25pt" o:ole="">
-            <v:imagedata r:id="rId105" o:title=""/>
-          </v:shape>
-          <o:OLEObject Type="Embed" ProgID="Equation.DSMT4" ShapeID="_x0000_i1098" DrawAspect="Content" ObjectID="_1578482887" r:id="rId144"/>
+            <v:imagedata r:id="rId120" o:title=""/>
+          </v:shape>
+          <o:OLEObject Type="Embed" ProgID="Equation.DSMT4" ShapeID="_x0000_i1098" DrawAspect="Content" ObjectID="_1578815254" r:id="rId159"/>
         </w:object>
       </w:r>
       <w:r>
@@ -2895,9 +3236,9 @@
         </w:rPr>
         <w:object w:dxaOrig="920" w:dyaOrig="360">
           <v:shape id="_x0000_i1099" type="#_x0000_t75" style="width:45.75pt;height:18pt" o:ole="">
-            <v:imagedata r:id="rId115" o:title=""/>
-          </v:shape>
-          <o:OLEObject Type="Embed" ProgID="Equation.DSMT4" ShapeID="_x0000_i1099" DrawAspect="Content" ObjectID="_1578482888" r:id="rId145"/>
+            <v:imagedata r:id="rId130" o:title=""/>
+          </v:shape>
+          <o:OLEObject Type="Embed" ProgID="Equation.DSMT4" ShapeID="_x0000_i1099" DrawAspect="Content" ObjectID="_1578815255" r:id="rId160"/>
         </w:object>
       </w:r>
       <w:r>
@@ -2930,9 +3271,9 @@
         </w:rPr>
         <w:object w:dxaOrig="220" w:dyaOrig="279">
           <v:shape id="_x0000_i1100" type="#_x0000_t75" style="width:10.5pt;height:14.25pt" o:ole="">
-            <v:imagedata r:id="rId105" o:title=""/>
-          </v:shape>
-          <o:OLEObject Type="Embed" ProgID="Equation.DSMT4" ShapeID="_x0000_i1100" DrawAspect="Content" ObjectID="_1578482889" r:id="rId146"/>
+            <v:imagedata r:id="rId120" o:title=""/>
+          </v:shape>
+          <o:OLEObject Type="Embed" ProgID="Equation.DSMT4" ShapeID="_x0000_i1100" DrawAspect="Content" ObjectID="_1578815256" r:id="rId161"/>
         </w:object>
       </w:r>
       <w:r>
@@ -2947,9 +3288,9 @@
         </w:rPr>
         <w:object w:dxaOrig="859" w:dyaOrig="279">
           <v:shape id="_x0000_i1101" type="#_x0000_t75" style="width:42pt;height:14.25pt" o:ole="">
-            <v:imagedata r:id="rId119" o:title=""/>
-          </v:shape>
-          <o:OLEObject Type="Embed" ProgID="Equation.DSMT4" ShapeID="_x0000_i1101" DrawAspect="Content" ObjectID="_1578482890" r:id="rId147"/>
+            <v:imagedata r:id="rId134" o:title=""/>
+          </v:shape>
+          <o:OLEObject Type="Embed" ProgID="Equation.DSMT4" ShapeID="_x0000_i1101" DrawAspect="Content" ObjectID="_1578815257" r:id="rId162"/>
         </w:object>
       </w:r>
       <w:r>
@@ -2967,9 +3308,9 @@
         </w:rPr>
         <w:object w:dxaOrig="220" w:dyaOrig="279">
           <v:shape id="_x0000_i1102" type="#_x0000_t75" style="width:10.5pt;height:14.25pt" o:ole="">
-            <v:imagedata r:id="rId105" o:title=""/>
-          </v:shape>
-          <o:OLEObject Type="Embed" ProgID="Equation.DSMT4" ShapeID="_x0000_i1102" DrawAspect="Content" ObjectID="_1578482891" r:id="rId148"/>
+            <v:imagedata r:id="rId120" o:title=""/>
+          </v:shape>
+          <o:OLEObject Type="Embed" ProgID="Equation.DSMT4" ShapeID="_x0000_i1102" DrawAspect="Content" ObjectID="_1578815258" r:id="rId163"/>
         </w:object>
       </w:r>
       <w:r>
@@ -2999,7 +3340,7 @@
       </w:r>
     </w:p>
     <w:p>
-      <w:hyperlink r:id="rId149" w:history="1">
+      <w:hyperlink r:id="rId164" w:history="1">
         <w:r>
           <w:rPr>
             <w:rStyle w:val="a3"/>
@@ -3095,9 +3436,9 @@
         </w:rPr>
         <w:object w:dxaOrig="2200" w:dyaOrig="480">
           <v:shape id="_x0000_i1103" type="#_x0000_t75" style="width:110.25pt;height:24pt" o:ole="">
-            <v:imagedata r:id="rId150" o:title=""/>
-          </v:shape>
-          <o:OLEObject Type="Embed" ProgID="Equation.DSMT4" ShapeID="_x0000_i1103" DrawAspect="Content" ObjectID="_1578482892" r:id="rId151"/>
+            <v:imagedata r:id="rId165" o:title=""/>
+          </v:shape>
+          <o:OLEObject Type="Embed" ProgID="Equation.DSMT4" ShapeID="_x0000_i1103" DrawAspect="Content" ObjectID="_1578815259" r:id="rId166"/>
         </w:object>
       </w:r>
       <w:r>
@@ -3112,9 +3453,9 @@
         </w:rPr>
         <w:object w:dxaOrig="2380" w:dyaOrig="1480">
           <v:shape id="_x0000_i1104" type="#_x0000_t75" style="width:119.25pt;height:74.25pt" o:ole="">
-            <v:imagedata r:id="rId152" o:title=""/>
-          </v:shape>
-          <o:OLEObject Type="Embed" ProgID="Equation.DSMT4" ShapeID="_x0000_i1104" DrawAspect="Content" ObjectID="_1578482893" r:id="rId153"/>
+            <v:imagedata r:id="rId167" o:title=""/>
+          </v:shape>
+          <o:OLEObject Type="Embed" ProgID="Equation.DSMT4" ShapeID="_x0000_i1104" DrawAspect="Content" ObjectID="_1578815260" r:id="rId168"/>
         </w:object>
       </w:r>
       <w:r>
@@ -3141,9 +3482,9 @@
         </w:rPr>
         <w:object w:dxaOrig="320" w:dyaOrig="279">
           <v:shape id="_x0000_i1105" type="#_x0000_t75" style="width:16.5pt;height:14.25pt" o:ole="">
-            <v:imagedata r:id="rId154" o:title=""/>
-          </v:shape>
-          <o:OLEObject Type="Embed" ProgID="Equation.DSMT4" ShapeID="_x0000_i1105" DrawAspect="Content" ObjectID="_1578482894" r:id="rId155"/>
+            <v:imagedata r:id="rId169" o:title=""/>
+          </v:shape>
+          <o:OLEObject Type="Embed" ProgID="Equation.DSMT4" ShapeID="_x0000_i1105" DrawAspect="Content" ObjectID="_1578815261" r:id="rId170"/>
         </w:object>
       </w:r>
       <w:r>
@@ -3159,14 +3500,7 @@
         <w:rPr>
           <w:rFonts w:hint="eastAsia"/>
         </w:rPr>
-        <w:t>，其</w:t>
-      </w:r>
-      <w:r>
-        <w:rPr>
-          <w:rFonts w:hint="eastAsia"/>
-        </w:rPr>
-        <w:lastRenderedPageBreak/>
-        <w:t>中每</w:t>
+        <w:t>，其中每</w:t>
       </w:r>
       <w:r>
         <w:t>一行</w:t>
@@ -3183,9 +3517,9 @@
         </w:rPr>
         <w:object w:dxaOrig="279" w:dyaOrig="360">
           <v:shape id="_x0000_i1106" type="#_x0000_t75" style="width:14.25pt;height:18pt" o:ole="">
-            <v:imagedata r:id="rId156" o:title=""/>
-          </v:shape>
-          <o:OLEObject Type="Embed" ProgID="Equation.DSMT4" ShapeID="_x0000_i1106" DrawAspect="Content" ObjectID="_1578482895" r:id="rId157"/>
+            <v:imagedata r:id="rId171" o:title=""/>
+          </v:shape>
+          <o:OLEObject Type="Embed" ProgID="Equation.DSMT4" ShapeID="_x0000_i1106" DrawAspect="Content" ObjectID="_1578815262" r:id="rId172"/>
         </w:object>
       </w:r>
       <w:r>
@@ -3232,9 +3566,9 @@
         </w:rPr>
         <w:object w:dxaOrig="3560" w:dyaOrig="1640">
           <v:shape id="_x0000_i1107" type="#_x0000_t75" style="width:177.75pt;height:82.5pt" o:ole="">
-            <v:imagedata r:id="rId158" o:title=""/>
-          </v:shape>
-          <o:OLEObject Type="Embed" ProgID="Equation.DSMT4" ShapeID="_x0000_i1107" DrawAspect="Content" ObjectID="_1578482896" r:id="rId159"/>
+            <v:imagedata r:id="rId173" o:title=""/>
+          </v:shape>
+          <o:OLEObject Type="Embed" ProgID="Equation.DSMT4" ShapeID="_x0000_i1107" DrawAspect="Content" ObjectID="_1578815263" r:id="rId174"/>
         </w:object>
       </w:r>
       <w:r>
@@ -3254,9 +3588,9 @@
         </w:rPr>
         <w:object w:dxaOrig="639" w:dyaOrig="360">
           <v:shape id="_x0000_i1108" type="#_x0000_t75" style="width:32.25pt;height:18pt" o:ole="">
-            <v:imagedata r:id="rId160" o:title=""/>
-          </v:shape>
-          <o:OLEObject Type="Embed" ProgID="Equation.DSMT4" ShapeID="_x0000_i1108" DrawAspect="Content" ObjectID="_1578482897" r:id="rId161"/>
+            <v:imagedata r:id="rId175" o:title=""/>
+          </v:shape>
+          <o:OLEObject Type="Embed" ProgID="Equation.DSMT4" ShapeID="_x0000_i1108" DrawAspect="Content" ObjectID="_1578815264" r:id="rId176"/>
         </w:object>
       </w:r>
       <w:r>
@@ -3312,118 +3646,6 @@
       </w:r>
       <w:r>
         <w:t>计算方法是并不需要改变。</w:t>
-      </w:r>
-    </w:p>
-    <w:p>
-      <w:pPr>
-        <w:pStyle w:val="2"/>
-        <w:numPr>
-          <w:ilvl w:val="0"/>
-          <w:numId w:val="1"/>
-        </w:numPr>
-      </w:pPr>
-      <w:r>
-        <w:rPr>
-          <w:rFonts w:hint="eastAsia"/>
-        </w:rPr>
-        <w:t>迭代</w:t>
-      </w:r>
-      <w:r>
-        <w:t>重复</w:t>
-      </w:r>
-      <w:r>
-        <w:rPr>
-          <w:rFonts w:hint="eastAsia"/>
-        </w:rPr>
-        <w:t>最</w:t>
-      </w:r>
-      <w:r>
-        <w:t>小二乘法</w:t>
-      </w:r>
-      <w:r>
-        <w:rPr>
-          <w:rFonts w:hint="eastAsia"/>
-        </w:rPr>
-        <w:t>（</w:t>
-      </w:r>
-      <w:r>
-        <w:rPr>
-          <w:rFonts w:hint="eastAsia"/>
-        </w:rPr>
-        <w:t>IRLS</w:t>
-      </w:r>
-      <w:r>
-        <w:t>）</w:t>
-      </w:r>
-    </w:p>
-    <w:p>
-      <w:r>
-        <w:rPr>
-          <w:position w:val="-18"/>
-        </w:rPr>
-        <w:object w:dxaOrig="2860" w:dyaOrig="540">
-          <v:shape id="_x0000_i1109" type="#_x0000_t75" style="width:143.25pt;height:27pt" o:ole="">
-            <v:imagedata r:id="rId162" o:title=""/>
-          </v:shape>
-          <o:OLEObject Type="Embed" ProgID="Equation.DSMT4" ShapeID="_x0000_i1109" DrawAspect="Content" ObjectID="_1578482898" r:id="rId163"/>
-        </w:object>
-      </w:r>
-    </w:p>
-    <w:p>
-      <w:r>
-        <w:rPr>
-          <w:rFonts w:hint="eastAsia"/>
-        </w:rPr>
-        <w:t>可</w:t>
-      </w:r>
-      <w:r>
-        <w:t>以</w:t>
-      </w:r>
-      <w:r>
-        <w:rPr>
-          <w:rFonts w:hint="eastAsia"/>
-        </w:rPr>
-        <w:t>设初始</w:t>
-      </w:r>
-      <w:r>
-        <w:t>权重矩阵</w:t>
-      </w:r>
-      <w:r>
-        <w:rPr>
-          <w:position w:val="-6"/>
-        </w:rPr>
-        <w:object w:dxaOrig="859" w:dyaOrig="340">
-          <v:shape id="_x0000_i1110" type="#_x0000_t75" style="width:42.75pt;height:17.25pt" o:ole="">
-            <v:imagedata r:id="rId164" o:title=""/>
-          </v:shape>
-          <o:OLEObject Type="Embed" ProgID="Equation.DSMT4" ShapeID="_x0000_i1110" DrawAspect="Content" ObjectID="_1578482899" r:id="rId165"/>
-        </w:object>
-      </w:r>
-      <w:r>
-        <w:rPr>
-          <w:rFonts w:hint="eastAsia"/>
-        </w:rPr>
-        <w:t>。每</w:t>
-      </w:r>
-      <w:r>
-        <w:t>次迭代更新为</w:t>
-      </w:r>
-      <w:r>
-        <w:rPr>
-          <w:position w:val="-18"/>
-        </w:rPr>
-        <w:object w:dxaOrig="2160" w:dyaOrig="540">
-          <v:shape id="_x0000_i1111" type="#_x0000_t75" style="width:108pt;height:27pt" o:ole="">
-            <v:imagedata r:id="rId166" o:title=""/>
-          </v:shape>
-          <o:OLEObject Type="Embed" ProgID="Equation.DSMT4" ShapeID="_x0000_i1111" DrawAspect="Content" ObjectID="_1578482900" r:id="rId167"/>
-        </w:object>
-      </w:r>
-      <w:r>
-        <w:rPr>
-          <w:rFonts w:hint="eastAsia"/>
-        </w:rPr>
-        <w:t>。</w:t>
       </w:r>
     </w:p>
     <w:p>
@@ -3638,10 +3860,10 @@
                 <w:position w:val="-10"/>
               </w:rPr>
               <w:object w:dxaOrig="520" w:dyaOrig="380">
-                <v:shape id="_x0000_i1112" type="#_x0000_t75" style="width:25.5pt;height:18.75pt" o:ole="">
-                  <v:imagedata r:id="rId168" o:title=""/>
+                <v:shape id="_x0000_i1109" type="#_x0000_t75" style="width:25.5pt;height:18.75pt" o:ole="">
+                  <v:imagedata r:id="rId177" o:title=""/>
                 </v:shape>
-                <o:OLEObject Type="Embed" ProgID="Equation.DSMT4" ShapeID="_x0000_i1112" DrawAspect="Content" ObjectID="_1578482901" r:id="rId169"/>
+                <o:OLEObject Type="Embed" ProgID="Equation.DSMT4" ShapeID="_x0000_i1109" DrawAspect="Content" ObjectID="_1578815265" r:id="rId178"/>
               </w:object>
             </w:r>
           </w:p>
@@ -3680,10 +3902,10 @@
                 <w:position w:val="-6"/>
               </w:rPr>
               <w:object w:dxaOrig="620" w:dyaOrig="340">
-                <v:shape id="_x0000_i1113" type="#_x0000_t75" style="width:31.5pt;height:17.25pt" o:ole="">
-                  <v:imagedata r:id="rId170" o:title=""/>
+                <v:shape id="_x0000_i1110" type="#_x0000_t75" style="width:31.5pt;height:17.25pt" o:ole="">
+                  <v:imagedata r:id="rId179" o:title=""/>
                 </v:shape>
-                <o:OLEObject Type="Embed" ProgID="Equation.DSMT4" ShapeID="_x0000_i1113" DrawAspect="Content" ObjectID="_1578482902" r:id="rId171"/>
+                <o:OLEObject Type="Embed" ProgID="Equation.DSMT4" ShapeID="_x0000_i1110" DrawAspect="Content" ObjectID="_1578815266" r:id="rId180"/>
               </w:object>
             </w:r>
           </w:p>
@@ -3722,10 +3944,10 @@
                 <w:position w:val="-12"/>
               </w:rPr>
               <w:object w:dxaOrig="520" w:dyaOrig="400">
-                <v:shape id="_x0000_i1114" type="#_x0000_t75" style="width:24.75pt;height:18.75pt" o:ole="">
-                  <v:imagedata r:id="rId172" o:title=""/>
+                <v:shape id="_x0000_i1111" type="#_x0000_t75" style="width:24.75pt;height:18.75pt" o:ole="">
+                  <v:imagedata r:id="rId181" o:title=""/>
                 </v:shape>
-                <o:OLEObject Type="Embed" ProgID="Equation.DSMT4" ShapeID="_x0000_i1114" DrawAspect="Content" ObjectID="_1578482903" r:id="rId173"/>
+                <o:OLEObject Type="Embed" ProgID="Equation.DSMT4" ShapeID="_x0000_i1111" DrawAspect="Content" ObjectID="_1578815267" r:id="rId182"/>
               </w:object>
             </w:r>
           </w:p>
@@ -3764,10 +3986,10 @@
                 <w:position w:val="-12"/>
               </w:rPr>
               <w:object w:dxaOrig="520" w:dyaOrig="400">
-                <v:shape id="_x0000_i1115" type="#_x0000_t75" style="width:24.75pt;height:18.75pt" o:ole="">
-                  <v:imagedata r:id="rId174" o:title=""/>
+                <v:shape id="_x0000_i1112" type="#_x0000_t75" style="width:24.75pt;height:18.75pt" o:ole="">
+                  <v:imagedata r:id="rId183" o:title=""/>
                 </v:shape>
-                <o:OLEObject Type="Embed" ProgID="Equation.DSMT4" ShapeID="_x0000_i1115" DrawAspect="Content" ObjectID="_1578482904" r:id="rId175"/>
+                <o:OLEObject Type="Embed" ProgID="Equation.DSMT4" ShapeID="_x0000_i1112" DrawAspect="Content" ObjectID="_1578815268" r:id="rId184"/>
               </w:object>
             </w:r>
           </w:p>
@@ -3806,10 +4028,10 @@
                 <w:position w:val="-12"/>
               </w:rPr>
               <w:object w:dxaOrig="480" w:dyaOrig="400">
-                <v:shape id="_x0000_i1116" type="#_x0000_t75" style="width:22.5pt;height:18.75pt" o:ole="">
-                  <v:imagedata r:id="rId176" o:title=""/>
+                <v:shape id="_x0000_i1113" type="#_x0000_t75" style="width:22.5pt;height:18.75pt" o:ole="">
+                  <v:imagedata r:id="rId185" o:title=""/>
                 </v:shape>
-                <o:OLEObject Type="Embed" ProgID="Equation.DSMT4" ShapeID="_x0000_i1116" DrawAspect="Content" ObjectID="_1578482905" r:id="rId177"/>
+                <o:OLEObject Type="Embed" ProgID="Equation.DSMT4" ShapeID="_x0000_i1113" DrawAspect="Content" ObjectID="_1578815269" r:id="rId186"/>
               </w:object>
             </w:r>
           </w:p>
@@ -3882,10 +4104,10 @@
                 <w:position w:val="-10"/>
               </w:rPr>
               <w:object w:dxaOrig="380" w:dyaOrig="380">
-                <v:shape id="_x0000_i1117" type="#_x0000_t75" style="width:18.75pt;height:18.75pt" o:ole="">
-                  <v:imagedata r:id="rId178" o:title=""/>
+                <v:shape id="_x0000_i1114" type="#_x0000_t75" style="width:18.75pt;height:18.75pt" o:ole="">
+                  <v:imagedata r:id="rId187" o:title=""/>
                 </v:shape>
-                <o:OLEObject Type="Embed" ProgID="Equation.DSMT4" ShapeID="_x0000_i1117" DrawAspect="Content" ObjectID="_1578482906" r:id="rId179"/>
+                <o:OLEObject Type="Embed" ProgID="Equation.DSMT4" ShapeID="_x0000_i1114" DrawAspect="Content" ObjectID="_1578815270" r:id="rId188"/>
               </w:object>
             </w:r>
           </w:p>
@@ -3926,10 +4148,10 @@
                 <w:position w:val="-6"/>
               </w:rPr>
               <w:object w:dxaOrig="480" w:dyaOrig="340">
-                <v:shape id="_x0000_i1118" type="#_x0000_t75" style="width:24pt;height:17.25pt" o:ole="">
-                  <v:imagedata r:id="rId180" o:title=""/>
+                <v:shape id="_x0000_i1115" type="#_x0000_t75" style="width:24pt;height:17.25pt" o:ole="">
+                  <v:imagedata r:id="rId189" o:title=""/>
                 </v:shape>
-                <o:OLEObject Type="Embed" ProgID="Equation.DSMT4" ShapeID="_x0000_i1118" DrawAspect="Content" ObjectID="_1578482907" r:id="rId181"/>
+                <o:OLEObject Type="Embed" ProgID="Equation.DSMT4" ShapeID="_x0000_i1115" DrawAspect="Content" ObjectID="_1578815271" r:id="rId190"/>
               </w:object>
             </w:r>
           </w:p>
@@ -3970,10 +4192,10 @@
                 <w:position w:val="-12"/>
               </w:rPr>
               <w:object w:dxaOrig="520" w:dyaOrig="400">
-                <v:shape id="_x0000_i1119" type="#_x0000_t75" style="width:24.75pt;height:18.75pt" o:ole="">
-                  <v:imagedata r:id="rId182" o:title=""/>
+                <v:shape id="_x0000_i1116" type="#_x0000_t75" style="width:24.75pt;height:18.75pt" o:ole="">
+                  <v:imagedata r:id="rId191" o:title=""/>
                 </v:shape>
-                <o:OLEObject Type="Embed" ProgID="Equation.DSMT4" ShapeID="_x0000_i1119" DrawAspect="Content" ObjectID="_1578482908" r:id="rId183"/>
+                <o:OLEObject Type="Embed" ProgID="Equation.DSMT4" ShapeID="_x0000_i1116" DrawAspect="Content" ObjectID="_1578815272" r:id="rId192"/>
               </w:object>
             </w:r>
           </w:p>
@@ -4014,10 +4236,10 @@
                 <w:position w:val="-12"/>
               </w:rPr>
               <w:object w:dxaOrig="420" w:dyaOrig="400">
-                <v:shape id="_x0000_i1120" type="#_x0000_t75" style="width:19.5pt;height:18.75pt" o:ole="">
-                  <v:imagedata r:id="rId184" o:title=""/>
+                <v:shape id="_x0000_i1117" type="#_x0000_t75" style="width:19.5pt;height:18.75pt" o:ole="">
+                  <v:imagedata r:id="rId193" o:title=""/>
                 </v:shape>
-                <o:OLEObject Type="Embed" ProgID="Equation.DSMT4" ShapeID="_x0000_i1120" DrawAspect="Content" ObjectID="_1578482909" r:id="rId185"/>
+                <o:OLEObject Type="Embed" ProgID="Equation.DSMT4" ShapeID="_x0000_i1117" DrawAspect="Content" ObjectID="_1578815273" r:id="rId194"/>
               </w:object>
             </w:r>
           </w:p>
@@ -4058,10 +4280,10 @@
                 <w:position w:val="-12"/>
               </w:rPr>
               <w:object w:dxaOrig="480" w:dyaOrig="400">
-                <v:shape id="_x0000_i1121" type="#_x0000_t75" style="width:22.5pt;height:18.75pt" o:ole="">
-                  <v:imagedata r:id="rId186" o:title=""/>
+                <v:shape id="_x0000_i1118" type="#_x0000_t75" style="width:22.5pt;height:18.75pt" o:ole="">
+                  <v:imagedata r:id="rId195" o:title=""/>
                 </v:shape>
-                <o:OLEObject Type="Embed" ProgID="Equation.DSMT4" ShapeID="_x0000_i1121" DrawAspect="Content" ObjectID="_1578482910" r:id="rId187"/>
+                <o:OLEObject Type="Embed" ProgID="Equation.DSMT4" ShapeID="_x0000_i1118" DrawAspect="Content" ObjectID="_1578815274" r:id="rId196"/>
               </w:object>
             </w:r>
           </w:p>
@@ -4089,6 +4311,7 @@
               <w:rPr>
                 <w:i/>
               </w:rPr>
+              <w:lastRenderedPageBreak/>
               <w:t>t</w:t>
             </w:r>
             <w:r>
@@ -4137,10 +4360,10 @@
                 <w:position w:val="-10"/>
               </w:rPr>
               <w:object w:dxaOrig="520" w:dyaOrig="380">
-                <v:shape id="_x0000_i1122" type="#_x0000_t75" style="width:25.5pt;height:18.75pt" o:ole="">
-                  <v:imagedata r:id="rId188" o:title=""/>
+                <v:shape id="_x0000_i1119" type="#_x0000_t75" style="width:25.5pt;height:18.75pt" o:ole="">
+                  <v:imagedata r:id="rId197" o:title=""/>
                 </v:shape>
-                <o:OLEObject Type="Embed" ProgID="Equation.DSMT4" ShapeID="_x0000_i1122" DrawAspect="Content" ObjectID="_1578482911" r:id="rId189"/>
+                <o:OLEObject Type="Embed" ProgID="Equation.DSMT4" ShapeID="_x0000_i1119" DrawAspect="Content" ObjectID="_1578815275" r:id="rId198"/>
               </w:object>
             </w:r>
           </w:p>
@@ -4179,10 +4402,10 @@
                 <w:position w:val="-6"/>
               </w:rPr>
               <w:object w:dxaOrig="620" w:dyaOrig="340">
-                <v:shape id="_x0000_i1123" type="#_x0000_t75" style="width:31.5pt;height:17.25pt" o:ole="">
-                  <v:imagedata r:id="rId190" o:title=""/>
+                <v:shape id="_x0000_i1120" type="#_x0000_t75" style="width:31.5pt;height:17.25pt" o:ole="">
+                  <v:imagedata r:id="rId199" o:title=""/>
                 </v:shape>
-                <o:OLEObject Type="Embed" ProgID="Equation.DSMT4" ShapeID="_x0000_i1123" DrawAspect="Content" ObjectID="_1578482912" r:id="rId191"/>
+                <o:OLEObject Type="Embed" ProgID="Equation.DSMT4" ShapeID="_x0000_i1120" DrawAspect="Content" ObjectID="_1578815276" r:id="rId200"/>
               </w:object>
             </w:r>
           </w:p>
@@ -4221,10 +4444,10 @@
                 <w:position w:val="-12"/>
               </w:rPr>
               <w:object w:dxaOrig="520" w:dyaOrig="400">
-                <v:shape id="_x0000_i1124" type="#_x0000_t75" style="width:24.75pt;height:18.75pt" o:ole="">
-                  <v:imagedata r:id="rId192" o:title=""/>
+                <v:shape id="_x0000_i1121" type="#_x0000_t75" style="width:24.75pt;height:18.75pt" o:ole="">
+                  <v:imagedata r:id="rId201" o:title=""/>
                 </v:shape>
-                <o:OLEObject Type="Embed" ProgID="Equation.DSMT4" ShapeID="_x0000_i1124" DrawAspect="Content" ObjectID="_1578482913" r:id="rId193"/>
+                <o:OLEObject Type="Embed" ProgID="Equation.DSMT4" ShapeID="_x0000_i1121" DrawAspect="Content" ObjectID="_1578815277" r:id="rId202"/>
               </w:object>
             </w:r>
           </w:p>
@@ -4263,10 +4486,10 @@
                 <w:position w:val="-12"/>
               </w:rPr>
               <w:object w:dxaOrig="520" w:dyaOrig="400">
-                <v:shape id="_x0000_i1125" type="#_x0000_t75" style="width:24.75pt;height:18.75pt" o:ole="">
-                  <v:imagedata r:id="rId194" o:title=""/>
+                <v:shape id="_x0000_i1122" type="#_x0000_t75" style="width:24.75pt;height:18.75pt" o:ole="">
+                  <v:imagedata r:id="rId203" o:title=""/>
                 </v:shape>
-                <o:OLEObject Type="Embed" ProgID="Equation.DSMT4" ShapeID="_x0000_i1125" DrawAspect="Content" ObjectID="_1578482914" r:id="rId195"/>
+                <o:OLEObject Type="Embed" ProgID="Equation.DSMT4" ShapeID="_x0000_i1122" DrawAspect="Content" ObjectID="_1578815278" r:id="rId204"/>
               </w:object>
             </w:r>
           </w:p>
@@ -4305,10 +4528,10 @@
                 <w:position w:val="-12"/>
               </w:rPr>
               <w:object w:dxaOrig="480" w:dyaOrig="400">
-                <v:shape id="_x0000_i1126" type="#_x0000_t75" style="width:22.5pt;height:18.75pt" o:ole="">
-                  <v:imagedata r:id="rId196" o:title=""/>
+                <v:shape id="_x0000_i1123" type="#_x0000_t75" style="width:22.5pt;height:18.75pt" o:ole="">
+                  <v:imagedata r:id="rId205" o:title=""/>
                 </v:shape>
-                <o:OLEObject Type="Embed" ProgID="Equation.DSMT4" ShapeID="_x0000_i1126" DrawAspect="Content" ObjectID="_1578482915" r:id="rId197"/>
+                <o:OLEObject Type="Embed" ProgID="Equation.DSMT4" ShapeID="_x0000_i1123" DrawAspect="Content" ObjectID="_1578815279" r:id="rId206"/>
               </w:object>
             </w:r>
           </w:p>
@@ -4435,10 +4658,10 @@
           <w:position w:val="-14"/>
         </w:rPr>
         <w:object w:dxaOrig="2000" w:dyaOrig="400">
-          <v:shape id="_x0000_i1127" type="#_x0000_t75" style="width:99.75pt;height:20.25pt" o:ole="">
-            <v:imagedata r:id="rId198" o:title=""/>
-          </v:shape>
-          <o:OLEObject Type="Embed" ProgID="Equation.DSMT4" ShapeID="_x0000_i1127" DrawAspect="Content" ObjectID="_1578482916" r:id="rId199"/>
+          <v:shape id="_x0000_i1124" type="#_x0000_t75" style="width:99.75pt;height:20.25pt" o:ole="">
+            <v:imagedata r:id="rId207" o:title=""/>
+          </v:shape>
+          <o:OLEObject Type="Embed" ProgID="Equation.DSMT4" ShapeID="_x0000_i1124" DrawAspect="Content" ObjectID="_1578815280" r:id="rId208"/>
         </w:object>
       </w:r>
       <w:r>
@@ -4465,10 +4688,10 @@
           <w:position w:val="-14"/>
         </w:rPr>
         <w:object w:dxaOrig="400" w:dyaOrig="380">
-          <v:shape id="_x0000_i1128" type="#_x0000_t75" style="width:20.25pt;height:18.75pt" o:ole="">
-            <v:imagedata r:id="rId200" o:title=""/>
-          </v:shape>
-          <o:OLEObject Type="Embed" ProgID="Equation.DSMT4" ShapeID="_x0000_i1128" DrawAspect="Content" ObjectID="_1578482917" r:id="rId201"/>
+          <v:shape id="_x0000_i1125" type="#_x0000_t75" style="width:20.25pt;height:18.75pt" o:ole="">
+            <v:imagedata r:id="rId209" o:title=""/>
+          </v:shape>
+          <o:OLEObject Type="Embed" ProgID="Equation.DSMT4" ShapeID="_x0000_i1125" DrawAspect="Content" ObjectID="_1578815281" r:id="rId210"/>
         </w:object>
       </w:r>
       <w:r>
@@ -4495,10 +4718,10 @@
           <w:position w:val="-14"/>
         </w:rPr>
         <w:object w:dxaOrig="1100" w:dyaOrig="380">
-          <v:shape id="_x0000_i1129" type="#_x0000_t75" style="width:54.75pt;height:18.75pt" o:ole="">
-            <v:imagedata r:id="rId202" o:title=""/>
-          </v:shape>
-          <o:OLEObject Type="Embed" ProgID="Equation.DSMT4" ShapeID="_x0000_i1129" DrawAspect="Content" ObjectID="_1578482918" r:id="rId203"/>
+          <v:shape id="_x0000_i1126" type="#_x0000_t75" style="width:54.75pt;height:18.75pt" o:ole="">
+            <v:imagedata r:id="rId211" o:title=""/>
+          </v:shape>
+          <o:OLEObject Type="Embed" ProgID="Equation.DSMT4" ShapeID="_x0000_i1126" DrawAspect="Content" ObjectID="_1578815282" r:id="rId212"/>
         </w:object>
       </w:r>
       <w:r>
@@ -4509,10 +4732,10 @@
           <w:position w:val="-14"/>
         </w:rPr>
         <w:object w:dxaOrig="820" w:dyaOrig="380">
-          <v:shape id="_x0000_i1130" type="#_x0000_t75" style="width:41.25pt;height:18.75pt" o:ole="">
-            <v:imagedata r:id="rId204" o:title=""/>
-          </v:shape>
-          <o:OLEObject Type="Embed" ProgID="Equation.DSMT4" ShapeID="_x0000_i1130" DrawAspect="Content" ObjectID="_1578482919" r:id="rId205"/>
+          <v:shape id="_x0000_i1127" type="#_x0000_t75" style="width:41.25pt;height:18.75pt" o:ole="">
+            <v:imagedata r:id="rId213" o:title=""/>
+          </v:shape>
+          <o:OLEObject Type="Embed" ProgID="Equation.DSMT4" ShapeID="_x0000_i1127" DrawAspect="Content" ObjectID="_1578815283" r:id="rId214"/>
         </w:object>
       </w:r>
       <w:r>
@@ -4523,10 +4746,10 @@
           <w:position w:val="-12"/>
         </w:rPr>
         <w:object w:dxaOrig="1120" w:dyaOrig="360">
-          <v:shape id="_x0000_i1131" type="#_x0000_t75" style="width:56.25pt;height:18pt" o:ole="">
-            <v:imagedata r:id="rId206" o:title=""/>
-          </v:shape>
-          <o:OLEObject Type="Embed" ProgID="Equation.DSMT4" ShapeID="_x0000_i1131" DrawAspect="Content" ObjectID="_1578482920" r:id="rId207"/>
+          <v:shape id="_x0000_i1128" type="#_x0000_t75" style="width:56.25pt;height:18pt" o:ole="">
+            <v:imagedata r:id="rId215" o:title=""/>
+          </v:shape>
+          <o:OLEObject Type="Embed" ProgID="Equation.DSMT4" ShapeID="_x0000_i1128" DrawAspect="Content" ObjectID="_1578815284" r:id="rId216"/>
         </w:object>
       </w:r>
       <w:r>
@@ -4540,10 +4763,10 @@
           <w:position w:val="-18"/>
         </w:rPr>
         <w:object w:dxaOrig="2000" w:dyaOrig="520">
-          <v:shape id="_x0000_i1132" type="#_x0000_t75" style="width:99.75pt;height:26.25pt" o:ole="">
-            <v:imagedata r:id="rId208" o:title=""/>
-          </v:shape>
-          <o:OLEObject Type="Embed" ProgID="Equation.DSMT4" ShapeID="_x0000_i1132" DrawAspect="Content" ObjectID="_1578482921" r:id="rId209"/>
+          <v:shape id="_x0000_i1129" type="#_x0000_t75" style="width:99.75pt;height:26.25pt" o:ole="">
+            <v:imagedata r:id="rId217" o:title=""/>
+          </v:shape>
+          <o:OLEObject Type="Embed" ProgID="Equation.DSMT4" ShapeID="_x0000_i1129" DrawAspect="Content" ObjectID="_1578815285" r:id="rId218"/>
         </w:object>
       </w:r>
       <w:r>
@@ -4570,10 +4793,10 @@
           <w:position w:val="-14"/>
         </w:rPr>
         <w:object w:dxaOrig="1100" w:dyaOrig="380">
-          <v:shape id="_x0000_i1133" type="#_x0000_t75" style="width:54.75pt;height:18.75pt" o:ole="">
-            <v:imagedata r:id="rId202" o:title=""/>
-          </v:shape>
-          <o:OLEObject Type="Embed" ProgID="Equation.DSMT4" ShapeID="_x0000_i1133" DrawAspect="Content" ObjectID="_1578482922" r:id="rId210"/>
+          <v:shape id="_x0000_i1130" type="#_x0000_t75" style="width:54.75pt;height:18.75pt" o:ole="">
+            <v:imagedata r:id="rId211" o:title=""/>
+          </v:shape>
+          <o:OLEObject Type="Embed" ProgID="Equation.DSMT4" ShapeID="_x0000_i1130" DrawAspect="Content" ObjectID="_1578815286" r:id="rId219"/>
         </w:object>
       </w:r>
       <w:r>
@@ -4584,10 +4807,10 @@
           <w:position w:val="-14"/>
         </w:rPr>
         <w:object w:dxaOrig="820" w:dyaOrig="380">
-          <v:shape id="_x0000_i1134" type="#_x0000_t75" style="width:41.25pt;height:18.75pt" o:ole="">
-            <v:imagedata r:id="rId204" o:title=""/>
-          </v:shape>
-          <o:OLEObject Type="Embed" ProgID="Equation.DSMT4" ShapeID="_x0000_i1134" DrawAspect="Content" ObjectID="_1578482923" r:id="rId211"/>
+          <v:shape id="_x0000_i1131" type="#_x0000_t75" style="width:41.25pt;height:18.75pt" o:ole="">
+            <v:imagedata r:id="rId213" o:title=""/>
+          </v:shape>
+          <o:OLEObject Type="Embed" ProgID="Equation.DSMT4" ShapeID="_x0000_i1131" DrawAspect="Content" ObjectID="_1578815287" r:id="rId220"/>
         </w:object>
       </w:r>
       <w:r>
@@ -4598,10 +4821,10 @@
           <w:position w:val="-12"/>
         </w:rPr>
         <w:object w:dxaOrig="1100" w:dyaOrig="360">
-          <v:shape id="_x0000_i1135" type="#_x0000_t75" style="width:54.75pt;height:18pt" o:ole="">
-            <v:imagedata r:id="rId212" o:title=""/>
-          </v:shape>
-          <o:OLEObject Type="Embed" ProgID="Equation.DSMT4" ShapeID="_x0000_i1135" DrawAspect="Content" ObjectID="_1578482924" r:id="rId213"/>
+          <v:shape id="_x0000_i1132" type="#_x0000_t75" style="width:54.75pt;height:18pt" o:ole="">
+            <v:imagedata r:id="rId221" o:title=""/>
+          </v:shape>
+          <o:OLEObject Type="Embed" ProgID="Equation.DSMT4" ShapeID="_x0000_i1132" DrawAspect="Content" ObjectID="_1578815288" r:id="rId222"/>
         </w:object>
       </w:r>
       <w:r>
@@ -4615,10 +4838,10 @@
           <w:position w:val="-44"/>
         </w:rPr>
         <w:object w:dxaOrig="1860" w:dyaOrig="820">
-          <v:shape id="_x0000_i1136" type="#_x0000_t75" style="width:93pt;height:41.25pt" o:ole="">
-            <v:imagedata r:id="rId214" o:title=""/>
-          </v:shape>
-          <o:OLEObject Type="Embed" ProgID="Equation.DSMT4" ShapeID="_x0000_i1136" DrawAspect="Content" ObjectID="_1578482925" r:id="rId215"/>
+          <v:shape id="_x0000_i1133" type="#_x0000_t75" style="width:93pt;height:41.25pt" o:ole="">
+            <v:imagedata r:id="rId223" o:title=""/>
+          </v:shape>
+          <o:OLEObject Type="Embed" ProgID="Equation.DSMT4" ShapeID="_x0000_i1133" DrawAspect="Content" ObjectID="_1578815289" r:id="rId224"/>
         </w:object>
       </w:r>
       <w:r>
@@ -4645,10 +4868,10 @@
           <w:position w:val="-14"/>
         </w:rPr>
         <w:object w:dxaOrig="1100" w:dyaOrig="380">
-          <v:shape id="_x0000_i1137" type="#_x0000_t75" style="width:54.75pt;height:18.75pt" o:ole="">
-            <v:imagedata r:id="rId202" o:title=""/>
-          </v:shape>
-          <o:OLEObject Type="Embed" ProgID="Equation.DSMT4" ShapeID="_x0000_i1137" DrawAspect="Content" ObjectID="_1578482926" r:id="rId216"/>
+          <v:shape id="_x0000_i1134" type="#_x0000_t75" style="width:54.75pt;height:18.75pt" o:ole="">
+            <v:imagedata r:id="rId211" o:title=""/>
+          </v:shape>
+          <o:OLEObject Type="Embed" ProgID="Equation.DSMT4" ShapeID="_x0000_i1134" DrawAspect="Content" ObjectID="_1578815290" r:id="rId225"/>
         </w:object>
       </w:r>
       <w:r>
@@ -4659,10 +4882,10 @@
           <w:position w:val="-14"/>
         </w:rPr>
         <w:object w:dxaOrig="840" w:dyaOrig="380">
-          <v:shape id="_x0000_i1138" type="#_x0000_t75" style="width:42pt;height:18.75pt" o:ole="">
-            <v:imagedata r:id="rId217" o:title=""/>
-          </v:shape>
-          <o:OLEObject Type="Embed" ProgID="Equation.DSMT4" ShapeID="_x0000_i1138" DrawAspect="Content" ObjectID="_1578482927" r:id="rId218"/>
+          <v:shape id="_x0000_i1135" type="#_x0000_t75" style="width:42pt;height:18.75pt" o:ole="">
+            <v:imagedata r:id="rId226" o:title=""/>
+          </v:shape>
+          <o:OLEObject Type="Embed" ProgID="Equation.DSMT4" ShapeID="_x0000_i1135" DrawAspect="Content" ObjectID="_1578815291" r:id="rId227"/>
         </w:object>
       </w:r>
       <w:r>
@@ -4676,10 +4899,10 @@
           <w:position w:val="-44"/>
         </w:rPr>
         <w:object w:dxaOrig="1860" w:dyaOrig="820">
-          <v:shape id="_x0000_i1139" type="#_x0000_t75" style="width:93pt;height:41.25pt" o:ole="">
-            <v:imagedata r:id="rId214" o:title=""/>
-          </v:shape>
-          <o:OLEObject Type="Embed" ProgID="Equation.DSMT4" ShapeID="_x0000_i1139" DrawAspect="Content" ObjectID="_1578482928" r:id="rId219"/>
+          <v:shape id="_x0000_i1136" type="#_x0000_t75" style="width:93pt;height:41.25pt" o:ole="">
+            <v:imagedata r:id="rId223" o:title=""/>
+          </v:shape>
+          <o:OLEObject Type="Embed" ProgID="Equation.DSMT4" ShapeID="_x0000_i1136" DrawAspect="Content" ObjectID="_1578815292" r:id="rId228"/>
         </w:object>
       </w:r>
       <w:r>
@@ -4706,10 +4929,10 @@
           <w:position w:val="-14"/>
         </w:rPr>
         <w:object w:dxaOrig="1100" w:dyaOrig="380">
-          <v:shape id="_x0000_i1140" type="#_x0000_t75" style="width:54.75pt;height:18.75pt" o:ole="">
-            <v:imagedata r:id="rId220" o:title=""/>
-          </v:shape>
-          <o:OLEObject Type="Embed" ProgID="Equation.DSMT4" ShapeID="_x0000_i1140" DrawAspect="Content" ObjectID="_1578482929" r:id="rId221"/>
+          <v:shape id="_x0000_i1137" type="#_x0000_t75" style="width:54.75pt;height:18.75pt" o:ole="">
+            <v:imagedata r:id="rId229" o:title=""/>
+          </v:shape>
+          <o:OLEObject Type="Embed" ProgID="Equation.DSMT4" ShapeID="_x0000_i1137" DrawAspect="Content" ObjectID="_1578815293" r:id="rId230"/>
         </w:object>
       </w:r>
       <w:r>
@@ -4726,10 +4949,10 @@
           <w:position w:val="-12"/>
         </w:rPr>
         <w:object w:dxaOrig="639" w:dyaOrig="360">
-          <v:shape id="_x0000_i1141" type="#_x0000_t75" style="width:32.25pt;height:18pt" o:ole="">
-            <v:imagedata r:id="rId222" o:title=""/>
-          </v:shape>
-          <o:OLEObject Type="Embed" ProgID="Equation.DSMT4" ShapeID="_x0000_i1141" DrawAspect="Content" ObjectID="_1578482930" r:id="rId223"/>
+          <v:shape id="_x0000_i1138" type="#_x0000_t75" style="width:32.25pt;height:18pt" o:ole="">
+            <v:imagedata r:id="rId231" o:title=""/>
+          </v:shape>
+          <o:OLEObject Type="Embed" ProgID="Equation.DSMT4" ShapeID="_x0000_i1138" DrawAspect="Content" ObjectID="_1578815294" r:id="rId232"/>
         </w:object>
       </w:r>
       <w:r>
@@ -4934,10 +5157,10 @@
           <w:position w:val="-6"/>
         </w:rPr>
         <w:object w:dxaOrig="220" w:dyaOrig="279">
-          <v:shape id="_x0000_i1142" type="#_x0000_t75" style="width:11.25pt;height:14.25pt" o:ole="">
-            <v:imagedata r:id="rId224" o:title=""/>
-          </v:shape>
-          <o:OLEObject Type="Embed" ProgID="Equation.DSMT4" ShapeID="_x0000_i1142" DrawAspect="Content" ObjectID="_1578482931" r:id="rId225"/>
+          <v:shape id="_x0000_i1139" type="#_x0000_t75" style="width:11.25pt;height:14.25pt" o:ole="">
+            <v:imagedata r:id="rId233" o:title=""/>
+          </v:shape>
+          <o:OLEObject Type="Embed" ProgID="Equation.DSMT4" ShapeID="_x0000_i1139" DrawAspect="Content" ObjectID="_1578815295" r:id="rId234"/>
         </w:object>
       </w:r>
       <w:r>
@@ -5029,10 +5252,10 @@
           <w:position w:val="-6"/>
         </w:rPr>
         <w:object w:dxaOrig="440" w:dyaOrig="220">
-          <v:shape id="_x0000_i1143" type="#_x0000_t75" style="width:21.75pt;height:11.25pt" o:ole="">
-            <v:imagedata r:id="rId226" o:title=""/>
-          </v:shape>
-          <o:OLEObject Type="Embed" ProgID="Equation.DSMT4" ShapeID="_x0000_i1143" DrawAspect="Content" ObjectID="_1578482932" r:id="rId227"/>
+          <v:shape id="_x0000_i1140" type="#_x0000_t75" style="width:21.75pt;height:11.25pt" o:ole="">
+            <v:imagedata r:id="rId235" o:title=""/>
+          </v:shape>
+          <o:OLEObject Type="Embed" ProgID="Equation.DSMT4" ShapeID="_x0000_i1140" DrawAspect="Content" ObjectID="_1578815296" r:id="rId236"/>
         </w:object>
       </w:r>
       <w:r>
@@ -5088,10 +5311,10 @@
           <w:position w:val="-12"/>
         </w:rPr>
         <w:object w:dxaOrig="820" w:dyaOrig="360">
-          <v:shape id="_x0000_i1144" type="#_x0000_t75" style="width:41.25pt;height:18pt" o:ole="">
-            <v:imagedata r:id="rId228" o:title=""/>
-          </v:shape>
-          <o:OLEObject Type="Embed" ProgID="Equation.DSMT4" ShapeID="_x0000_i1144" DrawAspect="Content" ObjectID="_1578482933" r:id="rId229"/>
+          <v:shape id="_x0000_i1141" type="#_x0000_t75" style="width:41.25pt;height:18pt" o:ole="">
+            <v:imagedata r:id="rId237" o:title=""/>
+          </v:shape>
+          <o:OLEObject Type="Embed" ProgID="Equation.DSMT4" ShapeID="_x0000_i1141" DrawAspect="Content" ObjectID="_1578815297" r:id="rId238"/>
         </w:object>
       </w:r>
       <w:r>
@@ -5102,10 +5325,10 @@
           <w:position w:val="-10"/>
         </w:rPr>
         <w:object w:dxaOrig="1100" w:dyaOrig="320">
-          <v:shape id="_x0000_i1145" type="#_x0000_t75" style="width:54.75pt;height:15.75pt" o:ole="">
-            <v:imagedata r:id="rId230" o:title=""/>
-          </v:shape>
-          <o:OLEObject Type="Embed" ProgID="Equation.DSMT4" ShapeID="_x0000_i1145" DrawAspect="Content" ObjectID="_1578482934" r:id="rId231"/>
+          <v:shape id="_x0000_i1142" type="#_x0000_t75" style="width:54.75pt;height:15.75pt" o:ole="">
+            <v:imagedata r:id="rId239" o:title=""/>
+          </v:shape>
+          <o:OLEObject Type="Embed" ProgID="Equation.DSMT4" ShapeID="_x0000_i1142" DrawAspect="Content" ObjectID="_1578815298" r:id="rId240"/>
         </w:object>
       </w:r>
       <w:r>
@@ -5116,10 +5339,10 @@
           <w:position w:val="-6"/>
         </w:rPr>
         <w:object w:dxaOrig="700" w:dyaOrig="279">
-          <v:shape id="_x0000_i1146" type="#_x0000_t75" style="width:35.25pt;height:14.25pt" o:ole="">
-            <v:imagedata r:id="rId232" o:title=""/>
-          </v:shape>
-          <o:OLEObject Type="Embed" ProgID="Equation.DSMT4" ShapeID="_x0000_i1146" DrawAspect="Content" ObjectID="_1578482935" r:id="rId233"/>
+          <v:shape id="_x0000_i1143" type="#_x0000_t75" style="width:35.25pt;height:14.25pt" o:ole="">
+            <v:imagedata r:id="rId241" o:title=""/>
+          </v:shape>
+          <o:OLEObject Type="Embed" ProgID="Equation.DSMT4" ShapeID="_x0000_i1143" DrawAspect="Content" ObjectID="_1578815299" r:id="rId242"/>
         </w:object>
       </w:r>
       <w:r>
@@ -5133,10 +5356,10 @@
           <w:position w:val="-6"/>
         </w:rPr>
         <w:object w:dxaOrig="200" w:dyaOrig="220">
-          <v:shape id="_x0000_i1147" type="#_x0000_t75" style="width:9.75pt;height:11.25pt" o:ole="">
-            <v:imagedata r:id="rId234" o:title=""/>
-          </v:shape>
-          <o:OLEObject Type="Embed" ProgID="Equation.DSMT4" ShapeID="_x0000_i1147" DrawAspect="Content" ObjectID="_1578482936" r:id="rId235"/>
+          <v:shape id="_x0000_i1144" type="#_x0000_t75" style="width:9.75pt;height:11.25pt" o:ole="">
+            <v:imagedata r:id="rId243" o:title=""/>
+          </v:shape>
+          <o:OLEObject Type="Embed" ProgID="Equation.DSMT4" ShapeID="_x0000_i1144" DrawAspect="Content" ObjectID="_1578815300" r:id="rId244"/>
         </w:object>
       </w:r>
       <w:r>
@@ -5162,10 +5385,10 @@
           <w:position w:val="-6"/>
         </w:rPr>
         <w:object w:dxaOrig="220" w:dyaOrig="279">
-          <v:shape id="_x0000_i1148" type="#_x0000_t75" style="width:11.25pt;height:14.25pt" o:ole="">
-            <v:imagedata r:id="rId236" o:title=""/>
-          </v:shape>
-          <o:OLEObject Type="Embed" ProgID="Equation.DSMT4" ShapeID="_x0000_i1148" DrawAspect="Content" ObjectID="_1578482937" r:id="rId237"/>
+          <v:shape id="_x0000_i1145" type="#_x0000_t75" style="width:11.25pt;height:14.25pt" o:ole="">
+            <v:imagedata r:id="rId245" o:title=""/>
+          </v:shape>
+          <o:OLEObject Type="Embed" ProgID="Equation.DSMT4" ShapeID="_x0000_i1145" DrawAspect="Content" ObjectID="_1578815301" r:id="rId246"/>
         </w:object>
       </w:r>
       <w:r>
@@ -5198,10 +5421,10 @@
           <w:position w:val="-14"/>
         </w:rPr>
         <w:object w:dxaOrig="1320" w:dyaOrig="380">
-          <v:shape id="_x0000_i1149" type="#_x0000_t75" style="width:66pt;height:18.75pt" o:ole="">
-            <v:imagedata r:id="rId238" o:title=""/>
-          </v:shape>
-          <o:OLEObject Type="Embed" ProgID="Equation.DSMT4" ShapeID="_x0000_i1149" DrawAspect="Content" ObjectID="_1578482938" r:id="rId239"/>
+          <v:shape id="_x0000_i1146" type="#_x0000_t75" style="width:66pt;height:18.75pt" o:ole="">
+            <v:imagedata r:id="rId247" o:title=""/>
+          </v:shape>
+          <o:OLEObject Type="Embed" ProgID="Equation.DSMT4" ShapeID="_x0000_i1146" DrawAspect="Content" ObjectID="_1578815302" r:id="rId248"/>
         </w:object>
       </w:r>
       <w:r>
@@ -5212,10 +5435,10 @@
           <w:position w:val="-12"/>
         </w:rPr>
         <w:object w:dxaOrig="1520" w:dyaOrig="360">
-          <v:shape id="_x0000_i1150" type="#_x0000_t75" style="width:75.75pt;height:18pt" o:ole="">
-            <v:imagedata r:id="rId240" o:title=""/>
-          </v:shape>
-          <o:OLEObject Type="Embed" ProgID="Equation.DSMT4" ShapeID="_x0000_i1150" DrawAspect="Content" ObjectID="_1578482939" r:id="rId241"/>
+          <v:shape id="_x0000_i1147" type="#_x0000_t75" style="width:75.75pt;height:18pt" o:ole="">
+            <v:imagedata r:id="rId249" o:title=""/>
+          </v:shape>
+          <o:OLEObject Type="Embed" ProgID="Equation.DSMT4" ShapeID="_x0000_i1147" DrawAspect="Content" ObjectID="_1578815303" r:id="rId250"/>
         </w:object>
       </w:r>
       <w:r>
@@ -5232,10 +5455,10 @@
           <w:position w:val="-6"/>
         </w:rPr>
         <w:object w:dxaOrig="680" w:dyaOrig="279">
-          <v:shape id="_x0000_i1151" type="#_x0000_t75" style="width:33.75pt;height:14.25pt" o:ole="">
-            <v:imagedata r:id="rId242" o:title=""/>
-          </v:shape>
-          <o:OLEObject Type="Embed" ProgID="Equation.DSMT4" ShapeID="_x0000_i1151" DrawAspect="Content" ObjectID="_1578482940" r:id="rId243"/>
+          <v:shape id="_x0000_i1148" type="#_x0000_t75" style="width:33.75pt;height:14.25pt" o:ole="">
+            <v:imagedata r:id="rId251" o:title=""/>
+          </v:shape>
+          <o:OLEObject Type="Embed" ProgID="Equation.DSMT4" ShapeID="_x0000_i1148" DrawAspect="Content" ObjectID="_1578815304" r:id="rId252"/>
         </w:object>
       </w:r>
       <w:r>
@@ -5252,10 +5475,10 @@
           <w:position w:val="-6"/>
         </w:rPr>
         <w:object w:dxaOrig="900" w:dyaOrig="279">
-          <v:shape id="_x0000_i1152" type="#_x0000_t75" style="width:45pt;height:14.25pt" o:ole="">
-            <v:imagedata r:id="rId244" o:title=""/>
-          </v:shape>
-          <o:OLEObject Type="Embed" ProgID="Equation.DSMT4" ShapeID="_x0000_i1152" DrawAspect="Content" ObjectID="_1578482941" r:id="rId245"/>
+          <v:shape id="_x0000_i1149" type="#_x0000_t75" style="width:45pt;height:14.25pt" o:ole="">
+            <v:imagedata r:id="rId253" o:title=""/>
+          </v:shape>
+          <o:OLEObject Type="Embed" ProgID="Equation.DSMT4" ShapeID="_x0000_i1149" DrawAspect="Content" ObjectID="_1578815305" r:id="rId254"/>
         </w:object>
       </w:r>
       <w:r>
@@ -5283,10 +5506,10 @@
           <w:position w:val="-14"/>
         </w:rPr>
         <w:object w:dxaOrig="2400" w:dyaOrig="380">
-          <v:shape id="_x0000_i1153" type="#_x0000_t75" style="width:120pt;height:18.75pt" o:ole="">
-            <v:imagedata r:id="rId246" o:title=""/>
-          </v:shape>
-          <o:OLEObject Type="Embed" ProgID="Equation.DSMT4" ShapeID="_x0000_i1153" DrawAspect="Content" ObjectID="_1578482942" r:id="rId247"/>
+          <v:shape id="_x0000_i1150" type="#_x0000_t75" style="width:120pt;height:18.75pt" o:ole="">
+            <v:imagedata r:id="rId255" o:title=""/>
+          </v:shape>
+          <o:OLEObject Type="Embed" ProgID="Equation.DSMT4" ShapeID="_x0000_i1150" DrawAspect="Content" ObjectID="_1578815306" r:id="rId256"/>
         </w:object>
       </w:r>
       <w:r>
@@ -5303,10 +5526,10 @@
           <w:position w:val="-10"/>
         </w:rPr>
         <w:object w:dxaOrig="620" w:dyaOrig="320">
-          <v:shape id="_x0000_i1154" type="#_x0000_t75" style="width:30.75pt;height:15.75pt" o:ole="">
-            <v:imagedata r:id="rId248" o:title=""/>
-          </v:shape>
-          <o:OLEObject Type="Embed" ProgID="Equation.DSMT4" ShapeID="_x0000_i1154" DrawAspect="Content" ObjectID="_1578482943" r:id="rId249"/>
+          <v:shape id="_x0000_i1151" type="#_x0000_t75" style="width:30.75pt;height:15.75pt" o:ole="">
+            <v:imagedata r:id="rId257" o:title=""/>
+          </v:shape>
+          <o:OLEObject Type="Embed" ProgID="Equation.DSMT4" ShapeID="_x0000_i1151" DrawAspect="Content" ObjectID="_1578815307" r:id="rId258"/>
         </w:object>
       </w:r>
       <w:r>
@@ -5320,10 +5543,10 @@
           <w:position w:val="-6"/>
         </w:rPr>
         <w:object w:dxaOrig="220" w:dyaOrig="279">
-          <v:shape id="_x0000_i1155" type="#_x0000_t75" style="width:11.25pt;height:14.25pt" o:ole="">
-            <v:imagedata r:id="rId236" o:title=""/>
-          </v:shape>
-          <o:OLEObject Type="Embed" ProgID="Equation.DSMT4" ShapeID="_x0000_i1155" DrawAspect="Content" ObjectID="_1578482944" r:id="rId250"/>
+          <v:shape id="_x0000_i1152" type="#_x0000_t75" style="width:11.25pt;height:14.25pt" o:ole="">
+            <v:imagedata r:id="rId245" o:title=""/>
+          </v:shape>
+          <o:OLEObject Type="Embed" ProgID="Equation.DSMT4" ShapeID="_x0000_i1152" DrawAspect="Content" ObjectID="_1578815308" r:id="rId259"/>
         </w:object>
       </w:r>
       <w:r>
@@ -5350,10 +5573,10 @@
           <w:position w:val="-14"/>
         </w:rPr>
         <w:object w:dxaOrig="1560" w:dyaOrig="380">
-          <v:shape id="_x0000_i1156" type="#_x0000_t75" style="width:78pt;height:18.75pt" o:ole="">
-            <v:imagedata r:id="rId251" o:title=""/>
-          </v:shape>
-          <o:OLEObject Type="Embed" ProgID="Equation.DSMT4" ShapeID="_x0000_i1156" DrawAspect="Content" ObjectID="_1578482945" r:id="rId252"/>
+          <v:shape id="_x0000_i1153" type="#_x0000_t75" style="width:78pt;height:18.75pt" o:ole="">
+            <v:imagedata r:id="rId260" o:title=""/>
+          </v:shape>
+          <o:OLEObject Type="Embed" ProgID="Equation.DSMT4" ShapeID="_x0000_i1153" DrawAspect="Content" ObjectID="_1578815309" r:id="rId261"/>
         </w:object>
       </w:r>
       <w:r>
@@ -5364,10 +5587,10 @@
           <w:position w:val="-12"/>
         </w:rPr>
         <w:object w:dxaOrig="900" w:dyaOrig="360">
-          <v:shape id="_x0000_i1157" type="#_x0000_t75" style="width:45pt;height:18pt" o:ole="">
-            <v:imagedata r:id="rId253" o:title=""/>
-          </v:shape>
-          <o:OLEObject Type="Embed" ProgID="Equation.DSMT4" ShapeID="_x0000_i1157" DrawAspect="Content" ObjectID="_1578482946" r:id="rId254"/>
+          <v:shape id="_x0000_i1154" type="#_x0000_t75" style="width:45pt;height:18pt" o:ole="">
+            <v:imagedata r:id="rId262" o:title=""/>
+          </v:shape>
+          <o:OLEObject Type="Embed" ProgID="Equation.DSMT4" ShapeID="_x0000_i1154" DrawAspect="Content" ObjectID="_1578815310" r:id="rId263"/>
         </w:object>
       </w:r>
       <w:r>
@@ -5378,10 +5601,10 @@
           <w:position w:val="-6"/>
         </w:rPr>
         <w:object w:dxaOrig="760" w:dyaOrig="279">
-          <v:shape id="_x0000_i1158" type="#_x0000_t75" style="width:38.25pt;height:14.25pt" o:ole="">
-            <v:imagedata r:id="rId255" o:title=""/>
-          </v:shape>
-          <o:OLEObject Type="Embed" ProgID="Equation.DSMT4" ShapeID="_x0000_i1158" DrawAspect="Content" ObjectID="_1578482947" r:id="rId256"/>
+          <v:shape id="_x0000_i1155" type="#_x0000_t75" style="width:38.25pt;height:14.25pt" o:ole="">
+            <v:imagedata r:id="rId264" o:title=""/>
+          </v:shape>
+          <o:OLEObject Type="Embed" ProgID="Equation.DSMT4" ShapeID="_x0000_i1155" DrawAspect="Content" ObjectID="_1578815311" r:id="rId265"/>
         </w:object>
       </w:r>
       <w:r>
@@ -5414,10 +5637,10 @@
           <w:position w:val="-10"/>
         </w:rPr>
         <w:object w:dxaOrig="460" w:dyaOrig="320">
-          <v:shape id="_x0000_i1159" type="#_x0000_t75" style="width:23.25pt;height:15.75pt" o:ole="">
-            <v:imagedata r:id="rId257" o:title=""/>
-          </v:shape>
-          <o:OLEObject Type="Embed" ProgID="Equation.DSMT4" ShapeID="_x0000_i1159" DrawAspect="Content" ObjectID="_1578482948" r:id="rId258"/>
+          <v:shape id="_x0000_i1156" type="#_x0000_t75" style="width:23.25pt;height:15.75pt" o:ole="">
+            <v:imagedata r:id="rId266" o:title=""/>
+          </v:shape>
+          <o:OLEObject Type="Embed" ProgID="Equation.DSMT4" ShapeID="_x0000_i1156" DrawAspect="Content" ObjectID="_1578815312" r:id="rId267"/>
         </w:object>
       </w:r>
       <w:r>
@@ -5431,10 +5654,10 @@
           <w:position w:val="-6"/>
         </w:rPr>
         <w:object w:dxaOrig="220" w:dyaOrig="279">
-          <v:shape id="_x0000_i1160" type="#_x0000_t75" style="width:11.25pt;height:14.25pt" o:ole="">
-            <v:imagedata r:id="rId259" o:title=""/>
-          </v:shape>
-          <o:OLEObject Type="Embed" ProgID="Equation.DSMT4" ShapeID="_x0000_i1160" DrawAspect="Content" ObjectID="_1578482949" r:id="rId260"/>
+          <v:shape id="_x0000_i1157" type="#_x0000_t75" style="width:11.25pt;height:14.25pt" o:ole="">
+            <v:imagedata r:id="rId268" o:title=""/>
+          </v:shape>
+          <o:OLEObject Type="Embed" ProgID="Equation.DSMT4" ShapeID="_x0000_i1157" DrawAspect="Content" ObjectID="_1578815313" r:id="rId269"/>
         </w:object>
       </w:r>
       <w:r>
@@ -5496,10 +5719,10 @@
           <w:position w:val="-14"/>
         </w:rPr>
         <w:object w:dxaOrig="720" w:dyaOrig="380">
-          <v:shape id="_x0000_i1161" type="#_x0000_t75" style="width:36pt;height:18.75pt" o:ole="">
-            <v:imagedata r:id="rId261" o:title=""/>
-          </v:shape>
-          <o:OLEObject Type="Embed" ProgID="Equation.DSMT4" ShapeID="_x0000_i1161" DrawAspect="Content" ObjectID="_1578482950" r:id="rId262"/>
+          <v:shape id="_x0000_i1158" type="#_x0000_t75" style="width:36pt;height:18.75pt" o:ole="">
+            <v:imagedata r:id="rId270" o:title=""/>
+          </v:shape>
+          <o:OLEObject Type="Embed" ProgID="Equation.DSMT4" ShapeID="_x0000_i1158" DrawAspect="Content" ObjectID="_1578815314" r:id="rId271"/>
         </w:object>
       </w:r>
     </w:p>
@@ -5510,10 +5733,10 @@
           <w:position w:val="-6"/>
         </w:rPr>
         <w:object w:dxaOrig="760" w:dyaOrig="279">
-          <v:shape id="_x0000_i1162" type="#_x0000_t75" style="width:38.25pt;height:14.25pt" o:ole="">
-            <v:imagedata r:id="rId263" o:title=""/>
-          </v:shape>
-          <o:OLEObject Type="Embed" ProgID="Equation.DSMT4" ShapeID="_x0000_i1162" DrawAspect="Content" ObjectID="_1578482951" r:id="rId264"/>
+          <v:shape id="_x0000_i1159" type="#_x0000_t75" style="width:38.25pt;height:14.25pt" o:ole="">
+            <v:imagedata r:id="rId272" o:title=""/>
+          </v:shape>
+          <o:OLEObject Type="Embed" ProgID="Equation.DSMT4" ShapeID="_x0000_i1159" DrawAspect="Content" ObjectID="_1578815315" r:id="rId273"/>
         </w:object>
       </w:r>
       <w:r>
@@ -5527,10 +5750,10 @@
           <w:position w:val="-14"/>
         </w:rPr>
         <w:object w:dxaOrig="1460" w:dyaOrig="380">
-          <v:shape id="_x0000_i1163" type="#_x0000_t75" style="width:72.75pt;height:18.75pt" o:ole="">
-            <v:imagedata r:id="rId265" o:title=""/>
-          </v:shape>
-          <o:OLEObject Type="Embed" ProgID="Equation.DSMT4" ShapeID="_x0000_i1163" DrawAspect="Content" ObjectID="_1578482952" r:id="rId266"/>
+          <v:shape id="_x0000_i1160" type="#_x0000_t75" style="width:72.75pt;height:18.75pt" o:ole="">
+            <v:imagedata r:id="rId274" o:title=""/>
+          </v:shape>
+          <o:OLEObject Type="Embed" ProgID="Equation.DSMT4" ShapeID="_x0000_i1160" DrawAspect="Content" ObjectID="_1578815316" r:id="rId275"/>
         </w:object>
       </w:r>
       <w:r>
@@ -5557,10 +5780,10 @@
           <w:position w:val="-14"/>
         </w:rPr>
         <w:object w:dxaOrig="1560" w:dyaOrig="380">
-          <v:shape id="_x0000_i1164" type="#_x0000_t75" style="width:78pt;height:18.75pt" o:ole="">
-            <v:imagedata r:id="rId267" o:title=""/>
-          </v:shape>
-          <o:OLEObject Type="Embed" ProgID="Equation.DSMT4" ShapeID="_x0000_i1164" DrawAspect="Content" ObjectID="_1578482953" r:id="rId268"/>
+          <v:shape id="_x0000_i1161" type="#_x0000_t75" style="width:78pt;height:18.75pt" o:ole="">
+            <v:imagedata r:id="rId276" o:title=""/>
+          </v:shape>
+          <o:OLEObject Type="Embed" ProgID="Equation.DSMT4" ShapeID="_x0000_i1161" DrawAspect="Content" ObjectID="_1578815317" r:id="rId277"/>
         </w:object>
       </w:r>
       <w:r>
@@ -5574,10 +5797,10 @@
           <w:position w:val="-14"/>
         </w:rPr>
         <w:object w:dxaOrig="1560" w:dyaOrig="380">
-          <v:shape id="_x0000_i1165" type="#_x0000_t75" style="width:78pt;height:18.75pt" o:ole="">
-            <v:imagedata r:id="rId269" o:title=""/>
-          </v:shape>
-          <o:OLEObject Type="Embed" ProgID="Equation.DSMT4" ShapeID="_x0000_i1165" DrawAspect="Content" ObjectID="_1578482954" r:id="rId270"/>
+          <v:shape id="_x0000_i1162" type="#_x0000_t75" style="width:78pt;height:18.75pt" o:ole="">
+            <v:imagedata r:id="rId278" o:title=""/>
+          </v:shape>
+          <o:OLEObject Type="Embed" ProgID="Equation.DSMT4" ShapeID="_x0000_i1162" DrawAspect="Content" ObjectID="_1578815318" r:id="rId279"/>
         </w:object>
       </w:r>
       <w:r>
@@ -5608,10 +5831,10 @@
           <w:position w:val="-6"/>
         </w:rPr>
         <w:object w:dxaOrig="279" w:dyaOrig="279">
-          <v:shape id="_x0000_i1166" type="#_x0000_t75" style="width:14.25pt;height:14.25pt" o:ole="">
-            <v:imagedata r:id="rId271" o:title=""/>
-          </v:shape>
-          <o:OLEObject Type="Embed" ProgID="Equation.DSMT4" ShapeID="_x0000_i1166" DrawAspect="Content" ObjectID="_1578482955" r:id="rId272"/>
+          <v:shape id="_x0000_i1163" type="#_x0000_t75" style="width:14.25pt;height:14.25pt" o:ole="">
+            <v:imagedata r:id="rId280" o:title=""/>
+          </v:shape>
+          <o:OLEObject Type="Embed" ProgID="Equation.DSMT4" ShapeID="_x0000_i1163" DrawAspect="Content" ObjectID="_1578815319" r:id="rId281"/>
         </w:object>
       </w:r>
     </w:p>
@@ -5621,10 +5844,10 @@
           <w:position w:val="-14"/>
         </w:rPr>
         <w:object w:dxaOrig="1560" w:dyaOrig="380">
-          <v:shape id="_x0000_i1167" type="#_x0000_t75" style="width:78pt;height:18.75pt" o:ole="">
-            <v:imagedata r:id="rId273" o:title=""/>
-          </v:shape>
-          <o:OLEObject Type="Embed" ProgID="Equation.DSMT4" ShapeID="_x0000_i1167" DrawAspect="Content" ObjectID="_1578482956" r:id="rId274"/>
+          <v:shape id="_x0000_i1164" type="#_x0000_t75" style="width:78pt;height:18.75pt" o:ole="">
+            <v:imagedata r:id="rId282" o:title=""/>
+          </v:shape>
+          <o:OLEObject Type="Embed" ProgID="Equation.DSMT4" ShapeID="_x0000_i1164" DrawAspect="Content" ObjectID="_1578815320" r:id="rId283"/>
         </w:object>
       </w:r>
       <w:r>
@@ -5638,10 +5861,10 @@
           <w:position w:val="-14"/>
         </w:rPr>
         <w:object w:dxaOrig="1460" w:dyaOrig="380">
-          <v:shape id="_x0000_i1168" type="#_x0000_t75" style="width:72.75pt;height:18.75pt" o:ole="">
-            <v:imagedata r:id="rId265" o:title=""/>
-          </v:shape>
-          <o:OLEObject Type="Embed" ProgID="Equation.DSMT4" ShapeID="_x0000_i1168" DrawAspect="Content" ObjectID="_1578482957" r:id="rId275"/>
+          <v:shape id="_x0000_i1165" type="#_x0000_t75" style="width:72.75pt;height:18.75pt" o:ole="">
+            <v:imagedata r:id="rId274" o:title=""/>
+          </v:shape>
+          <o:OLEObject Type="Embed" ProgID="Equation.DSMT4" ShapeID="_x0000_i1165" DrawAspect="Content" ObjectID="_1578815321" r:id="rId284"/>
         </w:object>
       </w:r>
       <w:r>
@@ -5655,10 +5878,10 @@
           <w:position w:val="-10"/>
         </w:rPr>
         <w:object w:dxaOrig="200" w:dyaOrig="260">
-          <v:shape id="_x0000_i1169" type="#_x0000_t75" style="width:9.75pt;height:12.75pt" o:ole="">
-            <v:imagedata r:id="rId276" o:title=""/>
-          </v:shape>
-          <o:OLEObject Type="Embed" ProgID="Equation.DSMT4" ShapeID="_x0000_i1169" DrawAspect="Content" ObjectID="_1578482958" r:id="rId277"/>
+          <v:shape id="_x0000_i1166" type="#_x0000_t75" style="width:9.75pt;height:12.75pt" o:ole="">
+            <v:imagedata r:id="rId285" o:title=""/>
+          </v:shape>
+          <o:OLEObject Type="Embed" ProgID="Equation.DSMT4" ShapeID="_x0000_i1166" DrawAspect="Content" ObjectID="_1578815322" r:id="rId286"/>
         </w:object>
       </w:r>
       <w:r>
@@ -5672,10 +5895,10 @@
           <w:position w:val="-6"/>
         </w:rPr>
         <w:object w:dxaOrig="220" w:dyaOrig="279">
-          <v:shape id="_x0000_i1170" type="#_x0000_t75" style="width:11.25pt;height:14.25pt" o:ole="">
-            <v:imagedata r:id="rId236" o:title=""/>
-          </v:shape>
-          <o:OLEObject Type="Embed" ProgID="Equation.DSMT4" ShapeID="_x0000_i1170" DrawAspect="Content" ObjectID="_1578482959" r:id="rId278"/>
+          <v:shape id="_x0000_i1167" type="#_x0000_t75" style="width:11.25pt;height:14.25pt" o:ole="">
+            <v:imagedata r:id="rId245" o:title=""/>
+          </v:shape>
+          <o:OLEObject Type="Embed" ProgID="Equation.DSMT4" ShapeID="_x0000_i1167" DrawAspect="Content" ObjectID="_1578815323" r:id="rId287"/>
         </w:object>
       </w:r>
       <w:r>
@@ -5695,10 +5918,10 @@
           <w:position w:val="-6"/>
         </w:rPr>
         <w:object w:dxaOrig="220" w:dyaOrig="279">
-          <v:shape id="_x0000_i1171" type="#_x0000_t75" style="width:11.25pt;height:14.25pt" o:ole="">
-            <v:imagedata r:id="rId236" o:title=""/>
-          </v:shape>
-          <o:OLEObject Type="Embed" ProgID="Equation.DSMT4" ShapeID="_x0000_i1171" DrawAspect="Content" ObjectID="_1578482960" r:id="rId279"/>
+          <v:shape id="_x0000_i1168" type="#_x0000_t75" style="width:11.25pt;height:14.25pt" o:ole="">
+            <v:imagedata r:id="rId245" o:title=""/>
+          </v:shape>
+          <o:OLEObject Type="Embed" ProgID="Equation.DSMT4" ShapeID="_x0000_i1168" DrawAspect="Content" ObjectID="_1578815324" r:id="rId288"/>
         </w:object>
       </w:r>
       <w:r>
@@ -5746,10 +5969,10 @@
           <w:position w:val="-14"/>
         </w:rPr>
         <w:object w:dxaOrig="859" w:dyaOrig="380">
-          <v:shape id="_x0000_i1172" type="#_x0000_t75" style="width:42.75pt;height:18.75pt" o:ole="">
-            <v:imagedata r:id="rId280" o:title=""/>
-          </v:shape>
-          <o:OLEObject Type="Embed" ProgID="Equation.DSMT4" ShapeID="_x0000_i1172" DrawAspect="Content" ObjectID="_1578482961" r:id="rId281"/>
+          <v:shape id="_x0000_i1169" type="#_x0000_t75" style="width:42.75pt;height:18.75pt" o:ole="">
+            <v:imagedata r:id="rId289" o:title=""/>
+          </v:shape>
+          <o:OLEObject Type="Embed" ProgID="Equation.DSMT4" ShapeID="_x0000_i1169" DrawAspect="Content" ObjectID="_1578815325" r:id="rId290"/>
         </w:object>
       </w:r>
     </w:p>
@@ -5759,10 +5982,10 @@
           <w:position w:val="-14"/>
         </w:rPr>
         <w:object w:dxaOrig="859" w:dyaOrig="380">
-          <v:shape id="_x0000_i1173" type="#_x0000_t75" style="width:42.75pt;height:18.75pt" o:ole="">
-            <v:imagedata r:id="rId280" o:title=""/>
-          </v:shape>
-          <o:OLEObject Type="Embed" ProgID="Equation.DSMT4" ShapeID="_x0000_i1173" DrawAspect="Content" ObjectID="_1578482962" r:id="rId282"/>
+          <v:shape id="_x0000_i1170" type="#_x0000_t75" style="width:42.75pt;height:18.75pt" o:ole="">
+            <v:imagedata r:id="rId289" o:title=""/>
+          </v:shape>
+          <o:OLEObject Type="Embed" ProgID="Equation.DSMT4" ShapeID="_x0000_i1170" DrawAspect="Content" ObjectID="_1578815326" r:id="rId291"/>
         </w:object>
       </w:r>
       <w:r>
@@ -5776,10 +5999,10 @@
           <w:position w:val="-14"/>
         </w:rPr>
         <w:object w:dxaOrig="2280" w:dyaOrig="380">
-          <v:shape id="_x0000_i1174" type="#_x0000_t75" style="width:114pt;height:18.75pt" o:ole="">
-            <v:imagedata r:id="rId283" o:title=""/>
-          </v:shape>
-          <o:OLEObject Type="Embed" ProgID="Equation.DSMT4" ShapeID="_x0000_i1174" DrawAspect="Content" ObjectID="_1578482963" r:id="rId284"/>
+          <v:shape id="_x0000_i1171" type="#_x0000_t75" style="width:114pt;height:18.75pt" o:ole="">
+            <v:imagedata r:id="rId292" o:title=""/>
+          </v:shape>
+          <o:OLEObject Type="Embed" ProgID="Equation.DSMT4" ShapeID="_x0000_i1171" DrawAspect="Content" ObjectID="_1578815327" r:id="rId293"/>
         </w:object>
       </w:r>
       <w:r>
@@ -5874,10 +6097,10 @@
           <w:position w:val="-12"/>
         </w:rPr>
         <w:object w:dxaOrig="279" w:dyaOrig="360">
-          <v:shape id="_x0000_i1175" type="#_x0000_t75" style="width:14.25pt;height:18pt" o:ole="">
-            <v:imagedata r:id="rId285" o:title=""/>
-          </v:shape>
-          <o:OLEObject Type="Embed" ProgID="Equation.DSMT4" ShapeID="_x0000_i1175" DrawAspect="Content" ObjectID="_1578482964" r:id="rId286"/>
+          <v:shape id="_x0000_i1172" type="#_x0000_t75" style="width:14.25pt;height:18pt" o:ole="">
+            <v:imagedata r:id="rId294" o:title=""/>
+          </v:shape>
+          <o:OLEObject Type="Embed" ProgID="Equation.DSMT4" ShapeID="_x0000_i1172" DrawAspect="Content" ObjectID="_1578815328" r:id="rId295"/>
         </w:object>
       </w:r>
     </w:p>
@@ -5887,10 +6110,10 @@
           <w:position w:val="-12"/>
         </w:rPr>
         <w:object w:dxaOrig="720" w:dyaOrig="360">
-          <v:shape id="_x0000_i1176" type="#_x0000_t75" style="width:36pt;height:18pt" o:ole="">
-            <v:imagedata r:id="rId287" o:title=""/>
-          </v:shape>
-          <o:OLEObject Type="Embed" ProgID="Equation.DSMT4" ShapeID="_x0000_i1176" DrawAspect="Content" ObjectID="_1578482965" r:id="rId288"/>
+          <v:shape id="_x0000_i1173" type="#_x0000_t75" style="width:36pt;height:18pt" o:ole="">
+            <v:imagedata r:id="rId296" o:title=""/>
+          </v:shape>
+          <o:OLEObject Type="Embed" ProgID="Equation.DSMT4" ShapeID="_x0000_i1173" DrawAspect="Content" ObjectID="_1578815329" r:id="rId297"/>
         </w:object>
       </w:r>
       <w:r>
@@ -5901,10 +6124,10 @@
           <w:position w:val="-10"/>
         </w:rPr>
         <w:object w:dxaOrig="1100" w:dyaOrig="320">
-          <v:shape id="_x0000_i1177" type="#_x0000_t75" style="width:54.75pt;height:15.75pt" o:ole="">
-            <v:imagedata r:id="rId289" o:title=""/>
-          </v:shape>
-          <o:OLEObject Type="Embed" ProgID="Equation.DSMT4" ShapeID="_x0000_i1177" DrawAspect="Content" ObjectID="_1578482966" r:id="rId290"/>
+          <v:shape id="_x0000_i1174" type="#_x0000_t75" style="width:54.75pt;height:15.75pt" o:ole="">
+            <v:imagedata r:id="rId298" o:title=""/>
+          </v:shape>
+          <o:OLEObject Type="Embed" ProgID="Equation.DSMT4" ShapeID="_x0000_i1174" DrawAspect="Content" ObjectID="_1578815330" r:id="rId299"/>
         </w:object>
       </w:r>
       <w:r>
@@ -5915,10 +6138,10 @@
           <w:position w:val="-6"/>
         </w:rPr>
         <w:object w:dxaOrig="680" w:dyaOrig="279">
-          <v:shape id="_x0000_i1178" type="#_x0000_t75" style="width:33.75pt;height:14.25pt" o:ole="">
-            <v:imagedata r:id="rId242" o:title=""/>
-          </v:shape>
-          <o:OLEObject Type="Embed" ProgID="Equation.DSMT4" ShapeID="_x0000_i1178" DrawAspect="Content" ObjectID="_1578482967" r:id="rId291"/>
+          <v:shape id="_x0000_i1175" type="#_x0000_t75" style="width:33.75pt;height:14.25pt" o:ole="">
+            <v:imagedata r:id="rId251" o:title=""/>
+          </v:shape>
+          <o:OLEObject Type="Embed" ProgID="Equation.DSMT4" ShapeID="_x0000_i1175" DrawAspect="Content" ObjectID="_1578815331" r:id="rId300"/>
         </w:object>
       </w:r>
       <w:r>
@@ -5929,10 +6152,10 @@
           <w:position w:val="-10"/>
         </w:rPr>
         <w:object w:dxaOrig="620" w:dyaOrig="320">
-          <v:shape id="_x0000_i1179" type="#_x0000_t75" style="width:30.75pt;height:15.75pt" o:ole="">
-            <v:imagedata r:id="rId248" o:title=""/>
-          </v:shape>
-          <o:OLEObject Type="Embed" ProgID="Equation.DSMT4" ShapeID="_x0000_i1179" DrawAspect="Content" ObjectID="_1578482968" r:id="rId292"/>
+          <v:shape id="_x0000_i1176" type="#_x0000_t75" style="width:30.75pt;height:15.75pt" o:ole="">
+            <v:imagedata r:id="rId257" o:title=""/>
+          </v:shape>
+          <o:OLEObject Type="Embed" ProgID="Equation.DSMT4" ShapeID="_x0000_i1176" DrawAspect="Content" ObjectID="_1578815332" r:id="rId301"/>
         </w:object>
       </w:r>
       <w:r>
@@ -5943,10 +6166,10 @@
           <w:position w:val="-10"/>
         </w:rPr>
         <w:object w:dxaOrig="460" w:dyaOrig="320">
-          <v:shape id="_x0000_i1180" type="#_x0000_t75" style="width:23.25pt;height:15.75pt" o:ole="">
-            <v:imagedata r:id="rId293" o:title=""/>
-          </v:shape>
-          <o:OLEObject Type="Embed" ProgID="Equation.DSMT4" ShapeID="_x0000_i1180" DrawAspect="Content" ObjectID="_1578482969" r:id="rId294"/>
+          <v:shape id="_x0000_i1177" type="#_x0000_t75" style="width:23.25pt;height:15.75pt" o:ole="">
+            <v:imagedata r:id="rId302" o:title=""/>
+          </v:shape>
+          <o:OLEObject Type="Embed" ProgID="Equation.DSMT4" ShapeID="_x0000_i1177" DrawAspect="Content" ObjectID="_1578815333" r:id="rId303"/>
         </w:object>
       </w:r>
     </w:p>
@@ -5982,10 +6205,10 @@
           <w:position w:val="-12"/>
         </w:rPr>
         <w:object w:dxaOrig="840" w:dyaOrig="360">
-          <v:shape id="_x0000_i1181" type="#_x0000_t75" style="width:42pt;height:18pt" o:ole="">
-            <v:imagedata r:id="rId295" o:title=""/>
-          </v:shape>
-          <o:OLEObject Type="Embed" ProgID="Equation.DSMT4" ShapeID="_x0000_i1181" DrawAspect="Content" ObjectID="_1578482970" r:id="rId296"/>
+          <v:shape id="_x0000_i1178" type="#_x0000_t75" style="width:42pt;height:18pt" o:ole="">
+            <v:imagedata r:id="rId304" o:title=""/>
+          </v:shape>
+          <o:OLEObject Type="Embed" ProgID="Equation.DSMT4" ShapeID="_x0000_i1178" DrawAspect="Content" ObjectID="_1578815334" r:id="rId305"/>
         </w:object>
       </w:r>
     </w:p>
@@ -6011,7 +6234,7 @@
                     <pic:cNvPicPr/>
                   </pic:nvPicPr>
                   <pic:blipFill>
-                    <a:blip r:embed="rId297"/>
+                    <a:blip r:embed="rId306"/>
                     <a:stretch>
                       <a:fillRect/>
                     </a:stretch>
@@ -6064,10 +6287,10 @@
           <w:position w:val="-12"/>
         </w:rPr>
         <w:object w:dxaOrig="720" w:dyaOrig="360">
-          <v:shape id="_x0000_i1182" type="#_x0000_t75" style="width:36pt;height:18pt" o:ole="">
-            <v:imagedata r:id="rId287" o:title=""/>
-          </v:shape>
-          <o:OLEObject Type="Embed" ProgID="Equation.DSMT4" ShapeID="_x0000_i1182" DrawAspect="Content" ObjectID="_1578482971" r:id="rId298"/>
+          <v:shape id="_x0000_i1179" type="#_x0000_t75" style="width:36pt;height:18pt" o:ole="">
+            <v:imagedata r:id="rId296" o:title=""/>
+          </v:shape>
+          <o:OLEObject Type="Embed" ProgID="Equation.DSMT4" ShapeID="_x0000_i1179" DrawAspect="Content" ObjectID="_1578815335" r:id="rId307"/>
         </w:object>
       </w:r>
     </w:p>
@@ -6081,251 +6304,6 @@
             <wp:extent cx="5274310" cy="3589655"/>
             <wp:effectExtent l="0" t="0" r="2540" b="0"/>
             <wp:docPr id="2" name="图片 2"/>
-            <wp:cNvGraphicFramePr>
-              <a:graphicFrameLocks xmlns:a="http://schemas.openxmlformats.org/drawingml/2006/main" noChangeAspect="1"/>
-            </wp:cNvGraphicFramePr>
-            <a:graphic xmlns:a="http://schemas.openxmlformats.org/drawingml/2006/main">
-              <a:graphicData uri="http://schemas.openxmlformats.org/drawingml/2006/picture">
-                <pic:pic xmlns:pic="http://schemas.openxmlformats.org/drawingml/2006/picture">
-                  <pic:nvPicPr>
-                    <pic:cNvPr id="1" name=""/>
-                    <pic:cNvPicPr/>
-                  </pic:nvPicPr>
-                  <pic:blipFill>
-                    <a:blip r:embed="rId299"/>
-                    <a:stretch>
-                      <a:fillRect/>
-                    </a:stretch>
-                  </pic:blipFill>
-                  <pic:spPr>
-                    <a:xfrm>
-                      <a:off x="0" y="0"/>
-                      <a:ext cx="5274310" cy="3589655"/>
-                    </a:xfrm>
-                    <a:prstGeom prst="rect">
-                      <a:avLst/>
-                    </a:prstGeom>
-                  </pic:spPr>
-                </pic:pic>
-              </a:graphicData>
-            </a:graphic>
-          </wp:inline>
-        </w:drawing>
-      </w:r>
-    </w:p>
-    <w:p>
-      <w:pPr>
-        <w:pStyle w:val="a7"/>
-        <w:numPr>
-          <w:ilvl w:val="1"/>
-          <w:numId w:val="6"/>
-        </w:numPr>
-        <w:ind w:firstLineChars="0"/>
-      </w:pPr>
-      <w:r>
-        <w:rPr>
-          <w:rFonts w:hint="eastAsia"/>
-        </w:rPr>
-        <w:t>测试</w:t>
-      </w:r>
-      <w:r>
-        <w:rPr>
-          <w:rFonts w:hint="eastAsia"/>
-        </w:rPr>
-        <w:t>3</w:t>
-      </w:r>
-      <w:r>
-        <w:rPr>
-          <w:rFonts w:hint="eastAsia"/>
-        </w:rPr>
-        <w:t>：</w:t>
-      </w:r>
-      <w:r>
-        <w:rPr>
-          <w:position w:val="-12"/>
-        </w:rPr>
-        <w:object w:dxaOrig="720" w:dyaOrig="360">
-          <v:shape id="_x0000_i1183" type="#_x0000_t75" style="width:36pt;height:18pt" o:ole="">
-            <v:imagedata r:id="rId300" o:title=""/>
-          </v:shape>
-          <o:OLEObject Type="Embed" ProgID="Equation.DSMT4" ShapeID="_x0000_i1183" DrawAspect="Content" ObjectID="_1578482972" r:id="rId301"/>
-        </w:object>
-      </w:r>
-    </w:p>
-    <w:p>
-      <w:r>
-        <w:rPr>
-          <w:noProof/>
-        </w:rPr>
-        <w:lastRenderedPageBreak/>
-        <w:drawing>
-          <wp:inline distT="0" distB="0" distL="0" distR="0" wp14:anchorId="53E07CFF" wp14:editId="09EF7CD3">
-            <wp:extent cx="5274310" cy="3589655"/>
-            <wp:effectExtent l="0" t="0" r="2540" b="0"/>
-            <wp:docPr id="6" name="图片 6"/>
-            <wp:cNvGraphicFramePr>
-              <a:graphicFrameLocks xmlns:a="http://schemas.openxmlformats.org/drawingml/2006/main" noChangeAspect="1"/>
-            </wp:cNvGraphicFramePr>
-            <a:graphic xmlns:a="http://schemas.openxmlformats.org/drawingml/2006/main">
-              <a:graphicData uri="http://schemas.openxmlformats.org/drawingml/2006/picture">
-                <pic:pic xmlns:pic="http://schemas.openxmlformats.org/drawingml/2006/picture">
-                  <pic:nvPicPr>
-                    <pic:cNvPr id="1" name=""/>
-                    <pic:cNvPicPr/>
-                  </pic:nvPicPr>
-                  <pic:blipFill>
-                    <a:blip r:embed="rId302"/>
-                    <a:stretch>
-                      <a:fillRect/>
-                    </a:stretch>
-                  </pic:blipFill>
-                  <pic:spPr>
-                    <a:xfrm>
-                      <a:off x="0" y="0"/>
-                      <a:ext cx="5274310" cy="3589655"/>
-                    </a:xfrm>
-                    <a:prstGeom prst="rect">
-                      <a:avLst/>
-                    </a:prstGeom>
-                  </pic:spPr>
-                </pic:pic>
-              </a:graphicData>
-            </a:graphic>
-          </wp:inline>
-        </w:drawing>
-      </w:r>
-    </w:p>
-    <w:p>
-      <w:pPr>
-        <w:pStyle w:val="a7"/>
-        <w:numPr>
-          <w:ilvl w:val="1"/>
-          <w:numId w:val="6"/>
-        </w:numPr>
-        <w:ind w:firstLineChars="0"/>
-      </w:pPr>
-      <w:r>
-        <w:rPr>
-          <w:rFonts w:hint="eastAsia"/>
-        </w:rPr>
-        <w:t>测试</w:t>
-      </w:r>
-      <w:r>
-        <w:rPr>
-          <w:rFonts w:hint="eastAsia"/>
-        </w:rPr>
-        <w:t>3</w:t>
-      </w:r>
-      <w:r>
-        <w:rPr>
-          <w:rFonts w:hint="eastAsia"/>
-        </w:rPr>
-        <w:t>：</w:t>
-      </w:r>
-      <w:r>
-        <w:rPr>
-          <w:position w:val="-12"/>
-        </w:rPr>
-        <w:object w:dxaOrig="680" w:dyaOrig="360">
-          <v:shape id="_x0000_i1184" type="#_x0000_t75" style="width:33.75pt;height:18pt" o:ole="">
-            <v:imagedata r:id="rId303" o:title=""/>
-          </v:shape>
-          <o:OLEObject Type="Embed" ProgID="Equation.DSMT4" ShapeID="_x0000_i1184" DrawAspect="Content" ObjectID="_1578482973" r:id="rId304"/>
-        </w:object>
-      </w:r>
-    </w:p>
-    <w:p>
-      <w:r>
-        <w:rPr>
-          <w:noProof/>
-        </w:rPr>
-        <w:drawing>
-          <wp:inline distT="0" distB="0" distL="0" distR="0" wp14:anchorId="453B0E92" wp14:editId="2C6F1995">
-            <wp:extent cx="5274310" cy="3589655"/>
-            <wp:effectExtent l="0" t="0" r="2540" b="0"/>
-            <wp:docPr id="7" name="图片 7"/>
-            <wp:cNvGraphicFramePr>
-              <a:graphicFrameLocks xmlns:a="http://schemas.openxmlformats.org/drawingml/2006/main" noChangeAspect="1"/>
-            </wp:cNvGraphicFramePr>
-            <a:graphic xmlns:a="http://schemas.openxmlformats.org/drawingml/2006/main">
-              <a:graphicData uri="http://schemas.openxmlformats.org/drawingml/2006/picture">
-                <pic:pic xmlns:pic="http://schemas.openxmlformats.org/drawingml/2006/picture">
-                  <pic:nvPicPr>
-                    <pic:cNvPr id="1" name=""/>
-                    <pic:cNvPicPr/>
-                  </pic:nvPicPr>
-                  <pic:blipFill>
-                    <a:blip r:embed="rId305"/>
-                    <a:stretch>
-                      <a:fillRect/>
-                    </a:stretch>
-                  </pic:blipFill>
-                  <pic:spPr>
-                    <a:xfrm>
-                      <a:off x="0" y="0"/>
-                      <a:ext cx="5274310" cy="3589655"/>
-                    </a:xfrm>
-                    <a:prstGeom prst="rect">
-                      <a:avLst/>
-                    </a:prstGeom>
-                  </pic:spPr>
-                </pic:pic>
-              </a:graphicData>
-            </a:graphic>
-          </wp:inline>
-        </w:drawing>
-      </w:r>
-    </w:p>
-    <w:p>
-      <w:pPr>
-        <w:pStyle w:val="a7"/>
-        <w:numPr>
-          <w:ilvl w:val="1"/>
-          <w:numId w:val="6"/>
-        </w:numPr>
-        <w:ind w:firstLineChars="0"/>
-      </w:pPr>
-      <w:r>
-        <w:rPr>
-          <w:rFonts w:hint="eastAsia"/>
-        </w:rPr>
-        <w:t>测试</w:t>
-      </w:r>
-      <w:r>
-        <w:rPr>
-          <w:rFonts w:hint="eastAsia"/>
-        </w:rPr>
-        <w:t>4</w:t>
-      </w:r>
-      <w:r>
-        <w:rPr>
-          <w:rFonts w:hint="eastAsia"/>
-        </w:rPr>
-        <w:t>：</w:t>
-      </w:r>
-      <w:r>
-        <w:rPr>
-          <w:position w:val="-12"/>
-        </w:rPr>
-        <w:object w:dxaOrig="800" w:dyaOrig="360">
-          <v:shape id="_x0000_i1185" type="#_x0000_t75" style="width:39.75pt;height:18pt" o:ole="">
-            <v:imagedata r:id="rId306" o:title=""/>
-          </v:shape>
-          <o:OLEObject Type="Embed" ProgID="Equation.DSMT4" ShapeID="_x0000_i1185" DrawAspect="Content" ObjectID="_1578482974" r:id="rId307"/>
-        </w:object>
-      </w:r>
-    </w:p>
-    <w:p>
-      <w:r>
-        <w:rPr>
-          <w:noProof/>
-        </w:rPr>
-        <w:lastRenderedPageBreak/>
-        <w:drawing>
-          <wp:inline distT="0" distB="0" distL="0" distR="0" wp14:anchorId="05B96C67" wp14:editId="4A3C8148">
-            <wp:extent cx="5274310" cy="3589655"/>
-            <wp:effectExtent l="0" t="0" r="2540" b="0"/>
-            <wp:docPr id="8" name="图片 8"/>
             <wp:cNvGraphicFramePr>
               <a:graphicFrameLocks xmlns:a="http://schemas.openxmlformats.org/drawingml/2006/main" noChangeAspect="1"/>
             </wp:cNvGraphicFramePr>
@@ -6377,7 +6355,7 @@
         <w:rPr>
           <w:rFonts w:hint="eastAsia"/>
         </w:rPr>
-        <w:t>5</w:t>
+        <w:t>3</w:t>
       </w:r>
       <w:r>
         <w:rPr>
@@ -6389,11 +6367,11 @@
         <w:rPr>
           <w:position w:val="-12"/>
         </w:rPr>
-        <w:object w:dxaOrig="920" w:dyaOrig="360">
-          <v:shape id="_x0000_i1186" type="#_x0000_t75" style="width:45.75pt;height:18pt" o:ole="">
+        <w:object w:dxaOrig="720" w:dyaOrig="360">
+          <v:shape id="_x0000_i1180" type="#_x0000_t75" style="width:36pt;height:18pt" o:ole="">
             <v:imagedata r:id="rId309" o:title=""/>
           </v:shape>
-          <o:OLEObject Type="Embed" ProgID="Equation.DSMT4" ShapeID="_x0000_i1186" DrawAspect="Content" ObjectID="_1578482975" r:id="rId310"/>
+          <o:OLEObject Type="Embed" ProgID="Equation.DSMT4" ShapeID="_x0000_i1180" DrawAspect="Content" ObjectID="_1578815336" r:id="rId310"/>
         </w:object>
       </w:r>
     </w:p>
@@ -6402,11 +6380,12 @@
         <w:rPr>
           <w:noProof/>
         </w:rPr>
+        <w:lastRenderedPageBreak/>
         <w:drawing>
-          <wp:inline distT="0" distB="0" distL="0" distR="0" wp14:anchorId="5B88FA54" wp14:editId="54D9C167">
+          <wp:inline distT="0" distB="0" distL="0" distR="0" wp14:anchorId="53E07CFF" wp14:editId="09EF7CD3">
             <wp:extent cx="5274310" cy="3589655"/>
             <wp:effectExtent l="0" t="0" r="2540" b="0"/>
-            <wp:docPr id="9" name="图片 9"/>
+            <wp:docPr id="6" name="图片 6"/>
             <wp:cNvGraphicFramePr>
               <a:graphicFrameLocks xmlns:a="http://schemas.openxmlformats.org/drawingml/2006/main" noChangeAspect="1"/>
             </wp:cNvGraphicFramePr>
@@ -6441,558 +6420,6 @@
     </w:p>
     <w:p>
       <w:pPr>
-        <w:rPr>
-          <w:b/>
-        </w:rPr>
-      </w:pPr>
-      <w:r>
-        <w:rPr>
-          <w:rFonts w:hint="eastAsia"/>
-          <w:b/>
-        </w:rPr>
-        <w:t>猜测：</w:t>
-      </w:r>
-      <w:r>
-        <w:rPr>
-          <w:rFonts w:hint="eastAsia"/>
-          <w:b/>
-        </w:rPr>
-        <w:t>通过实验观测得，</w:t>
-      </w:r>
-      <w:r>
-        <w:rPr>
-          <w:b/>
-          <w:position w:val="-12"/>
-        </w:rPr>
-        <w:object w:dxaOrig="279" w:dyaOrig="360">
-          <v:shape id="_x0000_i1187" type="#_x0000_t75" style="width:14.25pt;height:18pt" o:ole="">
-            <v:imagedata r:id="rId312" o:title=""/>
-          </v:shape>
-          <o:OLEObject Type="Embed" ProgID="Equation.DSMT4" ShapeID="_x0000_i1187" DrawAspect="Content" ObjectID="_1578482976" r:id="rId313"/>
-        </w:object>
-      </w:r>
-      <w:r>
-        <w:rPr>
-          <w:rFonts w:hint="eastAsia"/>
-          <w:b/>
-        </w:rPr>
-        <w:t>越大，对距离的变化就越不敏感。</w:t>
-      </w:r>
-    </w:p>
-    <w:p>
-      <w:pPr>
-        <w:pStyle w:val="a7"/>
-        <w:numPr>
-          <w:ilvl w:val="0"/>
-          <w:numId w:val="6"/>
-        </w:numPr>
-        <w:ind w:firstLineChars="0"/>
-      </w:pPr>
-      <w:r>
-        <w:rPr>
-          <w:position w:val="-12"/>
-        </w:rPr>
-        <w:object w:dxaOrig="520" w:dyaOrig="360">
-          <v:shape id="_x0000_i1188" type="#_x0000_t75" style="width:26.25pt;height:18pt" o:ole="">
-            <v:imagedata r:id="rId314" o:title=""/>
-          </v:shape>
-          <o:OLEObject Type="Embed" ProgID="Equation.DSMT4" ShapeID="_x0000_i1188" DrawAspect="Content" ObjectID="_1578482977" r:id="rId315"/>
-        </w:object>
-      </w:r>
-    </w:p>
-    <w:p>
-      <w:r>
-        <w:rPr>
-          <w:rFonts w:hint="eastAsia"/>
-        </w:rPr>
-        <w:lastRenderedPageBreak/>
-        <w:t>当</w:t>
-      </w:r>
-      <w:r>
-        <w:rPr>
-          <w:position w:val="-12"/>
-        </w:rPr>
-        <w:object w:dxaOrig="720" w:dyaOrig="360">
-          <v:shape id="_x0000_i1189" type="#_x0000_t75" style="width:36pt;height:18pt" o:ole="">
-            <v:imagedata r:id="rId287" o:title=""/>
-          </v:shape>
-          <o:OLEObject Type="Embed" ProgID="Equation.DSMT4" ShapeID="_x0000_i1189" DrawAspect="Content" ObjectID="_1578482978" r:id="rId316"/>
-        </w:object>
-      </w:r>
-      <w:r>
-        <w:t>，</w:t>
-      </w:r>
-      <w:r>
-        <w:rPr>
-          <w:position w:val="-6"/>
-        </w:rPr>
-        <w:object w:dxaOrig="700" w:dyaOrig="279">
-          <v:shape id="_x0000_i1190" type="#_x0000_t75" style="width:35.25pt;height:14.25pt" o:ole="">
-            <v:imagedata r:id="rId232" o:title=""/>
-          </v:shape>
-          <o:OLEObject Type="Embed" ProgID="Equation.DSMT4" ShapeID="_x0000_i1190" DrawAspect="Content" ObjectID="_1578482979" r:id="rId317"/>
-        </w:object>
-      </w:r>
-      <w:r>
-        <w:t>，</w:t>
-      </w:r>
-      <w:r>
-        <w:rPr>
-          <w:position w:val="-12"/>
-        </w:rPr>
-        <w:object w:dxaOrig="1460" w:dyaOrig="360">
-          <v:shape id="_x0000_i1191" type="#_x0000_t75" style="width:72.75pt;height:18pt" o:ole="">
-            <v:imagedata r:id="rId318" o:title=""/>
-          </v:shape>
-          <o:OLEObject Type="Embed" ProgID="Equation.DSMT4" ShapeID="_x0000_i1191" DrawAspect="Content" ObjectID="_1578482980" r:id="rId319"/>
-        </w:object>
-      </w:r>
-      <w:r>
-        <w:t>，</w:t>
-      </w:r>
-      <w:r>
-        <w:rPr>
-          <w:position w:val="-6"/>
-        </w:rPr>
-        <w:object w:dxaOrig="680" w:dyaOrig="279">
-          <v:shape id="_x0000_i1192" type="#_x0000_t75" style="width:33.75pt;height:14.25pt" o:ole="">
-            <v:imagedata r:id="rId242" o:title=""/>
-          </v:shape>
-          <o:OLEObject Type="Embed" ProgID="Equation.DSMT4" ShapeID="_x0000_i1192" DrawAspect="Content" ObjectID="_1578482981" r:id="rId320"/>
-        </w:object>
-      </w:r>
-      <w:r>
-        <w:t>，</w:t>
-      </w:r>
-      <w:r>
-        <w:rPr>
-          <w:position w:val="-10"/>
-        </w:rPr>
-        <w:object w:dxaOrig="620" w:dyaOrig="320">
-          <v:shape id="_x0000_i1193" type="#_x0000_t75" style="width:30.75pt;height:15.75pt" o:ole="">
-            <v:imagedata r:id="rId248" o:title=""/>
-          </v:shape>
-          <o:OLEObject Type="Embed" ProgID="Equation.DSMT4" ShapeID="_x0000_i1193" DrawAspect="Content" ObjectID="_1578482982" r:id="rId321"/>
-        </w:object>
-      </w:r>
-      <w:r>
-        <w:t>，</w:t>
-      </w:r>
-      <w:r>
-        <w:rPr>
-          <w:position w:val="-10"/>
-        </w:rPr>
-        <w:object w:dxaOrig="460" w:dyaOrig="320">
-          <v:shape id="_x0000_i1194" type="#_x0000_t75" style="width:23.25pt;height:15.75pt" o:ole="">
-            <v:imagedata r:id="rId293" o:title=""/>
-          </v:shape>
-          <o:OLEObject Type="Embed" ProgID="Equation.DSMT4" ShapeID="_x0000_i1194" DrawAspect="Content" ObjectID="_1578482983" r:id="rId322"/>
-        </w:object>
-      </w:r>
-      <w:r>
-        <w:rPr>
-          <w:rFonts w:hint="eastAsia"/>
-        </w:rPr>
-        <w:t>时，</w:t>
-      </w:r>
-      <w:r>
-        <w:rPr>
-          <w:rFonts w:hint="eastAsia"/>
-        </w:rPr>
-        <w:t>实验表明</w:t>
-      </w:r>
-      <w:r>
-        <w:rPr>
-          <w:position w:val="-12"/>
-        </w:rPr>
-        <w:object w:dxaOrig="520" w:dyaOrig="360">
-          <v:shape id="_x0000_i1195" type="#_x0000_t75" style="width:26.25pt;height:18pt" o:ole="">
-            <v:imagedata r:id="rId314" o:title=""/>
-          </v:shape>
-          <o:OLEObject Type="Embed" ProgID="Equation.DSMT4" ShapeID="_x0000_i1195" DrawAspect="Content" ObjectID="_1578482984" r:id="rId323"/>
-        </w:object>
-      </w:r>
-      <w:r>
-        <w:rPr>
-          <w:rFonts w:hint="eastAsia"/>
-        </w:rPr>
-        <w:t>取</w:t>
-      </w:r>
-      <w:r>
-        <w:rPr>
-          <w:rFonts w:hint="eastAsia"/>
-        </w:rPr>
-        <w:t>1</w:t>
-      </w:r>
-      <w:r>
-        <w:rPr>
-          <w:rFonts w:hint="eastAsia"/>
-        </w:rPr>
-        <w:t>或取</w:t>
-      </w:r>
-      <w:r>
-        <w:rPr>
-          <w:rFonts w:hint="eastAsia"/>
-        </w:rPr>
-        <w:t>100</w:t>
-      </w:r>
-      <w:r>
-        <w:rPr>
-          <w:rFonts w:hint="eastAsia"/>
-        </w:rPr>
-        <w:t>，对迭代结果影响不大。</w:t>
-      </w:r>
-    </w:p>
-    <w:p>
-      <w:pPr>
-        <w:pStyle w:val="a7"/>
-        <w:numPr>
-          <w:ilvl w:val="0"/>
-          <w:numId w:val="6"/>
-        </w:numPr>
-        <w:ind w:firstLineChars="0"/>
-      </w:pPr>
-      <w:r>
-        <w:rPr>
-          <w:position w:val="-6"/>
-        </w:rPr>
-        <w:object w:dxaOrig="200" w:dyaOrig="220">
-          <v:shape id="_x0000_i1196" type="#_x0000_t75" style="width:9.75pt;height:11.25pt" o:ole="">
-            <v:imagedata r:id="rId324" o:title=""/>
-          </v:shape>
-          <o:OLEObject Type="Embed" ProgID="Equation.DSMT4" ShapeID="_x0000_i1196" DrawAspect="Content" ObjectID="_1578482985" r:id="rId325"/>
-        </w:object>
-      </w:r>
-    </w:p>
-    <w:p>
-      <w:r>
-        <w:rPr>
-          <w:rFonts w:hint="eastAsia"/>
-        </w:rPr>
-        <w:t>当</w:t>
-      </w:r>
-      <w:r>
-        <w:rPr>
-          <w:position w:val="-12"/>
-        </w:rPr>
-        <w:object w:dxaOrig="720" w:dyaOrig="360">
-          <v:shape id="_x0000_i1197" type="#_x0000_t75" style="width:36pt;height:18pt" o:ole="">
-            <v:imagedata r:id="rId287" o:title=""/>
-          </v:shape>
-          <o:OLEObject Type="Embed" ProgID="Equation.DSMT4" ShapeID="_x0000_i1197" DrawAspect="Content" ObjectID="_1578482986" r:id="rId326"/>
-        </w:object>
-      </w:r>
-      <w:r>
-        <w:t>，</w:t>
-      </w:r>
-      <w:r>
-        <w:rPr>
-          <w:position w:val="-12"/>
-        </w:rPr>
-        <w:object w:dxaOrig="1460" w:dyaOrig="360">
-          <v:shape id="_x0000_i1198" type="#_x0000_t75" style="width:72.75pt;height:18pt" o:ole="">
-            <v:imagedata r:id="rId327" o:title=""/>
-          </v:shape>
-          <o:OLEObject Type="Embed" ProgID="Equation.DSMT4" ShapeID="_x0000_i1198" DrawAspect="Content" ObjectID="_1578482987" r:id="rId328"/>
-        </w:object>
-      </w:r>
-      <w:r>
-        <w:t>，</w:t>
-      </w:r>
-      <w:r>
-        <w:rPr>
-          <w:position w:val="-6"/>
-        </w:rPr>
-        <w:object w:dxaOrig="680" w:dyaOrig="279">
-          <v:shape id="_x0000_i1199" type="#_x0000_t75" style="width:33.75pt;height:14.25pt" o:ole="">
-            <v:imagedata r:id="rId242" o:title=""/>
-          </v:shape>
-          <o:OLEObject Type="Embed" ProgID="Equation.DSMT4" ShapeID="_x0000_i1199" DrawAspect="Content" ObjectID="_1578482988" r:id="rId329"/>
-        </w:object>
-      </w:r>
-      <w:r>
-        <w:t>，</w:t>
-      </w:r>
-      <w:r>
-        <w:rPr>
-          <w:position w:val="-10"/>
-        </w:rPr>
-        <w:object w:dxaOrig="620" w:dyaOrig="320">
-          <v:shape id="_x0000_i1200" type="#_x0000_t75" style="width:30.75pt;height:15.75pt" o:ole="">
-            <v:imagedata r:id="rId248" o:title=""/>
-          </v:shape>
-          <o:OLEObject Type="Embed" ProgID="Equation.DSMT4" ShapeID="_x0000_i1200" DrawAspect="Content" ObjectID="_1578482989" r:id="rId330"/>
-        </w:object>
-      </w:r>
-      <w:r>
-        <w:t>，</w:t>
-      </w:r>
-      <w:r>
-        <w:rPr>
-          <w:position w:val="-10"/>
-        </w:rPr>
-        <w:object w:dxaOrig="460" w:dyaOrig="320">
-          <v:shape id="_x0000_i1201" type="#_x0000_t75" style="width:23.25pt;height:15.75pt" o:ole="">
-            <v:imagedata r:id="rId293" o:title=""/>
-          </v:shape>
-          <o:OLEObject Type="Embed" ProgID="Equation.DSMT4" ShapeID="_x0000_i1201" DrawAspect="Content" ObjectID="_1578482990" r:id="rId331"/>
-        </w:object>
-      </w:r>
-      <w:r>
-        <w:rPr>
-          <w:rFonts w:hint="eastAsia"/>
-        </w:rPr>
-        <w:t>时，</w:t>
-      </w:r>
-      <w:r>
-        <w:rPr>
-          <w:position w:val="-12"/>
-        </w:rPr>
-        <w:object w:dxaOrig="520" w:dyaOrig="360">
-          <v:shape id="_x0000_i1202" type="#_x0000_t75" style="width:26.25pt;height:18pt" o:ole="">
-            <v:imagedata r:id="rId332" o:title=""/>
-          </v:shape>
-          <o:OLEObject Type="Embed" ProgID="Equation.DSMT4" ShapeID="_x0000_i1202" DrawAspect="Content" ObjectID="_1578482991" r:id="rId333"/>
-        </w:object>
-      </w:r>
-      <w:r>
-        <w:rPr>
-          <w:rFonts w:hint="eastAsia"/>
-        </w:rPr>
-        <w:t>取</w:t>
-      </w:r>
-      <w:r>
-        <w:rPr>
-          <w:rFonts w:hint="eastAsia"/>
-        </w:rPr>
-        <w:t>1</w:t>
-      </w:r>
-      <w:r>
-        <w:rPr>
-          <w:rFonts w:hint="eastAsia"/>
-        </w:rPr>
-        <w:t>到</w:t>
-      </w:r>
-      <w:r>
-        <w:rPr>
-          <w:rFonts w:hint="eastAsia"/>
-        </w:rPr>
-        <w:t>100</w:t>
-      </w:r>
-      <w:r>
-        <w:t>，</w:t>
-      </w:r>
-      <w:r>
-        <w:rPr>
-          <w:position w:val="-6"/>
-        </w:rPr>
-        <w:object w:dxaOrig="200" w:dyaOrig="220">
-          <v:shape id="_x0000_i1203" type="#_x0000_t75" style="width:9.75pt;height:11.25pt" o:ole="">
-            <v:imagedata r:id="rId324" o:title=""/>
-          </v:shape>
-          <o:OLEObject Type="Embed" ProgID="Equation.DSMT4" ShapeID="_x0000_i1203" DrawAspect="Content" ObjectID="_1578482992" r:id="rId334"/>
-        </w:object>
-      </w:r>
-      <w:r>
-        <w:rPr>
-          <w:rFonts w:hint="eastAsia"/>
-        </w:rPr>
-        <w:t>取</w:t>
-      </w:r>
-      <w:r>
-        <w:rPr>
-          <w:rFonts w:hint="eastAsia"/>
-        </w:rPr>
-        <w:t>1.1</w:t>
-      </w:r>
-      <w:r>
-        <w:rPr>
-          <w:rFonts w:hint="eastAsia"/>
-        </w:rPr>
-        <w:t>到</w:t>
-      </w:r>
-      <w:r>
-        <w:rPr>
-          <w:rFonts w:hint="eastAsia"/>
-        </w:rPr>
-        <w:t>50</w:t>
-      </w:r>
-      <w:r>
-        <w:rPr>
-          <w:rFonts w:hint="eastAsia"/>
-        </w:rPr>
-        <w:t>，对迭代结果影响不大。</w:t>
-      </w:r>
-    </w:p>
-    <w:p>
-      <w:pPr>
-        <w:pStyle w:val="a7"/>
-        <w:numPr>
-          <w:ilvl w:val="0"/>
-          <w:numId w:val="6"/>
-        </w:numPr>
-        <w:ind w:firstLineChars="0"/>
-      </w:pPr>
-      <w:r>
-        <w:rPr>
-          <w:position w:val="-6"/>
-        </w:rPr>
-        <w:object w:dxaOrig="240" w:dyaOrig="220">
-          <v:shape id="_x0000_i1204" type="#_x0000_t75" style="width:12pt;height:11.25pt" o:ole="">
-            <v:imagedata r:id="rId335" o:title=""/>
-          </v:shape>
-          <o:OLEObject Type="Embed" ProgID="Equation.DSMT4" ShapeID="_x0000_i1204" DrawAspect="Content" ObjectID="_1578482993" r:id="rId336"/>
-        </w:object>
-      </w:r>
-    </w:p>
-    <w:p>
-      <w:r>
-        <w:rPr>
-          <w:rFonts w:hint="eastAsia"/>
-        </w:rPr>
-        <w:t>当</w:t>
-      </w:r>
-      <w:r>
-        <w:rPr>
-          <w:position w:val="-12"/>
-        </w:rPr>
-        <w:object w:dxaOrig="720" w:dyaOrig="360">
-          <v:shape id="_x0000_i1205" type="#_x0000_t75" style="width:36pt;height:18pt" o:ole="">
-            <v:imagedata r:id="rId287" o:title=""/>
-          </v:shape>
-          <o:OLEObject Type="Embed" ProgID="Equation.DSMT4" ShapeID="_x0000_i1205" DrawAspect="Content" ObjectID="_1578482994" r:id="rId337"/>
-        </w:object>
-      </w:r>
-      <w:r>
-        <w:t>，</w:t>
-      </w:r>
-      <w:r>
-        <w:rPr>
-          <w:position w:val="-10"/>
-        </w:rPr>
-        <w:object w:dxaOrig="1100" w:dyaOrig="320">
-          <v:shape id="_x0000_i1206" type="#_x0000_t75" style="width:54.75pt;height:15.75pt" o:ole="">
-            <v:imagedata r:id="rId289" o:title=""/>
-          </v:shape>
-          <o:OLEObject Type="Embed" ProgID="Equation.DSMT4" ShapeID="_x0000_i1206" DrawAspect="Content" ObjectID="_1578482995" r:id="rId338"/>
-        </w:object>
-      </w:r>
-      <w:r>
-        <w:t>，</w:t>
-      </w:r>
-      <w:r>
-        <w:rPr>
-          <w:position w:val="-10"/>
-        </w:rPr>
-        <w:object w:dxaOrig="620" w:dyaOrig="320">
-          <v:shape id="_x0000_i1207" type="#_x0000_t75" style="width:30.75pt;height:15.75pt" o:ole="">
-            <v:imagedata r:id="rId248" o:title=""/>
-          </v:shape>
-          <o:OLEObject Type="Embed" ProgID="Equation.DSMT4" ShapeID="_x0000_i1207" DrawAspect="Content" ObjectID="_1578482996" r:id="rId339"/>
-        </w:object>
-      </w:r>
-      <w:r>
-        <w:t>，</w:t>
-      </w:r>
-      <w:r>
-        <w:rPr>
-          <w:position w:val="-10"/>
-        </w:rPr>
-        <w:object w:dxaOrig="460" w:dyaOrig="320">
-          <v:shape id="_x0000_i1208" type="#_x0000_t75" style="width:23.25pt;height:15.75pt" o:ole="">
-            <v:imagedata r:id="rId293" o:title=""/>
-          </v:shape>
-          <o:OLEObject Type="Embed" ProgID="Equation.DSMT4" ShapeID="_x0000_i1208" DrawAspect="Content" ObjectID="_1578482997" r:id="rId340"/>
-        </w:object>
-      </w:r>
-      <w:r>
-        <w:rPr>
-          <w:rFonts w:hint="eastAsia"/>
-        </w:rPr>
-        <w:t>时</w:t>
-      </w:r>
-      <w:r>
-        <w:t>，</w:t>
-      </w:r>
-      <w:r>
-        <w:rPr>
-          <w:position w:val="-6"/>
-        </w:rPr>
-        <w:object w:dxaOrig="240" w:dyaOrig="220">
-          <v:shape id="_x0000_i1209" type="#_x0000_t75" style="width:12pt;height:11.25pt" o:ole="">
-            <v:imagedata r:id="rId335" o:title=""/>
-          </v:shape>
-          <o:OLEObject Type="Embed" ProgID="Equation.DSMT4" ShapeID="_x0000_i1209" DrawAspect="Content" ObjectID="_1578482998" r:id="rId341"/>
-        </w:object>
-      </w:r>
-      <w:r>
-        <w:rPr>
-          <w:rFonts w:hint="eastAsia"/>
-        </w:rPr>
-        <w:t>取</w:t>
-      </w:r>
-      <w:r>
-        <w:rPr>
-          <w:rFonts w:hint="eastAsia"/>
-        </w:rPr>
-        <w:t>1.1</w:t>
-      </w:r>
-      <w:r>
-        <w:rPr>
-          <w:rFonts w:hint="eastAsia"/>
-        </w:rPr>
-        <w:t>到</w:t>
-      </w:r>
-      <w:r>
-        <w:rPr>
-          <w:rFonts w:hint="eastAsia"/>
-        </w:rPr>
-        <w:t>50</w:t>
-      </w:r>
-      <w:r>
-        <w:rPr>
-          <w:rFonts w:hint="eastAsia"/>
-        </w:rPr>
-        <w:t>，对迭代结果影响不大</w:t>
-      </w:r>
-      <w:r>
-        <w:rPr>
-          <w:rFonts w:hint="eastAsia"/>
-        </w:rPr>
-        <w:t>；</w:t>
-      </w:r>
-      <w:r>
-        <w:rPr>
-          <w:position w:val="-6"/>
-        </w:rPr>
-        <w:object w:dxaOrig="1160" w:dyaOrig="279">
-          <v:shape id="_x0000_i1210" type="#_x0000_t75" style="width:57.75pt;height:14.25pt" o:ole="">
-            <v:imagedata r:id="rId342" o:title=""/>
-          </v:shape>
-          <o:OLEObject Type="Embed" ProgID="Equation.DSMT4" ShapeID="_x0000_i1210" DrawAspect="Content" ObjectID="_1578482999" r:id="rId343"/>
-        </w:object>
-      </w:r>
-      <w:r>
-        <w:rPr>
-          <w:rFonts w:hint="eastAsia"/>
-        </w:rPr>
-        <w:t>时，对迭代结果有略微影响</w:t>
-      </w:r>
-      <w:r>
-        <w:rPr>
-          <w:rFonts w:hint="eastAsia"/>
-        </w:rPr>
-        <w:t>，结果误差略有增大</w:t>
-      </w:r>
-      <w:r>
-        <w:rPr>
-          <w:rFonts w:hint="eastAsia"/>
-        </w:rPr>
-        <w:t>。</w:t>
-      </w:r>
-    </w:p>
-    <w:p>
-      <w:pPr>
         <w:pStyle w:val="a7"/>
         <w:numPr>
           <w:ilvl w:val="1"/>
@@ -7002,93 +6429,32 @@
       </w:pPr>
       <w:r>
         <w:rPr>
+          <w:rFonts w:hint="eastAsia"/>
+        </w:rPr>
+        <w:t>测试</w:t>
+      </w:r>
+      <w:r>
+        <w:rPr>
+          <w:rFonts w:hint="eastAsia"/>
+        </w:rPr>
+        <w:t>3</w:t>
+      </w:r>
+      <w:r>
+        <w:rPr>
+          <w:rFonts w:hint="eastAsia"/>
+        </w:rPr>
+        <w:t>：</w:t>
+      </w:r>
+      <w:r>
+        <w:rPr>
           <w:position w:val="-12"/>
         </w:rPr>
-        <w:object w:dxaOrig="720" w:dyaOrig="360">
-          <v:shape id="_x0000_i1211" type="#_x0000_t75" style="width:36pt;height:18pt" o:ole="">
-            <v:imagedata r:id="rId287" o:title=""/>
-          </v:shape>
-          <o:OLEObject Type="Embed" ProgID="Equation.DSMT4" ShapeID="_x0000_i1211" DrawAspect="Content" ObjectID="_1578483000" r:id="rId344"/>
-        </w:object>
-      </w:r>
-      <w:r>
-        <w:t>，</w:t>
-      </w:r>
-      <w:r>
-        <w:rPr>
-          <w:position w:val="-10"/>
-        </w:rPr>
-        <w:object w:dxaOrig="1100" w:dyaOrig="320">
-          <v:shape id="_x0000_i1212" type="#_x0000_t75" style="width:54.75pt;height:15.75pt" o:ole="">
-            <v:imagedata r:id="rId289" o:title=""/>
-          </v:shape>
-          <o:OLEObject Type="Embed" ProgID="Equation.DSMT4" ShapeID="_x0000_i1212" DrawAspect="Content" ObjectID="_1578483001" r:id="rId345"/>
-        </w:object>
-      </w:r>
-      <w:r>
-        <w:t>，</w:t>
-      </w:r>
-      <w:r>
-        <w:rPr>
-          <w:position w:val="-10"/>
-        </w:rPr>
-        <w:object w:dxaOrig="620" w:dyaOrig="320">
-          <v:shape id="_x0000_i1213" type="#_x0000_t75" style="width:30.75pt;height:15.75pt" o:ole="">
-            <v:imagedata r:id="rId248" o:title=""/>
-          </v:shape>
-          <o:OLEObject Type="Embed" ProgID="Equation.DSMT4" ShapeID="_x0000_i1213" DrawAspect="Content" ObjectID="_1578483002" r:id="rId346"/>
-        </w:object>
-      </w:r>
-      <w:r>
-        <w:t>，</w:t>
-      </w:r>
-      <w:r>
-        <w:rPr>
-          <w:position w:val="-10"/>
-        </w:rPr>
-        <w:object w:dxaOrig="460" w:dyaOrig="320">
-          <v:shape id="_x0000_i1214" type="#_x0000_t75" style="width:23.25pt;height:15.75pt" o:ole="">
-            <v:imagedata r:id="rId293" o:title=""/>
-          </v:shape>
-          <o:OLEObject Type="Embed" ProgID="Equation.DSMT4" ShapeID="_x0000_i1214" DrawAspect="Content" ObjectID="_1578483003" r:id="rId347"/>
-        </w:object>
-      </w:r>
-      <w:r>
-        <w:t>，</w:t>
-      </w:r>
-      <w:r>
-        <w:rPr>
-          <w:position w:val="-6"/>
-        </w:rPr>
-        <w:object w:dxaOrig="859" w:dyaOrig="279">
-          <v:shape id="_x0000_i1215" type="#_x0000_t75" style="width:42.75pt;height:14.25pt" o:ole="">
-            <v:imagedata r:id="rId348" o:title=""/>
-          </v:shape>
-          <o:OLEObject Type="Embed" ProgID="Equation.DSMT4" ShapeID="_x0000_i1215" DrawAspect="Content" ObjectID="_1578483004" r:id="rId349"/>
-        </w:object>
-      </w:r>
-      <w:r>
-        <w:rPr>
-          <w:rFonts w:hint="eastAsia"/>
-        </w:rPr>
-        <w:t>时，整体效果比</w:t>
-      </w:r>
-      <w:r>
-        <w:rPr>
-          <w:position w:val="-6"/>
-        </w:rPr>
-        <w:object w:dxaOrig="680" w:dyaOrig="279">
-          <v:shape id="_x0000_i1216" type="#_x0000_t75" style="width:33.75pt;height:14.25pt" o:ole="">
-            <v:imagedata r:id="rId242" o:title=""/>
-          </v:shape>
-          <o:OLEObject Type="Embed" ProgID="Equation.DSMT4" ShapeID="_x0000_i1216" DrawAspect="Content" ObjectID="_1578483005" r:id="rId350"/>
-        </w:object>
-      </w:r>
-      <w:r>
-        <w:rPr>
-          <w:rFonts w:hint="eastAsia"/>
-        </w:rPr>
-        <w:t>时略差。</w:t>
+        <w:object w:dxaOrig="680" w:dyaOrig="360">
+          <v:shape id="_x0000_i1181" type="#_x0000_t75" style="width:33.75pt;height:18pt" o:ole="">
+            <v:imagedata r:id="rId312" o:title=""/>
+          </v:shape>
+          <o:OLEObject Type="Embed" ProgID="Equation.DSMT4" ShapeID="_x0000_i1181" DrawAspect="Content" ObjectID="_1578815337" r:id="rId313"/>
+        </w:object>
       </w:r>
     </w:p>
     <w:p>
@@ -7097,10 +6463,10 @@
           <w:noProof/>
         </w:rPr>
         <w:drawing>
-          <wp:inline distT="0" distB="0" distL="0" distR="0" wp14:anchorId="4138334B" wp14:editId="32740E24">
+          <wp:inline distT="0" distB="0" distL="0" distR="0" wp14:anchorId="453B0E92" wp14:editId="2C6F1995">
             <wp:extent cx="5274310" cy="3589655"/>
             <wp:effectExtent l="0" t="0" r="2540" b="0"/>
-            <wp:docPr id="5" name="图片 5"/>
+            <wp:docPr id="7" name="图片 7"/>
             <wp:cNvGraphicFramePr>
               <a:graphicFrameLocks xmlns:a="http://schemas.openxmlformats.org/drawingml/2006/main" noChangeAspect="1"/>
             </wp:cNvGraphicFramePr>
@@ -7112,7 +6478,7 @@
                     <pic:cNvPicPr/>
                   </pic:nvPicPr>
                   <pic:blipFill>
-                    <a:blip r:embed="rId351"/>
+                    <a:blip r:embed="rId314"/>
                     <a:stretch>
                       <a:fillRect/>
                     </a:stretch>
@@ -7137,282 +6503,6 @@
       <w:pPr>
         <w:pStyle w:val="a7"/>
         <w:numPr>
-          <w:ilvl w:val="0"/>
-          <w:numId w:val="6"/>
-        </w:numPr>
-        <w:ind w:firstLineChars="0"/>
-      </w:pPr>
-      <w:r>
-        <w:rPr>
-          <w:position w:val="-10"/>
-        </w:rPr>
-        <w:object w:dxaOrig="240" w:dyaOrig="320">
-          <v:shape id="_x0000_i1217" type="#_x0000_t75" style="width:12pt;height:15.75pt" o:ole="">
-            <v:imagedata r:id="rId352" o:title=""/>
-          </v:shape>
-          <o:OLEObject Type="Embed" ProgID="Equation.DSMT4" ShapeID="_x0000_i1217" DrawAspect="Content" ObjectID="_1578483006" r:id="rId353"/>
-        </w:object>
-      </w:r>
-    </w:p>
-    <w:p>
-      <w:r>
-        <w:rPr>
-          <w:rFonts w:hint="eastAsia"/>
-        </w:rPr>
-        <w:t>当</w:t>
-      </w:r>
-      <w:r>
-        <w:rPr>
-          <w:position w:val="-12"/>
-        </w:rPr>
-        <w:object w:dxaOrig="720" w:dyaOrig="360">
-          <v:shape id="_x0000_i1218" type="#_x0000_t75" style="width:36pt;height:18pt" o:ole="">
-            <v:imagedata r:id="rId287" o:title=""/>
-          </v:shape>
-          <o:OLEObject Type="Embed" ProgID="Equation.DSMT4" ShapeID="_x0000_i1218" DrawAspect="Content" ObjectID="_1578483007" r:id="rId354"/>
-        </w:object>
-      </w:r>
-      <w:r>
-        <w:t>，</w:t>
-      </w:r>
-      <w:r>
-        <w:rPr>
-          <w:position w:val="-10"/>
-        </w:rPr>
-        <w:object w:dxaOrig="1100" w:dyaOrig="320">
-          <v:shape id="_x0000_i1219" type="#_x0000_t75" style="width:54.75pt;height:15.75pt" o:ole="">
-            <v:imagedata r:id="rId230" o:title=""/>
-          </v:shape>
-          <o:OLEObject Type="Embed" ProgID="Equation.DSMT4" ShapeID="_x0000_i1219" DrawAspect="Content" ObjectID="_1578483008" r:id="rId355"/>
-        </w:object>
-      </w:r>
-      <w:r>
-        <w:t>，</w:t>
-      </w:r>
-      <w:r>
-        <w:rPr>
-          <w:position w:val="-6"/>
-        </w:rPr>
-        <w:object w:dxaOrig="680" w:dyaOrig="279">
-          <v:shape id="_x0000_i1220" type="#_x0000_t75" style="width:33.75pt;height:14.25pt" o:ole="">
-            <v:imagedata r:id="rId242" o:title=""/>
-          </v:shape>
-          <o:OLEObject Type="Embed" ProgID="Equation.DSMT4" ShapeID="_x0000_i1220" DrawAspect="Content" ObjectID="_1578483009" r:id="rId356"/>
-        </w:object>
-      </w:r>
-      <w:r>
-        <w:t>，</w:t>
-      </w:r>
-      <w:r>
-        <w:rPr>
-          <w:position w:val="-10"/>
-        </w:rPr>
-        <w:object w:dxaOrig="460" w:dyaOrig="320">
-          <v:shape id="_x0000_i1221" type="#_x0000_t75" style="width:23.25pt;height:15.75pt" o:ole="">
-            <v:imagedata r:id="rId293" o:title=""/>
-          </v:shape>
-          <o:OLEObject Type="Embed" ProgID="Equation.DSMT4" ShapeID="_x0000_i1221" DrawAspect="Content" ObjectID="_1578483010" r:id="rId357"/>
-        </w:object>
-      </w:r>
-      <w:r>
-        <w:rPr>
-          <w:rFonts w:hint="eastAsia"/>
-        </w:rPr>
-        <w:t>时</w:t>
-      </w:r>
-      <w:r>
-        <w:t>，</w:t>
-      </w:r>
-      <w:r>
-        <w:rPr>
-          <w:position w:val="-10"/>
-        </w:rPr>
-        <w:object w:dxaOrig="240" w:dyaOrig="320">
-          <v:shape id="_x0000_i1222" type="#_x0000_t75" style="width:12pt;height:15.75pt" o:ole="">
-            <v:imagedata r:id="rId352" o:title=""/>
-          </v:shape>
-          <o:OLEObject Type="Embed" ProgID="Equation.DSMT4" ShapeID="_x0000_i1222" DrawAspect="Content" ObjectID="_1578483011" r:id="rId358"/>
-        </w:object>
-      </w:r>
-      <w:r>
-        <w:rPr>
-          <w:rFonts w:hint="eastAsia"/>
-        </w:rPr>
-        <w:t>取</w:t>
-      </w:r>
-      <w:r>
-        <w:rPr>
-          <w:rFonts w:hint="eastAsia"/>
-        </w:rPr>
-        <w:t>1.5</w:t>
-      </w:r>
-      <w:r>
-        <w:rPr>
-          <w:rFonts w:hint="eastAsia"/>
-        </w:rPr>
-        <w:t>到</w:t>
-      </w:r>
-      <w:r>
-        <w:rPr>
-          <w:rFonts w:hint="eastAsia"/>
-        </w:rPr>
-        <w:t>20</w:t>
-      </w:r>
-      <w:r>
-        <w:rPr>
-          <w:rFonts w:hint="eastAsia"/>
-        </w:rPr>
-        <w:t>0</w:t>
-      </w:r>
-      <w:r>
-        <w:rPr>
-          <w:rFonts w:hint="eastAsia"/>
-        </w:rPr>
-        <w:t>，对迭代结果影响不大。</w:t>
-      </w:r>
-    </w:p>
-    <w:p>
-      <w:pPr>
-        <w:pStyle w:val="a7"/>
-        <w:numPr>
-          <w:ilvl w:val="0"/>
-          <w:numId w:val="6"/>
-        </w:numPr>
-        <w:ind w:firstLineChars="0"/>
-      </w:pPr>
-      <w:r>
-        <w:rPr>
-          <w:position w:val="-10"/>
-        </w:rPr>
-        <w:object w:dxaOrig="200" w:dyaOrig="260">
-          <v:shape id="_x0000_i1223" type="#_x0000_t75" style="width:9.75pt;height:12.75pt" o:ole="">
-            <v:imagedata r:id="rId276" o:title=""/>
-          </v:shape>
-          <o:OLEObject Type="Embed" ProgID="Equation.DSMT4" ShapeID="_x0000_i1223" DrawAspect="Content" ObjectID="_1578483012" r:id="rId359"/>
-        </w:object>
-      </w:r>
-    </w:p>
-    <w:p>
-      <w:r>
-        <w:rPr>
-          <w:rFonts w:hint="eastAsia"/>
-        </w:rPr>
-        <w:t>当</w:t>
-      </w:r>
-      <w:r>
-        <w:rPr>
-          <w:position w:val="-12"/>
-        </w:rPr>
-        <w:object w:dxaOrig="720" w:dyaOrig="360">
-          <v:shape id="_x0000_i1224" type="#_x0000_t75" style="width:36pt;height:18pt" o:ole="">
-            <v:imagedata r:id="rId287" o:title=""/>
-          </v:shape>
-          <o:OLEObject Type="Embed" ProgID="Equation.DSMT4" ShapeID="_x0000_i1224" DrawAspect="Content" ObjectID="_1578483013" r:id="rId360"/>
-        </w:object>
-      </w:r>
-      <w:r>
-        <w:t>，</w:t>
-      </w:r>
-      <w:r>
-        <w:rPr>
-          <w:position w:val="-10"/>
-        </w:rPr>
-        <w:object w:dxaOrig="1100" w:dyaOrig="320">
-          <v:shape id="_x0000_i1225" type="#_x0000_t75" style="width:54.75pt;height:15.75pt" o:ole="">
-            <v:imagedata r:id="rId230" o:title=""/>
-          </v:shape>
-          <o:OLEObject Type="Embed" ProgID="Equation.DSMT4" ShapeID="_x0000_i1225" DrawAspect="Content" ObjectID="_1578483014" r:id="rId361"/>
-        </w:object>
-      </w:r>
-      <w:r>
-        <w:t>，</w:t>
-      </w:r>
-      <w:r>
-        <w:rPr>
-          <w:position w:val="-6"/>
-        </w:rPr>
-        <w:object w:dxaOrig="680" w:dyaOrig="279">
-          <v:shape id="_x0000_i1226" type="#_x0000_t75" style="width:33.75pt;height:14.25pt" o:ole="">
-            <v:imagedata r:id="rId242" o:title=""/>
-          </v:shape>
-          <o:OLEObject Type="Embed" ProgID="Equation.DSMT4" ShapeID="_x0000_i1226" DrawAspect="Content" ObjectID="_1578483015" r:id="rId362"/>
-        </w:object>
-      </w:r>
-      <w:r>
-        <w:t>，</w:t>
-      </w:r>
-      <w:r>
-        <w:rPr>
-          <w:position w:val="-10"/>
-        </w:rPr>
-        <w:object w:dxaOrig="620" w:dyaOrig="320">
-          <v:shape id="_x0000_i1227" type="#_x0000_t75" style="width:30.75pt;height:15.75pt" o:ole="">
-            <v:imagedata r:id="rId248" o:title=""/>
-          </v:shape>
-          <o:OLEObject Type="Embed" ProgID="Equation.DSMT4" ShapeID="_x0000_i1227" DrawAspect="Content" ObjectID="_1578483016" r:id="rId363"/>
-        </w:object>
-      </w:r>
-      <w:r>
-        <w:rPr>
-          <w:rFonts w:hint="eastAsia"/>
-        </w:rPr>
-        <w:t>时</w:t>
-      </w:r>
-      <w:r>
-        <w:t>，</w:t>
-      </w:r>
-      <w:r>
-        <w:rPr>
-          <w:position w:val="-10"/>
-        </w:rPr>
-        <w:object w:dxaOrig="200" w:dyaOrig="260">
-          <v:shape id="_x0000_i1228" type="#_x0000_t75" style="width:9.75pt;height:12.75pt" o:ole="">
-            <v:imagedata r:id="rId276" o:title=""/>
-          </v:shape>
-          <o:OLEObject Type="Embed" ProgID="Equation.DSMT4" ShapeID="_x0000_i1228" DrawAspect="Content" ObjectID="_1578483017" r:id="rId364"/>
-        </w:object>
-      </w:r>
-      <w:r>
-        <w:rPr>
-          <w:rFonts w:hint="eastAsia"/>
-        </w:rPr>
-        <w:t>取</w:t>
-      </w:r>
-      <w:r>
-        <w:rPr>
-          <w:rFonts w:hint="eastAsia"/>
-        </w:rPr>
-        <w:t>1</w:t>
-      </w:r>
-      <w:r>
-        <w:rPr>
-          <w:rFonts w:hint="eastAsia"/>
-        </w:rPr>
-        <w:t>到</w:t>
-      </w:r>
-      <w:r>
-        <w:rPr>
-          <w:rFonts w:hint="eastAsia"/>
-        </w:rPr>
-        <w:t>1</w:t>
-      </w:r>
-      <w:r>
-        <w:rPr>
-          <w:rFonts w:hint="eastAsia"/>
-        </w:rPr>
-        <w:t>0</w:t>
-      </w:r>
-      <w:r>
-        <w:rPr>
-          <w:rFonts w:hint="eastAsia"/>
-        </w:rPr>
-        <w:t>，对迭代结果影响不大。</w:t>
-      </w:r>
-    </w:p>
-    <w:p>
-      <w:pPr>
-        <w:pStyle w:val="a7"/>
-        <w:numPr>
           <w:ilvl w:val="1"/>
           <w:numId w:val="6"/>
         </w:numPr>
@@ -7420,13 +6510,31 @@
       </w:pPr>
       <w:r>
         <w:rPr>
-          <w:position w:val="-10"/>
-        </w:rPr>
-        <w:object w:dxaOrig="460" w:dyaOrig="320">
-          <v:shape id="_x0000_i1229" type="#_x0000_t75" style="width:23.25pt;height:15.75pt" o:ole="">
-            <v:imagedata r:id="rId365" o:title=""/>
-          </v:shape>
-          <o:OLEObject Type="Embed" ProgID="Equation.DSMT4" ShapeID="_x0000_i1229" DrawAspect="Content" ObjectID="_1578483018" r:id="rId366"/>
+          <w:rFonts w:hint="eastAsia"/>
+        </w:rPr>
+        <w:t>测试</w:t>
+      </w:r>
+      <w:r>
+        <w:rPr>
+          <w:rFonts w:hint="eastAsia"/>
+        </w:rPr>
+        <w:t>4</w:t>
+      </w:r>
+      <w:r>
+        <w:rPr>
+          <w:rFonts w:hint="eastAsia"/>
+        </w:rPr>
+        <w:t>：</w:t>
+      </w:r>
+      <w:r>
+        <w:rPr>
+          <w:position w:val="-12"/>
+        </w:rPr>
+        <w:object w:dxaOrig="800" w:dyaOrig="360">
+          <v:shape id="_x0000_i1182" type="#_x0000_t75" style="width:39.75pt;height:18pt" o:ole="">
+            <v:imagedata r:id="rId315" o:title=""/>
+          </v:shape>
+          <o:OLEObject Type="Embed" ProgID="Equation.DSMT4" ShapeID="_x0000_i1182" DrawAspect="Content" ObjectID="_1578815338" r:id="rId316"/>
         </w:object>
       </w:r>
     </w:p>
@@ -7437,10 +6545,10 @@
         </w:rPr>
         <w:lastRenderedPageBreak/>
         <w:drawing>
-          <wp:inline distT="0" distB="0" distL="0" distR="0" wp14:anchorId="1452E708" wp14:editId="4DCCE5D5">
+          <wp:inline distT="0" distB="0" distL="0" distR="0" wp14:anchorId="05B96C67" wp14:editId="4A3C8148">
             <wp:extent cx="5274310" cy="3589655"/>
             <wp:effectExtent l="0" t="0" r="2540" b="0"/>
-            <wp:docPr id="1" name="图片 1"/>
+            <wp:docPr id="8" name="图片 8"/>
             <wp:cNvGraphicFramePr>
               <a:graphicFrameLocks xmlns:a="http://schemas.openxmlformats.org/drawingml/2006/main" noChangeAspect="1"/>
             </wp:cNvGraphicFramePr>
@@ -7452,7 +6560,7 @@
                     <pic:cNvPicPr/>
                   </pic:nvPicPr>
                   <pic:blipFill>
-                    <a:blip r:embed="rId367"/>
+                    <a:blip r:embed="rId317"/>
                     <a:stretch>
                       <a:fillRect/>
                     </a:stretch>
@@ -7484,13 +6592,1128 @@
       </w:pPr>
       <w:r>
         <w:rPr>
+          <w:rFonts w:hint="eastAsia"/>
+        </w:rPr>
+        <w:t>测试</w:t>
+      </w:r>
+      <w:r>
+        <w:rPr>
+          <w:rFonts w:hint="eastAsia"/>
+        </w:rPr>
+        <w:t>5</w:t>
+      </w:r>
+      <w:r>
+        <w:rPr>
+          <w:rFonts w:hint="eastAsia"/>
+        </w:rPr>
+        <w:t>：</w:t>
+      </w:r>
+      <w:r>
+        <w:rPr>
+          <w:position w:val="-12"/>
+        </w:rPr>
+        <w:object w:dxaOrig="920" w:dyaOrig="360">
+          <v:shape id="_x0000_i1183" type="#_x0000_t75" style="width:45.75pt;height:18pt" o:ole="">
+            <v:imagedata r:id="rId318" o:title=""/>
+          </v:shape>
+          <o:OLEObject Type="Embed" ProgID="Equation.DSMT4" ShapeID="_x0000_i1183" DrawAspect="Content" ObjectID="_1578815339" r:id="rId319"/>
+        </w:object>
+      </w:r>
+    </w:p>
+    <w:p>
+      <w:r>
+        <w:rPr>
+          <w:noProof/>
+        </w:rPr>
+        <w:drawing>
+          <wp:inline distT="0" distB="0" distL="0" distR="0" wp14:anchorId="5B88FA54" wp14:editId="54D9C167">
+            <wp:extent cx="5274310" cy="3589655"/>
+            <wp:effectExtent l="0" t="0" r="2540" b="0"/>
+            <wp:docPr id="9" name="图片 9"/>
+            <wp:cNvGraphicFramePr>
+              <a:graphicFrameLocks xmlns:a="http://schemas.openxmlformats.org/drawingml/2006/main" noChangeAspect="1"/>
+            </wp:cNvGraphicFramePr>
+            <a:graphic xmlns:a="http://schemas.openxmlformats.org/drawingml/2006/main">
+              <a:graphicData uri="http://schemas.openxmlformats.org/drawingml/2006/picture">
+                <pic:pic xmlns:pic="http://schemas.openxmlformats.org/drawingml/2006/picture">
+                  <pic:nvPicPr>
+                    <pic:cNvPr id="1" name=""/>
+                    <pic:cNvPicPr/>
+                  </pic:nvPicPr>
+                  <pic:blipFill>
+                    <a:blip r:embed="rId320"/>
+                    <a:stretch>
+                      <a:fillRect/>
+                    </a:stretch>
+                  </pic:blipFill>
+                  <pic:spPr>
+                    <a:xfrm>
+                      <a:off x="0" y="0"/>
+                      <a:ext cx="5274310" cy="3589655"/>
+                    </a:xfrm>
+                    <a:prstGeom prst="rect">
+                      <a:avLst/>
+                    </a:prstGeom>
+                  </pic:spPr>
+                </pic:pic>
+              </a:graphicData>
+            </a:graphic>
+          </wp:inline>
+        </w:drawing>
+      </w:r>
+    </w:p>
+    <w:p>
+      <w:pPr>
+        <w:rPr>
+          <w:b/>
+        </w:rPr>
+      </w:pPr>
+      <w:r>
+        <w:rPr>
+          <w:rFonts w:hint="eastAsia"/>
+          <w:b/>
+        </w:rPr>
+        <w:t>猜测：</w:t>
+      </w:r>
+      <w:r>
+        <w:rPr>
+          <w:rFonts w:hint="eastAsia"/>
+          <w:b/>
+        </w:rPr>
+        <w:t>通过实验观测得，</w:t>
+      </w:r>
+      <w:r>
+        <w:rPr>
+          <w:b/>
+          <w:position w:val="-12"/>
+        </w:rPr>
+        <w:object w:dxaOrig="279" w:dyaOrig="360">
+          <v:shape id="_x0000_i1184" type="#_x0000_t75" style="width:14.25pt;height:18pt" o:ole="">
+            <v:imagedata r:id="rId321" o:title=""/>
+          </v:shape>
+          <o:OLEObject Type="Embed" ProgID="Equation.DSMT4" ShapeID="_x0000_i1184" DrawAspect="Content" ObjectID="_1578815340" r:id="rId322"/>
+        </w:object>
+      </w:r>
+      <w:r>
+        <w:rPr>
+          <w:rFonts w:hint="eastAsia"/>
+          <w:b/>
+        </w:rPr>
+        <w:t>越大，对距离的变化就越不敏感。</w:t>
+      </w:r>
+    </w:p>
+    <w:p>
+      <w:pPr>
+        <w:pStyle w:val="a7"/>
+        <w:numPr>
+          <w:ilvl w:val="0"/>
+          <w:numId w:val="6"/>
+        </w:numPr>
+        <w:ind w:firstLineChars="0"/>
+      </w:pPr>
+      <w:r>
+        <w:rPr>
+          <w:position w:val="-12"/>
+        </w:rPr>
+        <w:object w:dxaOrig="520" w:dyaOrig="360">
+          <v:shape id="_x0000_i1185" type="#_x0000_t75" style="width:26.25pt;height:18pt" o:ole="">
+            <v:imagedata r:id="rId323" o:title=""/>
+          </v:shape>
+          <o:OLEObject Type="Embed" ProgID="Equation.DSMT4" ShapeID="_x0000_i1185" DrawAspect="Content" ObjectID="_1578815341" r:id="rId324"/>
+        </w:object>
+      </w:r>
+    </w:p>
+    <w:p>
+      <w:r>
+        <w:rPr>
+          <w:rFonts w:hint="eastAsia"/>
+        </w:rPr>
+        <w:lastRenderedPageBreak/>
+        <w:t>当</w:t>
+      </w:r>
+      <w:r>
+        <w:rPr>
+          <w:position w:val="-12"/>
+        </w:rPr>
+        <w:object w:dxaOrig="720" w:dyaOrig="360">
+          <v:shape id="_x0000_i1186" type="#_x0000_t75" style="width:36pt;height:18pt" o:ole="">
+            <v:imagedata r:id="rId296" o:title=""/>
+          </v:shape>
+          <o:OLEObject Type="Embed" ProgID="Equation.DSMT4" ShapeID="_x0000_i1186" DrawAspect="Content" ObjectID="_1578815342" r:id="rId325"/>
+        </w:object>
+      </w:r>
+      <w:r>
+        <w:t>，</w:t>
+      </w:r>
+      <w:r>
+        <w:rPr>
+          <w:position w:val="-6"/>
+        </w:rPr>
+        <w:object w:dxaOrig="700" w:dyaOrig="279">
+          <v:shape id="_x0000_i1187" type="#_x0000_t75" style="width:35.25pt;height:14.25pt" o:ole="">
+            <v:imagedata r:id="rId241" o:title=""/>
+          </v:shape>
+          <o:OLEObject Type="Embed" ProgID="Equation.DSMT4" ShapeID="_x0000_i1187" DrawAspect="Content" ObjectID="_1578815343" r:id="rId326"/>
+        </w:object>
+      </w:r>
+      <w:r>
+        <w:t>，</w:t>
+      </w:r>
+      <w:r>
+        <w:rPr>
+          <w:position w:val="-12"/>
+        </w:rPr>
+        <w:object w:dxaOrig="1460" w:dyaOrig="360">
+          <v:shape id="_x0000_i1188" type="#_x0000_t75" style="width:72.75pt;height:18pt" o:ole="">
+            <v:imagedata r:id="rId327" o:title=""/>
+          </v:shape>
+          <o:OLEObject Type="Embed" ProgID="Equation.DSMT4" ShapeID="_x0000_i1188" DrawAspect="Content" ObjectID="_1578815344" r:id="rId328"/>
+        </w:object>
+      </w:r>
+      <w:r>
+        <w:t>，</w:t>
+      </w:r>
+      <w:r>
+        <w:rPr>
+          <w:position w:val="-6"/>
+        </w:rPr>
+        <w:object w:dxaOrig="680" w:dyaOrig="279">
+          <v:shape id="_x0000_i1189" type="#_x0000_t75" style="width:33.75pt;height:14.25pt" o:ole="">
+            <v:imagedata r:id="rId251" o:title=""/>
+          </v:shape>
+          <o:OLEObject Type="Embed" ProgID="Equation.DSMT4" ShapeID="_x0000_i1189" DrawAspect="Content" ObjectID="_1578815345" r:id="rId329"/>
+        </w:object>
+      </w:r>
+      <w:r>
+        <w:t>，</w:t>
+      </w:r>
+      <w:r>
+        <w:rPr>
           <w:position w:val="-10"/>
         </w:rPr>
+        <w:object w:dxaOrig="620" w:dyaOrig="320">
+          <v:shape id="_x0000_i1190" type="#_x0000_t75" style="width:30.75pt;height:15.75pt" o:ole="">
+            <v:imagedata r:id="rId257" o:title=""/>
+          </v:shape>
+          <o:OLEObject Type="Embed" ProgID="Equation.DSMT4" ShapeID="_x0000_i1190" DrawAspect="Content" ObjectID="_1578815346" r:id="rId330"/>
+        </w:object>
+      </w:r>
+      <w:r>
+        <w:t>，</w:t>
+      </w:r>
+      <w:r>
+        <w:rPr>
+          <w:position w:val="-10"/>
+        </w:rPr>
         <w:object w:dxaOrig="460" w:dyaOrig="320">
-          <v:shape id="_x0000_i1230" type="#_x0000_t75" style="width:23.25pt;height:15.75pt" o:ole="">
-            <v:imagedata r:id="rId368" o:title=""/>
-          </v:shape>
-          <o:OLEObject Type="Embed" ProgID="Equation.DSMT4" ShapeID="_x0000_i1230" DrawAspect="Content" ObjectID="_1578483019" r:id="rId369"/>
+          <v:shape id="_x0000_i1191" type="#_x0000_t75" style="width:23.25pt;height:15.75pt" o:ole="">
+            <v:imagedata r:id="rId302" o:title=""/>
+          </v:shape>
+          <o:OLEObject Type="Embed" ProgID="Equation.DSMT4" ShapeID="_x0000_i1191" DrawAspect="Content" ObjectID="_1578815347" r:id="rId331"/>
+        </w:object>
+      </w:r>
+      <w:r>
+        <w:rPr>
+          <w:rFonts w:hint="eastAsia"/>
+        </w:rPr>
+        <w:t>时，</w:t>
+      </w:r>
+      <w:r>
+        <w:rPr>
+          <w:rFonts w:hint="eastAsia"/>
+        </w:rPr>
+        <w:t>实验表明</w:t>
+      </w:r>
+      <w:r>
+        <w:rPr>
+          <w:position w:val="-12"/>
+        </w:rPr>
+        <w:object w:dxaOrig="520" w:dyaOrig="360">
+          <v:shape id="_x0000_i1192" type="#_x0000_t75" style="width:26.25pt;height:18pt" o:ole="">
+            <v:imagedata r:id="rId323" o:title=""/>
+          </v:shape>
+          <o:OLEObject Type="Embed" ProgID="Equation.DSMT4" ShapeID="_x0000_i1192" DrawAspect="Content" ObjectID="_1578815348" r:id="rId332"/>
+        </w:object>
+      </w:r>
+      <w:r>
+        <w:rPr>
+          <w:rFonts w:hint="eastAsia"/>
+        </w:rPr>
+        <w:t>取</w:t>
+      </w:r>
+      <w:r>
+        <w:rPr>
+          <w:rFonts w:hint="eastAsia"/>
+        </w:rPr>
+        <w:t>1</w:t>
+      </w:r>
+      <w:r>
+        <w:rPr>
+          <w:rFonts w:hint="eastAsia"/>
+        </w:rPr>
+        <w:t>或取</w:t>
+      </w:r>
+      <w:r>
+        <w:rPr>
+          <w:rFonts w:hint="eastAsia"/>
+        </w:rPr>
+        <w:t>100</w:t>
+      </w:r>
+      <w:r>
+        <w:rPr>
+          <w:rFonts w:hint="eastAsia"/>
+        </w:rPr>
+        <w:t>，对迭代结果影响不大。</w:t>
+      </w:r>
+    </w:p>
+    <w:p>
+      <w:pPr>
+        <w:pStyle w:val="a7"/>
+        <w:numPr>
+          <w:ilvl w:val="0"/>
+          <w:numId w:val="6"/>
+        </w:numPr>
+        <w:ind w:firstLineChars="0"/>
+      </w:pPr>
+      <w:r>
+        <w:rPr>
+          <w:position w:val="-6"/>
+        </w:rPr>
+        <w:object w:dxaOrig="200" w:dyaOrig="220">
+          <v:shape id="_x0000_i1193" type="#_x0000_t75" style="width:9.75pt;height:11.25pt" o:ole="">
+            <v:imagedata r:id="rId333" o:title=""/>
+          </v:shape>
+          <o:OLEObject Type="Embed" ProgID="Equation.DSMT4" ShapeID="_x0000_i1193" DrawAspect="Content" ObjectID="_1578815349" r:id="rId334"/>
+        </w:object>
+      </w:r>
+    </w:p>
+    <w:p>
+      <w:r>
+        <w:rPr>
+          <w:rFonts w:hint="eastAsia"/>
+        </w:rPr>
+        <w:t>当</w:t>
+      </w:r>
+      <w:r>
+        <w:rPr>
+          <w:position w:val="-12"/>
+        </w:rPr>
+        <w:object w:dxaOrig="720" w:dyaOrig="360">
+          <v:shape id="_x0000_i1194" type="#_x0000_t75" style="width:36pt;height:18pt" o:ole="">
+            <v:imagedata r:id="rId296" o:title=""/>
+          </v:shape>
+          <o:OLEObject Type="Embed" ProgID="Equation.DSMT4" ShapeID="_x0000_i1194" DrawAspect="Content" ObjectID="_1578815350" r:id="rId335"/>
+        </w:object>
+      </w:r>
+      <w:r>
+        <w:t>，</w:t>
+      </w:r>
+      <w:r>
+        <w:rPr>
+          <w:position w:val="-12"/>
+        </w:rPr>
+        <w:object w:dxaOrig="1460" w:dyaOrig="360">
+          <v:shape id="_x0000_i1195" type="#_x0000_t75" style="width:72.75pt;height:18pt" o:ole="">
+            <v:imagedata r:id="rId336" o:title=""/>
+          </v:shape>
+          <o:OLEObject Type="Embed" ProgID="Equation.DSMT4" ShapeID="_x0000_i1195" DrawAspect="Content" ObjectID="_1578815351" r:id="rId337"/>
+        </w:object>
+      </w:r>
+      <w:r>
+        <w:t>，</w:t>
+      </w:r>
+      <w:r>
+        <w:rPr>
+          <w:position w:val="-6"/>
+        </w:rPr>
+        <w:object w:dxaOrig="680" w:dyaOrig="279">
+          <v:shape id="_x0000_i1196" type="#_x0000_t75" style="width:33.75pt;height:14.25pt" o:ole="">
+            <v:imagedata r:id="rId251" o:title=""/>
+          </v:shape>
+          <o:OLEObject Type="Embed" ProgID="Equation.DSMT4" ShapeID="_x0000_i1196" DrawAspect="Content" ObjectID="_1578815352" r:id="rId338"/>
+        </w:object>
+      </w:r>
+      <w:r>
+        <w:t>，</w:t>
+      </w:r>
+      <w:r>
+        <w:rPr>
+          <w:position w:val="-10"/>
+        </w:rPr>
+        <w:object w:dxaOrig="620" w:dyaOrig="320">
+          <v:shape id="_x0000_i1197" type="#_x0000_t75" style="width:30.75pt;height:15.75pt" o:ole="">
+            <v:imagedata r:id="rId257" o:title=""/>
+          </v:shape>
+          <o:OLEObject Type="Embed" ProgID="Equation.DSMT4" ShapeID="_x0000_i1197" DrawAspect="Content" ObjectID="_1578815353" r:id="rId339"/>
+        </w:object>
+      </w:r>
+      <w:r>
+        <w:t>，</w:t>
+      </w:r>
+      <w:r>
+        <w:rPr>
+          <w:position w:val="-10"/>
+        </w:rPr>
+        <w:object w:dxaOrig="460" w:dyaOrig="320">
+          <v:shape id="_x0000_i1198" type="#_x0000_t75" style="width:23.25pt;height:15.75pt" o:ole="">
+            <v:imagedata r:id="rId302" o:title=""/>
+          </v:shape>
+          <o:OLEObject Type="Embed" ProgID="Equation.DSMT4" ShapeID="_x0000_i1198" DrawAspect="Content" ObjectID="_1578815354" r:id="rId340"/>
+        </w:object>
+      </w:r>
+      <w:r>
+        <w:rPr>
+          <w:rFonts w:hint="eastAsia"/>
+        </w:rPr>
+        <w:t>时，</w:t>
+      </w:r>
+      <w:r>
+        <w:rPr>
+          <w:position w:val="-12"/>
+        </w:rPr>
+        <w:object w:dxaOrig="520" w:dyaOrig="360">
+          <v:shape id="_x0000_i1199" type="#_x0000_t75" style="width:26.25pt;height:18pt" o:ole="">
+            <v:imagedata r:id="rId341" o:title=""/>
+          </v:shape>
+          <o:OLEObject Type="Embed" ProgID="Equation.DSMT4" ShapeID="_x0000_i1199" DrawAspect="Content" ObjectID="_1578815355" r:id="rId342"/>
+        </w:object>
+      </w:r>
+      <w:r>
+        <w:rPr>
+          <w:rFonts w:hint="eastAsia"/>
+        </w:rPr>
+        <w:t>取</w:t>
+      </w:r>
+      <w:r>
+        <w:rPr>
+          <w:rFonts w:hint="eastAsia"/>
+        </w:rPr>
+        <w:t>1</w:t>
+      </w:r>
+      <w:r>
+        <w:rPr>
+          <w:rFonts w:hint="eastAsia"/>
+        </w:rPr>
+        <w:t>到</w:t>
+      </w:r>
+      <w:r>
+        <w:rPr>
+          <w:rFonts w:hint="eastAsia"/>
+        </w:rPr>
+        <w:t>100</w:t>
+      </w:r>
+      <w:r>
+        <w:t>，</w:t>
+      </w:r>
+      <w:r>
+        <w:rPr>
+          <w:position w:val="-6"/>
+        </w:rPr>
+        <w:object w:dxaOrig="200" w:dyaOrig="220">
+          <v:shape id="_x0000_i1200" type="#_x0000_t75" style="width:9.75pt;height:11.25pt" o:ole="">
+            <v:imagedata r:id="rId333" o:title=""/>
+          </v:shape>
+          <o:OLEObject Type="Embed" ProgID="Equation.DSMT4" ShapeID="_x0000_i1200" DrawAspect="Content" ObjectID="_1578815356" r:id="rId343"/>
+        </w:object>
+      </w:r>
+      <w:r>
+        <w:rPr>
+          <w:rFonts w:hint="eastAsia"/>
+        </w:rPr>
+        <w:t>取</w:t>
+      </w:r>
+      <w:r>
+        <w:rPr>
+          <w:rFonts w:hint="eastAsia"/>
+        </w:rPr>
+        <w:t>1.1</w:t>
+      </w:r>
+      <w:r>
+        <w:rPr>
+          <w:rFonts w:hint="eastAsia"/>
+        </w:rPr>
+        <w:t>到</w:t>
+      </w:r>
+      <w:r>
+        <w:rPr>
+          <w:rFonts w:hint="eastAsia"/>
+        </w:rPr>
+        <w:t>50</w:t>
+      </w:r>
+      <w:r>
+        <w:rPr>
+          <w:rFonts w:hint="eastAsia"/>
+        </w:rPr>
+        <w:t>，对迭代结果影响不大。</w:t>
+      </w:r>
+    </w:p>
+    <w:p>
+      <w:pPr>
+        <w:pStyle w:val="a7"/>
+        <w:numPr>
+          <w:ilvl w:val="0"/>
+          <w:numId w:val="6"/>
+        </w:numPr>
+        <w:ind w:firstLineChars="0"/>
+      </w:pPr>
+      <w:r>
+        <w:rPr>
+          <w:position w:val="-6"/>
+        </w:rPr>
+        <w:object w:dxaOrig="240" w:dyaOrig="220">
+          <v:shape id="_x0000_i1201" type="#_x0000_t75" style="width:12pt;height:11.25pt" o:ole="">
+            <v:imagedata r:id="rId344" o:title=""/>
+          </v:shape>
+          <o:OLEObject Type="Embed" ProgID="Equation.DSMT4" ShapeID="_x0000_i1201" DrawAspect="Content" ObjectID="_1578815357" r:id="rId345"/>
+        </w:object>
+      </w:r>
+    </w:p>
+    <w:p>
+      <w:r>
+        <w:rPr>
+          <w:rFonts w:hint="eastAsia"/>
+        </w:rPr>
+        <w:t>当</w:t>
+      </w:r>
+      <w:r>
+        <w:rPr>
+          <w:position w:val="-12"/>
+        </w:rPr>
+        <w:object w:dxaOrig="720" w:dyaOrig="360">
+          <v:shape id="_x0000_i1202" type="#_x0000_t75" style="width:36pt;height:18pt" o:ole="">
+            <v:imagedata r:id="rId296" o:title=""/>
+          </v:shape>
+          <o:OLEObject Type="Embed" ProgID="Equation.DSMT4" ShapeID="_x0000_i1202" DrawAspect="Content" ObjectID="_1578815358" r:id="rId346"/>
+        </w:object>
+      </w:r>
+      <w:r>
+        <w:t>，</w:t>
+      </w:r>
+      <w:r>
+        <w:rPr>
+          <w:position w:val="-10"/>
+        </w:rPr>
+        <w:object w:dxaOrig="1100" w:dyaOrig="320">
+          <v:shape id="_x0000_i1203" type="#_x0000_t75" style="width:54.75pt;height:15.75pt" o:ole="">
+            <v:imagedata r:id="rId298" o:title=""/>
+          </v:shape>
+          <o:OLEObject Type="Embed" ProgID="Equation.DSMT4" ShapeID="_x0000_i1203" DrawAspect="Content" ObjectID="_1578815359" r:id="rId347"/>
+        </w:object>
+      </w:r>
+      <w:r>
+        <w:t>，</w:t>
+      </w:r>
+      <w:r>
+        <w:rPr>
+          <w:position w:val="-10"/>
+        </w:rPr>
+        <w:object w:dxaOrig="620" w:dyaOrig="320">
+          <v:shape id="_x0000_i1204" type="#_x0000_t75" style="width:30.75pt;height:15.75pt" o:ole="">
+            <v:imagedata r:id="rId257" o:title=""/>
+          </v:shape>
+          <o:OLEObject Type="Embed" ProgID="Equation.DSMT4" ShapeID="_x0000_i1204" DrawAspect="Content" ObjectID="_1578815360" r:id="rId348"/>
+        </w:object>
+      </w:r>
+      <w:r>
+        <w:t>，</w:t>
+      </w:r>
+      <w:r>
+        <w:rPr>
+          <w:position w:val="-10"/>
+        </w:rPr>
+        <w:object w:dxaOrig="460" w:dyaOrig="320">
+          <v:shape id="_x0000_i1205" type="#_x0000_t75" style="width:23.25pt;height:15.75pt" o:ole="">
+            <v:imagedata r:id="rId302" o:title=""/>
+          </v:shape>
+          <o:OLEObject Type="Embed" ProgID="Equation.DSMT4" ShapeID="_x0000_i1205" DrawAspect="Content" ObjectID="_1578815361" r:id="rId349"/>
+        </w:object>
+      </w:r>
+      <w:r>
+        <w:rPr>
+          <w:rFonts w:hint="eastAsia"/>
+        </w:rPr>
+        <w:t>时</w:t>
+      </w:r>
+      <w:r>
+        <w:t>，</w:t>
+      </w:r>
+      <w:r>
+        <w:rPr>
+          <w:position w:val="-6"/>
+        </w:rPr>
+        <w:object w:dxaOrig="240" w:dyaOrig="220">
+          <v:shape id="_x0000_i1206" type="#_x0000_t75" style="width:12pt;height:11.25pt" o:ole="">
+            <v:imagedata r:id="rId344" o:title=""/>
+          </v:shape>
+          <o:OLEObject Type="Embed" ProgID="Equation.DSMT4" ShapeID="_x0000_i1206" DrawAspect="Content" ObjectID="_1578815362" r:id="rId350"/>
+        </w:object>
+      </w:r>
+      <w:r>
+        <w:rPr>
+          <w:rFonts w:hint="eastAsia"/>
+        </w:rPr>
+        <w:t>取</w:t>
+      </w:r>
+      <w:r>
+        <w:rPr>
+          <w:rFonts w:hint="eastAsia"/>
+        </w:rPr>
+        <w:t>1.1</w:t>
+      </w:r>
+      <w:r>
+        <w:rPr>
+          <w:rFonts w:hint="eastAsia"/>
+        </w:rPr>
+        <w:t>到</w:t>
+      </w:r>
+      <w:r>
+        <w:rPr>
+          <w:rFonts w:hint="eastAsia"/>
+        </w:rPr>
+        <w:t>50</w:t>
+      </w:r>
+      <w:r>
+        <w:rPr>
+          <w:rFonts w:hint="eastAsia"/>
+        </w:rPr>
+        <w:t>，对迭代结果影响不大</w:t>
+      </w:r>
+      <w:r>
+        <w:rPr>
+          <w:rFonts w:hint="eastAsia"/>
+        </w:rPr>
+        <w:t>；</w:t>
+      </w:r>
+      <w:r>
+        <w:rPr>
+          <w:position w:val="-6"/>
+        </w:rPr>
+        <w:object w:dxaOrig="1160" w:dyaOrig="279">
+          <v:shape id="_x0000_i1207" type="#_x0000_t75" style="width:57.75pt;height:14.25pt" o:ole="">
+            <v:imagedata r:id="rId351" o:title=""/>
+          </v:shape>
+          <o:OLEObject Type="Embed" ProgID="Equation.DSMT4" ShapeID="_x0000_i1207" DrawAspect="Content" ObjectID="_1578815363" r:id="rId352"/>
+        </w:object>
+      </w:r>
+      <w:r>
+        <w:rPr>
+          <w:rFonts w:hint="eastAsia"/>
+        </w:rPr>
+        <w:t>时，对迭代结果有略微影响</w:t>
+      </w:r>
+      <w:r>
+        <w:rPr>
+          <w:rFonts w:hint="eastAsia"/>
+        </w:rPr>
+        <w:t>，结果误差略有增大</w:t>
+      </w:r>
+      <w:r>
+        <w:rPr>
+          <w:rFonts w:hint="eastAsia"/>
+        </w:rPr>
+        <w:t>。</w:t>
+      </w:r>
+    </w:p>
+    <w:p>
+      <w:pPr>
+        <w:pStyle w:val="a7"/>
+        <w:numPr>
+          <w:ilvl w:val="1"/>
+          <w:numId w:val="6"/>
+        </w:numPr>
+        <w:ind w:firstLineChars="0"/>
+      </w:pPr>
+      <w:r>
+        <w:rPr>
+          <w:position w:val="-12"/>
+        </w:rPr>
+        <w:object w:dxaOrig="720" w:dyaOrig="360">
+          <v:shape id="_x0000_i1208" type="#_x0000_t75" style="width:36pt;height:18pt" o:ole="">
+            <v:imagedata r:id="rId296" o:title=""/>
+          </v:shape>
+          <o:OLEObject Type="Embed" ProgID="Equation.DSMT4" ShapeID="_x0000_i1208" DrawAspect="Content" ObjectID="_1578815364" r:id="rId353"/>
+        </w:object>
+      </w:r>
+      <w:r>
+        <w:t>，</w:t>
+      </w:r>
+      <w:r>
+        <w:rPr>
+          <w:position w:val="-10"/>
+        </w:rPr>
+        <w:object w:dxaOrig="1100" w:dyaOrig="320">
+          <v:shape id="_x0000_i1209" type="#_x0000_t75" style="width:54.75pt;height:15.75pt" o:ole="">
+            <v:imagedata r:id="rId298" o:title=""/>
+          </v:shape>
+          <o:OLEObject Type="Embed" ProgID="Equation.DSMT4" ShapeID="_x0000_i1209" DrawAspect="Content" ObjectID="_1578815365" r:id="rId354"/>
+        </w:object>
+      </w:r>
+      <w:r>
+        <w:t>，</w:t>
+      </w:r>
+      <w:r>
+        <w:rPr>
+          <w:position w:val="-10"/>
+        </w:rPr>
+        <w:object w:dxaOrig="620" w:dyaOrig="320">
+          <v:shape id="_x0000_i1210" type="#_x0000_t75" style="width:30.75pt;height:15.75pt" o:ole="">
+            <v:imagedata r:id="rId257" o:title=""/>
+          </v:shape>
+          <o:OLEObject Type="Embed" ProgID="Equation.DSMT4" ShapeID="_x0000_i1210" DrawAspect="Content" ObjectID="_1578815366" r:id="rId355"/>
+        </w:object>
+      </w:r>
+      <w:r>
+        <w:t>，</w:t>
+      </w:r>
+      <w:r>
+        <w:rPr>
+          <w:position w:val="-10"/>
+        </w:rPr>
+        <w:object w:dxaOrig="460" w:dyaOrig="320">
+          <v:shape id="_x0000_i1211" type="#_x0000_t75" style="width:23.25pt;height:15.75pt" o:ole="">
+            <v:imagedata r:id="rId302" o:title=""/>
+          </v:shape>
+          <o:OLEObject Type="Embed" ProgID="Equation.DSMT4" ShapeID="_x0000_i1211" DrawAspect="Content" ObjectID="_1578815367" r:id="rId356"/>
+        </w:object>
+      </w:r>
+      <w:r>
+        <w:t>，</w:t>
+      </w:r>
+      <w:r>
+        <w:rPr>
+          <w:position w:val="-6"/>
+        </w:rPr>
+        <w:object w:dxaOrig="859" w:dyaOrig="279">
+          <v:shape id="_x0000_i1212" type="#_x0000_t75" style="width:42.75pt;height:14.25pt" o:ole="">
+            <v:imagedata r:id="rId357" o:title=""/>
+          </v:shape>
+          <o:OLEObject Type="Embed" ProgID="Equation.DSMT4" ShapeID="_x0000_i1212" DrawAspect="Content" ObjectID="_1578815368" r:id="rId358"/>
+        </w:object>
+      </w:r>
+      <w:r>
+        <w:rPr>
+          <w:rFonts w:hint="eastAsia"/>
+        </w:rPr>
+        <w:t>时，整体效果比</w:t>
+      </w:r>
+      <w:r>
+        <w:rPr>
+          <w:position w:val="-6"/>
+        </w:rPr>
+        <w:object w:dxaOrig="680" w:dyaOrig="279">
+          <v:shape id="_x0000_i1213" type="#_x0000_t75" style="width:33.75pt;height:14.25pt" o:ole="">
+            <v:imagedata r:id="rId251" o:title=""/>
+          </v:shape>
+          <o:OLEObject Type="Embed" ProgID="Equation.DSMT4" ShapeID="_x0000_i1213" DrawAspect="Content" ObjectID="_1578815369" r:id="rId359"/>
+        </w:object>
+      </w:r>
+      <w:r>
+        <w:rPr>
+          <w:rFonts w:hint="eastAsia"/>
+        </w:rPr>
+        <w:t>时略差。</w:t>
+      </w:r>
+    </w:p>
+    <w:p>
+      <w:r>
+        <w:rPr>
+          <w:noProof/>
+        </w:rPr>
+        <w:drawing>
+          <wp:inline distT="0" distB="0" distL="0" distR="0" wp14:anchorId="4138334B" wp14:editId="32740E24">
+            <wp:extent cx="5274310" cy="3589655"/>
+            <wp:effectExtent l="0" t="0" r="2540" b="0"/>
+            <wp:docPr id="5" name="图片 5"/>
+            <wp:cNvGraphicFramePr>
+              <a:graphicFrameLocks xmlns:a="http://schemas.openxmlformats.org/drawingml/2006/main" noChangeAspect="1"/>
+            </wp:cNvGraphicFramePr>
+            <a:graphic xmlns:a="http://schemas.openxmlformats.org/drawingml/2006/main">
+              <a:graphicData uri="http://schemas.openxmlformats.org/drawingml/2006/picture">
+                <pic:pic xmlns:pic="http://schemas.openxmlformats.org/drawingml/2006/picture">
+                  <pic:nvPicPr>
+                    <pic:cNvPr id="1" name=""/>
+                    <pic:cNvPicPr/>
+                  </pic:nvPicPr>
+                  <pic:blipFill>
+                    <a:blip r:embed="rId360"/>
+                    <a:stretch>
+                      <a:fillRect/>
+                    </a:stretch>
+                  </pic:blipFill>
+                  <pic:spPr>
+                    <a:xfrm>
+                      <a:off x="0" y="0"/>
+                      <a:ext cx="5274310" cy="3589655"/>
+                    </a:xfrm>
+                    <a:prstGeom prst="rect">
+                      <a:avLst/>
+                    </a:prstGeom>
+                  </pic:spPr>
+                </pic:pic>
+              </a:graphicData>
+            </a:graphic>
+          </wp:inline>
+        </w:drawing>
+      </w:r>
+    </w:p>
+    <w:p>
+      <w:pPr>
+        <w:pStyle w:val="a7"/>
+        <w:numPr>
+          <w:ilvl w:val="0"/>
+          <w:numId w:val="6"/>
+        </w:numPr>
+        <w:ind w:firstLineChars="0"/>
+      </w:pPr>
+      <w:r>
+        <w:rPr>
+          <w:position w:val="-10"/>
+        </w:rPr>
+        <w:object w:dxaOrig="240" w:dyaOrig="320">
+          <v:shape id="_x0000_i1214" type="#_x0000_t75" style="width:12pt;height:15.75pt" o:ole="">
+            <v:imagedata r:id="rId361" o:title=""/>
+          </v:shape>
+          <o:OLEObject Type="Embed" ProgID="Equation.DSMT4" ShapeID="_x0000_i1214" DrawAspect="Content" ObjectID="_1578815370" r:id="rId362"/>
+        </w:object>
+      </w:r>
+    </w:p>
+    <w:p>
+      <w:r>
+        <w:rPr>
+          <w:rFonts w:hint="eastAsia"/>
+        </w:rPr>
+        <w:t>当</w:t>
+      </w:r>
+      <w:r>
+        <w:rPr>
+          <w:position w:val="-12"/>
+        </w:rPr>
+        <w:object w:dxaOrig="720" w:dyaOrig="360">
+          <v:shape id="_x0000_i1215" type="#_x0000_t75" style="width:36pt;height:18pt" o:ole="">
+            <v:imagedata r:id="rId296" o:title=""/>
+          </v:shape>
+          <o:OLEObject Type="Embed" ProgID="Equation.DSMT4" ShapeID="_x0000_i1215" DrawAspect="Content" ObjectID="_1578815371" r:id="rId363"/>
+        </w:object>
+      </w:r>
+      <w:r>
+        <w:t>，</w:t>
+      </w:r>
+      <w:r>
+        <w:rPr>
+          <w:position w:val="-10"/>
+        </w:rPr>
+        <w:object w:dxaOrig="1100" w:dyaOrig="320">
+          <v:shape id="_x0000_i1216" type="#_x0000_t75" style="width:54.75pt;height:15.75pt" o:ole="">
+            <v:imagedata r:id="rId239" o:title=""/>
+          </v:shape>
+          <o:OLEObject Type="Embed" ProgID="Equation.DSMT4" ShapeID="_x0000_i1216" DrawAspect="Content" ObjectID="_1578815372" r:id="rId364"/>
+        </w:object>
+      </w:r>
+      <w:r>
+        <w:t>，</w:t>
+      </w:r>
+      <w:r>
+        <w:rPr>
+          <w:position w:val="-6"/>
+        </w:rPr>
+        <w:object w:dxaOrig="680" w:dyaOrig="279">
+          <v:shape id="_x0000_i1217" type="#_x0000_t75" style="width:33.75pt;height:14.25pt" o:ole="">
+            <v:imagedata r:id="rId251" o:title=""/>
+          </v:shape>
+          <o:OLEObject Type="Embed" ProgID="Equation.DSMT4" ShapeID="_x0000_i1217" DrawAspect="Content" ObjectID="_1578815373" r:id="rId365"/>
+        </w:object>
+      </w:r>
+      <w:r>
+        <w:t>，</w:t>
+      </w:r>
+      <w:r>
+        <w:rPr>
+          <w:position w:val="-10"/>
+        </w:rPr>
+        <w:object w:dxaOrig="460" w:dyaOrig="320">
+          <v:shape id="_x0000_i1218" type="#_x0000_t75" style="width:23.25pt;height:15.75pt" o:ole="">
+            <v:imagedata r:id="rId302" o:title=""/>
+          </v:shape>
+          <o:OLEObject Type="Embed" ProgID="Equation.DSMT4" ShapeID="_x0000_i1218" DrawAspect="Content" ObjectID="_1578815374" r:id="rId366"/>
+        </w:object>
+      </w:r>
+      <w:r>
+        <w:rPr>
+          <w:rFonts w:hint="eastAsia"/>
+        </w:rPr>
+        <w:t>时</w:t>
+      </w:r>
+      <w:r>
+        <w:t>，</w:t>
+      </w:r>
+      <w:r>
+        <w:rPr>
+          <w:position w:val="-10"/>
+        </w:rPr>
+        <w:object w:dxaOrig="240" w:dyaOrig="320">
+          <v:shape id="_x0000_i1219" type="#_x0000_t75" style="width:12pt;height:15.75pt" o:ole="">
+            <v:imagedata r:id="rId361" o:title=""/>
+          </v:shape>
+          <o:OLEObject Type="Embed" ProgID="Equation.DSMT4" ShapeID="_x0000_i1219" DrawAspect="Content" ObjectID="_1578815375" r:id="rId367"/>
+        </w:object>
+      </w:r>
+      <w:r>
+        <w:rPr>
+          <w:rFonts w:hint="eastAsia"/>
+        </w:rPr>
+        <w:t>取</w:t>
+      </w:r>
+      <w:r>
+        <w:rPr>
+          <w:rFonts w:hint="eastAsia"/>
+        </w:rPr>
+        <w:t>1.5</w:t>
+      </w:r>
+      <w:r>
+        <w:rPr>
+          <w:rFonts w:hint="eastAsia"/>
+        </w:rPr>
+        <w:t>到</w:t>
+      </w:r>
+      <w:r>
+        <w:rPr>
+          <w:rFonts w:hint="eastAsia"/>
+        </w:rPr>
+        <w:t>20</w:t>
+      </w:r>
+      <w:r>
+        <w:rPr>
+          <w:rFonts w:hint="eastAsia"/>
+        </w:rPr>
+        <w:t>0</w:t>
+      </w:r>
+      <w:r>
+        <w:rPr>
+          <w:rFonts w:hint="eastAsia"/>
+        </w:rPr>
+        <w:t>，对迭代结果影响不大。</w:t>
+      </w:r>
+    </w:p>
+    <w:p>
+      <w:pPr>
+        <w:pStyle w:val="a7"/>
+        <w:numPr>
+          <w:ilvl w:val="0"/>
+          <w:numId w:val="6"/>
+        </w:numPr>
+        <w:ind w:firstLineChars="0"/>
+      </w:pPr>
+      <w:r>
+        <w:rPr>
+          <w:position w:val="-10"/>
+        </w:rPr>
+        <w:object w:dxaOrig="200" w:dyaOrig="260">
+          <v:shape id="_x0000_i1220" type="#_x0000_t75" style="width:9.75pt;height:12.75pt" o:ole="">
+            <v:imagedata r:id="rId285" o:title=""/>
+          </v:shape>
+          <o:OLEObject Type="Embed" ProgID="Equation.DSMT4" ShapeID="_x0000_i1220" DrawAspect="Content" ObjectID="_1578815376" r:id="rId368"/>
+        </w:object>
+      </w:r>
+    </w:p>
+    <w:p>
+      <w:r>
+        <w:rPr>
+          <w:rFonts w:hint="eastAsia"/>
+        </w:rPr>
+        <w:t>当</w:t>
+      </w:r>
+      <w:r>
+        <w:rPr>
+          <w:position w:val="-12"/>
+        </w:rPr>
+        <w:object w:dxaOrig="720" w:dyaOrig="360">
+          <v:shape id="_x0000_i1221" type="#_x0000_t75" style="width:36pt;height:18pt" o:ole="">
+            <v:imagedata r:id="rId296" o:title=""/>
+          </v:shape>
+          <o:OLEObject Type="Embed" ProgID="Equation.DSMT4" ShapeID="_x0000_i1221" DrawAspect="Content" ObjectID="_1578815377" r:id="rId369"/>
+        </w:object>
+      </w:r>
+      <w:r>
+        <w:t>，</w:t>
+      </w:r>
+      <w:r>
+        <w:rPr>
+          <w:position w:val="-10"/>
+        </w:rPr>
+        <w:object w:dxaOrig="1100" w:dyaOrig="320">
+          <v:shape id="_x0000_i1222" type="#_x0000_t75" style="width:54.75pt;height:15.75pt" o:ole="">
+            <v:imagedata r:id="rId239" o:title=""/>
+          </v:shape>
+          <o:OLEObject Type="Embed" ProgID="Equation.DSMT4" ShapeID="_x0000_i1222" DrawAspect="Content" ObjectID="_1578815378" r:id="rId370"/>
+        </w:object>
+      </w:r>
+      <w:r>
+        <w:t>，</w:t>
+      </w:r>
+      <w:r>
+        <w:rPr>
+          <w:position w:val="-6"/>
+        </w:rPr>
+        <w:object w:dxaOrig="680" w:dyaOrig="279">
+          <v:shape id="_x0000_i1223" type="#_x0000_t75" style="width:33.75pt;height:14.25pt" o:ole="">
+            <v:imagedata r:id="rId251" o:title=""/>
+          </v:shape>
+          <o:OLEObject Type="Embed" ProgID="Equation.DSMT4" ShapeID="_x0000_i1223" DrawAspect="Content" ObjectID="_1578815379" r:id="rId371"/>
+        </w:object>
+      </w:r>
+      <w:r>
+        <w:t>，</w:t>
+      </w:r>
+      <w:r>
+        <w:rPr>
+          <w:position w:val="-10"/>
+        </w:rPr>
+        <w:object w:dxaOrig="620" w:dyaOrig="320">
+          <v:shape id="_x0000_i1224" type="#_x0000_t75" style="width:30.75pt;height:15.75pt" o:ole="">
+            <v:imagedata r:id="rId257" o:title=""/>
+          </v:shape>
+          <o:OLEObject Type="Embed" ProgID="Equation.DSMT4" ShapeID="_x0000_i1224" DrawAspect="Content" ObjectID="_1578815380" r:id="rId372"/>
+        </w:object>
+      </w:r>
+      <w:r>
+        <w:rPr>
+          <w:rFonts w:hint="eastAsia"/>
+        </w:rPr>
+        <w:t>时</w:t>
+      </w:r>
+      <w:r>
+        <w:t>，</w:t>
+      </w:r>
+      <w:r>
+        <w:rPr>
+          <w:position w:val="-10"/>
+        </w:rPr>
+        <w:object w:dxaOrig="200" w:dyaOrig="260">
+          <v:shape id="_x0000_i1225" type="#_x0000_t75" style="width:9.75pt;height:12.75pt" o:ole="">
+            <v:imagedata r:id="rId285" o:title=""/>
+          </v:shape>
+          <o:OLEObject Type="Embed" ProgID="Equation.DSMT4" ShapeID="_x0000_i1225" DrawAspect="Content" ObjectID="_1578815381" r:id="rId373"/>
+        </w:object>
+      </w:r>
+      <w:r>
+        <w:rPr>
+          <w:rFonts w:hint="eastAsia"/>
+        </w:rPr>
+        <w:t>取</w:t>
+      </w:r>
+      <w:r>
+        <w:rPr>
+          <w:rFonts w:hint="eastAsia"/>
+        </w:rPr>
+        <w:t>1</w:t>
+      </w:r>
+      <w:r>
+        <w:rPr>
+          <w:rFonts w:hint="eastAsia"/>
+        </w:rPr>
+        <w:t>到</w:t>
+      </w:r>
+      <w:r>
+        <w:rPr>
+          <w:rFonts w:hint="eastAsia"/>
+        </w:rPr>
+        <w:t>1</w:t>
+      </w:r>
+      <w:r>
+        <w:rPr>
+          <w:rFonts w:hint="eastAsia"/>
+        </w:rPr>
+        <w:t>0</w:t>
+      </w:r>
+      <w:r>
+        <w:rPr>
+          <w:rFonts w:hint="eastAsia"/>
+        </w:rPr>
+        <w:t>，对迭代结果影响不大。</w:t>
+      </w:r>
+    </w:p>
+    <w:p>
+      <w:pPr>
+        <w:pStyle w:val="a7"/>
+        <w:numPr>
+          <w:ilvl w:val="1"/>
+          <w:numId w:val="6"/>
+        </w:numPr>
+        <w:ind w:firstLineChars="0"/>
+      </w:pPr>
+      <w:r>
+        <w:rPr>
+          <w:position w:val="-10"/>
+        </w:rPr>
+        <w:object w:dxaOrig="460" w:dyaOrig="320">
+          <v:shape id="_x0000_i1226" type="#_x0000_t75" style="width:23.25pt;height:15.75pt" o:ole="">
+            <v:imagedata r:id="rId374" o:title=""/>
+          </v:shape>
+          <o:OLEObject Type="Embed" ProgID="Equation.DSMT4" ShapeID="_x0000_i1226" DrawAspect="Content" ObjectID="_1578815382" r:id="rId375"/>
+        </w:object>
+      </w:r>
+    </w:p>
+    <w:p>
+      <w:r>
+        <w:rPr>
+          <w:noProof/>
+        </w:rPr>
+        <w:lastRenderedPageBreak/>
+        <w:drawing>
+          <wp:inline distT="0" distB="0" distL="0" distR="0" wp14:anchorId="1452E708" wp14:editId="4DCCE5D5">
+            <wp:extent cx="5274310" cy="3589655"/>
+            <wp:effectExtent l="0" t="0" r="2540" b="0"/>
+            <wp:docPr id="1" name="图片 1"/>
+            <wp:cNvGraphicFramePr>
+              <a:graphicFrameLocks xmlns:a="http://schemas.openxmlformats.org/drawingml/2006/main" noChangeAspect="1"/>
+            </wp:cNvGraphicFramePr>
+            <a:graphic xmlns:a="http://schemas.openxmlformats.org/drawingml/2006/main">
+              <a:graphicData uri="http://schemas.openxmlformats.org/drawingml/2006/picture">
+                <pic:pic xmlns:pic="http://schemas.openxmlformats.org/drawingml/2006/picture">
+                  <pic:nvPicPr>
+                    <pic:cNvPr id="1" name=""/>
+                    <pic:cNvPicPr/>
+                  </pic:nvPicPr>
+                  <pic:blipFill>
+                    <a:blip r:embed="rId376"/>
+                    <a:stretch>
+                      <a:fillRect/>
+                    </a:stretch>
+                  </pic:blipFill>
+                  <pic:spPr>
+                    <a:xfrm>
+                      <a:off x="0" y="0"/>
+                      <a:ext cx="5274310" cy="3589655"/>
+                    </a:xfrm>
+                    <a:prstGeom prst="rect">
+                      <a:avLst/>
+                    </a:prstGeom>
+                  </pic:spPr>
+                </pic:pic>
+              </a:graphicData>
+            </a:graphic>
+          </wp:inline>
+        </w:drawing>
+      </w:r>
+    </w:p>
+    <w:p>
+      <w:pPr>
+        <w:pStyle w:val="a7"/>
+        <w:numPr>
+          <w:ilvl w:val="1"/>
+          <w:numId w:val="6"/>
+        </w:numPr>
+        <w:ind w:firstLineChars="0"/>
+      </w:pPr>
+      <w:r>
+        <w:rPr>
+          <w:position w:val="-10"/>
+        </w:rPr>
+        <w:object w:dxaOrig="460" w:dyaOrig="320">
+          <v:shape id="_x0000_i1227" type="#_x0000_t75" style="width:23.25pt;height:15.75pt" o:ole="">
+            <v:imagedata r:id="rId377" o:title=""/>
+          </v:shape>
+          <o:OLEObject Type="Embed" ProgID="Equation.DSMT4" ShapeID="_x0000_i1227" DrawAspect="Content" ObjectID="_1578815383" r:id="rId378"/>
         </w:object>
       </w:r>
     </w:p>
@@ -7515,7 +7738,7 @@
                     <pic:cNvPicPr/>
                   </pic:nvPicPr>
                   <pic:blipFill>
-                    <a:blip r:embed="rId370"/>
+                    <a:blip r:embed="rId379"/>
                     <a:stretch>
                       <a:fillRect/>
                     </a:stretch>

</xml_diff>

<commit_message>
<beta 3.1.0> kf lite add velocity filter & kf ARM
</commit_message>
<xml_diff>
--- a/document/Trilateration.docx
+++ b/document/Trilateration.docx
@@ -82,7 +82,7 @@
           <v:shape id="_x0000_i1025" type="#_x0000_t75" style="width:182.25pt;height:84pt" o:ole="">
             <v:imagedata r:id="rId7" o:title=""/>
           </v:shape>
-          <o:OLEObject Type="Embed" ProgID="Equation.DSMT4" ShapeID="_x0000_i1025" DrawAspect="Content" ObjectID="_1578815173" r:id="rId8"/>
+          <o:OLEObject Type="Embed" ProgID="Equation.DSMT4" ShapeID="_x0000_i1025" DrawAspect="Content" ObjectID="_1578838939" r:id="rId8"/>
         </w:object>
       </w:r>
       <w:r>
@@ -104,7 +104,7 @@
           <v:shape id="_x0000_i1026" type="#_x0000_t75" style="width:53.25pt;height:20.25pt" o:ole="">
             <v:imagedata r:id="rId9" o:title=""/>
           </v:shape>
-          <o:OLEObject Type="Embed" ProgID="Equation.DSMT4" ShapeID="_x0000_i1026" DrawAspect="Content" ObjectID="_1578815174" r:id="rId10"/>
+          <o:OLEObject Type="Embed" ProgID="Equation.DSMT4" ShapeID="_x0000_i1026" DrawAspect="Content" ObjectID="_1578838940" r:id="rId10"/>
         </w:object>
       </w:r>
       <w:r>
@@ -124,7 +124,7 @@
           <v:shape id="_x0000_i1027" type="#_x0000_t75" style="width:50.25pt;height:20.25pt" o:ole="">
             <v:imagedata r:id="rId11" o:title=""/>
           </v:shape>
-          <o:OLEObject Type="Embed" ProgID="Equation.DSMT4" ShapeID="_x0000_i1027" DrawAspect="Content" ObjectID="_1578815175" r:id="rId12"/>
+          <o:OLEObject Type="Embed" ProgID="Equation.DSMT4" ShapeID="_x0000_i1027" DrawAspect="Content" ObjectID="_1578838941" r:id="rId12"/>
         </w:object>
       </w:r>
       <w:r>
@@ -141,7 +141,7 @@
           <v:shape id="_x0000_i1028" type="#_x0000_t75" style="width:54pt;height:20.25pt" o:ole="">
             <v:imagedata r:id="rId13" o:title=""/>
           </v:shape>
-          <o:OLEObject Type="Embed" ProgID="Equation.DSMT4" ShapeID="_x0000_i1028" DrawAspect="Content" ObjectID="_1578815176" r:id="rId14"/>
+          <o:OLEObject Type="Embed" ProgID="Equation.DSMT4" ShapeID="_x0000_i1028" DrawAspect="Content" ObjectID="_1578838942" r:id="rId14"/>
         </w:object>
       </w:r>
       <w:r>
@@ -173,7 +173,7 @@
           <v:shape id="_x0000_i1029" type="#_x0000_t75" style="width:39.75pt;height:20.25pt" o:ole="">
             <v:imagedata r:id="rId15" o:title=""/>
           </v:shape>
-          <o:OLEObject Type="Embed" ProgID="Equation.DSMT4" ShapeID="_x0000_i1029" DrawAspect="Content" ObjectID="_1578815177" r:id="rId16"/>
+          <o:OLEObject Type="Embed" ProgID="Equation.DSMT4" ShapeID="_x0000_i1029" DrawAspect="Content" ObjectID="_1578838943" r:id="rId16"/>
         </w:object>
       </w:r>
       <w:r>
@@ -208,7 +208,7 @@
           <v:shape id="_x0000_i1030" type="#_x0000_t75" style="width:14.25pt;height:18pt" o:ole="">
             <v:imagedata r:id="rId17" o:title=""/>
           </v:shape>
-          <o:OLEObject Type="Embed" ProgID="Equation.DSMT4" ShapeID="_x0000_i1030" DrawAspect="Content" ObjectID="_1578815178" r:id="rId18"/>
+          <o:OLEObject Type="Embed" ProgID="Equation.DSMT4" ShapeID="_x0000_i1030" DrawAspect="Content" ObjectID="_1578838944" r:id="rId18"/>
         </w:object>
       </w:r>
       <w:r>
@@ -225,7 +225,7 @@
           <v:shape id="_x0000_i1031" type="#_x0000_t75" style="width:12.75pt;height:18pt" o:ole="">
             <v:imagedata r:id="rId19" o:title=""/>
           </v:shape>
-          <o:OLEObject Type="Embed" ProgID="Equation.DSMT4" ShapeID="_x0000_i1031" DrawAspect="Content" ObjectID="_1578815179" r:id="rId20"/>
+          <o:OLEObject Type="Embed" ProgID="Equation.DSMT4" ShapeID="_x0000_i1031" DrawAspect="Content" ObjectID="_1578838945" r:id="rId20"/>
         </w:object>
       </w:r>
       <w:r>
@@ -242,7 +242,7 @@
           <v:shape id="_x0000_i1032" type="#_x0000_t75" style="width:14.25pt;height:18pt" o:ole="">
             <v:imagedata r:id="rId21" o:title=""/>
           </v:shape>
-          <o:OLEObject Type="Embed" ProgID="Equation.DSMT4" ShapeID="_x0000_i1032" DrawAspect="Content" ObjectID="_1578815180" r:id="rId22"/>
+          <o:OLEObject Type="Embed" ProgID="Equation.DSMT4" ShapeID="_x0000_i1032" DrawAspect="Content" ObjectID="_1578838946" r:id="rId22"/>
         </w:object>
       </w:r>
       <w:r>
@@ -313,7 +313,7 @@
           <v:shape id="_x0000_i1033" type="#_x0000_t75" style="width:105pt;height:38.25pt" o:ole="">
             <v:imagedata r:id="rId23" o:title=""/>
           </v:shape>
-          <o:OLEObject Type="Embed" ProgID="Equation.DSMT4" ShapeID="_x0000_i1033" DrawAspect="Content" ObjectID="_1578815181" r:id="rId24"/>
+          <o:OLEObject Type="Embed" ProgID="Equation.DSMT4" ShapeID="_x0000_i1033" DrawAspect="Content" ObjectID="_1578838947" r:id="rId24"/>
         </w:object>
       </w:r>
     </w:p>
@@ -344,7 +344,7 @@
           <v:shape id="_x0000_i1034" type="#_x0000_t75" style="width:120pt;height:54.75pt" o:ole="">
             <v:imagedata r:id="rId25" o:title=""/>
           </v:shape>
-          <o:OLEObject Type="Embed" ProgID="Equation.DSMT4" ShapeID="_x0000_i1034" DrawAspect="Content" ObjectID="_1578815182" r:id="rId26"/>
+          <o:OLEObject Type="Embed" ProgID="Equation.DSMT4" ShapeID="_x0000_i1034" DrawAspect="Content" ObjectID="_1578838948" r:id="rId26"/>
         </w:object>
       </w:r>
       <w:r>
@@ -371,7 +371,7 @@
           <v:shape id="_x0000_i1035" type="#_x0000_t75" style="width:131.25pt;height:55.5pt" o:ole="">
             <v:imagedata r:id="rId27" o:title=""/>
           </v:shape>
-          <o:OLEObject Type="Embed" ProgID="Equation.DSMT4" ShapeID="_x0000_i1035" DrawAspect="Content" ObjectID="_1578815183" r:id="rId28"/>
+          <o:OLEObject Type="Embed" ProgID="Equation.DSMT4" ShapeID="_x0000_i1035" DrawAspect="Content" ObjectID="_1578838949" r:id="rId28"/>
         </w:object>
       </w:r>
     </w:p>
@@ -404,7 +404,7 @@
           <v:shape id="_x0000_i1036" type="#_x0000_t75" style="width:321.75pt;height:81.75pt" o:ole="">
             <v:imagedata r:id="rId29" o:title=""/>
           </v:shape>
-          <o:OLEObject Type="Embed" ProgID="Equation.DSMT4" ShapeID="_x0000_i1036" DrawAspect="Content" ObjectID="_1578815184" r:id="rId30"/>
+          <o:OLEObject Type="Embed" ProgID="Equation.DSMT4" ShapeID="_x0000_i1036" DrawAspect="Content" ObjectID="_1578838950" r:id="rId30"/>
         </w:object>
       </w:r>
     </w:p>
@@ -508,7 +508,7 @@
           <v:shape id="_x0000_i1037" type="#_x0000_t75" style="width:16.5pt;height:18.75pt" o:ole="">
             <v:imagedata r:id="rId32" o:title=""/>
           </v:shape>
-          <o:OLEObject Type="Embed" ProgID="Equation.DSMT4" ShapeID="_x0000_i1037" DrawAspect="Content" ObjectID="_1578815185" r:id="rId33"/>
+          <o:OLEObject Type="Embed" ProgID="Equation.DSMT4" ShapeID="_x0000_i1037" DrawAspect="Content" ObjectID="_1578838951" r:id="rId33"/>
         </w:object>
       </w:r>
       <w:r>
@@ -537,7 +537,7 @@
           <v:shape id="_x0000_i1038" type="#_x0000_t75" style="width:30pt;height:19.5pt" o:ole="">
             <v:imagedata r:id="rId34" o:title=""/>
           </v:shape>
-          <o:OLEObject Type="Embed" ProgID="Equation.DSMT4" ShapeID="_x0000_i1038" DrawAspect="Content" ObjectID="_1578815186" r:id="rId35"/>
+          <o:OLEObject Type="Embed" ProgID="Equation.DSMT4" ShapeID="_x0000_i1038" DrawAspect="Content" ObjectID="_1578838952" r:id="rId35"/>
         </w:object>
       </w:r>
       <w:r>
@@ -559,7 +559,7 @@
           <v:shape id="_x0000_i1039" type="#_x0000_t75" style="width:280.5pt;height:39.75pt" o:ole="">
             <v:imagedata r:id="rId36" o:title=""/>
           </v:shape>
-          <o:OLEObject Type="Embed" ProgID="Equation.DSMT4" ShapeID="_x0000_i1039" DrawAspect="Content" ObjectID="_1578815187" r:id="rId37"/>
+          <o:OLEObject Type="Embed" ProgID="Equation.DSMT4" ShapeID="_x0000_i1039" DrawAspect="Content" ObjectID="_1578838953" r:id="rId37"/>
         </w:object>
       </w:r>
     </w:p>
@@ -592,7 +592,7 @@
           <v:shape id="_x0000_i1040" type="#_x0000_t75" style="width:165.75pt;height:55.5pt" o:ole="">
             <v:imagedata r:id="rId38" o:title=""/>
           </v:shape>
-          <o:OLEObject Type="Embed" ProgID="Equation.DSMT4" ShapeID="_x0000_i1040" DrawAspect="Content" ObjectID="_1578815188" r:id="rId39"/>
+          <o:OLEObject Type="Embed" ProgID="Equation.DSMT4" ShapeID="_x0000_i1040" DrawAspect="Content" ObjectID="_1578838954" r:id="rId39"/>
         </w:object>
       </w:r>
     </w:p>
@@ -733,7 +733,7 @@
           <v:shape id="_x0000_i1041" type="#_x0000_t75" style="width:30pt;height:19.5pt" o:ole="">
             <v:imagedata r:id="rId34" o:title=""/>
           </v:shape>
-          <o:OLEObject Type="Embed" ProgID="Equation.DSMT4" ShapeID="_x0000_i1041" DrawAspect="Content" ObjectID="_1578815189" r:id="rId40"/>
+          <o:OLEObject Type="Embed" ProgID="Equation.DSMT4" ShapeID="_x0000_i1041" DrawAspect="Content" ObjectID="_1578838955" r:id="rId40"/>
         </w:object>
       </w:r>
       <w:r>
@@ -752,7 +752,7 @@
           <v:shape id="_x0000_i1042" type="#_x0000_t75" style="width:381.75pt;height:93.75pt" o:ole="">
             <v:imagedata r:id="rId41" o:title=""/>
           </v:shape>
-          <o:OLEObject Type="Embed" ProgID="Equation.DSMT4" ShapeID="_x0000_i1042" DrawAspect="Content" ObjectID="_1578815190" r:id="rId42"/>
+          <o:OLEObject Type="Embed" ProgID="Equation.DSMT4" ShapeID="_x0000_i1042" DrawAspect="Content" ObjectID="_1578838956" r:id="rId42"/>
         </w:object>
       </w:r>
     </w:p>
@@ -907,7 +907,7 @@
           <v:shape id="_x0000_i1043" type="#_x0000_t75" style="width:10.5pt;height:10.5pt" o:ole="">
             <v:imagedata r:id="rId43" o:title=""/>
           </v:shape>
-          <o:OLEObject Type="Embed" ProgID="Equation.DSMT4" ShapeID="_x0000_i1043" DrawAspect="Content" ObjectID="_1578815191" r:id="rId44"/>
+          <o:OLEObject Type="Embed" ProgID="Equation.DSMT4" ShapeID="_x0000_i1043" DrawAspect="Content" ObjectID="_1578838957" r:id="rId44"/>
         </w:object>
       </w:r>
       <w:r>
@@ -924,7 +924,7 @@
           <v:shape id="_x0000_i1044" type="#_x0000_t75" style="width:16.5pt;height:18.75pt" o:ole="">
             <v:imagedata r:id="rId45" o:title=""/>
           </v:shape>
-          <o:OLEObject Type="Embed" ProgID="Equation.DSMT4" ShapeID="_x0000_i1044" DrawAspect="Content" ObjectID="_1578815192" r:id="rId46"/>
+          <o:OLEObject Type="Embed" ProgID="Equation.DSMT4" ShapeID="_x0000_i1044" DrawAspect="Content" ObjectID="_1578838958" r:id="rId46"/>
         </w:object>
       </w:r>
       <w:r>
@@ -1302,7 +1302,7 @@
           <v:shape id="_x0000_i1045" type="#_x0000_t75" style="width:216.75pt;height:91.5pt" o:ole="">
             <v:imagedata r:id="rId47" o:title=""/>
           </v:shape>
-          <o:OLEObject Type="Embed" ProgID="Equation.DSMT4" ShapeID="_x0000_i1045" DrawAspect="Content" ObjectID="_1578815193" r:id="rId48"/>
+          <o:OLEObject Type="Embed" ProgID="Equation.DSMT4" ShapeID="_x0000_i1045" DrawAspect="Content" ObjectID="_1578838959" r:id="rId48"/>
         </w:object>
       </w:r>
     </w:p>
@@ -1363,7 +1363,7 @@
           <v:shape id="_x0000_i1046" type="#_x0000_t75" style="width:48pt;height:19.5pt" o:ole="">
             <v:imagedata r:id="rId49" o:title=""/>
           </v:shape>
-          <o:OLEObject Type="Embed" ProgID="Equation.DSMT4" ShapeID="_x0000_i1046" DrawAspect="Content" ObjectID="_1578815194" r:id="rId50"/>
+          <o:OLEObject Type="Embed" ProgID="Equation.DSMT4" ShapeID="_x0000_i1046" DrawAspect="Content" ObjectID="_1578838960" r:id="rId50"/>
         </w:object>
       </w:r>
       <w:r>
@@ -1392,7 +1392,7 @@
           <v:shape id="_x0000_i1047" type="#_x0000_t75" style="width:84.75pt;height:21.75pt" o:ole="">
             <v:imagedata r:id="rId51" o:title=""/>
           </v:shape>
-          <o:OLEObject Type="Embed" ProgID="Equation.DSMT4" ShapeID="_x0000_i1047" DrawAspect="Content" ObjectID="_1578815195" r:id="rId52"/>
+          <o:OLEObject Type="Embed" ProgID="Equation.DSMT4" ShapeID="_x0000_i1047" DrawAspect="Content" ObjectID="_1578838961" r:id="rId52"/>
         </w:object>
       </w:r>
       <w:r>
@@ -1424,7 +1424,7 @@
           <v:shape id="_x0000_i1048" type="#_x0000_t75" style="width:93pt;height:24pt" o:ole="">
             <v:imagedata r:id="rId53" o:title=""/>
           </v:shape>
-          <o:OLEObject Type="Embed" ProgID="Equation.DSMT4" ShapeID="_x0000_i1048" DrawAspect="Content" ObjectID="_1578815196" r:id="rId54"/>
+          <o:OLEObject Type="Embed" ProgID="Equation.DSMT4" ShapeID="_x0000_i1048" DrawAspect="Content" ObjectID="_1578838962" r:id="rId54"/>
         </w:object>
       </w:r>
       <w:r>
@@ -1444,7 +1444,7 @@
           <v:shape id="_x0000_i1049" type="#_x0000_t75" style="width:10.5pt;height:14.25pt" o:ole="">
             <v:imagedata r:id="rId55" o:title=""/>
           </v:shape>
-          <o:OLEObject Type="Embed" ProgID="Equation.DSMT4" ShapeID="_x0000_i1049" DrawAspect="Content" ObjectID="_1578815197" r:id="rId56"/>
+          <o:OLEObject Type="Embed" ProgID="Equation.DSMT4" ShapeID="_x0000_i1049" DrawAspect="Content" ObjectID="_1578838963" r:id="rId56"/>
         </w:object>
       </w:r>
       <w:r>
@@ -1467,7 +1467,7 @@
           <v:shape id="_x0000_i1050" type="#_x0000_t75" style="width:10.5pt;height:16.5pt" o:ole="">
             <v:imagedata r:id="rId57" o:title=""/>
           </v:shape>
-          <o:OLEObject Type="Embed" ProgID="Equation.DSMT4" ShapeID="_x0000_i1050" DrawAspect="Content" ObjectID="_1578815198" r:id="rId58"/>
+          <o:OLEObject Type="Embed" ProgID="Equation.DSMT4" ShapeID="_x0000_i1050" DrawAspect="Content" ObjectID="_1578838964" r:id="rId58"/>
         </w:object>
       </w:r>
       <w:r>
@@ -1490,7 +1490,7 @@
           <v:shape id="_x0000_i1051" type="#_x0000_t75" style="width:75.75pt;height:36.75pt" o:ole="">
             <v:imagedata r:id="rId59" o:title=""/>
           </v:shape>
-          <o:OLEObject Type="Embed" ProgID="Equation.DSMT4" ShapeID="_x0000_i1051" DrawAspect="Content" ObjectID="_1578815199" r:id="rId60"/>
+          <o:OLEObject Type="Embed" ProgID="Equation.DSMT4" ShapeID="_x0000_i1051" DrawAspect="Content" ObjectID="_1578838965" r:id="rId60"/>
         </w:object>
       </w:r>
       <w:r>
@@ -1507,7 +1507,7 @@
           <v:shape id="_x0000_i1052" type="#_x0000_t75" style="width:50.25pt;height:20.25pt" o:ole="">
             <v:imagedata r:id="rId61" o:title=""/>
           </v:shape>
-          <o:OLEObject Type="Embed" ProgID="Equation.DSMT4" ShapeID="_x0000_i1052" DrawAspect="Content" ObjectID="_1578815200" r:id="rId62"/>
+          <o:OLEObject Type="Embed" ProgID="Equation.DSMT4" ShapeID="_x0000_i1052" DrawAspect="Content" ObjectID="_1578838966" r:id="rId62"/>
         </w:object>
       </w:r>
       <w:r>
@@ -1533,7 +1533,7 @@
           <v:shape id="_x0000_i1053" type="#_x0000_t75" style="width:75.75pt;height:21.75pt" o:ole="">
             <v:imagedata r:id="rId63" o:title=""/>
           </v:shape>
-          <o:OLEObject Type="Embed" ProgID="Equation.DSMT4" ShapeID="_x0000_i1053" DrawAspect="Content" ObjectID="_1578815201" r:id="rId64"/>
+          <o:OLEObject Type="Embed" ProgID="Equation.DSMT4" ShapeID="_x0000_i1053" DrawAspect="Content" ObjectID="_1578838967" r:id="rId64"/>
         </w:object>
       </w:r>
       <w:r>
@@ -1574,7 +1574,7 @@
           <v:shape id="_x0000_i1054" type="#_x0000_t75" style="width:91.5pt;height:19.5pt" o:ole="">
             <v:imagedata r:id="rId65" o:title=""/>
           </v:shape>
-          <o:OLEObject Type="Embed" ProgID="Equation.DSMT4" ShapeID="_x0000_i1054" DrawAspect="Content" ObjectID="_1578815202" r:id="rId66"/>
+          <o:OLEObject Type="Embed" ProgID="Equation.DSMT4" ShapeID="_x0000_i1054" DrawAspect="Content" ObjectID="_1578838968" r:id="rId66"/>
         </w:object>
       </w:r>
       <w:r>
@@ -1599,7 +1599,7 @@
           <v:shape id="_x0000_i1055" type="#_x0000_t75" style="width:17.25pt;height:12.75pt" o:ole="">
             <v:imagedata r:id="rId67" o:title=""/>
           </v:shape>
-          <o:OLEObject Type="Embed" ProgID="Equation.DSMT4" ShapeID="_x0000_i1055" DrawAspect="Content" ObjectID="_1578815203" r:id="rId68"/>
+          <o:OLEObject Type="Embed" ProgID="Equation.DSMT4" ShapeID="_x0000_i1055" DrawAspect="Content" ObjectID="_1578838969" r:id="rId68"/>
         </w:object>
       </w:r>
       <w:r>
@@ -1619,7 +1619,7 @@
           <v:shape id="_x0000_i1056" type="#_x0000_t75" style="width:10.5pt;height:10.5pt" o:ole="">
             <v:imagedata r:id="rId69" o:title=""/>
           </v:shape>
-          <o:OLEObject Type="Embed" ProgID="Equation.DSMT4" ShapeID="_x0000_i1056" DrawAspect="Content" ObjectID="_1578815204" r:id="rId70"/>
+          <o:OLEObject Type="Embed" ProgID="Equation.DSMT4" ShapeID="_x0000_i1056" DrawAspect="Content" ObjectID="_1578838970" r:id="rId70"/>
         </w:object>
       </w:r>
       <w:r>
@@ -1650,7 +1650,7 @@
           <v:shape id="_x0000_i1057" type="#_x0000_t75" style="width:144.75pt;height:25.5pt" o:ole="">
             <v:imagedata r:id="rId71" o:title=""/>
           </v:shape>
-          <o:OLEObject Type="Embed" ProgID="Equation.DSMT4" ShapeID="_x0000_i1057" DrawAspect="Content" ObjectID="_1578815205" r:id="rId72"/>
+          <o:OLEObject Type="Embed" ProgID="Equation.DSMT4" ShapeID="_x0000_i1057" DrawAspect="Content" ObjectID="_1578838971" r:id="rId72"/>
         </w:object>
       </w:r>
       <w:r>
@@ -1667,7 +1667,7 @@
           <v:shape id="_x0000_i1058" type="#_x0000_t75" style="width:33pt;height:18pt" o:ole="">
             <v:imagedata r:id="rId73" o:title=""/>
           </v:shape>
-          <o:OLEObject Type="Embed" ProgID="Equation.DSMT4" ShapeID="_x0000_i1058" DrawAspect="Content" ObjectID="_1578815206" r:id="rId74"/>
+          <o:OLEObject Type="Embed" ProgID="Equation.DSMT4" ShapeID="_x0000_i1058" DrawAspect="Content" ObjectID="_1578838972" r:id="rId74"/>
         </w:object>
       </w:r>
       <w:r>
@@ -1696,7 +1696,7 @@
           <v:shape id="_x0000_i1059" type="#_x0000_t75" style="width:29.25pt;height:19.5pt" o:ole="">
             <v:imagedata r:id="rId75" o:title=""/>
           </v:shape>
-          <o:OLEObject Type="Embed" ProgID="Equation.DSMT4" ShapeID="_x0000_i1059" DrawAspect="Content" ObjectID="_1578815207" r:id="rId76"/>
+          <o:OLEObject Type="Embed" ProgID="Equation.DSMT4" ShapeID="_x0000_i1059" DrawAspect="Content" ObjectID="_1578838973" r:id="rId76"/>
         </w:object>
       </w:r>
       <w:r>
@@ -1713,7 +1713,7 @@
           <v:shape id="_x0000_i1060" type="#_x0000_t75" style="width:14.25pt;height:18pt" o:ole="">
             <v:imagedata r:id="rId77" o:title=""/>
           </v:shape>
-          <o:OLEObject Type="Embed" ProgID="Equation.DSMT4" ShapeID="_x0000_i1060" DrawAspect="Content" ObjectID="_1578815208" r:id="rId78"/>
+          <o:OLEObject Type="Embed" ProgID="Equation.DSMT4" ShapeID="_x0000_i1060" DrawAspect="Content" ObjectID="_1578838974" r:id="rId78"/>
         </w:object>
       </w:r>
       <w:r>
@@ -1748,7 +1748,7 @@
           <v:shape id="_x0000_i1061" type="#_x0000_t75" style="width:139.5pt;height:19.5pt" o:ole="">
             <v:imagedata r:id="rId79" o:title=""/>
           </v:shape>
-          <o:OLEObject Type="Embed" ProgID="Equation.DSMT4" ShapeID="_x0000_i1061" DrawAspect="Content" ObjectID="_1578815209" r:id="rId80"/>
+          <o:OLEObject Type="Embed" ProgID="Equation.DSMT4" ShapeID="_x0000_i1061" DrawAspect="Content" ObjectID="_1578838975" r:id="rId80"/>
         </w:object>
       </w:r>
       <w:r>
@@ -1768,7 +1768,7 @@
           <v:shape id="_x0000_i1062" type="#_x0000_t75" style="width:158.25pt;height:27.75pt" o:ole="">
             <v:imagedata r:id="rId81" o:title=""/>
           </v:shape>
-          <o:OLEObject Type="Embed" ProgID="Equation.DSMT4" ShapeID="_x0000_i1062" DrawAspect="Content" ObjectID="_1578815210" r:id="rId82"/>
+          <o:OLEObject Type="Embed" ProgID="Equation.DSMT4" ShapeID="_x0000_i1062" DrawAspect="Content" ObjectID="_1578838976" r:id="rId82"/>
         </w:object>
       </w:r>
       <w:r>
@@ -1788,7 +1788,7 @@
           <v:shape id="_x0000_i1063" type="#_x0000_t75" style="width:186pt;height:36pt" o:ole="">
             <v:imagedata r:id="rId83" o:title=""/>
           </v:shape>
-          <o:OLEObject Type="Embed" ProgID="Equation.DSMT4" ShapeID="_x0000_i1063" DrawAspect="Content" ObjectID="_1578815211" r:id="rId84"/>
+          <o:OLEObject Type="Embed" ProgID="Equation.DSMT4" ShapeID="_x0000_i1063" DrawAspect="Content" ObjectID="_1578838977" r:id="rId84"/>
         </w:object>
       </w:r>
       <w:r>
@@ -1805,7 +1805,7 @@
           <v:shape id="_x0000_i1064" type="#_x0000_t75" style="width:15pt;height:18.75pt" o:ole="">
             <v:imagedata r:id="rId85" o:title=""/>
           </v:shape>
-          <o:OLEObject Type="Embed" ProgID="Equation.DSMT4" ShapeID="_x0000_i1064" DrawAspect="Content" ObjectID="_1578815212" r:id="rId86"/>
+          <o:OLEObject Type="Embed" ProgID="Equation.DSMT4" ShapeID="_x0000_i1064" DrawAspect="Content" ObjectID="_1578838978" r:id="rId86"/>
         </w:object>
       </w:r>
       <w:r>
@@ -1822,7 +1822,7 @@
           <v:shape id="_x0000_i1065" type="#_x0000_t75" style="width:29.25pt;height:19.5pt" o:ole="">
             <v:imagedata r:id="rId87" o:title=""/>
           </v:shape>
-          <o:OLEObject Type="Embed" ProgID="Equation.DSMT4" ShapeID="_x0000_i1065" DrawAspect="Content" ObjectID="_1578815213" r:id="rId88"/>
+          <o:OLEObject Type="Embed" ProgID="Equation.DSMT4" ShapeID="_x0000_i1065" DrawAspect="Content" ObjectID="_1578838979" r:id="rId88"/>
         </w:object>
       </w:r>
       <w:r>
@@ -1848,7 +1848,7 @@
           <v:shape id="_x0000_i1066" type="#_x0000_t75" style="width:68.25pt;height:36pt" o:ole="">
             <v:imagedata r:id="rId89" o:title=""/>
           </v:shape>
-          <o:OLEObject Type="Embed" ProgID="Equation.DSMT4" ShapeID="_x0000_i1066" DrawAspect="Content" ObjectID="_1578815214" r:id="rId90"/>
+          <o:OLEObject Type="Embed" ProgID="Equation.DSMT4" ShapeID="_x0000_i1066" DrawAspect="Content" ObjectID="_1578838980" r:id="rId90"/>
         </w:object>
       </w:r>
       <w:r>
@@ -1865,7 +1865,7 @@
           <v:shape id="_x0000_i1067" type="#_x0000_t75" style="width:68.25pt;height:36pt" o:ole="">
             <v:imagedata r:id="rId91" o:title=""/>
           </v:shape>
-          <o:OLEObject Type="Embed" ProgID="Equation.DSMT4" ShapeID="_x0000_i1067" DrawAspect="Content" ObjectID="_1578815215" r:id="rId92"/>
+          <o:OLEObject Type="Embed" ProgID="Equation.DSMT4" ShapeID="_x0000_i1067" DrawAspect="Content" ObjectID="_1578838981" r:id="rId92"/>
         </w:object>
       </w:r>
       <w:r>
@@ -1924,7 +1924,7 @@
           <v:shape id="_x0000_i1068" type="#_x0000_t75" style="width:107.25pt;height:21.75pt" o:ole="">
             <v:imagedata r:id="rId93" o:title=""/>
           </v:shape>
-          <o:OLEObject Type="Embed" ProgID="Equation.DSMT4" ShapeID="_x0000_i1068" DrawAspect="Content" ObjectID="_1578815216" r:id="rId94"/>
+          <o:OLEObject Type="Embed" ProgID="Equation.DSMT4" ShapeID="_x0000_i1068" DrawAspect="Content" ObjectID="_1578838982" r:id="rId94"/>
         </w:object>
       </w:r>
       <w:r>
@@ -1944,7 +1944,7 @@
           <v:shape id="_x0000_i1069" type="#_x0000_t75" style="width:116.25pt;height:24pt" o:ole="">
             <v:imagedata r:id="rId95" o:title=""/>
           </v:shape>
-          <o:OLEObject Type="Embed" ProgID="Equation.DSMT4" ShapeID="_x0000_i1069" DrawAspect="Content" ObjectID="_1578815217" r:id="rId96"/>
+          <o:OLEObject Type="Embed" ProgID="Equation.DSMT4" ShapeID="_x0000_i1069" DrawAspect="Content" ObjectID="_1578838983" r:id="rId96"/>
         </w:object>
       </w:r>
       <w:r>
@@ -1975,7 +1975,7 @@
           <v:shape id="_x0000_i1070" type="#_x0000_t75" style="width:160.5pt;height:24pt" o:ole="">
             <v:imagedata r:id="rId97" o:title=""/>
           </v:shape>
-          <o:OLEObject Type="Embed" ProgID="Equation.DSMT4" ShapeID="_x0000_i1070" DrawAspect="Content" ObjectID="_1578815218" r:id="rId98"/>
+          <o:OLEObject Type="Embed" ProgID="Equation.DSMT4" ShapeID="_x0000_i1070" DrawAspect="Content" ObjectID="_1578838984" r:id="rId98"/>
         </w:object>
       </w:r>
       <w:r>
@@ -1995,7 +1995,7 @@
           <v:shape id="_x0000_i1071" type="#_x0000_t75" style="width:168.75pt;height:25.5pt" o:ole="">
             <v:imagedata r:id="rId99" o:title=""/>
           </v:shape>
-          <o:OLEObject Type="Embed" ProgID="Equation.DSMT4" ShapeID="_x0000_i1071" DrawAspect="Content" ObjectID="_1578815219" r:id="rId100"/>
+          <o:OLEObject Type="Embed" ProgID="Equation.DSMT4" ShapeID="_x0000_i1071" DrawAspect="Content" ObjectID="_1578838985" r:id="rId100"/>
         </w:object>
       </w:r>
       <w:r>
@@ -2018,7 +2018,7 @@
           <v:shape id="_x0000_i1072" type="#_x0000_t75" style="width:54.75pt;height:21.75pt" o:ole="">
             <v:imagedata r:id="rId101" o:title=""/>
           </v:shape>
-          <o:OLEObject Type="Embed" ProgID="Equation.DSMT4" ShapeID="_x0000_i1072" DrawAspect="Content" ObjectID="_1578815220" r:id="rId102"/>
+          <o:OLEObject Type="Embed" ProgID="Equation.DSMT4" ShapeID="_x0000_i1072" DrawAspect="Content" ObjectID="_1578838986" r:id="rId102"/>
         </w:object>
       </w:r>
       <w:r>
@@ -2038,7 +2038,7 @@
           <v:shape id="_x0000_i1073" type="#_x0000_t75" style="width:21.75pt;height:16.5pt" o:ole="">
             <v:imagedata r:id="rId103" o:title=""/>
           </v:shape>
-          <o:OLEObject Type="Embed" ProgID="Equation.DSMT4" ShapeID="_x0000_i1073" DrawAspect="Content" ObjectID="_1578815221" r:id="rId104"/>
+          <o:OLEObject Type="Embed" ProgID="Equation.DSMT4" ShapeID="_x0000_i1073" DrawAspect="Content" ObjectID="_1578838987" r:id="rId104"/>
         </w:object>
       </w:r>
       <w:r>
@@ -2178,7 +2178,81 @@
         <w:rPr>
           <w:rFonts w:hint="eastAsia"/>
         </w:rPr>
-        <w:t>法</w:t>
+        <w:t>法的结合。最速下降法中</w:t>
+      </w:r>
+      <w:r>
+        <w:rPr>
+          <w:position w:val="-14"/>
+        </w:rPr>
+        <w:object w:dxaOrig="1660" w:dyaOrig="440">
+          <v:shape id="_x0000_i1074" type="#_x0000_t75" style="width:83.25pt;height:21.75pt" o:ole="">
+            <v:imagedata r:id="rId105" o:title=""/>
+          </v:shape>
+          <o:OLEObject Type="Embed" ProgID="Equation.DSMT4" ShapeID="_x0000_i1074" DrawAspect="Content" ObjectID="_1578838988" r:id="rId106"/>
+        </w:object>
+      </w:r>
+      <w:r>
+        <w:t>，</w:t>
+      </w:r>
+      <w:r>
+        <w:rPr>
+          <w:rFonts w:hint="eastAsia"/>
+        </w:rPr>
+        <w:t>高斯牛顿法中</w:t>
+      </w:r>
+      <w:r>
+        <w:rPr>
+          <w:position w:val="-16"/>
+        </w:rPr>
+        <w:object w:dxaOrig="1800" w:dyaOrig="480">
+          <v:shape id="_x0000_i1075" type="#_x0000_t75" style="width:90pt;height:24pt" o:ole="">
+            <v:imagedata r:id="rId107" o:title=""/>
+          </v:shape>
+          <o:OLEObject Type="Embed" ProgID="Equation.DSMT4" ShapeID="_x0000_i1075" DrawAspect="Content" ObjectID="_1578838989" r:id="rId108"/>
+        </w:object>
+      </w:r>
+      <w:r>
+        <w:t>。</w:t>
+      </w:r>
+      <w:r>
+        <w:rPr>
+          <w:position w:val="-18"/>
+        </w:rPr>
+        <w:object w:dxaOrig="499" w:dyaOrig="480">
+          <v:shape id="_x0000_i1235" type="#_x0000_t75" style="width:24.75pt;height:24pt" o:ole="">
+            <v:imagedata r:id="rId109" o:title=""/>
+          </v:shape>
+          <o:OLEObject Type="Embed" ProgID="Equation.DSMT4" ShapeID="_x0000_i1235" DrawAspect="Content" ObjectID="_1578838990" r:id="rId110"/>
+        </w:object>
+      </w:r>
+      <w:r>
+        <w:rPr>
+          <w:rFonts w:hint="eastAsia"/>
+        </w:rPr>
+        <w:t>会随着</w:t>
+      </w:r>
+      <w:r>
+        <w:rPr>
+          <w:position w:val="-6"/>
+        </w:rPr>
+        <w:object w:dxaOrig="220" w:dyaOrig="279">
+          <v:shape id="_x0000_i1076" type="#_x0000_t75" style="width:11.25pt;height:14.25pt" o:ole="">
+            <v:imagedata r:id="rId111" o:title=""/>
+          </v:shape>
+          <o:OLEObject Type="Embed" ProgID="Equation.DSMT4" ShapeID="_x0000_i1076" DrawAspect="Content" ObjectID="_1578838991" r:id="rId112"/>
+        </w:object>
+      </w:r>
+      <w:r>
+        <w:rPr>
+          <w:rFonts w:hint="eastAsia"/>
+        </w:rPr>
+        <w:t>增大而减小</w:t>
+      </w:r>
+      <w:r>
+        <w:rPr>
+          <w:rFonts w:hint="eastAsia"/>
+        </w:rPr>
+        <w:t>，</w:t>
       </w:r>
       <w:bookmarkStart w:id="0" w:name="_GoBack"/>
       <w:bookmarkEnd w:id="0"/>
@@ -2186,136 +2260,68 @@
         <w:rPr>
           <w:rFonts w:hint="eastAsia"/>
         </w:rPr>
-        <w:t>的结合。最速下降法中</w:t>
-      </w:r>
-      <w:r>
-        <w:rPr>
-          <w:position w:val="-14"/>
-        </w:rPr>
-        <w:object w:dxaOrig="1660" w:dyaOrig="440">
-          <v:shape id="_x0000_i1229" type="#_x0000_t75" style="width:83.25pt;height:21.75pt" o:ole="">
-            <v:imagedata r:id="rId105" o:title=""/>
-          </v:shape>
-          <o:OLEObject Type="Embed" ProgID="Equation.DSMT4" ShapeID="_x0000_i1229" DrawAspect="Content" ObjectID="_1578815222" r:id="rId106"/>
-        </w:object>
-      </w:r>
-      <w:r>
-        <w:t>，</w:t>
-      </w:r>
-      <w:r>
-        <w:rPr>
-          <w:rFonts w:hint="eastAsia"/>
-        </w:rPr>
-        <w:t>高斯牛顿法中</w:t>
-      </w:r>
-      <w:r>
-        <w:rPr>
-          <w:position w:val="-16"/>
-        </w:rPr>
-        <w:object w:dxaOrig="1800" w:dyaOrig="480">
-          <v:shape id="_x0000_i1228" type="#_x0000_t75" style="width:90pt;height:24pt" o:ole="">
-            <v:imagedata r:id="rId107" o:title=""/>
-          </v:shape>
-          <o:OLEObject Type="Embed" ProgID="Equation.DSMT4" ShapeID="_x0000_i1228" DrawAspect="Content" ObjectID="_1578815223" r:id="rId108"/>
-        </w:object>
-      </w:r>
-      <w:r>
-        <w:t>。</w:t>
-      </w:r>
-      <w:r>
-        <w:rPr>
-          <w:position w:val="-10"/>
-        </w:rPr>
-        <w:object w:dxaOrig="360" w:dyaOrig="380">
-          <v:shape id="_x0000_i1230" type="#_x0000_t75" style="width:18pt;height:18.75pt" o:ole="">
+        <w:t>迭代的每一步，希望在保证残差下降的情况下保证，能跨出尽可能大的步子，即</w:t>
+      </w:r>
+      <w:r>
+        <w:rPr>
+          <w:position w:val="-18"/>
+        </w:rPr>
+        <w:object w:dxaOrig="499" w:dyaOrig="480">
+          <v:shape id="_x0000_i1077" type="#_x0000_t75" style="width:24.75pt;height:24pt" o:ole="">
             <v:imagedata r:id="rId109" o:title=""/>
           </v:shape>
-          <o:OLEObject Type="Embed" ProgID="Equation.DSMT4" ShapeID="_x0000_i1230" DrawAspect="Content" ObjectID="_1578815224" r:id="rId110"/>
-        </w:object>
-      </w:r>
-      <w:r>
-        <w:rPr>
-          <w:rFonts w:hint="eastAsia"/>
-        </w:rPr>
-        <w:t>的范数会随着</w:t>
+          <o:OLEObject Type="Embed" ProgID="Equation.DSMT4" ShapeID="_x0000_i1077" DrawAspect="Content" ObjectID="_1578838992" r:id="rId113"/>
+        </w:object>
+      </w:r>
+      <w:r>
+        <w:rPr>
+          <w:rFonts w:hint="eastAsia"/>
+        </w:rPr>
+        <w:t>尽可能大，以便更快的收敛。于是</w:t>
       </w:r>
       <w:r>
         <w:rPr>
           <w:position w:val="-6"/>
         </w:rPr>
         <w:object w:dxaOrig="220" w:dyaOrig="279">
-          <v:shape id="_x0000_i1231" type="#_x0000_t75" style="width:11.25pt;height:14.25pt" o:ole="">
-            <v:imagedata r:id="rId111" o:title=""/>
-          </v:shape>
-          <o:OLEObject Type="Embed" ProgID="Equation.DSMT4" ShapeID="_x0000_i1231" DrawAspect="Content" ObjectID="_1578815225" r:id="rId112"/>
-        </w:object>
-      </w:r>
-      <w:r>
-        <w:rPr>
-          <w:rFonts w:hint="eastAsia"/>
-        </w:rPr>
-        <w:t>增大而减小。迭代的每一步，希望在保证残差下降的情况下保证，能跨出尽可能大的步子，即</w:t>
-      </w:r>
-      <w:r>
-        <w:rPr>
-          <w:position w:val="-18"/>
-        </w:rPr>
-        <w:object w:dxaOrig="499" w:dyaOrig="480">
-          <v:shape id="_x0000_i1232" type="#_x0000_t75" style="width:24.75pt;height:24pt" o:ole="">
-            <v:imagedata r:id="rId113" o:title=""/>
-          </v:shape>
-          <o:OLEObject Type="Embed" ProgID="Equation.DSMT4" ShapeID="_x0000_i1232" DrawAspect="Content" ObjectID="_1578815226" r:id="rId114"/>
-        </w:object>
-      </w:r>
-      <w:r>
-        <w:rPr>
-          <w:rFonts w:hint="eastAsia"/>
-        </w:rPr>
-        <w:t>尽可能大，以便更快的收敛。于是</w:t>
+          <v:shape id="_x0000_i1078" type="#_x0000_t75" style="width:11.25pt;height:14.25pt" o:ole="">
+            <v:imagedata r:id="rId114" o:title=""/>
+          </v:shape>
+          <o:OLEObject Type="Embed" ProgID="Equation.DSMT4" ShapeID="_x0000_i1078" DrawAspect="Content" ObjectID="_1578838993" r:id="rId115"/>
+        </w:object>
+      </w:r>
+      <w:r>
+        <w:rPr>
+          <w:rFonts w:hint="eastAsia"/>
+        </w:rPr>
+        <w:t>应尽可能小，只有当</w:t>
       </w:r>
       <w:r>
         <w:rPr>
           <w:position w:val="-6"/>
         </w:rPr>
         <w:object w:dxaOrig="220" w:dyaOrig="279">
-          <v:shape id="_x0000_i1233" type="#_x0000_t75" style="width:11.25pt;height:14.25pt" o:ole="">
-            <v:imagedata r:id="rId115" o:title=""/>
-          </v:shape>
-          <o:OLEObject Type="Embed" ProgID="Equation.DSMT4" ShapeID="_x0000_i1233" DrawAspect="Content" ObjectID="_1578815227" r:id="rId116"/>
-        </w:object>
-      </w:r>
-      <w:r>
-        <w:rPr>
-          <w:rFonts w:hint="eastAsia"/>
-        </w:rPr>
-        <w:t>应尽可能小，只有当</w:t>
+          <v:shape id="_x0000_i1079" type="#_x0000_t75" style="width:11.25pt;height:14.25pt" o:ole="">
+            <v:imagedata r:id="rId114" o:title=""/>
+          </v:shape>
+          <o:OLEObject Type="Embed" ProgID="Equation.DSMT4" ShapeID="_x0000_i1079" DrawAspect="Content" ObjectID="_1578838994" r:id="rId116"/>
+        </w:object>
+      </w:r>
+      <w:r>
+        <w:rPr>
+          <w:rFonts w:hint="eastAsia"/>
+        </w:rPr>
+        <w:t>小到不足以满足残差预期下降时，才增加</w:t>
       </w:r>
       <w:r>
         <w:rPr>
           <w:position w:val="-6"/>
         </w:rPr>
         <w:object w:dxaOrig="220" w:dyaOrig="279">
-          <v:shape id="_x0000_i1234" type="#_x0000_t75" style="width:11.25pt;height:14.25pt" o:ole="">
-            <v:imagedata r:id="rId115" o:title=""/>
-          </v:shape>
-          <o:OLEObject Type="Embed" ProgID="Equation.DSMT4" ShapeID="_x0000_i1234" DrawAspect="Content" ObjectID="_1578815228" r:id="rId117"/>
-        </w:object>
-      </w:r>
-      <w:r>
-        <w:rPr>
-          <w:rFonts w:hint="eastAsia"/>
-        </w:rPr>
-        <w:t>小到不足以满足残差预期下降时，才增加</w:t>
-      </w:r>
-      <w:r>
-        <w:rPr>
-          <w:position w:val="-6"/>
-        </w:rPr>
-        <w:object w:dxaOrig="220" w:dyaOrig="279">
-          <v:shape id="_x0000_i1235" type="#_x0000_t75" style="width:11.25pt;height:14.25pt" o:ole="">
-            <v:imagedata r:id="rId115" o:title=""/>
-          </v:shape>
-          <o:OLEObject Type="Embed" ProgID="Equation.DSMT4" ShapeID="_x0000_i1235" DrawAspect="Content" ObjectID="_1578815229" r:id="rId118"/>
+          <v:shape id="_x0000_i1080" type="#_x0000_t75" style="width:11.25pt;height:14.25pt" o:ole="">
+            <v:imagedata r:id="rId114" o:title=""/>
+          </v:shape>
+          <o:OLEObject Type="Embed" ProgID="Equation.DSMT4" ShapeID="_x0000_i1080" DrawAspect="Content" ObjectID="_1578838995" r:id="rId117"/>
         </w:object>
       </w:r>
       <w:r>
@@ -2346,7 +2352,7 @@
                     <pic:cNvPicPr/>
                   </pic:nvPicPr>
                   <pic:blipFill>
-                    <a:blip r:embed="rId119"/>
+                    <a:blip r:embed="rId118"/>
                     <a:stretch>
                       <a:fillRect/>
                     </a:stretch>
@@ -2368,11 +2374,6 @@
       </w:r>
     </w:p>
     <w:p>
-      <w:pPr>
-        <w:rPr>
-          <w:rFonts w:hint="eastAsia"/>
-        </w:rPr>
-      </w:pPr>
       <w:r>
         <w:rPr>
           <w:rFonts w:hint="eastAsia"/>
@@ -2392,13 +2393,7 @@
         <w:rPr>
           <w:rFonts w:hint="eastAsia"/>
         </w:rPr>
-        <w:t>法</w:t>
-      </w:r>
-      <w:r>
-        <w:rPr>
-          <w:rFonts w:hint="eastAsia"/>
-        </w:rPr>
-        <w:t>，绿色为</w:t>
+        <w:t>法，绿色为</w:t>
       </w:r>
       <w:r>
         <w:t>Steepest Descent</w:t>
@@ -2442,10 +2437,10 @@
           <w:position w:val="-6"/>
         </w:rPr>
         <w:object w:dxaOrig="220" w:dyaOrig="279">
-          <v:shape id="_x0000_i1074" type="#_x0000_t75" style="width:10.5pt;height:14.25pt" o:ole="">
-            <v:imagedata r:id="rId120" o:title=""/>
-          </v:shape>
-          <o:OLEObject Type="Embed" ProgID="Equation.DSMT4" ShapeID="_x0000_i1074" DrawAspect="Content" ObjectID="_1578815230" r:id="rId121"/>
+          <v:shape id="_x0000_i1081" type="#_x0000_t75" style="width:10.5pt;height:14.25pt" o:ole="">
+            <v:imagedata r:id="rId119" o:title=""/>
+          </v:shape>
+          <o:OLEObject Type="Embed" ProgID="Equation.DSMT4" ShapeID="_x0000_i1081" DrawAspect="Content" ObjectID="_1578838996" r:id="rId120"/>
         </w:object>
       </w:r>
       <w:r>
@@ -2494,10 +2489,10 @@
           <w:position w:val="-10"/>
         </w:rPr>
         <w:object w:dxaOrig="200" w:dyaOrig="320">
-          <v:shape id="_x0000_i1075" type="#_x0000_t75" style="width:10.5pt;height:16.5pt" o:ole="">
-            <v:imagedata r:id="rId122" o:title=""/>
-          </v:shape>
-          <o:OLEObject Type="Embed" ProgID="Equation.DSMT4" ShapeID="_x0000_i1075" DrawAspect="Content" ObjectID="_1578815231" r:id="rId123"/>
+          <v:shape id="_x0000_i1082" type="#_x0000_t75" style="width:10.5pt;height:16.5pt" o:ole="">
+            <v:imagedata r:id="rId121" o:title=""/>
+          </v:shape>
+          <o:OLEObject Type="Embed" ProgID="Equation.DSMT4" ShapeID="_x0000_i1082" DrawAspect="Content" ObjectID="_1578838997" r:id="rId122"/>
         </w:object>
       </w:r>
       <w:r>
@@ -2517,10 +2512,10 @@
           <w:position w:val="-12"/>
         </w:rPr>
         <w:object w:dxaOrig="279" w:dyaOrig="360">
-          <v:shape id="_x0000_i1076" type="#_x0000_t75" style="width:13.5pt;height:18pt" o:ole="">
-            <v:imagedata r:id="rId124" o:title=""/>
-          </v:shape>
-          <o:OLEObject Type="Embed" ProgID="Equation.DSMT4" ShapeID="_x0000_i1076" DrawAspect="Content" ObjectID="_1578815232" r:id="rId125"/>
+          <v:shape id="_x0000_i1083" type="#_x0000_t75" style="width:13.5pt;height:18pt" o:ole="">
+            <v:imagedata r:id="rId123" o:title=""/>
+          </v:shape>
+          <o:OLEObject Type="Embed" ProgID="Equation.DSMT4" ShapeID="_x0000_i1083" DrawAspect="Content" ObjectID="_1578838998" r:id="rId124"/>
         </w:object>
       </w:r>
       <w:r>
@@ -2534,10 +2529,10 @@
           <w:position w:val="-6"/>
         </w:rPr>
         <w:object w:dxaOrig="520" w:dyaOrig="279">
-          <v:shape id="_x0000_i1077" type="#_x0000_t75" style="width:25.5pt;height:14.25pt" o:ole="">
-            <v:imagedata r:id="rId126" o:title=""/>
-          </v:shape>
-          <o:OLEObject Type="Embed" ProgID="Equation.DSMT4" ShapeID="_x0000_i1077" DrawAspect="Content" ObjectID="_1578815233" r:id="rId127"/>
+          <v:shape id="_x0000_i1084" type="#_x0000_t75" style="width:25.5pt;height:14.25pt" o:ole="">
+            <v:imagedata r:id="rId125" o:title=""/>
+          </v:shape>
+          <o:OLEObject Type="Embed" ProgID="Equation.DSMT4" ShapeID="_x0000_i1084" DrawAspect="Content" ObjectID="_1578838999" r:id="rId126"/>
         </w:object>
       </w:r>
       <w:r>
@@ -2567,10 +2562,10 @@
           <w:position w:val="-12"/>
         </w:rPr>
         <w:object w:dxaOrig="660" w:dyaOrig="360">
-          <v:shape id="_x0000_i1078" type="#_x0000_t75" style="width:32.25pt;height:18pt" o:ole="">
-            <v:imagedata r:id="rId128" o:title=""/>
-          </v:shape>
-          <o:OLEObject Type="Embed" ProgID="Equation.DSMT4" ShapeID="_x0000_i1078" DrawAspect="Content" ObjectID="_1578815234" r:id="rId129"/>
+          <v:shape id="_x0000_i1085" type="#_x0000_t75" style="width:32.25pt;height:18pt" o:ole="">
+            <v:imagedata r:id="rId127" o:title=""/>
+          </v:shape>
+          <o:OLEObject Type="Embed" ProgID="Equation.DSMT4" ShapeID="_x0000_i1085" DrawAspect="Content" ObjectID="_1578839000" r:id="rId128"/>
         </w:object>
       </w:r>
       <w:r>
@@ -2584,10 +2579,10 @@
           <w:position w:val="-12"/>
         </w:rPr>
         <w:object w:dxaOrig="920" w:dyaOrig="360">
-          <v:shape id="_x0000_i1079" type="#_x0000_t75" style="width:45.75pt;height:18pt" o:ole="">
-            <v:imagedata r:id="rId130" o:title=""/>
-          </v:shape>
-          <o:OLEObject Type="Embed" ProgID="Equation.DSMT4" ShapeID="_x0000_i1079" DrawAspect="Content" ObjectID="_1578815235" r:id="rId131"/>
+          <v:shape id="_x0000_i1086" type="#_x0000_t75" style="width:45.75pt;height:18pt" o:ole="">
+            <v:imagedata r:id="rId129" o:title=""/>
+          </v:shape>
+          <o:OLEObject Type="Embed" ProgID="Equation.DSMT4" ShapeID="_x0000_i1086" DrawAspect="Content" ObjectID="_1578839001" r:id="rId130"/>
         </w:object>
       </w:r>
       <w:r>
@@ -2613,10 +2608,10 @@
           <w:position w:val="-14"/>
         </w:rPr>
         <w:object w:dxaOrig="560" w:dyaOrig="400">
-          <v:shape id="_x0000_i1080" type="#_x0000_t75" style="width:27.75pt;height:19.5pt" o:ole="">
-            <v:imagedata r:id="rId132" o:title=""/>
-          </v:shape>
-          <o:OLEObject Type="Embed" ProgID="Equation.DSMT4" ShapeID="_x0000_i1080" DrawAspect="Content" ObjectID="_1578815236" r:id="rId133"/>
+          <v:shape id="_x0000_i1087" type="#_x0000_t75" style="width:27.75pt;height:19.5pt" o:ole="">
+            <v:imagedata r:id="rId131" o:title=""/>
+          </v:shape>
+          <o:OLEObject Type="Embed" ProgID="Equation.DSMT4" ShapeID="_x0000_i1087" DrawAspect="Content" ObjectID="_1578839002" r:id="rId132"/>
         </w:object>
       </w:r>
       <w:r>
@@ -2688,10 +2683,10 @@
           <w:position w:val="-6"/>
         </w:rPr>
         <w:object w:dxaOrig="859" w:dyaOrig="279">
-          <v:shape id="_x0000_i1081" type="#_x0000_t75" style="width:42pt;height:14.25pt" o:ole="">
-            <v:imagedata r:id="rId134" o:title=""/>
-          </v:shape>
-          <o:OLEObject Type="Embed" ProgID="Equation.DSMT4" ShapeID="_x0000_i1081" DrawAspect="Content" ObjectID="_1578815237" r:id="rId135"/>
+          <v:shape id="_x0000_i1088" type="#_x0000_t75" style="width:42pt;height:14.25pt" o:ole="">
+            <v:imagedata r:id="rId133" o:title=""/>
+          </v:shape>
+          <o:OLEObject Type="Embed" ProgID="Equation.DSMT4" ShapeID="_x0000_i1088" DrawAspect="Content" ObjectID="_1578839003" r:id="rId134"/>
         </w:object>
       </w:r>
       <w:r>
@@ -2723,10 +2718,10 @@
           <w:position w:val="-10"/>
         </w:rPr>
         <w:object w:dxaOrig="200" w:dyaOrig="320">
-          <v:shape id="_x0000_i1082" type="#_x0000_t75" style="width:10.5pt;height:16.5pt" o:ole="">
-            <v:imagedata r:id="rId136" o:title=""/>
-          </v:shape>
-          <o:OLEObject Type="Embed" ProgID="Equation.DSMT4" ShapeID="_x0000_i1082" DrawAspect="Content" ObjectID="_1578815238" r:id="rId137"/>
+          <v:shape id="_x0000_i1089" type="#_x0000_t75" style="width:10.5pt;height:16.5pt" o:ole="">
+            <v:imagedata r:id="rId135" o:title=""/>
+          </v:shape>
+          <o:OLEObject Type="Embed" ProgID="Equation.DSMT4" ShapeID="_x0000_i1089" DrawAspect="Content" ObjectID="_1578839004" r:id="rId136"/>
         </w:object>
       </w:r>
       <w:r>
@@ -2746,10 +2741,10 @@
           <w:position w:val="-6"/>
         </w:rPr>
         <w:object w:dxaOrig="940" w:dyaOrig="320">
-          <v:shape id="_x0000_i1083" type="#_x0000_t75" style="width:46.5pt;height:16.5pt" o:ole="">
-            <v:imagedata r:id="rId138" o:title=""/>
-          </v:shape>
-          <o:OLEObject Type="Embed" ProgID="Equation.DSMT4" ShapeID="_x0000_i1083" DrawAspect="Content" ObjectID="_1578815239" r:id="rId139"/>
+          <v:shape id="_x0000_i1090" type="#_x0000_t75" style="width:46.5pt;height:16.5pt" o:ole="">
+            <v:imagedata r:id="rId137" o:title=""/>
+          </v:shape>
+          <o:OLEObject Type="Embed" ProgID="Equation.DSMT4" ShapeID="_x0000_i1090" DrawAspect="Content" ObjectID="_1578839005" r:id="rId138"/>
         </w:object>
       </w:r>
       <w:r>
@@ -2782,10 +2777,10 @@
           <w:position w:val="-12"/>
         </w:rPr>
         <w:object w:dxaOrig="920" w:dyaOrig="360">
-          <v:shape id="_x0000_i1084" type="#_x0000_t75" style="width:45.75pt;height:18pt" o:ole="">
-            <v:imagedata r:id="rId130" o:title=""/>
-          </v:shape>
-          <o:OLEObject Type="Embed" ProgID="Equation.DSMT4" ShapeID="_x0000_i1084" DrawAspect="Content" ObjectID="_1578815240" r:id="rId140"/>
+          <v:shape id="_x0000_i1091" type="#_x0000_t75" style="width:45.75pt;height:18pt" o:ole="">
+            <v:imagedata r:id="rId129" o:title=""/>
+          </v:shape>
+          <o:OLEObject Type="Embed" ProgID="Equation.DSMT4" ShapeID="_x0000_i1091" DrawAspect="Content" ObjectID="_1578839006" r:id="rId139"/>
         </w:object>
       </w:r>
       <w:r>
@@ -2811,10 +2806,10 @@
           <w:position w:val="-12"/>
         </w:rPr>
         <w:object w:dxaOrig="999" w:dyaOrig="360">
-          <v:shape id="_x0000_i1085" type="#_x0000_t75" style="width:50.25pt;height:18pt" o:ole="">
-            <v:imagedata r:id="rId141" o:title=""/>
-          </v:shape>
-          <o:OLEObject Type="Embed" ProgID="Equation.DSMT4" ShapeID="_x0000_i1085" DrawAspect="Content" ObjectID="_1578815241" r:id="rId142"/>
+          <v:shape id="_x0000_i1092" type="#_x0000_t75" style="width:50.25pt;height:18pt" o:ole="">
+            <v:imagedata r:id="rId140" o:title=""/>
+          </v:shape>
+          <o:OLEObject Type="Embed" ProgID="Equation.DSMT4" ShapeID="_x0000_i1092" DrawAspect="Content" ObjectID="_1578839007" r:id="rId141"/>
         </w:object>
       </w:r>
       <w:r>
@@ -2847,10 +2842,10 @@
           <w:position w:val="-12"/>
         </w:rPr>
         <w:object w:dxaOrig="660" w:dyaOrig="360">
-          <v:shape id="_x0000_i1086" type="#_x0000_t75" style="width:32.25pt;height:18pt" o:ole="">
-            <v:imagedata r:id="rId128" o:title=""/>
-          </v:shape>
-          <o:OLEObject Type="Embed" ProgID="Equation.DSMT4" ShapeID="_x0000_i1086" DrawAspect="Content" ObjectID="_1578815242" r:id="rId143"/>
+          <v:shape id="_x0000_i1093" type="#_x0000_t75" style="width:32.25pt;height:18pt" o:ole="">
+            <v:imagedata r:id="rId127" o:title=""/>
+          </v:shape>
+          <o:OLEObject Type="Embed" ProgID="Equation.DSMT4" ShapeID="_x0000_i1093" DrawAspect="Content" ObjectID="_1578839008" r:id="rId142"/>
         </w:object>
       </w:r>
       <w:r>
@@ -2867,10 +2862,10 @@
           <w:position w:val="-6"/>
         </w:rPr>
         <w:object w:dxaOrig="220" w:dyaOrig="279">
-          <v:shape id="_x0000_i1087" type="#_x0000_t75" style="width:10.5pt;height:14.25pt" o:ole="">
-            <v:imagedata r:id="rId120" o:title=""/>
-          </v:shape>
-          <o:OLEObject Type="Embed" ProgID="Equation.DSMT4" ShapeID="_x0000_i1087" DrawAspect="Content" ObjectID="_1578815243" r:id="rId144"/>
+          <v:shape id="_x0000_i1094" type="#_x0000_t75" style="width:10.5pt;height:14.25pt" o:ole="">
+            <v:imagedata r:id="rId119" o:title=""/>
+          </v:shape>
+          <o:OLEObject Type="Embed" ProgID="Equation.DSMT4" ShapeID="_x0000_i1094" DrawAspect="Content" ObjectID="_1578839009" r:id="rId143"/>
         </w:object>
       </w:r>
       <w:r>
@@ -2889,7 +2884,7 @@
           <w:rStyle w:val="a3"/>
         </w:rPr>
       </w:pPr>
-      <w:hyperlink r:id="rId145" w:history="1">
+      <w:hyperlink r:id="rId144" w:history="1">
         <w:r>
           <w:rPr>
             <w:rStyle w:val="a3"/>
@@ -2912,10 +2907,10 @@
           <w:position w:val="-6"/>
         </w:rPr>
         <w:object w:dxaOrig="220" w:dyaOrig="279">
-          <v:shape id="_x0000_i1088" type="#_x0000_t75" style="width:10.5pt;height:14.25pt" o:ole="">
-            <v:imagedata r:id="rId120" o:title=""/>
-          </v:shape>
-          <o:OLEObject Type="Embed" ProgID="Equation.DSMT4" ShapeID="_x0000_i1088" DrawAspect="Content" ObjectID="_1578815244" r:id="rId146"/>
+          <v:shape id="_x0000_i1095" type="#_x0000_t75" style="width:10.5pt;height:14.25pt" o:ole="">
+            <v:imagedata r:id="rId119" o:title=""/>
+          </v:shape>
+          <o:OLEObject Type="Embed" ProgID="Equation.DSMT4" ShapeID="_x0000_i1095" DrawAspect="Content" ObjectID="_1578839010" r:id="rId145"/>
         </w:object>
       </w:r>
       <w:r>
@@ -2940,10 +2935,10 @@
           <w:position w:val="-16"/>
         </w:rPr>
         <w:object w:dxaOrig="1100" w:dyaOrig="440">
-          <v:shape id="_x0000_i1089" type="#_x0000_t75" style="width:54.75pt;height:21.75pt" o:ole="">
+          <v:shape id="_x0000_i1096" type="#_x0000_t75" style="width:54.75pt;height:21.75pt" o:ole="">
             <v:imagedata r:id="rId101" o:title=""/>
           </v:shape>
-          <o:OLEObject Type="Embed" ProgID="Equation.DSMT4" ShapeID="_x0000_i1089" DrawAspect="Content" ObjectID="_1578815245" r:id="rId147"/>
+          <o:OLEObject Type="Embed" ProgID="Equation.DSMT4" ShapeID="_x0000_i1096" DrawAspect="Content" ObjectID="_1578839011" r:id="rId146"/>
         </w:object>
       </w:r>
       <w:r>
@@ -2957,10 +2952,10 @@
           <w:position w:val="-6"/>
         </w:rPr>
         <w:object w:dxaOrig="220" w:dyaOrig="279">
-          <v:shape id="_x0000_i1090" type="#_x0000_t75" style="width:10.5pt;height:14.25pt" o:ole="">
-            <v:imagedata r:id="rId120" o:title=""/>
-          </v:shape>
-          <o:OLEObject Type="Embed" ProgID="Equation.DSMT4" ShapeID="_x0000_i1090" DrawAspect="Content" ObjectID="_1578815246" r:id="rId148"/>
+          <v:shape id="_x0000_i1097" type="#_x0000_t75" style="width:10.5pt;height:14.25pt" o:ole="">
+            <v:imagedata r:id="rId119" o:title=""/>
+          </v:shape>
+          <o:OLEObject Type="Embed" ProgID="Equation.DSMT4" ShapeID="_x0000_i1097" DrawAspect="Content" ObjectID="_1578839012" r:id="rId147"/>
         </w:object>
       </w:r>
       <w:r>
@@ -2989,10 +2984,10 @@
           <w:position w:val="-6"/>
         </w:rPr>
         <w:object w:dxaOrig="220" w:dyaOrig="279">
-          <v:shape id="_x0000_i1091" type="#_x0000_t75" style="width:10.5pt;height:14.25pt" o:ole="">
-            <v:imagedata r:id="rId120" o:title=""/>
-          </v:shape>
-          <o:OLEObject Type="Embed" ProgID="Equation.DSMT4" ShapeID="_x0000_i1091" DrawAspect="Content" ObjectID="_1578815247" r:id="rId149"/>
+          <v:shape id="_x0000_i1098" type="#_x0000_t75" style="width:10.5pt;height:14.25pt" o:ole="">
+            <v:imagedata r:id="rId119" o:title=""/>
+          </v:shape>
+          <o:OLEObject Type="Embed" ProgID="Equation.DSMT4" ShapeID="_x0000_i1098" DrawAspect="Content" ObjectID="_1578839013" r:id="rId148"/>
         </w:object>
       </w:r>
       <w:r>
@@ -3021,10 +3016,10 @@
           <w:position w:val="-6"/>
         </w:rPr>
         <w:object w:dxaOrig="220" w:dyaOrig="279">
-          <v:shape id="_x0000_i1092" type="#_x0000_t75" style="width:10.5pt;height:14.25pt" o:ole="">
-            <v:imagedata r:id="rId120" o:title=""/>
-          </v:shape>
-          <o:OLEObject Type="Embed" ProgID="Equation.DSMT4" ShapeID="_x0000_i1092" DrawAspect="Content" ObjectID="_1578815248" r:id="rId150"/>
+          <v:shape id="_x0000_i1099" type="#_x0000_t75" style="width:10.5pt;height:14.25pt" o:ole="">
+            <v:imagedata r:id="rId119" o:title=""/>
+          </v:shape>
+          <o:OLEObject Type="Embed" ProgID="Equation.DSMT4" ShapeID="_x0000_i1099" DrawAspect="Content" ObjectID="_1578839014" r:id="rId149"/>
         </w:object>
       </w:r>
       <w:r>
@@ -3059,10 +3054,10 @@
           <w:position w:val="-10"/>
         </w:rPr>
         <w:object w:dxaOrig="700" w:dyaOrig="320">
-          <v:shape id="_x0000_i1093" type="#_x0000_t75" style="width:35.25pt;height:16.5pt" o:ole="">
-            <v:imagedata r:id="rId151" o:title=""/>
-          </v:shape>
-          <o:OLEObject Type="Embed" ProgID="Equation.DSMT4" ShapeID="_x0000_i1093" DrawAspect="Content" ObjectID="_1578815249" r:id="rId152"/>
+          <v:shape id="_x0000_i1100" type="#_x0000_t75" style="width:35.25pt;height:16.5pt" o:ole="">
+            <v:imagedata r:id="rId150" o:title=""/>
+          </v:shape>
+          <o:OLEObject Type="Embed" ProgID="Equation.DSMT4" ShapeID="_x0000_i1100" DrawAspect="Content" ObjectID="_1578839015" r:id="rId151"/>
         </w:object>
       </w:r>
       <w:r>
@@ -3101,10 +3096,10 @@
           <w:position w:val="-12"/>
         </w:rPr>
         <w:object w:dxaOrig="660" w:dyaOrig="360">
-          <v:shape id="_x0000_i1094" type="#_x0000_t75" style="width:32.25pt;height:18pt" o:ole="">
-            <v:imagedata r:id="rId128" o:title=""/>
-          </v:shape>
-          <o:OLEObject Type="Embed" ProgID="Equation.DSMT4" ShapeID="_x0000_i1094" DrawAspect="Content" ObjectID="_1578815250" r:id="rId153"/>
+          <v:shape id="_x0000_i1101" type="#_x0000_t75" style="width:32.25pt;height:18pt" o:ole="">
+            <v:imagedata r:id="rId127" o:title=""/>
+          </v:shape>
+          <o:OLEObject Type="Embed" ProgID="Equation.DSMT4" ShapeID="_x0000_i1101" DrawAspect="Content" ObjectID="_1578839016" r:id="rId152"/>
         </w:object>
       </w:r>
       <w:r>
@@ -3124,10 +3119,10 @@
           <w:position w:val="-14"/>
         </w:rPr>
         <w:object w:dxaOrig="560" w:dyaOrig="400">
-          <v:shape id="_x0000_i1095" type="#_x0000_t75" style="width:27.75pt;height:19.5pt" o:ole="">
-            <v:imagedata r:id="rId132" o:title=""/>
-          </v:shape>
-          <o:OLEObject Type="Embed" ProgID="Equation.DSMT4" ShapeID="_x0000_i1095" DrawAspect="Content" ObjectID="_1578815251" r:id="rId154"/>
+          <v:shape id="_x0000_i1102" type="#_x0000_t75" style="width:27.75pt;height:19.5pt" o:ole="">
+            <v:imagedata r:id="rId131" o:title=""/>
+          </v:shape>
+          <o:OLEObject Type="Embed" ProgID="Equation.DSMT4" ShapeID="_x0000_i1102" DrawAspect="Content" ObjectID="_1578839017" r:id="rId153"/>
         </w:object>
       </w:r>
       <w:r>
@@ -3160,10 +3155,10 @@
           <w:position w:val="-14"/>
         </w:rPr>
         <w:object w:dxaOrig="800" w:dyaOrig="400">
-          <v:shape id="_x0000_i1096" type="#_x0000_t75" style="width:39.75pt;height:20.25pt" o:ole="">
-            <v:imagedata r:id="rId155" o:title=""/>
-          </v:shape>
-          <o:OLEObject Type="Embed" ProgID="Equation.DSMT4" ShapeID="_x0000_i1096" DrawAspect="Content" ObjectID="_1578815252" r:id="rId156"/>
+          <v:shape id="_x0000_i1103" type="#_x0000_t75" style="width:39.75pt;height:20.25pt" o:ole="">
+            <v:imagedata r:id="rId154" o:title=""/>
+          </v:shape>
+          <o:OLEObject Type="Embed" ProgID="Equation.DSMT4" ShapeID="_x0000_i1103" DrawAspect="Content" ObjectID="_1578839018" r:id="rId155"/>
         </w:object>
       </w:r>
       <w:r>
@@ -3177,10 +3172,10 @@
           <w:position w:val="-14"/>
         </w:rPr>
         <w:object w:dxaOrig="840" w:dyaOrig="400">
-          <v:shape id="_x0000_i1097" type="#_x0000_t75" style="width:42pt;height:20.25pt" o:ole="">
-            <v:imagedata r:id="rId157" o:title=""/>
-          </v:shape>
-          <o:OLEObject Type="Embed" ProgID="Equation.DSMT4" ShapeID="_x0000_i1097" DrawAspect="Content" ObjectID="_1578815253" r:id="rId158"/>
+          <v:shape id="_x0000_i1104" type="#_x0000_t75" style="width:42pt;height:20.25pt" o:ole="">
+            <v:imagedata r:id="rId156" o:title=""/>
+          </v:shape>
+          <o:OLEObject Type="Embed" ProgID="Equation.DSMT4" ShapeID="_x0000_i1104" DrawAspect="Content" ObjectID="_1578839019" r:id="rId157"/>
         </w:object>
       </w:r>
       <w:r>
@@ -3218,10 +3213,10 @@
           <w:position w:val="-6"/>
         </w:rPr>
         <w:object w:dxaOrig="220" w:dyaOrig="279">
-          <v:shape id="_x0000_i1098" type="#_x0000_t75" style="width:10.5pt;height:14.25pt" o:ole="">
-            <v:imagedata r:id="rId120" o:title=""/>
-          </v:shape>
-          <o:OLEObject Type="Embed" ProgID="Equation.DSMT4" ShapeID="_x0000_i1098" DrawAspect="Content" ObjectID="_1578815254" r:id="rId159"/>
+          <v:shape id="_x0000_i1105" type="#_x0000_t75" style="width:10.5pt;height:14.25pt" o:ole="">
+            <v:imagedata r:id="rId119" o:title=""/>
+          </v:shape>
+          <o:OLEObject Type="Embed" ProgID="Equation.DSMT4" ShapeID="_x0000_i1105" DrawAspect="Content" ObjectID="_1578839020" r:id="rId158"/>
         </w:object>
       </w:r>
       <w:r>
@@ -3235,10 +3230,10 @@
           <w:position w:val="-12"/>
         </w:rPr>
         <w:object w:dxaOrig="920" w:dyaOrig="360">
-          <v:shape id="_x0000_i1099" type="#_x0000_t75" style="width:45.75pt;height:18pt" o:ole="">
-            <v:imagedata r:id="rId130" o:title=""/>
-          </v:shape>
-          <o:OLEObject Type="Embed" ProgID="Equation.DSMT4" ShapeID="_x0000_i1099" DrawAspect="Content" ObjectID="_1578815255" r:id="rId160"/>
+          <v:shape id="_x0000_i1106" type="#_x0000_t75" style="width:45.75pt;height:18pt" o:ole="">
+            <v:imagedata r:id="rId129" o:title=""/>
+          </v:shape>
+          <o:OLEObject Type="Embed" ProgID="Equation.DSMT4" ShapeID="_x0000_i1106" DrawAspect="Content" ObjectID="_1578839021" r:id="rId159"/>
         </w:object>
       </w:r>
       <w:r>
@@ -3270,10 +3265,10 @@
           <w:position w:val="-6"/>
         </w:rPr>
         <w:object w:dxaOrig="220" w:dyaOrig="279">
-          <v:shape id="_x0000_i1100" type="#_x0000_t75" style="width:10.5pt;height:14.25pt" o:ole="">
-            <v:imagedata r:id="rId120" o:title=""/>
-          </v:shape>
-          <o:OLEObject Type="Embed" ProgID="Equation.DSMT4" ShapeID="_x0000_i1100" DrawAspect="Content" ObjectID="_1578815256" r:id="rId161"/>
+          <v:shape id="_x0000_i1107" type="#_x0000_t75" style="width:10.5pt;height:14.25pt" o:ole="">
+            <v:imagedata r:id="rId119" o:title=""/>
+          </v:shape>
+          <o:OLEObject Type="Embed" ProgID="Equation.DSMT4" ShapeID="_x0000_i1107" DrawAspect="Content" ObjectID="_1578839022" r:id="rId160"/>
         </w:object>
       </w:r>
       <w:r>
@@ -3287,10 +3282,10 @@
           <w:position w:val="-6"/>
         </w:rPr>
         <w:object w:dxaOrig="859" w:dyaOrig="279">
-          <v:shape id="_x0000_i1101" type="#_x0000_t75" style="width:42pt;height:14.25pt" o:ole="">
-            <v:imagedata r:id="rId134" o:title=""/>
-          </v:shape>
-          <o:OLEObject Type="Embed" ProgID="Equation.DSMT4" ShapeID="_x0000_i1101" DrawAspect="Content" ObjectID="_1578815257" r:id="rId162"/>
+          <v:shape id="_x0000_i1108" type="#_x0000_t75" style="width:42pt;height:14.25pt" o:ole="">
+            <v:imagedata r:id="rId133" o:title=""/>
+          </v:shape>
+          <o:OLEObject Type="Embed" ProgID="Equation.DSMT4" ShapeID="_x0000_i1108" DrawAspect="Content" ObjectID="_1578839023" r:id="rId161"/>
         </w:object>
       </w:r>
       <w:r>
@@ -3307,10 +3302,10 @@
           <w:position w:val="-6"/>
         </w:rPr>
         <w:object w:dxaOrig="220" w:dyaOrig="279">
-          <v:shape id="_x0000_i1102" type="#_x0000_t75" style="width:10.5pt;height:14.25pt" o:ole="">
-            <v:imagedata r:id="rId120" o:title=""/>
-          </v:shape>
-          <o:OLEObject Type="Embed" ProgID="Equation.DSMT4" ShapeID="_x0000_i1102" DrawAspect="Content" ObjectID="_1578815258" r:id="rId163"/>
+          <v:shape id="_x0000_i1109" type="#_x0000_t75" style="width:10.5pt;height:14.25pt" o:ole="">
+            <v:imagedata r:id="rId119" o:title=""/>
+          </v:shape>
+          <o:OLEObject Type="Embed" ProgID="Equation.DSMT4" ShapeID="_x0000_i1109" DrawAspect="Content" ObjectID="_1578839024" r:id="rId162"/>
         </w:object>
       </w:r>
       <w:r>
@@ -3340,7 +3335,7 @@
       </w:r>
     </w:p>
     <w:p>
-      <w:hyperlink r:id="rId164" w:history="1">
+      <w:hyperlink r:id="rId163" w:history="1">
         <w:r>
           <w:rPr>
             <w:rStyle w:val="a3"/>
@@ -3435,10 +3430,10 @@
           <w:position w:val="-16"/>
         </w:rPr>
         <w:object w:dxaOrig="2200" w:dyaOrig="480">
-          <v:shape id="_x0000_i1103" type="#_x0000_t75" style="width:110.25pt;height:24pt" o:ole="">
-            <v:imagedata r:id="rId165" o:title=""/>
-          </v:shape>
-          <o:OLEObject Type="Embed" ProgID="Equation.DSMT4" ShapeID="_x0000_i1103" DrawAspect="Content" ObjectID="_1578815259" r:id="rId166"/>
+          <v:shape id="_x0000_i1110" type="#_x0000_t75" style="width:110.25pt;height:24pt" o:ole="">
+            <v:imagedata r:id="rId164" o:title=""/>
+          </v:shape>
+          <o:OLEObject Type="Embed" ProgID="Equation.DSMT4" ShapeID="_x0000_i1110" DrawAspect="Content" ObjectID="_1578839025" r:id="rId165"/>
         </w:object>
       </w:r>
       <w:r>
@@ -3452,10 +3447,10 @@
           <w:position w:val="-68"/>
         </w:rPr>
         <w:object w:dxaOrig="2380" w:dyaOrig="1480">
-          <v:shape id="_x0000_i1104" type="#_x0000_t75" style="width:119.25pt;height:74.25pt" o:ole="">
-            <v:imagedata r:id="rId167" o:title=""/>
-          </v:shape>
-          <o:OLEObject Type="Embed" ProgID="Equation.DSMT4" ShapeID="_x0000_i1104" DrawAspect="Content" ObjectID="_1578815260" r:id="rId168"/>
+          <v:shape id="_x0000_i1111" type="#_x0000_t75" style="width:119.25pt;height:74.25pt" o:ole="">
+            <v:imagedata r:id="rId166" o:title=""/>
+          </v:shape>
+          <o:OLEObject Type="Embed" ProgID="Equation.DSMT4" ShapeID="_x0000_i1111" DrawAspect="Content" ObjectID="_1578839026" r:id="rId167"/>
         </w:object>
       </w:r>
       <w:r>
@@ -3481,10 +3476,10 @@
           <w:position w:val="-6"/>
         </w:rPr>
         <w:object w:dxaOrig="320" w:dyaOrig="279">
-          <v:shape id="_x0000_i1105" type="#_x0000_t75" style="width:16.5pt;height:14.25pt" o:ole="">
-            <v:imagedata r:id="rId169" o:title=""/>
-          </v:shape>
-          <o:OLEObject Type="Embed" ProgID="Equation.DSMT4" ShapeID="_x0000_i1105" DrawAspect="Content" ObjectID="_1578815261" r:id="rId170"/>
+          <v:shape id="_x0000_i1112" type="#_x0000_t75" style="width:16.5pt;height:14.25pt" o:ole="">
+            <v:imagedata r:id="rId168" o:title=""/>
+          </v:shape>
+          <o:OLEObject Type="Embed" ProgID="Equation.DSMT4" ShapeID="_x0000_i1112" DrawAspect="Content" ObjectID="_1578839027" r:id="rId169"/>
         </w:object>
       </w:r>
       <w:r>
@@ -3516,10 +3511,10 @@
           <w:position w:val="-12"/>
         </w:rPr>
         <w:object w:dxaOrig="279" w:dyaOrig="360">
-          <v:shape id="_x0000_i1106" type="#_x0000_t75" style="width:14.25pt;height:18pt" o:ole="">
-            <v:imagedata r:id="rId171" o:title=""/>
-          </v:shape>
-          <o:OLEObject Type="Embed" ProgID="Equation.DSMT4" ShapeID="_x0000_i1106" DrawAspect="Content" ObjectID="_1578815262" r:id="rId172"/>
+          <v:shape id="_x0000_i1113" type="#_x0000_t75" style="width:14.25pt;height:18pt" o:ole="">
+            <v:imagedata r:id="rId170" o:title=""/>
+          </v:shape>
+          <o:OLEObject Type="Embed" ProgID="Equation.DSMT4" ShapeID="_x0000_i1113" DrawAspect="Content" ObjectID="_1578839028" r:id="rId171"/>
         </w:object>
       </w:r>
       <w:r>
@@ -3565,10 +3560,10 @@
           <w:position w:val="-76"/>
         </w:rPr>
         <w:object w:dxaOrig="3560" w:dyaOrig="1640">
-          <v:shape id="_x0000_i1107" type="#_x0000_t75" style="width:177.75pt;height:82.5pt" o:ole="">
-            <v:imagedata r:id="rId173" o:title=""/>
-          </v:shape>
-          <o:OLEObject Type="Embed" ProgID="Equation.DSMT4" ShapeID="_x0000_i1107" DrawAspect="Content" ObjectID="_1578815263" r:id="rId174"/>
+          <v:shape id="_x0000_i1114" type="#_x0000_t75" style="width:177.75pt;height:82.5pt" o:ole="">
+            <v:imagedata r:id="rId172" o:title=""/>
+          </v:shape>
+          <o:OLEObject Type="Embed" ProgID="Equation.DSMT4" ShapeID="_x0000_i1114" DrawAspect="Content" ObjectID="_1578839029" r:id="rId173"/>
         </w:object>
       </w:r>
       <w:r>
@@ -3587,10 +3582,10 @@
           <w:position w:val="-12"/>
         </w:rPr>
         <w:object w:dxaOrig="639" w:dyaOrig="360">
-          <v:shape id="_x0000_i1108" type="#_x0000_t75" style="width:32.25pt;height:18pt" o:ole="">
-            <v:imagedata r:id="rId175" o:title=""/>
-          </v:shape>
-          <o:OLEObject Type="Embed" ProgID="Equation.DSMT4" ShapeID="_x0000_i1108" DrawAspect="Content" ObjectID="_1578815264" r:id="rId176"/>
+          <v:shape id="_x0000_i1115" type="#_x0000_t75" style="width:32.25pt;height:18pt" o:ole="">
+            <v:imagedata r:id="rId174" o:title=""/>
+          </v:shape>
+          <o:OLEObject Type="Embed" ProgID="Equation.DSMT4" ShapeID="_x0000_i1115" DrawAspect="Content" ObjectID="_1578839030" r:id="rId175"/>
         </w:object>
       </w:r>
       <w:r>
@@ -3860,10 +3855,10 @@
                 <w:position w:val="-10"/>
               </w:rPr>
               <w:object w:dxaOrig="520" w:dyaOrig="380">
-                <v:shape id="_x0000_i1109" type="#_x0000_t75" style="width:25.5pt;height:18.75pt" o:ole="">
-                  <v:imagedata r:id="rId177" o:title=""/>
+                <v:shape id="_x0000_i1116" type="#_x0000_t75" style="width:25.5pt;height:18.75pt" o:ole="">
+                  <v:imagedata r:id="rId176" o:title=""/>
                 </v:shape>
-                <o:OLEObject Type="Embed" ProgID="Equation.DSMT4" ShapeID="_x0000_i1109" DrawAspect="Content" ObjectID="_1578815265" r:id="rId178"/>
+                <o:OLEObject Type="Embed" ProgID="Equation.DSMT4" ShapeID="_x0000_i1116" DrawAspect="Content" ObjectID="_1578839031" r:id="rId177"/>
               </w:object>
             </w:r>
           </w:p>
@@ -3902,10 +3897,10 @@
                 <w:position w:val="-6"/>
               </w:rPr>
               <w:object w:dxaOrig="620" w:dyaOrig="340">
-                <v:shape id="_x0000_i1110" type="#_x0000_t75" style="width:31.5pt;height:17.25pt" o:ole="">
-                  <v:imagedata r:id="rId179" o:title=""/>
+                <v:shape id="_x0000_i1117" type="#_x0000_t75" style="width:31.5pt;height:17.25pt" o:ole="">
+                  <v:imagedata r:id="rId178" o:title=""/>
                 </v:shape>
-                <o:OLEObject Type="Embed" ProgID="Equation.DSMT4" ShapeID="_x0000_i1110" DrawAspect="Content" ObjectID="_1578815266" r:id="rId180"/>
+                <o:OLEObject Type="Embed" ProgID="Equation.DSMT4" ShapeID="_x0000_i1117" DrawAspect="Content" ObjectID="_1578839032" r:id="rId179"/>
               </w:object>
             </w:r>
           </w:p>
@@ -3944,10 +3939,10 @@
                 <w:position w:val="-12"/>
               </w:rPr>
               <w:object w:dxaOrig="520" w:dyaOrig="400">
-                <v:shape id="_x0000_i1111" type="#_x0000_t75" style="width:24.75pt;height:18.75pt" o:ole="">
-                  <v:imagedata r:id="rId181" o:title=""/>
+                <v:shape id="_x0000_i1118" type="#_x0000_t75" style="width:24.75pt;height:18.75pt" o:ole="">
+                  <v:imagedata r:id="rId180" o:title=""/>
                 </v:shape>
-                <o:OLEObject Type="Embed" ProgID="Equation.DSMT4" ShapeID="_x0000_i1111" DrawAspect="Content" ObjectID="_1578815267" r:id="rId182"/>
+                <o:OLEObject Type="Embed" ProgID="Equation.DSMT4" ShapeID="_x0000_i1118" DrawAspect="Content" ObjectID="_1578839033" r:id="rId181"/>
               </w:object>
             </w:r>
           </w:p>
@@ -3986,10 +3981,10 @@
                 <w:position w:val="-12"/>
               </w:rPr>
               <w:object w:dxaOrig="520" w:dyaOrig="400">
-                <v:shape id="_x0000_i1112" type="#_x0000_t75" style="width:24.75pt;height:18.75pt" o:ole="">
-                  <v:imagedata r:id="rId183" o:title=""/>
+                <v:shape id="_x0000_i1119" type="#_x0000_t75" style="width:24.75pt;height:18.75pt" o:ole="">
+                  <v:imagedata r:id="rId182" o:title=""/>
                 </v:shape>
-                <o:OLEObject Type="Embed" ProgID="Equation.DSMT4" ShapeID="_x0000_i1112" DrawAspect="Content" ObjectID="_1578815268" r:id="rId184"/>
+                <o:OLEObject Type="Embed" ProgID="Equation.DSMT4" ShapeID="_x0000_i1119" DrawAspect="Content" ObjectID="_1578839034" r:id="rId183"/>
               </w:object>
             </w:r>
           </w:p>
@@ -4028,10 +4023,10 @@
                 <w:position w:val="-12"/>
               </w:rPr>
               <w:object w:dxaOrig="480" w:dyaOrig="400">
-                <v:shape id="_x0000_i1113" type="#_x0000_t75" style="width:22.5pt;height:18.75pt" o:ole="">
-                  <v:imagedata r:id="rId185" o:title=""/>
+                <v:shape id="_x0000_i1120" type="#_x0000_t75" style="width:22.5pt;height:18.75pt" o:ole="">
+                  <v:imagedata r:id="rId184" o:title=""/>
                 </v:shape>
-                <o:OLEObject Type="Embed" ProgID="Equation.DSMT4" ShapeID="_x0000_i1113" DrawAspect="Content" ObjectID="_1578815269" r:id="rId186"/>
+                <o:OLEObject Type="Embed" ProgID="Equation.DSMT4" ShapeID="_x0000_i1120" DrawAspect="Content" ObjectID="_1578839035" r:id="rId185"/>
               </w:object>
             </w:r>
           </w:p>
@@ -4104,10 +4099,10 @@
                 <w:position w:val="-10"/>
               </w:rPr>
               <w:object w:dxaOrig="380" w:dyaOrig="380">
-                <v:shape id="_x0000_i1114" type="#_x0000_t75" style="width:18.75pt;height:18.75pt" o:ole="">
-                  <v:imagedata r:id="rId187" o:title=""/>
+                <v:shape id="_x0000_i1121" type="#_x0000_t75" style="width:18.75pt;height:18.75pt" o:ole="">
+                  <v:imagedata r:id="rId186" o:title=""/>
                 </v:shape>
-                <o:OLEObject Type="Embed" ProgID="Equation.DSMT4" ShapeID="_x0000_i1114" DrawAspect="Content" ObjectID="_1578815270" r:id="rId188"/>
+                <o:OLEObject Type="Embed" ProgID="Equation.DSMT4" ShapeID="_x0000_i1121" DrawAspect="Content" ObjectID="_1578839036" r:id="rId187"/>
               </w:object>
             </w:r>
           </w:p>
@@ -4148,10 +4143,10 @@
                 <w:position w:val="-6"/>
               </w:rPr>
               <w:object w:dxaOrig="480" w:dyaOrig="340">
-                <v:shape id="_x0000_i1115" type="#_x0000_t75" style="width:24pt;height:17.25pt" o:ole="">
-                  <v:imagedata r:id="rId189" o:title=""/>
+                <v:shape id="_x0000_i1122" type="#_x0000_t75" style="width:24pt;height:17.25pt" o:ole="">
+                  <v:imagedata r:id="rId188" o:title=""/>
                 </v:shape>
-                <o:OLEObject Type="Embed" ProgID="Equation.DSMT4" ShapeID="_x0000_i1115" DrawAspect="Content" ObjectID="_1578815271" r:id="rId190"/>
+                <o:OLEObject Type="Embed" ProgID="Equation.DSMT4" ShapeID="_x0000_i1122" DrawAspect="Content" ObjectID="_1578839037" r:id="rId189"/>
               </w:object>
             </w:r>
           </w:p>
@@ -4192,10 +4187,10 @@
                 <w:position w:val="-12"/>
               </w:rPr>
               <w:object w:dxaOrig="520" w:dyaOrig="400">
-                <v:shape id="_x0000_i1116" type="#_x0000_t75" style="width:24.75pt;height:18.75pt" o:ole="">
-                  <v:imagedata r:id="rId191" o:title=""/>
+                <v:shape id="_x0000_i1123" type="#_x0000_t75" style="width:24.75pt;height:18.75pt" o:ole="">
+                  <v:imagedata r:id="rId190" o:title=""/>
                 </v:shape>
-                <o:OLEObject Type="Embed" ProgID="Equation.DSMT4" ShapeID="_x0000_i1116" DrawAspect="Content" ObjectID="_1578815272" r:id="rId192"/>
+                <o:OLEObject Type="Embed" ProgID="Equation.DSMT4" ShapeID="_x0000_i1123" DrawAspect="Content" ObjectID="_1578839038" r:id="rId191"/>
               </w:object>
             </w:r>
           </w:p>
@@ -4236,10 +4231,10 @@
                 <w:position w:val="-12"/>
               </w:rPr>
               <w:object w:dxaOrig="420" w:dyaOrig="400">
-                <v:shape id="_x0000_i1117" type="#_x0000_t75" style="width:19.5pt;height:18.75pt" o:ole="">
-                  <v:imagedata r:id="rId193" o:title=""/>
+                <v:shape id="_x0000_i1124" type="#_x0000_t75" style="width:19.5pt;height:18.75pt" o:ole="">
+                  <v:imagedata r:id="rId192" o:title=""/>
                 </v:shape>
-                <o:OLEObject Type="Embed" ProgID="Equation.DSMT4" ShapeID="_x0000_i1117" DrawAspect="Content" ObjectID="_1578815273" r:id="rId194"/>
+                <o:OLEObject Type="Embed" ProgID="Equation.DSMT4" ShapeID="_x0000_i1124" DrawAspect="Content" ObjectID="_1578839039" r:id="rId193"/>
               </w:object>
             </w:r>
           </w:p>
@@ -4280,10 +4275,10 @@
                 <w:position w:val="-12"/>
               </w:rPr>
               <w:object w:dxaOrig="480" w:dyaOrig="400">
-                <v:shape id="_x0000_i1118" type="#_x0000_t75" style="width:22.5pt;height:18.75pt" o:ole="">
-                  <v:imagedata r:id="rId195" o:title=""/>
+                <v:shape id="_x0000_i1125" type="#_x0000_t75" style="width:22.5pt;height:18.75pt" o:ole="">
+                  <v:imagedata r:id="rId194" o:title=""/>
                 </v:shape>
-                <o:OLEObject Type="Embed" ProgID="Equation.DSMT4" ShapeID="_x0000_i1118" DrawAspect="Content" ObjectID="_1578815274" r:id="rId196"/>
+                <o:OLEObject Type="Embed" ProgID="Equation.DSMT4" ShapeID="_x0000_i1125" DrawAspect="Content" ObjectID="_1578839040" r:id="rId195"/>
               </w:object>
             </w:r>
           </w:p>
@@ -4360,10 +4355,10 @@
                 <w:position w:val="-10"/>
               </w:rPr>
               <w:object w:dxaOrig="520" w:dyaOrig="380">
-                <v:shape id="_x0000_i1119" type="#_x0000_t75" style="width:25.5pt;height:18.75pt" o:ole="">
-                  <v:imagedata r:id="rId197" o:title=""/>
+                <v:shape id="_x0000_i1126" type="#_x0000_t75" style="width:25.5pt;height:18.75pt" o:ole="">
+                  <v:imagedata r:id="rId196" o:title=""/>
                 </v:shape>
-                <o:OLEObject Type="Embed" ProgID="Equation.DSMT4" ShapeID="_x0000_i1119" DrawAspect="Content" ObjectID="_1578815275" r:id="rId198"/>
+                <o:OLEObject Type="Embed" ProgID="Equation.DSMT4" ShapeID="_x0000_i1126" DrawAspect="Content" ObjectID="_1578839041" r:id="rId197"/>
               </w:object>
             </w:r>
           </w:p>
@@ -4402,10 +4397,10 @@
                 <w:position w:val="-6"/>
               </w:rPr>
               <w:object w:dxaOrig="620" w:dyaOrig="340">
-                <v:shape id="_x0000_i1120" type="#_x0000_t75" style="width:31.5pt;height:17.25pt" o:ole="">
-                  <v:imagedata r:id="rId199" o:title=""/>
+                <v:shape id="_x0000_i1127" type="#_x0000_t75" style="width:31.5pt;height:17.25pt" o:ole="">
+                  <v:imagedata r:id="rId198" o:title=""/>
                 </v:shape>
-                <o:OLEObject Type="Embed" ProgID="Equation.DSMT4" ShapeID="_x0000_i1120" DrawAspect="Content" ObjectID="_1578815276" r:id="rId200"/>
+                <o:OLEObject Type="Embed" ProgID="Equation.DSMT4" ShapeID="_x0000_i1127" DrawAspect="Content" ObjectID="_1578839042" r:id="rId199"/>
               </w:object>
             </w:r>
           </w:p>
@@ -4444,10 +4439,10 @@
                 <w:position w:val="-12"/>
               </w:rPr>
               <w:object w:dxaOrig="520" w:dyaOrig="400">
-                <v:shape id="_x0000_i1121" type="#_x0000_t75" style="width:24.75pt;height:18.75pt" o:ole="">
-                  <v:imagedata r:id="rId201" o:title=""/>
+                <v:shape id="_x0000_i1128" type="#_x0000_t75" style="width:24.75pt;height:18.75pt" o:ole="">
+                  <v:imagedata r:id="rId200" o:title=""/>
                 </v:shape>
-                <o:OLEObject Type="Embed" ProgID="Equation.DSMT4" ShapeID="_x0000_i1121" DrawAspect="Content" ObjectID="_1578815277" r:id="rId202"/>
+                <o:OLEObject Type="Embed" ProgID="Equation.DSMT4" ShapeID="_x0000_i1128" DrawAspect="Content" ObjectID="_1578839043" r:id="rId201"/>
               </w:object>
             </w:r>
           </w:p>
@@ -4486,10 +4481,10 @@
                 <w:position w:val="-12"/>
               </w:rPr>
               <w:object w:dxaOrig="520" w:dyaOrig="400">
-                <v:shape id="_x0000_i1122" type="#_x0000_t75" style="width:24.75pt;height:18.75pt" o:ole="">
-                  <v:imagedata r:id="rId203" o:title=""/>
+                <v:shape id="_x0000_i1129" type="#_x0000_t75" style="width:24.75pt;height:18.75pt" o:ole="">
+                  <v:imagedata r:id="rId202" o:title=""/>
                 </v:shape>
-                <o:OLEObject Type="Embed" ProgID="Equation.DSMT4" ShapeID="_x0000_i1122" DrawAspect="Content" ObjectID="_1578815278" r:id="rId204"/>
+                <o:OLEObject Type="Embed" ProgID="Equation.DSMT4" ShapeID="_x0000_i1129" DrawAspect="Content" ObjectID="_1578839044" r:id="rId203"/>
               </w:object>
             </w:r>
           </w:p>
@@ -4528,10 +4523,10 @@
                 <w:position w:val="-12"/>
               </w:rPr>
               <w:object w:dxaOrig="480" w:dyaOrig="400">
-                <v:shape id="_x0000_i1123" type="#_x0000_t75" style="width:22.5pt;height:18.75pt" o:ole="">
-                  <v:imagedata r:id="rId205" o:title=""/>
+                <v:shape id="_x0000_i1130" type="#_x0000_t75" style="width:22.5pt;height:18.75pt" o:ole="">
+                  <v:imagedata r:id="rId204" o:title=""/>
                 </v:shape>
-                <o:OLEObject Type="Embed" ProgID="Equation.DSMT4" ShapeID="_x0000_i1123" DrawAspect="Content" ObjectID="_1578815279" r:id="rId206"/>
+                <o:OLEObject Type="Embed" ProgID="Equation.DSMT4" ShapeID="_x0000_i1130" DrawAspect="Content" ObjectID="_1578839045" r:id="rId205"/>
               </w:object>
             </w:r>
           </w:p>
@@ -4658,10 +4653,10 @@
           <w:position w:val="-14"/>
         </w:rPr>
         <w:object w:dxaOrig="2000" w:dyaOrig="400">
-          <v:shape id="_x0000_i1124" type="#_x0000_t75" style="width:99.75pt;height:20.25pt" o:ole="">
-            <v:imagedata r:id="rId207" o:title=""/>
-          </v:shape>
-          <o:OLEObject Type="Embed" ProgID="Equation.DSMT4" ShapeID="_x0000_i1124" DrawAspect="Content" ObjectID="_1578815280" r:id="rId208"/>
+          <v:shape id="_x0000_i1131" type="#_x0000_t75" style="width:99.75pt;height:20.25pt" o:ole="">
+            <v:imagedata r:id="rId206" o:title=""/>
+          </v:shape>
+          <o:OLEObject Type="Embed" ProgID="Equation.DSMT4" ShapeID="_x0000_i1131" DrawAspect="Content" ObjectID="_1578839046" r:id="rId207"/>
         </w:object>
       </w:r>
       <w:r>
@@ -4688,10 +4683,10 @@
           <w:position w:val="-14"/>
         </w:rPr>
         <w:object w:dxaOrig="400" w:dyaOrig="380">
-          <v:shape id="_x0000_i1125" type="#_x0000_t75" style="width:20.25pt;height:18.75pt" o:ole="">
-            <v:imagedata r:id="rId209" o:title=""/>
-          </v:shape>
-          <o:OLEObject Type="Embed" ProgID="Equation.DSMT4" ShapeID="_x0000_i1125" DrawAspect="Content" ObjectID="_1578815281" r:id="rId210"/>
+          <v:shape id="_x0000_i1132" type="#_x0000_t75" style="width:20.25pt;height:18.75pt" o:ole="">
+            <v:imagedata r:id="rId208" o:title=""/>
+          </v:shape>
+          <o:OLEObject Type="Embed" ProgID="Equation.DSMT4" ShapeID="_x0000_i1132" DrawAspect="Content" ObjectID="_1578839047" r:id="rId209"/>
         </w:object>
       </w:r>
       <w:r>
@@ -4718,10 +4713,10 @@
           <w:position w:val="-14"/>
         </w:rPr>
         <w:object w:dxaOrig="1100" w:dyaOrig="380">
-          <v:shape id="_x0000_i1126" type="#_x0000_t75" style="width:54.75pt;height:18.75pt" o:ole="">
-            <v:imagedata r:id="rId211" o:title=""/>
-          </v:shape>
-          <o:OLEObject Type="Embed" ProgID="Equation.DSMT4" ShapeID="_x0000_i1126" DrawAspect="Content" ObjectID="_1578815282" r:id="rId212"/>
+          <v:shape id="_x0000_i1133" type="#_x0000_t75" style="width:54.75pt;height:18.75pt" o:ole="">
+            <v:imagedata r:id="rId210" o:title=""/>
+          </v:shape>
+          <o:OLEObject Type="Embed" ProgID="Equation.DSMT4" ShapeID="_x0000_i1133" DrawAspect="Content" ObjectID="_1578839048" r:id="rId211"/>
         </w:object>
       </w:r>
       <w:r>
@@ -4732,10 +4727,10 @@
           <w:position w:val="-14"/>
         </w:rPr>
         <w:object w:dxaOrig="820" w:dyaOrig="380">
-          <v:shape id="_x0000_i1127" type="#_x0000_t75" style="width:41.25pt;height:18.75pt" o:ole="">
-            <v:imagedata r:id="rId213" o:title=""/>
-          </v:shape>
-          <o:OLEObject Type="Embed" ProgID="Equation.DSMT4" ShapeID="_x0000_i1127" DrawAspect="Content" ObjectID="_1578815283" r:id="rId214"/>
+          <v:shape id="_x0000_i1134" type="#_x0000_t75" style="width:41.25pt;height:18.75pt" o:ole="">
+            <v:imagedata r:id="rId212" o:title=""/>
+          </v:shape>
+          <o:OLEObject Type="Embed" ProgID="Equation.DSMT4" ShapeID="_x0000_i1134" DrawAspect="Content" ObjectID="_1578839049" r:id="rId213"/>
         </w:object>
       </w:r>
       <w:r>
@@ -4746,10 +4741,10 @@
           <w:position w:val="-12"/>
         </w:rPr>
         <w:object w:dxaOrig="1120" w:dyaOrig="360">
-          <v:shape id="_x0000_i1128" type="#_x0000_t75" style="width:56.25pt;height:18pt" o:ole="">
-            <v:imagedata r:id="rId215" o:title=""/>
-          </v:shape>
-          <o:OLEObject Type="Embed" ProgID="Equation.DSMT4" ShapeID="_x0000_i1128" DrawAspect="Content" ObjectID="_1578815284" r:id="rId216"/>
+          <v:shape id="_x0000_i1135" type="#_x0000_t75" style="width:56.25pt;height:18pt" o:ole="">
+            <v:imagedata r:id="rId214" o:title=""/>
+          </v:shape>
+          <o:OLEObject Type="Embed" ProgID="Equation.DSMT4" ShapeID="_x0000_i1135" DrawAspect="Content" ObjectID="_1578839050" r:id="rId215"/>
         </w:object>
       </w:r>
       <w:r>
@@ -4763,10 +4758,10 @@
           <w:position w:val="-18"/>
         </w:rPr>
         <w:object w:dxaOrig="2000" w:dyaOrig="520">
-          <v:shape id="_x0000_i1129" type="#_x0000_t75" style="width:99.75pt;height:26.25pt" o:ole="">
-            <v:imagedata r:id="rId217" o:title=""/>
-          </v:shape>
-          <o:OLEObject Type="Embed" ProgID="Equation.DSMT4" ShapeID="_x0000_i1129" DrawAspect="Content" ObjectID="_1578815285" r:id="rId218"/>
+          <v:shape id="_x0000_i1136" type="#_x0000_t75" style="width:99.75pt;height:26.25pt" o:ole="">
+            <v:imagedata r:id="rId216" o:title=""/>
+          </v:shape>
+          <o:OLEObject Type="Embed" ProgID="Equation.DSMT4" ShapeID="_x0000_i1136" DrawAspect="Content" ObjectID="_1578839051" r:id="rId217"/>
         </w:object>
       </w:r>
       <w:r>
@@ -4793,10 +4788,10 @@
           <w:position w:val="-14"/>
         </w:rPr>
         <w:object w:dxaOrig="1100" w:dyaOrig="380">
-          <v:shape id="_x0000_i1130" type="#_x0000_t75" style="width:54.75pt;height:18.75pt" o:ole="">
-            <v:imagedata r:id="rId211" o:title=""/>
-          </v:shape>
-          <o:OLEObject Type="Embed" ProgID="Equation.DSMT4" ShapeID="_x0000_i1130" DrawAspect="Content" ObjectID="_1578815286" r:id="rId219"/>
+          <v:shape id="_x0000_i1137" type="#_x0000_t75" style="width:54.75pt;height:18.75pt" o:ole="">
+            <v:imagedata r:id="rId210" o:title=""/>
+          </v:shape>
+          <o:OLEObject Type="Embed" ProgID="Equation.DSMT4" ShapeID="_x0000_i1137" DrawAspect="Content" ObjectID="_1578839052" r:id="rId218"/>
         </w:object>
       </w:r>
       <w:r>
@@ -4807,10 +4802,10 @@
           <w:position w:val="-14"/>
         </w:rPr>
         <w:object w:dxaOrig="820" w:dyaOrig="380">
-          <v:shape id="_x0000_i1131" type="#_x0000_t75" style="width:41.25pt;height:18.75pt" o:ole="">
-            <v:imagedata r:id="rId213" o:title=""/>
-          </v:shape>
-          <o:OLEObject Type="Embed" ProgID="Equation.DSMT4" ShapeID="_x0000_i1131" DrawAspect="Content" ObjectID="_1578815287" r:id="rId220"/>
+          <v:shape id="_x0000_i1138" type="#_x0000_t75" style="width:41.25pt;height:18.75pt" o:ole="">
+            <v:imagedata r:id="rId212" o:title=""/>
+          </v:shape>
+          <o:OLEObject Type="Embed" ProgID="Equation.DSMT4" ShapeID="_x0000_i1138" DrawAspect="Content" ObjectID="_1578839053" r:id="rId219"/>
         </w:object>
       </w:r>
       <w:r>
@@ -4821,10 +4816,10 @@
           <w:position w:val="-12"/>
         </w:rPr>
         <w:object w:dxaOrig="1100" w:dyaOrig="360">
-          <v:shape id="_x0000_i1132" type="#_x0000_t75" style="width:54.75pt;height:18pt" o:ole="">
-            <v:imagedata r:id="rId221" o:title=""/>
-          </v:shape>
-          <o:OLEObject Type="Embed" ProgID="Equation.DSMT4" ShapeID="_x0000_i1132" DrawAspect="Content" ObjectID="_1578815288" r:id="rId222"/>
+          <v:shape id="_x0000_i1139" type="#_x0000_t75" style="width:54.75pt;height:18pt" o:ole="">
+            <v:imagedata r:id="rId220" o:title=""/>
+          </v:shape>
+          <o:OLEObject Type="Embed" ProgID="Equation.DSMT4" ShapeID="_x0000_i1139" DrawAspect="Content" ObjectID="_1578839054" r:id="rId221"/>
         </w:object>
       </w:r>
       <w:r>
@@ -4838,10 +4833,10 @@
           <w:position w:val="-44"/>
         </w:rPr>
         <w:object w:dxaOrig="1860" w:dyaOrig="820">
-          <v:shape id="_x0000_i1133" type="#_x0000_t75" style="width:93pt;height:41.25pt" o:ole="">
-            <v:imagedata r:id="rId223" o:title=""/>
-          </v:shape>
-          <o:OLEObject Type="Embed" ProgID="Equation.DSMT4" ShapeID="_x0000_i1133" DrawAspect="Content" ObjectID="_1578815289" r:id="rId224"/>
+          <v:shape id="_x0000_i1140" type="#_x0000_t75" style="width:93pt;height:41.25pt" o:ole="">
+            <v:imagedata r:id="rId222" o:title=""/>
+          </v:shape>
+          <o:OLEObject Type="Embed" ProgID="Equation.DSMT4" ShapeID="_x0000_i1140" DrawAspect="Content" ObjectID="_1578839055" r:id="rId223"/>
         </w:object>
       </w:r>
       <w:r>
@@ -4868,10 +4863,10 @@
           <w:position w:val="-14"/>
         </w:rPr>
         <w:object w:dxaOrig="1100" w:dyaOrig="380">
-          <v:shape id="_x0000_i1134" type="#_x0000_t75" style="width:54.75pt;height:18.75pt" o:ole="">
-            <v:imagedata r:id="rId211" o:title=""/>
-          </v:shape>
-          <o:OLEObject Type="Embed" ProgID="Equation.DSMT4" ShapeID="_x0000_i1134" DrawAspect="Content" ObjectID="_1578815290" r:id="rId225"/>
+          <v:shape id="_x0000_i1141" type="#_x0000_t75" style="width:54.75pt;height:18.75pt" o:ole="">
+            <v:imagedata r:id="rId210" o:title=""/>
+          </v:shape>
+          <o:OLEObject Type="Embed" ProgID="Equation.DSMT4" ShapeID="_x0000_i1141" DrawAspect="Content" ObjectID="_1578839056" r:id="rId224"/>
         </w:object>
       </w:r>
       <w:r>
@@ -4882,10 +4877,10 @@
           <w:position w:val="-14"/>
         </w:rPr>
         <w:object w:dxaOrig="840" w:dyaOrig="380">
-          <v:shape id="_x0000_i1135" type="#_x0000_t75" style="width:42pt;height:18.75pt" o:ole="">
-            <v:imagedata r:id="rId226" o:title=""/>
-          </v:shape>
-          <o:OLEObject Type="Embed" ProgID="Equation.DSMT4" ShapeID="_x0000_i1135" DrawAspect="Content" ObjectID="_1578815291" r:id="rId227"/>
+          <v:shape id="_x0000_i1142" type="#_x0000_t75" style="width:42pt;height:18.75pt" o:ole="">
+            <v:imagedata r:id="rId225" o:title=""/>
+          </v:shape>
+          <o:OLEObject Type="Embed" ProgID="Equation.DSMT4" ShapeID="_x0000_i1142" DrawAspect="Content" ObjectID="_1578839057" r:id="rId226"/>
         </w:object>
       </w:r>
       <w:r>
@@ -4899,10 +4894,10 @@
           <w:position w:val="-44"/>
         </w:rPr>
         <w:object w:dxaOrig="1860" w:dyaOrig="820">
-          <v:shape id="_x0000_i1136" type="#_x0000_t75" style="width:93pt;height:41.25pt" o:ole="">
-            <v:imagedata r:id="rId223" o:title=""/>
-          </v:shape>
-          <o:OLEObject Type="Embed" ProgID="Equation.DSMT4" ShapeID="_x0000_i1136" DrawAspect="Content" ObjectID="_1578815292" r:id="rId228"/>
+          <v:shape id="_x0000_i1143" type="#_x0000_t75" style="width:93pt;height:41.25pt" o:ole="">
+            <v:imagedata r:id="rId222" o:title=""/>
+          </v:shape>
+          <o:OLEObject Type="Embed" ProgID="Equation.DSMT4" ShapeID="_x0000_i1143" DrawAspect="Content" ObjectID="_1578839058" r:id="rId227"/>
         </w:object>
       </w:r>
       <w:r>
@@ -4929,10 +4924,10 @@
           <w:position w:val="-14"/>
         </w:rPr>
         <w:object w:dxaOrig="1100" w:dyaOrig="380">
-          <v:shape id="_x0000_i1137" type="#_x0000_t75" style="width:54.75pt;height:18.75pt" o:ole="">
-            <v:imagedata r:id="rId229" o:title=""/>
-          </v:shape>
-          <o:OLEObject Type="Embed" ProgID="Equation.DSMT4" ShapeID="_x0000_i1137" DrawAspect="Content" ObjectID="_1578815293" r:id="rId230"/>
+          <v:shape id="_x0000_i1144" type="#_x0000_t75" style="width:54.75pt;height:18.75pt" o:ole="">
+            <v:imagedata r:id="rId228" o:title=""/>
+          </v:shape>
+          <o:OLEObject Type="Embed" ProgID="Equation.DSMT4" ShapeID="_x0000_i1144" DrawAspect="Content" ObjectID="_1578839059" r:id="rId229"/>
         </w:object>
       </w:r>
       <w:r>
@@ -4949,10 +4944,10 @@
           <w:position w:val="-12"/>
         </w:rPr>
         <w:object w:dxaOrig="639" w:dyaOrig="360">
-          <v:shape id="_x0000_i1138" type="#_x0000_t75" style="width:32.25pt;height:18pt" o:ole="">
-            <v:imagedata r:id="rId231" o:title=""/>
-          </v:shape>
-          <o:OLEObject Type="Embed" ProgID="Equation.DSMT4" ShapeID="_x0000_i1138" DrawAspect="Content" ObjectID="_1578815294" r:id="rId232"/>
+          <v:shape id="_x0000_i1145" type="#_x0000_t75" style="width:32.25pt;height:18pt" o:ole="">
+            <v:imagedata r:id="rId230" o:title=""/>
+          </v:shape>
+          <o:OLEObject Type="Embed" ProgID="Equation.DSMT4" ShapeID="_x0000_i1145" DrawAspect="Content" ObjectID="_1578839060" r:id="rId231"/>
         </w:object>
       </w:r>
       <w:r>
@@ -5157,10 +5152,10 @@
           <w:position w:val="-6"/>
         </w:rPr>
         <w:object w:dxaOrig="220" w:dyaOrig="279">
-          <v:shape id="_x0000_i1139" type="#_x0000_t75" style="width:11.25pt;height:14.25pt" o:ole="">
-            <v:imagedata r:id="rId233" o:title=""/>
-          </v:shape>
-          <o:OLEObject Type="Embed" ProgID="Equation.DSMT4" ShapeID="_x0000_i1139" DrawAspect="Content" ObjectID="_1578815295" r:id="rId234"/>
+          <v:shape id="_x0000_i1146" type="#_x0000_t75" style="width:11.25pt;height:14.25pt" o:ole="">
+            <v:imagedata r:id="rId232" o:title=""/>
+          </v:shape>
+          <o:OLEObject Type="Embed" ProgID="Equation.DSMT4" ShapeID="_x0000_i1146" DrawAspect="Content" ObjectID="_1578839061" r:id="rId233"/>
         </w:object>
       </w:r>
       <w:r>
@@ -5252,10 +5247,10 @@
           <w:position w:val="-6"/>
         </w:rPr>
         <w:object w:dxaOrig="440" w:dyaOrig="220">
-          <v:shape id="_x0000_i1140" type="#_x0000_t75" style="width:21.75pt;height:11.25pt" o:ole="">
-            <v:imagedata r:id="rId235" o:title=""/>
-          </v:shape>
-          <o:OLEObject Type="Embed" ProgID="Equation.DSMT4" ShapeID="_x0000_i1140" DrawAspect="Content" ObjectID="_1578815296" r:id="rId236"/>
+          <v:shape id="_x0000_i1147" type="#_x0000_t75" style="width:21.75pt;height:11.25pt" o:ole="">
+            <v:imagedata r:id="rId234" o:title=""/>
+          </v:shape>
+          <o:OLEObject Type="Embed" ProgID="Equation.DSMT4" ShapeID="_x0000_i1147" DrawAspect="Content" ObjectID="_1578839062" r:id="rId235"/>
         </w:object>
       </w:r>
       <w:r>
@@ -5311,10 +5306,10 @@
           <w:position w:val="-12"/>
         </w:rPr>
         <w:object w:dxaOrig="820" w:dyaOrig="360">
-          <v:shape id="_x0000_i1141" type="#_x0000_t75" style="width:41.25pt;height:18pt" o:ole="">
-            <v:imagedata r:id="rId237" o:title=""/>
-          </v:shape>
-          <o:OLEObject Type="Embed" ProgID="Equation.DSMT4" ShapeID="_x0000_i1141" DrawAspect="Content" ObjectID="_1578815297" r:id="rId238"/>
+          <v:shape id="_x0000_i1148" type="#_x0000_t75" style="width:41.25pt;height:18pt" o:ole="">
+            <v:imagedata r:id="rId236" o:title=""/>
+          </v:shape>
+          <o:OLEObject Type="Embed" ProgID="Equation.DSMT4" ShapeID="_x0000_i1148" DrawAspect="Content" ObjectID="_1578839063" r:id="rId237"/>
         </w:object>
       </w:r>
       <w:r>
@@ -5325,10 +5320,10 @@
           <w:position w:val="-10"/>
         </w:rPr>
         <w:object w:dxaOrig="1100" w:dyaOrig="320">
-          <v:shape id="_x0000_i1142" type="#_x0000_t75" style="width:54.75pt;height:15.75pt" o:ole="">
-            <v:imagedata r:id="rId239" o:title=""/>
-          </v:shape>
-          <o:OLEObject Type="Embed" ProgID="Equation.DSMT4" ShapeID="_x0000_i1142" DrawAspect="Content" ObjectID="_1578815298" r:id="rId240"/>
+          <v:shape id="_x0000_i1149" type="#_x0000_t75" style="width:54.75pt;height:15.75pt" o:ole="">
+            <v:imagedata r:id="rId238" o:title=""/>
+          </v:shape>
+          <o:OLEObject Type="Embed" ProgID="Equation.DSMT4" ShapeID="_x0000_i1149" DrawAspect="Content" ObjectID="_1578839064" r:id="rId239"/>
         </w:object>
       </w:r>
       <w:r>
@@ -5339,10 +5334,10 @@
           <w:position w:val="-6"/>
         </w:rPr>
         <w:object w:dxaOrig="700" w:dyaOrig="279">
-          <v:shape id="_x0000_i1143" type="#_x0000_t75" style="width:35.25pt;height:14.25pt" o:ole="">
-            <v:imagedata r:id="rId241" o:title=""/>
-          </v:shape>
-          <o:OLEObject Type="Embed" ProgID="Equation.DSMT4" ShapeID="_x0000_i1143" DrawAspect="Content" ObjectID="_1578815299" r:id="rId242"/>
+          <v:shape id="_x0000_i1150" type="#_x0000_t75" style="width:35.25pt;height:14.25pt" o:ole="">
+            <v:imagedata r:id="rId240" o:title=""/>
+          </v:shape>
+          <o:OLEObject Type="Embed" ProgID="Equation.DSMT4" ShapeID="_x0000_i1150" DrawAspect="Content" ObjectID="_1578839065" r:id="rId241"/>
         </w:object>
       </w:r>
       <w:r>
@@ -5356,10 +5351,10 @@
           <w:position w:val="-6"/>
         </w:rPr>
         <w:object w:dxaOrig="200" w:dyaOrig="220">
-          <v:shape id="_x0000_i1144" type="#_x0000_t75" style="width:9.75pt;height:11.25pt" o:ole="">
-            <v:imagedata r:id="rId243" o:title=""/>
-          </v:shape>
-          <o:OLEObject Type="Embed" ProgID="Equation.DSMT4" ShapeID="_x0000_i1144" DrawAspect="Content" ObjectID="_1578815300" r:id="rId244"/>
+          <v:shape id="_x0000_i1151" type="#_x0000_t75" style="width:9.75pt;height:11.25pt" o:ole="">
+            <v:imagedata r:id="rId242" o:title=""/>
+          </v:shape>
+          <o:OLEObject Type="Embed" ProgID="Equation.DSMT4" ShapeID="_x0000_i1151" DrawAspect="Content" ObjectID="_1578839066" r:id="rId243"/>
         </w:object>
       </w:r>
       <w:r>
@@ -5385,10 +5380,10 @@
           <w:position w:val="-6"/>
         </w:rPr>
         <w:object w:dxaOrig="220" w:dyaOrig="279">
-          <v:shape id="_x0000_i1145" type="#_x0000_t75" style="width:11.25pt;height:14.25pt" o:ole="">
-            <v:imagedata r:id="rId245" o:title=""/>
-          </v:shape>
-          <o:OLEObject Type="Embed" ProgID="Equation.DSMT4" ShapeID="_x0000_i1145" DrawAspect="Content" ObjectID="_1578815301" r:id="rId246"/>
+          <v:shape id="_x0000_i1152" type="#_x0000_t75" style="width:11.25pt;height:14.25pt" o:ole="">
+            <v:imagedata r:id="rId244" o:title=""/>
+          </v:shape>
+          <o:OLEObject Type="Embed" ProgID="Equation.DSMT4" ShapeID="_x0000_i1152" DrawAspect="Content" ObjectID="_1578839067" r:id="rId245"/>
         </w:object>
       </w:r>
       <w:r>
@@ -5421,10 +5416,10 @@
           <w:position w:val="-14"/>
         </w:rPr>
         <w:object w:dxaOrig="1320" w:dyaOrig="380">
-          <v:shape id="_x0000_i1146" type="#_x0000_t75" style="width:66pt;height:18.75pt" o:ole="">
-            <v:imagedata r:id="rId247" o:title=""/>
-          </v:shape>
-          <o:OLEObject Type="Embed" ProgID="Equation.DSMT4" ShapeID="_x0000_i1146" DrawAspect="Content" ObjectID="_1578815302" r:id="rId248"/>
+          <v:shape id="_x0000_i1153" type="#_x0000_t75" style="width:66pt;height:18.75pt" o:ole="">
+            <v:imagedata r:id="rId246" o:title=""/>
+          </v:shape>
+          <o:OLEObject Type="Embed" ProgID="Equation.DSMT4" ShapeID="_x0000_i1153" DrawAspect="Content" ObjectID="_1578839068" r:id="rId247"/>
         </w:object>
       </w:r>
       <w:r>
@@ -5435,10 +5430,10 @@
           <w:position w:val="-12"/>
         </w:rPr>
         <w:object w:dxaOrig="1520" w:dyaOrig="360">
-          <v:shape id="_x0000_i1147" type="#_x0000_t75" style="width:75.75pt;height:18pt" o:ole="">
-            <v:imagedata r:id="rId249" o:title=""/>
-          </v:shape>
-          <o:OLEObject Type="Embed" ProgID="Equation.DSMT4" ShapeID="_x0000_i1147" DrawAspect="Content" ObjectID="_1578815303" r:id="rId250"/>
+          <v:shape id="_x0000_i1154" type="#_x0000_t75" style="width:75.75pt;height:18pt" o:ole="">
+            <v:imagedata r:id="rId248" o:title=""/>
+          </v:shape>
+          <o:OLEObject Type="Embed" ProgID="Equation.DSMT4" ShapeID="_x0000_i1154" DrawAspect="Content" ObjectID="_1578839069" r:id="rId249"/>
         </w:object>
       </w:r>
       <w:r>
@@ -5455,10 +5450,10 @@
           <w:position w:val="-6"/>
         </w:rPr>
         <w:object w:dxaOrig="680" w:dyaOrig="279">
-          <v:shape id="_x0000_i1148" type="#_x0000_t75" style="width:33.75pt;height:14.25pt" o:ole="">
-            <v:imagedata r:id="rId251" o:title=""/>
-          </v:shape>
-          <o:OLEObject Type="Embed" ProgID="Equation.DSMT4" ShapeID="_x0000_i1148" DrawAspect="Content" ObjectID="_1578815304" r:id="rId252"/>
+          <v:shape id="_x0000_i1155" type="#_x0000_t75" style="width:33.75pt;height:14.25pt" o:ole="">
+            <v:imagedata r:id="rId250" o:title=""/>
+          </v:shape>
+          <o:OLEObject Type="Embed" ProgID="Equation.DSMT4" ShapeID="_x0000_i1155" DrawAspect="Content" ObjectID="_1578839070" r:id="rId251"/>
         </w:object>
       </w:r>
       <w:r>
@@ -5475,10 +5470,10 @@
           <w:position w:val="-6"/>
         </w:rPr>
         <w:object w:dxaOrig="900" w:dyaOrig="279">
-          <v:shape id="_x0000_i1149" type="#_x0000_t75" style="width:45pt;height:14.25pt" o:ole="">
-            <v:imagedata r:id="rId253" o:title=""/>
-          </v:shape>
-          <o:OLEObject Type="Embed" ProgID="Equation.DSMT4" ShapeID="_x0000_i1149" DrawAspect="Content" ObjectID="_1578815305" r:id="rId254"/>
+          <v:shape id="_x0000_i1156" type="#_x0000_t75" style="width:45pt;height:14.25pt" o:ole="">
+            <v:imagedata r:id="rId252" o:title=""/>
+          </v:shape>
+          <o:OLEObject Type="Embed" ProgID="Equation.DSMT4" ShapeID="_x0000_i1156" DrawAspect="Content" ObjectID="_1578839071" r:id="rId253"/>
         </w:object>
       </w:r>
       <w:r>
@@ -5506,10 +5501,10 @@
           <w:position w:val="-14"/>
         </w:rPr>
         <w:object w:dxaOrig="2400" w:dyaOrig="380">
-          <v:shape id="_x0000_i1150" type="#_x0000_t75" style="width:120pt;height:18.75pt" o:ole="">
-            <v:imagedata r:id="rId255" o:title=""/>
-          </v:shape>
-          <o:OLEObject Type="Embed" ProgID="Equation.DSMT4" ShapeID="_x0000_i1150" DrawAspect="Content" ObjectID="_1578815306" r:id="rId256"/>
+          <v:shape id="_x0000_i1157" type="#_x0000_t75" style="width:120pt;height:18.75pt" o:ole="">
+            <v:imagedata r:id="rId254" o:title=""/>
+          </v:shape>
+          <o:OLEObject Type="Embed" ProgID="Equation.DSMT4" ShapeID="_x0000_i1157" DrawAspect="Content" ObjectID="_1578839072" r:id="rId255"/>
         </w:object>
       </w:r>
       <w:r>
@@ -5526,10 +5521,10 @@
           <w:position w:val="-10"/>
         </w:rPr>
         <w:object w:dxaOrig="620" w:dyaOrig="320">
-          <v:shape id="_x0000_i1151" type="#_x0000_t75" style="width:30.75pt;height:15.75pt" o:ole="">
-            <v:imagedata r:id="rId257" o:title=""/>
-          </v:shape>
-          <o:OLEObject Type="Embed" ProgID="Equation.DSMT4" ShapeID="_x0000_i1151" DrawAspect="Content" ObjectID="_1578815307" r:id="rId258"/>
+          <v:shape id="_x0000_i1158" type="#_x0000_t75" style="width:30.75pt;height:15.75pt" o:ole="">
+            <v:imagedata r:id="rId256" o:title=""/>
+          </v:shape>
+          <o:OLEObject Type="Embed" ProgID="Equation.DSMT4" ShapeID="_x0000_i1158" DrawAspect="Content" ObjectID="_1578839073" r:id="rId257"/>
         </w:object>
       </w:r>
       <w:r>
@@ -5543,10 +5538,10 @@
           <w:position w:val="-6"/>
         </w:rPr>
         <w:object w:dxaOrig="220" w:dyaOrig="279">
-          <v:shape id="_x0000_i1152" type="#_x0000_t75" style="width:11.25pt;height:14.25pt" o:ole="">
-            <v:imagedata r:id="rId245" o:title=""/>
-          </v:shape>
-          <o:OLEObject Type="Embed" ProgID="Equation.DSMT4" ShapeID="_x0000_i1152" DrawAspect="Content" ObjectID="_1578815308" r:id="rId259"/>
+          <v:shape id="_x0000_i1159" type="#_x0000_t75" style="width:11.25pt;height:14.25pt" o:ole="">
+            <v:imagedata r:id="rId244" o:title=""/>
+          </v:shape>
+          <o:OLEObject Type="Embed" ProgID="Equation.DSMT4" ShapeID="_x0000_i1159" DrawAspect="Content" ObjectID="_1578839074" r:id="rId258"/>
         </w:object>
       </w:r>
       <w:r>
@@ -5573,10 +5568,10 @@
           <w:position w:val="-14"/>
         </w:rPr>
         <w:object w:dxaOrig="1560" w:dyaOrig="380">
-          <v:shape id="_x0000_i1153" type="#_x0000_t75" style="width:78pt;height:18.75pt" o:ole="">
-            <v:imagedata r:id="rId260" o:title=""/>
-          </v:shape>
-          <o:OLEObject Type="Embed" ProgID="Equation.DSMT4" ShapeID="_x0000_i1153" DrawAspect="Content" ObjectID="_1578815309" r:id="rId261"/>
+          <v:shape id="_x0000_i1160" type="#_x0000_t75" style="width:78pt;height:18.75pt" o:ole="">
+            <v:imagedata r:id="rId259" o:title=""/>
+          </v:shape>
+          <o:OLEObject Type="Embed" ProgID="Equation.DSMT4" ShapeID="_x0000_i1160" DrawAspect="Content" ObjectID="_1578839075" r:id="rId260"/>
         </w:object>
       </w:r>
       <w:r>
@@ -5587,10 +5582,10 @@
           <w:position w:val="-12"/>
         </w:rPr>
         <w:object w:dxaOrig="900" w:dyaOrig="360">
-          <v:shape id="_x0000_i1154" type="#_x0000_t75" style="width:45pt;height:18pt" o:ole="">
-            <v:imagedata r:id="rId262" o:title=""/>
-          </v:shape>
-          <o:OLEObject Type="Embed" ProgID="Equation.DSMT4" ShapeID="_x0000_i1154" DrawAspect="Content" ObjectID="_1578815310" r:id="rId263"/>
+          <v:shape id="_x0000_i1161" type="#_x0000_t75" style="width:45pt;height:18pt" o:ole="">
+            <v:imagedata r:id="rId261" o:title=""/>
+          </v:shape>
+          <o:OLEObject Type="Embed" ProgID="Equation.DSMT4" ShapeID="_x0000_i1161" DrawAspect="Content" ObjectID="_1578839076" r:id="rId262"/>
         </w:object>
       </w:r>
       <w:r>
@@ -5601,10 +5596,10 @@
           <w:position w:val="-6"/>
         </w:rPr>
         <w:object w:dxaOrig="760" w:dyaOrig="279">
-          <v:shape id="_x0000_i1155" type="#_x0000_t75" style="width:38.25pt;height:14.25pt" o:ole="">
-            <v:imagedata r:id="rId264" o:title=""/>
-          </v:shape>
-          <o:OLEObject Type="Embed" ProgID="Equation.DSMT4" ShapeID="_x0000_i1155" DrawAspect="Content" ObjectID="_1578815311" r:id="rId265"/>
+          <v:shape id="_x0000_i1162" type="#_x0000_t75" style="width:38.25pt;height:14.25pt" o:ole="">
+            <v:imagedata r:id="rId263" o:title=""/>
+          </v:shape>
+          <o:OLEObject Type="Embed" ProgID="Equation.DSMT4" ShapeID="_x0000_i1162" DrawAspect="Content" ObjectID="_1578839077" r:id="rId264"/>
         </w:object>
       </w:r>
       <w:r>
@@ -5637,10 +5632,10 @@
           <w:position w:val="-10"/>
         </w:rPr>
         <w:object w:dxaOrig="460" w:dyaOrig="320">
-          <v:shape id="_x0000_i1156" type="#_x0000_t75" style="width:23.25pt;height:15.75pt" o:ole="">
-            <v:imagedata r:id="rId266" o:title=""/>
-          </v:shape>
-          <o:OLEObject Type="Embed" ProgID="Equation.DSMT4" ShapeID="_x0000_i1156" DrawAspect="Content" ObjectID="_1578815312" r:id="rId267"/>
+          <v:shape id="_x0000_i1163" type="#_x0000_t75" style="width:23.25pt;height:15.75pt" o:ole="">
+            <v:imagedata r:id="rId265" o:title=""/>
+          </v:shape>
+          <o:OLEObject Type="Embed" ProgID="Equation.DSMT4" ShapeID="_x0000_i1163" DrawAspect="Content" ObjectID="_1578839078" r:id="rId266"/>
         </w:object>
       </w:r>
       <w:r>
@@ -5654,10 +5649,10 @@
           <w:position w:val="-6"/>
         </w:rPr>
         <w:object w:dxaOrig="220" w:dyaOrig="279">
-          <v:shape id="_x0000_i1157" type="#_x0000_t75" style="width:11.25pt;height:14.25pt" o:ole="">
-            <v:imagedata r:id="rId268" o:title=""/>
-          </v:shape>
-          <o:OLEObject Type="Embed" ProgID="Equation.DSMT4" ShapeID="_x0000_i1157" DrawAspect="Content" ObjectID="_1578815313" r:id="rId269"/>
+          <v:shape id="_x0000_i1164" type="#_x0000_t75" style="width:11.25pt;height:14.25pt" o:ole="">
+            <v:imagedata r:id="rId267" o:title=""/>
+          </v:shape>
+          <o:OLEObject Type="Embed" ProgID="Equation.DSMT4" ShapeID="_x0000_i1164" DrawAspect="Content" ObjectID="_1578839079" r:id="rId268"/>
         </w:object>
       </w:r>
       <w:r>
@@ -5719,10 +5714,10 @@
           <w:position w:val="-14"/>
         </w:rPr>
         <w:object w:dxaOrig="720" w:dyaOrig="380">
-          <v:shape id="_x0000_i1158" type="#_x0000_t75" style="width:36pt;height:18.75pt" o:ole="">
-            <v:imagedata r:id="rId270" o:title=""/>
-          </v:shape>
-          <o:OLEObject Type="Embed" ProgID="Equation.DSMT4" ShapeID="_x0000_i1158" DrawAspect="Content" ObjectID="_1578815314" r:id="rId271"/>
+          <v:shape id="_x0000_i1165" type="#_x0000_t75" style="width:36pt;height:18.75pt" o:ole="">
+            <v:imagedata r:id="rId269" o:title=""/>
+          </v:shape>
+          <o:OLEObject Type="Embed" ProgID="Equation.DSMT4" ShapeID="_x0000_i1165" DrawAspect="Content" ObjectID="_1578839080" r:id="rId270"/>
         </w:object>
       </w:r>
     </w:p>
@@ -5733,10 +5728,10 @@
           <w:position w:val="-6"/>
         </w:rPr>
         <w:object w:dxaOrig="760" w:dyaOrig="279">
-          <v:shape id="_x0000_i1159" type="#_x0000_t75" style="width:38.25pt;height:14.25pt" o:ole="">
-            <v:imagedata r:id="rId272" o:title=""/>
-          </v:shape>
-          <o:OLEObject Type="Embed" ProgID="Equation.DSMT4" ShapeID="_x0000_i1159" DrawAspect="Content" ObjectID="_1578815315" r:id="rId273"/>
+          <v:shape id="_x0000_i1166" type="#_x0000_t75" style="width:38.25pt;height:14.25pt" o:ole="">
+            <v:imagedata r:id="rId271" o:title=""/>
+          </v:shape>
+          <o:OLEObject Type="Embed" ProgID="Equation.DSMT4" ShapeID="_x0000_i1166" DrawAspect="Content" ObjectID="_1578839081" r:id="rId272"/>
         </w:object>
       </w:r>
       <w:r>
@@ -5750,10 +5745,10 @@
           <w:position w:val="-14"/>
         </w:rPr>
         <w:object w:dxaOrig="1460" w:dyaOrig="380">
-          <v:shape id="_x0000_i1160" type="#_x0000_t75" style="width:72.75pt;height:18.75pt" o:ole="">
-            <v:imagedata r:id="rId274" o:title=""/>
-          </v:shape>
-          <o:OLEObject Type="Embed" ProgID="Equation.DSMT4" ShapeID="_x0000_i1160" DrawAspect="Content" ObjectID="_1578815316" r:id="rId275"/>
+          <v:shape id="_x0000_i1167" type="#_x0000_t75" style="width:72.75pt;height:18.75pt" o:ole="">
+            <v:imagedata r:id="rId273" o:title=""/>
+          </v:shape>
+          <o:OLEObject Type="Embed" ProgID="Equation.DSMT4" ShapeID="_x0000_i1167" DrawAspect="Content" ObjectID="_1578839082" r:id="rId274"/>
         </w:object>
       </w:r>
       <w:r>
@@ -5780,10 +5775,10 @@
           <w:position w:val="-14"/>
         </w:rPr>
         <w:object w:dxaOrig="1560" w:dyaOrig="380">
-          <v:shape id="_x0000_i1161" type="#_x0000_t75" style="width:78pt;height:18.75pt" o:ole="">
-            <v:imagedata r:id="rId276" o:title=""/>
-          </v:shape>
-          <o:OLEObject Type="Embed" ProgID="Equation.DSMT4" ShapeID="_x0000_i1161" DrawAspect="Content" ObjectID="_1578815317" r:id="rId277"/>
+          <v:shape id="_x0000_i1168" type="#_x0000_t75" style="width:78pt;height:18.75pt" o:ole="">
+            <v:imagedata r:id="rId275" o:title=""/>
+          </v:shape>
+          <o:OLEObject Type="Embed" ProgID="Equation.DSMT4" ShapeID="_x0000_i1168" DrawAspect="Content" ObjectID="_1578839083" r:id="rId276"/>
         </w:object>
       </w:r>
       <w:r>
@@ -5797,10 +5792,10 @@
           <w:position w:val="-14"/>
         </w:rPr>
         <w:object w:dxaOrig="1560" w:dyaOrig="380">
-          <v:shape id="_x0000_i1162" type="#_x0000_t75" style="width:78pt;height:18.75pt" o:ole="">
-            <v:imagedata r:id="rId278" o:title=""/>
-          </v:shape>
-          <o:OLEObject Type="Embed" ProgID="Equation.DSMT4" ShapeID="_x0000_i1162" DrawAspect="Content" ObjectID="_1578815318" r:id="rId279"/>
+          <v:shape id="_x0000_i1169" type="#_x0000_t75" style="width:78pt;height:18.75pt" o:ole="">
+            <v:imagedata r:id="rId277" o:title=""/>
+          </v:shape>
+          <o:OLEObject Type="Embed" ProgID="Equation.DSMT4" ShapeID="_x0000_i1169" DrawAspect="Content" ObjectID="_1578839084" r:id="rId278"/>
         </w:object>
       </w:r>
       <w:r>
@@ -5831,10 +5826,10 @@
           <w:position w:val="-6"/>
         </w:rPr>
         <w:object w:dxaOrig="279" w:dyaOrig="279">
-          <v:shape id="_x0000_i1163" type="#_x0000_t75" style="width:14.25pt;height:14.25pt" o:ole="">
-            <v:imagedata r:id="rId280" o:title=""/>
-          </v:shape>
-          <o:OLEObject Type="Embed" ProgID="Equation.DSMT4" ShapeID="_x0000_i1163" DrawAspect="Content" ObjectID="_1578815319" r:id="rId281"/>
+          <v:shape id="_x0000_i1170" type="#_x0000_t75" style="width:14.25pt;height:14.25pt" o:ole="">
+            <v:imagedata r:id="rId279" o:title=""/>
+          </v:shape>
+          <o:OLEObject Type="Embed" ProgID="Equation.DSMT4" ShapeID="_x0000_i1170" DrawAspect="Content" ObjectID="_1578839085" r:id="rId280"/>
         </w:object>
       </w:r>
     </w:p>
@@ -5844,10 +5839,10 @@
           <w:position w:val="-14"/>
         </w:rPr>
         <w:object w:dxaOrig="1560" w:dyaOrig="380">
-          <v:shape id="_x0000_i1164" type="#_x0000_t75" style="width:78pt;height:18.75pt" o:ole="">
-            <v:imagedata r:id="rId282" o:title=""/>
-          </v:shape>
-          <o:OLEObject Type="Embed" ProgID="Equation.DSMT4" ShapeID="_x0000_i1164" DrawAspect="Content" ObjectID="_1578815320" r:id="rId283"/>
+          <v:shape id="_x0000_i1171" type="#_x0000_t75" style="width:78pt;height:18.75pt" o:ole="">
+            <v:imagedata r:id="rId281" o:title=""/>
+          </v:shape>
+          <o:OLEObject Type="Embed" ProgID="Equation.DSMT4" ShapeID="_x0000_i1171" DrawAspect="Content" ObjectID="_1578839086" r:id="rId282"/>
         </w:object>
       </w:r>
       <w:r>
@@ -5861,10 +5856,10 @@
           <w:position w:val="-14"/>
         </w:rPr>
         <w:object w:dxaOrig="1460" w:dyaOrig="380">
-          <v:shape id="_x0000_i1165" type="#_x0000_t75" style="width:72.75pt;height:18.75pt" o:ole="">
-            <v:imagedata r:id="rId274" o:title=""/>
-          </v:shape>
-          <o:OLEObject Type="Embed" ProgID="Equation.DSMT4" ShapeID="_x0000_i1165" DrawAspect="Content" ObjectID="_1578815321" r:id="rId284"/>
+          <v:shape id="_x0000_i1172" type="#_x0000_t75" style="width:72.75pt;height:18.75pt" o:ole="">
+            <v:imagedata r:id="rId273" o:title=""/>
+          </v:shape>
+          <o:OLEObject Type="Embed" ProgID="Equation.DSMT4" ShapeID="_x0000_i1172" DrawAspect="Content" ObjectID="_1578839087" r:id="rId283"/>
         </w:object>
       </w:r>
       <w:r>
@@ -5878,10 +5873,10 @@
           <w:position w:val="-10"/>
         </w:rPr>
         <w:object w:dxaOrig="200" w:dyaOrig="260">
-          <v:shape id="_x0000_i1166" type="#_x0000_t75" style="width:9.75pt;height:12.75pt" o:ole="">
-            <v:imagedata r:id="rId285" o:title=""/>
-          </v:shape>
-          <o:OLEObject Type="Embed" ProgID="Equation.DSMT4" ShapeID="_x0000_i1166" DrawAspect="Content" ObjectID="_1578815322" r:id="rId286"/>
+          <v:shape id="_x0000_i1173" type="#_x0000_t75" style="width:9.75pt;height:12.75pt" o:ole="">
+            <v:imagedata r:id="rId284" o:title=""/>
+          </v:shape>
+          <o:OLEObject Type="Embed" ProgID="Equation.DSMT4" ShapeID="_x0000_i1173" DrawAspect="Content" ObjectID="_1578839088" r:id="rId285"/>
         </w:object>
       </w:r>
       <w:r>
@@ -5895,10 +5890,10 @@
           <w:position w:val="-6"/>
         </w:rPr>
         <w:object w:dxaOrig="220" w:dyaOrig="279">
-          <v:shape id="_x0000_i1167" type="#_x0000_t75" style="width:11.25pt;height:14.25pt" o:ole="">
-            <v:imagedata r:id="rId245" o:title=""/>
-          </v:shape>
-          <o:OLEObject Type="Embed" ProgID="Equation.DSMT4" ShapeID="_x0000_i1167" DrawAspect="Content" ObjectID="_1578815323" r:id="rId287"/>
+          <v:shape id="_x0000_i1174" type="#_x0000_t75" style="width:11.25pt;height:14.25pt" o:ole="">
+            <v:imagedata r:id="rId244" o:title=""/>
+          </v:shape>
+          <o:OLEObject Type="Embed" ProgID="Equation.DSMT4" ShapeID="_x0000_i1174" DrawAspect="Content" ObjectID="_1578839089" r:id="rId286"/>
         </w:object>
       </w:r>
       <w:r>
@@ -5918,10 +5913,10 @@
           <w:position w:val="-6"/>
         </w:rPr>
         <w:object w:dxaOrig="220" w:dyaOrig="279">
-          <v:shape id="_x0000_i1168" type="#_x0000_t75" style="width:11.25pt;height:14.25pt" o:ole="">
-            <v:imagedata r:id="rId245" o:title=""/>
-          </v:shape>
-          <o:OLEObject Type="Embed" ProgID="Equation.DSMT4" ShapeID="_x0000_i1168" DrawAspect="Content" ObjectID="_1578815324" r:id="rId288"/>
+          <v:shape id="_x0000_i1175" type="#_x0000_t75" style="width:11.25pt;height:14.25pt" o:ole="">
+            <v:imagedata r:id="rId244" o:title=""/>
+          </v:shape>
+          <o:OLEObject Type="Embed" ProgID="Equation.DSMT4" ShapeID="_x0000_i1175" DrawAspect="Content" ObjectID="_1578839090" r:id="rId287"/>
         </w:object>
       </w:r>
       <w:r>
@@ -5969,10 +5964,10 @@
           <w:position w:val="-14"/>
         </w:rPr>
         <w:object w:dxaOrig="859" w:dyaOrig="380">
-          <v:shape id="_x0000_i1169" type="#_x0000_t75" style="width:42.75pt;height:18.75pt" o:ole="">
-            <v:imagedata r:id="rId289" o:title=""/>
-          </v:shape>
-          <o:OLEObject Type="Embed" ProgID="Equation.DSMT4" ShapeID="_x0000_i1169" DrawAspect="Content" ObjectID="_1578815325" r:id="rId290"/>
+          <v:shape id="_x0000_i1176" type="#_x0000_t75" style="width:42.75pt;height:18.75pt" o:ole="">
+            <v:imagedata r:id="rId288" o:title=""/>
+          </v:shape>
+          <o:OLEObject Type="Embed" ProgID="Equation.DSMT4" ShapeID="_x0000_i1176" DrawAspect="Content" ObjectID="_1578839091" r:id="rId289"/>
         </w:object>
       </w:r>
     </w:p>
@@ -5982,10 +5977,10 @@
           <w:position w:val="-14"/>
         </w:rPr>
         <w:object w:dxaOrig="859" w:dyaOrig="380">
-          <v:shape id="_x0000_i1170" type="#_x0000_t75" style="width:42.75pt;height:18.75pt" o:ole="">
-            <v:imagedata r:id="rId289" o:title=""/>
-          </v:shape>
-          <o:OLEObject Type="Embed" ProgID="Equation.DSMT4" ShapeID="_x0000_i1170" DrawAspect="Content" ObjectID="_1578815326" r:id="rId291"/>
+          <v:shape id="_x0000_i1177" type="#_x0000_t75" style="width:42.75pt;height:18.75pt" o:ole="">
+            <v:imagedata r:id="rId288" o:title=""/>
+          </v:shape>
+          <o:OLEObject Type="Embed" ProgID="Equation.DSMT4" ShapeID="_x0000_i1177" DrawAspect="Content" ObjectID="_1578839092" r:id="rId290"/>
         </w:object>
       </w:r>
       <w:r>
@@ -5999,10 +5994,10 @@
           <w:position w:val="-14"/>
         </w:rPr>
         <w:object w:dxaOrig="2280" w:dyaOrig="380">
-          <v:shape id="_x0000_i1171" type="#_x0000_t75" style="width:114pt;height:18.75pt" o:ole="">
-            <v:imagedata r:id="rId292" o:title=""/>
-          </v:shape>
-          <o:OLEObject Type="Embed" ProgID="Equation.DSMT4" ShapeID="_x0000_i1171" DrawAspect="Content" ObjectID="_1578815327" r:id="rId293"/>
+          <v:shape id="_x0000_i1178" type="#_x0000_t75" style="width:114pt;height:18.75pt" o:ole="">
+            <v:imagedata r:id="rId291" o:title=""/>
+          </v:shape>
+          <o:OLEObject Type="Embed" ProgID="Equation.DSMT4" ShapeID="_x0000_i1178" DrawAspect="Content" ObjectID="_1578839093" r:id="rId292"/>
         </w:object>
       </w:r>
       <w:r>
@@ -6097,10 +6092,10 @@
           <w:position w:val="-12"/>
         </w:rPr>
         <w:object w:dxaOrig="279" w:dyaOrig="360">
-          <v:shape id="_x0000_i1172" type="#_x0000_t75" style="width:14.25pt;height:18pt" o:ole="">
-            <v:imagedata r:id="rId294" o:title=""/>
-          </v:shape>
-          <o:OLEObject Type="Embed" ProgID="Equation.DSMT4" ShapeID="_x0000_i1172" DrawAspect="Content" ObjectID="_1578815328" r:id="rId295"/>
+          <v:shape id="_x0000_i1179" type="#_x0000_t75" style="width:14.25pt;height:18pt" o:ole="">
+            <v:imagedata r:id="rId293" o:title=""/>
+          </v:shape>
+          <o:OLEObject Type="Embed" ProgID="Equation.DSMT4" ShapeID="_x0000_i1179" DrawAspect="Content" ObjectID="_1578839094" r:id="rId294"/>
         </w:object>
       </w:r>
     </w:p>
@@ -6110,10 +6105,10 @@
           <w:position w:val="-12"/>
         </w:rPr>
         <w:object w:dxaOrig="720" w:dyaOrig="360">
-          <v:shape id="_x0000_i1173" type="#_x0000_t75" style="width:36pt;height:18pt" o:ole="">
-            <v:imagedata r:id="rId296" o:title=""/>
-          </v:shape>
-          <o:OLEObject Type="Embed" ProgID="Equation.DSMT4" ShapeID="_x0000_i1173" DrawAspect="Content" ObjectID="_1578815329" r:id="rId297"/>
+          <v:shape id="_x0000_i1180" type="#_x0000_t75" style="width:36pt;height:18pt" o:ole="">
+            <v:imagedata r:id="rId295" o:title=""/>
+          </v:shape>
+          <o:OLEObject Type="Embed" ProgID="Equation.DSMT4" ShapeID="_x0000_i1180" DrawAspect="Content" ObjectID="_1578839095" r:id="rId296"/>
         </w:object>
       </w:r>
       <w:r>
@@ -6124,10 +6119,10 @@
           <w:position w:val="-10"/>
         </w:rPr>
         <w:object w:dxaOrig="1100" w:dyaOrig="320">
-          <v:shape id="_x0000_i1174" type="#_x0000_t75" style="width:54.75pt;height:15.75pt" o:ole="">
-            <v:imagedata r:id="rId298" o:title=""/>
-          </v:shape>
-          <o:OLEObject Type="Embed" ProgID="Equation.DSMT4" ShapeID="_x0000_i1174" DrawAspect="Content" ObjectID="_1578815330" r:id="rId299"/>
+          <v:shape id="_x0000_i1181" type="#_x0000_t75" style="width:54.75pt;height:15.75pt" o:ole="">
+            <v:imagedata r:id="rId297" o:title=""/>
+          </v:shape>
+          <o:OLEObject Type="Embed" ProgID="Equation.DSMT4" ShapeID="_x0000_i1181" DrawAspect="Content" ObjectID="_1578839096" r:id="rId298"/>
         </w:object>
       </w:r>
       <w:r>
@@ -6138,10 +6133,10 @@
           <w:position w:val="-6"/>
         </w:rPr>
         <w:object w:dxaOrig="680" w:dyaOrig="279">
-          <v:shape id="_x0000_i1175" type="#_x0000_t75" style="width:33.75pt;height:14.25pt" o:ole="">
-            <v:imagedata r:id="rId251" o:title=""/>
-          </v:shape>
-          <o:OLEObject Type="Embed" ProgID="Equation.DSMT4" ShapeID="_x0000_i1175" DrawAspect="Content" ObjectID="_1578815331" r:id="rId300"/>
+          <v:shape id="_x0000_i1182" type="#_x0000_t75" style="width:33.75pt;height:14.25pt" o:ole="">
+            <v:imagedata r:id="rId250" o:title=""/>
+          </v:shape>
+          <o:OLEObject Type="Embed" ProgID="Equation.DSMT4" ShapeID="_x0000_i1182" DrawAspect="Content" ObjectID="_1578839097" r:id="rId299"/>
         </w:object>
       </w:r>
       <w:r>
@@ -6152,10 +6147,10 @@
           <w:position w:val="-10"/>
         </w:rPr>
         <w:object w:dxaOrig="620" w:dyaOrig="320">
-          <v:shape id="_x0000_i1176" type="#_x0000_t75" style="width:30.75pt;height:15.75pt" o:ole="">
-            <v:imagedata r:id="rId257" o:title=""/>
-          </v:shape>
-          <o:OLEObject Type="Embed" ProgID="Equation.DSMT4" ShapeID="_x0000_i1176" DrawAspect="Content" ObjectID="_1578815332" r:id="rId301"/>
+          <v:shape id="_x0000_i1183" type="#_x0000_t75" style="width:30.75pt;height:15.75pt" o:ole="">
+            <v:imagedata r:id="rId256" o:title=""/>
+          </v:shape>
+          <o:OLEObject Type="Embed" ProgID="Equation.DSMT4" ShapeID="_x0000_i1183" DrawAspect="Content" ObjectID="_1578839098" r:id="rId300"/>
         </w:object>
       </w:r>
       <w:r>
@@ -6166,10 +6161,10 @@
           <w:position w:val="-10"/>
         </w:rPr>
         <w:object w:dxaOrig="460" w:dyaOrig="320">
-          <v:shape id="_x0000_i1177" type="#_x0000_t75" style="width:23.25pt;height:15.75pt" o:ole="">
-            <v:imagedata r:id="rId302" o:title=""/>
-          </v:shape>
-          <o:OLEObject Type="Embed" ProgID="Equation.DSMT4" ShapeID="_x0000_i1177" DrawAspect="Content" ObjectID="_1578815333" r:id="rId303"/>
+          <v:shape id="_x0000_i1184" type="#_x0000_t75" style="width:23.25pt;height:15.75pt" o:ole="">
+            <v:imagedata r:id="rId301" o:title=""/>
+          </v:shape>
+          <o:OLEObject Type="Embed" ProgID="Equation.DSMT4" ShapeID="_x0000_i1184" DrawAspect="Content" ObjectID="_1578839099" r:id="rId302"/>
         </w:object>
       </w:r>
     </w:p>
@@ -6205,10 +6200,10 @@
           <w:position w:val="-12"/>
         </w:rPr>
         <w:object w:dxaOrig="840" w:dyaOrig="360">
-          <v:shape id="_x0000_i1178" type="#_x0000_t75" style="width:42pt;height:18pt" o:ole="">
-            <v:imagedata r:id="rId304" o:title=""/>
-          </v:shape>
-          <o:OLEObject Type="Embed" ProgID="Equation.DSMT4" ShapeID="_x0000_i1178" DrawAspect="Content" ObjectID="_1578815334" r:id="rId305"/>
+          <v:shape id="_x0000_i1185" type="#_x0000_t75" style="width:42pt;height:18pt" o:ole="">
+            <v:imagedata r:id="rId303" o:title=""/>
+          </v:shape>
+          <o:OLEObject Type="Embed" ProgID="Equation.DSMT4" ShapeID="_x0000_i1185" DrawAspect="Content" ObjectID="_1578839100" r:id="rId304"/>
         </w:object>
       </w:r>
     </w:p>
@@ -6234,7 +6229,7 @@
                     <pic:cNvPicPr/>
                   </pic:nvPicPr>
                   <pic:blipFill>
-                    <a:blip r:embed="rId306"/>
+                    <a:blip r:embed="rId305"/>
                     <a:stretch>
                       <a:fillRect/>
                     </a:stretch>
@@ -6287,10 +6282,10 @@
           <w:position w:val="-12"/>
         </w:rPr>
         <w:object w:dxaOrig="720" w:dyaOrig="360">
-          <v:shape id="_x0000_i1179" type="#_x0000_t75" style="width:36pt;height:18pt" o:ole="">
-            <v:imagedata r:id="rId296" o:title=""/>
-          </v:shape>
-          <o:OLEObject Type="Embed" ProgID="Equation.DSMT4" ShapeID="_x0000_i1179" DrawAspect="Content" ObjectID="_1578815335" r:id="rId307"/>
+          <v:shape id="_x0000_i1186" type="#_x0000_t75" style="width:36pt;height:18pt" o:ole="">
+            <v:imagedata r:id="rId295" o:title=""/>
+          </v:shape>
+          <o:OLEObject Type="Embed" ProgID="Equation.DSMT4" ShapeID="_x0000_i1186" DrawAspect="Content" ObjectID="_1578839101" r:id="rId306"/>
         </w:object>
       </w:r>
     </w:p>
@@ -6315,7 +6310,7 @@
                     <pic:cNvPicPr/>
                   </pic:nvPicPr>
                   <pic:blipFill>
-                    <a:blip r:embed="rId308"/>
+                    <a:blip r:embed="rId307"/>
                     <a:stretch>
                       <a:fillRect/>
                     </a:stretch>
@@ -6368,10 +6363,10 @@
           <w:position w:val="-12"/>
         </w:rPr>
         <w:object w:dxaOrig="720" w:dyaOrig="360">
-          <v:shape id="_x0000_i1180" type="#_x0000_t75" style="width:36pt;height:18pt" o:ole="">
-            <v:imagedata r:id="rId309" o:title=""/>
-          </v:shape>
-          <o:OLEObject Type="Embed" ProgID="Equation.DSMT4" ShapeID="_x0000_i1180" DrawAspect="Content" ObjectID="_1578815336" r:id="rId310"/>
+          <v:shape id="_x0000_i1187" type="#_x0000_t75" style="width:36pt;height:18pt" o:ole="">
+            <v:imagedata r:id="rId308" o:title=""/>
+          </v:shape>
+          <o:OLEObject Type="Embed" ProgID="Equation.DSMT4" ShapeID="_x0000_i1187" DrawAspect="Content" ObjectID="_1578839102" r:id="rId309"/>
         </w:object>
       </w:r>
     </w:p>
@@ -6397,7 +6392,7 @@
                     <pic:cNvPicPr/>
                   </pic:nvPicPr>
                   <pic:blipFill>
-                    <a:blip r:embed="rId311"/>
+                    <a:blip r:embed="rId310"/>
                     <a:stretch>
                       <a:fillRect/>
                     </a:stretch>
@@ -6450,10 +6445,10 @@
           <w:position w:val="-12"/>
         </w:rPr>
         <w:object w:dxaOrig="680" w:dyaOrig="360">
-          <v:shape id="_x0000_i1181" type="#_x0000_t75" style="width:33.75pt;height:18pt" o:ole="">
-            <v:imagedata r:id="rId312" o:title=""/>
-          </v:shape>
-          <o:OLEObject Type="Embed" ProgID="Equation.DSMT4" ShapeID="_x0000_i1181" DrawAspect="Content" ObjectID="_1578815337" r:id="rId313"/>
+          <v:shape id="_x0000_i1188" type="#_x0000_t75" style="width:33.75pt;height:18pt" o:ole="">
+            <v:imagedata r:id="rId311" o:title=""/>
+          </v:shape>
+          <o:OLEObject Type="Embed" ProgID="Equation.DSMT4" ShapeID="_x0000_i1188" DrawAspect="Content" ObjectID="_1578839103" r:id="rId312"/>
         </w:object>
       </w:r>
     </w:p>
@@ -6478,7 +6473,7 @@
                     <pic:cNvPicPr/>
                   </pic:nvPicPr>
                   <pic:blipFill>
-                    <a:blip r:embed="rId314"/>
+                    <a:blip r:embed="rId313"/>
                     <a:stretch>
                       <a:fillRect/>
                     </a:stretch>
@@ -6531,10 +6526,10 @@
           <w:position w:val="-12"/>
         </w:rPr>
         <w:object w:dxaOrig="800" w:dyaOrig="360">
-          <v:shape id="_x0000_i1182" type="#_x0000_t75" style="width:39.75pt;height:18pt" o:ole="">
-            <v:imagedata r:id="rId315" o:title=""/>
-          </v:shape>
-          <o:OLEObject Type="Embed" ProgID="Equation.DSMT4" ShapeID="_x0000_i1182" DrawAspect="Content" ObjectID="_1578815338" r:id="rId316"/>
+          <v:shape id="_x0000_i1189" type="#_x0000_t75" style="width:39.75pt;height:18pt" o:ole="">
+            <v:imagedata r:id="rId314" o:title=""/>
+          </v:shape>
+          <o:OLEObject Type="Embed" ProgID="Equation.DSMT4" ShapeID="_x0000_i1189" DrawAspect="Content" ObjectID="_1578839104" r:id="rId315"/>
         </w:object>
       </w:r>
     </w:p>
@@ -6560,7 +6555,7 @@
                     <pic:cNvPicPr/>
                   </pic:nvPicPr>
                   <pic:blipFill>
-                    <a:blip r:embed="rId317"/>
+                    <a:blip r:embed="rId316"/>
                     <a:stretch>
                       <a:fillRect/>
                     </a:stretch>
@@ -6613,10 +6608,10 @@
           <w:position w:val="-12"/>
         </w:rPr>
         <w:object w:dxaOrig="920" w:dyaOrig="360">
-          <v:shape id="_x0000_i1183" type="#_x0000_t75" style="width:45.75pt;height:18pt" o:ole="">
-            <v:imagedata r:id="rId318" o:title=""/>
-          </v:shape>
-          <o:OLEObject Type="Embed" ProgID="Equation.DSMT4" ShapeID="_x0000_i1183" DrawAspect="Content" ObjectID="_1578815339" r:id="rId319"/>
+          <v:shape id="_x0000_i1190" type="#_x0000_t75" style="width:45.75pt;height:18pt" o:ole="">
+            <v:imagedata r:id="rId317" o:title=""/>
+          </v:shape>
+          <o:OLEObject Type="Embed" ProgID="Equation.DSMT4" ShapeID="_x0000_i1190" DrawAspect="Content" ObjectID="_1578839105" r:id="rId318"/>
         </w:object>
       </w:r>
     </w:p>
@@ -6641,7 +6636,7 @@
                     <pic:cNvPicPr/>
                   </pic:nvPicPr>
                   <pic:blipFill>
-                    <a:blip r:embed="rId320"/>
+                    <a:blip r:embed="rId319"/>
                     <a:stretch>
                       <a:fillRect/>
                     </a:stretch>
@@ -6688,10 +6683,10 @@
           <w:position w:val="-12"/>
         </w:rPr>
         <w:object w:dxaOrig="279" w:dyaOrig="360">
-          <v:shape id="_x0000_i1184" type="#_x0000_t75" style="width:14.25pt;height:18pt" o:ole="">
-            <v:imagedata r:id="rId321" o:title=""/>
-          </v:shape>
-          <o:OLEObject Type="Embed" ProgID="Equation.DSMT4" ShapeID="_x0000_i1184" DrawAspect="Content" ObjectID="_1578815340" r:id="rId322"/>
+          <v:shape id="_x0000_i1191" type="#_x0000_t75" style="width:14.25pt;height:18pt" o:ole="">
+            <v:imagedata r:id="rId320" o:title=""/>
+          </v:shape>
+          <o:OLEObject Type="Embed" ProgID="Equation.DSMT4" ShapeID="_x0000_i1191" DrawAspect="Content" ObjectID="_1578839106" r:id="rId321"/>
         </w:object>
       </w:r>
       <w:r>
@@ -6716,10 +6711,10 @@
           <w:position w:val="-12"/>
         </w:rPr>
         <w:object w:dxaOrig="520" w:dyaOrig="360">
-          <v:shape id="_x0000_i1185" type="#_x0000_t75" style="width:26.25pt;height:18pt" o:ole="">
-            <v:imagedata r:id="rId323" o:title=""/>
-          </v:shape>
-          <o:OLEObject Type="Embed" ProgID="Equation.DSMT4" ShapeID="_x0000_i1185" DrawAspect="Content" ObjectID="_1578815341" r:id="rId324"/>
+          <v:shape id="_x0000_i1192" type="#_x0000_t75" style="width:26.25pt;height:18pt" o:ole="">
+            <v:imagedata r:id="rId322" o:title=""/>
+          </v:shape>
+          <o:OLEObject Type="Embed" ProgID="Equation.DSMT4" ShapeID="_x0000_i1192" DrawAspect="Content" ObjectID="_1578839107" r:id="rId323"/>
         </w:object>
       </w:r>
     </w:p>
@@ -6736,10 +6731,10 @@
           <w:position w:val="-12"/>
         </w:rPr>
         <w:object w:dxaOrig="720" w:dyaOrig="360">
-          <v:shape id="_x0000_i1186" type="#_x0000_t75" style="width:36pt;height:18pt" o:ole="">
-            <v:imagedata r:id="rId296" o:title=""/>
-          </v:shape>
-          <o:OLEObject Type="Embed" ProgID="Equation.DSMT4" ShapeID="_x0000_i1186" DrawAspect="Content" ObjectID="_1578815342" r:id="rId325"/>
+          <v:shape id="_x0000_i1193" type="#_x0000_t75" style="width:36pt;height:18pt" o:ole="">
+            <v:imagedata r:id="rId295" o:title=""/>
+          </v:shape>
+          <o:OLEObject Type="Embed" ProgID="Equation.DSMT4" ShapeID="_x0000_i1193" DrawAspect="Content" ObjectID="_1578839108" r:id="rId324"/>
         </w:object>
       </w:r>
       <w:r>
@@ -6750,10 +6745,10 @@
           <w:position w:val="-6"/>
         </w:rPr>
         <w:object w:dxaOrig="700" w:dyaOrig="279">
-          <v:shape id="_x0000_i1187" type="#_x0000_t75" style="width:35.25pt;height:14.25pt" o:ole="">
-            <v:imagedata r:id="rId241" o:title=""/>
-          </v:shape>
-          <o:OLEObject Type="Embed" ProgID="Equation.DSMT4" ShapeID="_x0000_i1187" DrawAspect="Content" ObjectID="_1578815343" r:id="rId326"/>
+          <v:shape id="_x0000_i1194" type="#_x0000_t75" style="width:35.25pt;height:14.25pt" o:ole="">
+            <v:imagedata r:id="rId240" o:title=""/>
+          </v:shape>
+          <o:OLEObject Type="Embed" ProgID="Equation.DSMT4" ShapeID="_x0000_i1194" DrawAspect="Content" ObjectID="_1578839109" r:id="rId325"/>
         </w:object>
       </w:r>
       <w:r>
@@ -6764,10 +6759,10 @@
           <w:position w:val="-12"/>
         </w:rPr>
         <w:object w:dxaOrig="1460" w:dyaOrig="360">
-          <v:shape id="_x0000_i1188" type="#_x0000_t75" style="width:72.75pt;height:18pt" o:ole="">
-            <v:imagedata r:id="rId327" o:title=""/>
-          </v:shape>
-          <o:OLEObject Type="Embed" ProgID="Equation.DSMT4" ShapeID="_x0000_i1188" DrawAspect="Content" ObjectID="_1578815344" r:id="rId328"/>
+          <v:shape id="_x0000_i1195" type="#_x0000_t75" style="width:72.75pt;height:18pt" o:ole="">
+            <v:imagedata r:id="rId326" o:title=""/>
+          </v:shape>
+          <o:OLEObject Type="Embed" ProgID="Equation.DSMT4" ShapeID="_x0000_i1195" DrawAspect="Content" ObjectID="_1578839110" r:id="rId327"/>
         </w:object>
       </w:r>
       <w:r>
@@ -6778,10 +6773,10 @@
           <w:position w:val="-6"/>
         </w:rPr>
         <w:object w:dxaOrig="680" w:dyaOrig="279">
-          <v:shape id="_x0000_i1189" type="#_x0000_t75" style="width:33.75pt;height:14.25pt" o:ole="">
-            <v:imagedata r:id="rId251" o:title=""/>
-          </v:shape>
-          <o:OLEObject Type="Embed" ProgID="Equation.DSMT4" ShapeID="_x0000_i1189" DrawAspect="Content" ObjectID="_1578815345" r:id="rId329"/>
+          <v:shape id="_x0000_i1196" type="#_x0000_t75" style="width:33.75pt;height:14.25pt" o:ole="">
+            <v:imagedata r:id="rId250" o:title=""/>
+          </v:shape>
+          <o:OLEObject Type="Embed" ProgID="Equation.DSMT4" ShapeID="_x0000_i1196" DrawAspect="Content" ObjectID="_1578839111" r:id="rId328"/>
         </w:object>
       </w:r>
       <w:r>
@@ -6792,10 +6787,10 @@
           <w:position w:val="-10"/>
         </w:rPr>
         <w:object w:dxaOrig="620" w:dyaOrig="320">
-          <v:shape id="_x0000_i1190" type="#_x0000_t75" style="width:30.75pt;height:15.75pt" o:ole="">
-            <v:imagedata r:id="rId257" o:title=""/>
-          </v:shape>
-          <o:OLEObject Type="Embed" ProgID="Equation.DSMT4" ShapeID="_x0000_i1190" DrawAspect="Content" ObjectID="_1578815346" r:id="rId330"/>
+          <v:shape id="_x0000_i1197" type="#_x0000_t75" style="width:30.75pt;height:15.75pt" o:ole="">
+            <v:imagedata r:id="rId256" o:title=""/>
+          </v:shape>
+          <o:OLEObject Type="Embed" ProgID="Equation.DSMT4" ShapeID="_x0000_i1197" DrawAspect="Content" ObjectID="_1578839112" r:id="rId329"/>
         </w:object>
       </w:r>
       <w:r>
@@ -6806,10 +6801,10 @@
           <w:position w:val="-10"/>
         </w:rPr>
         <w:object w:dxaOrig="460" w:dyaOrig="320">
-          <v:shape id="_x0000_i1191" type="#_x0000_t75" style="width:23.25pt;height:15.75pt" o:ole="">
-            <v:imagedata r:id="rId302" o:title=""/>
-          </v:shape>
-          <o:OLEObject Type="Embed" ProgID="Equation.DSMT4" ShapeID="_x0000_i1191" DrawAspect="Content" ObjectID="_1578815347" r:id="rId331"/>
+          <v:shape id="_x0000_i1198" type="#_x0000_t75" style="width:23.25pt;height:15.75pt" o:ole="">
+            <v:imagedata r:id="rId301" o:title=""/>
+          </v:shape>
+          <o:OLEObject Type="Embed" ProgID="Equation.DSMT4" ShapeID="_x0000_i1198" DrawAspect="Content" ObjectID="_1578839113" r:id="rId330"/>
         </w:object>
       </w:r>
       <w:r>
@@ -6829,10 +6824,10 @@
           <w:position w:val="-12"/>
         </w:rPr>
         <w:object w:dxaOrig="520" w:dyaOrig="360">
-          <v:shape id="_x0000_i1192" type="#_x0000_t75" style="width:26.25pt;height:18pt" o:ole="">
-            <v:imagedata r:id="rId323" o:title=""/>
-          </v:shape>
-          <o:OLEObject Type="Embed" ProgID="Equation.DSMT4" ShapeID="_x0000_i1192" DrawAspect="Content" ObjectID="_1578815348" r:id="rId332"/>
+          <v:shape id="_x0000_i1199" type="#_x0000_t75" style="width:26.25pt;height:18pt" o:ole="">
+            <v:imagedata r:id="rId322" o:title=""/>
+          </v:shape>
+          <o:OLEObject Type="Embed" ProgID="Equation.DSMT4" ShapeID="_x0000_i1199" DrawAspect="Content" ObjectID="_1578839114" r:id="rId331"/>
         </w:object>
       </w:r>
       <w:r>
@@ -6880,10 +6875,10 @@
           <w:position w:val="-6"/>
         </w:rPr>
         <w:object w:dxaOrig="200" w:dyaOrig="220">
-          <v:shape id="_x0000_i1193" type="#_x0000_t75" style="width:9.75pt;height:11.25pt" o:ole="">
-            <v:imagedata r:id="rId333" o:title=""/>
-          </v:shape>
-          <o:OLEObject Type="Embed" ProgID="Equation.DSMT4" ShapeID="_x0000_i1193" DrawAspect="Content" ObjectID="_1578815349" r:id="rId334"/>
+          <v:shape id="_x0000_i1200" type="#_x0000_t75" style="width:9.75pt;height:11.25pt" o:ole="">
+            <v:imagedata r:id="rId332" o:title=""/>
+          </v:shape>
+          <o:OLEObject Type="Embed" ProgID="Equation.DSMT4" ShapeID="_x0000_i1200" DrawAspect="Content" ObjectID="_1578839115" r:id="rId333"/>
         </w:object>
       </w:r>
     </w:p>
@@ -6899,10 +6894,10 @@
           <w:position w:val="-12"/>
         </w:rPr>
         <w:object w:dxaOrig="720" w:dyaOrig="360">
-          <v:shape id="_x0000_i1194" type="#_x0000_t75" style="width:36pt;height:18pt" o:ole="">
-            <v:imagedata r:id="rId296" o:title=""/>
-          </v:shape>
-          <o:OLEObject Type="Embed" ProgID="Equation.DSMT4" ShapeID="_x0000_i1194" DrawAspect="Content" ObjectID="_1578815350" r:id="rId335"/>
+          <v:shape id="_x0000_i1201" type="#_x0000_t75" style="width:36pt;height:18pt" o:ole="">
+            <v:imagedata r:id="rId295" o:title=""/>
+          </v:shape>
+          <o:OLEObject Type="Embed" ProgID="Equation.DSMT4" ShapeID="_x0000_i1201" DrawAspect="Content" ObjectID="_1578839116" r:id="rId334"/>
         </w:object>
       </w:r>
       <w:r>
@@ -6913,10 +6908,10 @@
           <w:position w:val="-12"/>
         </w:rPr>
         <w:object w:dxaOrig="1460" w:dyaOrig="360">
-          <v:shape id="_x0000_i1195" type="#_x0000_t75" style="width:72.75pt;height:18pt" o:ole="">
-            <v:imagedata r:id="rId336" o:title=""/>
-          </v:shape>
-          <o:OLEObject Type="Embed" ProgID="Equation.DSMT4" ShapeID="_x0000_i1195" DrawAspect="Content" ObjectID="_1578815351" r:id="rId337"/>
+          <v:shape id="_x0000_i1202" type="#_x0000_t75" style="width:72.75pt;height:18pt" o:ole="">
+            <v:imagedata r:id="rId335" o:title=""/>
+          </v:shape>
+          <o:OLEObject Type="Embed" ProgID="Equation.DSMT4" ShapeID="_x0000_i1202" DrawAspect="Content" ObjectID="_1578839117" r:id="rId336"/>
         </w:object>
       </w:r>
       <w:r>
@@ -6927,10 +6922,10 @@
           <w:position w:val="-6"/>
         </w:rPr>
         <w:object w:dxaOrig="680" w:dyaOrig="279">
-          <v:shape id="_x0000_i1196" type="#_x0000_t75" style="width:33.75pt;height:14.25pt" o:ole="">
-            <v:imagedata r:id="rId251" o:title=""/>
-          </v:shape>
-          <o:OLEObject Type="Embed" ProgID="Equation.DSMT4" ShapeID="_x0000_i1196" DrawAspect="Content" ObjectID="_1578815352" r:id="rId338"/>
+          <v:shape id="_x0000_i1203" type="#_x0000_t75" style="width:33.75pt;height:14.25pt" o:ole="">
+            <v:imagedata r:id="rId250" o:title=""/>
+          </v:shape>
+          <o:OLEObject Type="Embed" ProgID="Equation.DSMT4" ShapeID="_x0000_i1203" DrawAspect="Content" ObjectID="_1578839118" r:id="rId337"/>
         </w:object>
       </w:r>
       <w:r>
@@ -6941,10 +6936,10 @@
           <w:position w:val="-10"/>
         </w:rPr>
         <w:object w:dxaOrig="620" w:dyaOrig="320">
-          <v:shape id="_x0000_i1197" type="#_x0000_t75" style="width:30.75pt;height:15.75pt" o:ole="">
-            <v:imagedata r:id="rId257" o:title=""/>
-          </v:shape>
-          <o:OLEObject Type="Embed" ProgID="Equation.DSMT4" ShapeID="_x0000_i1197" DrawAspect="Content" ObjectID="_1578815353" r:id="rId339"/>
+          <v:shape id="_x0000_i1204" type="#_x0000_t75" style="width:30.75pt;height:15.75pt" o:ole="">
+            <v:imagedata r:id="rId256" o:title=""/>
+          </v:shape>
+          <o:OLEObject Type="Embed" ProgID="Equation.DSMT4" ShapeID="_x0000_i1204" DrawAspect="Content" ObjectID="_1578839119" r:id="rId338"/>
         </w:object>
       </w:r>
       <w:r>
@@ -6955,10 +6950,10 @@
           <w:position w:val="-10"/>
         </w:rPr>
         <w:object w:dxaOrig="460" w:dyaOrig="320">
-          <v:shape id="_x0000_i1198" type="#_x0000_t75" style="width:23.25pt;height:15.75pt" o:ole="">
-            <v:imagedata r:id="rId302" o:title=""/>
-          </v:shape>
-          <o:OLEObject Type="Embed" ProgID="Equation.DSMT4" ShapeID="_x0000_i1198" DrawAspect="Content" ObjectID="_1578815354" r:id="rId340"/>
+          <v:shape id="_x0000_i1205" type="#_x0000_t75" style="width:23.25pt;height:15.75pt" o:ole="">
+            <v:imagedata r:id="rId301" o:title=""/>
+          </v:shape>
+          <o:OLEObject Type="Embed" ProgID="Equation.DSMT4" ShapeID="_x0000_i1205" DrawAspect="Content" ObjectID="_1578839120" r:id="rId339"/>
         </w:object>
       </w:r>
       <w:r>
@@ -6972,10 +6967,10 @@
           <w:position w:val="-12"/>
         </w:rPr>
         <w:object w:dxaOrig="520" w:dyaOrig="360">
-          <v:shape id="_x0000_i1199" type="#_x0000_t75" style="width:26.25pt;height:18pt" o:ole="">
-            <v:imagedata r:id="rId341" o:title=""/>
-          </v:shape>
-          <o:OLEObject Type="Embed" ProgID="Equation.DSMT4" ShapeID="_x0000_i1199" DrawAspect="Content" ObjectID="_1578815355" r:id="rId342"/>
+          <v:shape id="_x0000_i1206" type="#_x0000_t75" style="width:26.25pt;height:18pt" o:ole="">
+            <v:imagedata r:id="rId340" o:title=""/>
+          </v:shape>
+          <o:OLEObject Type="Embed" ProgID="Equation.DSMT4" ShapeID="_x0000_i1206" DrawAspect="Content" ObjectID="_1578839121" r:id="rId341"/>
         </w:object>
       </w:r>
       <w:r>
@@ -7010,10 +7005,10 @@
           <w:position w:val="-6"/>
         </w:rPr>
         <w:object w:dxaOrig="200" w:dyaOrig="220">
-          <v:shape id="_x0000_i1200" type="#_x0000_t75" style="width:9.75pt;height:11.25pt" o:ole="">
-            <v:imagedata r:id="rId333" o:title=""/>
-          </v:shape>
-          <o:OLEObject Type="Embed" ProgID="Equation.DSMT4" ShapeID="_x0000_i1200" DrawAspect="Content" ObjectID="_1578815356" r:id="rId343"/>
+          <v:shape id="_x0000_i1207" type="#_x0000_t75" style="width:9.75pt;height:11.25pt" o:ole="">
+            <v:imagedata r:id="rId332" o:title=""/>
+          </v:shape>
+          <o:OLEObject Type="Embed" ProgID="Equation.DSMT4" ShapeID="_x0000_i1207" DrawAspect="Content" ObjectID="_1578839122" r:id="rId342"/>
         </w:object>
       </w:r>
       <w:r>
@@ -7061,10 +7056,10 @@
           <w:position w:val="-6"/>
         </w:rPr>
         <w:object w:dxaOrig="240" w:dyaOrig="220">
-          <v:shape id="_x0000_i1201" type="#_x0000_t75" style="width:12pt;height:11.25pt" o:ole="">
-            <v:imagedata r:id="rId344" o:title=""/>
-          </v:shape>
-          <o:OLEObject Type="Embed" ProgID="Equation.DSMT4" ShapeID="_x0000_i1201" DrawAspect="Content" ObjectID="_1578815357" r:id="rId345"/>
+          <v:shape id="_x0000_i1208" type="#_x0000_t75" style="width:12pt;height:11.25pt" o:ole="">
+            <v:imagedata r:id="rId343" o:title=""/>
+          </v:shape>
+          <o:OLEObject Type="Embed" ProgID="Equation.DSMT4" ShapeID="_x0000_i1208" DrawAspect="Content" ObjectID="_1578839123" r:id="rId344"/>
         </w:object>
       </w:r>
     </w:p>
@@ -7080,10 +7075,10 @@
           <w:position w:val="-12"/>
         </w:rPr>
         <w:object w:dxaOrig="720" w:dyaOrig="360">
-          <v:shape id="_x0000_i1202" type="#_x0000_t75" style="width:36pt;height:18pt" o:ole="">
-            <v:imagedata r:id="rId296" o:title=""/>
-          </v:shape>
-          <o:OLEObject Type="Embed" ProgID="Equation.DSMT4" ShapeID="_x0000_i1202" DrawAspect="Content" ObjectID="_1578815358" r:id="rId346"/>
+          <v:shape id="_x0000_i1209" type="#_x0000_t75" style="width:36pt;height:18pt" o:ole="">
+            <v:imagedata r:id="rId295" o:title=""/>
+          </v:shape>
+          <o:OLEObject Type="Embed" ProgID="Equation.DSMT4" ShapeID="_x0000_i1209" DrawAspect="Content" ObjectID="_1578839124" r:id="rId345"/>
         </w:object>
       </w:r>
       <w:r>
@@ -7094,10 +7089,10 @@
           <w:position w:val="-10"/>
         </w:rPr>
         <w:object w:dxaOrig="1100" w:dyaOrig="320">
-          <v:shape id="_x0000_i1203" type="#_x0000_t75" style="width:54.75pt;height:15.75pt" o:ole="">
-            <v:imagedata r:id="rId298" o:title=""/>
-          </v:shape>
-          <o:OLEObject Type="Embed" ProgID="Equation.DSMT4" ShapeID="_x0000_i1203" DrawAspect="Content" ObjectID="_1578815359" r:id="rId347"/>
+          <v:shape id="_x0000_i1210" type="#_x0000_t75" style="width:54.75pt;height:15.75pt" o:ole="">
+            <v:imagedata r:id="rId297" o:title=""/>
+          </v:shape>
+          <o:OLEObject Type="Embed" ProgID="Equation.DSMT4" ShapeID="_x0000_i1210" DrawAspect="Content" ObjectID="_1578839125" r:id="rId346"/>
         </w:object>
       </w:r>
       <w:r>
@@ -7108,10 +7103,10 @@
           <w:position w:val="-10"/>
         </w:rPr>
         <w:object w:dxaOrig="620" w:dyaOrig="320">
-          <v:shape id="_x0000_i1204" type="#_x0000_t75" style="width:30.75pt;height:15.75pt" o:ole="">
-            <v:imagedata r:id="rId257" o:title=""/>
-          </v:shape>
-          <o:OLEObject Type="Embed" ProgID="Equation.DSMT4" ShapeID="_x0000_i1204" DrawAspect="Content" ObjectID="_1578815360" r:id="rId348"/>
+          <v:shape id="_x0000_i1211" type="#_x0000_t75" style="width:30.75pt;height:15.75pt" o:ole="">
+            <v:imagedata r:id="rId256" o:title=""/>
+          </v:shape>
+          <o:OLEObject Type="Embed" ProgID="Equation.DSMT4" ShapeID="_x0000_i1211" DrawAspect="Content" ObjectID="_1578839126" r:id="rId347"/>
         </w:object>
       </w:r>
       <w:r>
@@ -7122,10 +7117,10 @@
           <w:position w:val="-10"/>
         </w:rPr>
         <w:object w:dxaOrig="460" w:dyaOrig="320">
-          <v:shape id="_x0000_i1205" type="#_x0000_t75" style="width:23.25pt;height:15.75pt" o:ole="">
-            <v:imagedata r:id="rId302" o:title=""/>
-          </v:shape>
-          <o:OLEObject Type="Embed" ProgID="Equation.DSMT4" ShapeID="_x0000_i1205" DrawAspect="Content" ObjectID="_1578815361" r:id="rId349"/>
+          <v:shape id="_x0000_i1212" type="#_x0000_t75" style="width:23.25pt;height:15.75pt" o:ole="">
+            <v:imagedata r:id="rId301" o:title=""/>
+          </v:shape>
+          <o:OLEObject Type="Embed" ProgID="Equation.DSMT4" ShapeID="_x0000_i1212" DrawAspect="Content" ObjectID="_1578839127" r:id="rId348"/>
         </w:object>
       </w:r>
       <w:r>
@@ -7142,10 +7137,10 @@
           <w:position w:val="-6"/>
         </w:rPr>
         <w:object w:dxaOrig="240" w:dyaOrig="220">
-          <v:shape id="_x0000_i1206" type="#_x0000_t75" style="width:12pt;height:11.25pt" o:ole="">
-            <v:imagedata r:id="rId344" o:title=""/>
-          </v:shape>
-          <o:OLEObject Type="Embed" ProgID="Equation.DSMT4" ShapeID="_x0000_i1206" DrawAspect="Content" ObjectID="_1578815362" r:id="rId350"/>
+          <v:shape id="_x0000_i1213" type="#_x0000_t75" style="width:12pt;height:11.25pt" o:ole="">
+            <v:imagedata r:id="rId343" o:title=""/>
+          </v:shape>
+          <o:OLEObject Type="Embed" ProgID="Equation.DSMT4" ShapeID="_x0000_i1213" DrawAspect="Content" ObjectID="_1578839128" r:id="rId349"/>
         </w:object>
       </w:r>
       <w:r>
@@ -7189,10 +7184,10 @@
           <w:position w:val="-6"/>
         </w:rPr>
         <w:object w:dxaOrig="1160" w:dyaOrig="279">
-          <v:shape id="_x0000_i1207" type="#_x0000_t75" style="width:57.75pt;height:14.25pt" o:ole="">
-            <v:imagedata r:id="rId351" o:title=""/>
-          </v:shape>
-          <o:OLEObject Type="Embed" ProgID="Equation.DSMT4" ShapeID="_x0000_i1207" DrawAspect="Content" ObjectID="_1578815363" r:id="rId352"/>
+          <v:shape id="_x0000_i1214" type="#_x0000_t75" style="width:57.75pt;height:14.25pt" o:ole="">
+            <v:imagedata r:id="rId350" o:title=""/>
+          </v:shape>
+          <o:OLEObject Type="Embed" ProgID="Equation.DSMT4" ShapeID="_x0000_i1214" DrawAspect="Content" ObjectID="_1578839129" r:id="rId351"/>
         </w:object>
       </w:r>
       <w:r>
@@ -7228,10 +7223,10 @@
           <w:position w:val="-12"/>
         </w:rPr>
         <w:object w:dxaOrig="720" w:dyaOrig="360">
-          <v:shape id="_x0000_i1208" type="#_x0000_t75" style="width:36pt;height:18pt" o:ole="">
-            <v:imagedata r:id="rId296" o:title=""/>
-          </v:shape>
-          <o:OLEObject Type="Embed" ProgID="Equation.DSMT4" ShapeID="_x0000_i1208" DrawAspect="Content" ObjectID="_1578815364" r:id="rId353"/>
+          <v:shape id="_x0000_i1215" type="#_x0000_t75" style="width:36pt;height:18pt" o:ole="">
+            <v:imagedata r:id="rId295" o:title=""/>
+          </v:shape>
+          <o:OLEObject Type="Embed" ProgID="Equation.DSMT4" ShapeID="_x0000_i1215" DrawAspect="Content" ObjectID="_1578839130" r:id="rId352"/>
         </w:object>
       </w:r>
       <w:r>
@@ -7242,10 +7237,10 @@
           <w:position w:val="-10"/>
         </w:rPr>
         <w:object w:dxaOrig="1100" w:dyaOrig="320">
-          <v:shape id="_x0000_i1209" type="#_x0000_t75" style="width:54.75pt;height:15.75pt" o:ole="">
-            <v:imagedata r:id="rId298" o:title=""/>
-          </v:shape>
-          <o:OLEObject Type="Embed" ProgID="Equation.DSMT4" ShapeID="_x0000_i1209" DrawAspect="Content" ObjectID="_1578815365" r:id="rId354"/>
+          <v:shape id="_x0000_i1216" type="#_x0000_t75" style="width:54.75pt;height:15.75pt" o:ole="">
+            <v:imagedata r:id="rId297" o:title=""/>
+          </v:shape>
+          <o:OLEObject Type="Embed" ProgID="Equation.DSMT4" ShapeID="_x0000_i1216" DrawAspect="Content" ObjectID="_1578839131" r:id="rId353"/>
         </w:object>
       </w:r>
       <w:r>
@@ -7256,10 +7251,10 @@
           <w:position w:val="-10"/>
         </w:rPr>
         <w:object w:dxaOrig="620" w:dyaOrig="320">
-          <v:shape id="_x0000_i1210" type="#_x0000_t75" style="width:30.75pt;height:15.75pt" o:ole="">
-            <v:imagedata r:id="rId257" o:title=""/>
-          </v:shape>
-          <o:OLEObject Type="Embed" ProgID="Equation.DSMT4" ShapeID="_x0000_i1210" DrawAspect="Content" ObjectID="_1578815366" r:id="rId355"/>
+          <v:shape id="_x0000_i1217" type="#_x0000_t75" style="width:30.75pt;height:15.75pt" o:ole="">
+            <v:imagedata r:id="rId256" o:title=""/>
+          </v:shape>
+          <o:OLEObject Type="Embed" ProgID="Equation.DSMT4" ShapeID="_x0000_i1217" DrawAspect="Content" ObjectID="_1578839132" r:id="rId354"/>
         </w:object>
       </w:r>
       <w:r>
@@ -7270,10 +7265,10 @@
           <w:position w:val="-10"/>
         </w:rPr>
         <w:object w:dxaOrig="460" w:dyaOrig="320">
-          <v:shape id="_x0000_i1211" type="#_x0000_t75" style="width:23.25pt;height:15.75pt" o:ole="">
-            <v:imagedata r:id="rId302" o:title=""/>
-          </v:shape>
-          <o:OLEObject Type="Embed" ProgID="Equation.DSMT4" ShapeID="_x0000_i1211" DrawAspect="Content" ObjectID="_1578815367" r:id="rId356"/>
+          <v:shape id="_x0000_i1218" type="#_x0000_t75" style="width:23.25pt;height:15.75pt" o:ole="">
+            <v:imagedata r:id="rId301" o:title=""/>
+          </v:shape>
+          <o:OLEObject Type="Embed" ProgID="Equation.DSMT4" ShapeID="_x0000_i1218" DrawAspect="Content" ObjectID="_1578839133" r:id="rId355"/>
         </w:object>
       </w:r>
       <w:r>
@@ -7284,10 +7279,10 @@
           <w:position w:val="-6"/>
         </w:rPr>
         <w:object w:dxaOrig="859" w:dyaOrig="279">
-          <v:shape id="_x0000_i1212" type="#_x0000_t75" style="width:42.75pt;height:14.25pt" o:ole="">
-            <v:imagedata r:id="rId357" o:title=""/>
-          </v:shape>
-          <o:OLEObject Type="Embed" ProgID="Equation.DSMT4" ShapeID="_x0000_i1212" DrawAspect="Content" ObjectID="_1578815368" r:id="rId358"/>
+          <v:shape id="_x0000_i1219" type="#_x0000_t75" style="width:42.75pt;height:14.25pt" o:ole="">
+            <v:imagedata r:id="rId356" o:title=""/>
+          </v:shape>
+          <o:OLEObject Type="Embed" ProgID="Equation.DSMT4" ShapeID="_x0000_i1219" DrawAspect="Content" ObjectID="_1578839134" r:id="rId357"/>
         </w:object>
       </w:r>
       <w:r>
@@ -7301,10 +7296,10 @@
           <w:position w:val="-6"/>
         </w:rPr>
         <w:object w:dxaOrig="680" w:dyaOrig="279">
-          <v:shape id="_x0000_i1213" type="#_x0000_t75" style="width:33.75pt;height:14.25pt" o:ole="">
-            <v:imagedata r:id="rId251" o:title=""/>
-          </v:shape>
-          <o:OLEObject Type="Embed" ProgID="Equation.DSMT4" ShapeID="_x0000_i1213" DrawAspect="Content" ObjectID="_1578815369" r:id="rId359"/>
+          <v:shape id="_x0000_i1220" type="#_x0000_t75" style="width:33.75pt;height:14.25pt" o:ole="">
+            <v:imagedata r:id="rId250" o:title=""/>
+          </v:shape>
+          <o:OLEObject Type="Embed" ProgID="Equation.DSMT4" ShapeID="_x0000_i1220" DrawAspect="Content" ObjectID="_1578839135" r:id="rId358"/>
         </w:object>
       </w:r>
       <w:r>
@@ -7335,7 +7330,7 @@
                     <pic:cNvPicPr/>
                   </pic:nvPicPr>
                   <pic:blipFill>
-                    <a:blip r:embed="rId360"/>
+                    <a:blip r:embed="rId359"/>
                     <a:stretch>
                       <a:fillRect/>
                     </a:stretch>
@@ -7370,10 +7365,10 @@
           <w:position w:val="-10"/>
         </w:rPr>
         <w:object w:dxaOrig="240" w:dyaOrig="320">
-          <v:shape id="_x0000_i1214" type="#_x0000_t75" style="width:12pt;height:15.75pt" o:ole="">
-            <v:imagedata r:id="rId361" o:title=""/>
-          </v:shape>
-          <o:OLEObject Type="Embed" ProgID="Equation.DSMT4" ShapeID="_x0000_i1214" DrawAspect="Content" ObjectID="_1578815370" r:id="rId362"/>
+          <v:shape id="_x0000_i1221" type="#_x0000_t75" style="width:12pt;height:15.75pt" o:ole="">
+            <v:imagedata r:id="rId360" o:title=""/>
+          </v:shape>
+          <o:OLEObject Type="Embed" ProgID="Equation.DSMT4" ShapeID="_x0000_i1221" DrawAspect="Content" ObjectID="_1578839136" r:id="rId361"/>
         </w:object>
       </w:r>
     </w:p>
@@ -7389,10 +7384,10 @@
           <w:position w:val="-12"/>
         </w:rPr>
         <w:object w:dxaOrig="720" w:dyaOrig="360">
-          <v:shape id="_x0000_i1215" type="#_x0000_t75" style="width:36pt;height:18pt" o:ole="">
-            <v:imagedata r:id="rId296" o:title=""/>
-          </v:shape>
-          <o:OLEObject Type="Embed" ProgID="Equation.DSMT4" ShapeID="_x0000_i1215" DrawAspect="Content" ObjectID="_1578815371" r:id="rId363"/>
+          <v:shape id="_x0000_i1222" type="#_x0000_t75" style="width:36pt;height:18pt" o:ole="">
+            <v:imagedata r:id="rId295" o:title=""/>
+          </v:shape>
+          <o:OLEObject Type="Embed" ProgID="Equation.DSMT4" ShapeID="_x0000_i1222" DrawAspect="Content" ObjectID="_1578839137" r:id="rId362"/>
         </w:object>
       </w:r>
       <w:r>
@@ -7403,10 +7398,10 @@
           <w:position w:val="-10"/>
         </w:rPr>
         <w:object w:dxaOrig="1100" w:dyaOrig="320">
-          <v:shape id="_x0000_i1216" type="#_x0000_t75" style="width:54.75pt;height:15.75pt" o:ole="">
-            <v:imagedata r:id="rId239" o:title=""/>
-          </v:shape>
-          <o:OLEObject Type="Embed" ProgID="Equation.DSMT4" ShapeID="_x0000_i1216" DrawAspect="Content" ObjectID="_1578815372" r:id="rId364"/>
+          <v:shape id="_x0000_i1223" type="#_x0000_t75" style="width:54.75pt;height:15.75pt" o:ole="">
+            <v:imagedata r:id="rId238" o:title=""/>
+          </v:shape>
+          <o:OLEObject Type="Embed" ProgID="Equation.DSMT4" ShapeID="_x0000_i1223" DrawAspect="Content" ObjectID="_1578839138" r:id="rId363"/>
         </w:object>
       </w:r>
       <w:r>
@@ -7417,10 +7412,10 @@
           <w:position w:val="-6"/>
         </w:rPr>
         <w:object w:dxaOrig="680" w:dyaOrig="279">
-          <v:shape id="_x0000_i1217" type="#_x0000_t75" style="width:33.75pt;height:14.25pt" o:ole="">
-            <v:imagedata r:id="rId251" o:title=""/>
-          </v:shape>
-          <o:OLEObject Type="Embed" ProgID="Equation.DSMT4" ShapeID="_x0000_i1217" DrawAspect="Content" ObjectID="_1578815373" r:id="rId365"/>
+          <v:shape id="_x0000_i1224" type="#_x0000_t75" style="width:33.75pt;height:14.25pt" o:ole="">
+            <v:imagedata r:id="rId250" o:title=""/>
+          </v:shape>
+          <o:OLEObject Type="Embed" ProgID="Equation.DSMT4" ShapeID="_x0000_i1224" DrawAspect="Content" ObjectID="_1578839139" r:id="rId364"/>
         </w:object>
       </w:r>
       <w:r>
@@ -7431,10 +7426,10 @@
           <w:position w:val="-10"/>
         </w:rPr>
         <w:object w:dxaOrig="460" w:dyaOrig="320">
-          <v:shape id="_x0000_i1218" type="#_x0000_t75" style="width:23.25pt;height:15.75pt" o:ole="">
-            <v:imagedata r:id="rId302" o:title=""/>
-          </v:shape>
-          <o:OLEObject Type="Embed" ProgID="Equation.DSMT4" ShapeID="_x0000_i1218" DrawAspect="Content" ObjectID="_1578815374" r:id="rId366"/>
+          <v:shape id="_x0000_i1225" type="#_x0000_t75" style="width:23.25pt;height:15.75pt" o:ole="">
+            <v:imagedata r:id="rId301" o:title=""/>
+          </v:shape>
+          <o:OLEObject Type="Embed" ProgID="Equation.DSMT4" ShapeID="_x0000_i1225" DrawAspect="Content" ObjectID="_1578839140" r:id="rId365"/>
         </w:object>
       </w:r>
       <w:r>
@@ -7451,10 +7446,10 @@
           <w:position w:val="-10"/>
         </w:rPr>
         <w:object w:dxaOrig="240" w:dyaOrig="320">
-          <v:shape id="_x0000_i1219" type="#_x0000_t75" style="width:12pt;height:15.75pt" o:ole="">
-            <v:imagedata r:id="rId361" o:title=""/>
-          </v:shape>
-          <o:OLEObject Type="Embed" ProgID="Equation.DSMT4" ShapeID="_x0000_i1219" DrawAspect="Content" ObjectID="_1578815375" r:id="rId367"/>
+          <v:shape id="_x0000_i1226" type="#_x0000_t75" style="width:12pt;height:15.75pt" o:ole="">
+            <v:imagedata r:id="rId360" o:title=""/>
+          </v:shape>
+          <o:OLEObject Type="Embed" ProgID="Equation.DSMT4" ShapeID="_x0000_i1226" DrawAspect="Content" ObjectID="_1578839141" r:id="rId366"/>
         </w:object>
       </w:r>
       <w:r>
@@ -7508,10 +7503,10 @@
           <w:position w:val="-10"/>
         </w:rPr>
         <w:object w:dxaOrig="200" w:dyaOrig="260">
-          <v:shape id="_x0000_i1220" type="#_x0000_t75" style="width:9.75pt;height:12.75pt" o:ole="">
-            <v:imagedata r:id="rId285" o:title=""/>
-          </v:shape>
-          <o:OLEObject Type="Embed" ProgID="Equation.DSMT4" ShapeID="_x0000_i1220" DrawAspect="Content" ObjectID="_1578815376" r:id="rId368"/>
+          <v:shape id="_x0000_i1227" type="#_x0000_t75" style="width:9.75pt;height:12.75pt" o:ole="">
+            <v:imagedata r:id="rId284" o:title=""/>
+          </v:shape>
+          <o:OLEObject Type="Embed" ProgID="Equation.DSMT4" ShapeID="_x0000_i1227" DrawAspect="Content" ObjectID="_1578839142" r:id="rId367"/>
         </w:object>
       </w:r>
     </w:p>
@@ -7527,10 +7522,10 @@
           <w:position w:val="-12"/>
         </w:rPr>
         <w:object w:dxaOrig="720" w:dyaOrig="360">
-          <v:shape id="_x0000_i1221" type="#_x0000_t75" style="width:36pt;height:18pt" o:ole="">
-            <v:imagedata r:id="rId296" o:title=""/>
-          </v:shape>
-          <o:OLEObject Type="Embed" ProgID="Equation.DSMT4" ShapeID="_x0000_i1221" DrawAspect="Content" ObjectID="_1578815377" r:id="rId369"/>
+          <v:shape id="_x0000_i1228" type="#_x0000_t75" style="width:36pt;height:18pt" o:ole="">
+            <v:imagedata r:id="rId295" o:title=""/>
+          </v:shape>
+          <o:OLEObject Type="Embed" ProgID="Equation.DSMT4" ShapeID="_x0000_i1228" DrawAspect="Content" ObjectID="_1578839143" r:id="rId368"/>
         </w:object>
       </w:r>
       <w:r>
@@ -7541,10 +7536,10 @@
           <w:position w:val="-10"/>
         </w:rPr>
         <w:object w:dxaOrig="1100" w:dyaOrig="320">
-          <v:shape id="_x0000_i1222" type="#_x0000_t75" style="width:54.75pt;height:15.75pt" o:ole="">
-            <v:imagedata r:id="rId239" o:title=""/>
-          </v:shape>
-          <o:OLEObject Type="Embed" ProgID="Equation.DSMT4" ShapeID="_x0000_i1222" DrawAspect="Content" ObjectID="_1578815378" r:id="rId370"/>
+          <v:shape id="_x0000_i1229" type="#_x0000_t75" style="width:54.75pt;height:15.75pt" o:ole="">
+            <v:imagedata r:id="rId238" o:title=""/>
+          </v:shape>
+          <o:OLEObject Type="Embed" ProgID="Equation.DSMT4" ShapeID="_x0000_i1229" DrawAspect="Content" ObjectID="_1578839144" r:id="rId369"/>
         </w:object>
       </w:r>
       <w:r>
@@ -7555,10 +7550,10 @@
           <w:position w:val="-6"/>
         </w:rPr>
         <w:object w:dxaOrig="680" w:dyaOrig="279">
-          <v:shape id="_x0000_i1223" type="#_x0000_t75" style="width:33.75pt;height:14.25pt" o:ole="">
-            <v:imagedata r:id="rId251" o:title=""/>
-          </v:shape>
-          <o:OLEObject Type="Embed" ProgID="Equation.DSMT4" ShapeID="_x0000_i1223" DrawAspect="Content" ObjectID="_1578815379" r:id="rId371"/>
+          <v:shape id="_x0000_i1230" type="#_x0000_t75" style="width:33.75pt;height:14.25pt" o:ole="">
+            <v:imagedata r:id="rId250" o:title=""/>
+          </v:shape>
+          <o:OLEObject Type="Embed" ProgID="Equation.DSMT4" ShapeID="_x0000_i1230" DrawAspect="Content" ObjectID="_1578839145" r:id="rId370"/>
         </w:object>
       </w:r>
       <w:r>
@@ -7569,10 +7564,10 @@
           <w:position w:val="-10"/>
         </w:rPr>
         <w:object w:dxaOrig="620" w:dyaOrig="320">
-          <v:shape id="_x0000_i1224" type="#_x0000_t75" style="width:30.75pt;height:15.75pt" o:ole="">
-            <v:imagedata r:id="rId257" o:title=""/>
-          </v:shape>
-          <o:OLEObject Type="Embed" ProgID="Equation.DSMT4" ShapeID="_x0000_i1224" DrawAspect="Content" ObjectID="_1578815380" r:id="rId372"/>
+          <v:shape id="_x0000_i1231" type="#_x0000_t75" style="width:30.75pt;height:15.75pt" o:ole="">
+            <v:imagedata r:id="rId256" o:title=""/>
+          </v:shape>
+          <o:OLEObject Type="Embed" ProgID="Equation.DSMT4" ShapeID="_x0000_i1231" DrawAspect="Content" ObjectID="_1578839146" r:id="rId371"/>
         </w:object>
       </w:r>
       <w:r>
@@ -7589,10 +7584,10 @@
           <w:position w:val="-10"/>
         </w:rPr>
         <w:object w:dxaOrig="200" w:dyaOrig="260">
-          <v:shape id="_x0000_i1225" type="#_x0000_t75" style="width:9.75pt;height:12.75pt" o:ole="">
-            <v:imagedata r:id="rId285" o:title=""/>
-          </v:shape>
-          <o:OLEObject Type="Embed" ProgID="Equation.DSMT4" ShapeID="_x0000_i1225" DrawAspect="Content" ObjectID="_1578815381" r:id="rId373"/>
+          <v:shape id="_x0000_i1232" type="#_x0000_t75" style="width:9.75pt;height:12.75pt" o:ole="">
+            <v:imagedata r:id="rId284" o:title=""/>
+          </v:shape>
+          <o:OLEObject Type="Embed" ProgID="Equation.DSMT4" ShapeID="_x0000_i1232" DrawAspect="Content" ObjectID="_1578839147" r:id="rId372"/>
         </w:object>
       </w:r>
       <w:r>
@@ -7646,10 +7641,10 @@
           <w:position w:val="-10"/>
         </w:rPr>
         <w:object w:dxaOrig="460" w:dyaOrig="320">
-          <v:shape id="_x0000_i1226" type="#_x0000_t75" style="width:23.25pt;height:15.75pt" o:ole="">
-            <v:imagedata r:id="rId374" o:title=""/>
-          </v:shape>
-          <o:OLEObject Type="Embed" ProgID="Equation.DSMT4" ShapeID="_x0000_i1226" DrawAspect="Content" ObjectID="_1578815382" r:id="rId375"/>
+          <v:shape id="_x0000_i1233" type="#_x0000_t75" style="width:23.25pt;height:15.75pt" o:ole="">
+            <v:imagedata r:id="rId373" o:title=""/>
+          </v:shape>
+          <o:OLEObject Type="Embed" ProgID="Equation.DSMT4" ShapeID="_x0000_i1233" DrawAspect="Content" ObjectID="_1578839148" r:id="rId374"/>
         </w:object>
       </w:r>
     </w:p>
@@ -7675,7 +7670,7 @@
                     <pic:cNvPicPr/>
                   </pic:nvPicPr>
                   <pic:blipFill>
-                    <a:blip r:embed="rId376"/>
+                    <a:blip r:embed="rId375"/>
                     <a:stretch>
                       <a:fillRect/>
                     </a:stretch>
@@ -7710,10 +7705,10 @@
           <w:position w:val="-10"/>
         </w:rPr>
         <w:object w:dxaOrig="460" w:dyaOrig="320">
-          <v:shape id="_x0000_i1227" type="#_x0000_t75" style="width:23.25pt;height:15.75pt" o:ole="">
-            <v:imagedata r:id="rId377" o:title=""/>
-          </v:shape>
-          <o:OLEObject Type="Embed" ProgID="Equation.DSMT4" ShapeID="_x0000_i1227" DrawAspect="Content" ObjectID="_1578815383" r:id="rId378"/>
+          <v:shape id="_x0000_i1234" type="#_x0000_t75" style="width:23.25pt;height:15.75pt" o:ole="">
+            <v:imagedata r:id="rId376" o:title=""/>
+          </v:shape>
+          <o:OLEObject Type="Embed" ProgID="Equation.DSMT4" ShapeID="_x0000_i1234" DrawAspect="Content" ObjectID="_1578839149" r:id="rId377"/>
         </w:object>
       </w:r>
     </w:p>
@@ -7738,7 +7733,7 @@
                     <pic:cNvPicPr/>
                   </pic:nvPicPr>
                   <pic:blipFill>
-                    <a:blip r:embed="rId379"/>
+                    <a:blip r:embed="rId378"/>
                     <a:stretch>
                       <a:fillRect/>
                     </a:stretch>

</xml_diff>

<commit_message>
<beta 3.1.1> update document, ridge regression & LMedS
</commit_message>
<xml_diff>
--- a/document/Trilateration.docx
+++ b/document/Trilateration.docx
@@ -82,7 +82,7 @@
           <v:shape id="_x0000_i1025" type="#_x0000_t75" style="width:182.25pt;height:84pt" o:ole="">
             <v:imagedata r:id="rId7" o:title=""/>
           </v:shape>
-          <o:OLEObject Type="Embed" ProgID="Equation.DSMT4" ShapeID="_x0000_i1025" DrawAspect="Content" ObjectID="_1578838939" r:id="rId8"/>
+          <o:OLEObject Type="Embed" ProgID="Equation.DSMT4" ShapeID="_x0000_i1025" DrawAspect="Content" ObjectID="_1579011924" r:id="rId8"/>
         </w:object>
       </w:r>
       <w:r>
@@ -104,7 +104,7 @@
           <v:shape id="_x0000_i1026" type="#_x0000_t75" style="width:53.25pt;height:20.25pt" o:ole="">
             <v:imagedata r:id="rId9" o:title=""/>
           </v:shape>
-          <o:OLEObject Type="Embed" ProgID="Equation.DSMT4" ShapeID="_x0000_i1026" DrawAspect="Content" ObjectID="_1578838940" r:id="rId10"/>
+          <o:OLEObject Type="Embed" ProgID="Equation.DSMT4" ShapeID="_x0000_i1026" DrawAspect="Content" ObjectID="_1579011925" r:id="rId10"/>
         </w:object>
       </w:r>
       <w:r>
@@ -124,7 +124,7 @@
           <v:shape id="_x0000_i1027" type="#_x0000_t75" style="width:50.25pt;height:20.25pt" o:ole="">
             <v:imagedata r:id="rId11" o:title=""/>
           </v:shape>
-          <o:OLEObject Type="Embed" ProgID="Equation.DSMT4" ShapeID="_x0000_i1027" DrawAspect="Content" ObjectID="_1578838941" r:id="rId12"/>
+          <o:OLEObject Type="Embed" ProgID="Equation.DSMT4" ShapeID="_x0000_i1027" DrawAspect="Content" ObjectID="_1579011926" r:id="rId12"/>
         </w:object>
       </w:r>
       <w:r>
@@ -141,7 +141,7 @@
           <v:shape id="_x0000_i1028" type="#_x0000_t75" style="width:54pt;height:20.25pt" o:ole="">
             <v:imagedata r:id="rId13" o:title=""/>
           </v:shape>
-          <o:OLEObject Type="Embed" ProgID="Equation.DSMT4" ShapeID="_x0000_i1028" DrawAspect="Content" ObjectID="_1578838942" r:id="rId14"/>
+          <o:OLEObject Type="Embed" ProgID="Equation.DSMT4" ShapeID="_x0000_i1028" DrawAspect="Content" ObjectID="_1579011927" r:id="rId14"/>
         </w:object>
       </w:r>
       <w:r>
@@ -173,7 +173,7 @@
           <v:shape id="_x0000_i1029" type="#_x0000_t75" style="width:39.75pt;height:20.25pt" o:ole="">
             <v:imagedata r:id="rId15" o:title=""/>
           </v:shape>
-          <o:OLEObject Type="Embed" ProgID="Equation.DSMT4" ShapeID="_x0000_i1029" DrawAspect="Content" ObjectID="_1578838943" r:id="rId16"/>
+          <o:OLEObject Type="Embed" ProgID="Equation.DSMT4" ShapeID="_x0000_i1029" DrawAspect="Content" ObjectID="_1579011928" r:id="rId16"/>
         </w:object>
       </w:r>
       <w:r>
@@ -208,7 +208,7 @@
           <v:shape id="_x0000_i1030" type="#_x0000_t75" style="width:14.25pt;height:18pt" o:ole="">
             <v:imagedata r:id="rId17" o:title=""/>
           </v:shape>
-          <o:OLEObject Type="Embed" ProgID="Equation.DSMT4" ShapeID="_x0000_i1030" DrawAspect="Content" ObjectID="_1578838944" r:id="rId18"/>
+          <o:OLEObject Type="Embed" ProgID="Equation.DSMT4" ShapeID="_x0000_i1030" DrawAspect="Content" ObjectID="_1579011929" r:id="rId18"/>
         </w:object>
       </w:r>
       <w:r>
@@ -225,7 +225,7 @@
           <v:shape id="_x0000_i1031" type="#_x0000_t75" style="width:12.75pt;height:18pt" o:ole="">
             <v:imagedata r:id="rId19" o:title=""/>
           </v:shape>
-          <o:OLEObject Type="Embed" ProgID="Equation.DSMT4" ShapeID="_x0000_i1031" DrawAspect="Content" ObjectID="_1578838945" r:id="rId20"/>
+          <o:OLEObject Type="Embed" ProgID="Equation.DSMT4" ShapeID="_x0000_i1031" DrawAspect="Content" ObjectID="_1579011930" r:id="rId20"/>
         </w:object>
       </w:r>
       <w:r>
@@ -242,7 +242,7 @@
           <v:shape id="_x0000_i1032" type="#_x0000_t75" style="width:14.25pt;height:18pt" o:ole="">
             <v:imagedata r:id="rId21" o:title=""/>
           </v:shape>
-          <o:OLEObject Type="Embed" ProgID="Equation.DSMT4" ShapeID="_x0000_i1032" DrawAspect="Content" ObjectID="_1578838946" r:id="rId22"/>
+          <o:OLEObject Type="Embed" ProgID="Equation.DSMT4" ShapeID="_x0000_i1032" DrawAspect="Content" ObjectID="_1579011931" r:id="rId22"/>
         </w:object>
       </w:r>
       <w:r>
@@ -313,7 +313,7 @@
           <v:shape id="_x0000_i1033" type="#_x0000_t75" style="width:105pt;height:38.25pt" o:ole="">
             <v:imagedata r:id="rId23" o:title=""/>
           </v:shape>
-          <o:OLEObject Type="Embed" ProgID="Equation.DSMT4" ShapeID="_x0000_i1033" DrawAspect="Content" ObjectID="_1578838947" r:id="rId24"/>
+          <o:OLEObject Type="Embed" ProgID="Equation.DSMT4" ShapeID="_x0000_i1033" DrawAspect="Content" ObjectID="_1579011932" r:id="rId24"/>
         </w:object>
       </w:r>
     </w:p>
@@ -344,7 +344,7 @@
           <v:shape id="_x0000_i1034" type="#_x0000_t75" style="width:120pt;height:54.75pt" o:ole="">
             <v:imagedata r:id="rId25" o:title=""/>
           </v:shape>
-          <o:OLEObject Type="Embed" ProgID="Equation.DSMT4" ShapeID="_x0000_i1034" DrawAspect="Content" ObjectID="_1578838948" r:id="rId26"/>
+          <o:OLEObject Type="Embed" ProgID="Equation.DSMT4" ShapeID="_x0000_i1034" DrawAspect="Content" ObjectID="_1579011933" r:id="rId26"/>
         </w:object>
       </w:r>
       <w:r>
@@ -371,7 +371,7 @@
           <v:shape id="_x0000_i1035" type="#_x0000_t75" style="width:131.25pt;height:55.5pt" o:ole="">
             <v:imagedata r:id="rId27" o:title=""/>
           </v:shape>
-          <o:OLEObject Type="Embed" ProgID="Equation.DSMT4" ShapeID="_x0000_i1035" DrawAspect="Content" ObjectID="_1578838949" r:id="rId28"/>
+          <o:OLEObject Type="Embed" ProgID="Equation.DSMT4" ShapeID="_x0000_i1035" DrawAspect="Content" ObjectID="_1579011934" r:id="rId28"/>
         </w:object>
       </w:r>
     </w:p>
@@ -404,7 +404,7 @@
           <v:shape id="_x0000_i1036" type="#_x0000_t75" style="width:321.75pt;height:81.75pt" o:ole="">
             <v:imagedata r:id="rId29" o:title=""/>
           </v:shape>
-          <o:OLEObject Type="Embed" ProgID="Equation.DSMT4" ShapeID="_x0000_i1036" DrawAspect="Content" ObjectID="_1578838950" r:id="rId30"/>
+          <o:OLEObject Type="Embed" ProgID="Equation.DSMT4" ShapeID="_x0000_i1036" DrawAspect="Content" ObjectID="_1579011935" r:id="rId30"/>
         </w:object>
       </w:r>
     </w:p>
@@ -508,7 +508,7 @@
           <v:shape id="_x0000_i1037" type="#_x0000_t75" style="width:16.5pt;height:18.75pt" o:ole="">
             <v:imagedata r:id="rId32" o:title=""/>
           </v:shape>
-          <o:OLEObject Type="Embed" ProgID="Equation.DSMT4" ShapeID="_x0000_i1037" DrawAspect="Content" ObjectID="_1578838951" r:id="rId33"/>
+          <o:OLEObject Type="Embed" ProgID="Equation.DSMT4" ShapeID="_x0000_i1037" DrawAspect="Content" ObjectID="_1579011936" r:id="rId33"/>
         </w:object>
       </w:r>
       <w:r>
@@ -537,7 +537,7 @@
           <v:shape id="_x0000_i1038" type="#_x0000_t75" style="width:30pt;height:19.5pt" o:ole="">
             <v:imagedata r:id="rId34" o:title=""/>
           </v:shape>
-          <o:OLEObject Type="Embed" ProgID="Equation.DSMT4" ShapeID="_x0000_i1038" DrawAspect="Content" ObjectID="_1578838952" r:id="rId35"/>
+          <o:OLEObject Type="Embed" ProgID="Equation.DSMT4" ShapeID="_x0000_i1038" DrawAspect="Content" ObjectID="_1579011937" r:id="rId35"/>
         </w:object>
       </w:r>
       <w:r>
@@ -559,7 +559,7 @@
           <v:shape id="_x0000_i1039" type="#_x0000_t75" style="width:280.5pt;height:39.75pt" o:ole="">
             <v:imagedata r:id="rId36" o:title=""/>
           </v:shape>
-          <o:OLEObject Type="Embed" ProgID="Equation.DSMT4" ShapeID="_x0000_i1039" DrawAspect="Content" ObjectID="_1578838953" r:id="rId37"/>
+          <o:OLEObject Type="Embed" ProgID="Equation.DSMT4" ShapeID="_x0000_i1039" DrawAspect="Content" ObjectID="_1579011938" r:id="rId37"/>
         </w:object>
       </w:r>
     </w:p>
@@ -592,7 +592,7 @@
           <v:shape id="_x0000_i1040" type="#_x0000_t75" style="width:165.75pt;height:55.5pt" o:ole="">
             <v:imagedata r:id="rId38" o:title=""/>
           </v:shape>
-          <o:OLEObject Type="Embed" ProgID="Equation.DSMT4" ShapeID="_x0000_i1040" DrawAspect="Content" ObjectID="_1578838954" r:id="rId39"/>
+          <o:OLEObject Type="Embed" ProgID="Equation.DSMT4" ShapeID="_x0000_i1040" DrawAspect="Content" ObjectID="_1579011939" r:id="rId39"/>
         </w:object>
       </w:r>
     </w:p>
@@ -733,7 +733,7 @@
           <v:shape id="_x0000_i1041" type="#_x0000_t75" style="width:30pt;height:19.5pt" o:ole="">
             <v:imagedata r:id="rId34" o:title=""/>
           </v:shape>
-          <o:OLEObject Type="Embed" ProgID="Equation.DSMT4" ShapeID="_x0000_i1041" DrawAspect="Content" ObjectID="_1578838955" r:id="rId40"/>
+          <o:OLEObject Type="Embed" ProgID="Equation.DSMT4" ShapeID="_x0000_i1041" DrawAspect="Content" ObjectID="_1579011940" r:id="rId40"/>
         </w:object>
       </w:r>
       <w:r>
@@ -752,7 +752,7 @@
           <v:shape id="_x0000_i1042" type="#_x0000_t75" style="width:381.75pt;height:93.75pt" o:ole="">
             <v:imagedata r:id="rId41" o:title=""/>
           </v:shape>
-          <o:OLEObject Type="Embed" ProgID="Equation.DSMT4" ShapeID="_x0000_i1042" DrawAspect="Content" ObjectID="_1578838956" r:id="rId42"/>
+          <o:OLEObject Type="Embed" ProgID="Equation.DSMT4" ShapeID="_x0000_i1042" DrawAspect="Content" ObjectID="_1579011941" r:id="rId42"/>
         </w:object>
       </w:r>
     </w:p>
@@ -907,7 +907,7 @@
           <v:shape id="_x0000_i1043" type="#_x0000_t75" style="width:10.5pt;height:10.5pt" o:ole="">
             <v:imagedata r:id="rId43" o:title=""/>
           </v:shape>
-          <o:OLEObject Type="Embed" ProgID="Equation.DSMT4" ShapeID="_x0000_i1043" DrawAspect="Content" ObjectID="_1578838957" r:id="rId44"/>
+          <o:OLEObject Type="Embed" ProgID="Equation.DSMT4" ShapeID="_x0000_i1043" DrawAspect="Content" ObjectID="_1579011942" r:id="rId44"/>
         </w:object>
       </w:r>
       <w:r>
@@ -924,7 +924,7 @@
           <v:shape id="_x0000_i1044" type="#_x0000_t75" style="width:16.5pt;height:18.75pt" o:ole="">
             <v:imagedata r:id="rId45" o:title=""/>
           </v:shape>
-          <o:OLEObject Type="Embed" ProgID="Equation.DSMT4" ShapeID="_x0000_i1044" DrawAspect="Content" ObjectID="_1578838958" r:id="rId46"/>
+          <o:OLEObject Type="Embed" ProgID="Equation.DSMT4" ShapeID="_x0000_i1044" DrawAspect="Content" ObjectID="_1579011943" r:id="rId46"/>
         </w:object>
       </w:r>
       <w:r>
@@ -1302,7 +1302,7 @@
           <v:shape id="_x0000_i1045" type="#_x0000_t75" style="width:216.75pt;height:91.5pt" o:ole="">
             <v:imagedata r:id="rId47" o:title=""/>
           </v:shape>
-          <o:OLEObject Type="Embed" ProgID="Equation.DSMT4" ShapeID="_x0000_i1045" DrawAspect="Content" ObjectID="_1578838959" r:id="rId48"/>
+          <o:OLEObject Type="Embed" ProgID="Equation.DSMT4" ShapeID="_x0000_i1045" DrawAspect="Content" ObjectID="_1579011944" r:id="rId48"/>
         </w:object>
       </w:r>
     </w:p>
@@ -1363,7 +1363,7 @@
           <v:shape id="_x0000_i1046" type="#_x0000_t75" style="width:48pt;height:19.5pt" o:ole="">
             <v:imagedata r:id="rId49" o:title=""/>
           </v:shape>
-          <o:OLEObject Type="Embed" ProgID="Equation.DSMT4" ShapeID="_x0000_i1046" DrawAspect="Content" ObjectID="_1578838960" r:id="rId50"/>
+          <o:OLEObject Type="Embed" ProgID="Equation.DSMT4" ShapeID="_x0000_i1046" DrawAspect="Content" ObjectID="_1579011945" r:id="rId50"/>
         </w:object>
       </w:r>
       <w:r>
@@ -1392,7 +1392,7 @@
           <v:shape id="_x0000_i1047" type="#_x0000_t75" style="width:84.75pt;height:21.75pt" o:ole="">
             <v:imagedata r:id="rId51" o:title=""/>
           </v:shape>
-          <o:OLEObject Type="Embed" ProgID="Equation.DSMT4" ShapeID="_x0000_i1047" DrawAspect="Content" ObjectID="_1578838961" r:id="rId52"/>
+          <o:OLEObject Type="Embed" ProgID="Equation.DSMT4" ShapeID="_x0000_i1047" DrawAspect="Content" ObjectID="_1579011946" r:id="rId52"/>
         </w:object>
       </w:r>
       <w:r>
@@ -1424,7 +1424,7 @@
           <v:shape id="_x0000_i1048" type="#_x0000_t75" style="width:93pt;height:24pt" o:ole="">
             <v:imagedata r:id="rId53" o:title=""/>
           </v:shape>
-          <o:OLEObject Type="Embed" ProgID="Equation.DSMT4" ShapeID="_x0000_i1048" DrawAspect="Content" ObjectID="_1578838962" r:id="rId54"/>
+          <o:OLEObject Type="Embed" ProgID="Equation.DSMT4" ShapeID="_x0000_i1048" DrawAspect="Content" ObjectID="_1579011947" r:id="rId54"/>
         </w:object>
       </w:r>
       <w:r>
@@ -1444,7 +1444,7 @@
           <v:shape id="_x0000_i1049" type="#_x0000_t75" style="width:10.5pt;height:14.25pt" o:ole="">
             <v:imagedata r:id="rId55" o:title=""/>
           </v:shape>
-          <o:OLEObject Type="Embed" ProgID="Equation.DSMT4" ShapeID="_x0000_i1049" DrawAspect="Content" ObjectID="_1578838963" r:id="rId56"/>
+          <o:OLEObject Type="Embed" ProgID="Equation.DSMT4" ShapeID="_x0000_i1049" DrawAspect="Content" ObjectID="_1579011948" r:id="rId56"/>
         </w:object>
       </w:r>
       <w:r>
@@ -1467,7 +1467,7 @@
           <v:shape id="_x0000_i1050" type="#_x0000_t75" style="width:10.5pt;height:16.5pt" o:ole="">
             <v:imagedata r:id="rId57" o:title=""/>
           </v:shape>
-          <o:OLEObject Type="Embed" ProgID="Equation.DSMT4" ShapeID="_x0000_i1050" DrawAspect="Content" ObjectID="_1578838964" r:id="rId58"/>
+          <o:OLEObject Type="Embed" ProgID="Equation.DSMT4" ShapeID="_x0000_i1050" DrawAspect="Content" ObjectID="_1579011949" r:id="rId58"/>
         </w:object>
       </w:r>
       <w:r>
@@ -1490,7 +1490,7 @@
           <v:shape id="_x0000_i1051" type="#_x0000_t75" style="width:75.75pt;height:36.75pt" o:ole="">
             <v:imagedata r:id="rId59" o:title=""/>
           </v:shape>
-          <o:OLEObject Type="Embed" ProgID="Equation.DSMT4" ShapeID="_x0000_i1051" DrawAspect="Content" ObjectID="_1578838965" r:id="rId60"/>
+          <o:OLEObject Type="Embed" ProgID="Equation.DSMT4" ShapeID="_x0000_i1051" DrawAspect="Content" ObjectID="_1579011950" r:id="rId60"/>
         </w:object>
       </w:r>
       <w:r>
@@ -1507,7 +1507,7 @@
           <v:shape id="_x0000_i1052" type="#_x0000_t75" style="width:50.25pt;height:20.25pt" o:ole="">
             <v:imagedata r:id="rId61" o:title=""/>
           </v:shape>
-          <o:OLEObject Type="Embed" ProgID="Equation.DSMT4" ShapeID="_x0000_i1052" DrawAspect="Content" ObjectID="_1578838966" r:id="rId62"/>
+          <o:OLEObject Type="Embed" ProgID="Equation.DSMT4" ShapeID="_x0000_i1052" DrawAspect="Content" ObjectID="_1579011951" r:id="rId62"/>
         </w:object>
       </w:r>
       <w:r>
@@ -1533,7 +1533,7 @@
           <v:shape id="_x0000_i1053" type="#_x0000_t75" style="width:75.75pt;height:21.75pt" o:ole="">
             <v:imagedata r:id="rId63" o:title=""/>
           </v:shape>
-          <o:OLEObject Type="Embed" ProgID="Equation.DSMT4" ShapeID="_x0000_i1053" DrawAspect="Content" ObjectID="_1578838967" r:id="rId64"/>
+          <o:OLEObject Type="Embed" ProgID="Equation.DSMT4" ShapeID="_x0000_i1053" DrawAspect="Content" ObjectID="_1579011952" r:id="rId64"/>
         </w:object>
       </w:r>
       <w:r>
@@ -1574,7 +1574,7 @@
           <v:shape id="_x0000_i1054" type="#_x0000_t75" style="width:91.5pt;height:19.5pt" o:ole="">
             <v:imagedata r:id="rId65" o:title=""/>
           </v:shape>
-          <o:OLEObject Type="Embed" ProgID="Equation.DSMT4" ShapeID="_x0000_i1054" DrawAspect="Content" ObjectID="_1578838968" r:id="rId66"/>
+          <o:OLEObject Type="Embed" ProgID="Equation.DSMT4" ShapeID="_x0000_i1054" DrawAspect="Content" ObjectID="_1579011953" r:id="rId66"/>
         </w:object>
       </w:r>
       <w:r>
@@ -1599,7 +1599,7 @@
           <v:shape id="_x0000_i1055" type="#_x0000_t75" style="width:17.25pt;height:12.75pt" o:ole="">
             <v:imagedata r:id="rId67" o:title=""/>
           </v:shape>
-          <o:OLEObject Type="Embed" ProgID="Equation.DSMT4" ShapeID="_x0000_i1055" DrawAspect="Content" ObjectID="_1578838969" r:id="rId68"/>
+          <o:OLEObject Type="Embed" ProgID="Equation.DSMT4" ShapeID="_x0000_i1055" DrawAspect="Content" ObjectID="_1579011954" r:id="rId68"/>
         </w:object>
       </w:r>
       <w:r>
@@ -1619,7 +1619,7 @@
           <v:shape id="_x0000_i1056" type="#_x0000_t75" style="width:10.5pt;height:10.5pt" o:ole="">
             <v:imagedata r:id="rId69" o:title=""/>
           </v:shape>
-          <o:OLEObject Type="Embed" ProgID="Equation.DSMT4" ShapeID="_x0000_i1056" DrawAspect="Content" ObjectID="_1578838970" r:id="rId70"/>
+          <o:OLEObject Type="Embed" ProgID="Equation.DSMT4" ShapeID="_x0000_i1056" DrawAspect="Content" ObjectID="_1579011955" r:id="rId70"/>
         </w:object>
       </w:r>
       <w:r>
@@ -1650,7 +1650,7 @@
           <v:shape id="_x0000_i1057" type="#_x0000_t75" style="width:144.75pt;height:25.5pt" o:ole="">
             <v:imagedata r:id="rId71" o:title=""/>
           </v:shape>
-          <o:OLEObject Type="Embed" ProgID="Equation.DSMT4" ShapeID="_x0000_i1057" DrawAspect="Content" ObjectID="_1578838971" r:id="rId72"/>
+          <o:OLEObject Type="Embed" ProgID="Equation.DSMT4" ShapeID="_x0000_i1057" DrawAspect="Content" ObjectID="_1579011956" r:id="rId72"/>
         </w:object>
       </w:r>
       <w:r>
@@ -1667,7 +1667,7 @@
           <v:shape id="_x0000_i1058" type="#_x0000_t75" style="width:33pt;height:18pt" o:ole="">
             <v:imagedata r:id="rId73" o:title=""/>
           </v:shape>
-          <o:OLEObject Type="Embed" ProgID="Equation.DSMT4" ShapeID="_x0000_i1058" DrawAspect="Content" ObjectID="_1578838972" r:id="rId74"/>
+          <o:OLEObject Type="Embed" ProgID="Equation.DSMT4" ShapeID="_x0000_i1058" DrawAspect="Content" ObjectID="_1579011957" r:id="rId74"/>
         </w:object>
       </w:r>
       <w:r>
@@ -1696,7 +1696,7 @@
           <v:shape id="_x0000_i1059" type="#_x0000_t75" style="width:29.25pt;height:19.5pt" o:ole="">
             <v:imagedata r:id="rId75" o:title=""/>
           </v:shape>
-          <o:OLEObject Type="Embed" ProgID="Equation.DSMT4" ShapeID="_x0000_i1059" DrawAspect="Content" ObjectID="_1578838973" r:id="rId76"/>
+          <o:OLEObject Type="Embed" ProgID="Equation.DSMT4" ShapeID="_x0000_i1059" DrawAspect="Content" ObjectID="_1579011958" r:id="rId76"/>
         </w:object>
       </w:r>
       <w:r>
@@ -1713,7 +1713,7 @@
           <v:shape id="_x0000_i1060" type="#_x0000_t75" style="width:14.25pt;height:18pt" o:ole="">
             <v:imagedata r:id="rId77" o:title=""/>
           </v:shape>
-          <o:OLEObject Type="Embed" ProgID="Equation.DSMT4" ShapeID="_x0000_i1060" DrawAspect="Content" ObjectID="_1578838974" r:id="rId78"/>
+          <o:OLEObject Type="Embed" ProgID="Equation.DSMT4" ShapeID="_x0000_i1060" DrawAspect="Content" ObjectID="_1579011959" r:id="rId78"/>
         </w:object>
       </w:r>
       <w:r>
@@ -1748,7 +1748,7 @@
           <v:shape id="_x0000_i1061" type="#_x0000_t75" style="width:139.5pt;height:19.5pt" o:ole="">
             <v:imagedata r:id="rId79" o:title=""/>
           </v:shape>
-          <o:OLEObject Type="Embed" ProgID="Equation.DSMT4" ShapeID="_x0000_i1061" DrawAspect="Content" ObjectID="_1578838975" r:id="rId80"/>
+          <o:OLEObject Type="Embed" ProgID="Equation.DSMT4" ShapeID="_x0000_i1061" DrawAspect="Content" ObjectID="_1579011960" r:id="rId80"/>
         </w:object>
       </w:r>
       <w:r>
@@ -1768,7 +1768,7 @@
           <v:shape id="_x0000_i1062" type="#_x0000_t75" style="width:158.25pt;height:27.75pt" o:ole="">
             <v:imagedata r:id="rId81" o:title=""/>
           </v:shape>
-          <o:OLEObject Type="Embed" ProgID="Equation.DSMT4" ShapeID="_x0000_i1062" DrawAspect="Content" ObjectID="_1578838976" r:id="rId82"/>
+          <o:OLEObject Type="Embed" ProgID="Equation.DSMT4" ShapeID="_x0000_i1062" DrawAspect="Content" ObjectID="_1579011961" r:id="rId82"/>
         </w:object>
       </w:r>
       <w:r>
@@ -1788,7 +1788,7 @@
           <v:shape id="_x0000_i1063" type="#_x0000_t75" style="width:186pt;height:36pt" o:ole="">
             <v:imagedata r:id="rId83" o:title=""/>
           </v:shape>
-          <o:OLEObject Type="Embed" ProgID="Equation.DSMT4" ShapeID="_x0000_i1063" DrawAspect="Content" ObjectID="_1578838977" r:id="rId84"/>
+          <o:OLEObject Type="Embed" ProgID="Equation.DSMT4" ShapeID="_x0000_i1063" DrawAspect="Content" ObjectID="_1579011962" r:id="rId84"/>
         </w:object>
       </w:r>
       <w:r>
@@ -1805,7 +1805,7 @@
           <v:shape id="_x0000_i1064" type="#_x0000_t75" style="width:15pt;height:18.75pt" o:ole="">
             <v:imagedata r:id="rId85" o:title=""/>
           </v:shape>
-          <o:OLEObject Type="Embed" ProgID="Equation.DSMT4" ShapeID="_x0000_i1064" DrawAspect="Content" ObjectID="_1578838978" r:id="rId86"/>
+          <o:OLEObject Type="Embed" ProgID="Equation.DSMT4" ShapeID="_x0000_i1064" DrawAspect="Content" ObjectID="_1579011963" r:id="rId86"/>
         </w:object>
       </w:r>
       <w:r>
@@ -1822,7 +1822,7 @@
           <v:shape id="_x0000_i1065" type="#_x0000_t75" style="width:29.25pt;height:19.5pt" o:ole="">
             <v:imagedata r:id="rId87" o:title=""/>
           </v:shape>
-          <o:OLEObject Type="Embed" ProgID="Equation.DSMT4" ShapeID="_x0000_i1065" DrawAspect="Content" ObjectID="_1578838979" r:id="rId88"/>
+          <o:OLEObject Type="Embed" ProgID="Equation.DSMT4" ShapeID="_x0000_i1065" DrawAspect="Content" ObjectID="_1579011964" r:id="rId88"/>
         </w:object>
       </w:r>
       <w:r>
@@ -1848,7 +1848,7 @@
           <v:shape id="_x0000_i1066" type="#_x0000_t75" style="width:68.25pt;height:36pt" o:ole="">
             <v:imagedata r:id="rId89" o:title=""/>
           </v:shape>
-          <o:OLEObject Type="Embed" ProgID="Equation.DSMT4" ShapeID="_x0000_i1066" DrawAspect="Content" ObjectID="_1578838980" r:id="rId90"/>
+          <o:OLEObject Type="Embed" ProgID="Equation.DSMT4" ShapeID="_x0000_i1066" DrawAspect="Content" ObjectID="_1579011965" r:id="rId90"/>
         </w:object>
       </w:r>
       <w:r>
@@ -1865,7 +1865,7 @@
           <v:shape id="_x0000_i1067" type="#_x0000_t75" style="width:68.25pt;height:36pt" o:ole="">
             <v:imagedata r:id="rId91" o:title=""/>
           </v:shape>
-          <o:OLEObject Type="Embed" ProgID="Equation.DSMT4" ShapeID="_x0000_i1067" DrawAspect="Content" ObjectID="_1578838981" r:id="rId92"/>
+          <o:OLEObject Type="Embed" ProgID="Equation.DSMT4" ShapeID="_x0000_i1067" DrawAspect="Content" ObjectID="_1579011966" r:id="rId92"/>
         </w:object>
       </w:r>
       <w:r>
@@ -1924,7 +1924,7 @@
           <v:shape id="_x0000_i1068" type="#_x0000_t75" style="width:107.25pt;height:21.75pt" o:ole="">
             <v:imagedata r:id="rId93" o:title=""/>
           </v:shape>
-          <o:OLEObject Type="Embed" ProgID="Equation.DSMT4" ShapeID="_x0000_i1068" DrawAspect="Content" ObjectID="_1578838982" r:id="rId94"/>
+          <o:OLEObject Type="Embed" ProgID="Equation.DSMT4" ShapeID="_x0000_i1068" DrawAspect="Content" ObjectID="_1579011967" r:id="rId94"/>
         </w:object>
       </w:r>
       <w:r>
@@ -1944,7 +1944,7 @@
           <v:shape id="_x0000_i1069" type="#_x0000_t75" style="width:116.25pt;height:24pt" o:ole="">
             <v:imagedata r:id="rId95" o:title=""/>
           </v:shape>
-          <o:OLEObject Type="Embed" ProgID="Equation.DSMT4" ShapeID="_x0000_i1069" DrawAspect="Content" ObjectID="_1578838983" r:id="rId96"/>
+          <o:OLEObject Type="Embed" ProgID="Equation.DSMT4" ShapeID="_x0000_i1069" DrawAspect="Content" ObjectID="_1579011968" r:id="rId96"/>
         </w:object>
       </w:r>
       <w:r>
@@ -1975,7 +1975,7 @@
           <v:shape id="_x0000_i1070" type="#_x0000_t75" style="width:160.5pt;height:24pt" o:ole="">
             <v:imagedata r:id="rId97" o:title=""/>
           </v:shape>
-          <o:OLEObject Type="Embed" ProgID="Equation.DSMT4" ShapeID="_x0000_i1070" DrawAspect="Content" ObjectID="_1578838984" r:id="rId98"/>
+          <o:OLEObject Type="Embed" ProgID="Equation.DSMT4" ShapeID="_x0000_i1070" DrawAspect="Content" ObjectID="_1579011969" r:id="rId98"/>
         </w:object>
       </w:r>
       <w:r>
@@ -1995,7 +1995,7 @@
           <v:shape id="_x0000_i1071" type="#_x0000_t75" style="width:168.75pt;height:25.5pt" o:ole="">
             <v:imagedata r:id="rId99" o:title=""/>
           </v:shape>
-          <o:OLEObject Type="Embed" ProgID="Equation.DSMT4" ShapeID="_x0000_i1071" DrawAspect="Content" ObjectID="_1578838985" r:id="rId100"/>
+          <o:OLEObject Type="Embed" ProgID="Equation.DSMT4" ShapeID="_x0000_i1071" DrawAspect="Content" ObjectID="_1579011970" r:id="rId100"/>
         </w:object>
       </w:r>
       <w:r>
@@ -2018,7 +2018,7 @@
           <v:shape id="_x0000_i1072" type="#_x0000_t75" style="width:54.75pt;height:21.75pt" o:ole="">
             <v:imagedata r:id="rId101" o:title=""/>
           </v:shape>
-          <o:OLEObject Type="Embed" ProgID="Equation.DSMT4" ShapeID="_x0000_i1072" DrawAspect="Content" ObjectID="_1578838986" r:id="rId102"/>
+          <o:OLEObject Type="Embed" ProgID="Equation.DSMT4" ShapeID="_x0000_i1072" DrawAspect="Content" ObjectID="_1579011971" r:id="rId102"/>
         </w:object>
       </w:r>
       <w:r>
@@ -2038,7 +2038,7 @@
           <v:shape id="_x0000_i1073" type="#_x0000_t75" style="width:21.75pt;height:16.5pt" o:ole="">
             <v:imagedata r:id="rId103" o:title=""/>
           </v:shape>
-          <o:OLEObject Type="Embed" ProgID="Equation.DSMT4" ShapeID="_x0000_i1073" DrawAspect="Content" ObjectID="_1578838987" r:id="rId104"/>
+          <o:OLEObject Type="Embed" ProgID="Equation.DSMT4" ShapeID="_x0000_i1073" DrawAspect="Content" ObjectID="_1579011972" r:id="rId104"/>
         </w:object>
       </w:r>
       <w:r>
@@ -2073,6 +2073,9 @@
       </w:r>
     </w:p>
     <w:p>
+      <w:pPr>
+        <w:ind w:firstLine="420"/>
+      </w:pPr>
       <w:r>
         <w:rPr>
           <w:rFonts w:hint="eastAsia"/>
@@ -2150,6 +2153,9 @@
       </w:r>
     </w:p>
     <w:p>
+      <w:pPr>
+        <w:ind w:firstLine="420"/>
+      </w:pPr>
       <w:r>
         <w:rPr>
           <w:rFonts w:hint="eastAsia"/>
@@ -2188,7 +2194,7 @@
           <v:shape id="_x0000_i1074" type="#_x0000_t75" style="width:83.25pt;height:21.75pt" o:ole="">
             <v:imagedata r:id="rId105" o:title=""/>
           </v:shape>
-          <o:OLEObject Type="Embed" ProgID="Equation.DSMT4" ShapeID="_x0000_i1074" DrawAspect="Content" ObjectID="_1578838988" r:id="rId106"/>
+          <o:OLEObject Type="Embed" ProgID="Equation.DSMT4" ShapeID="_x0000_i1074" DrawAspect="Content" ObjectID="_1579011973" r:id="rId106"/>
         </w:object>
       </w:r>
       <w:r>
@@ -2208,7 +2214,7 @@
           <v:shape id="_x0000_i1075" type="#_x0000_t75" style="width:90pt;height:24pt" o:ole="">
             <v:imagedata r:id="rId107" o:title=""/>
           </v:shape>
-          <o:OLEObject Type="Embed" ProgID="Equation.DSMT4" ShapeID="_x0000_i1075" DrawAspect="Content" ObjectID="_1578838989" r:id="rId108"/>
+          <o:OLEObject Type="Embed" ProgID="Equation.DSMT4" ShapeID="_x0000_i1075" DrawAspect="Content" ObjectID="_1579011974" r:id="rId108"/>
         </w:object>
       </w:r>
       <w:r>
@@ -2219,10 +2225,10 @@
           <w:position w:val="-18"/>
         </w:rPr>
         <w:object w:dxaOrig="499" w:dyaOrig="480">
-          <v:shape id="_x0000_i1235" type="#_x0000_t75" style="width:24.75pt;height:24pt" o:ole="">
+          <v:shape id="_x0000_i1076" type="#_x0000_t75" style="width:24.75pt;height:24pt" o:ole="">
             <v:imagedata r:id="rId109" o:title=""/>
           </v:shape>
-          <o:OLEObject Type="Embed" ProgID="Equation.DSMT4" ShapeID="_x0000_i1235" DrawAspect="Content" ObjectID="_1578838990" r:id="rId110"/>
+          <o:OLEObject Type="Embed" ProgID="Equation.DSMT4" ShapeID="_x0000_i1076" DrawAspect="Content" ObjectID="_1579011975" r:id="rId110"/>
         </w:object>
       </w:r>
       <w:r>
@@ -2236,10 +2242,10 @@
           <w:position w:val="-6"/>
         </w:rPr>
         <w:object w:dxaOrig="220" w:dyaOrig="279">
-          <v:shape id="_x0000_i1076" type="#_x0000_t75" style="width:11.25pt;height:14.25pt" o:ole="">
+          <v:shape id="_x0000_i1077" type="#_x0000_t75" style="width:11.25pt;height:14.25pt" o:ole="">
             <v:imagedata r:id="rId111" o:title=""/>
           </v:shape>
-          <o:OLEObject Type="Embed" ProgID="Equation.DSMT4" ShapeID="_x0000_i1076" DrawAspect="Content" ObjectID="_1578838991" r:id="rId112"/>
+          <o:OLEObject Type="Embed" ProgID="Equation.DSMT4" ShapeID="_x0000_i1077" DrawAspect="Content" ObjectID="_1579011976" r:id="rId112"/>
         </w:object>
       </w:r>
       <w:r>
@@ -2254,8 +2260,6 @@
         </w:rPr>
         <w:t>，</w:t>
       </w:r>
-      <w:bookmarkStart w:id="0" w:name="_GoBack"/>
-      <w:bookmarkEnd w:id="0"/>
       <w:r>
         <w:rPr>
           <w:rFonts w:hint="eastAsia"/>
@@ -2267,10 +2271,10 @@
           <w:position w:val="-18"/>
         </w:rPr>
         <w:object w:dxaOrig="499" w:dyaOrig="480">
-          <v:shape id="_x0000_i1077" type="#_x0000_t75" style="width:24.75pt;height:24pt" o:ole="">
+          <v:shape id="_x0000_i1078" type="#_x0000_t75" style="width:24.75pt;height:24pt" o:ole="">
             <v:imagedata r:id="rId109" o:title=""/>
           </v:shape>
-          <o:OLEObject Type="Embed" ProgID="Equation.DSMT4" ShapeID="_x0000_i1077" DrawAspect="Content" ObjectID="_1578838992" r:id="rId113"/>
+          <o:OLEObject Type="Embed" ProgID="Equation.DSMT4" ShapeID="_x0000_i1078" DrawAspect="Content" ObjectID="_1579011977" r:id="rId113"/>
         </w:object>
       </w:r>
       <w:r>
@@ -2278,23 +2282,6 @@
           <w:rFonts w:hint="eastAsia"/>
         </w:rPr>
         <w:t>尽可能大，以便更快的收敛。于是</w:t>
-      </w:r>
-      <w:r>
-        <w:rPr>
-          <w:position w:val="-6"/>
-        </w:rPr>
-        <w:object w:dxaOrig="220" w:dyaOrig="279">
-          <v:shape id="_x0000_i1078" type="#_x0000_t75" style="width:11.25pt;height:14.25pt" o:ole="">
-            <v:imagedata r:id="rId114" o:title=""/>
-          </v:shape>
-          <o:OLEObject Type="Embed" ProgID="Equation.DSMT4" ShapeID="_x0000_i1078" DrawAspect="Content" ObjectID="_1578838993" r:id="rId115"/>
-        </w:object>
-      </w:r>
-      <w:r>
-        <w:rPr>
-          <w:rFonts w:hint="eastAsia"/>
-        </w:rPr>
-        <w:t>应尽可能小，只有当</w:t>
       </w:r>
       <w:r>
         <w:rPr>
@@ -2304,14 +2291,14 @@
           <v:shape id="_x0000_i1079" type="#_x0000_t75" style="width:11.25pt;height:14.25pt" o:ole="">
             <v:imagedata r:id="rId114" o:title=""/>
           </v:shape>
-          <o:OLEObject Type="Embed" ProgID="Equation.DSMT4" ShapeID="_x0000_i1079" DrawAspect="Content" ObjectID="_1578838994" r:id="rId116"/>
-        </w:object>
-      </w:r>
-      <w:r>
-        <w:rPr>
-          <w:rFonts w:hint="eastAsia"/>
-        </w:rPr>
-        <w:t>小到不足以满足残差预期下降时，才增加</w:t>
+          <o:OLEObject Type="Embed" ProgID="Equation.DSMT4" ShapeID="_x0000_i1079" DrawAspect="Content" ObjectID="_1579011978" r:id="rId115"/>
+        </w:object>
+      </w:r>
+      <w:r>
+        <w:rPr>
+          <w:rFonts w:hint="eastAsia"/>
+        </w:rPr>
+        <w:t>应尽可能小，只有当</w:t>
       </w:r>
       <w:r>
         <w:rPr>
@@ -2321,7 +2308,24 @@
           <v:shape id="_x0000_i1080" type="#_x0000_t75" style="width:11.25pt;height:14.25pt" o:ole="">
             <v:imagedata r:id="rId114" o:title=""/>
           </v:shape>
-          <o:OLEObject Type="Embed" ProgID="Equation.DSMT4" ShapeID="_x0000_i1080" DrawAspect="Content" ObjectID="_1578838995" r:id="rId117"/>
+          <o:OLEObject Type="Embed" ProgID="Equation.DSMT4" ShapeID="_x0000_i1080" DrawAspect="Content" ObjectID="_1579011979" r:id="rId116"/>
+        </w:object>
+      </w:r>
+      <w:r>
+        <w:rPr>
+          <w:rFonts w:hint="eastAsia"/>
+        </w:rPr>
+        <w:t>小到不足以满足残差预期下降时，才增加</w:t>
+      </w:r>
+      <w:r>
+        <w:rPr>
+          <w:position w:val="-6"/>
+        </w:rPr>
+        <w:object w:dxaOrig="220" w:dyaOrig="279">
+          <v:shape id="_x0000_i1081" type="#_x0000_t75" style="width:11.25pt;height:14.25pt" o:ole="">
+            <v:imagedata r:id="rId114" o:title=""/>
+          </v:shape>
+          <o:OLEObject Type="Embed" ProgID="Equation.DSMT4" ShapeID="_x0000_i1081" DrawAspect="Content" ObjectID="_1579011980" r:id="rId117"/>
         </w:object>
       </w:r>
       <w:r>
@@ -2437,10 +2441,10 @@
           <w:position w:val="-6"/>
         </w:rPr>
         <w:object w:dxaOrig="220" w:dyaOrig="279">
-          <v:shape id="_x0000_i1081" type="#_x0000_t75" style="width:10.5pt;height:14.25pt" o:ole="">
+          <v:shape id="_x0000_i1082" type="#_x0000_t75" style="width:10.5pt;height:14.25pt" o:ole="">
             <v:imagedata r:id="rId119" o:title=""/>
           </v:shape>
-          <o:OLEObject Type="Embed" ProgID="Equation.DSMT4" ShapeID="_x0000_i1081" DrawAspect="Content" ObjectID="_1578838996" r:id="rId120"/>
+          <o:OLEObject Type="Embed" ProgID="Equation.DSMT4" ShapeID="_x0000_i1082" DrawAspect="Content" ObjectID="_1579011981" r:id="rId120"/>
         </w:object>
       </w:r>
       <w:r>
@@ -2489,10 +2493,10 @@
           <w:position w:val="-10"/>
         </w:rPr>
         <w:object w:dxaOrig="200" w:dyaOrig="320">
-          <v:shape id="_x0000_i1082" type="#_x0000_t75" style="width:10.5pt;height:16.5pt" o:ole="">
+          <v:shape id="_x0000_i1083" type="#_x0000_t75" style="width:10.5pt;height:16.5pt" o:ole="">
             <v:imagedata r:id="rId121" o:title=""/>
           </v:shape>
-          <o:OLEObject Type="Embed" ProgID="Equation.DSMT4" ShapeID="_x0000_i1082" DrawAspect="Content" ObjectID="_1578838997" r:id="rId122"/>
+          <o:OLEObject Type="Embed" ProgID="Equation.DSMT4" ShapeID="_x0000_i1083" DrawAspect="Content" ObjectID="_1579011982" r:id="rId122"/>
         </w:object>
       </w:r>
       <w:r>
@@ -2512,10 +2516,10 @@
           <w:position w:val="-12"/>
         </w:rPr>
         <w:object w:dxaOrig="279" w:dyaOrig="360">
-          <v:shape id="_x0000_i1083" type="#_x0000_t75" style="width:13.5pt;height:18pt" o:ole="">
+          <v:shape id="_x0000_i1084" type="#_x0000_t75" style="width:13.5pt;height:18pt" o:ole="">
             <v:imagedata r:id="rId123" o:title=""/>
           </v:shape>
-          <o:OLEObject Type="Embed" ProgID="Equation.DSMT4" ShapeID="_x0000_i1083" DrawAspect="Content" ObjectID="_1578838998" r:id="rId124"/>
+          <o:OLEObject Type="Embed" ProgID="Equation.DSMT4" ShapeID="_x0000_i1084" DrawAspect="Content" ObjectID="_1579011983" r:id="rId124"/>
         </w:object>
       </w:r>
       <w:r>
@@ -2529,10 +2533,10 @@
           <w:position w:val="-6"/>
         </w:rPr>
         <w:object w:dxaOrig="520" w:dyaOrig="279">
-          <v:shape id="_x0000_i1084" type="#_x0000_t75" style="width:25.5pt;height:14.25pt" o:ole="">
+          <v:shape id="_x0000_i1085" type="#_x0000_t75" style="width:25.5pt;height:14.25pt" o:ole="">
             <v:imagedata r:id="rId125" o:title=""/>
           </v:shape>
-          <o:OLEObject Type="Embed" ProgID="Equation.DSMT4" ShapeID="_x0000_i1084" DrawAspect="Content" ObjectID="_1578838999" r:id="rId126"/>
+          <o:OLEObject Type="Embed" ProgID="Equation.DSMT4" ShapeID="_x0000_i1085" DrawAspect="Content" ObjectID="_1579011984" r:id="rId126"/>
         </w:object>
       </w:r>
       <w:r>
@@ -2562,10 +2566,10 @@
           <w:position w:val="-12"/>
         </w:rPr>
         <w:object w:dxaOrig="660" w:dyaOrig="360">
-          <v:shape id="_x0000_i1085" type="#_x0000_t75" style="width:32.25pt;height:18pt" o:ole="">
+          <v:shape id="_x0000_i1086" type="#_x0000_t75" style="width:32.25pt;height:18pt" o:ole="">
             <v:imagedata r:id="rId127" o:title=""/>
           </v:shape>
-          <o:OLEObject Type="Embed" ProgID="Equation.DSMT4" ShapeID="_x0000_i1085" DrawAspect="Content" ObjectID="_1578839000" r:id="rId128"/>
+          <o:OLEObject Type="Embed" ProgID="Equation.DSMT4" ShapeID="_x0000_i1086" DrawAspect="Content" ObjectID="_1579011985" r:id="rId128"/>
         </w:object>
       </w:r>
       <w:r>
@@ -2579,10 +2583,10 @@
           <w:position w:val="-12"/>
         </w:rPr>
         <w:object w:dxaOrig="920" w:dyaOrig="360">
-          <v:shape id="_x0000_i1086" type="#_x0000_t75" style="width:45.75pt;height:18pt" o:ole="">
+          <v:shape id="_x0000_i1087" type="#_x0000_t75" style="width:45.75pt;height:18pt" o:ole="">
             <v:imagedata r:id="rId129" o:title=""/>
           </v:shape>
-          <o:OLEObject Type="Embed" ProgID="Equation.DSMT4" ShapeID="_x0000_i1086" DrawAspect="Content" ObjectID="_1578839001" r:id="rId130"/>
+          <o:OLEObject Type="Embed" ProgID="Equation.DSMT4" ShapeID="_x0000_i1087" DrawAspect="Content" ObjectID="_1579011986" r:id="rId130"/>
         </w:object>
       </w:r>
       <w:r>
@@ -2608,10 +2612,10 @@
           <w:position w:val="-14"/>
         </w:rPr>
         <w:object w:dxaOrig="560" w:dyaOrig="400">
-          <v:shape id="_x0000_i1087" type="#_x0000_t75" style="width:27.75pt;height:19.5pt" o:ole="">
+          <v:shape id="_x0000_i1088" type="#_x0000_t75" style="width:27.75pt;height:19.5pt" o:ole="">
             <v:imagedata r:id="rId131" o:title=""/>
           </v:shape>
-          <o:OLEObject Type="Embed" ProgID="Equation.DSMT4" ShapeID="_x0000_i1087" DrawAspect="Content" ObjectID="_1578839002" r:id="rId132"/>
+          <o:OLEObject Type="Embed" ProgID="Equation.DSMT4" ShapeID="_x0000_i1088" DrawAspect="Content" ObjectID="_1579011987" r:id="rId132"/>
         </w:object>
       </w:r>
       <w:r>
@@ -2683,10 +2687,10 @@
           <w:position w:val="-6"/>
         </w:rPr>
         <w:object w:dxaOrig="859" w:dyaOrig="279">
-          <v:shape id="_x0000_i1088" type="#_x0000_t75" style="width:42pt;height:14.25pt" o:ole="">
+          <v:shape id="_x0000_i1089" type="#_x0000_t75" style="width:42pt;height:14.25pt" o:ole="">
             <v:imagedata r:id="rId133" o:title=""/>
           </v:shape>
-          <o:OLEObject Type="Embed" ProgID="Equation.DSMT4" ShapeID="_x0000_i1088" DrawAspect="Content" ObjectID="_1578839003" r:id="rId134"/>
+          <o:OLEObject Type="Embed" ProgID="Equation.DSMT4" ShapeID="_x0000_i1089" DrawAspect="Content" ObjectID="_1579011988" r:id="rId134"/>
         </w:object>
       </w:r>
       <w:r>
@@ -2718,10 +2722,10 @@
           <w:position w:val="-10"/>
         </w:rPr>
         <w:object w:dxaOrig="200" w:dyaOrig="320">
-          <v:shape id="_x0000_i1089" type="#_x0000_t75" style="width:10.5pt;height:16.5pt" o:ole="">
+          <v:shape id="_x0000_i1090" type="#_x0000_t75" style="width:10.5pt;height:16.5pt" o:ole="">
             <v:imagedata r:id="rId135" o:title=""/>
           </v:shape>
-          <o:OLEObject Type="Embed" ProgID="Equation.DSMT4" ShapeID="_x0000_i1089" DrawAspect="Content" ObjectID="_1578839004" r:id="rId136"/>
+          <o:OLEObject Type="Embed" ProgID="Equation.DSMT4" ShapeID="_x0000_i1090" DrawAspect="Content" ObjectID="_1579011989" r:id="rId136"/>
         </w:object>
       </w:r>
       <w:r>
@@ -2741,10 +2745,10 @@
           <w:position w:val="-6"/>
         </w:rPr>
         <w:object w:dxaOrig="940" w:dyaOrig="320">
-          <v:shape id="_x0000_i1090" type="#_x0000_t75" style="width:46.5pt;height:16.5pt" o:ole="">
+          <v:shape id="_x0000_i1091" type="#_x0000_t75" style="width:46.5pt;height:16.5pt" o:ole="">
             <v:imagedata r:id="rId137" o:title=""/>
           </v:shape>
-          <o:OLEObject Type="Embed" ProgID="Equation.DSMT4" ShapeID="_x0000_i1090" DrawAspect="Content" ObjectID="_1578839005" r:id="rId138"/>
+          <o:OLEObject Type="Embed" ProgID="Equation.DSMT4" ShapeID="_x0000_i1091" DrawAspect="Content" ObjectID="_1579011990" r:id="rId138"/>
         </w:object>
       </w:r>
       <w:r>
@@ -2777,10 +2781,10 @@
           <w:position w:val="-12"/>
         </w:rPr>
         <w:object w:dxaOrig="920" w:dyaOrig="360">
-          <v:shape id="_x0000_i1091" type="#_x0000_t75" style="width:45.75pt;height:18pt" o:ole="">
+          <v:shape id="_x0000_i1092" type="#_x0000_t75" style="width:45.75pt;height:18pt" o:ole="">
             <v:imagedata r:id="rId129" o:title=""/>
           </v:shape>
-          <o:OLEObject Type="Embed" ProgID="Equation.DSMT4" ShapeID="_x0000_i1091" DrawAspect="Content" ObjectID="_1578839006" r:id="rId139"/>
+          <o:OLEObject Type="Embed" ProgID="Equation.DSMT4" ShapeID="_x0000_i1092" DrawAspect="Content" ObjectID="_1579011991" r:id="rId139"/>
         </w:object>
       </w:r>
       <w:r>
@@ -2806,10 +2810,10 @@
           <w:position w:val="-12"/>
         </w:rPr>
         <w:object w:dxaOrig="999" w:dyaOrig="360">
-          <v:shape id="_x0000_i1092" type="#_x0000_t75" style="width:50.25pt;height:18pt" o:ole="">
+          <v:shape id="_x0000_i1093" type="#_x0000_t75" style="width:50.25pt;height:18pt" o:ole="">
             <v:imagedata r:id="rId140" o:title=""/>
           </v:shape>
-          <o:OLEObject Type="Embed" ProgID="Equation.DSMT4" ShapeID="_x0000_i1092" DrawAspect="Content" ObjectID="_1578839007" r:id="rId141"/>
+          <o:OLEObject Type="Embed" ProgID="Equation.DSMT4" ShapeID="_x0000_i1093" DrawAspect="Content" ObjectID="_1579011992" r:id="rId141"/>
         </w:object>
       </w:r>
       <w:r>
@@ -2842,10 +2846,10 @@
           <w:position w:val="-12"/>
         </w:rPr>
         <w:object w:dxaOrig="660" w:dyaOrig="360">
-          <v:shape id="_x0000_i1093" type="#_x0000_t75" style="width:32.25pt;height:18pt" o:ole="">
+          <v:shape id="_x0000_i1094" type="#_x0000_t75" style="width:32.25pt;height:18pt" o:ole="">
             <v:imagedata r:id="rId127" o:title=""/>
           </v:shape>
-          <o:OLEObject Type="Embed" ProgID="Equation.DSMT4" ShapeID="_x0000_i1093" DrawAspect="Content" ObjectID="_1578839008" r:id="rId142"/>
+          <o:OLEObject Type="Embed" ProgID="Equation.DSMT4" ShapeID="_x0000_i1094" DrawAspect="Content" ObjectID="_1579011993" r:id="rId142"/>
         </w:object>
       </w:r>
       <w:r>
@@ -2862,10 +2866,10 @@
           <w:position w:val="-6"/>
         </w:rPr>
         <w:object w:dxaOrig="220" w:dyaOrig="279">
-          <v:shape id="_x0000_i1094" type="#_x0000_t75" style="width:10.5pt;height:14.25pt" o:ole="">
+          <v:shape id="_x0000_i1095" type="#_x0000_t75" style="width:10.5pt;height:14.25pt" o:ole="">
             <v:imagedata r:id="rId119" o:title=""/>
           </v:shape>
-          <o:OLEObject Type="Embed" ProgID="Equation.DSMT4" ShapeID="_x0000_i1094" DrawAspect="Content" ObjectID="_1578839009" r:id="rId143"/>
+          <o:OLEObject Type="Embed" ProgID="Equation.DSMT4" ShapeID="_x0000_i1095" DrawAspect="Content" ObjectID="_1579011994" r:id="rId143"/>
         </w:object>
       </w:r>
       <w:r>
@@ -2907,10 +2911,10 @@
           <w:position w:val="-6"/>
         </w:rPr>
         <w:object w:dxaOrig="220" w:dyaOrig="279">
-          <v:shape id="_x0000_i1095" type="#_x0000_t75" style="width:10.5pt;height:14.25pt" o:ole="">
+          <v:shape id="_x0000_i1096" type="#_x0000_t75" style="width:10.5pt;height:14.25pt" o:ole="">
             <v:imagedata r:id="rId119" o:title=""/>
           </v:shape>
-          <o:OLEObject Type="Embed" ProgID="Equation.DSMT4" ShapeID="_x0000_i1095" DrawAspect="Content" ObjectID="_1578839010" r:id="rId145"/>
+          <o:OLEObject Type="Embed" ProgID="Equation.DSMT4" ShapeID="_x0000_i1096" DrawAspect="Content" ObjectID="_1579011995" r:id="rId145"/>
         </w:object>
       </w:r>
       <w:r>
@@ -2935,10 +2939,10 @@
           <w:position w:val="-16"/>
         </w:rPr>
         <w:object w:dxaOrig="1100" w:dyaOrig="440">
-          <v:shape id="_x0000_i1096" type="#_x0000_t75" style="width:54.75pt;height:21.75pt" o:ole="">
+          <v:shape id="_x0000_i1097" type="#_x0000_t75" style="width:54.75pt;height:21.75pt" o:ole="">
             <v:imagedata r:id="rId101" o:title=""/>
           </v:shape>
-          <o:OLEObject Type="Embed" ProgID="Equation.DSMT4" ShapeID="_x0000_i1096" DrawAspect="Content" ObjectID="_1578839011" r:id="rId146"/>
+          <o:OLEObject Type="Embed" ProgID="Equation.DSMT4" ShapeID="_x0000_i1097" DrawAspect="Content" ObjectID="_1579011996" r:id="rId146"/>
         </w:object>
       </w:r>
       <w:r>
@@ -2946,38 +2950,6 @@
           <w:rFonts w:hint="eastAsia"/>
         </w:rPr>
         <w:t>和</w:t>
-      </w:r>
-      <w:r>
-        <w:rPr>
-          <w:position w:val="-6"/>
-        </w:rPr>
-        <w:object w:dxaOrig="220" w:dyaOrig="279">
-          <v:shape id="_x0000_i1097" type="#_x0000_t75" style="width:10.5pt;height:14.25pt" o:ole="">
-            <v:imagedata r:id="rId119" o:title=""/>
-          </v:shape>
-          <o:OLEObject Type="Embed" ProgID="Equation.DSMT4" ShapeID="_x0000_i1097" DrawAspect="Content" ObjectID="_1578839012" r:id="rId147"/>
-        </w:object>
-      </w:r>
-      <w:r>
-        <w:rPr>
-          <w:rFonts w:hint="eastAsia"/>
-        </w:rPr>
-        <w:t>控制</w:t>
-      </w:r>
-      <w:r>
-        <w:t>着</w:t>
-      </w:r>
-      <w:r>
-        <w:t>trust-region</w:t>
-      </w:r>
-      <w:r>
-        <w:rPr>
-          <w:rFonts w:hint="eastAsia"/>
-        </w:rPr>
-        <w:t>的</w:t>
-      </w:r>
-      <w:r>
-        <w:t>大小。</w:t>
       </w:r>
       <w:r>
         <w:rPr>
@@ -2987,17 +2959,17 @@
           <v:shape id="_x0000_i1098" type="#_x0000_t75" style="width:10.5pt;height:14.25pt" o:ole="">
             <v:imagedata r:id="rId119" o:title=""/>
           </v:shape>
-          <o:OLEObject Type="Embed" ProgID="Equation.DSMT4" ShapeID="_x0000_i1098" DrawAspect="Content" ObjectID="_1578839013" r:id="rId148"/>
-        </w:object>
-      </w:r>
-      <w:r>
-        <w:rPr>
-          <w:rFonts w:hint="eastAsia"/>
-        </w:rPr>
-        <w:t>增大</w:t>
-      </w:r>
-      <w:r>
-        <w:t>，</w:t>
+          <o:OLEObject Type="Embed" ProgID="Equation.DSMT4" ShapeID="_x0000_i1098" DrawAspect="Content" ObjectID="_1579011997" r:id="rId147"/>
+        </w:object>
+      </w:r>
+      <w:r>
+        <w:rPr>
+          <w:rFonts w:hint="eastAsia"/>
+        </w:rPr>
+        <w:t>控制</w:t>
+      </w:r>
+      <w:r>
+        <w:t>着</w:t>
       </w:r>
       <w:r>
         <w:t>trust-region</w:t>
@@ -3006,10 +2978,10 @@
         <w:rPr>
           <w:rFonts w:hint="eastAsia"/>
         </w:rPr>
-        <w:t>减小</w:t>
-      </w:r>
-      <w:r>
-        <w:t>；</w:t>
+        <w:t>的</w:t>
+      </w:r>
+      <w:r>
+        <w:t>大小。</w:t>
       </w:r>
       <w:r>
         <w:rPr>
@@ -3019,8 +2991,20 @@
           <v:shape id="_x0000_i1099" type="#_x0000_t75" style="width:10.5pt;height:14.25pt" o:ole="">
             <v:imagedata r:id="rId119" o:title=""/>
           </v:shape>
-          <o:OLEObject Type="Embed" ProgID="Equation.DSMT4" ShapeID="_x0000_i1099" DrawAspect="Content" ObjectID="_1578839014" r:id="rId149"/>
-        </w:object>
+          <o:OLEObject Type="Embed" ProgID="Equation.DSMT4" ShapeID="_x0000_i1099" DrawAspect="Content" ObjectID="_1579011998" r:id="rId148"/>
+        </w:object>
+      </w:r>
+      <w:r>
+        <w:rPr>
+          <w:rFonts w:hint="eastAsia"/>
+        </w:rPr>
+        <w:t>增大</w:t>
+      </w:r>
+      <w:r>
+        <w:t>，</w:t>
+      </w:r>
+      <w:r>
+        <w:t>trust-region</w:t>
       </w:r>
       <w:r>
         <w:rPr>
@@ -3029,6 +3013,26 @@
         <w:t>减小</w:t>
       </w:r>
       <w:r>
+        <w:t>；</w:t>
+      </w:r>
+      <w:r>
+        <w:rPr>
+          <w:position w:val="-6"/>
+        </w:rPr>
+        <w:object w:dxaOrig="220" w:dyaOrig="279">
+          <v:shape id="_x0000_i1100" type="#_x0000_t75" style="width:10.5pt;height:14.25pt" o:ole="">
+            <v:imagedata r:id="rId119" o:title=""/>
+          </v:shape>
+          <o:OLEObject Type="Embed" ProgID="Equation.DSMT4" ShapeID="_x0000_i1100" DrawAspect="Content" ObjectID="_1579011999" r:id="rId149"/>
+        </w:object>
+      </w:r>
+      <w:r>
+        <w:rPr>
+          <w:rFonts w:hint="eastAsia"/>
+        </w:rPr>
+        <w:t>减小</w:t>
+      </w:r>
+      <w:r>
         <w:t>，</w:t>
       </w:r>
       <w:r>
@@ -3054,10 +3058,10 @@
           <w:position w:val="-10"/>
         </w:rPr>
         <w:object w:dxaOrig="700" w:dyaOrig="320">
-          <v:shape id="_x0000_i1100" type="#_x0000_t75" style="width:35.25pt;height:16.5pt" o:ole="">
+          <v:shape id="_x0000_i1101" type="#_x0000_t75" style="width:35.25pt;height:16.5pt" o:ole="">
             <v:imagedata r:id="rId150" o:title=""/>
           </v:shape>
-          <o:OLEObject Type="Embed" ProgID="Equation.DSMT4" ShapeID="_x0000_i1100" DrawAspect="Content" ObjectID="_1578839015" r:id="rId151"/>
+          <o:OLEObject Type="Embed" ProgID="Equation.DSMT4" ShapeID="_x0000_i1101" DrawAspect="Content" ObjectID="_1579012000" r:id="rId151"/>
         </w:object>
       </w:r>
       <w:r>
@@ -3096,10 +3100,10 @@
           <w:position w:val="-12"/>
         </w:rPr>
         <w:object w:dxaOrig="660" w:dyaOrig="360">
-          <v:shape id="_x0000_i1101" type="#_x0000_t75" style="width:32.25pt;height:18pt" o:ole="">
+          <v:shape id="_x0000_i1102" type="#_x0000_t75" style="width:32.25pt;height:18pt" o:ole="">
             <v:imagedata r:id="rId127" o:title=""/>
           </v:shape>
-          <o:OLEObject Type="Embed" ProgID="Equation.DSMT4" ShapeID="_x0000_i1101" DrawAspect="Content" ObjectID="_1578839016" r:id="rId152"/>
+          <o:OLEObject Type="Embed" ProgID="Equation.DSMT4" ShapeID="_x0000_i1102" DrawAspect="Content" ObjectID="_1579012001" r:id="rId152"/>
         </w:object>
       </w:r>
       <w:r>
@@ -3119,10 +3123,10 @@
           <w:position w:val="-14"/>
         </w:rPr>
         <w:object w:dxaOrig="560" w:dyaOrig="400">
-          <v:shape id="_x0000_i1102" type="#_x0000_t75" style="width:27.75pt;height:19.5pt" o:ole="">
+          <v:shape id="_x0000_i1103" type="#_x0000_t75" style="width:27.75pt;height:19.5pt" o:ole="">
             <v:imagedata r:id="rId131" o:title=""/>
           </v:shape>
-          <o:OLEObject Type="Embed" ProgID="Equation.DSMT4" ShapeID="_x0000_i1102" DrawAspect="Content" ObjectID="_1578839017" r:id="rId153"/>
+          <o:OLEObject Type="Embed" ProgID="Equation.DSMT4" ShapeID="_x0000_i1103" DrawAspect="Content" ObjectID="_1579012002" r:id="rId153"/>
         </w:object>
       </w:r>
       <w:r>
@@ -3155,10 +3159,10 @@
           <w:position w:val="-14"/>
         </w:rPr>
         <w:object w:dxaOrig="800" w:dyaOrig="400">
-          <v:shape id="_x0000_i1103" type="#_x0000_t75" style="width:39.75pt;height:20.25pt" o:ole="">
+          <v:shape id="_x0000_i1104" type="#_x0000_t75" style="width:39.75pt;height:20.25pt" o:ole="">
             <v:imagedata r:id="rId154" o:title=""/>
           </v:shape>
-          <o:OLEObject Type="Embed" ProgID="Equation.DSMT4" ShapeID="_x0000_i1103" DrawAspect="Content" ObjectID="_1578839018" r:id="rId155"/>
+          <o:OLEObject Type="Embed" ProgID="Equation.DSMT4" ShapeID="_x0000_i1104" DrawAspect="Content" ObjectID="_1579012003" r:id="rId155"/>
         </w:object>
       </w:r>
       <w:r>
@@ -3172,10 +3176,10 @@
           <w:position w:val="-14"/>
         </w:rPr>
         <w:object w:dxaOrig="840" w:dyaOrig="400">
-          <v:shape id="_x0000_i1104" type="#_x0000_t75" style="width:42pt;height:20.25pt" o:ole="">
+          <v:shape id="_x0000_i1105" type="#_x0000_t75" style="width:42pt;height:20.25pt" o:ole="">
             <v:imagedata r:id="rId156" o:title=""/>
           </v:shape>
-          <o:OLEObject Type="Embed" ProgID="Equation.DSMT4" ShapeID="_x0000_i1104" DrawAspect="Content" ObjectID="_1578839019" r:id="rId157"/>
+          <o:OLEObject Type="Embed" ProgID="Equation.DSMT4" ShapeID="_x0000_i1105" DrawAspect="Content" ObjectID="_1579012004" r:id="rId157"/>
         </w:object>
       </w:r>
       <w:r>
@@ -3213,10 +3217,10 @@
           <w:position w:val="-6"/>
         </w:rPr>
         <w:object w:dxaOrig="220" w:dyaOrig="279">
-          <v:shape id="_x0000_i1105" type="#_x0000_t75" style="width:10.5pt;height:14.25pt" o:ole="">
+          <v:shape id="_x0000_i1106" type="#_x0000_t75" style="width:10.5pt;height:14.25pt" o:ole="">
             <v:imagedata r:id="rId119" o:title=""/>
           </v:shape>
-          <o:OLEObject Type="Embed" ProgID="Equation.DSMT4" ShapeID="_x0000_i1105" DrawAspect="Content" ObjectID="_1578839020" r:id="rId158"/>
+          <o:OLEObject Type="Embed" ProgID="Equation.DSMT4" ShapeID="_x0000_i1106" DrawAspect="Content" ObjectID="_1579012005" r:id="rId158"/>
         </w:object>
       </w:r>
       <w:r>
@@ -3230,10 +3234,10 @@
           <w:position w:val="-12"/>
         </w:rPr>
         <w:object w:dxaOrig="920" w:dyaOrig="360">
-          <v:shape id="_x0000_i1106" type="#_x0000_t75" style="width:45.75pt;height:18pt" o:ole="">
+          <v:shape id="_x0000_i1107" type="#_x0000_t75" style="width:45.75pt;height:18pt" o:ole="">
             <v:imagedata r:id="rId129" o:title=""/>
           </v:shape>
-          <o:OLEObject Type="Embed" ProgID="Equation.DSMT4" ShapeID="_x0000_i1106" DrawAspect="Content" ObjectID="_1578839021" r:id="rId159"/>
+          <o:OLEObject Type="Embed" ProgID="Equation.DSMT4" ShapeID="_x0000_i1107" DrawAspect="Content" ObjectID="_1579012006" r:id="rId159"/>
         </w:object>
       </w:r>
       <w:r>
@@ -3265,10 +3269,10 @@
           <w:position w:val="-6"/>
         </w:rPr>
         <w:object w:dxaOrig="220" w:dyaOrig="279">
-          <v:shape id="_x0000_i1107" type="#_x0000_t75" style="width:10.5pt;height:14.25pt" o:ole="">
+          <v:shape id="_x0000_i1108" type="#_x0000_t75" style="width:10.5pt;height:14.25pt" o:ole="">
             <v:imagedata r:id="rId119" o:title=""/>
           </v:shape>
-          <o:OLEObject Type="Embed" ProgID="Equation.DSMT4" ShapeID="_x0000_i1107" DrawAspect="Content" ObjectID="_1578839022" r:id="rId160"/>
+          <o:OLEObject Type="Embed" ProgID="Equation.DSMT4" ShapeID="_x0000_i1108" DrawAspect="Content" ObjectID="_1579012007" r:id="rId160"/>
         </w:object>
       </w:r>
       <w:r>
@@ -3282,10 +3286,10 @@
           <w:position w:val="-6"/>
         </w:rPr>
         <w:object w:dxaOrig="859" w:dyaOrig="279">
-          <v:shape id="_x0000_i1108" type="#_x0000_t75" style="width:42pt;height:14.25pt" o:ole="">
+          <v:shape id="_x0000_i1109" type="#_x0000_t75" style="width:42pt;height:14.25pt" o:ole="">
             <v:imagedata r:id="rId133" o:title=""/>
           </v:shape>
-          <o:OLEObject Type="Embed" ProgID="Equation.DSMT4" ShapeID="_x0000_i1108" DrawAspect="Content" ObjectID="_1578839023" r:id="rId161"/>
+          <o:OLEObject Type="Embed" ProgID="Equation.DSMT4" ShapeID="_x0000_i1109" DrawAspect="Content" ObjectID="_1579012008" r:id="rId161"/>
         </w:object>
       </w:r>
       <w:r>
@@ -3302,10 +3306,10 @@
           <w:position w:val="-6"/>
         </w:rPr>
         <w:object w:dxaOrig="220" w:dyaOrig="279">
-          <v:shape id="_x0000_i1109" type="#_x0000_t75" style="width:10.5pt;height:14.25pt" o:ole="">
+          <v:shape id="_x0000_i1110" type="#_x0000_t75" style="width:10.5pt;height:14.25pt" o:ole="">
             <v:imagedata r:id="rId119" o:title=""/>
           </v:shape>
-          <o:OLEObject Type="Embed" ProgID="Equation.DSMT4" ShapeID="_x0000_i1109" DrawAspect="Content" ObjectID="_1578839024" r:id="rId162"/>
+          <o:OLEObject Type="Embed" ProgID="Equation.DSMT4" ShapeID="_x0000_i1110" DrawAspect="Content" ObjectID="_1579012009" r:id="rId162"/>
         </w:object>
       </w:r>
       <w:r>
@@ -3390,6 +3394,150 @@
     </w:p>
     <w:p>
       <w:pPr>
+        <w:ind w:firstLine="420"/>
+        <w:rPr>
+          <w:rFonts w:hint="eastAsia"/>
+        </w:rPr>
+      </w:pPr>
+      <w:r>
+        <w:rPr>
+          <w:rFonts w:hint="eastAsia"/>
+        </w:rPr>
+        <w:t>Lev</w:t>
+      </w:r>
+      <w:r>
+        <w:t>enberg</w:t>
+      </w:r>
+      <w:r>
+        <w:rPr>
+          <w:rFonts w:hint="eastAsia"/>
+        </w:rPr>
+        <w:t>法可以认为是</w:t>
+      </w:r>
+      <w:r>
+        <w:rPr>
+          <w:position w:val="-6"/>
+        </w:rPr>
+        <w:object w:dxaOrig="220" w:dyaOrig="279">
+          <v:shape id="_x0000_i1251" type="#_x0000_t75" style="width:10.5pt;height:14.25pt" o:ole="">
+            <v:imagedata r:id="rId119" o:title=""/>
+          </v:shape>
+          <o:OLEObject Type="Embed" ProgID="Equation.DSMT4" ShapeID="_x0000_i1251" DrawAspect="Content" ObjectID="_1579012010" r:id="rId164"/>
+        </w:object>
+      </w:r>
+      <w:r>
+        <w:rPr>
+          <w:rFonts w:hint="eastAsia"/>
+        </w:rPr>
+        <w:t>可变的岭回归（</w:t>
+      </w:r>
+      <w:r>
+        <w:t>Ridge Regression</w:t>
+      </w:r>
+      <w:r>
+        <w:rPr>
+          <w:rFonts w:hint="eastAsia"/>
+        </w:rPr>
+        <w:t>）法</w:t>
+      </w:r>
+      <w:r>
+        <w:rPr>
+          <w:rFonts w:hint="eastAsia"/>
+        </w:rPr>
+        <w:t>，相当于将最小二乘法中最小化代价函数</w:t>
+      </w:r>
+      <w:r>
+        <w:rPr>
+          <w:position w:val="-22"/>
+        </w:rPr>
+        <w:object w:dxaOrig="2900" w:dyaOrig="600">
+          <v:shape id="_x0000_i1253" type="#_x0000_t75" style="width:144.75pt;height:30pt" o:ole="">
+            <v:imagedata r:id="rId165" o:title=""/>
+          </v:shape>
+          <o:OLEObject Type="Embed" ProgID="Equation.DSMT4" ShapeID="_x0000_i1253" DrawAspect="Content" ObjectID="_1579012011" r:id="rId166"/>
+        </w:object>
+      </w:r>
+      <w:r>
+        <w:rPr>
+          <w:rFonts w:hint="eastAsia"/>
+        </w:rPr>
+        <w:t>，</w:t>
+      </w:r>
+      <w:r>
+        <w:rPr>
+          <w:rFonts w:hint="eastAsia"/>
+        </w:rPr>
+        <w:t>转变为</w:t>
+      </w:r>
+      <w:r>
+        <w:rPr>
+          <w:rFonts w:hint="eastAsia"/>
+        </w:rPr>
+        <w:t>加入</w:t>
+      </w:r>
+      <w:r>
+        <w:rPr>
+          <w:position w:val="-10"/>
+        </w:rPr>
+        <w:object w:dxaOrig="360" w:dyaOrig="320">
+          <v:shape id="_x0000_i1252" type="#_x0000_t75" style="width:18pt;height:15.75pt" o:ole="">
+            <v:imagedata r:id="rId167" o:title=""/>
+          </v:shape>
+          <o:OLEObject Type="Embed" ProgID="Equation.DSMT4" ShapeID="_x0000_i1252" DrawAspect="Content" ObjectID="_1579012012" r:id="rId168"/>
+        </w:object>
+      </w:r>
+      <w:r>
+        <w:rPr>
+          <w:rFonts w:hint="eastAsia"/>
+        </w:rPr>
+        <w:t>二范数</w:t>
+      </w:r>
+      <w:r>
+        <w:rPr>
+          <w:rFonts w:hint="eastAsia"/>
+        </w:rPr>
+        <w:t>后</w:t>
+      </w:r>
+      <w:r>
+        <w:rPr>
+          <w:rFonts w:hint="eastAsia"/>
+        </w:rPr>
+        <w:t>的</w:t>
+      </w:r>
+      <w:r>
+        <w:rPr>
+          <w:rFonts w:hint="eastAsia"/>
+        </w:rPr>
+        <w:t>代价函数</w:t>
+      </w:r>
+      <w:r>
+        <w:rPr>
+          <w:position w:val="-28"/>
+        </w:rPr>
+        <w:object w:dxaOrig="4099" w:dyaOrig="680">
+          <v:shape id="_x0000_i1254" type="#_x0000_t75" style="width:204.75pt;height:33.75pt" o:ole="">
+            <v:imagedata r:id="rId169" o:title=""/>
+          </v:shape>
+          <o:OLEObject Type="Embed" ProgID="Equation.DSMT4" ShapeID="_x0000_i1254" DrawAspect="Content" ObjectID="_1579012013" r:id="rId170"/>
+        </w:object>
+      </w:r>
+      <w:r>
+        <w:t>，</w:t>
+      </w:r>
+      <w:r>
+        <w:rPr>
+          <w:rFonts w:hint="eastAsia"/>
+        </w:rPr>
+        <w:t>即在保证收敛的同时使两次迭代求得的坐标变化不大</w:t>
+      </w:r>
+      <w:bookmarkStart w:id="0" w:name="_GoBack"/>
+      <w:bookmarkEnd w:id="0"/>
+      <w:r>
+        <w:t>。</w:t>
+      </w:r>
+    </w:p>
+    <w:p>
+      <w:pPr>
         <w:pStyle w:val="2"/>
         <w:numPr>
           <w:ilvl w:val="0"/>
@@ -3430,10 +3578,10 @@
           <w:position w:val="-16"/>
         </w:rPr>
         <w:object w:dxaOrig="2200" w:dyaOrig="480">
-          <v:shape id="_x0000_i1110" type="#_x0000_t75" style="width:110.25pt;height:24pt" o:ole="">
-            <v:imagedata r:id="rId164" o:title=""/>
-          </v:shape>
-          <o:OLEObject Type="Embed" ProgID="Equation.DSMT4" ShapeID="_x0000_i1110" DrawAspect="Content" ObjectID="_1578839025" r:id="rId165"/>
+          <v:shape id="_x0000_i1111" type="#_x0000_t75" style="width:110.25pt;height:24pt" o:ole="">
+            <v:imagedata r:id="rId171" o:title=""/>
+          </v:shape>
+          <o:OLEObject Type="Embed" ProgID="Equation.DSMT4" ShapeID="_x0000_i1111" DrawAspect="Content" ObjectID="_1579012014" r:id="rId172"/>
         </w:object>
       </w:r>
       <w:r>
@@ -3447,10 +3595,10 @@
           <w:position w:val="-68"/>
         </w:rPr>
         <w:object w:dxaOrig="2380" w:dyaOrig="1480">
-          <v:shape id="_x0000_i1111" type="#_x0000_t75" style="width:119.25pt;height:74.25pt" o:ole="">
-            <v:imagedata r:id="rId166" o:title=""/>
-          </v:shape>
-          <o:OLEObject Type="Embed" ProgID="Equation.DSMT4" ShapeID="_x0000_i1111" DrawAspect="Content" ObjectID="_1578839026" r:id="rId167"/>
+          <v:shape id="_x0000_i1112" type="#_x0000_t75" style="width:119.25pt;height:74.25pt" o:ole="">
+            <v:imagedata r:id="rId173" o:title=""/>
+          </v:shape>
+          <o:OLEObject Type="Embed" ProgID="Equation.DSMT4" ShapeID="_x0000_i1112" DrawAspect="Content" ObjectID="_1579012015" r:id="rId174"/>
         </w:object>
       </w:r>
       <w:r>
@@ -3476,10 +3624,10 @@
           <w:position w:val="-6"/>
         </w:rPr>
         <w:object w:dxaOrig="320" w:dyaOrig="279">
-          <v:shape id="_x0000_i1112" type="#_x0000_t75" style="width:16.5pt;height:14.25pt" o:ole="">
-            <v:imagedata r:id="rId168" o:title=""/>
-          </v:shape>
-          <o:OLEObject Type="Embed" ProgID="Equation.DSMT4" ShapeID="_x0000_i1112" DrawAspect="Content" ObjectID="_1578839027" r:id="rId169"/>
+          <v:shape id="_x0000_i1113" type="#_x0000_t75" style="width:16.5pt;height:14.25pt" o:ole="">
+            <v:imagedata r:id="rId175" o:title=""/>
+          </v:shape>
+          <o:OLEObject Type="Embed" ProgID="Equation.DSMT4" ShapeID="_x0000_i1113" DrawAspect="Content" ObjectID="_1579012016" r:id="rId176"/>
         </w:object>
       </w:r>
       <w:r>
@@ -3511,10 +3659,10 @@
           <w:position w:val="-12"/>
         </w:rPr>
         <w:object w:dxaOrig="279" w:dyaOrig="360">
-          <v:shape id="_x0000_i1113" type="#_x0000_t75" style="width:14.25pt;height:18pt" o:ole="">
-            <v:imagedata r:id="rId170" o:title=""/>
-          </v:shape>
-          <o:OLEObject Type="Embed" ProgID="Equation.DSMT4" ShapeID="_x0000_i1113" DrawAspect="Content" ObjectID="_1578839028" r:id="rId171"/>
+          <v:shape id="_x0000_i1114" type="#_x0000_t75" style="width:14.25pt;height:18pt" o:ole="">
+            <v:imagedata r:id="rId177" o:title=""/>
+          </v:shape>
+          <o:OLEObject Type="Embed" ProgID="Equation.DSMT4" ShapeID="_x0000_i1114" DrawAspect="Content" ObjectID="_1579012017" r:id="rId178"/>
         </w:object>
       </w:r>
       <w:r>
@@ -3560,10 +3708,10 @@
           <w:position w:val="-76"/>
         </w:rPr>
         <w:object w:dxaOrig="3560" w:dyaOrig="1640">
-          <v:shape id="_x0000_i1114" type="#_x0000_t75" style="width:177.75pt;height:82.5pt" o:ole="">
-            <v:imagedata r:id="rId172" o:title=""/>
-          </v:shape>
-          <o:OLEObject Type="Embed" ProgID="Equation.DSMT4" ShapeID="_x0000_i1114" DrawAspect="Content" ObjectID="_1578839029" r:id="rId173"/>
+          <v:shape id="_x0000_i1115" type="#_x0000_t75" style="width:177.75pt;height:82.5pt" o:ole="">
+            <v:imagedata r:id="rId179" o:title=""/>
+          </v:shape>
+          <o:OLEObject Type="Embed" ProgID="Equation.DSMT4" ShapeID="_x0000_i1115" DrawAspect="Content" ObjectID="_1579012018" r:id="rId180"/>
         </w:object>
       </w:r>
       <w:r>
@@ -3582,10 +3730,10 @@
           <w:position w:val="-12"/>
         </w:rPr>
         <w:object w:dxaOrig="639" w:dyaOrig="360">
-          <v:shape id="_x0000_i1115" type="#_x0000_t75" style="width:32.25pt;height:18pt" o:ole="">
-            <v:imagedata r:id="rId174" o:title=""/>
-          </v:shape>
-          <o:OLEObject Type="Embed" ProgID="Equation.DSMT4" ShapeID="_x0000_i1115" DrawAspect="Content" ObjectID="_1578839030" r:id="rId175"/>
+          <v:shape id="_x0000_i1116" type="#_x0000_t75" style="width:32.25pt;height:18pt" o:ole="">
+            <v:imagedata r:id="rId181" o:title=""/>
+          </v:shape>
+          <o:OLEObject Type="Embed" ProgID="Equation.DSMT4" ShapeID="_x0000_i1116" DrawAspect="Content" ObjectID="_1579012019" r:id="rId182"/>
         </w:object>
       </w:r>
       <w:r>
@@ -3741,7 +3889,11 @@
         <w:t>sensor</w:t>
       </w:r>
       <w:r>
-        <w:t>的距离与测量值越接近，</w:t>
+        <w:t>的距离与测量值越接</w:t>
+      </w:r>
+      <w:r>
+        <w:lastRenderedPageBreak/>
+        <w:t>近，</w:t>
       </w:r>
       <w:r>
         <w:rPr>
@@ -3855,10 +4007,10 @@
                 <w:position w:val="-10"/>
               </w:rPr>
               <w:object w:dxaOrig="520" w:dyaOrig="380">
-                <v:shape id="_x0000_i1116" type="#_x0000_t75" style="width:25.5pt;height:18.75pt" o:ole="">
-                  <v:imagedata r:id="rId176" o:title=""/>
+                <v:shape id="_x0000_i1117" type="#_x0000_t75" style="width:25.5pt;height:18.75pt" o:ole="">
+                  <v:imagedata r:id="rId183" o:title=""/>
                 </v:shape>
-                <o:OLEObject Type="Embed" ProgID="Equation.DSMT4" ShapeID="_x0000_i1116" DrawAspect="Content" ObjectID="_1578839031" r:id="rId177"/>
+                <o:OLEObject Type="Embed" ProgID="Equation.DSMT4" ShapeID="_x0000_i1117" DrawAspect="Content" ObjectID="_1579012020" r:id="rId184"/>
               </w:object>
             </w:r>
           </w:p>
@@ -3897,52 +4049,10 @@
                 <w:position w:val="-6"/>
               </w:rPr>
               <w:object w:dxaOrig="620" w:dyaOrig="340">
-                <v:shape id="_x0000_i1117" type="#_x0000_t75" style="width:31.5pt;height:17.25pt" o:ole="">
-                  <v:imagedata r:id="rId178" o:title=""/>
+                <v:shape id="_x0000_i1118" type="#_x0000_t75" style="width:31.5pt;height:17.25pt" o:ole="">
+                  <v:imagedata r:id="rId185" o:title=""/>
                 </v:shape>
-                <o:OLEObject Type="Embed" ProgID="Equation.DSMT4" ShapeID="_x0000_i1117" DrawAspect="Content" ObjectID="_1578839032" r:id="rId179"/>
-              </w:object>
-            </w:r>
-          </w:p>
-        </w:tc>
-        <w:tc>
-          <w:tcPr>
-            <w:tcW w:w="510" w:type="dxa"/>
-            <w:tcBorders>
-              <w:bottom w:val="single" w:sz="4" w:space="0" w:color="auto"/>
-            </w:tcBorders>
-            <w:vAlign w:val="center"/>
-          </w:tcPr>
-          <w:p>
-            <w:pPr>
-              <w:jc w:val="center"/>
-            </w:pPr>
-            <w:r>
-              <w:sym w:font="Wingdings" w:char="F0E0"/>
-            </w:r>
-          </w:p>
-        </w:tc>
-        <w:tc>
-          <w:tcPr>
-            <w:tcW w:w="851" w:type="dxa"/>
-            <w:tcBorders>
-              <w:bottom w:val="single" w:sz="4" w:space="0" w:color="auto"/>
-            </w:tcBorders>
-            <w:vAlign w:val="center"/>
-          </w:tcPr>
-          <w:p>
-            <w:pPr>
-              <w:jc w:val="center"/>
-            </w:pPr>
-            <w:r>
-              <w:rPr>
-                <w:position w:val="-12"/>
-              </w:rPr>
-              <w:object w:dxaOrig="520" w:dyaOrig="400">
-                <v:shape id="_x0000_i1118" type="#_x0000_t75" style="width:24.75pt;height:18.75pt" o:ole="">
-                  <v:imagedata r:id="rId180" o:title=""/>
-                </v:shape>
-                <o:OLEObject Type="Embed" ProgID="Equation.DSMT4" ShapeID="_x0000_i1118" DrawAspect="Content" ObjectID="_1578839033" r:id="rId181"/>
+                <o:OLEObject Type="Embed" ProgID="Equation.DSMT4" ShapeID="_x0000_i1118" DrawAspect="Content" ObjectID="_1579012021" r:id="rId186"/>
               </w:object>
             </w:r>
           </w:p>
@@ -3982,9 +4092,51 @@
               </w:rPr>
               <w:object w:dxaOrig="520" w:dyaOrig="400">
                 <v:shape id="_x0000_i1119" type="#_x0000_t75" style="width:24.75pt;height:18.75pt" o:ole="">
-                  <v:imagedata r:id="rId182" o:title=""/>
+                  <v:imagedata r:id="rId187" o:title=""/>
                 </v:shape>
-                <o:OLEObject Type="Embed" ProgID="Equation.DSMT4" ShapeID="_x0000_i1119" DrawAspect="Content" ObjectID="_1578839034" r:id="rId183"/>
+                <o:OLEObject Type="Embed" ProgID="Equation.DSMT4" ShapeID="_x0000_i1119" DrawAspect="Content" ObjectID="_1579012022" r:id="rId188"/>
+              </w:object>
+            </w:r>
+          </w:p>
+        </w:tc>
+        <w:tc>
+          <w:tcPr>
+            <w:tcW w:w="510" w:type="dxa"/>
+            <w:tcBorders>
+              <w:bottom w:val="single" w:sz="4" w:space="0" w:color="auto"/>
+            </w:tcBorders>
+            <w:vAlign w:val="center"/>
+          </w:tcPr>
+          <w:p>
+            <w:pPr>
+              <w:jc w:val="center"/>
+            </w:pPr>
+            <w:r>
+              <w:sym w:font="Wingdings" w:char="F0E0"/>
+            </w:r>
+          </w:p>
+        </w:tc>
+        <w:tc>
+          <w:tcPr>
+            <w:tcW w:w="851" w:type="dxa"/>
+            <w:tcBorders>
+              <w:bottom w:val="single" w:sz="4" w:space="0" w:color="auto"/>
+            </w:tcBorders>
+            <w:vAlign w:val="center"/>
+          </w:tcPr>
+          <w:p>
+            <w:pPr>
+              <w:jc w:val="center"/>
+            </w:pPr>
+            <w:r>
+              <w:rPr>
+                <w:position w:val="-12"/>
+              </w:rPr>
+              <w:object w:dxaOrig="520" w:dyaOrig="400">
+                <v:shape id="_x0000_i1120" type="#_x0000_t75" style="width:24.75pt;height:18.75pt" o:ole="">
+                  <v:imagedata r:id="rId189" o:title=""/>
+                </v:shape>
+                <o:OLEObject Type="Embed" ProgID="Equation.DSMT4" ShapeID="_x0000_i1120" DrawAspect="Content" ObjectID="_1579012023" r:id="rId190"/>
               </w:object>
             </w:r>
           </w:p>
@@ -4023,10 +4175,10 @@
                 <w:position w:val="-12"/>
               </w:rPr>
               <w:object w:dxaOrig="480" w:dyaOrig="400">
-                <v:shape id="_x0000_i1120" type="#_x0000_t75" style="width:22.5pt;height:18.75pt" o:ole="">
-                  <v:imagedata r:id="rId184" o:title=""/>
+                <v:shape id="_x0000_i1121" type="#_x0000_t75" style="width:22.5pt;height:18.75pt" o:ole="">
+                  <v:imagedata r:id="rId191" o:title=""/>
                 </v:shape>
-                <o:OLEObject Type="Embed" ProgID="Equation.DSMT4" ShapeID="_x0000_i1120" DrawAspect="Content" ObjectID="_1578839035" r:id="rId185"/>
+                <o:OLEObject Type="Embed" ProgID="Equation.DSMT4" ShapeID="_x0000_i1121" DrawAspect="Content" ObjectID="_1579012024" r:id="rId192"/>
               </w:object>
             </w:r>
           </w:p>
@@ -4099,10 +4251,10 @@
                 <w:position w:val="-10"/>
               </w:rPr>
               <w:object w:dxaOrig="380" w:dyaOrig="380">
-                <v:shape id="_x0000_i1121" type="#_x0000_t75" style="width:18.75pt;height:18.75pt" o:ole="">
-                  <v:imagedata r:id="rId186" o:title=""/>
+                <v:shape id="_x0000_i1122" type="#_x0000_t75" style="width:18.75pt;height:18.75pt" o:ole="">
+                  <v:imagedata r:id="rId193" o:title=""/>
                 </v:shape>
-                <o:OLEObject Type="Embed" ProgID="Equation.DSMT4" ShapeID="_x0000_i1121" DrawAspect="Content" ObjectID="_1578839036" r:id="rId187"/>
+                <o:OLEObject Type="Embed" ProgID="Equation.DSMT4" ShapeID="_x0000_i1122" DrawAspect="Content" ObjectID="_1579012025" r:id="rId194"/>
               </w:object>
             </w:r>
           </w:p>
@@ -4143,10 +4295,10 @@
                 <w:position w:val="-6"/>
               </w:rPr>
               <w:object w:dxaOrig="480" w:dyaOrig="340">
-                <v:shape id="_x0000_i1122" type="#_x0000_t75" style="width:24pt;height:17.25pt" o:ole="">
-                  <v:imagedata r:id="rId188" o:title=""/>
+                <v:shape id="_x0000_i1123" type="#_x0000_t75" style="width:24pt;height:17.25pt" o:ole="">
+                  <v:imagedata r:id="rId195" o:title=""/>
                 </v:shape>
-                <o:OLEObject Type="Embed" ProgID="Equation.DSMT4" ShapeID="_x0000_i1122" DrawAspect="Content" ObjectID="_1578839037" r:id="rId189"/>
+                <o:OLEObject Type="Embed" ProgID="Equation.DSMT4" ShapeID="_x0000_i1123" DrawAspect="Content" ObjectID="_1579012026" r:id="rId196"/>
               </w:object>
             </w:r>
           </w:p>
@@ -4187,10 +4339,10 @@
                 <w:position w:val="-12"/>
               </w:rPr>
               <w:object w:dxaOrig="520" w:dyaOrig="400">
-                <v:shape id="_x0000_i1123" type="#_x0000_t75" style="width:24.75pt;height:18.75pt" o:ole="">
-                  <v:imagedata r:id="rId190" o:title=""/>
+                <v:shape id="_x0000_i1124" type="#_x0000_t75" style="width:24.75pt;height:18.75pt" o:ole="">
+                  <v:imagedata r:id="rId197" o:title=""/>
                 </v:shape>
-                <o:OLEObject Type="Embed" ProgID="Equation.DSMT4" ShapeID="_x0000_i1123" DrawAspect="Content" ObjectID="_1578839038" r:id="rId191"/>
+                <o:OLEObject Type="Embed" ProgID="Equation.DSMT4" ShapeID="_x0000_i1124" DrawAspect="Content" ObjectID="_1579012027" r:id="rId198"/>
               </w:object>
             </w:r>
           </w:p>
@@ -4231,10 +4383,10 @@
                 <w:position w:val="-12"/>
               </w:rPr>
               <w:object w:dxaOrig="420" w:dyaOrig="400">
-                <v:shape id="_x0000_i1124" type="#_x0000_t75" style="width:19.5pt;height:18.75pt" o:ole="">
-                  <v:imagedata r:id="rId192" o:title=""/>
+                <v:shape id="_x0000_i1125" type="#_x0000_t75" style="width:19.5pt;height:18.75pt" o:ole="">
+                  <v:imagedata r:id="rId199" o:title=""/>
                 </v:shape>
-                <o:OLEObject Type="Embed" ProgID="Equation.DSMT4" ShapeID="_x0000_i1124" DrawAspect="Content" ObjectID="_1578839039" r:id="rId193"/>
+                <o:OLEObject Type="Embed" ProgID="Equation.DSMT4" ShapeID="_x0000_i1125" DrawAspect="Content" ObjectID="_1579012028" r:id="rId200"/>
               </w:object>
             </w:r>
           </w:p>
@@ -4275,10 +4427,10 @@
                 <w:position w:val="-12"/>
               </w:rPr>
               <w:object w:dxaOrig="480" w:dyaOrig="400">
-                <v:shape id="_x0000_i1125" type="#_x0000_t75" style="width:22.5pt;height:18.75pt" o:ole="">
-                  <v:imagedata r:id="rId194" o:title=""/>
+                <v:shape id="_x0000_i1126" type="#_x0000_t75" style="width:22.5pt;height:18.75pt" o:ole="">
+                  <v:imagedata r:id="rId201" o:title=""/>
                 </v:shape>
-                <o:OLEObject Type="Embed" ProgID="Equation.DSMT4" ShapeID="_x0000_i1125" DrawAspect="Content" ObjectID="_1578839040" r:id="rId195"/>
+                <o:OLEObject Type="Embed" ProgID="Equation.DSMT4" ShapeID="_x0000_i1126" DrawAspect="Content" ObjectID="_1579012029" r:id="rId202"/>
               </w:object>
             </w:r>
           </w:p>
@@ -4306,7 +4458,6 @@
               <w:rPr>
                 <w:i/>
               </w:rPr>
-              <w:lastRenderedPageBreak/>
               <w:t>t</w:t>
             </w:r>
             <w:r>
@@ -4355,10 +4506,10 @@
                 <w:position w:val="-10"/>
               </w:rPr>
               <w:object w:dxaOrig="520" w:dyaOrig="380">
-                <v:shape id="_x0000_i1126" type="#_x0000_t75" style="width:25.5pt;height:18.75pt" o:ole="">
-                  <v:imagedata r:id="rId196" o:title=""/>
+                <v:shape id="_x0000_i1127" type="#_x0000_t75" style="width:25.5pt;height:18.75pt" o:ole="">
+                  <v:imagedata r:id="rId203" o:title=""/>
                 </v:shape>
-                <o:OLEObject Type="Embed" ProgID="Equation.DSMT4" ShapeID="_x0000_i1126" DrawAspect="Content" ObjectID="_1578839041" r:id="rId197"/>
+                <o:OLEObject Type="Embed" ProgID="Equation.DSMT4" ShapeID="_x0000_i1127" DrawAspect="Content" ObjectID="_1579012030" r:id="rId204"/>
               </w:object>
             </w:r>
           </w:p>
@@ -4397,52 +4548,10 @@
                 <w:position w:val="-6"/>
               </w:rPr>
               <w:object w:dxaOrig="620" w:dyaOrig="340">
-                <v:shape id="_x0000_i1127" type="#_x0000_t75" style="width:31.5pt;height:17.25pt" o:ole="">
-                  <v:imagedata r:id="rId198" o:title=""/>
+                <v:shape id="_x0000_i1128" type="#_x0000_t75" style="width:31.5pt;height:17.25pt" o:ole="">
+                  <v:imagedata r:id="rId205" o:title=""/>
                 </v:shape>
-                <o:OLEObject Type="Embed" ProgID="Equation.DSMT4" ShapeID="_x0000_i1127" DrawAspect="Content" ObjectID="_1578839042" r:id="rId199"/>
-              </w:object>
-            </w:r>
-          </w:p>
-        </w:tc>
-        <w:tc>
-          <w:tcPr>
-            <w:tcW w:w="510" w:type="dxa"/>
-            <w:tcBorders>
-              <w:top w:val="single" w:sz="4" w:space="0" w:color="auto"/>
-            </w:tcBorders>
-            <w:vAlign w:val="center"/>
-          </w:tcPr>
-          <w:p>
-            <w:pPr>
-              <w:jc w:val="center"/>
-            </w:pPr>
-            <w:r>
-              <w:sym w:font="Wingdings" w:char="F0E0"/>
-            </w:r>
-          </w:p>
-        </w:tc>
-        <w:tc>
-          <w:tcPr>
-            <w:tcW w:w="851" w:type="dxa"/>
-            <w:tcBorders>
-              <w:top w:val="single" w:sz="4" w:space="0" w:color="auto"/>
-            </w:tcBorders>
-            <w:vAlign w:val="center"/>
-          </w:tcPr>
-          <w:p>
-            <w:pPr>
-              <w:jc w:val="center"/>
-            </w:pPr>
-            <w:r>
-              <w:rPr>
-                <w:position w:val="-12"/>
-              </w:rPr>
-              <w:object w:dxaOrig="520" w:dyaOrig="400">
-                <v:shape id="_x0000_i1128" type="#_x0000_t75" style="width:24.75pt;height:18.75pt" o:ole="">
-                  <v:imagedata r:id="rId200" o:title=""/>
-                </v:shape>
-                <o:OLEObject Type="Embed" ProgID="Equation.DSMT4" ShapeID="_x0000_i1128" DrawAspect="Content" ObjectID="_1578839043" r:id="rId201"/>
+                <o:OLEObject Type="Embed" ProgID="Equation.DSMT4" ShapeID="_x0000_i1128" DrawAspect="Content" ObjectID="_1579012031" r:id="rId206"/>
               </w:object>
             </w:r>
           </w:p>
@@ -4482,9 +4591,51 @@
               </w:rPr>
               <w:object w:dxaOrig="520" w:dyaOrig="400">
                 <v:shape id="_x0000_i1129" type="#_x0000_t75" style="width:24.75pt;height:18.75pt" o:ole="">
-                  <v:imagedata r:id="rId202" o:title=""/>
+                  <v:imagedata r:id="rId207" o:title=""/>
                 </v:shape>
-                <o:OLEObject Type="Embed" ProgID="Equation.DSMT4" ShapeID="_x0000_i1129" DrawAspect="Content" ObjectID="_1578839044" r:id="rId203"/>
+                <o:OLEObject Type="Embed" ProgID="Equation.DSMT4" ShapeID="_x0000_i1129" DrawAspect="Content" ObjectID="_1579012032" r:id="rId208"/>
+              </w:object>
+            </w:r>
+          </w:p>
+        </w:tc>
+        <w:tc>
+          <w:tcPr>
+            <w:tcW w:w="510" w:type="dxa"/>
+            <w:tcBorders>
+              <w:top w:val="single" w:sz="4" w:space="0" w:color="auto"/>
+            </w:tcBorders>
+            <w:vAlign w:val="center"/>
+          </w:tcPr>
+          <w:p>
+            <w:pPr>
+              <w:jc w:val="center"/>
+            </w:pPr>
+            <w:r>
+              <w:sym w:font="Wingdings" w:char="F0E0"/>
+            </w:r>
+          </w:p>
+        </w:tc>
+        <w:tc>
+          <w:tcPr>
+            <w:tcW w:w="851" w:type="dxa"/>
+            <w:tcBorders>
+              <w:top w:val="single" w:sz="4" w:space="0" w:color="auto"/>
+            </w:tcBorders>
+            <w:vAlign w:val="center"/>
+          </w:tcPr>
+          <w:p>
+            <w:pPr>
+              <w:jc w:val="center"/>
+            </w:pPr>
+            <w:r>
+              <w:rPr>
+                <w:position w:val="-12"/>
+              </w:rPr>
+              <w:object w:dxaOrig="520" w:dyaOrig="400">
+                <v:shape id="_x0000_i1130" type="#_x0000_t75" style="width:24.75pt;height:18.75pt" o:ole="">
+                  <v:imagedata r:id="rId209" o:title=""/>
+                </v:shape>
+                <o:OLEObject Type="Embed" ProgID="Equation.DSMT4" ShapeID="_x0000_i1130" DrawAspect="Content" ObjectID="_1579012033" r:id="rId210"/>
               </w:object>
             </w:r>
           </w:p>
@@ -4523,16 +4674,578 @@
                 <w:position w:val="-12"/>
               </w:rPr>
               <w:object w:dxaOrig="480" w:dyaOrig="400">
-                <v:shape id="_x0000_i1130" type="#_x0000_t75" style="width:22.5pt;height:18.75pt" o:ole="">
-                  <v:imagedata r:id="rId204" o:title=""/>
+                <v:shape id="_x0000_i1131" type="#_x0000_t75" style="width:22.5pt;height:18.75pt" o:ole="">
+                  <v:imagedata r:id="rId211" o:title=""/>
                 </v:shape>
-                <o:OLEObject Type="Embed" ProgID="Equation.DSMT4" ShapeID="_x0000_i1130" DrawAspect="Content" ObjectID="_1578839045" r:id="rId205"/>
+                <o:OLEObject Type="Embed" ProgID="Equation.DSMT4" ShapeID="_x0000_i1131" DrawAspect="Content" ObjectID="_1579012034" r:id="rId212"/>
               </w:object>
             </w:r>
           </w:p>
         </w:tc>
       </w:tr>
     </w:tbl>
+    <w:p>
+      <w:pPr>
+        <w:pStyle w:val="2"/>
+        <w:numPr>
+          <w:ilvl w:val="0"/>
+          <w:numId w:val="1"/>
+        </w:numPr>
+      </w:pPr>
+      <w:r>
+        <w:rPr>
+          <w:rFonts w:hint="eastAsia"/>
+        </w:rPr>
+        <w:t>最小中值</w:t>
+      </w:r>
+      <w:r>
+        <w:rPr>
+          <w:rFonts w:hint="eastAsia"/>
+        </w:rPr>
+        <w:t>法</w:t>
+      </w:r>
+      <w:r>
+        <w:rPr>
+          <w:rFonts w:hint="eastAsia"/>
+        </w:rPr>
+        <w:t>（</w:t>
+      </w:r>
+      <w:r>
+        <w:rPr>
+          <w:rFonts w:hint="eastAsia"/>
+        </w:rPr>
+        <w:t>LMedS</w:t>
+      </w:r>
+      <w:r>
+        <w:rPr>
+          <w:rFonts w:hint="eastAsia"/>
+        </w:rPr>
+        <w:t>）</w:t>
+      </w:r>
+    </w:p>
+    <w:p>
+      <w:r>
+        <w:t>《</w:t>
+      </w:r>
+      <w:r>
+        <w:t>Robust Statistical Methods for Securing Wireless Localization in Sensor Networks</w:t>
+      </w:r>
+      <w:r>
+        <w:t>》</w:t>
+      </w:r>
+    </w:p>
+    <w:p>
+      <w:r>
+        <w:rPr>
+          <w:rFonts w:hint="eastAsia"/>
+        </w:rPr>
+        <w:t>方法过程：</w:t>
+      </w:r>
+    </w:p>
+    <w:p>
+      <w:pPr>
+        <w:pStyle w:val="a7"/>
+        <w:numPr>
+          <w:ilvl w:val="0"/>
+          <w:numId w:val="19"/>
+        </w:numPr>
+        <w:ind w:firstLineChars="0"/>
+      </w:pPr>
+      <w:r>
+        <w:rPr>
+          <w:rFonts w:hint="eastAsia"/>
+        </w:rPr>
+        <w:t>取子集大小为</w:t>
+      </w:r>
+      <w:r>
+        <w:rPr>
+          <w:position w:val="-6"/>
+        </w:rPr>
+        <w:object w:dxaOrig="560" w:dyaOrig="279">
+          <v:shape id="_x0000_i1132" type="#_x0000_t75" style="width:27.75pt;height:14.25pt" o:ole="">
+            <v:imagedata r:id="rId213" o:title=""/>
+          </v:shape>
+          <o:OLEObject Type="Embed" ProgID="Equation.DSMT4" ShapeID="_x0000_i1132" DrawAspect="Content" ObjectID="_1579012035" r:id="rId214"/>
+        </w:object>
+      </w:r>
+      <w:r>
+        <w:rPr>
+          <w:rFonts w:hint="eastAsia"/>
+        </w:rPr>
+        <w:t>（</w:t>
+      </w:r>
+      <w:r>
+        <w:rPr>
+          <w:rFonts w:hint="eastAsia"/>
+        </w:rPr>
+        <w:t>4</w:t>
+      </w:r>
+      <w:r>
+        <w:rPr>
+          <w:rFonts w:hint="eastAsia"/>
+        </w:rPr>
+        <w:t>个</w:t>
+      </w:r>
+      <w:r>
+        <w:rPr>
+          <w:rFonts w:hint="eastAsia"/>
+        </w:rPr>
+        <w:t>sensor</w:t>
+      </w:r>
+      <w:r>
+        <w:rPr>
+          <w:rFonts w:hint="eastAsia"/>
+        </w:rPr>
+        <w:t>的测距值）；</w:t>
+      </w:r>
+    </w:p>
+    <w:p>
+      <w:pPr>
+        <w:pStyle w:val="a7"/>
+        <w:numPr>
+          <w:ilvl w:val="0"/>
+          <w:numId w:val="19"/>
+        </w:numPr>
+        <w:ind w:firstLineChars="0"/>
+      </w:pPr>
+      <w:r>
+        <w:rPr>
+          <w:rFonts w:hint="eastAsia"/>
+        </w:rPr>
+        <w:t>设定子集数</w:t>
+      </w:r>
+      <w:r>
+        <w:rPr>
+          <w:position w:val="-32"/>
+        </w:rPr>
+        <w:object w:dxaOrig="2140" w:dyaOrig="760">
+          <v:shape id="_x0000_i1133" type="#_x0000_t75" style="width:107.25pt;height:38.25pt" o:ole="">
+            <v:imagedata r:id="rId215" o:title=""/>
+          </v:shape>
+          <o:OLEObject Type="Embed" ProgID="Equation.DSMT4" ShapeID="_x0000_i1133" DrawAspect="Content" ObjectID="_1579012036" r:id="rId216"/>
+        </w:object>
+      </w:r>
+      <w:r>
+        <w:t>；</w:t>
+      </w:r>
+    </w:p>
+    <w:p>
+      <w:pPr>
+        <w:pStyle w:val="a7"/>
+        <w:numPr>
+          <w:ilvl w:val="0"/>
+          <w:numId w:val="19"/>
+        </w:numPr>
+        <w:ind w:firstLineChars="0"/>
+      </w:pPr>
+      <w:r>
+        <w:rPr>
+          <w:rFonts w:hint="eastAsia"/>
+        </w:rPr>
+        <w:t>在所有</w:t>
+      </w:r>
+      <w:r>
+        <w:rPr>
+          <w:rFonts w:hint="eastAsia"/>
+        </w:rPr>
+        <w:t>sen</w:t>
+      </w:r>
+      <w:r>
+        <w:t>sor</w:t>
+      </w:r>
+      <w:r>
+        <w:rPr>
+          <w:rFonts w:hint="eastAsia"/>
+        </w:rPr>
+        <w:t>中随机取子集大小为</w:t>
+      </w:r>
+      <w:r>
+        <w:rPr>
+          <w:rFonts w:hint="eastAsia"/>
+          <w:i/>
+        </w:rPr>
+        <w:t>n</w:t>
+      </w:r>
+      <w:r>
+        <w:t>的</w:t>
+      </w:r>
+      <w:r>
+        <w:rPr>
+          <w:rFonts w:hint="eastAsia"/>
+          <w:i/>
+        </w:rPr>
+        <w:t>M</w:t>
+      </w:r>
+      <w:r>
+        <w:rPr>
+          <w:rFonts w:hint="eastAsia"/>
+        </w:rPr>
+        <w:t>个子集。</w:t>
+      </w:r>
+      <w:r>
+        <w:rPr>
+          <w:rFonts w:hint="eastAsia"/>
+        </w:rPr>
+        <w:t>每一子集中计算</w:t>
+      </w:r>
+      <w:r>
+        <w:rPr>
+          <w:position w:val="-14"/>
+        </w:rPr>
+        <w:object w:dxaOrig="820" w:dyaOrig="400">
+          <v:shape id="_x0000_i1134" type="#_x0000_t75" style="width:41.25pt;height:20.25pt" o:ole="">
+            <v:imagedata r:id="rId217" o:title=""/>
+          </v:shape>
+          <o:OLEObject Type="Embed" ProgID="Equation.DSMT4" ShapeID="_x0000_i1134" DrawAspect="Content" ObjectID="_1579012037" r:id="rId218"/>
+        </w:object>
+      </w:r>
+      <w:r>
+        <w:rPr>
+          <w:rFonts w:hint="eastAsia"/>
+        </w:rPr>
+        <w:t>及各方程残差</w:t>
+      </w:r>
+      <w:r>
+        <w:rPr>
+          <w:position w:val="-14"/>
+        </w:rPr>
+        <w:object w:dxaOrig="220" w:dyaOrig="380">
+          <v:shape id="_x0000_i1135" type="#_x0000_t75" style="width:11.25pt;height:18.75pt" o:ole="">
+            <v:imagedata r:id="rId219" o:title=""/>
+          </v:shape>
+          <o:OLEObject Type="Embed" ProgID="Equation.DSMT4" ShapeID="_x0000_i1135" DrawAspect="Content" ObjectID="_1579012038" r:id="rId220"/>
+        </w:object>
+      </w:r>
+      <w:r>
+        <w:rPr>
+          <w:rFonts w:hint="eastAsia"/>
+        </w:rPr>
+        <w:t>的中值，</w:t>
+      </w:r>
+      <w:r>
+        <w:rPr>
+          <w:position w:val="-10"/>
+        </w:rPr>
+        <w:object w:dxaOrig="1180" w:dyaOrig="320">
+          <v:shape id="_x0000_i1136" type="#_x0000_t75" style="width:59.25pt;height:15.75pt" o:ole="">
+            <v:imagedata r:id="rId221" o:title=""/>
+          </v:shape>
+          <o:OLEObject Type="Embed" ProgID="Equation.DSMT4" ShapeID="_x0000_i1136" DrawAspect="Content" ObjectID="_1579012039" r:id="rId222"/>
+        </w:object>
+      </w:r>
+      <w:r>
+        <w:t>为</w:t>
+      </w:r>
+      <w:r>
+        <w:rPr>
+          <w:rFonts w:hint="eastAsia"/>
+        </w:rPr>
+        <w:t>s</w:t>
+      </w:r>
+      <w:r>
+        <w:t>ensor</w:t>
+      </w:r>
+      <w:r>
+        <w:t>的</w:t>
+      </w:r>
+      <w:r>
+        <w:rPr>
+          <w:rFonts w:hint="eastAsia"/>
+        </w:rPr>
+        <w:t>下标，</w:t>
+      </w:r>
+      <w:r>
+        <w:rPr>
+          <w:position w:val="-10"/>
+        </w:rPr>
+        <w:object w:dxaOrig="1280" w:dyaOrig="320">
+          <v:shape id="_x0000_i1137" type="#_x0000_t75" style="width:63.75pt;height:15.75pt" o:ole="">
+            <v:imagedata r:id="rId223" o:title=""/>
+          </v:shape>
+          <o:OLEObject Type="Embed" ProgID="Equation.DSMT4" ShapeID="_x0000_i1137" DrawAspect="Content" ObjectID="_1579012040" r:id="rId224"/>
+        </w:object>
+      </w:r>
+      <w:r>
+        <w:rPr>
+          <w:rFonts w:hint="eastAsia"/>
+        </w:rPr>
+        <w:t>为</w:t>
+      </w:r>
+      <w:r>
+        <w:rPr>
+          <w:rFonts w:hint="eastAsia"/>
+        </w:rPr>
+        <w:t>子集</w:t>
+      </w:r>
+      <w:r>
+        <w:rPr>
+          <w:rFonts w:hint="eastAsia"/>
+        </w:rPr>
+        <w:t>的下标</w:t>
+      </w:r>
+      <w:r>
+        <w:rPr>
+          <w:rFonts w:hint="eastAsia"/>
+        </w:rPr>
+        <w:t>；</w:t>
+      </w:r>
+    </w:p>
+    <w:p>
+      <w:pPr>
+        <w:pStyle w:val="a7"/>
+        <w:numPr>
+          <w:ilvl w:val="0"/>
+          <w:numId w:val="19"/>
+        </w:numPr>
+        <w:ind w:firstLineChars="0"/>
+      </w:pPr>
+      <w:r>
+        <w:rPr>
+          <w:rFonts w:hint="eastAsia"/>
+        </w:rPr>
+        <w:t>设</w:t>
+      </w:r>
+      <w:r>
+        <w:rPr>
+          <w:position w:val="-16"/>
+        </w:rPr>
+        <w:object w:dxaOrig="2240" w:dyaOrig="440">
+          <v:shape id="_x0000_i1138" type="#_x0000_t75" style="width:111.75pt;height:21.75pt" o:ole="">
+            <v:imagedata r:id="rId225" o:title=""/>
+          </v:shape>
+          <o:OLEObject Type="Embed" ProgID="Equation.DSMT4" ShapeID="_x0000_i1138" DrawAspect="Content" ObjectID="_1579012041" r:id="rId226"/>
+        </w:object>
+      </w:r>
+      <w:r>
+        <w:t>，</w:t>
+      </w:r>
+      <w:r>
+        <w:rPr>
+          <w:rFonts w:hint="eastAsia"/>
+        </w:rPr>
+        <w:t>求得的</w:t>
+      </w:r>
+      <w:r>
+        <w:rPr>
+          <w:position w:val="-14"/>
+        </w:rPr>
+        <w:object w:dxaOrig="900" w:dyaOrig="400">
+          <v:shape id="_x0000_i1139" type="#_x0000_t75" style="width:45pt;height:20.25pt" o:ole="">
+            <v:imagedata r:id="rId227" o:title=""/>
+          </v:shape>
+          <o:OLEObject Type="Embed" ProgID="Equation.DSMT4" ShapeID="_x0000_i1139" DrawAspect="Content" ObjectID="_1579012042" r:id="rId228"/>
+        </w:object>
+      </w:r>
+      <w:r>
+        <w:rPr>
+          <w:rFonts w:hint="eastAsia"/>
+        </w:rPr>
+        <w:t>为最小中值</w:t>
+      </w:r>
+      <w:r>
+        <w:rPr>
+          <w:rFonts w:hint="eastAsia"/>
+        </w:rPr>
+        <w:t>误差的估计点，</w:t>
+      </w:r>
+      <w:r>
+        <w:rPr>
+          <w:position w:val="-16"/>
+        </w:rPr>
+        <w:object w:dxaOrig="440" w:dyaOrig="440">
+          <v:shape id="_x0000_i1140" type="#_x0000_t75" style="width:21.75pt;height:21.75pt" o:ole="">
+            <v:imagedata r:id="rId229" o:title=""/>
+          </v:shape>
+          <o:OLEObject Type="Embed" ProgID="Equation.DSMT4" ShapeID="_x0000_i1140" DrawAspect="Content" ObjectID="_1579012043" r:id="rId230"/>
+        </w:object>
+      </w:r>
+      <w:r>
+        <w:rPr>
+          <w:rFonts w:hint="eastAsia"/>
+        </w:rPr>
+        <w:t>为对应的残差；</w:t>
+      </w:r>
+    </w:p>
+    <w:p>
+      <w:pPr>
+        <w:pStyle w:val="a7"/>
+        <w:numPr>
+          <w:ilvl w:val="0"/>
+          <w:numId w:val="19"/>
+        </w:numPr>
+        <w:ind w:firstLineChars="0"/>
+      </w:pPr>
+      <w:r>
+        <w:rPr>
+          <w:rFonts w:hint="eastAsia"/>
+        </w:rPr>
+        <w:t>计算</w:t>
+      </w:r>
+      <w:r>
+        <w:rPr>
+          <w:position w:val="-28"/>
+        </w:rPr>
+        <w:object w:dxaOrig="3159" w:dyaOrig="680">
+          <v:shape id="_x0000_i1141" type="#_x0000_t75" style="width:158.25pt;height:33.75pt" o:ole="">
+            <v:imagedata r:id="rId231" o:title=""/>
+          </v:shape>
+          <o:OLEObject Type="Embed" ProgID="Equation.DSMT4" ShapeID="_x0000_i1141" DrawAspect="Content" ObjectID="_1579012044" r:id="rId232"/>
+        </w:object>
+      </w:r>
+      <w:r>
+        <w:t>；</w:t>
+      </w:r>
+    </w:p>
+    <w:p>
+      <w:pPr>
+        <w:pStyle w:val="a7"/>
+        <w:numPr>
+          <w:ilvl w:val="0"/>
+          <w:numId w:val="19"/>
+        </w:numPr>
+        <w:ind w:firstLineChars="0"/>
+      </w:pPr>
+      <w:r>
+        <w:rPr>
+          <w:rFonts w:hint="eastAsia"/>
+        </w:rPr>
+        <w:t>计算</w:t>
+      </w:r>
+      <w:r>
+        <w:rPr>
+          <w:position w:val="-52"/>
+        </w:rPr>
+        <w:object w:dxaOrig="1939" w:dyaOrig="1160">
+          <v:shape id="_x0000_i1142" type="#_x0000_t75" style="width:96.75pt;height:57.75pt" o:ole="">
+            <v:imagedata r:id="rId233" o:title=""/>
+          </v:shape>
+          <o:OLEObject Type="Embed" ProgID="Equation.DSMT4" ShapeID="_x0000_i1142" DrawAspect="Content" ObjectID="_1579012045" r:id="rId234"/>
+        </w:object>
+      </w:r>
+      <w:r>
+        <w:t>，</w:t>
+      </w:r>
+      <w:r>
+        <w:rPr>
+          <w:rFonts w:hint="eastAsia"/>
+        </w:rPr>
+        <w:t>其中</w:t>
+      </w:r>
+      <w:r>
+        <w:rPr>
+          <w:position w:val="-16"/>
+        </w:rPr>
+        <w:object w:dxaOrig="3040" w:dyaOrig="520">
+          <v:shape id="_x0000_i1143" type="#_x0000_t75" style="width:152.25pt;height:26.25pt" o:ole="">
+            <v:imagedata r:id="rId235" o:title=""/>
+          </v:shape>
+          <o:OLEObject Type="Embed" ProgID="Equation.DSMT4" ShapeID="_x0000_i1143" DrawAspect="Content" ObjectID="_1579012046" r:id="rId236"/>
+        </w:object>
+      </w:r>
+      <w:r>
+        <w:t>，</w:t>
+      </w:r>
+      <w:r>
+        <w:rPr>
+          <w:rFonts w:hint="eastAsia"/>
+        </w:rPr>
+        <w:t>门限</w:t>
+      </w:r>
+      <w:r>
+        <w:rPr>
+          <w:position w:val="-6"/>
+        </w:rPr>
+        <w:object w:dxaOrig="220" w:dyaOrig="279">
+          <v:shape id="_x0000_i1144" type="#_x0000_t75" style="width:11.25pt;height:14.25pt" o:ole="">
+            <v:imagedata r:id="rId237" o:title=""/>
+          </v:shape>
+          <o:OLEObject Type="Embed" ProgID="Equation.DSMT4" ShapeID="_x0000_i1144" DrawAspect="Content" ObjectID="_1579012047" r:id="rId238"/>
+        </w:object>
+      </w:r>
+      <w:r>
+        <w:rPr>
+          <w:rFonts w:hint="eastAsia"/>
+        </w:rPr>
+        <w:t>为经验值</w:t>
+      </w:r>
+      <w:r>
+        <w:t>；</w:t>
+      </w:r>
+    </w:p>
+    <w:p>
+      <w:pPr>
+        <w:pStyle w:val="a7"/>
+        <w:numPr>
+          <w:ilvl w:val="0"/>
+          <w:numId w:val="19"/>
+        </w:numPr>
+        <w:ind w:firstLineChars="0"/>
+      </w:pPr>
+      <w:r>
+        <w:rPr>
+          <w:rFonts w:hint="eastAsia"/>
+        </w:rPr>
+        <w:t>在全部</w:t>
+      </w:r>
+      <w:r>
+        <w:rPr>
+          <w:rFonts w:hint="eastAsia"/>
+        </w:rPr>
+        <w:t>sensor</w:t>
+      </w:r>
+      <w:r>
+        <w:rPr>
+          <w:rFonts w:hint="eastAsia"/>
+        </w:rPr>
+        <w:t>中加入</w:t>
+      </w:r>
+      <w:r>
+        <w:rPr>
+          <w:position w:val="-12"/>
+        </w:rPr>
+        <w:object w:dxaOrig="279" w:dyaOrig="360">
+          <v:shape id="_x0000_i1145" type="#_x0000_t75" style="width:14.25pt;height:18pt" o:ole="">
+            <v:imagedata r:id="rId239" o:title=""/>
+          </v:shape>
+          <o:OLEObject Type="Embed" ProgID="Equation.DSMT4" ShapeID="_x0000_i1145" DrawAspect="Content" ObjectID="_1579012048" r:id="rId240"/>
+        </w:object>
+      </w:r>
+      <w:r>
+        <w:t>，</w:t>
+      </w:r>
+      <w:r>
+        <w:rPr>
+          <w:rFonts w:hint="eastAsia"/>
+        </w:rPr>
+        <w:t>并用</w:t>
+      </w:r>
+      <w:r>
+        <w:rPr>
+          <w:rFonts w:hint="eastAsia"/>
+        </w:rPr>
+        <w:t>LS</w:t>
+      </w:r>
+      <w:r>
+        <w:rPr>
+          <w:rFonts w:hint="eastAsia"/>
+        </w:rPr>
+        <w:t>法计算得最终</w:t>
+      </w:r>
+      <w:r>
+        <w:rPr>
+          <w:position w:val="-14"/>
+        </w:rPr>
+        <w:object w:dxaOrig="780" w:dyaOrig="400">
+          <v:shape id="_x0000_i1146" type="#_x0000_t75" style="width:39pt;height:20.25pt" o:ole="">
+            <v:imagedata r:id="rId241" o:title=""/>
+          </v:shape>
+          <o:OLEObject Type="Embed" ProgID="Equation.DSMT4" ShapeID="_x0000_i1146" DrawAspect="Content" ObjectID="_1579012049" r:id="rId242"/>
+        </w:object>
+      </w:r>
+      <w:r>
+        <w:t>。</w:t>
+      </w:r>
+    </w:p>
     <w:p/>
     <w:p>
       <w:r>
@@ -4653,10 +5366,10 @@
           <w:position w:val="-14"/>
         </w:rPr>
         <w:object w:dxaOrig="2000" w:dyaOrig="400">
-          <v:shape id="_x0000_i1131" type="#_x0000_t75" style="width:99.75pt;height:20.25pt" o:ole="">
-            <v:imagedata r:id="rId206" o:title=""/>
-          </v:shape>
-          <o:OLEObject Type="Embed" ProgID="Equation.DSMT4" ShapeID="_x0000_i1131" DrawAspect="Content" ObjectID="_1578839046" r:id="rId207"/>
+          <v:shape id="_x0000_i1147" type="#_x0000_t75" style="width:99.75pt;height:20.25pt" o:ole="">
+            <v:imagedata r:id="rId243" o:title=""/>
+          </v:shape>
+          <o:OLEObject Type="Embed" ProgID="Equation.DSMT4" ShapeID="_x0000_i1147" DrawAspect="Content" ObjectID="_1579012050" r:id="rId244"/>
         </w:object>
       </w:r>
       <w:r>
@@ -4683,10 +5396,10 @@
           <w:position w:val="-14"/>
         </w:rPr>
         <w:object w:dxaOrig="400" w:dyaOrig="380">
-          <v:shape id="_x0000_i1132" type="#_x0000_t75" style="width:20.25pt;height:18.75pt" o:ole="">
-            <v:imagedata r:id="rId208" o:title=""/>
-          </v:shape>
-          <o:OLEObject Type="Embed" ProgID="Equation.DSMT4" ShapeID="_x0000_i1132" DrawAspect="Content" ObjectID="_1578839047" r:id="rId209"/>
+          <v:shape id="_x0000_i1148" type="#_x0000_t75" style="width:20.25pt;height:18.75pt" o:ole="">
+            <v:imagedata r:id="rId245" o:title=""/>
+          </v:shape>
+          <o:OLEObject Type="Embed" ProgID="Equation.DSMT4" ShapeID="_x0000_i1148" DrawAspect="Content" ObjectID="_1579012051" r:id="rId246"/>
         </w:object>
       </w:r>
       <w:r>
@@ -4713,10 +5426,10 @@
           <w:position w:val="-14"/>
         </w:rPr>
         <w:object w:dxaOrig="1100" w:dyaOrig="380">
-          <v:shape id="_x0000_i1133" type="#_x0000_t75" style="width:54.75pt;height:18.75pt" o:ole="">
-            <v:imagedata r:id="rId210" o:title=""/>
-          </v:shape>
-          <o:OLEObject Type="Embed" ProgID="Equation.DSMT4" ShapeID="_x0000_i1133" DrawAspect="Content" ObjectID="_1578839048" r:id="rId211"/>
+          <v:shape id="_x0000_i1149" type="#_x0000_t75" style="width:54.75pt;height:18.75pt" o:ole="">
+            <v:imagedata r:id="rId247" o:title=""/>
+          </v:shape>
+          <o:OLEObject Type="Embed" ProgID="Equation.DSMT4" ShapeID="_x0000_i1149" DrawAspect="Content" ObjectID="_1579012052" r:id="rId248"/>
         </w:object>
       </w:r>
       <w:r>
@@ -4727,10 +5440,10 @@
           <w:position w:val="-14"/>
         </w:rPr>
         <w:object w:dxaOrig="820" w:dyaOrig="380">
-          <v:shape id="_x0000_i1134" type="#_x0000_t75" style="width:41.25pt;height:18.75pt" o:ole="">
-            <v:imagedata r:id="rId212" o:title=""/>
-          </v:shape>
-          <o:OLEObject Type="Embed" ProgID="Equation.DSMT4" ShapeID="_x0000_i1134" DrawAspect="Content" ObjectID="_1578839049" r:id="rId213"/>
+          <v:shape id="_x0000_i1150" type="#_x0000_t75" style="width:41.25pt;height:18.75pt" o:ole="">
+            <v:imagedata r:id="rId249" o:title=""/>
+          </v:shape>
+          <o:OLEObject Type="Embed" ProgID="Equation.DSMT4" ShapeID="_x0000_i1150" DrawAspect="Content" ObjectID="_1579012053" r:id="rId250"/>
         </w:object>
       </w:r>
       <w:r>
@@ -4741,10 +5454,10 @@
           <w:position w:val="-12"/>
         </w:rPr>
         <w:object w:dxaOrig="1120" w:dyaOrig="360">
-          <v:shape id="_x0000_i1135" type="#_x0000_t75" style="width:56.25pt;height:18pt" o:ole="">
-            <v:imagedata r:id="rId214" o:title=""/>
-          </v:shape>
-          <o:OLEObject Type="Embed" ProgID="Equation.DSMT4" ShapeID="_x0000_i1135" DrawAspect="Content" ObjectID="_1578839050" r:id="rId215"/>
+          <v:shape id="_x0000_i1151" type="#_x0000_t75" style="width:56.25pt;height:18pt" o:ole="">
+            <v:imagedata r:id="rId251" o:title=""/>
+          </v:shape>
+          <o:OLEObject Type="Embed" ProgID="Equation.DSMT4" ShapeID="_x0000_i1151" DrawAspect="Content" ObjectID="_1579012054" r:id="rId252"/>
         </w:object>
       </w:r>
       <w:r>
@@ -4758,10 +5471,10 @@
           <w:position w:val="-18"/>
         </w:rPr>
         <w:object w:dxaOrig="2000" w:dyaOrig="520">
-          <v:shape id="_x0000_i1136" type="#_x0000_t75" style="width:99.75pt;height:26.25pt" o:ole="">
-            <v:imagedata r:id="rId216" o:title=""/>
-          </v:shape>
-          <o:OLEObject Type="Embed" ProgID="Equation.DSMT4" ShapeID="_x0000_i1136" DrawAspect="Content" ObjectID="_1578839051" r:id="rId217"/>
+          <v:shape id="_x0000_i1152" type="#_x0000_t75" style="width:99.75pt;height:26.25pt" o:ole="">
+            <v:imagedata r:id="rId253" o:title=""/>
+          </v:shape>
+          <o:OLEObject Type="Embed" ProgID="Equation.DSMT4" ShapeID="_x0000_i1152" DrawAspect="Content" ObjectID="_1579012055" r:id="rId254"/>
         </w:object>
       </w:r>
       <w:r>
@@ -4788,10 +5501,10 @@
           <w:position w:val="-14"/>
         </w:rPr>
         <w:object w:dxaOrig="1100" w:dyaOrig="380">
-          <v:shape id="_x0000_i1137" type="#_x0000_t75" style="width:54.75pt;height:18.75pt" o:ole="">
-            <v:imagedata r:id="rId210" o:title=""/>
-          </v:shape>
-          <o:OLEObject Type="Embed" ProgID="Equation.DSMT4" ShapeID="_x0000_i1137" DrawAspect="Content" ObjectID="_1578839052" r:id="rId218"/>
+          <v:shape id="_x0000_i1153" type="#_x0000_t75" style="width:54.75pt;height:18.75pt" o:ole="">
+            <v:imagedata r:id="rId247" o:title=""/>
+          </v:shape>
+          <o:OLEObject Type="Embed" ProgID="Equation.DSMT4" ShapeID="_x0000_i1153" DrawAspect="Content" ObjectID="_1579012056" r:id="rId255"/>
         </w:object>
       </w:r>
       <w:r>
@@ -4802,10 +5515,10 @@
           <w:position w:val="-14"/>
         </w:rPr>
         <w:object w:dxaOrig="820" w:dyaOrig="380">
-          <v:shape id="_x0000_i1138" type="#_x0000_t75" style="width:41.25pt;height:18.75pt" o:ole="">
-            <v:imagedata r:id="rId212" o:title=""/>
-          </v:shape>
-          <o:OLEObject Type="Embed" ProgID="Equation.DSMT4" ShapeID="_x0000_i1138" DrawAspect="Content" ObjectID="_1578839053" r:id="rId219"/>
+          <v:shape id="_x0000_i1154" type="#_x0000_t75" style="width:41.25pt;height:18.75pt" o:ole="">
+            <v:imagedata r:id="rId249" o:title=""/>
+          </v:shape>
+          <o:OLEObject Type="Embed" ProgID="Equation.DSMT4" ShapeID="_x0000_i1154" DrawAspect="Content" ObjectID="_1579012057" r:id="rId256"/>
         </w:object>
       </w:r>
       <w:r>
@@ -4816,10 +5529,10 @@
           <w:position w:val="-12"/>
         </w:rPr>
         <w:object w:dxaOrig="1100" w:dyaOrig="360">
-          <v:shape id="_x0000_i1139" type="#_x0000_t75" style="width:54.75pt;height:18pt" o:ole="">
-            <v:imagedata r:id="rId220" o:title=""/>
-          </v:shape>
-          <o:OLEObject Type="Embed" ProgID="Equation.DSMT4" ShapeID="_x0000_i1139" DrawAspect="Content" ObjectID="_1578839054" r:id="rId221"/>
+          <v:shape id="_x0000_i1155" type="#_x0000_t75" style="width:54.75pt;height:18pt" o:ole="">
+            <v:imagedata r:id="rId257" o:title=""/>
+          </v:shape>
+          <o:OLEObject Type="Embed" ProgID="Equation.DSMT4" ShapeID="_x0000_i1155" DrawAspect="Content" ObjectID="_1579012058" r:id="rId258"/>
         </w:object>
       </w:r>
       <w:r>
@@ -4833,10 +5546,10 @@
           <w:position w:val="-44"/>
         </w:rPr>
         <w:object w:dxaOrig="1860" w:dyaOrig="820">
-          <v:shape id="_x0000_i1140" type="#_x0000_t75" style="width:93pt;height:41.25pt" o:ole="">
-            <v:imagedata r:id="rId222" o:title=""/>
-          </v:shape>
-          <o:OLEObject Type="Embed" ProgID="Equation.DSMT4" ShapeID="_x0000_i1140" DrawAspect="Content" ObjectID="_1578839055" r:id="rId223"/>
+          <v:shape id="_x0000_i1156" type="#_x0000_t75" style="width:93pt;height:41.25pt" o:ole="">
+            <v:imagedata r:id="rId259" o:title=""/>
+          </v:shape>
+          <o:OLEObject Type="Embed" ProgID="Equation.DSMT4" ShapeID="_x0000_i1156" DrawAspect="Content" ObjectID="_1579012059" r:id="rId260"/>
         </w:object>
       </w:r>
       <w:r>
@@ -4863,10 +5576,10 @@
           <w:position w:val="-14"/>
         </w:rPr>
         <w:object w:dxaOrig="1100" w:dyaOrig="380">
-          <v:shape id="_x0000_i1141" type="#_x0000_t75" style="width:54.75pt;height:18.75pt" o:ole="">
-            <v:imagedata r:id="rId210" o:title=""/>
-          </v:shape>
-          <o:OLEObject Type="Embed" ProgID="Equation.DSMT4" ShapeID="_x0000_i1141" DrawAspect="Content" ObjectID="_1578839056" r:id="rId224"/>
+          <v:shape id="_x0000_i1157" type="#_x0000_t75" style="width:54.75pt;height:18.75pt" o:ole="">
+            <v:imagedata r:id="rId247" o:title=""/>
+          </v:shape>
+          <o:OLEObject Type="Embed" ProgID="Equation.DSMT4" ShapeID="_x0000_i1157" DrawAspect="Content" ObjectID="_1579012060" r:id="rId261"/>
         </w:object>
       </w:r>
       <w:r>
@@ -4877,10 +5590,10 @@
           <w:position w:val="-14"/>
         </w:rPr>
         <w:object w:dxaOrig="840" w:dyaOrig="380">
-          <v:shape id="_x0000_i1142" type="#_x0000_t75" style="width:42pt;height:18.75pt" o:ole="">
-            <v:imagedata r:id="rId225" o:title=""/>
-          </v:shape>
-          <o:OLEObject Type="Embed" ProgID="Equation.DSMT4" ShapeID="_x0000_i1142" DrawAspect="Content" ObjectID="_1578839057" r:id="rId226"/>
+          <v:shape id="_x0000_i1158" type="#_x0000_t75" style="width:42pt;height:18.75pt" o:ole="">
+            <v:imagedata r:id="rId262" o:title=""/>
+          </v:shape>
+          <o:OLEObject Type="Embed" ProgID="Equation.DSMT4" ShapeID="_x0000_i1158" DrawAspect="Content" ObjectID="_1579012061" r:id="rId263"/>
         </w:object>
       </w:r>
       <w:r>
@@ -4894,10 +5607,10 @@
           <w:position w:val="-44"/>
         </w:rPr>
         <w:object w:dxaOrig="1860" w:dyaOrig="820">
-          <v:shape id="_x0000_i1143" type="#_x0000_t75" style="width:93pt;height:41.25pt" o:ole="">
-            <v:imagedata r:id="rId222" o:title=""/>
-          </v:shape>
-          <o:OLEObject Type="Embed" ProgID="Equation.DSMT4" ShapeID="_x0000_i1143" DrawAspect="Content" ObjectID="_1578839058" r:id="rId227"/>
+          <v:shape id="_x0000_i1159" type="#_x0000_t75" style="width:93pt;height:41.25pt" o:ole="">
+            <v:imagedata r:id="rId259" o:title=""/>
+          </v:shape>
+          <o:OLEObject Type="Embed" ProgID="Equation.DSMT4" ShapeID="_x0000_i1159" DrawAspect="Content" ObjectID="_1579012062" r:id="rId264"/>
         </w:object>
       </w:r>
       <w:r>
@@ -4924,10 +5637,10 @@
           <w:position w:val="-14"/>
         </w:rPr>
         <w:object w:dxaOrig="1100" w:dyaOrig="380">
-          <v:shape id="_x0000_i1144" type="#_x0000_t75" style="width:54.75pt;height:18.75pt" o:ole="">
-            <v:imagedata r:id="rId228" o:title=""/>
-          </v:shape>
-          <o:OLEObject Type="Embed" ProgID="Equation.DSMT4" ShapeID="_x0000_i1144" DrawAspect="Content" ObjectID="_1578839059" r:id="rId229"/>
+          <v:shape id="_x0000_i1160" type="#_x0000_t75" style="width:54.75pt;height:18.75pt" o:ole="">
+            <v:imagedata r:id="rId265" o:title=""/>
+          </v:shape>
+          <o:OLEObject Type="Embed" ProgID="Equation.DSMT4" ShapeID="_x0000_i1160" DrawAspect="Content" ObjectID="_1579012063" r:id="rId266"/>
         </w:object>
       </w:r>
       <w:r>
@@ -4944,10 +5657,10 @@
           <w:position w:val="-12"/>
         </w:rPr>
         <w:object w:dxaOrig="639" w:dyaOrig="360">
-          <v:shape id="_x0000_i1145" type="#_x0000_t75" style="width:32.25pt;height:18pt" o:ole="">
-            <v:imagedata r:id="rId230" o:title=""/>
-          </v:shape>
-          <o:OLEObject Type="Embed" ProgID="Equation.DSMT4" ShapeID="_x0000_i1145" DrawAspect="Content" ObjectID="_1578839060" r:id="rId231"/>
+          <v:shape id="_x0000_i1161" type="#_x0000_t75" style="width:32.25pt;height:18pt" o:ole="">
+            <v:imagedata r:id="rId267" o:title=""/>
+          </v:shape>
+          <o:OLEObject Type="Embed" ProgID="Equation.DSMT4" ShapeID="_x0000_i1161" DrawAspect="Content" ObjectID="_1579012064" r:id="rId268"/>
         </w:object>
       </w:r>
       <w:r>
@@ -5152,10 +5865,10 @@
           <w:position w:val="-6"/>
         </w:rPr>
         <w:object w:dxaOrig="220" w:dyaOrig="279">
-          <v:shape id="_x0000_i1146" type="#_x0000_t75" style="width:11.25pt;height:14.25pt" o:ole="">
-            <v:imagedata r:id="rId232" o:title=""/>
-          </v:shape>
-          <o:OLEObject Type="Embed" ProgID="Equation.DSMT4" ShapeID="_x0000_i1146" DrawAspect="Content" ObjectID="_1578839061" r:id="rId233"/>
+          <v:shape id="_x0000_i1162" type="#_x0000_t75" style="width:11.25pt;height:14.25pt" o:ole="">
+            <v:imagedata r:id="rId269" o:title=""/>
+          </v:shape>
+          <o:OLEObject Type="Embed" ProgID="Equation.DSMT4" ShapeID="_x0000_i1162" DrawAspect="Content" ObjectID="_1579012065" r:id="rId270"/>
         </w:object>
       </w:r>
       <w:r>
@@ -5247,10 +5960,10 @@
           <w:position w:val="-6"/>
         </w:rPr>
         <w:object w:dxaOrig="440" w:dyaOrig="220">
-          <v:shape id="_x0000_i1147" type="#_x0000_t75" style="width:21.75pt;height:11.25pt" o:ole="">
-            <v:imagedata r:id="rId234" o:title=""/>
-          </v:shape>
-          <o:OLEObject Type="Embed" ProgID="Equation.DSMT4" ShapeID="_x0000_i1147" DrawAspect="Content" ObjectID="_1578839062" r:id="rId235"/>
+          <v:shape id="_x0000_i1163" type="#_x0000_t75" style="width:21.75pt;height:11.25pt" o:ole="">
+            <v:imagedata r:id="rId271" o:title=""/>
+          </v:shape>
+          <o:OLEObject Type="Embed" ProgID="Equation.DSMT4" ShapeID="_x0000_i1163" DrawAspect="Content" ObjectID="_1579012066" r:id="rId272"/>
         </w:object>
       </w:r>
       <w:r>
@@ -5306,10 +6019,10 @@
           <w:position w:val="-12"/>
         </w:rPr>
         <w:object w:dxaOrig="820" w:dyaOrig="360">
-          <v:shape id="_x0000_i1148" type="#_x0000_t75" style="width:41.25pt;height:18pt" o:ole="">
-            <v:imagedata r:id="rId236" o:title=""/>
-          </v:shape>
-          <o:OLEObject Type="Embed" ProgID="Equation.DSMT4" ShapeID="_x0000_i1148" DrawAspect="Content" ObjectID="_1578839063" r:id="rId237"/>
+          <v:shape id="_x0000_i1164" type="#_x0000_t75" style="width:41.25pt;height:18pt" o:ole="">
+            <v:imagedata r:id="rId273" o:title=""/>
+          </v:shape>
+          <o:OLEObject Type="Embed" ProgID="Equation.DSMT4" ShapeID="_x0000_i1164" DrawAspect="Content" ObjectID="_1579012067" r:id="rId274"/>
         </w:object>
       </w:r>
       <w:r>
@@ -5320,10 +6033,10 @@
           <w:position w:val="-10"/>
         </w:rPr>
         <w:object w:dxaOrig="1100" w:dyaOrig="320">
-          <v:shape id="_x0000_i1149" type="#_x0000_t75" style="width:54.75pt;height:15.75pt" o:ole="">
-            <v:imagedata r:id="rId238" o:title=""/>
-          </v:shape>
-          <o:OLEObject Type="Embed" ProgID="Equation.DSMT4" ShapeID="_x0000_i1149" DrawAspect="Content" ObjectID="_1578839064" r:id="rId239"/>
+          <v:shape id="_x0000_i1165" type="#_x0000_t75" style="width:54.75pt;height:15.75pt" o:ole="">
+            <v:imagedata r:id="rId275" o:title=""/>
+          </v:shape>
+          <o:OLEObject Type="Embed" ProgID="Equation.DSMT4" ShapeID="_x0000_i1165" DrawAspect="Content" ObjectID="_1579012068" r:id="rId276"/>
         </w:object>
       </w:r>
       <w:r>
@@ -5334,10 +6047,10 @@
           <w:position w:val="-6"/>
         </w:rPr>
         <w:object w:dxaOrig="700" w:dyaOrig="279">
-          <v:shape id="_x0000_i1150" type="#_x0000_t75" style="width:35.25pt;height:14.25pt" o:ole="">
-            <v:imagedata r:id="rId240" o:title=""/>
-          </v:shape>
-          <o:OLEObject Type="Embed" ProgID="Equation.DSMT4" ShapeID="_x0000_i1150" DrawAspect="Content" ObjectID="_1578839065" r:id="rId241"/>
+          <v:shape id="_x0000_i1166" type="#_x0000_t75" style="width:35.25pt;height:14.25pt" o:ole="">
+            <v:imagedata r:id="rId277" o:title=""/>
+          </v:shape>
+          <o:OLEObject Type="Embed" ProgID="Equation.DSMT4" ShapeID="_x0000_i1166" DrawAspect="Content" ObjectID="_1579012069" r:id="rId278"/>
         </w:object>
       </w:r>
       <w:r>
@@ -5351,10 +6064,10 @@
           <w:position w:val="-6"/>
         </w:rPr>
         <w:object w:dxaOrig="200" w:dyaOrig="220">
-          <v:shape id="_x0000_i1151" type="#_x0000_t75" style="width:9.75pt;height:11.25pt" o:ole="">
-            <v:imagedata r:id="rId242" o:title=""/>
-          </v:shape>
-          <o:OLEObject Type="Embed" ProgID="Equation.DSMT4" ShapeID="_x0000_i1151" DrawAspect="Content" ObjectID="_1578839066" r:id="rId243"/>
+          <v:shape id="_x0000_i1167" type="#_x0000_t75" style="width:9.75pt;height:11.25pt" o:ole="">
+            <v:imagedata r:id="rId279" o:title=""/>
+          </v:shape>
+          <o:OLEObject Type="Embed" ProgID="Equation.DSMT4" ShapeID="_x0000_i1167" DrawAspect="Content" ObjectID="_1579012070" r:id="rId280"/>
         </w:object>
       </w:r>
       <w:r>
@@ -5380,10 +6093,10 @@
           <w:position w:val="-6"/>
         </w:rPr>
         <w:object w:dxaOrig="220" w:dyaOrig="279">
-          <v:shape id="_x0000_i1152" type="#_x0000_t75" style="width:11.25pt;height:14.25pt" o:ole="">
-            <v:imagedata r:id="rId244" o:title=""/>
-          </v:shape>
-          <o:OLEObject Type="Embed" ProgID="Equation.DSMT4" ShapeID="_x0000_i1152" DrawAspect="Content" ObjectID="_1578839067" r:id="rId245"/>
+          <v:shape id="_x0000_i1168" type="#_x0000_t75" style="width:11.25pt;height:14.25pt" o:ole="">
+            <v:imagedata r:id="rId281" o:title=""/>
+          </v:shape>
+          <o:OLEObject Type="Embed" ProgID="Equation.DSMT4" ShapeID="_x0000_i1168" DrawAspect="Content" ObjectID="_1579012071" r:id="rId282"/>
         </w:object>
       </w:r>
       <w:r>
@@ -5416,10 +6129,10 @@
           <w:position w:val="-14"/>
         </w:rPr>
         <w:object w:dxaOrig="1320" w:dyaOrig="380">
-          <v:shape id="_x0000_i1153" type="#_x0000_t75" style="width:66pt;height:18.75pt" o:ole="">
-            <v:imagedata r:id="rId246" o:title=""/>
-          </v:shape>
-          <o:OLEObject Type="Embed" ProgID="Equation.DSMT4" ShapeID="_x0000_i1153" DrawAspect="Content" ObjectID="_1578839068" r:id="rId247"/>
+          <v:shape id="_x0000_i1169" type="#_x0000_t75" style="width:66pt;height:18.75pt" o:ole="">
+            <v:imagedata r:id="rId283" o:title=""/>
+          </v:shape>
+          <o:OLEObject Type="Embed" ProgID="Equation.DSMT4" ShapeID="_x0000_i1169" DrawAspect="Content" ObjectID="_1579012072" r:id="rId284"/>
         </w:object>
       </w:r>
       <w:r>
@@ -5430,10 +6143,10 @@
           <w:position w:val="-12"/>
         </w:rPr>
         <w:object w:dxaOrig="1520" w:dyaOrig="360">
-          <v:shape id="_x0000_i1154" type="#_x0000_t75" style="width:75.75pt;height:18pt" o:ole="">
-            <v:imagedata r:id="rId248" o:title=""/>
-          </v:shape>
-          <o:OLEObject Type="Embed" ProgID="Equation.DSMT4" ShapeID="_x0000_i1154" DrawAspect="Content" ObjectID="_1578839069" r:id="rId249"/>
+          <v:shape id="_x0000_i1170" type="#_x0000_t75" style="width:75.75pt;height:18pt" o:ole="">
+            <v:imagedata r:id="rId285" o:title=""/>
+          </v:shape>
+          <o:OLEObject Type="Embed" ProgID="Equation.DSMT4" ShapeID="_x0000_i1170" DrawAspect="Content" ObjectID="_1579012073" r:id="rId286"/>
         </w:object>
       </w:r>
       <w:r>
@@ -5450,10 +6163,10 @@
           <w:position w:val="-6"/>
         </w:rPr>
         <w:object w:dxaOrig="680" w:dyaOrig="279">
-          <v:shape id="_x0000_i1155" type="#_x0000_t75" style="width:33.75pt;height:14.25pt" o:ole="">
-            <v:imagedata r:id="rId250" o:title=""/>
-          </v:shape>
-          <o:OLEObject Type="Embed" ProgID="Equation.DSMT4" ShapeID="_x0000_i1155" DrawAspect="Content" ObjectID="_1578839070" r:id="rId251"/>
+          <v:shape id="_x0000_i1171" type="#_x0000_t75" style="width:33.75pt;height:14.25pt" o:ole="">
+            <v:imagedata r:id="rId287" o:title=""/>
+          </v:shape>
+          <o:OLEObject Type="Embed" ProgID="Equation.DSMT4" ShapeID="_x0000_i1171" DrawAspect="Content" ObjectID="_1579012074" r:id="rId288"/>
         </w:object>
       </w:r>
       <w:r>
@@ -5470,10 +6183,10 @@
           <w:position w:val="-6"/>
         </w:rPr>
         <w:object w:dxaOrig="900" w:dyaOrig="279">
-          <v:shape id="_x0000_i1156" type="#_x0000_t75" style="width:45pt;height:14.25pt" o:ole="">
-            <v:imagedata r:id="rId252" o:title=""/>
-          </v:shape>
-          <o:OLEObject Type="Embed" ProgID="Equation.DSMT4" ShapeID="_x0000_i1156" DrawAspect="Content" ObjectID="_1578839071" r:id="rId253"/>
+          <v:shape id="_x0000_i1172" type="#_x0000_t75" style="width:45pt;height:14.25pt" o:ole="">
+            <v:imagedata r:id="rId289" o:title=""/>
+          </v:shape>
+          <o:OLEObject Type="Embed" ProgID="Equation.DSMT4" ShapeID="_x0000_i1172" DrawAspect="Content" ObjectID="_1579012075" r:id="rId290"/>
         </w:object>
       </w:r>
       <w:r>
@@ -5501,10 +6214,10 @@
           <w:position w:val="-14"/>
         </w:rPr>
         <w:object w:dxaOrig="2400" w:dyaOrig="380">
-          <v:shape id="_x0000_i1157" type="#_x0000_t75" style="width:120pt;height:18.75pt" o:ole="">
-            <v:imagedata r:id="rId254" o:title=""/>
-          </v:shape>
-          <o:OLEObject Type="Embed" ProgID="Equation.DSMT4" ShapeID="_x0000_i1157" DrawAspect="Content" ObjectID="_1578839072" r:id="rId255"/>
+          <v:shape id="_x0000_i1173" type="#_x0000_t75" style="width:120pt;height:18.75pt" o:ole="">
+            <v:imagedata r:id="rId291" o:title=""/>
+          </v:shape>
+          <o:OLEObject Type="Embed" ProgID="Equation.DSMT4" ShapeID="_x0000_i1173" DrawAspect="Content" ObjectID="_1579012076" r:id="rId292"/>
         </w:object>
       </w:r>
       <w:r>
@@ -5521,10 +6234,10 @@
           <w:position w:val="-10"/>
         </w:rPr>
         <w:object w:dxaOrig="620" w:dyaOrig="320">
-          <v:shape id="_x0000_i1158" type="#_x0000_t75" style="width:30.75pt;height:15.75pt" o:ole="">
-            <v:imagedata r:id="rId256" o:title=""/>
-          </v:shape>
-          <o:OLEObject Type="Embed" ProgID="Equation.DSMT4" ShapeID="_x0000_i1158" DrawAspect="Content" ObjectID="_1578839073" r:id="rId257"/>
+          <v:shape id="_x0000_i1174" type="#_x0000_t75" style="width:30.75pt;height:15.75pt" o:ole="">
+            <v:imagedata r:id="rId293" o:title=""/>
+          </v:shape>
+          <o:OLEObject Type="Embed" ProgID="Equation.DSMT4" ShapeID="_x0000_i1174" DrawAspect="Content" ObjectID="_1579012077" r:id="rId294"/>
         </w:object>
       </w:r>
       <w:r>
@@ -5538,10 +6251,10 @@
           <w:position w:val="-6"/>
         </w:rPr>
         <w:object w:dxaOrig="220" w:dyaOrig="279">
-          <v:shape id="_x0000_i1159" type="#_x0000_t75" style="width:11.25pt;height:14.25pt" o:ole="">
-            <v:imagedata r:id="rId244" o:title=""/>
-          </v:shape>
-          <o:OLEObject Type="Embed" ProgID="Equation.DSMT4" ShapeID="_x0000_i1159" DrawAspect="Content" ObjectID="_1578839074" r:id="rId258"/>
+          <v:shape id="_x0000_i1175" type="#_x0000_t75" style="width:11.25pt;height:14.25pt" o:ole="">
+            <v:imagedata r:id="rId281" o:title=""/>
+          </v:shape>
+          <o:OLEObject Type="Embed" ProgID="Equation.DSMT4" ShapeID="_x0000_i1175" DrawAspect="Content" ObjectID="_1579012078" r:id="rId295"/>
         </w:object>
       </w:r>
       <w:r>
@@ -5568,10 +6281,10 @@
           <w:position w:val="-14"/>
         </w:rPr>
         <w:object w:dxaOrig="1560" w:dyaOrig="380">
-          <v:shape id="_x0000_i1160" type="#_x0000_t75" style="width:78pt;height:18.75pt" o:ole="">
-            <v:imagedata r:id="rId259" o:title=""/>
-          </v:shape>
-          <o:OLEObject Type="Embed" ProgID="Equation.DSMT4" ShapeID="_x0000_i1160" DrawAspect="Content" ObjectID="_1578839075" r:id="rId260"/>
+          <v:shape id="_x0000_i1176" type="#_x0000_t75" style="width:78pt;height:18.75pt" o:ole="">
+            <v:imagedata r:id="rId296" o:title=""/>
+          </v:shape>
+          <o:OLEObject Type="Embed" ProgID="Equation.DSMT4" ShapeID="_x0000_i1176" DrawAspect="Content" ObjectID="_1579012079" r:id="rId297"/>
         </w:object>
       </w:r>
       <w:r>
@@ -5582,10 +6295,10 @@
           <w:position w:val="-12"/>
         </w:rPr>
         <w:object w:dxaOrig="900" w:dyaOrig="360">
-          <v:shape id="_x0000_i1161" type="#_x0000_t75" style="width:45pt;height:18pt" o:ole="">
-            <v:imagedata r:id="rId261" o:title=""/>
-          </v:shape>
-          <o:OLEObject Type="Embed" ProgID="Equation.DSMT4" ShapeID="_x0000_i1161" DrawAspect="Content" ObjectID="_1578839076" r:id="rId262"/>
+          <v:shape id="_x0000_i1177" type="#_x0000_t75" style="width:45pt;height:18pt" o:ole="">
+            <v:imagedata r:id="rId298" o:title=""/>
+          </v:shape>
+          <o:OLEObject Type="Embed" ProgID="Equation.DSMT4" ShapeID="_x0000_i1177" DrawAspect="Content" ObjectID="_1579012080" r:id="rId299"/>
         </w:object>
       </w:r>
       <w:r>
@@ -5596,10 +6309,10 @@
           <w:position w:val="-6"/>
         </w:rPr>
         <w:object w:dxaOrig="760" w:dyaOrig="279">
-          <v:shape id="_x0000_i1162" type="#_x0000_t75" style="width:38.25pt;height:14.25pt" o:ole="">
-            <v:imagedata r:id="rId263" o:title=""/>
-          </v:shape>
-          <o:OLEObject Type="Embed" ProgID="Equation.DSMT4" ShapeID="_x0000_i1162" DrawAspect="Content" ObjectID="_1578839077" r:id="rId264"/>
+          <v:shape id="_x0000_i1178" type="#_x0000_t75" style="width:38.25pt;height:14.25pt" o:ole="">
+            <v:imagedata r:id="rId300" o:title=""/>
+          </v:shape>
+          <o:OLEObject Type="Embed" ProgID="Equation.DSMT4" ShapeID="_x0000_i1178" DrawAspect="Content" ObjectID="_1579012081" r:id="rId301"/>
         </w:object>
       </w:r>
       <w:r>
@@ -5632,10 +6345,10 @@
           <w:position w:val="-10"/>
         </w:rPr>
         <w:object w:dxaOrig="460" w:dyaOrig="320">
-          <v:shape id="_x0000_i1163" type="#_x0000_t75" style="width:23.25pt;height:15.75pt" o:ole="">
-            <v:imagedata r:id="rId265" o:title=""/>
-          </v:shape>
-          <o:OLEObject Type="Embed" ProgID="Equation.DSMT4" ShapeID="_x0000_i1163" DrawAspect="Content" ObjectID="_1578839078" r:id="rId266"/>
+          <v:shape id="_x0000_i1179" type="#_x0000_t75" style="width:23.25pt;height:15.75pt" o:ole="">
+            <v:imagedata r:id="rId302" o:title=""/>
+          </v:shape>
+          <o:OLEObject Type="Embed" ProgID="Equation.DSMT4" ShapeID="_x0000_i1179" DrawAspect="Content" ObjectID="_1579012082" r:id="rId303"/>
         </w:object>
       </w:r>
       <w:r>
@@ -5649,10 +6362,10 @@
           <w:position w:val="-6"/>
         </w:rPr>
         <w:object w:dxaOrig="220" w:dyaOrig="279">
-          <v:shape id="_x0000_i1164" type="#_x0000_t75" style="width:11.25pt;height:14.25pt" o:ole="">
-            <v:imagedata r:id="rId267" o:title=""/>
-          </v:shape>
-          <o:OLEObject Type="Embed" ProgID="Equation.DSMT4" ShapeID="_x0000_i1164" DrawAspect="Content" ObjectID="_1578839079" r:id="rId268"/>
+          <v:shape id="_x0000_i1180" type="#_x0000_t75" style="width:11.25pt;height:14.25pt" o:ole="">
+            <v:imagedata r:id="rId304" o:title=""/>
+          </v:shape>
+          <o:OLEObject Type="Embed" ProgID="Equation.DSMT4" ShapeID="_x0000_i1180" DrawAspect="Content" ObjectID="_1579012083" r:id="rId305"/>
         </w:object>
       </w:r>
       <w:r>
@@ -5714,10 +6427,10 @@
           <w:position w:val="-14"/>
         </w:rPr>
         <w:object w:dxaOrig="720" w:dyaOrig="380">
-          <v:shape id="_x0000_i1165" type="#_x0000_t75" style="width:36pt;height:18.75pt" o:ole="">
-            <v:imagedata r:id="rId269" o:title=""/>
-          </v:shape>
-          <o:OLEObject Type="Embed" ProgID="Equation.DSMT4" ShapeID="_x0000_i1165" DrawAspect="Content" ObjectID="_1578839080" r:id="rId270"/>
+          <v:shape id="_x0000_i1181" type="#_x0000_t75" style="width:36pt;height:18.75pt" o:ole="">
+            <v:imagedata r:id="rId306" o:title=""/>
+          </v:shape>
+          <o:OLEObject Type="Embed" ProgID="Equation.DSMT4" ShapeID="_x0000_i1181" DrawAspect="Content" ObjectID="_1579012084" r:id="rId307"/>
         </w:object>
       </w:r>
     </w:p>
@@ -5728,10 +6441,10 @@
           <w:position w:val="-6"/>
         </w:rPr>
         <w:object w:dxaOrig="760" w:dyaOrig="279">
-          <v:shape id="_x0000_i1166" type="#_x0000_t75" style="width:38.25pt;height:14.25pt" o:ole="">
-            <v:imagedata r:id="rId271" o:title=""/>
-          </v:shape>
-          <o:OLEObject Type="Embed" ProgID="Equation.DSMT4" ShapeID="_x0000_i1166" DrawAspect="Content" ObjectID="_1578839081" r:id="rId272"/>
+          <v:shape id="_x0000_i1182" type="#_x0000_t75" style="width:38.25pt;height:14.25pt" o:ole="">
+            <v:imagedata r:id="rId308" o:title=""/>
+          </v:shape>
+          <o:OLEObject Type="Embed" ProgID="Equation.DSMT4" ShapeID="_x0000_i1182" DrawAspect="Content" ObjectID="_1579012085" r:id="rId309"/>
         </w:object>
       </w:r>
       <w:r>
@@ -5745,10 +6458,10 @@
           <w:position w:val="-14"/>
         </w:rPr>
         <w:object w:dxaOrig="1460" w:dyaOrig="380">
-          <v:shape id="_x0000_i1167" type="#_x0000_t75" style="width:72.75pt;height:18.75pt" o:ole="">
-            <v:imagedata r:id="rId273" o:title=""/>
-          </v:shape>
-          <o:OLEObject Type="Embed" ProgID="Equation.DSMT4" ShapeID="_x0000_i1167" DrawAspect="Content" ObjectID="_1578839082" r:id="rId274"/>
+          <v:shape id="_x0000_i1183" type="#_x0000_t75" style="width:72.75pt;height:18.75pt" o:ole="">
+            <v:imagedata r:id="rId310" o:title=""/>
+          </v:shape>
+          <o:OLEObject Type="Embed" ProgID="Equation.DSMT4" ShapeID="_x0000_i1183" DrawAspect="Content" ObjectID="_1579012086" r:id="rId311"/>
         </w:object>
       </w:r>
       <w:r>
@@ -5775,10 +6488,10 @@
           <w:position w:val="-14"/>
         </w:rPr>
         <w:object w:dxaOrig="1560" w:dyaOrig="380">
-          <v:shape id="_x0000_i1168" type="#_x0000_t75" style="width:78pt;height:18.75pt" o:ole="">
-            <v:imagedata r:id="rId275" o:title=""/>
-          </v:shape>
-          <o:OLEObject Type="Embed" ProgID="Equation.DSMT4" ShapeID="_x0000_i1168" DrawAspect="Content" ObjectID="_1578839083" r:id="rId276"/>
+          <v:shape id="_x0000_i1184" type="#_x0000_t75" style="width:78pt;height:18.75pt" o:ole="">
+            <v:imagedata r:id="rId312" o:title=""/>
+          </v:shape>
+          <o:OLEObject Type="Embed" ProgID="Equation.DSMT4" ShapeID="_x0000_i1184" DrawAspect="Content" ObjectID="_1579012087" r:id="rId313"/>
         </w:object>
       </w:r>
       <w:r>
@@ -5792,10 +6505,10 @@
           <w:position w:val="-14"/>
         </w:rPr>
         <w:object w:dxaOrig="1560" w:dyaOrig="380">
-          <v:shape id="_x0000_i1169" type="#_x0000_t75" style="width:78pt;height:18.75pt" o:ole="">
-            <v:imagedata r:id="rId277" o:title=""/>
-          </v:shape>
-          <o:OLEObject Type="Embed" ProgID="Equation.DSMT4" ShapeID="_x0000_i1169" DrawAspect="Content" ObjectID="_1578839084" r:id="rId278"/>
+          <v:shape id="_x0000_i1185" type="#_x0000_t75" style="width:78pt;height:18.75pt" o:ole="">
+            <v:imagedata r:id="rId314" o:title=""/>
+          </v:shape>
+          <o:OLEObject Type="Embed" ProgID="Equation.DSMT4" ShapeID="_x0000_i1185" DrawAspect="Content" ObjectID="_1579012088" r:id="rId315"/>
         </w:object>
       </w:r>
       <w:r>
@@ -5826,10 +6539,10 @@
           <w:position w:val="-6"/>
         </w:rPr>
         <w:object w:dxaOrig="279" w:dyaOrig="279">
-          <v:shape id="_x0000_i1170" type="#_x0000_t75" style="width:14.25pt;height:14.25pt" o:ole="">
-            <v:imagedata r:id="rId279" o:title=""/>
-          </v:shape>
-          <o:OLEObject Type="Embed" ProgID="Equation.DSMT4" ShapeID="_x0000_i1170" DrawAspect="Content" ObjectID="_1578839085" r:id="rId280"/>
+          <v:shape id="_x0000_i1186" type="#_x0000_t75" style="width:14.25pt;height:14.25pt" o:ole="">
+            <v:imagedata r:id="rId316" o:title=""/>
+          </v:shape>
+          <o:OLEObject Type="Embed" ProgID="Equation.DSMT4" ShapeID="_x0000_i1186" DrawAspect="Content" ObjectID="_1579012089" r:id="rId317"/>
         </w:object>
       </w:r>
     </w:p>
@@ -5839,84 +6552,84 @@
           <w:position w:val="-14"/>
         </w:rPr>
         <w:object w:dxaOrig="1560" w:dyaOrig="380">
-          <v:shape id="_x0000_i1171" type="#_x0000_t75" style="width:78pt;height:18.75pt" o:ole="">
+          <v:shape id="_x0000_i1187" type="#_x0000_t75" style="width:78pt;height:18.75pt" o:ole="">
+            <v:imagedata r:id="rId318" o:title=""/>
+          </v:shape>
+          <o:OLEObject Type="Embed" ProgID="Equation.DSMT4" ShapeID="_x0000_i1187" DrawAspect="Content" ObjectID="_1579012090" r:id="rId319"/>
+        </w:object>
+      </w:r>
+      <w:r>
+        <w:rPr>
+          <w:rFonts w:asciiTheme="minorEastAsia" w:hAnsiTheme="minorEastAsia"/>
+        </w:rPr>
+        <w:t>，</w:t>
+      </w:r>
+      <w:r>
+        <w:rPr>
+          <w:position w:val="-14"/>
+        </w:rPr>
+        <w:object w:dxaOrig="1460" w:dyaOrig="380">
+          <v:shape id="_x0000_i1188" type="#_x0000_t75" style="width:72.75pt;height:18.75pt" o:ole="">
+            <v:imagedata r:id="rId310" o:title=""/>
+          </v:shape>
+          <o:OLEObject Type="Embed" ProgID="Equation.DSMT4" ShapeID="_x0000_i1188" DrawAspect="Content" ObjectID="_1579012091" r:id="rId320"/>
+        </w:object>
+      </w:r>
+      <w:r>
+        <w:rPr>
+          <w:rFonts w:hint="eastAsia"/>
+        </w:rPr>
+        <w:t>时，且充分考虑阻尼系数中</w:t>
+      </w:r>
+      <w:r>
+        <w:rPr>
+          <w:position w:val="-10"/>
+        </w:rPr>
+        <w:object w:dxaOrig="200" w:dyaOrig="260">
+          <v:shape id="_x0000_i1189" type="#_x0000_t75" style="width:9.75pt;height:12.75pt" o:ole="">
+            <v:imagedata r:id="rId321" o:title=""/>
+          </v:shape>
+          <o:OLEObject Type="Embed" ProgID="Equation.DSMT4" ShapeID="_x0000_i1189" DrawAspect="Content" ObjectID="_1579012092" r:id="rId322"/>
+        </w:object>
+      </w:r>
+      <w:r>
+        <w:rPr>
+          <w:rFonts w:hint="eastAsia"/>
+        </w:rPr>
+        <w:t>的选取。迭代次数下降并不会对误差造成明显影响。在某些难收敛的时刻，即使迭代次数很多，再加上</w:t>
+      </w:r>
+      <w:r>
+        <w:rPr>
+          <w:position w:val="-6"/>
+        </w:rPr>
+        <w:object w:dxaOrig="220" w:dyaOrig="279">
+          <v:shape id="_x0000_i1190" type="#_x0000_t75" style="width:11.25pt;height:14.25pt" o:ole="">
             <v:imagedata r:id="rId281" o:title=""/>
           </v:shape>
-          <o:OLEObject Type="Embed" ProgID="Equation.DSMT4" ShapeID="_x0000_i1171" DrawAspect="Content" ObjectID="_1578839086" r:id="rId282"/>
-        </w:object>
-      </w:r>
-      <w:r>
-        <w:rPr>
-          <w:rFonts w:asciiTheme="minorEastAsia" w:hAnsiTheme="minorEastAsia"/>
-        </w:rPr>
-        <w:t>，</w:t>
-      </w:r>
-      <w:r>
-        <w:rPr>
-          <w:position w:val="-14"/>
-        </w:rPr>
-        <w:object w:dxaOrig="1460" w:dyaOrig="380">
-          <v:shape id="_x0000_i1172" type="#_x0000_t75" style="width:72.75pt;height:18.75pt" o:ole="">
-            <v:imagedata r:id="rId273" o:title=""/>
-          </v:shape>
-          <o:OLEObject Type="Embed" ProgID="Equation.DSMT4" ShapeID="_x0000_i1172" DrawAspect="Content" ObjectID="_1578839087" r:id="rId283"/>
-        </w:object>
-      </w:r>
-      <w:r>
-        <w:rPr>
-          <w:rFonts w:hint="eastAsia"/>
-        </w:rPr>
-        <w:t>时，且充分考虑阻尼系数中</w:t>
-      </w:r>
-      <w:r>
-        <w:rPr>
-          <w:position w:val="-10"/>
-        </w:rPr>
-        <w:object w:dxaOrig="200" w:dyaOrig="260">
-          <v:shape id="_x0000_i1173" type="#_x0000_t75" style="width:9.75pt;height:12.75pt" o:ole="">
-            <v:imagedata r:id="rId284" o:title=""/>
-          </v:shape>
-          <o:OLEObject Type="Embed" ProgID="Equation.DSMT4" ShapeID="_x0000_i1173" DrawAspect="Content" ObjectID="_1578839088" r:id="rId285"/>
-        </w:object>
-      </w:r>
-      <w:r>
-        <w:rPr>
-          <w:rFonts w:hint="eastAsia"/>
-        </w:rPr>
-        <w:t>的选取。迭代次数下降并不会对误差造成明显影响。在某些难收敛的时刻，即使迭代次数很多，再加上</w:t>
+          <o:OLEObject Type="Embed" ProgID="Equation.DSMT4" ShapeID="_x0000_i1190" DrawAspect="Content" ObjectID="_1579012093" r:id="rId323"/>
+        </w:object>
+      </w:r>
+      <w:r>
+        <w:rPr>
+          <w:rFonts w:hint="eastAsia"/>
+        </w:rPr>
+        <w:t>变化的影响，本身就很难收敛。</w:t>
+      </w:r>
+      <w:r>
+        <w:rPr>
+          <w:rFonts w:hint="eastAsia"/>
+        </w:rPr>
+        <w:t>同时发现即使</w:t>
       </w:r>
       <w:r>
         <w:rPr>
           <w:position w:val="-6"/>
         </w:rPr>
         <w:object w:dxaOrig="220" w:dyaOrig="279">
-          <v:shape id="_x0000_i1174" type="#_x0000_t75" style="width:11.25pt;height:14.25pt" o:ole="">
-            <v:imagedata r:id="rId244" o:title=""/>
-          </v:shape>
-          <o:OLEObject Type="Embed" ProgID="Equation.DSMT4" ShapeID="_x0000_i1174" DrawAspect="Content" ObjectID="_1578839089" r:id="rId286"/>
-        </w:object>
-      </w:r>
-      <w:r>
-        <w:rPr>
-          <w:rFonts w:hint="eastAsia"/>
-        </w:rPr>
-        <w:t>变化的影响，本身就很难收敛。</w:t>
-      </w:r>
-      <w:r>
-        <w:rPr>
-          <w:rFonts w:hint="eastAsia"/>
-        </w:rPr>
-        <w:t>同时发现即使</w:t>
-      </w:r>
-      <w:r>
-        <w:rPr>
-          <w:position w:val="-6"/>
-        </w:rPr>
-        <w:object w:dxaOrig="220" w:dyaOrig="279">
-          <v:shape id="_x0000_i1175" type="#_x0000_t75" style="width:11.25pt;height:14.25pt" o:ole="">
-            <v:imagedata r:id="rId244" o:title=""/>
-          </v:shape>
-          <o:OLEObject Type="Embed" ProgID="Equation.DSMT4" ShapeID="_x0000_i1175" DrawAspect="Content" ObjectID="_1578839090" r:id="rId287"/>
+          <v:shape id="_x0000_i1191" type="#_x0000_t75" style="width:11.25pt;height:14.25pt" o:ole="">
+            <v:imagedata r:id="rId281" o:title=""/>
+          </v:shape>
+          <o:OLEObject Type="Embed" ProgID="Equation.DSMT4" ShapeID="_x0000_i1191" DrawAspect="Content" ObjectID="_1579012094" r:id="rId324"/>
         </w:object>
       </w:r>
       <w:r>
@@ -5964,10 +6677,10 @@
           <w:position w:val="-14"/>
         </w:rPr>
         <w:object w:dxaOrig="859" w:dyaOrig="380">
-          <v:shape id="_x0000_i1176" type="#_x0000_t75" style="width:42.75pt;height:18.75pt" o:ole="">
-            <v:imagedata r:id="rId288" o:title=""/>
-          </v:shape>
-          <o:OLEObject Type="Embed" ProgID="Equation.DSMT4" ShapeID="_x0000_i1176" DrawAspect="Content" ObjectID="_1578839091" r:id="rId289"/>
+          <v:shape id="_x0000_i1192" type="#_x0000_t75" style="width:42.75pt;height:18.75pt" o:ole="">
+            <v:imagedata r:id="rId325" o:title=""/>
+          </v:shape>
+          <o:OLEObject Type="Embed" ProgID="Equation.DSMT4" ShapeID="_x0000_i1192" DrawAspect="Content" ObjectID="_1579012095" r:id="rId326"/>
         </w:object>
       </w:r>
     </w:p>
@@ -5977,10 +6690,10 @@
           <w:position w:val="-14"/>
         </w:rPr>
         <w:object w:dxaOrig="859" w:dyaOrig="380">
-          <v:shape id="_x0000_i1177" type="#_x0000_t75" style="width:42.75pt;height:18.75pt" o:ole="">
-            <v:imagedata r:id="rId288" o:title=""/>
-          </v:shape>
-          <o:OLEObject Type="Embed" ProgID="Equation.DSMT4" ShapeID="_x0000_i1177" DrawAspect="Content" ObjectID="_1578839092" r:id="rId290"/>
+          <v:shape id="_x0000_i1193" type="#_x0000_t75" style="width:42.75pt;height:18.75pt" o:ole="">
+            <v:imagedata r:id="rId325" o:title=""/>
+          </v:shape>
+          <o:OLEObject Type="Embed" ProgID="Equation.DSMT4" ShapeID="_x0000_i1193" DrawAspect="Content" ObjectID="_1579012096" r:id="rId327"/>
         </w:object>
       </w:r>
       <w:r>
@@ -5994,10 +6707,10 @@
           <w:position w:val="-14"/>
         </w:rPr>
         <w:object w:dxaOrig="2280" w:dyaOrig="380">
-          <v:shape id="_x0000_i1178" type="#_x0000_t75" style="width:114pt;height:18.75pt" o:ole="">
-            <v:imagedata r:id="rId291" o:title=""/>
-          </v:shape>
-          <o:OLEObject Type="Embed" ProgID="Equation.DSMT4" ShapeID="_x0000_i1178" DrawAspect="Content" ObjectID="_1578839093" r:id="rId292"/>
+          <v:shape id="_x0000_i1194" type="#_x0000_t75" style="width:114pt;height:18.75pt" o:ole="">
+            <v:imagedata r:id="rId328" o:title=""/>
+          </v:shape>
+          <o:OLEObject Type="Embed" ProgID="Equation.DSMT4" ShapeID="_x0000_i1194" DrawAspect="Content" ObjectID="_1579012097" r:id="rId329"/>
         </w:object>
       </w:r>
       <w:r>
@@ -6092,23 +6805,65 @@
           <w:position w:val="-12"/>
         </w:rPr>
         <w:object w:dxaOrig="279" w:dyaOrig="360">
-          <v:shape id="_x0000_i1179" type="#_x0000_t75" style="width:14.25pt;height:18pt" o:ole="">
+          <v:shape id="_x0000_i1195" type="#_x0000_t75" style="width:14.25pt;height:18pt" o:ole="">
+            <v:imagedata r:id="rId330" o:title=""/>
+          </v:shape>
+          <o:OLEObject Type="Embed" ProgID="Equation.DSMT4" ShapeID="_x0000_i1195" DrawAspect="Content" ObjectID="_1579012098" r:id="rId331"/>
+        </w:object>
+      </w:r>
+    </w:p>
+    <w:p>
+      <w:r>
+        <w:rPr>
+          <w:position w:val="-12"/>
+        </w:rPr>
+        <w:object w:dxaOrig="720" w:dyaOrig="360">
+          <v:shape id="_x0000_i1196" type="#_x0000_t75" style="width:36pt;height:18pt" o:ole="">
+            <v:imagedata r:id="rId332" o:title=""/>
+          </v:shape>
+          <o:OLEObject Type="Embed" ProgID="Equation.DSMT4" ShapeID="_x0000_i1196" DrawAspect="Content" ObjectID="_1579012099" r:id="rId333"/>
+        </w:object>
+      </w:r>
+      <w:r>
+        <w:t>，</w:t>
+      </w:r>
+      <w:r>
+        <w:rPr>
+          <w:position w:val="-10"/>
+        </w:rPr>
+        <w:object w:dxaOrig="1100" w:dyaOrig="320">
+          <v:shape id="_x0000_i1197" type="#_x0000_t75" style="width:54.75pt;height:15.75pt" o:ole="">
+            <v:imagedata r:id="rId334" o:title=""/>
+          </v:shape>
+          <o:OLEObject Type="Embed" ProgID="Equation.DSMT4" ShapeID="_x0000_i1197" DrawAspect="Content" ObjectID="_1579012100" r:id="rId335"/>
+        </w:object>
+      </w:r>
+      <w:r>
+        <w:t>，</w:t>
+      </w:r>
+      <w:r>
+        <w:rPr>
+          <w:position w:val="-6"/>
+        </w:rPr>
+        <w:object w:dxaOrig="680" w:dyaOrig="279">
+          <v:shape id="_x0000_i1198" type="#_x0000_t75" style="width:33.75pt;height:14.25pt" o:ole="">
+            <v:imagedata r:id="rId287" o:title=""/>
+          </v:shape>
+          <o:OLEObject Type="Embed" ProgID="Equation.DSMT4" ShapeID="_x0000_i1198" DrawAspect="Content" ObjectID="_1579012101" r:id="rId336"/>
+        </w:object>
+      </w:r>
+      <w:r>
+        <w:t>，</w:t>
+      </w:r>
+      <w:r>
+        <w:rPr>
+          <w:position w:val="-10"/>
+        </w:rPr>
+        <w:object w:dxaOrig="620" w:dyaOrig="320">
+          <v:shape id="_x0000_i1199" type="#_x0000_t75" style="width:30.75pt;height:15.75pt" o:ole="">
             <v:imagedata r:id="rId293" o:title=""/>
           </v:shape>
-          <o:OLEObject Type="Embed" ProgID="Equation.DSMT4" ShapeID="_x0000_i1179" DrawAspect="Content" ObjectID="_1578839094" r:id="rId294"/>
-        </w:object>
-      </w:r>
-    </w:p>
-    <w:p>
-      <w:r>
-        <w:rPr>
-          <w:position w:val="-12"/>
-        </w:rPr>
-        <w:object w:dxaOrig="720" w:dyaOrig="360">
-          <v:shape id="_x0000_i1180" type="#_x0000_t75" style="width:36pt;height:18pt" o:ole="">
-            <v:imagedata r:id="rId295" o:title=""/>
-          </v:shape>
-          <o:OLEObject Type="Embed" ProgID="Equation.DSMT4" ShapeID="_x0000_i1180" DrawAspect="Content" ObjectID="_1578839095" r:id="rId296"/>
+          <o:OLEObject Type="Embed" ProgID="Equation.DSMT4" ShapeID="_x0000_i1199" DrawAspect="Content" ObjectID="_1579012102" r:id="rId337"/>
         </w:object>
       </w:r>
       <w:r>
@@ -6118,53 +6873,11 @@
         <w:rPr>
           <w:position w:val="-10"/>
         </w:rPr>
-        <w:object w:dxaOrig="1100" w:dyaOrig="320">
-          <v:shape id="_x0000_i1181" type="#_x0000_t75" style="width:54.75pt;height:15.75pt" o:ole="">
-            <v:imagedata r:id="rId297" o:title=""/>
-          </v:shape>
-          <o:OLEObject Type="Embed" ProgID="Equation.DSMT4" ShapeID="_x0000_i1181" DrawAspect="Content" ObjectID="_1578839096" r:id="rId298"/>
-        </w:object>
-      </w:r>
-      <w:r>
-        <w:t>，</w:t>
-      </w:r>
-      <w:r>
-        <w:rPr>
-          <w:position w:val="-6"/>
-        </w:rPr>
-        <w:object w:dxaOrig="680" w:dyaOrig="279">
-          <v:shape id="_x0000_i1182" type="#_x0000_t75" style="width:33.75pt;height:14.25pt" o:ole="">
-            <v:imagedata r:id="rId250" o:title=""/>
-          </v:shape>
-          <o:OLEObject Type="Embed" ProgID="Equation.DSMT4" ShapeID="_x0000_i1182" DrawAspect="Content" ObjectID="_1578839097" r:id="rId299"/>
-        </w:object>
-      </w:r>
-      <w:r>
-        <w:t>，</w:t>
-      </w:r>
-      <w:r>
-        <w:rPr>
-          <w:position w:val="-10"/>
-        </w:rPr>
-        <w:object w:dxaOrig="620" w:dyaOrig="320">
-          <v:shape id="_x0000_i1183" type="#_x0000_t75" style="width:30.75pt;height:15.75pt" o:ole="">
-            <v:imagedata r:id="rId256" o:title=""/>
-          </v:shape>
-          <o:OLEObject Type="Embed" ProgID="Equation.DSMT4" ShapeID="_x0000_i1183" DrawAspect="Content" ObjectID="_1578839098" r:id="rId300"/>
-        </w:object>
-      </w:r>
-      <w:r>
-        <w:t>，</w:t>
-      </w:r>
-      <w:r>
-        <w:rPr>
-          <w:position w:val="-10"/>
-        </w:rPr>
         <w:object w:dxaOrig="460" w:dyaOrig="320">
-          <v:shape id="_x0000_i1184" type="#_x0000_t75" style="width:23.25pt;height:15.75pt" o:ole="">
-            <v:imagedata r:id="rId301" o:title=""/>
-          </v:shape>
-          <o:OLEObject Type="Embed" ProgID="Equation.DSMT4" ShapeID="_x0000_i1184" DrawAspect="Content" ObjectID="_1578839099" r:id="rId302"/>
+          <v:shape id="_x0000_i1200" type="#_x0000_t75" style="width:23.25pt;height:15.75pt" o:ole="">
+            <v:imagedata r:id="rId338" o:title=""/>
+          </v:shape>
+          <o:OLEObject Type="Embed" ProgID="Equation.DSMT4" ShapeID="_x0000_i1200" DrawAspect="Content" ObjectID="_1579012103" r:id="rId339"/>
         </w:object>
       </w:r>
     </w:p>
@@ -6200,10 +6913,10 @@
           <w:position w:val="-12"/>
         </w:rPr>
         <w:object w:dxaOrig="840" w:dyaOrig="360">
-          <v:shape id="_x0000_i1185" type="#_x0000_t75" style="width:42pt;height:18pt" o:ole="">
-            <v:imagedata r:id="rId303" o:title=""/>
-          </v:shape>
-          <o:OLEObject Type="Embed" ProgID="Equation.DSMT4" ShapeID="_x0000_i1185" DrawAspect="Content" ObjectID="_1578839100" r:id="rId304"/>
+          <v:shape id="_x0000_i1201" type="#_x0000_t75" style="width:42pt;height:18pt" o:ole="">
+            <v:imagedata r:id="rId340" o:title=""/>
+          </v:shape>
+          <o:OLEObject Type="Embed" ProgID="Equation.DSMT4" ShapeID="_x0000_i1201" DrawAspect="Content" ObjectID="_1579012104" r:id="rId341"/>
         </w:object>
       </w:r>
     </w:p>
@@ -6229,7 +6942,7 @@
                     <pic:cNvPicPr/>
                   </pic:nvPicPr>
                   <pic:blipFill>
-                    <a:blip r:embed="rId305"/>
+                    <a:blip r:embed="rId342"/>
                     <a:stretch>
                       <a:fillRect/>
                     </a:stretch>
@@ -6282,10 +6995,10 @@
           <w:position w:val="-12"/>
         </w:rPr>
         <w:object w:dxaOrig="720" w:dyaOrig="360">
-          <v:shape id="_x0000_i1186" type="#_x0000_t75" style="width:36pt;height:18pt" o:ole="">
-            <v:imagedata r:id="rId295" o:title=""/>
-          </v:shape>
-          <o:OLEObject Type="Embed" ProgID="Equation.DSMT4" ShapeID="_x0000_i1186" DrawAspect="Content" ObjectID="_1578839101" r:id="rId306"/>
+          <v:shape id="_x0000_i1202" type="#_x0000_t75" style="width:36pt;height:18pt" o:ole="">
+            <v:imagedata r:id="rId332" o:title=""/>
+          </v:shape>
+          <o:OLEObject Type="Embed" ProgID="Equation.DSMT4" ShapeID="_x0000_i1202" DrawAspect="Content" ObjectID="_1579012105" r:id="rId343"/>
         </w:object>
       </w:r>
     </w:p>
@@ -6310,7 +7023,7 @@
                     <pic:cNvPicPr/>
                   </pic:nvPicPr>
                   <pic:blipFill>
-                    <a:blip r:embed="rId307"/>
+                    <a:blip r:embed="rId344"/>
                     <a:stretch>
                       <a:fillRect/>
                     </a:stretch>
@@ -6363,10 +7076,10 @@
           <w:position w:val="-12"/>
         </w:rPr>
         <w:object w:dxaOrig="720" w:dyaOrig="360">
-          <v:shape id="_x0000_i1187" type="#_x0000_t75" style="width:36pt;height:18pt" o:ole="">
-            <v:imagedata r:id="rId308" o:title=""/>
-          </v:shape>
-          <o:OLEObject Type="Embed" ProgID="Equation.DSMT4" ShapeID="_x0000_i1187" DrawAspect="Content" ObjectID="_1578839102" r:id="rId309"/>
+          <v:shape id="_x0000_i1203" type="#_x0000_t75" style="width:36pt;height:18pt" o:ole="">
+            <v:imagedata r:id="rId345" o:title=""/>
+          </v:shape>
+          <o:OLEObject Type="Embed" ProgID="Equation.DSMT4" ShapeID="_x0000_i1203" DrawAspect="Content" ObjectID="_1579012106" r:id="rId346"/>
         </w:object>
       </w:r>
     </w:p>
@@ -6392,7 +7105,7 @@
                     <pic:cNvPicPr/>
                   </pic:nvPicPr>
                   <pic:blipFill>
-                    <a:blip r:embed="rId310"/>
+                    <a:blip r:embed="rId347"/>
                     <a:stretch>
                       <a:fillRect/>
                     </a:stretch>
@@ -6445,10 +7158,10 @@
           <w:position w:val="-12"/>
         </w:rPr>
         <w:object w:dxaOrig="680" w:dyaOrig="360">
-          <v:shape id="_x0000_i1188" type="#_x0000_t75" style="width:33.75pt;height:18pt" o:ole="">
-            <v:imagedata r:id="rId311" o:title=""/>
-          </v:shape>
-          <o:OLEObject Type="Embed" ProgID="Equation.DSMT4" ShapeID="_x0000_i1188" DrawAspect="Content" ObjectID="_1578839103" r:id="rId312"/>
+          <v:shape id="_x0000_i1204" type="#_x0000_t75" style="width:33.75pt;height:18pt" o:ole="">
+            <v:imagedata r:id="rId348" o:title=""/>
+          </v:shape>
+          <o:OLEObject Type="Embed" ProgID="Equation.DSMT4" ShapeID="_x0000_i1204" DrawAspect="Content" ObjectID="_1579012107" r:id="rId349"/>
         </w:object>
       </w:r>
     </w:p>
@@ -6473,7 +7186,7 @@
                     <pic:cNvPicPr/>
                   </pic:nvPicPr>
                   <pic:blipFill>
-                    <a:blip r:embed="rId313"/>
+                    <a:blip r:embed="rId350"/>
                     <a:stretch>
                       <a:fillRect/>
                     </a:stretch>
@@ -6526,10 +7239,10 @@
           <w:position w:val="-12"/>
         </w:rPr>
         <w:object w:dxaOrig="800" w:dyaOrig="360">
-          <v:shape id="_x0000_i1189" type="#_x0000_t75" style="width:39.75pt;height:18pt" o:ole="">
-            <v:imagedata r:id="rId314" o:title=""/>
-          </v:shape>
-          <o:OLEObject Type="Embed" ProgID="Equation.DSMT4" ShapeID="_x0000_i1189" DrawAspect="Content" ObjectID="_1578839104" r:id="rId315"/>
+          <v:shape id="_x0000_i1205" type="#_x0000_t75" style="width:39.75pt;height:18pt" o:ole="">
+            <v:imagedata r:id="rId351" o:title=""/>
+          </v:shape>
+          <o:OLEObject Type="Embed" ProgID="Equation.DSMT4" ShapeID="_x0000_i1205" DrawAspect="Content" ObjectID="_1579012108" r:id="rId352"/>
         </w:object>
       </w:r>
     </w:p>
@@ -6555,7 +7268,7 @@
                     <pic:cNvPicPr/>
                   </pic:nvPicPr>
                   <pic:blipFill>
-                    <a:blip r:embed="rId316"/>
+                    <a:blip r:embed="rId353"/>
                     <a:stretch>
                       <a:fillRect/>
                     </a:stretch>
@@ -6608,10 +7321,10 @@
           <w:position w:val="-12"/>
         </w:rPr>
         <w:object w:dxaOrig="920" w:dyaOrig="360">
-          <v:shape id="_x0000_i1190" type="#_x0000_t75" style="width:45.75pt;height:18pt" o:ole="">
-            <v:imagedata r:id="rId317" o:title=""/>
-          </v:shape>
-          <o:OLEObject Type="Embed" ProgID="Equation.DSMT4" ShapeID="_x0000_i1190" DrawAspect="Content" ObjectID="_1578839105" r:id="rId318"/>
+          <v:shape id="_x0000_i1206" type="#_x0000_t75" style="width:45.75pt;height:18pt" o:ole="">
+            <v:imagedata r:id="rId354" o:title=""/>
+          </v:shape>
+          <o:OLEObject Type="Embed" ProgID="Equation.DSMT4" ShapeID="_x0000_i1206" DrawAspect="Content" ObjectID="_1579012109" r:id="rId355"/>
         </w:object>
       </w:r>
     </w:p>
@@ -6636,7 +7349,7 @@
                     <pic:cNvPicPr/>
                   </pic:nvPicPr>
                   <pic:blipFill>
-                    <a:blip r:embed="rId319"/>
+                    <a:blip r:embed="rId356"/>
                     <a:stretch>
                       <a:fillRect/>
                     </a:stretch>
@@ -6683,10 +7396,10 @@
           <w:position w:val="-12"/>
         </w:rPr>
         <w:object w:dxaOrig="279" w:dyaOrig="360">
-          <v:shape id="_x0000_i1191" type="#_x0000_t75" style="width:14.25pt;height:18pt" o:ole="">
-            <v:imagedata r:id="rId320" o:title=""/>
-          </v:shape>
-          <o:OLEObject Type="Embed" ProgID="Equation.DSMT4" ShapeID="_x0000_i1191" DrawAspect="Content" ObjectID="_1578839106" r:id="rId321"/>
+          <v:shape id="_x0000_i1207" type="#_x0000_t75" style="width:14.25pt;height:18pt" o:ole="">
+            <v:imagedata r:id="rId357" o:title=""/>
+          </v:shape>
+          <o:OLEObject Type="Embed" ProgID="Equation.DSMT4" ShapeID="_x0000_i1207" DrawAspect="Content" ObjectID="_1579012110" r:id="rId358"/>
         </w:object>
       </w:r>
       <w:r>
@@ -6711,10 +7424,10 @@
           <w:position w:val="-12"/>
         </w:rPr>
         <w:object w:dxaOrig="520" w:dyaOrig="360">
-          <v:shape id="_x0000_i1192" type="#_x0000_t75" style="width:26.25pt;height:18pt" o:ole="">
-            <v:imagedata r:id="rId322" o:title=""/>
-          </v:shape>
-          <o:OLEObject Type="Embed" ProgID="Equation.DSMT4" ShapeID="_x0000_i1192" DrawAspect="Content" ObjectID="_1578839107" r:id="rId323"/>
+          <v:shape id="_x0000_i1208" type="#_x0000_t75" style="width:26.25pt;height:18pt" o:ole="">
+            <v:imagedata r:id="rId359" o:title=""/>
+          </v:shape>
+          <o:OLEObject Type="Embed" ProgID="Equation.DSMT4" ShapeID="_x0000_i1208" DrawAspect="Content" ObjectID="_1579012111" r:id="rId360"/>
         </w:object>
       </w:r>
     </w:p>
@@ -6731,10 +7444,10 @@
           <w:position w:val="-12"/>
         </w:rPr>
         <w:object w:dxaOrig="720" w:dyaOrig="360">
-          <v:shape id="_x0000_i1193" type="#_x0000_t75" style="width:36pt;height:18pt" o:ole="">
-            <v:imagedata r:id="rId295" o:title=""/>
-          </v:shape>
-          <o:OLEObject Type="Embed" ProgID="Equation.DSMT4" ShapeID="_x0000_i1193" DrawAspect="Content" ObjectID="_1578839108" r:id="rId324"/>
+          <v:shape id="_x0000_i1209" type="#_x0000_t75" style="width:36pt;height:18pt" o:ole="">
+            <v:imagedata r:id="rId332" o:title=""/>
+          </v:shape>
+          <o:OLEObject Type="Embed" ProgID="Equation.DSMT4" ShapeID="_x0000_i1209" DrawAspect="Content" ObjectID="_1579012112" r:id="rId361"/>
         </w:object>
       </w:r>
       <w:r>
@@ -6745,10 +7458,10 @@
           <w:position w:val="-6"/>
         </w:rPr>
         <w:object w:dxaOrig="700" w:dyaOrig="279">
-          <v:shape id="_x0000_i1194" type="#_x0000_t75" style="width:35.25pt;height:14.25pt" o:ole="">
-            <v:imagedata r:id="rId240" o:title=""/>
-          </v:shape>
-          <o:OLEObject Type="Embed" ProgID="Equation.DSMT4" ShapeID="_x0000_i1194" DrawAspect="Content" ObjectID="_1578839109" r:id="rId325"/>
+          <v:shape id="_x0000_i1210" type="#_x0000_t75" style="width:35.25pt;height:14.25pt" o:ole="">
+            <v:imagedata r:id="rId277" o:title=""/>
+          </v:shape>
+          <o:OLEObject Type="Embed" ProgID="Equation.DSMT4" ShapeID="_x0000_i1210" DrawAspect="Content" ObjectID="_1579012113" r:id="rId362"/>
         </w:object>
       </w:r>
       <w:r>
@@ -6759,10 +7472,10 @@
           <w:position w:val="-12"/>
         </w:rPr>
         <w:object w:dxaOrig="1460" w:dyaOrig="360">
-          <v:shape id="_x0000_i1195" type="#_x0000_t75" style="width:72.75pt;height:18pt" o:ole="">
-            <v:imagedata r:id="rId326" o:title=""/>
-          </v:shape>
-          <o:OLEObject Type="Embed" ProgID="Equation.DSMT4" ShapeID="_x0000_i1195" DrawAspect="Content" ObjectID="_1578839110" r:id="rId327"/>
+          <v:shape id="_x0000_i1211" type="#_x0000_t75" style="width:72.75pt;height:18pt" o:ole="">
+            <v:imagedata r:id="rId363" o:title=""/>
+          </v:shape>
+          <o:OLEObject Type="Embed" ProgID="Equation.DSMT4" ShapeID="_x0000_i1211" DrawAspect="Content" ObjectID="_1579012114" r:id="rId364"/>
         </w:object>
       </w:r>
       <w:r>
@@ -6773,10 +7486,10 @@
           <w:position w:val="-6"/>
         </w:rPr>
         <w:object w:dxaOrig="680" w:dyaOrig="279">
-          <v:shape id="_x0000_i1196" type="#_x0000_t75" style="width:33.75pt;height:14.25pt" o:ole="">
-            <v:imagedata r:id="rId250" o:title=""/>
-          </v:shape>
-          <o:OLEObject Type="Embed" ProgID="Equation.DSMT4" ShapeID="_x0000_i1196" DrawAspect="Content" ObjectID="_1578839111" r:id="rId328"/>
+          <v:shape id="_x0000_i1212" type="#_x0000_t75" style="width:33.75pt;height:14.25pt" o:ole="">
+            <v:imagedata r:id="rId287" o:title=""/>
+          </v:shape>
+          <o:OLEObject Type="Embed" ProgID="Equation.DSMT4" ShapeID="_x0000_i1212" DrawAspect="Content" ObjectID="_1579012115" r:id="rId365"/>
         </w:object>
       </w:r>
       <w:r>
@@ -6787,10 +7500,10 @@
           <w:position w:val="-10"/>
         </w:rPr>
         <w:object w:dxaOrig="620" w:dyaOrig="320">
-          <v:shape id="_x0000_i1197" type="#_x0000_t75" style="width:30.75pt;height:15.75pt" o:ole="">
-            <v:imagedata r:id="rId256" o:title=""/>
-          </v:shape>
-          <o:OLEObject Type="Embed" ProgID="Equation.DSMT4" ShapeID="_x0000_i1197" DrawAspect="Content" ObjectID="_1578839112" r:id="rId329"/>
+          <v:shape id="_x0000_i1213" type="#_x0000_t75" style="width:30.75pt;height:15.75pt" o:ole="">
+            <v:imagedata r:id="rId293" o:title=""/>
+          </v:shape>
+          <o:OLEObject Type="Embed" ProgID="Equation.DSMT4" ShapeID="_x0000_i1213" DrawAspect="Content" ObjectID="_1579012116" r:id="rId366"/>
         </w:object>
       </w:r>
       <w:r>
@@ -6801,10 +7514,10 @@
           <w:position w:val="-10"/>
         </w:rPr>
         <w:object w:dxaOrig="460" w:dyaOrig="320">
-          <v:shape id="_x0000_i1198" type="#_x0000_t75" style="width:23.25pt;height:15.75pt" o:ole="">
-            <v:imagedata r:id="rId301" o:title=""/>
-          </v:shape>
-          <o:OLEObject Type="Embed" ProgID="Equation.DSMT4" ShapeID="_x0000_i1198" DrawAspect="Content" ObjectID="_1578839113" r:id="rId330"/>
+          <v:shape id="_x0000_i1214" type="#_x0000_t75" style="width:23.25pt;height:15.75pt" o:ole="">
+            <v:imagedata r:id="rId338" o:title=""/>
+          </v:shape>
+          <o:OLEObject Type="Embed" ProgID="Equation.DSMT4" ShapeID="_x0000_i1214" DrawAspect="Content" ObjectID="_1579012117" r:id="rId367"/>
         </w:object>
       </w:r>
       <w:r>
@@ -6824,10 +7537,10 @@
           <w:position w:val="-12"/>
         </w:rPr>
         <w:object w:dxaOrig="520" w:dyaOrig="360">
-          <v:shape id="_x0000_i1199" type="#_x0000_t75" style="width:26.25pt;height:18pt" o:ole="">
-            <v:imagedata r:id="rId322" o:title=""/>
-          </v:shape>
-          <o:OLEObject Type="Embed" ProgID="Equation.DSMT4" ShapeID="_x0000_i1199" DrawAspect="Content" ObjectID="_1578839114" r:id="rId331"/>
+          <v:shape id="_x0000_i1215" type="#_x0000_t75" style="width:26.25pt;height:18pt" o:ole="">
+            <v:imagedata r:id="rId359" o:title=""/>
+          </v:shape>
+          <o:OLEObject Type="Embed" ProgID="Equation.DSMT4" ShapeID="_x0000_i1215" DrawAspect="Content" ObjectID="_1579012118" r:id="rId368"/>
         </w:object>
       </w:r>
       <w:r>
@@ -6875,29 +7588,43 @@
           <w:position w:val="-6"/>
         </w:rPr>
         <w:object w:dxaOrig="200" w:dyaOrig="220">
-          <v:shape id="_x0000_i1200" type="#_x0000_t75" style="width:9.75pt;height:11.25pt" o:ole="">
+          <v:shape id="_x0000_i1216" type="#_x0000_t75" style="width:9.75pt;height:11.25pt" o:ole="">
+            <v:imagedata r:id="rId369" o:title=""/>
+          </v:shape>
+          <o:OLEObject Type="Embed" ProgID="Equation.DSMT4" ShapeID="_x0000_i1216" DrawAspect="Content" ObjectID="_1579012119" r:id="rId370"/>
+        </w:object>
+      </w:r>
+    </w:p>
+    <w:p>
+      <w:r>
+        <w:rPr>
+          <w:rFonts w:hint="eastAsia"/>
+        </w:rPr>
+        <w:t>当</w:t>
+      </w:r>
+      <w:r>
+        <w:rPr>
+          <w:position w:val="-12"/>
+        </w:rPr>
+        <w:object w:dxaOrig="720" w:dyaOrig="360">
+          <v:shape id="_x0000_i1217" type="#_x0000_t75" style="width:36pt;height:18pt" o:ole="">
             <v:imagedata r:id="rId332" o:title=""/>
           </v:shape>
-          <o:OLEObject Type="Embed" ProgID="Equation.DSMT4" ShapeID="_x0000_i1200" DrawAspect="Content" ObjectID="_1578839115" r:id="rId333"/>
-        </w:object>
-      </w:r>
-    </w:p>
-    <w:p>
-      <w:r>
-        <w:rPr>
-          <w:rFonts w:hint="eastAsia"/>
-        </w:rPr>
-        <w:t>当</w:t>
+          <o:OLEObject Type="Embed" ProgID="Equation.DSMT4" ShapeID="_x0000_i1217" DrawAspect="Content" ObjectID="_1579012120" r:id="rId371"/>
+        </w:object>
+      </w:r>
+      <w:r>
+        <w:t>，</w:t>
       </w:r>
       <w:r>
         <w:rPr>
           <w:position w:val="-12"/>
         </w:rPr>
-        <w:object w:dxaOrig="720" w:dyaOrig="360">
-          <v:shape id="_x0000_i1201" type="#_x0000_t75" style="width:36pt;height:18pt" o:ole="">
-            <v:imagedata r:id="rId295" o:title=""/>
-          </v:shape>
-          <o:OLEObject Type="Embed" ProgID="Equation.DSMT4" ShapeID="_x0000_i1201" DrawAspect="Content" ObjectID="_1578839116" r:id="rId334"/>
+        <w:object w:dxaOrig="1460" w:dyaOrig="360">
+          <v:shape id="_x0000_i1218" type="#_x0000_t75" style="width:72.75pt;height:18pt" o:ole="">
+            <v:imagedata r:id="rId372" o:title=""/>
+          </v:shape>
+          <o:OLEObject Type="Embed" ProgID="Equation.DSMT4" ShapeID="_x0000_i1218" DrawAspect="Content" ObjectID="_1579012121" r:id="rId373"/>
         </w:object>
       </w:r>
       <w:r>
@@ -6905,14 +7632,83 @@
       </w:r>
       <w:r>
         <w:rPr>
+          <w:position w:val="-6"/>
+        </w:rPr>
+        <w:object w:dxaOrig="680" w:dyaOrig="279">
+          <v:shape id="_x0000_i1219" type="#_x0000_t75" style="width:33.75pt;height:14.25pt" o:ole="">
+            <v:imagedata r:id="rId287" o:title=""/>
+          </v:shape>
+          <o:OLEObject Type="Embed" ProgID="Equation.DSMT4" ShapeID="_x0000_i1219" DrawAspect="Content" ObjectID="_1579012122" r:id="rId374"/>
+        </w:object>
+      </w:r>
+      <w:r>
+        <w:t>，</w:t>
+      </w:r>
+      <w:r>
+        <w:rPr>
+          <w:position w:val="-10"/>
+        </w:rPr>
+        <w:object w:dxaOrig="620" w:dyaOrig="320">
+          <v:shape id="_x0000_i1220" type="#_x0000_t75" style="width:30.75pt;height:15.75pt" o:ole="">
+            <v:imagedata r:id="rId293" o:title=""/>
+          </v:shape>
+          <o:OLEObject Type="Embed" ProgID="Equation.DSMT4" ShapeID="_x0000_i1220" DrawAspect="Content" ObjectID="_1579012123" r:id="rId375"/>
+        </w:object>
+      </w:r>
+      <w:r>
+        <w:t>，</w:t>
+      </w:r>
+      <w:r>
+        <w:rPr>
+          <w:position w:val="-10"/>
+        </w:rPr>
+        <w:object w:dxaOrig="460" w:dyaOrig="320">
+          <v:shape id="_x0000_i1221" type="#_x0000_t75" style="width:23.25pt;height:15.75pt" o:ole="">
+            <v:imagedata r:id="rId338" o:title=""/>
+          </v:shape>
+          <o:OLEObject Type="Embed" ProgID="Equation.DSMT4" ShapeID="_x0000_i1221" DrawAspect="Content" ObjectID="_1579012124" r:id="rId376"/>
+        </w:object>
+      </w:r>
+      <w:r>
+        <w:rPr>
+          <w:rFonts w:hint="eastAsia"/>
+        </w:rPr>
+        <w:t>时，</w:t>
+      </w:r>
+      <w:r>
+        <w:rPr>
           <w:position w:val="-12"/>
         </w:rPr>
-        <w:object w:dxaOrig="1460" w:dyaOrig="360">
-          <v:shape id="_x0000_i1202" type="#_x0000_t75" style="width:72.75pt;height:18pt" o:ole="">
-            <v:imagedata r:id="rId335" o:title=""/>
-          </v:shape>
-          <o:OLEObject Type="Embed" ProgID="Equation.DSMT4" ShapeID="_x0000_i1202" DrawAspect="Content" ObjectID="_1578839117" r:id="rId336"/>
-        </w:object>
+        <w:object w:dxaOrig="520" w:dyaOrig="360">
+          <v:shape id="_x0000_i1222" type="#_x0000_t75" style="width:26.25pt;height:18pt" o:ole="">
+            <v:imagedata r:id="rId377" o:title=""/>
+          </v:shape>
+          <o:OLEObject Type="Embed" ProgID="Equation.DSMT4" ShapeID="_x0000_i1222" DrawAspect="Content" ObjectID="_1579012125" r:id="rId378"/>
+        </w:object>
+      </w:r>
+      <w:r>
+        <w:rPr>
+          <w:rFonts w:hint="eastAsia"/>
+        </w:rPr>
+        <w:t>取</w:t>
+      </w:r>
+      <w:r>
+        <w:rPr>
+          <w:rFonts w:hint="eastAsia"/>
+        </w:rPr>
+        <w:t>1</w:t>
+      </w:r>
+      <w:r>
+        <w:rPr>
+          <w:rFonts w:hint="eastAsia"/>
+        </w:rPr>
+        <w:t>到</w:t>
+      </w:r>
+      <w:r>
+        <w:rPr>
+          <w:rFonts w:hint="eastAsia"/>
+        </w:rPr>
+        <w:t>100</w:t>
       </w:r>
       <w:r>
         <w:t>，</w:t>
@@ -6921,94 +7717,11 @@
         <w:rPr>
           <w:position w:val="-6"/>
         </w:rPr>
-        <w:object w:dxaOrig="680" w:dyaOrig="279">
-          <v:shape id="_x0000_i1203" type="#_x0000_t75" style="width:33.75pt;height:14.25pt" o:ole="">
-            <v:imagedata r:id="rId250" o:title=""/>
-          </v:shape>
-          <o:OLEObject Type="Embed" ProgID="Equation.DSMT4" ShapeID="_x0000_i1203" DrawAspect="Content" ObjectID="_1578839118" r:id="rId337"/>
-        </w:object>
-      </w:r>
-      <w:r>
-        <w:t>，</w:t>
-      </w:r>
-      <w:r>
-        <w:rPr>
-          <w:position w:val="-10"/>
-        </w:rPr>
-        <w:object w:dxaOrig="620" w:dyaOrig="320">
-          <v:shape id="_x0000_i1204" type="#_x0000_t75" style="width:30.75pt;height:15.75pt" o:ole="">
-            <v:imagedata r:id="rId256" o:title=""/>
-          </v:shape>
-          <o:OLEObject Type="Embed" ProgID="Equation.DSMT4" ShapeID="_x0000_i1204" DrawAspect="Content" ObjectID="_1578839119" r:id="rId338"/>
-        </w:object>
-      </w:r>
-      <w:r>
-        <w:t>，</w:t>
-      </w:r>
-      <w:r>
-        <w:rPr>
-          <w:position w:val="-10"/>
-        </w:rPr>
-        <w:object w:dxaOrig="460" w:dyaOrig="320">
-          <v:shape id="_x0000_i1205" type="#_x0000_t75" style="width:23.25pt;height:15.75pt" o:ole="">
-            <v:imagedata r:id="rId301" o:title=""/>
-          </v:shape>
-          <o:OLEObject Type="Embed" ProgID="Equation.DSMT4" ShapeID="_x0000_i1205" DrawAspect="Content" ObjectID="_1578839120" r:id="rId339"/>
-        </w:object>
-      </w:r>
-      <w:r>
-        <w:rPr>
-          <w:rFonts w:hint="eastAsia"/>
-        </w:rPr>
-        <w:t>时，</w:t>
-      </w:r>
-      <w:r>
-        <w:rPr>
-          <w:position w:val="-12"/>
-        </w:rPr>
-        <w:object w:dxaOrig="520" w:dyaOrig="360">
-          <v:shape id="_x0000_i1206" type="#_x0000_t75" style="width:26.25pt;height:18pt" o:ole="">
-            <v:imagedata r:id="rId340" o:title=""/>
-          </v:shape>
-          <o:OLEObject Type="Embed" ProgID="Equation.DSMT4" ShapeID="_x0000_i1206" DrawAspect="Content" ObjectID="_1578839121" r:id="rId341"/>
-        </w:object>
-      </w:r>
-      <w:r>
-        <w:rPr>
-          <w:rFonts w:hint="eastAsia"/>
-        </w:rPr>
-        <w:t>取</w:t>
-      </w:r>
-      <w:r>
-        <w:rPr>
-          <w:rFonts w:hint="eastAsia"/>
-        </w:rPr>
-        <w:t>1</w:t>
-      </w:r>
-      <w:r>
-        <w:rPr>
-          <w:rFonts w:hint="eastAsia"/>
-        </w:rPr>
-        <w:t>到</w:t>
-      </w:r>
-      <w:r>
-        <w:rPr>
-          <w:rFonts w:hint="eastAsia"/>
-        </w:rPr>
-        <w:t>100</w:t>
-      </w:r>
-      <w:r>
-        <w:t>，</w:t>
-      </w:r>
-      <w:r>
-        <w:rPr>
-          <w:position w:val="-6"/>
-        </w:rPr>
         <w:object w:dxaOrig="200" w:dyaOrig="220">
-          <v:shape id="_x0000_i1207" type="#_x0000_t75" style="width:9.75pt;height:11.25pt" o:ole="">
-            <v:imagedata r:id="rId332" o:title=""/>
-          </v:shape>
-          <o:OLEObject Type="Embed" ProgID="Equation.DSMT4" ShapeID="_x0000_i1207" DrawAspect="Content" ObjectID="_1578839122" r:id="rId342"/>
+          <v:shape id="_x0000_i1223" type="#_x0000_t75" style="width:9.75pt;height:11.25pt" o:ole="">
+            <v:imagedata r:id="rId369" o:title=""/>
+          </v:shape>
+          <o:OLEObject Type="Embed" ProgID="Equation.DSMT4" ShapeID="_x0000_i1223" DrawAspect="Content" ObjectID="_1579012126" r:id="rId379"/>
         </w:object>
       </w:r>
       <w:r>
@@ -7056,10 +7769,10 @@
           <w:position w:val="-6"/>
         </w:rPr>
         <w:object w:dxaOrig="240" w:dyaOrig="220">
-          <v:shape id="_x0000_i1208" type="#_x0000_t75" style="width:12pt;height:11.25pt" o:ole="">
-            <v:imagedata r:id="rId343" o:title=""/>
-          </v:shape>
-          <o:OLEObject Type="Embed" ProgID="Equation.DSMT4" ShapeID="_x0000_i1208" DrawAspect="Content" ObjectID="_1578839123" r:id="rId344"/>
+          <v:shape id="_x0000_i1224" type="#_x0000_t75" style="width:12pt;height:11.25pt" o:ole="">
+            <v:imagedata r:id="rId380" o:title=""/>
+          </v:shape>
+          <o:OLEObject Type="Embed" ProgID="Equation.DSMT4" ShapeID="_x0000_i1224" DrawAspect="Content" ObjectID="_1579012127" r:id="rId381"/>
         </w:object>
       </w:r>
     </w:p>
@@ -7075,10 +7788,10 @@
           <w:position w:val="-12"/>
         </w:rPr>
         <w:object w:dxaOrig="720" w:dyaOrig="360">
-          <v:shape id="_x0000_i1209" type="#_x0000_t75" style="width:36pt;height:18pt" o:ole="">
-            <v:imagedata r:id="rId295" o:title=""/>
-          </v:shape>
-          <o:OLEObject Type="Embed" ProgID="Equation.DSMT4" ShapeID="_x0000_i1209" DrawAspect="Content" ObjectID="_1578839124" r:id="rId345"/>
+          <v:shape id="_x0000_i1225" type="#_x0000_t75" style="width:36pt;height:18pt" o:ole="">
+            <v:imagedata r:id="rId332" o:title=""/>
+          </v:shape>
+          <o:OLEObject Type="Embed" ProgID="Equation.DSMT4" ShapeID="_x0000_i1225" DrawAspect="Content" ObjectID="_1579012128" r:id="rId382"/>
         </w:object>
       </w:r>
       <w:r>
@@ -7089,10 +7802,10 @@
           <w:position w:val="-10"/>
         </w:rPr>
         <w:object w:dxaOrig="1100" w:dyaOrig="320">
-          <v:shape id="_x0000_i1210" type="#_x0000_t75" style="width:54.75pt;height:15.75pt" o:ole="">
-            <v:imagedata r:id="rId297" o:title=""/>
-          </v:shape>
-          <o:OLEObject Type="Embed" ProgID="Equation.DSMT4" ShapeID="_x0000_i1210" DrawAspect="Content" ObjectID="_1578839125" r:id="rId346"/>
+          <v:shape id="_x0000_i1226" type="#_x0000_t75" style="width:54.75pt;height:15.75pt" o:ole="">
+            <v:imagedata r:id="rId334" o:title=""/>
+          </v:shape>
+          <o:OLEObject Type="Embed" ProgID="Equation.DSMT4" ShapeID="_x0000_i1226" DrawAspect="Content" ObjectID="_1579012129" r:id="rId383"/>
         </w:object>
       </w:r>
       <w:r>
@@ -7103,10 +7816,10 @@
           <w:position w:val="-10"/>
         </w:rPr>
         <w:object w:dxaOrig="620" w:dyaOrig="320">
-          <v:shape id="_x0000_i1211" type="#_x0000_t75" style="width:30.75pt;height:15.75pt" o:ole="">
-            <v:imagedata r:id="rId256" o:title=""/>
-          </v:shape>
-          <o:OLEObject Type="Embed" ProgID="Equation.DSMT4" ShapeID="_x0000_i1211" DrawAspect="Content" ObjectID="_1578839126" r:id="rId347"/>
+          <v:shape id="_x0000_i1227" type="#_x0000_t75" style="width:30.75pt;height:15.75pt" o:ole="">
+            <v:imagedata r:id="rId293" o:title=""/>
+          </v:shape>
+          <o:OLEObject Type="Embed" ProgID="Equation.DSMT4" ShapeID="_x0000_i1227" DrawAspect="Content" ObjectID="_1579012130" r:id="rId384"/>
         </w:object>
       </w:r>
       <w:r>
@@ -7117,10 +7830,10 @@
           <w:position w:val="-10"/>
         </w:rPr>
         <w:object w:dxaOrig="460" w:dyaOrig="320">
-          <v:shape id="_x0000_i1212" type="#_x0000_t75" style="width:23.25pt;height:15.75pt" o:ole="">
-            <v:imagedata r:id="rId301" o:title=""/>
-          </v:shape>
-          <o:OLEObject Type="Embed" ProgID="Equation.DSMT4" ShapeID="_x0000_i1212" DrawAspect="Content" ObjectID="_1578839127" r:id="rId348"/>
+          <v:shape id="_x0000_i1228" type="#_x0000_t75" style="width:23.25pt;height:15.75pt" o:ole="">
+            <v:imagedata r:id="rId338" o:title=""/>
+          </v:shape>
+          <o:OLEObject Type="Embed" ProgID="Equation.DSMT4" ShapeID="_x0000_i1228" DrawAspect="Content" ObjectID="_1579012131" r:id="rId385"/>
         </w:object>
       </w:r>
       <w:r>
@@ -7137,10 +7850,10 @@
           <w:position w:val="-6"/>
         </w:rPr>
         <w:object w:dxaOrig="240" w:dyaOrig="220">
-          <v:shape id="_x0000_i1213" type="#_x0000_t75" style="width:12pt;height:11.25pt" o:ole="">
-            <v:imagedata r:id="rId343" o:title=""/>
-          </v:shape>
-          <o:OLEObject Type="Embed" ProgID="Equation.DSMT4" ShapeID="_x0000_i1213" DrawAspect="Content" ObjectID="_1578839128" r:id="rId349"/>
+          <v:shape id="_x0000_i1229" type="#_x0000_t75" style="width:12pt;height:11.25pt" o:ole="">
+            <v:imagedata r:id="rId380" o:title=""/>
+          </v:shape>
+          <o:OLEObject Type="Embed" ProgID="Equation.DSMT4" ShapeID="_x0000_i1229" DrawAspect="Content" ObjectID="_1579012132" r:id="rId386"/>
         </w:object>
       </w:r>
       <w:r>
@@ -7184,10 +7897,10 @@
           <w:position w:val="-6"/>
         </w:rPr>
         <w:object w:dxaOrig="1160" w:dyaOrig="279">
-          <v:shape id="_x0000_i1214" type="#_x0000_t75" style="width:57.75pt;height:14.25pt" o:ole="">
-            <v:imagedata r:id="rId350" o:title=""/>
-          </v:shape>
-          <o:OLEObject Type="Embed" ProgID="Equation.DSMT4" ShapeID="_x0000_i1214" DrawAspect="Content" ObjectID="_1578839129" r:id="rId351"/>
+          <v:shape id="_x0000_i1230" type="#_x0000_t75" style="width:57.75pt;height:14.25pt" o:ole="">
+            <v:imagedata r:id="rId387" o:title=""/>
+          </v:shape>
+          <o:OLEObject Type="Embed" ProgID="Equation.DSMT4" ShapeID="_x0000_i1230" DrawAspect="Content" ObjectID="_1579012133" r:id="rId388"/>
         </w:object>
       </w:r>
       <w:r>
@@ -7223,10 +7936,10 @@
           <w:position w:val="-12"/>
         </w:rPr>
         <w:object w:dxaOrig="720" w:dyaOrig="360">
-          <v:shape id="_x0000_i1215" type="#_x0000_t75" style="width:36pt;height:18pt" o:ole="">
-            <v:imagedata r:id="rId295" o:title=""/>
-          </v:shape>
-          <o:OLEObject Type="Embed" ProgID="Equation.DSMT4" ShapeID="_x0000_i1215" DrawAspect="Content" ObjectID="_1578839130" r:id="rId352"/>
+          <v:shape id="_x0000_i1231" type="#_x0000_t75" style="width:36pt;height:18pt" o:ole="">
+            <v:imagedata r:id="rId332" o:title=""/>
+          </v:shape>
+          <o:OLEObject Type="Embed" ProgID="Equation.DSMT4" ShapeID="_x0000_i1231" DrawAspect="Content" ObjectID="_1579012134" r:id="rId389"/>
         </w:object>
       </w:r>
       <w:r>
@@ -7237,10 +7950,10 @@
           <w:position w:val="-10"/>
         </w:rPr>
         <w:object w:dxaOrig="1100" w:dyaOrig="320">
-          <v:shape id="_x0000_i1216" type="#_x0000_t75" style="width:54.75pt;height:15.75pt" o:ole="">
-            <v:imagedata r:id="rId297" o:title=""/>
-          </v:shape>
-          <o:OLEObject Type="Embed" ProgID="Equation.DSMT4" ShapeID="_x0000_i1216" DrawAspect="Content" ObjectID="_1578839131" r:id="rId353"/>
+          <v:shape id="_x0000_i1232" type="#_x0000_t75" style="width:54.75pt;height:15.75pt" o:ole="">
+            <v:imagedata r:id="rId334" o:title=""/>
+          </v:shape>
+          <o:OLEObject Type="Embed" ProgID="Equation.DSMT4" ShapeID="_x0000_i1232" DrawAspect="Content" ObjectID="_1579012135" r:id="rId390"/>
         </w:object>
       </w:r>
       <w:r>
@@ -7251,10 +7964,10 @@
           <w:position w:val="-10"/>
         </w:rPr>
         <w:object w:dxaOrig="620" w:dyaOrig="320">
-          <v:shape id="_x0000_i1217" type="#_x0000_t75" style="width:30.75pt;height:15.75pt" o:ole="">
-            <v:imagedata r:id="rId256" o:title=""/>
-          </v:shape>
-          <o:OLEObject Type="Embed" ProgID="Equation.DSMT4" ShapeID="_x0000_i1217" DrawAspect="Content" ObjectID="_1578839132" r:id="rId354"/>
+          <v:shape id="_x0000_i1233" type="#_x0000_t75" style="width:30.75pt;height:15.75pt" o:ole="">
+            <v:imagedata r:id="rId293" o:title=""/>
+          </v:shape>
+          <o:OLEObject Type="Embed" ProgID="Equation.DSMT4" ShapeID="_x0000_i1233" DrawAspect="Content" ObjectID="_1579012136" r:id="rId391"/>
         </w:object>
       </w:r>
       <w:r>
@@ -7265,10 +7978,10 @@
           <w:position w:val="-10"/>
         </w:rPr>
         <w:object w:dxaOrig="460" w:dyaOrig="320">
-          <v:shape id="_x0000_i1218" type="#_x0000_t75" style="width:23.25pt;height:15.75pt" o:ole="">
-            <v:imagedata r:id="rId301" o:title=""/>
-          </v:shape>
-          <o:OLEObject Type="Embed" ProgID="Equation.DSMT4" ShapeID="_x0000_i1218" DrawAspect="Content" ObjectID="_1578839133" r:id="rId355"/>
+          <v:shape id="_x0000_i1234" type="#_x0000_t75" style="width:23.25pt;height:15.75pt" o:ole="">
+            <v:imagedata r:id="rId338" o:title=""/>
+          </v:shape>
+          <o:OLEObject Type="Embed" ProgID="Equation.DSMT4" ShapeID="_x0000_i1234" DrawAspect="Content" ObjectID="_1579012137" r:id="rId392"/>
         </w:object>
       </w:r>
       <w:r>
@@ -7279,10 +7992,10 @@
           <w:position w:val="-6"/>
         </w:rPr>
         <w:object w:dxaOrig="859" w:dyaOrig="279">
-          <v:shape id="_x0000_i1219" type="#_x0000_t75" style="width:42.75pt;height:14.25pt" o:ole="">
-            <v:imagedata r:id="rId356" o:title=""/>
-          </v:shape>
-          <o:OLEObject Type="Embed" ProgID="Equation.DSMT4" ShapeID="_x0000_i1219" DrawAspect="Content" ObjectID="_1578839134" r:id="rId357"/>
+          <v:shape id="_x0000_i1235" type="#_x0000_t75" style="width:42.75pt;height:14.25pt" o:ole="">
+            <v:imagedata r:id="rId393" o:title=""/>
+          </v:shape>
+          <o:OLEObject Type="Embed" ProgID="Equation.DSMT4" ShapeID="_x0000_i1235" DrawAspect="Content" ObjectID="_1579012138" r:id="rId394"/>
         </w:object>
       </w:r>
       <w:r>
@@ -7296,10 +8009,10 @@
           <w:position w:val="-6"/>
         </w:rPr>
         <w:object w:dxaOrig="680" w:dyaOrig="279">
-          <v:shape id="_x0000_i1220" type="#_x0000_t75" style="width:33.75pt;height:14.25pt" o:ole="">
-            <v:imagedata r:id="rId250" o:title=""/>
-          </v:shape>
-          <o:OLEObject Type="Embed" ProgID="Equation.DSMT4" ShapeID="_x0000_i1220" DrawAspect="Content" ObjectID="_1578839135" r:id="rId358"/>
+          <v:shape id="_x0000_i1236" type="#_x0000_t75" style="width:33.75pt;height:14.25pt" o:ole="">
+            <v:imagedata r:id="rId287" o:title=""/>
+          </v:shape>
+          <o:OLEObject Type="Embed" ProgID="Equation.DSMT4" ShapeID="_x0000_i1236" DrawAspect="Content" ObjectID="_1579012139" r:id="rId395"/>
         </w:object>
       </w:r>
       <w:r>
@@ -7330,7 +8043,7 @@
                     <pic:cNvPicPr/>
                   </pic:nvPicPr>
                   <pic:blipFill>
-                    <a:blip r:embed="rId359"/>
+                    <a:blip r:embed="rId396"/>
                     <a:stretch>
                       <a:fillRect/>
                     </a:stretch>
@@ -7365,10 +8078,10 @@
           <w:position w:val="-10"/>
         </w:rPr>
         <w:object w:dxaOrig="240" w:dyaOrig="320">
-          <v:shape id="_x0000_i1221" type="#_x0000_t75" style="width:12pt;height:15.75pt" o:ole="">
-            <v:imagedata r:id="rId360" o:title=""/>
-          </v:shape>
-          <o:OLEObject Type="Embed" ProgID="Equation.DSMT4" ShapeID="_x0000_i1221" DrawAspect="Content" ObjectID="_1578839136" r:id="rId361"/>
+          <v:shape id="_x0000_i1237" type="#_x0000_t75" style="width:12pt;height:15.75pt" o:ole="">
+            <v:imagedata r:id="rId397" o:title=""/>
+          </v:shape>
+          <o:OLEObject Type="Embed" ProgID="Equation.DSMT4" ShapeID="_x0000_i1237" DrawAspect="Content" ObjectID="_1579012140" r:id="rId398"/>
         </w:object>
       </w:r>
     </w:p>
@@ -7384,10 +8097,10 @@
           <w:position w:val="-12"/>
         </w:rPr>
         <w:object w:dxaOrig="720" w:dyaOrig="360">
-          <v:shape id="_x0000_i1222" type="#_x0000_t75" style="width:36pt;height:18pt" o:ole="">
-            <v:imagedata r:id="rId295" o:title=""/>
-          </v:shape>
-          <o:OLEObject Type="Embed" ProgID="Equation.DSMT4" ShapeID="_x0000_i1222" DrawAspect="Content" ObjectID="_1578839137" r:id="rId362"/>
+          <v:shape id="_x0000_i1238" type="#_x0000_t75" style="width:36pt;height:18pt" o:ole="">
+            <v:imagedata r:id="rId332" o:title=""/>
+          </v:shape>
+          <o:OLEObject Type="Embed" ProgID="Equation.DSMT4" ShapeID="_x0000_i1238" DrawAspect="Content" ObjectID="_1579012141" r:id="rId399"/>
         </w:object>
       </w:r>
       <w:r>
@@ -7398,10 +8111,10 @@
           <w:position w:val="-10"/>
         </w:rPr>
         <w:object w:dxaOrig="1100" w:dyaOrig="320">
-          <v:shape id="_x0000_i1223" type="#_x0000_t75" style="width:54.75pt;height:15.75pt" o:ole="">
-            <v:imagedata r:id="rId238" o:title=""/>
-          </v:shape>
-          <o:OLEObject Type="Embed" ProgID="Equation.DSMT4" ShapeID="_x0000_i1223" DrawAspect="Content" ObjectID="_1578839138" r:id="rId363"/>
+          <v:shape id="_x0000_i1239" type="#_x0000_t75" style="width:54.75pt;height:15.75pt" o:ole="">
+            <v:imagedata r:id="rId275" o:title=""/>
+          </v:shape>
+          <o:OLEObject Type="Embed" ProgID="Equation.DSMT4" ShapeID="_x0000_i1239" DrawAspect="Content" ObjectID="_1579012142" r:id="rId400"/>
         </w:object>
       </w:r>
       <w:r>
@@ -7412,10 +8125,10 @@
           <w:position w:val="-6"/>
         </w:rPr>
         <w:object w:dxaOrig="680" w:dyaOrig="279">
-          <v:shape id="_x0000_i1224" type="#_x0000_t75" style="width:33.75pt;height:14.25pt" o:ole="">
-            <v:imagedata r:id="rId250" o:title=""/>
-          </v:shape>
-          <o:OLEObject Type="Embed" ProgID="Equation.DSMT4" ShapeID="_x0000_i1224" DrawAspect="Content" ObjectID="_1578839139" r:id="rId364"/>
+          <v:shape id="_x0000_i1240" type="#_x0000_t75" style="width:33.75pt;height:14.25pt" o:ole="">
+            <v:imagedata r:id="rId287" o:title=""/>
+          </v:shape>
+          <o:OLEObject Type="Embed" ProgID="Equation.DSMT4" ShapeID="_x0000_i1240" DrawAspect="Content" ObjectID="_1579012143" r:id="rId401"/>
         </w:object>
       </w:r>
       <w:r>
@@ -7426,10 +8139,10 @@
           <w:position w:val="-10"/>
         </w:rPr>
         <w:object w:dxaOrig="460" w:dyaOrig="320">
-          <v:shape id="_x0000_i1225" type="#_x0000_t75" style="width:23.25pt;height:15.75pt" o:ole="">
-            <v:imagedata r:id="rId301" o:title=""/>
-          </v:shape>
-          <o:OLEObject Type="Embed" ProgID="Equation.DSMT4" ShapeID="_x0000_i1225" DrawAspect="Content" ObjectID="_1578839140" r:id="rId365"/>
+          <v:shape id="_x0000_i1241" type="#_x0000_t75" style="width:23.25pt;height:15.75pt" o:ole="">
+            <v:imagedata r:id="rId338" o:title=""/>
+          </v:shape>
+          <o:OLEObject Type="Embed" ProgID="Equation.DSMT4" ShapeID="_x0000_i1241" DrawAspect="Content" ObjectID="_1579012144" r:id="rId402"/>
         </w:object>
       </w:r>
       <w:r>
@@ -7446,10 +8159,10 @@
           <w:position w:val="-10"/>
         </w:rPr>
         <w:object w:dxaOrig="240" w:dyaOrig="320">
-          <v:shape id="_x0000_i1226" type="#_x0000_t75" style="width:12pt;height:15.75pt" o:ole="">
-            <v:imagedata r:id="rId360" o:title=""/>
-          </v:shape>
-          <o:OLEObject Type="Embed" ProgID="Equation.DSMT4" ShapeID="_x0000_i1226" DrawAspect="Content" ObjectID="_1578839141" r:id="rId366"/>
+          <v:shape id="_x0000_i1242" type="#_x0000_t75" style="width:12pt;height:15.75pt" o:ole="">
+            <v:imagedata r:id="rId397" o:title=""/>
+          </v:shape>
+          <o:OLEObject Type="Embed" ProgID="Equation.DSMT4" ShapeID="_x0000_i1242" DrawAspect="Content" ObjectID="_1579012145" r:id="rId403"/>
         </w:object>
       </w:r>
       <w:r>
@@ -7503,10 +8216,10 @@
           <w:position w:val="-10"/>
         </w:rPr>
         <w:object w:dxaOrig="200" w:dyaOrig="260">
-          <v:shape id="_x0000_i1227" type="#_x0000_t75" style="width:9.75pt;height:12.75pt" o:ole="">
-            <v:imagedata r:id="rId284" o:title=""/>
-          </v:shape>
-          <o:OLEObject Type="Embed" ProgID="Equation.DSMT4" ShapeID="_x0000_i1227" DrawAspect="Content" ObjectID="_1578839142" r:id="rId367"/>
+          <v:shape id="_x0000_i1243" type="#_x0000_t75" style="width:9.75pt;height:12.75pt" o:ole="">
+            <v:imagedata r:id="rId321" o:title=""/>
+          </v:shape>
+          <o:OLEObject Type="Embed" ProgID="Equation.DSMT4" ShapeID="_x0000_i1243" DrawAspect="Content" ObjectID="_1579012146" r:id="rId404"/>
         </w:object>
       </w:r>
     </w:p>
@@ -7522,10 +8235,10 @@
           <w:position w:val="-12"/>
         </w:rPr>
         <w:object w:dxaOrig="720" w:dyaOrig="360">
-          <v:shape id="_x0000_i1228" type="#_x0000_t75" style="width:36pt;height:18pt" o:ole="">
-            <v:imagedata r:id="rId295" o:title=""/>
-          </v:shape>
-          <o:OLEObject Type="Embed" ProgID="Equation.DSMT4" ShapeID="_x0000_i1228" DrawAspect="Content" ObjectID="_1578839143" r:id="rId368"/>
+          <v:shape id="_x0000_i1244" type="#_x0000_t75" style="width:36pt;height:18pt" o:ole="">
+            <v:imagedata r:id="rId332" o:title=""/>
+          </v:shape>
+          <o:OLEObject Type="Embed" ProgID="Equation.DSMT4" ShapeID="_x0000_i1244" DrawAspect="Content" ObjectID="_1579012147" r:id="rId405"/>
         </w:object>
       </w:r>
       <w:r>
@@ -7536,10 +8249,10 @@
           <w:position w:val="-10"/>
         </w:rPr>
         <w:object w:dxaOrig="1100" w:dyaOrig="320">
-          <v:shape id="_x0000_i1229" type="#_x0000_t75" style="width:54.75pt;height:15.75pt" o:ole="">
-            <v:imagedata r:id="rId238" o:title=""/>
-          </v:shape>
-          <o:OLEObject Type="Embed" ProgID="Equation.DSMT4" ShapeID="_x0000_i1229" DrawAspect="Content" ObjectID="_1578839144" r:id="rId369"/>
+          <v:shape id="_x0000_i1245" type="#_x0000_t75" style="width:54.75pt;height:15.75pt" o:ole="">
+            <v:imagedata r:id="rId275" o:title=""/>
+          </v:shape>
+          <o:OLEObject Type="Embed" ProgID="Equation.DSMT4" ShapeID="_x0000_i1245" DrawAspect="Content" ObjectID="_1579012148" r:id="rId406"/>
         </w:object>
       </w:r>
       <w:r>
@@ -7550,10 +8263,10 @@
           <w:position w:val="-6"/>
         </w:rPr>
         <w:object w:dxaOrig="680" w:dyaOrig="279">
-          <v:shape id="_x0000_i1230" type="#_x0000_t75" style="width:33.75pt;height:14.25pt" o:ole="">
-            <v:imagedata r:id="rId250" o:title=""/>
-          </v:shape>
-          <o:OLEObject Type="Embed" ProgID="Equation.DSMT4" ShapeID="_x0000_i1230" DrawAspect="Content" ObjectID="_1578839145" r:id="rId370"/>
+          <v:shape id="_x0000_i1246" type="#_x0000_t75" style="width:33.75pt;height:14.25pt" o:ole="">
+            <v:imagedata r:id="rId287" o:title=""/>
+          </v:shape>
+          <o:OLEObject Type="Embed" ProgID="Equation.DSMT4" ShapeID="_x0000_i1246" DrawAspect="Content" ObjectID="_1579012149" r:id="rId407"/>
         </w:object>
       </w:r>
       <w:r>
@@ -7564,10 +8277,10 @@
           <w:position w:val="-10"/>
         </w:rPr>
         <w:object w:dxaOrig="620" w:dyaOrig="320">
-          <v:shape id="_x0000_i1231" type="#_x0000_t75" style="width:30.75pt;height:15.75pt" o:ole="">
-            <v:imagedata r:id="rId256" o:title=""/>
-          </v:shape>
-          <o:OLEObject Type="Embed" ProgID="Equation.DSMT4" ShapeID="_x0000_i1231" DrawAspect="Content" ObjectID="_1578839146" r:id="rId371"/>
+          <v:shape id="_x0000_i1247" type="#_x0000_t75" style="width:30.75pt;height:15.75pt" o:ole="">
+            <v:imagedata r:id="rId293" o:title=""/>
+          </v:shape>
+          <o:OLEObject Type="Embed" ProgID="Equation.DSMT4" ShapeID="_x0000_i1247" DrawAspect="Content" ObjectID="_1579012150" r:id="rId408"/>
         </w:object>
       </w:r>
       <w:r>
@@ -7584,10 +8297,10 @@
           <w:position w:val="-10"/>
         </w:rPr>
         <w:object w:dxaOrig="200" w:dyaOrig="260">
-          <v:shape id="_x0000_i1232" type="#_x0000_t75" style="width:9.75pt;height:12.75pt" o:ole="">
-            <v:imagedata r:id="rId284" o:title=""/>
-          </v:shape>
-          <o:OLEObject Type="Embed" ProgID="Equation.DSMT4" ShapeID="_x0000_i1232" DrawAspect="Content" ObjectID="_1578839147" r:id="rId372"/>
+          <v:shape id="_x0000_i1248" type="#_x0000_t75" style="width:9.75pt;height:12.75pt" o:ole="">
+            <v:imagedata r:id="rId321" o:title=""/>
+          </v:shape>
+          <o:OLEObject Type="Embed" ProgID="Equation.DSMT4" ShapeID="_x0000_i1248" DrawAspect="Content" ObjectID="_1579012151" r:id="rId409"/>
         </w:object>
       </w:r>
       <w:r>
@@ -7641,10 +8354,10 @@
           <w:position w:val="-10"/>
         </w:rPr>
         <w:object w:dxaOrig="460" w:dyaOrig="320">
-          <v:shape id="_x0000_i1233" type="#_x0000_t75" style="width:23.25pt;height:15.75pt" o:ole="">
-            <v:imagedata r:id="rId373" o:title=""/>
-          </v:shape>
-          <o:OLEObject Type="Embed" ProgID="Equation.DSMT4" ShapeID="_x0000_i1233" DrawAspect="Content" ObjectID="_1578839148" r:id="rId374"/>
+          <v:shape id="_x0000_i1249" type="#_x0000_t75" style="width:23.25pt;height:15.75pt" o:ole="">
+            <v:imagedata r:id="rId410" o:title=""/>
+          </v:shape>
+          <o:OLEObject Type="Embed" ProgID="Equation.DSMT4" ShapeID="_x0000_i1249" DrawAspect="Content" ObjectID="_1579012152" r:id="rId411"/>
         </w:object>
       </w:r>
     </w:p>
@@ -7670,7 +8383,7 @@
                     <pic:cNvPicPr/>
                   </pic:nvPicPr>
                   <pic:blipFill>
-                    <a:blip r:embed="rId375"/>
+                    <a:blip r:embed="rId412"/>
                     <a:stretch>
                       <a:fillRect/>
                     </a:stretch>
@@ -7705,10 +8418,10 @@
           <w:position w:val="-10"/>
         </w:rPr>
         <w:object w:dxaOrig="460" w:dyaOrig="320">
-          <v:shape id="_x0000_i1234" type="#_x0000_t75" style="width:23.25pt;height:15.75pt" o:ole="">
-            <v:imagedata r:id="rId376" o:title=""/>
-          </v:shape>
-          <o:OLEObject Type="Embed" ProgID="Equation.DSMT4" ShapeID="_x0000_i1234" DrawAspect="Content" ObjectID="_1578839149" r:id="rId377"/>
+          <v:shape id="_x0000_i1250" type="#_x0000_t75" style="width:23.25pt;height:15.75pt" o:ole="">
+            <v:imagedata r:id="rId413" o:title=""/>
+          </v:shape>
+          <o:OLEObject Type="Embed" ProgID="Equation.DSMT4" ShapeID="_x0000_i1250" DrawAspect="Content" ObjectID="_1579012153" r:id="rId414"/>
         </w:object>
       </w:r>
     </w:p>
@@ -7733,7 +8446,7 @@
                     <pic:cNvPicPr/>
                   </pic:nvPicPr>
                   <pic:blipFill>
-                    <a:blip r:embed="rId378"/>
+                    <a:blip r:embed="rId415"/>
                     <a:stretch>
                       <a:fillRect/>
                     </a:stretch>
@@ -8660,6 +9373,92 @@
     </w:lvl>
   </w:abstractNum>
   <w:abstractNum w:abstractNumId="9">
+    <w:nsid w:val="437C21E1"/>
+    <w:multiLevelType w:val="hybridMultilevel"/>
+    <w:tmpl w:val="EF08CDE2"/>
+    <w:lvl w:ilvl="0" w:tplc="0409000F">
+      <w:start w:val="1"/>
+      <w:numFmt w:val="decimal"/>
+      <w:lvlText w:val="%1."/>
+      <w:lvlJc w:val="left"/>
+      <w:pPr>
+        <w:ind w:left="420" w:hanging="420"/>
+      </w:pPr>
+    </w:lvl>
+    <w:lvl w:ilvl="1" w:tplc="04090019" w:tentative="1">
+      <w:start w:val="1"/>
+      <w:numFmt w:val="lowerLetter"/>
+      <w:lvlText w:val="%2)"/>
+      <w:lvlJc w:val="left"/>
+      <w:pPr>
+        <w:ind w:left="840" w:hanging="420"/>
+      </w:pPr>
+    </w:lvl>
+    <w:lvl w:ilvl="2" w:tplc="0409001B" w:tentative="1">
+      <w:start w:val="1"/>
+      <w:numFmt w:val="lowerRoman"/>
+      <w:lvlText w:val="%3."/>
+      <w:lvlJc w:val="right"/>
+      <w:pPr>
+        <w:ind w:left="1260" w:hanging="420"/>
+      </w:pPr>
+    </w:lvl>
+    <w:lvl w:ilvl="3" w:tplc="0409000F" w:tentative="1">
+      <w:start w:val="1"/>
+      <w:numFmt w:val="decimal"/>
+      <w:lvlText w:val="%4."/>
+      <w:lvlJc w:val="left"/>
+      <w:pPr>
+        <w:ind w:left="1680" w:hanging="420"/>
+      </w:pPr>
+    </w:lvl>
+    <w:lvl w:ilvl="4" w:tplc="04090019" w:tentative="1">
+      <w:start w:val="1"/>
+      <w:numFmt w:val="lowerLetter"/>
+      <w:lvlText w:val="%5)"/>
+      <w:lvlJc w:val="left"/>
+      <w:pPr>
+        <w:ind w:left="2100" w:hanging="420"/>
+      </w:pPr>
+    </w:lvl>
+    <w:lvl w:ilvl="5" w:tplc="0409001B" w:tentative="1">
+      <w:start w:val="1"/>
+      <w:numFmt w:val="lowerRoman"/>
+      <w:lvlText w:val="%6."/>
+      <w:lvlJc w:val="right"/>
+      <w:pPr>
+        <w:ind w:left="2520" w:hanging="420"/>
+      </w:pPr>
+    </w:lvl>
+    <w:lvl w:ilvl="6" w:tplc="0409000F" w:tentative="1">
+      <w:start w:val="1"/>
+      <w:numFmt w:val="decimal"/>
+      <w:lvlText w:val="%7."/>
+      <w:lvlJc w:val="left"/>
+      <w:pPr>
+        <w:ind w:left="2940" w:hanging="420"/>
+      </w:pPr>
+    </w:lvl>
+    <w:lvl w:ilvl="7" w:tplc="04090019" w:tentative="1">
+      <w:start w:val="1"/>
+      <w:numFmt w:val="lowerLetter"/>
+      <w:lvlText w:val="%8)"/>
+      <w:lvlJc w:val="left"/>
+      <w:pPr>
+        <w:ind w:left="3360" w:hanging="420"/>
+      </w:pPr>
+    </w:lvl>
+    <w:lvl w:ilvl="8" w:tplc="0409001B" w:tentative="1">
+      <w:start w:val="1"/>
+      <w:numFmt w:val="lowerRoman"/>
+      <w:lvlText w:val="%9."/>
+      <w:lvlJc w:val="right"/>
+      <w:pPr>
+        <w:ind w:left="3780" w:hanging="420"/>
+      </w:pPr>
+    </w:lvl>
+  </w:abstractNum>
+  <w:abstractNum w:abstractNumId="10">
     <w:nsid w:val="43AB32F4"/>
     <w:multiLevelType w:val="hybridMultilevel"/>
     <w:tmpl w:val="EF567502"/>
@@ -8745,7 +9544,7 @@
       </w:pPr>
     </w:lvl>
   </w:abstractNum>
-  <w:abstractNum w:abstractNumId="10">
+  <w:abstractNum w:abstractNumId="11">
     <w:nsid w:val="43B65775"/>
     <w:multiLevelType w:val="hybridMultilevel"/>
     <w:tmpl w:val="E1809534"/>
@@ -8834,7 +9633,7 @@
       </w:pPr>
     </w:lvl>
   </w:abstractNum>
-  <w:abstractNum w:abstractNumId="11">
+  <w:abstractNum w:abstractNumId="12">
     <w:nsid w:val="5315187A"/>
     <w:multiLevelType w:val="hybridMultilevel"/>
     <w:tmpl w:val="35D6D754"/>
@@ -8923,7 +9722,96 @@
       </w:pPr>
     </w:lvl>
   </w:abstractNum>
-  <w:abstractNum w:abstractNumId="12">
+  <w:abstractNum w:abstractNumId="13">
+    <w:nsid w:val="54C969FC"/>
+    <w:multiLevelType w:val="hybridMultilevel"/>
+    <w:tmpl w:val="65004FB0"/>
+    <w:lvl w:ilvl="0" w:tplc="EA182444">
+      <w:start w:val="1"/>
+      <w:numFmt w:val="decimal"/>
+      <w:lvlText w:val="%1)"/>
+      <w:lvlJc w:val="left"/>
+      <w:pPr>
+        <w:ind w:left="420" w:hanging="420"/>
+      </w:pPr>
+      <w:rPr>
+        <w:b w:val="0"/>
+      </w:rPr>
+    </w:lvl>
+    <w:lvl w:ilvl="1" w:tplc="04090019" w:tentative="1">
+      <w:start w:val="1"/>
+      <w:numFmt w:val="lowerLetter"/>
+      <w:lvlText w:val="%2)"/>
+      <w:lvlJc w:val="left"/>
+      <w:pPr>
+        <w:ind w:left="840" w:hanging="420"/>
+      </w:pPr>
+    </w:lvl>
+    <w:lvl w:ilvl="2" w:tplc="0409001B" w:tentative="1">
+      <w:start w:val="1"/>
+      <w:numFmt w:val="lowerRoman"/>
+      <w:lvlText w:val="%3."/>
+      <w:lvlJc w:val="right"/>
+      <w:pPr>
+        <w:ind w:left="1260" w:hanging="420"/>
+      </w:pPr>
+    </w:lvl>
+    <w:lvl w:ilvl="3" w:tplc="0409000F" w:tentative="1">
+      <w:start w:val="1"/>
+      <w:numFmt w:val="decimal"/>
+      <w:lvlText w:val="%4."/>
+      <w:lvlJc w:val="left"/>
+      <w:pPr>
+        <w:ind w:left="1680" w:hanging="420"/>
+      </w:pPr>
+    </w:lvl>
+    <w:lvl w:ilvl="4" w:tplc="04090019" w:tentative="1">
+      <w:start w:val="1"/>
+      <w:numFmt w:val="lowerLetter"/>
+      <w:lvlText w:val="%5)"/>
+      <w:lvlJc w:val="left"/>
+      <w:pPr>
+        <w:ind w:left="2100" w:hanging="420"/>
+      </w:pPr>
+    </w:lvl>
+    <w:lvl w:ilvl="5" w:tplc="0409001B" w:tentative="1">
+      <w:start w:val="1"/>
+      <w:numFmt w:val="lowerRoman"/>
+      <w:lvlText w:val="%6."/>
+      <w:lvlJc w:val="right"/>
+      <w:pPr>
+        <w:ind w:left="2520" w:hanging="420"/>
+      </w:pPr>
+    </w:lvl>
+    <w:lvl w:ilvl="6" w:tplc="0409000F" w:tentative="1">
+      <w:start w:val="1"/>
+      <w:numFmt w:val="decimal"/>
+      <w:lvlText w:val="%7."/>
+      <w:lvlJc w:val="left"/>
+      <w:pPr>
+        <w:ind w:left="2940" w:hanging="420"/>
+      </w:pPr>
+    </w:lvl>
+    <w:lvl w:ilvl="7" w:tplc="04090019" w:tentative="1">
+      <w:start w:val="1"/>
+      <w:numFmt w:val="lowerLetter"/>
+      <w:lvlText w:val="%8)"/>
+      <w:lvlJc w:val="left"/>
+      <w:pPr>
+        <w:ind w:left="3360" w:hanging="420"/>
+      </w:pPr>
+    </w:lvl>
+    <w:lvl w:ilvl="8" w:tplc="0409001B" w:tentative="1">
+      <w:start w:val="1"/>
+      <w:numFmt w:val="lowerRoman"/>
+      <w:lvlText w:val="%9."/>
+      <w:lvlJc w:val="right"/>
+      <w:pPr>
+        <w:ind w:left="3780" w:hanging="420"/>
+      </w:pPr>
+    </w:lvl>
+  </w:abstractNum>
+  <w:abstractNum w:abstractNumId="14">
     <w:nsid w:val="58D22DEC"/>
     <w:multiLevelType w:val="hybridMultilevel"/>
     <w:tmpl w:val="D1125846"/>
@@ -9014,7 +9902,7 @@
       </w:pPr>
     </w:lvl>
   </w:abstractNum>
-  <w:abstractNum w:abstractNumId="13">
+  <w:abstractNum w:abstractNumId="15">
     <w:nsid w:val="5A8D0EA5"/>
     <w:multiLevelType w:val="hybridMultilevel"/>
     <w:tmpl w:val="4C70F2A8"/>
@@ -9103,7 +9991,7 @@
       </w:pPr>
     </w:lvl>
   </w:abstractNum>
-  <w:abstractNum w:abstractNumId="14">
+  <w:abstractNum w:abstractNumId="16">
     <w:nsid w:val="5DA12380"/>
     <w:multiLevelType w:val="hybridMultilevel"/>
     <w:tmpl w:val="35D6D754"/>
@@ -9192,7 +10080,7 @@
       </w:pPr>
     </w:lvl>
   </w:abstractNum>
-  <w:abstractNum w:abstractNumId="15">
+  <w:abstractNum w:abstractNumId="17">
     <w:nsid w:val="70332FFC"/>
     <w:multiLevelType w:val="hybridMultilevel"/>
     <w:tmpl w:val="04FEE98C"/>
@@ -9281,7 +10169,7 @@
       </w:pPr>
     </w:lvl>
   </w:abstractNum>
-  <w:abstractNum w:abstractNumId="16">
+  <w:abstractNum w:abstractNumId="18">
     <w:nsid w:val="739C6C42"/>
     <w:multiLevelType w:val="hybridMultilevel"/>
     <w:tmpl w:val="EF567502"/>
@@ -9368,19 +10256,19 @@
     </w:lvl>
   </w:abstractNum>
   <w:num w:numId="1">
-    <w:abstractNumId w:val="12"/>
+    <w:abstractNumId w:val="14"/>
   </w:num>
   <w:num w:numId="2">
     <w:abstractNumId w:val="7"/>
   </w:num>
   <w:num w:numId="3">
-    <w:abstractNumId w:val="15"/>
+    <w:abstractNumId w:val="17"/>
   </w:num>
   <w:num w:numId="4">
-    <w:abstractNumId w:val="14"/>
+    <w:abstractNumId w:val="16"/>
   </w:num>
   <w:num w:numId="5">
-    <w:abstractNumId w:val="11"/>
+    <w:abstractNumId w:val="12"/>
   </w:num>
   <w:num w:numId="6">
     <w:abstractNumId w:val="3"/>
@@ -9395,16 +10283,16 @@
     <w:abstractNumId w:val="6"/>
   </w:num>
   <w:num w:numId="10">
-    <w:abstractNumId w:val="9"/>
+    <w:abstractNumId w:val="10"/>
   </w:num>
   <w:num w:numId="11">
-    <w:abstractNumId w:val="13"/>
+    <w:abstractNumId w:val="15"/>
   </w:num>
   <w:num w:numId="12">
     <w:abstractNumId w:val="8"/>
   </w:num>
   <w:num w:numId="13">
-    <w:abstractNumId w:val="16"/>
+    <w:abstractNumId w:val="18"/>
   </w:num>
   <w:num w:numId="14">
     <w:abstractNumId w:val="2"/>
@@ -9413,10 +10301,16 @@
     <w:abstractNumId w:val="0"/>
   </w:num>
   <w:num w:numId="16">
-    <w:abstractNumId w:val="10"/>
+    <w:abstractNumId w:val="11"/>
   </w:num>
   <w:num w:numId="17">
     <w:abstractNumId w:val="4"/>
+  </w:num>
+  <w:num w:numId="18">
+    <w:abstractNumId w:val="9"/>
+  </w:num>
+  <w:num w:numId="19">
+    <w:abstractNumId w:val="13"/>
   </w:num>
 </w:numbering>
 </file>

</xml_diff>

<commit_message>
<beta 3.2.0> add max likehood and change the weight and init point algrithom
</commit_message>
<xml_diff>
--- a/document/Trilateration.docx
+++ b/document/Trilateration.docx
@@ -82,7 +82,7 @@
           <v:shape id="_x0000_i1025" type="#_x0000_t75" style="width:182.25pt;height:84pt" o:ole="">
             <v:imagedata r:id="rId7" o:title=""/>
           </v:shape>
-          <o:OLEObject Type="Embed" ProgID="Equation.DSMT4" ShapeID="_x0000_i1025" DrawAspect="Content" ObjectID="_1579011924" r:id="rId8"/>
+          <o:OLEObject Type="Embed" ProgID="Equation.DSMT4" ShapeID="_x0000_i1025" DrawAspect="Content" ObjectID="_1579335952" r:id="rId8"/>
         </w:object>
       </w:r>
       <w:r>
@@ -104,7 +104,7 @@
           <v:shape id="_x0000_i1026" type="#_x0000_t75" style="width:53.25pt;height:20.25pt" o:ole="">
             <v:imagedata r:id="rId9" o:title=""/>
           </v:shape>
-          <o:OLEObject Type="Embed" ProgID="Equation.DSMT4" ShapeID="_x0000_i1026" DrawAspect="Content" ObjectID="_1579011925" r:id="rId10"/>
+          <o:OLEObject Type="Embed" ProgID="Equation.DSMT4" ShapeID="_x0000_i1026" DrawAspect="Content" ObjectID="_1579335953" r:id="rId10"/>
         </w:object>
       </w:r>
       <w:r>
@@ -124,7 +124,7 @@
           <v:shape id="_x0000_i1027" type="#_x0000_t75" style="width:50.25pt;height:20.25pt" o:ole="">
             <v:imagedata r:id="rId11" o:title=""/>
           </v:shape>
-          <o:OLEObject Type="Embed" ProgID="Equation.DSMT4" ShapeID="_x0000_i1027" DrawAspect="Content" ObjectID="_1579011926" r:id="rId12"/>
+          <o:OLEObject Type="Embed" ProgID="Equation.DSMT4" ShapeID="_x0000_i1027" DrawAspect="Content" ObjectID="_1579335954" r:id="rId12"/>
         </w:object>
       </w:r>
       <w:r>
@@ -141,7 +141,7 @@
           <v:shape id="_x0000_i1028" type="#_x0000_t75" style="width:54pt;height:20.25pt" o:ole="">
             <v:imagedata r:id="rId13" o:title=""/>
           </v:shape>
-          <o:OLEObject Type="Embed" ProgID="Equation.DSMT4" ShapeID="_x0000_i1028" DrawAspect="Content" ObjectID="_1579011927" r:id="rId14"/>
+          <o:OLEObject Type="Embed" ProgID="Equation.DSMT4" ShapeID="_x0000_i1028" DrawAspect="Content" ObjectID="_1579335955" r:id="rId14"/>
         </w:object>
       </w:r>
       <w:r>
@@ -173,7 +173,7 @@
           <v:shape id="_x0000_i1029" type="#_x0000_t75" style="width:39.75pt;height:20.25pt" o:ole="">
             <v:imagedata r:id="rId15" o:title=""/>
           </v:shape>
-          <o:OLEObject Type="Embed" ProgID="Equation.DSMT4" ShapeID="_x0000_i1029" DrawAspect="Content" ObjectID="_1579011928" r:id="rId16"/>
+          <o:OLEObject Type="Embed" ProgID="Equation.DSMT4" ShapeID="_x0000_i1029" DrawAspect="Content" ObjectID="_1579335956" r:id="rId16"/>
         </w:object>
       </w:r>
       <w:r>
@@ -208,7 +208,7 @@
           <v:shape id="_x0000_i1030" type="#_x0000_t75" style="width:14.25pt;height:18pt" o:ole="">
             <v:imagedata r:id="rId17" o:title=""/>
           </v:shape>
-          <o:OLEObject Type="Embed" ProgID="Equation.DSMT4" ShapeID="_x0000_i1030" DrawAspect="Content" ObjectID="_1579011929" r:id="rId18"/>
+          <o:OLEObject Type="Embed" ProgID="Equation.DSMT4" ShapeID="_x0000_i1030" DrawAspect="Content" ObjectID="_1579335957" r:id="rId18"/>
         </w:object>
       </w:r>
       <w:r>
@@ -225,7 +225,7 @@
           <v:shape id="_x0000_i1031" type="#_x0000_t75" style="width:12.75pt;height:18pt" o:ole="">
             <v:imagedata r:id="rId19" o:title=""/>
           </v:shape>
-          <o:OLEObject Type="Embed" ProgID="Equation.DSMT4" ShapeID="_x0000_i1031" DrawAspect="Content" ObjectID="_1579011930" r:id="rId20"/>
+          <o:OLEObject Type="Embed" ProgID="Equation.DSMT4" ShapeID="_x0000_i1031" DrawAspect="Content" ObjectID="_1579335958" r:id="rId20"/>
         </w:object>
       </w:r>
       <w:r>
@@ -242,7 +242,7 @@
           <v:shape id="_x0000_i1032" type="#_x0000_t75" style="width:14.25pt;height:18pt" o:ole="">
             <v:imagedata r:id="rId21" o:title=""/>
           </v:shape>
-          <o:OLEObject Type="Embed" ProgID="Equation.DSMT4" ShapeID="_x0000_i1032" DrawAspect="Content" ObjectID="_1579011931" r:id="rId22"/>
+          <o:OLEObject Type="Embed" ProgID="Equation.DSMT4" ShapeID="_x0000_i1032" DrawAspect="Content" ObjectID="_1579335959" r:id="rId22"/>
         </w:object>
       </w:r>
       <w:r>
@@ -313,7 +313,7 @@
           <v:shape id="_x0000_i1033" type="#_x0000_t75" style="width:105pt;height:38.25pt" o:ole="">
             <v:imagedata r:id="rId23" o:title=""/>
           </v:shape>
-          <o:OLEObject Type="Embed" ProgID="Equation.DSMT4" ShapeID="_x0000_i1033" DrawAspect="Content" ObjectID="_1579011932" r:id="rId24"/>
+          <o:OLEObject Type="Embed" ProgID="Equation.DSMT4" ShapeID="_x0000_i1033" DrawAspect="Content" ObjectID="_1579335960" r:id="rId24"/>
         </w:object>
       </w:r>
     </w:p>
@@ -344,7 +344,7 @@
           <v:shape id="_x0000_i1034" type="#_x0000_t75" style="width:120pt;height:54.75pt" o:ole="">
             <v:imagedata r:id="rId25" o:title=""/>
           </v:shape>
-          <o:OLEObject Type="Embed" ProgID="Equation.DSMT4" ShapeID="_x0000_i1034" DrawAspect="Content" ObjectID="_1579011933" r:id="rId26"/>
+          <o:OLEObject Type="Embed" ProgID="Equation.DSMT4" ShapeID="_x0000_i1034" DrawAspect="Content" ObjectID="_1579335961" r:id="rId26"/>
         </w:object>
       </w:r>
       <w:r>
@@ -371,7 +371,7 @@
           <v:shape id="_x0000_i1035" type="#_x0000_t75" style="width:131.25pt;height:55.5pt" o:ole="">
             <v:imagedata r:id="rId27" o:title=""/>
           </v:shape>
-          <o:OLEObject Type="Embed" ProgID="Equation.DSMT4" ShapeID="_x0000_i1035" DrawAspect="Content" ObjectID="_1579011934" r:id="rId28"/>
+          <o:OLEObject Type="Embed" ProgID="Equation.DSMT4" ShapeID="_x0000_i1035" DrawAspect="Content" ObjectID="_1579335962" r:id="rId28"/>
         </w:object>
       </w:r>
     </w:p>
@@ -404,7 +404,7 @@
           <v:shape id="_x0000_i1036" type="#_x0000_t75" style="width:321.75pt;height:81.75pt" o:ole="">
             <v:imagedata r:id="rId29" o:title=""/>
           </v:shape>
-          <o:OLEObject Type="Embed" ProgID="Equation.DSMT4" ShapeID="_x0000_i1036" DrawAspect="Content" ObjectID="_1579011935" r:id="rId30"/>
+          <o:OLEObject Type="Embed" ProgID="Equation.DSMT4" ShapeID="_x0000_i1036" DrawAspect="Content" ObjectID="_1579335963" r:id="rId30"/>
         </w:object>
       </w:r>
     </w:p>
@@ -508,7 +508,7 @@
           <v:shape id="_x0000_i1037" type="#_x0000_t75" style="width:16.5pt;height:18.75pt" o:ole="">
             <v:imagedata r:id="rId32" o:title=""/>
           </v:shape>
-          <o:OLEObject Type="Embed" ProgID="Equation.DSMT4" ShapeID="_x0000_i1037" DrawAspect="Content" ObjectID="_1579011936" r:id="rId33"/>
+          <o:OLEObject Type="Embed" ProgID="Equation.DSMT4" ShapeID="_x0000_i1037" DrawAspect="Content" ObjectID="_1579335964" r:id="rId33"/>
         </w:object>
       </w:r>
       <w:r>
@@ -537,7 +537,7 @@
           <v:shape id="_x0000_i1038" type="#_x0000_t75" style="width:30pt;height:19.5pt" o:ole="">
             <v:imagedata r:id="rId34" o:title=""/>
           </v:shape>
-          <o:OLEObject Type="Embed" ProgID="Equation.DSMT4" ShapeID="_x0000_i1038" DrawAspect="Content" ObjectID="_1579011937" r:id="rId35"/>
+          <o:OLEObject Type="Embed" ProgID="Equation.DSMT4" ShapeID="_x0000_i1038" DrawAspect="Content" ObjectID="_1579335965" r:id="rId35"/>
         </w:object>
       </w:r>
       <w:r>
@@ -559,7 +559,7 @@
           <v:shape id="_x0000_i1039" type="#_x0000_t75" style="width:280.5pt;height:39.75pt" o:ole="">
             <v:imagedata r:id="rId36" o:title=""/>
           </v:shape>
-          <o:OLEObject Type="Embed" ProgID="Equation.DSMT4" ShapeID="_x0000_i1039" DrawAspect="Content" ObjectID="_1579011938" r:id="rId37"/>
+          <o:OLEObject Type="Embed" ProgID="Equation.DSMT4" ShapeID="_x0000_i1039" DrawAspect="Content" ObjectID="_1579335966" r:id="rId37"/>
         </w:object>
       </w:r>
     </w:p>
@@ -592,7 +592,7 @@
           <v:shape id="_x0000_i1040" type="#_x0000_t75" style="width:165.75pt;height:55.5pt" o:ole="">
             <v:imagedata r:id="rId38" o:title=""/>
           </v:shape>
-          <o:OLEObject Type="Embed" ProgID="Equation.DSMT4" ShapeID="_x0000_i1040" DrawAspect="Content" ObjectID="_1579011939" r:id="rId39"/>
+          <o:OLEObject Type="Embed" ProgID="Equation.DSMT4" ShapeID="_x0000_i1040" DrawAspect="Content" ObjectID="_1579335967" r:id="rId39"/>
         </w:object>
       </w:r>
     </w:p>
@@ -733,7 +733,7 @@
           <v:shape id="_x0000_i1041" type="#_x0000_t75" style="width:30pt;height:19.5pt" o:ole="">
             <v:imagedata r:id="rId34" o:title=""/>
           </v:shape>
-          <o:OLEObject Type="Embed" ProgID="Equation.DSMT4" ShapeID="_x0000_i1041" DrawAspect="Content" ObjectID="_1579011940" r:id="rId40"/>
+          <o:OLEObject Type="Embed" ProgID="Equation.DSMT4" ShapeID="_x0000_i1041" DrawAspect="Content" ObjectID="_1579335968" r:id="rId40"/>
         </w:object>
       </w:r>
       <w:r>
@@ -752,7 +752,7 @@
           <v:shape id="_x0000_i1042" type="#_x0000_t75" style="width:381.75pt;height:93.75pt" o:ole="">
             <v:imagedata r:id="rId41" o:title=""/>
           </v:shape>
-          <o:OLEObject Type="Embed" ProgID="Equation.DSMT4" ShapeID="_x0000_i1042" DrawAspect="Content" ObjectID="_1579011941" r:id="rId42"/>
+          <o:OLEObject Type="Embed" ProgID="Equation.DSMT4" ShapeID="_x0000_i1042" DrawAspect="Content" ObjectID="_1579335969" r:id="rId42"/>
         </w:object>
       </w:r>
     </w:p>
@@ -907,7 +907,7 @@
           <v:shape id="_x0000_i1043" type="#_x0000_t75" style="width:10.5pt;height:10.5pt" o:ole="">
             <v:imagedata r:id="rId43" o:title=""/>
           </v:shape>
-          <o:OLEObject Type="Embed" ProgID="Equation.DSMT4" ShapeID="_x0000_i1043" DrawAspect="Content" ObjectID="_1579011942" r:id="rId44"/>
+          <o:OLEObject Type="Embed" ProgID="Equation.DSMT4" ShapeID="_x0000_i1043" DrawAspect="Content" ObjectID="_1579335970" r:id="rId44"/>
         </w:object>
       </w:r>
       <w:r>
@@ -924,7 +924,7 @@
           <v:shape id="_x0000_i1044" type="#_x0000_t75" style="width:16.5pt;height:18.75pt" o:ole="">
             <v:imagedata r:id="rId45" o:title=""/>
           </v:shape>
-          <o:OLEObject Type="Embed" ProgID="Equation.DSMT4" ShapeID="_x0000_i1044" DrawAspect="Content" ObjectID="_1579011943" r:id="rId46"/>
+          <o:OLEObject Type="Embed" ProgID="Equation.DSMT4" ShapeID="_x0000_i1044" DrawAspect="Content" ObjectID="_1579335971" r:id="rId46"/>
         </w:object>
       </w:r>
       <w:r>
@@ -1302,7 +1302,7 @@
           <v:shape id="_x0000_i1045" type="#_x0000_t75" style="width:216.75pt;height:91.5pt" o:ole="">
             <v:imagedata r:id="rId47" o:title=""/>
           </v:shape>
-          <o:OLEObject Type="Embed" ProgID="Equation.DSMT4" ShapeID="_x0000_i1045" DrawAspect="Content" ObjectID="_1579011944" r:id="rId48"/>
+          <o:OLEObject Type="Embed" ProgID="Equation.DSMT4" ShapeID="_x0000_i1045" DrawAspect="Content" ObjectID="_1579335972" r:id="rId48"/>
         </w:object>
       </w:r>
     </w:p>
@@ -1363,7 +1363,7 @@
           <v:shape id="_x0000_i1046" type="#_x0000_t75" style="width:48pt;height:19.5pt" o:ole="">
             <v:imagedata r:id="rId49" o:title=""/>
           </v:shape>
-          <o:OLEObject Type="Embed" ProgID="Equation.DSMT4" ShapeID="_x0000_i1046" DrawAspect="Content" ObjectID="_1579011945" r:id="rId50"/>
+          <o:OLEObject Type="Embed" ProgID="Equation.DSMT4" ShapeID="_x0000_i1046" DrawAspect="Content" ObjectID="_1579335973" r:id="rId50"/>
         </w:object>
       </w:r>
       <w:r>
@@ -1392,7 +1392,7 @@
           <v:shape id="_x0000_i1047" type="#_x0000_t75" style="width:84.75pt;height:21.75pt" o:ole="">
             <v:imagedata r:id="rId51" o:title=""/>
           </v:shape>
-          <o:OLEObject Type="Embed" ProgID="Equation.DSMT4" ShapeID="_x0000_i1047" DrawAspect="Content" ObjectID="_1579011946" r:id="rId52"/>
+          <o:OLEObject Type="Embed" ProgID="Equation.DSMT4" ShapeID="_x0000_i1047" DrawAspect="Content" ObjectID="_1579335974" r:id="rId52"/>
         </w:object>
       </w:r>
       <w:r>
@@ -1424,7 +1424,7 @@
           <v:shape id="_x0000_i1048" type="#_x0000_t75" style="width:93pt;height:24pt" o:ole="">
             <v:imagedata r:id="rId53" o:title=""/>
           </v:shape>
-          <o:OLEObject Type="Embed" ProgID="Equation.DSMT4" ShapeID="_x0000_i1048" DrawAspect="Content" ObjectID="_1579011947" r:id="rId54"/>
+          <o:OLEObject Type="Embed" ProgID="Equation.DSMT4" ShapeID="_x0000_i1048" DrawAspect="Content" ObjectID="_1579335975" r:id="rId54"/>
         </w:object>
       </w:r>
       <w:r>
@@ -1444,7 +1444,7 @@
           <v:shape id="_x0000_i1049" type="#_x0000_t75" style="width:10.5pt;height:14.25pt" o:ole="">
             <v:imagedata r:id="rId55" o:title=""/>
           </v:shape>
-          <o:OLEObject Type="Embed" ProgID="Equation.DSMT4" ShapeID="_x0000_i1049" DrawAspect="Content" ObjectID="_1579011948" r:id="rId56"/>
+          <o:OLEObject Type="Embed" ProgID="Equation.DSMT4" ShapeID="_x0000_i1049" DrawAspect="Content" ObjectID="_1579335976" r:id="rId56"/>
         </w:object>
       </w:r>
       <w:r>
@@ -1467,7 +1467,7 @@
           <v:shape id="_x0000_i1050" type="#_x0000_t75" style="width:10.5pt;height:16.5pt" o:ole="">
             <v:imagedata r:id="rId57" o:title=""/>
           </v:shape>
-          <o:OLEObject Type="Embed" ProgID="Equation.DSMT4" ShapeID="_x0000_i1050" DrawAspect="Content" ObjectID="_1579011949" r:id="rId58"/>
+          <o:OLEObject Type="Embed" ProgID="Equation.DSMT4" ShapeID="_x0000_i1050" DrawAspect="Content" ObjectID="_1579335977" r:id="rId58"/>
         </w:object>
       </w:r>
       <w:r>
@@ -1490,7 +1490,7 @@
           <v:shape id="_x0000_i1051" type="#_x0000_t75" style="width:75.75pt;height:36.75pt" o:ole="">
             <v:imagedata r:id="rId59" o:title=""/>
           </v:shape>
-          <o:OLEObject Type="Embed" ProgID="Equation.DSMT4" ShapeID="_x0000_i1051" DrawAspect="Content" ObjectID="_1579011950" r:id="rId60"/>
+          <o:OLEObject Type="Embed" ProgID="Equation.DSMT4" ShapeID="_x0000_i1051" DrawAspect="Content" ObjectID="_1579335978" r:id="rId60"/>
         </w:object>
       </w:r>
       <w:r>
@@ -1507,7 +1507,7 @@
           <v:shape id="_x0000_i1052" type="#_x0000_t75" style="width:50.25pt;height:20.25pt" o:ole="">
             <v:imagedata r:id="rId61" o:title=""/>
           </v:shape>
-          <o:OLEObject Type="Embed" ProgID="Equation.DSMT4" ShapeID="_x0000_i1052" DrawAspect="Content" ObjectID="_1579011951" r:id="rId62"/>
+          <o:OLEObject Type="Embed" ProgID="Equation.DSMT4" ShapeID="_x0000_i1052" DrawAspect="Content" ObjectID="_1579335979" r:id="rId62"/>
         </w:object>
       </w:r>
       <w:r>
@@ -1533,7 +1533,7 @@
           <v:shape id="_x0000_i1053" type="#_x0000_t75" style="width:75.75pt;height:21.75pt" o:ole="">
             <v:imagedata r:id="rId63" o:title=""/>
           </v:shape>
-          <o:OLEObject Type="Embed" ProgID="Equation.DSMT4" ShapeID="_x0000_i1053" DrawAspect="Content" ObjectID="_1579011952" r:id="rId64"/>
+          <o:OLEObject Type="Embed" ProgID="Equation.DSMT4" ShapeID="_x0000_i1053" DrawAspect="Content" ObjectID="_1579335980" r:id="rId64"/>
         </w:object>
       </w:r>
       <w:r>
@@ -1574,7 +1574,7 @@
           <v:shape id="_x0000_i1054" type="#_x0000_t75" style="width:91.5pt;height:19.5pt" o:ole="">
             <v:imagedata r:id="rId65" o:title=""/>
           </v:shape>
-          <o:OLEObject Type="Embed" ProgID="Equation.DSMT4" ShapeID="_x0000_i1054" DrawAspect="Content" ObjectID="_1579011953" r:id="rId66"/>
+          <o:OLEObject Type="Embed" ProgID="Equation.DSMT4" ShapeID="_x0000_i1054" DrawAspect="Content" ObjectID="_1579335981" r:id="rId66"/>
         </w:object>
       </w:r>
       <w:r>
@@ -1599,7 +1599,7 @@
           <v:shape id="_x0000_i1055" type="#_x0000_t75" style="width:17.25pt;height:12.75pt" o:ole="">
             <v:imagedata r:id="rId67" o:title=""/>
           </v:shape>
-          <o:OLEObject Type="Embed" ProgID="Equation.DSMT4" ShapeID="_x0000_i1055" DrawAspect="Content" ObjectID="_1579011954" r:id="rId68"/>
+          <o:OLEObject Type="Embed" ProgID="Equation.DSMT4" ShapeID="_x0000_i1055" DrawAspect="Content" ObjectID="_1579335982" r:id="rId68"/>
         </w:object>
       </w:r>
       <w:r>
@@ -1619,7 +1619,7 @@
           <v:shape id="_x0000_i1056" type="#_x0000_t75" style="width:10.5pt;height:10.5pt" o:ole="">
             <v:imagedata r:id="rId69" o:title=""/>
           </v:shape>
-          <o:OLEObject Type="Embed" ProgID="Equation.DSMT4" ShapeID="_x0000_i1056" DrawAspect="Content" ObjectID="_1579011955" r:id="rId70"/>
+          <o:OLEObject Type="Embed" ProgID="Equation.DSMT4" ShapeID="_x0000_i1056" DrawAspect="Content" ObjectID="_1579335983" r:id="rId70"/>
         </w:object>
       </w:r>
       <w:r>
@@ -1650,7 +1650,7 @@
           <v:shape id="_x0000_i1057" type="#_x0000_t75" style="width:144.75pt;height:25.5pt" o:ole="">
             <v:imagedata r:id="rId71" o:title=""/>
           </v:shape>
-          <o:OLEObject Type="Embed" ProgID="Equation.DSMT4" ShapeID="_x0000_i1057" DrawAspect="Content" ObjectID="_1579011956" r:id="rId72"/>
+          <o:OLEObject Type="Embed" ProgID="Equation.DSMT4" ShapeID="_x0000_i1057" DrawAspect="Content" ObjectID="_1579335984" r:id="rId72"/>
         </w:object>
       </w:r>
       <w:r>
@@ -1667,7 +1667,7 @@
           <v:shape id="_x0000_i1058" type="#_x0000_t75" style="width:33pt;height:18pt" o:ole="">
             <v:imagedata r:id="rId73" o:title=""/>
           </v:shape>
-          <o:OLEObject Type="Embed" ProgID="Equation.DSMT4" ShapeID="_x0000_i1058" DrawAspect="Content" ObjectID="_1579011957" r:id="rId74"/>
+          <o:OLEObject Type="Embed" ProgID="Equation.DSMT4" ShapeID="_x0000_i1058" DrawAspect="Content" ObjectID="_1579335985" r:id="rId74"/>
         </w:object>
       </w:r>
       <w:r>
@@ -1696,7 +1696,7 @@
           <v:shape id="_x0000_i1059" type="#_x0000_t75" style="width:29.25pt;height:19.5pt" o:ole="">
             <v:imagedata r:id="rId75" o:title=""/>
           </v:shape>
-          <o:OLEObject Type="Embed" ProgID="Equation.DSMT4" ShapeID="_x0000_i1059" DrawAspect="Content" ObjectID="_1579011958" r:id="rId76"/>
+          <o:OLEObject Type="Embed" ProgID="Equation.DSMT4" ShapeID="_x0000_i1059" DrawAspect="Content" ObjectID="_1579335986" r:id="rId76"/>
         </w:object>
       </w:r>
       <w:r>
@@ -1713,7 +1713,7 @@
           <v:shape id="_x0000_i1060" type="#_x0000_t75" style="width:14.25pt;height:18pt" o:ole="">
             <v:imagedata r:id="rId77" o:title=""/>
           </v:shape>
-          <o:OLEObject Type="Embed" ProgID="Equation.DSMT4" ShapeID="_x0000_i1060" DrawAspect="Content" ObjectID="_1579011959" r:id="rId78"/>
+          <o:OLEObject Type="Embed" ProgID="Equation.DSMT4" ShapeID="_x0000_i1060" DrawAspect="Content" ObjectID="_1579335987" r:id="rId78"/>
         </w:object>
       </w:r>
       <w:r>
@@ -1748,7 +1748,7 @@
           <v:shape id="_x0000_i1061" type="#_x0000_t75" style="width:139.5pt;height:19.5pt" o:ole="">
             <v:imagedata r:id="rId79" o:title=""/>
           </v:shape>
-          <o:OLEObject Type="Embed" ProgID="Equation.DSMT4" ShapeID="_x0000_i1061" DrawAspect="Content" ObjectID="_1579011960" r:id="rId80"/>
+          <o:OLEObject Type="Embed" ProgID="Equation.DSMT4" ShapeID="_x0000_i1061" DrawAspect="Content" ObjectID="_1579335988" r:id="rId80"/>
         </w:object>
       </w:r>
       <w:r>
@@ -1768,7 +1768,7 @@
           <v:shape id="_x0000_i1062" type="#_x0000_t75" style="width:158.25pt;height:27.75pt" o:ole="">
             <v:imagedata r:id="rId81" o:title=""/>
           </v:shape>
-          <o:OLEObject Type="Embed" ProgID="Equation.DSMT4" ShapeID="_x0000_i1062" DrawAspect="Content" ObjectID="_1579011961" r:id="rId82"/>
+          <o:OLEObject Type="Embed" ProgID="Equation.DSMT4" ShapeID="_x0000_i1062" DrawAspect="Content" ObjectID="_1579335989" r:id="rId82"/>
         </w:object>
       </w:r>
       <w:r>
@@ -1788,7 +1788,7 @@
           <v:shape id="_x0000_i1063" type="#_x0000_t75" style="width:186pt;height:36pt" o:ole="">
             <v:imagedata r:id="rId83" o:title=""/>
           </v:shape>
-          <o:OLEObject Type="Embed" ProgID="Equation.DSMT4" ShapeID="_x0000_i1063" DrawAspect="Content" ObjectID="_1579011962" r:id="rId84"/>
+          <o:OLEObject Type="Embed" ProgID="Equation.DSMT4" ShapeID="_x0000_i1063" DrawAspect="Content" ObjectID="_1579335990" r:id="rId84"/>
         </w:object>
       </w:r>
       <w:r>
@@ -1805,7 +1805,7 @@
           <v:shape id="_x0000_i1064" type="#_x0000_t75" style="width:15pt;height:18.75pt" o:ole="">
             <v:imagedata r:id="rId85" o:title=""/>
           </v:shape>
-          <o:OLEObject Type="Embed" ProgID="Equation.DSMT4" ShapeID="_x0000_i1064" DrawAspect="Content" ObjectID="_1579011963" r:id="rId86"/>
+          <o:OLEObject Type="Embed" ProgID="Equation.DSMT4" ShapeID="_x0000_i1064" DrawAspect="Content" ObjectID="_1579335991" r:id="rId86"/>
         </w:object>
       </w:r>
       <w:r>
@@ -1822,7 +1822,7 @@
           <v:shape id="_x0000_i1065" type="#_x0000_t75" style="width:29.25pt;height:19.5pt" o:ole="">
             <v:imagedata r:id="rId87" o:title=""/>
           </v:shape>
-          <o:OLEObject Type="Embed" ProgID="Equation.DSMT4" ShapeID="_x0000_i1065" DrawAspect="Content" ObjectID="_1579011964" r:id="rId88"/>
+          <o:OLEObject Type="Embed" ProgID="Equation.DSMT4" ShapeID="_x0000_i1065" DrawAspect="Content" ObjectID="_1579335992" r:id="rId88"/>
         </w:object>
       </w:r>
       <w:r>
@@ -1848,7 +1848,7 @@
           <v:shape id="_x0000_i1066" type="#_x0000_t75" style="width:68.25pt;height:36pt" o:ole="">
             <v:imagedata r:id="rId89" o:title=""/>
           </v:shape>
-          <o:OLEObject Type="Embed" ProgID="Equation.DSMT4" ShapeID="_x0000_i1066" DrawAspect="Content" ObjectID="_1579011965" r:id="rId90"/>
+          <o:OLEObject Type="Embed" ProgID="Equation.DSMT4" ShapeID="_x0000_i1066" DrawAspect="Content" ObjectID="_1579335993" r:id="rId90"/>
         </w:object>
       </w:r>
       <w:r>
@@ -1865,7 +1865,7 @@
           <v:shape id="_x0000_i1067" type="#_x0000_t75" style="width:68.25pt;height:36pt" o:ole="">
             <v:imagedata r:id="rId91" o:title=""/>
           </v:shape>
-          <o:OLEObject Type="Embed" ProgID="Equation.DSMT4" ShapeID="_x0000_i1067" DrawAspect="Content" ObjectID="_1579011966" r:id="rId92"/>
+          <o:OLEObject Type="Embed" ProgID="Equation.DSMT4" ShapeID="_x0000_i1067" DrawAspect="Content" ObjectID="_1579335994" r:id="rId92"/>
         </w:object>
       </w:r>
       <w:r>
@@ -1924,7 +1924,7 @@
           <v:shape id="_x0000_i1068" type="#_x0000_t75" style="width:107.25pt;height:21.75pt" o:ole="">
             <v:imagedata r:id="rId93" o:title=""/>
           </v:shape>
-          <o:OLEObject Type="Embed" ProgID="Equation.DSMT4" ShapeID="_x0000_i1068" DrawAspect="Content" ObjectID="_1579011967" r:id="rId94"/>
+          <o:OLEObject Type="Embed" ProgID="Equation.DSMT4" ShapeID="_x0000_i1068" DrawAspect="Content" ObjectID="_1579335995" r:id="rId94"/>
         </w:object>
       </w:r>
       <w:r>
@@ -1944,7 +1944,7 @@
           <v:shape id="_x0000_i1069" type="#_x0000_t75" style="width:116.25pt;height:24pt" o:ole="">
             <v:imagedata r:id="rId95" o:title=""/>
           </v:shape>
-          <o:OLEObject Type="Embed" ProgID="Equation.DSMT4" ShapeID="_x0000_i1069" DrawAspect="Content" ObjectID="_1579011968" r:id="rId96"/>
+          <o:OLEObject Type="Embed" ProgID="Equation.DSMT4" ShapeID="_x0000_i1069" DrawAspect="Content" ObjectID="_1579335996" r:id="rId96"/>
         </w:object>
       </w:r>
       <w:r>
@@ -1975,7 +1975,7 @@
           <v:shape id="_x0000_i1070" type="#_x0000_t75" style="width:160.5pt;height:24pt" o:ole="">
             <v:imagedata r:id="rId97" o:title=""/>
           </v:shape>
-          <o:OLEObject Type="Embed" ProgID="Equation.DSMT4" ShapeID="_x0000_i1070" DrawAspect="Content" ObjectID="_1579011969" r:id="rId98"/>
+          <o:OLEObject Type="Embed" ProgID="Equation.DSMT4" ShapeID="_x0000_i1070" DrawAspect="Content" ObjectID="_1579335997" r:id="rId98"/>
         </w:object>
       </w:r>
       <w:r>
@@ -1995,7 +1995,7 @@
           <v:shape id="_x0000_i1071" type="#_x0000_t75" style="width:168.75pt;height:25.5pt" o:ole="">
             <v:imagedata r:id="rId99" o:title=""/>
           </v:shape>
-          <o:OLEObject Type="Embed" ProgID="Equation.DSMT4" ShapeID="_x0000_i1071" DrawAspect="Content" ObjectID="_1579011970" r:id="rId100"/>
+          <o:OLEObject Type="Embed" ProgID="Equation.DSMT4" ShapeID="_x0000_i1071" DrawAspect="Content" ObjectID="_1579335998" r:id="rId100"/>
         </w:object>
       </w:r>
       <w:r>
@@ -2018,7 +2018,7 @@
           <v:shape id="_x0000_i1072" type="#_x0000_t75" style="width:54.75pt;height:21.75pt" o:ole="">
             <v:imagedata r:id="rId101" o:title=""/>
           </v:shape>
-          <o:OLEObject Type="Embed" ProgID="Equation.DSMT4" ShapeID="_x0000_i1072" DrawAspect="Content" ObjectID="_1579011971" r:id="rId102"/>
+          <o:OLEObject Type="Embed" ProgID="Equation.DSMT4" ShapeID="_x0000_i1072" DrawAspect="Content" ObjectID="_1579335999" r:id="rId102"/>
         </w:object>
       </w:r>
       <w:r>
@@ -2038,7 +2038,7 @@
           <v:shape id="_x0000_i1073" type="#_x0000_t75" style="width:21.75pt;height:16.5pt" o:ole="">
             <v:imagedata r:id="rId103" o:title=""/>
           </v:shape>
-          <o:OLEObject Type="Embed" ProgID="Equation.DSMT4" ShapeID="_x0000_i1073" DrawAspect="Content" ObjectID="_1579011972" r:id="rId104"/>
+          <o:OLEObject Type="Embed" ProgID="Equation.DSMT4" ShapeID="_x0000_i1073" DrawAspect="Content" ObjectID="_1579336000" r:id="rId104"/>
         </w:object>
       </w:r>
       <w:r>
@@ -2194,7 +2194,7 @@
           <v:shape id="_x0000_i1074" type="#_x0000_t75" style="width:83.25pt;height:21.75pt" o:ole="">
             <v:imagedata r:id="rId105" o:title=""/>
           </v:shape>
-          <o:OLEObject Type="Embed" ProgID="Equation.DSMT4" ShapeID="_x0000_i1074" DrawAspect="Content" ObjectID="_1579011973" r:id="rId106"/>
+          <o:OLEObject Type="Embed" ProgID="Equation.DSMT4" ShapeID="_x0000_i1074" DrawAspect="Content" ObjectID="_1579336001" r:id="rId106"/>
         </w:object>
       </w:r>
       <w:r>
@@ -2214,7 +2214,7 @@
           <v:shape id="_x0000_i1075" type="#_x0000_t75" style="width:90pt;height:24pt" o:ole="">
             <v:imagedata r:id="rId107" o:title=""/>
           </v:shape>
-          <o:OLEObject Type="Embed" ProgID="Equation.DSMT4" ShapeID="_x0000_i1075" DrawAspect="Content" ObjectID="_1579011974" r:id="rId108"/>
+          <o:OLEObject Type="Embed" ProgID="Equation.DSMT4" ShapeID="_x0000_i1075" DrawAspect="Content" ObjectID="_1579336002" r:id="rId108"/>
         </w:object>
       </w:r>
       <w:r>
@@ -2228,7 +2228,7 @@
           <v:shape id="_x0000_i1076" type="#_x0000_t75" style="width:24.75pt;height:24pt" o:ole="">
             <v:imagedata r:id="rId109" o:title=""/>
           </v:shape>
-          <o:OLEObject Type="Embed" ProgID="Equation.DSMT4" ShapeID="_x0000_i1076" DrawAspect="Content" ObjectID="_1579011975" r:id="rId110"/>
+          <o:OLEObject Type="Embed" ProgID="Equation.DSMT4" ShapeID="_x0000_i1076" DrawAspect="Content" ObjectID="_1579336003" r:id="rId110"/>
         </w:object>
       </w:r>
       <w:r>
@@ -2245,7 +2245,7 @@
           <v:shape id="_x0000_i1077" type="#_x0000_t75" style="width:11.25pt;height:14.25pt" o:ole="">
             <v:imagedata r:id="rId111" o:title=""/>
           </v:shape>
-          <o:OLEObject Type="Embed" ProgID="Equation.DSMT4" ShapeID="_x0000_i1077" DrawAspect="Content" ObjectID="_1579011976" r:id="rId112"/>
+          <o:OLEObject Type="Embed" ProgID="Equation.DSMT4" ShapeID="_x0000_i1077" DrawAspect="Content" ObjectID="_1579336004" r:id="rId112"/>
         </w:object>
       </w:r>
       <w:r>
@@ -2274,7 +2274,7 @@
           <v:shape id="_x0000_i1078" type="#_x0000_t75" style="width:24.75pt;height:24pt" o:ole="">
             <v:imagedata r:id="rId109" o:title=""/>
           </v:shape>
-          <o:OLEObject Type="Embed" ProgID="Equation.DSMT4" ShapeID="_x0000_i1078" DrawAspect="Content" ObjectID="_1579011977" r:id="rId113"/>
+          <o:OLEObject Type="Embed" ProgID="Equation.DSMT4" ShapeID="_x0000_i1078" DrawAspect="Content" ObjectID="_1579336005" r:id="rId113"/>
         </w:object>
       </w:r>
       <w:r>
@@ -2291,7 +2291,7 @@
           <v:shape id="_x0000_i1079" type="#_x0000_t75" style="width:11.25pt;height:14.25pt" o:ole="">
             <v:imagedata r:id="rId114" o:title=""/>
           </v:shape>
-          <o:OLEObject Type="Embed" ProgID="Equation.DSMT4" ShapeID="_x0000_i1079" DrawAspect="Content" ObjectID="_1579011978" r:id="rId115"/>
+          <o:OLEObject Type="Embed" ProgID="Equation.DSMT4" ShapeID="_x0000_i1079" DrawAspect="Content" ObjectID="_1579336006" r:id="rId115"/>
         </w:object>
       </w:r>
       <w:r>
@@ -2308,7 +2308,7 @@
           <v:shape id="_x0000_i1080" type="#_x0000_t75" style="width:11.25pt;height:14.25pt" o:ole="">
             <v:imagedata r:id="rId114" o:title=""/>
           </v:shape>
-          <o:OLEObject Type="Embed" ProgID="Equation.DSMT4" ShapeID="_x0000_i1080" DrawAspect="Content" ObjectID="_1579011979" r:id="rId116"/>
+          <o:OLEObject Type="Embed" ProgID="Equation.DSMT4" ShapeID="_x0000_i1080" DrawAspect="Content" ObjectID="_1579336007" r:id="rId116"/>
         </w:object>
       </w:r>
       <w:r>
@@ -2325,7 +2325,7 @@
           <v:shape id="_x0000_i1081" type="#_x0000_t75" style="width:11.25pt;height:14.25pt" o:ole="">
             <v:imagedata r:id="rId114" o:title=""/>
           </v:shape>
-          <o:OLEObject Type="Embed" ProgID="Equation.DSMT4" ShapeID="_x0000_i1081" DrawAspect="Content" ObjectID="_1579011980" r:id="rId117"/>
+          <o:OLEObject Type="Embed" ProgID="Equation.DSMT4" ShapeID="_x0000_i1081" DrawAspect="Content" ObjectID="_1579336008" r:id="rId117"/>
         </w:object>
       </w:r>
       <w:r>
@@ -2444,7 +2444,7 @@
           <v:shape id="_x0000_i1082" type="#_x0000_t75" style="width:10.5pt;height:14.25pt" o:ole="">
             <v:imagedata r:id="rId119" o:title=""/>
           </v:shape>
-          <o:OLEObject Type="Embed" ProgID="Equation.DSMT4" ShapeID="_x0000_i1082" DrawAspect="Content" ObjectID="_1579011981" r:id="rId120"/>
+          <o:OLEObject Type="Embed" ProgID="Equation.DSMT4" ShapeID="_x0000_i1082" DrawAspect="Content" ObjectID="_1579336009" r:id="rId120"/>
         </w:object>
       </w:r>
       <w:r>
@@ -2496,7 +2496,7 @@
           <v:shape id="_x0000_i1083" type="#_x0000_t75" style="width:10.5pt;height:16.5pt" o:ole="">
             <v:imagedata r:id="rId121" o:title=""/>
           </v:shape>
-          <o:OLEObject Type="Embed" ProgID="Equation.DSMT4" ShapeID="_x0000_i1083" DrawAspect="Content" ObjectID="_1579011982" r:id="rId122"/>
+          <o:OLEObject Type="Embed" ProgID="Equation.DSMT4" ShapeID="_x0000_i1083" DrawAspect="Content" ObjectID="_1579336010" r:id="rId122"/>
         </w:object>
       </w:r>
       <w:r>
@@ -2519,7 +2519,7 @@
           <v:shape id="_x0000_i1084" type="#_x0000_t75" style="width:13.5pt;height:18pt" o:ole="">
             <v:imagedata r:id="rId123" o:title=""/>
           </v:shape>
-          <o:OLEObject Type="Embed" ProgID="Equation.DSMT4" ShapeID="_x0000_i1084" DrawAspect="Content" ObjectID="_1579011983" r:id="rId124"/>
+          <o:OLEObject Type="Embed" ProgID="Equation.DSMT4" ShapeID="_x0000_i1084" DrawAspect="Content" ObjectID="_1579336011" r:id="rId124"/>
         </w:object>
       </w:r>
       <w:r>
@@ -2536,7 +2536,7 @@
           <v:shape id="_x0000_i1085" type="#_x0000_t75" style="width:25.5pt;height:14.25pt" o:ole="">
             <v:imagedata r:id="rId125" o:title=""/>
           </v:shape>
-          <o:OLEObject Type="Embed" ProgID="Equation.DSMT4" ShapeID="_x0000_i1085" DrawAspect="Content" ObjectID="_1579011984" r:id="rId126"/>
+          <o:OLEObject Type="Embed" ProgID="Equation.DSMT4" ShapeID="_x0000_i1085" DrawAspect="Content" ObjectID="_1579336012" r:id="rId126"/>
         </w:object>
       </w:r>
       <w:r>
@@ -2569,7 +2569,7 @@
           <v:shape id="_x0000_i1086" type="#_x0000_t75" style="width:32.25pt;height:18pt" o:ole="">
             <v:imagedata r:id="rId127" o:title=""/>
           </v:shape>
-          <o:OLEObject Type="Embed" ProgID="Equation.DSMT4" ShapeID="_x0000_i1086" DrawAspect="Content" ObjectID="_1579011985" r:id="rId128"/>
+          <o:OLEObject Type="Embed" ProgID="Equation.DSMT4" ShapeID="_x0000_i1086" DrawAspect="Content" ObjectID="_1579336013" r:id="rId128"/>
         </w:object>
       </w:r>
       <w:r>
@@ -2586,7 +2586,7 @@
           <v:shape id="_x0000_i1087" type="#_x0000_t75" style="width:45.75pt;height:18pt" o:ole="">
             <v:imagedata r:id="rId129" o:title=""/>
           </v:shape>
-          <o:OLEObject Type="Embed" ProgID="Equation.DSMT4" ShapeID="_x0000_i1087" DrawAspect="Content" ObjectID="_1579011986" r:id="rId130"/>
+          <o:OLEObject Type="Embed" ProgID="Equation.DSMT4" ShapeID="_x0000_i1087" DrawAspect="Content" ObjectID="_1579336014" r:id="rId130"/>
         </w:object>
       </w:r>
       <w:r>
@@ -2615,7 +2615,7 @@
           <v:shape id="_x0000_i1088" type="#_x0000_t75" style="width:27.75pt;height:19.5pt" o:ole="">
             <v:imagedata r:id="rId131" o:title=""/>
           </v:shape>
-          <o:OLEObject Type="Embed" ProgID="Equation.DSMT4" ShapeID="_x0000_i1088" DrawAspect="Content" ObjectID="_1579011987" r:id="rId132"/>
+          <o:OLEObject Type="Embed" ProgID="Equation.DSMT4" ShapeID="_x0000_i1088" DrawAspect="Content" ObjectID="_1579336015" r:id="rId132"/>
         </w:object>
       </w:r>
       <w:r>
@@ -2690,7 +2690,7 @@
           <v:shape id="_x0000_i1089" type="#_x0000_t75" style="width:42pt;height:14.25pt" o:ole="">
             <v:imagedata r:id="rId133" o:title=""/>
           </v:shape>
-          <o:OLEObject Type="Embed" ProgID="Equation.DSMT4" ShapeID="_x0000_i1089" DrawAspect="Content" ObjectID="_1579011988" r:id="rId134"/>
+          <o:OLEObject Type="Embed" ProgID="Equation.DSMT4" ShapeID="_x0000_i1089" DrawAspect="Content" ObjectID="_1579336016" r:id="rId134"/>
         </w:object>
       </w:r>
       <w:r>
@@ -2725,7 +2725,7 @@
           <v:shape id="_x0000_i1090" type="#_x0000_t75" style="width:10.5pt;height:16.5pt" o:ole="">
             <v:imagedata r:id="rId135" o:title=""/>
           </v:shape>
-          <o:OLEObject Type="Embed" ProgID="Equation.DSMT4" ShapeID="_x0000_i1090" DrawAspect="Content" ObjectID="_1579011989" r:id="rId136"/>
+          <o:OLEObject Type="Embed" ProgID="Equation.DSMT4" ShapeID="_x0000_i1090" DrawAspect="Content" ObjectID="_1579336017" r:id="rId136"/>
         </w:object>
       </w:r>
       <w:r>
@@ -2748,7 +2748,7 @@
           <v:shape id="_x0000_i1091" type="#_x0000_t75" style="width:46.5pt;height:16.5pt" o:ole="">
             <v:imagedata r:id="rId137" o:title=""/>
           </v:shape>
-          <o:OLEObject Type="Embed" ProgID="Equation.DSMT4" ShapeID="_x0000_i1091" DrawAspect="Content" ObjectID="_1579011990" r:id="rId138"/>
+          <o:OLEObject Type="Embed" ProgID="Equation.DSMT4" ShapeID="_x0000_i1091" DrawAspect="Content" ObjectID="_1579336018" r:id="rId138"/>
         </w:object>
       </w:r>
       <w:r>
@@ -2784,7 +2784,7 @@
           <v:shape id="_x0000_i1092" type="#_x0000_t75" style="width:45.75pt;height:18pt" o:ole="">
             <v:imagedata r:id="rId129" o:title=""/>
           </v:shape>
-          <o:OLEObject Type="Embed" ProgID="Equation.DSMT4" ShapeID="_x0000_i1092" DrawAspect="Content" ObjectID="_1579011991" r:id="rId139"/>
+          <o:OLEObject Type="Embed" ProgID="Equation.DSMT4" ShapeID="_x0000_i1092" DrawAspect="Content" ObjectID="_1579336019" r:id="rId139"/>
         </w:object>
       </w:r>
       <w:r>
@@ -2813,7 +2813,7 @@
           <v:shape id="_x0000_i1093" type="#_x0000_t75" style="width:50.25pt;height:18pt" o:ole="">
             <v:imagedata r:id="rId140" o:title=""/>
           </v:shape>
-          <o:OLEObject Type="Embed" ProgID="Equation.DSMT4" ShapeID="_x0000_i1093" DrawAspect="Content" ObjectID="_1579011992" r:id="rId141"/>
+          <o:OLEObject Type="Embed" ProgID="Equation.DSMT4" ShapeID="_x0000_i1093" DrawAspect="Content" ObjectID="_1579336020" r:id="rId141"/>
         </w:object>
       </w:r>
       <w:r>
@@ -2849,7 +2849,7 @@
           <v:shape id="_x0000_i1094" type="#_x0000_t75" style="width:32.25pt;height:18pt" o:ole="">
             <v:imagedata r:id="rId127" o:title=""/>
           </v:shape>
-          <o:OLEObject Type="Embed" ProgID="Equation.DSMT4" ShapeID="_x0000_i1094" DrawAspect="Content" ObjectID="_1579011993" r:id="rId142"/>
+          <o:OLEObject Type="Embed" ProgID="Equation.DSMT4" ShapeID="_x0000_i1094" DrawAspect="Content" ObjectID="_1579336021" r:id="rId142"/>
         </w:object>
       </w:r>
       <w:r>
@@ -2869,7 +2869,7 @@
           <v:shape id="_x0000_i1095" type="#_x0000_t75" style="width:10.5pt;height:14.25pt" o:ole="">
             <v:imagedata r:id="rId119" o:title=""/>
           </v:shape>
-          <o:OLEObject Type="Embed" ProgID="Equation.DSMT4" ShapeID="_x0000_i1095" DrawAspect="Content" ObjectID="_1579011994" r:id="rId143"/>
+          <o:OLEObject Type="Embed" ProgID="Equation.DSMT4" ShapeID="_x0000_i1095" DrawAspect="Content" ObjectID="_1579336022" r:id="rId143"/>
         </w:object>
       </w:r>
       <w:r>
@@ -2914,7 +2914,7 @@
           <v:shape id="_x0000_i1096" type="#_x0000_t75" style="width:10.5pt;height:14.25pt" o:ole="">
             <v:imagedata r:id="rId119" o:title=""/>
           </v:shape>
-          <o:OLEObject Type="Embed" ProgID="Equation.DSMT4" ShapeID="_x0000_i1096" DrawAspect="Content" ObjectID="_1579011995" r:id="rId145"/>
+          <o:OLEObject Type="Embed" ProgID="Equation.DSMT4" ShapeID="_x0000_i1096" DrawAspect="Content" ObjectID="_1579336023" r:id="rId145"/>
         </w:object>
       </w:r>
       <w:r>
@@ -2942,7 +2942,7 @@
           <v:shape id="_x0000_i1097" type="#_x0000_t75" style="width:54.75pt;height:21.75pt" o:ole="">
             <v:imagedata r:id="rId101" o:title=""/>
           </v:shape>
-          <o:OLEObject Type="Embed" ProgID="Equation.DSMT4" ShapeID="_x0000_i1097" DrawAspect="Content" ObjectID="_1579011996" r:id="rId146"/>
+          <o:OLEObject Type="Embed" ProgID="Equation.DSMT4" ShapeID="_x0000_i1097" DrawAspect="Content" ObjectID="_1579336024" r:id="rId146"/>
         </w:object>
       </w:r>
       <w:r>
@@ -2959,7 +2959,7 @@
           <v:shape id="_x0000_i1098" type="#_x0000_t75" style="width:10.5pt;height:14.25pt" o:ole="">
             <v:imagedata r:id="rId119" o:title=""/>
           </v:shape>
-          <o:OLEObject Type="Embed" ProgID="Equation.DSMT4" ShapeID="_x0000_i1098" DrawAspect="Content" ObjectID="_1579011997" r:id="rId147"/>
+          <o:OLEObject Type="Embed" ProgID="Equation.DSMT4" ShapeID="_x0000_i1098" DrawAspect="Content" ObjectID="_1579336025" r:id="rId147"/>
         </w:object>
       </w:r>
       <w:r>
@@ -2991,7 +2991,7 @@
           <v:shape id="_x0000_i1099" type="#_x0000_t75" style="width:10.5pt;height:14.25pt" o:ole="">
             <v:imagedata r:id="rId119" o:title=""/>
           </v:shape>
-          <o:OLEObject Type="Embed" ProgID="Equation.DSMT4" ShapeID="_x0000_i1099" DrawAspect="Content" ObjectID="_1579011998" r:id="rId148"/>
+          <o:OLEObject Type="Embed" ProgID="Equation.DSMT4" ShapeID="_x0000_i1099" DrawAspect="Content" ObjectID="_1579336026" r:id="rId148"/>
         </w:object>
       </w:r>
       <w:r>
@@ -3023,7 +3023,7 @@
           <v:shape id="_x0000_i1100" type="#_x0000_t75" style="width:10.5pt;height:14.25pt" o:ole="">
             <v:imagedata r:id="rId119" o:title=""/>
           </v:shape>
-          <o:OLEObject Type="Embed" ProgID="Equation.DSMT4" ShapeID="_x0000_i1100" DrawAspect="Content" ObjectID="_1579011999" r:id="rId149"/>
+          <o:OLEObject Type="Embed" ProgID="Equation.DSMT4" ShapeID="_x0000_i1100" DrawAspect="Content" ObjectID="_1579336027" r:id="rId149"/>
         </w:object>
       </w:r>
       <w:r>
@@ -3061,7 +3061,7 @@
           <v:shape id="_x0000_i1101" type="#_x0000_t75" style="width:35.25pt;height:16.5pt" o:ole="">
             <v:imagedata r:id="rId150" o:title=""/>
           </v:shape>
-          <o:OLEObject Type="Embed" ProgID="Equation.DSMT4" ShapeID="_x0000_i1101" DrawAspect="Content" ObjectID="_1579012000" r:id="rId151"/>
+          <o:OLEObject Type="Embed" ProgID="Equation.DSMT4" ShapeID="_x0000_i1101" DrawAspect="Content" ObjectID="_1579336028" r:id="rId151"/>
         </w:object>
       </w:r>
       <w:r>
@@ -3103,7 +3103,7 @@
           <v:shape id="_x0000_i1102" type="#_x0000_t75" style="width:32.25pt;height:18pt" o:ole="">
             <v:imagedata r:id="rId127" o:title=""/>
           </v:shape>
-          <o:OLEObject Type="Embed" ProgID="Equation.DSMT4" ShapeID="_x0000_i1102" DrawAspect="Content" ObjectID="_1579012001" r:id="rId152"/>
+          <o:OLEObject Type="Embed" ProgID="Equation.DSMT4" ShapeID="_x0000_i1102" DrawAspect="Content" ObjectID="_1579336029" r:id="rId152"/>
         </w:object>
       </w:r>
       <w:r>
@@ -3126,7 +3126,7 @@
           <v:shape id="_x0000_i1103" type="#_x0000_t75" style="width:27.75pt;height:19.5pt" o:ole="">
             <v:imagedata r:id="rId131" o:title=""/>
           </v:shape>
-          <o:OLEObject Type="Embed" ProgID="Equation.DSMT4" ShapeID="_x0000_i1103" DrawAspect="Content" ObjectID="_1579012002" r:id="rId153"/>
+          <o:OLEObject Type="Embed" ProgID="Equation.DSMT4" ShapeID="_x0000_i1103" DrawAspect="Content" ObjectID="_1579336030" r:id="rId153"/>
         </w:object>
       </w:r>
       <w:r>
@@ -3162,7 +3162,7 @@
           <v:shape id="_x0000_i1104" type="#_x0000_t75" style="width:39.75pt;height:20.25pt" o:ole="">
             <v:imagedata r:id="rId154" o:title=""/>
           </v:shape>
-          <o:OLEObject Type="Embed" ProgID="Equation.DSMT4" ShapeID="_x0000_i1104" DrawAspect="Content" ObjectID="_1579012003" r:id="rId155"/>
+          <o:OLEObject Type="Embed" ProgID="Equation.DSMT4" ShapeID="_x0000_i1104" DrawAspect="Content" ObjectID="_1579336031" r:id="rId155"/>
         </w:object>
       </w:r>
       <w:r>
@@ -3179,7 +3179,7 @@
           <v:shape id="_x0000_i1105" type="#_x0000_t75" style="width:42pt;height:20.25pt" o:ole="">
             <v:imagedata r:id="rId156" o:title=""/>
           </v:shape>
-          <o:OLEObject Type="Embed" ProgID="Equation.DSMT4" ShapeID="_x0000_i1105" DrawAspect="Content" ObjectID="_1579012004" r:id="rId157"/>
+          <o:OLEObject Type="Embed" ProgID="Equation.DSMT4" ShapeID="_x0000_i1105" DrawAspect="Content" ObjectID="_1579336032" r:id="rId157"/>
         </w:object>
       </w:r>
       <w:r>
@@ -3220,7 +3220,7 @@
           <v:shape id="_x0000_i1106" type="#_x0000_t75" style="width:10.5pt;height:14.25pt" o:ole="">
             <v:imagedata r:id="rId119" o:title=""/>
           </v:shape>
-          <o:OLEObject Type="Embed" ProgID="Equation.DSMT4" ShapeID="_x0000_i1106" DrawAspect="Content" ObjectID="_1579012005" r:id="rId158"/>
+          <o:OLEObject Type="Embed" ProgID="Equation.DSMT4" ShapeID="_x0000_i1106" DrawAspect="Content" ObjectID="_1579336033" r:id="rId158"/>
         </w:object>
       </w:r>
       <w:r>
@@ -3237,7 +3237,7 @@
           <v:shape id="_x0000_i1107" type="#_x0000_t75" style="width:45.75pt;height:18pt" o:ole="">
             <v:imagedata r:id="rId129" o:title=""/>
           </v:shape>
-          <o:OLEObject Type="Embed" ProgID="Equation.DSMT4" ShapeID="_x0000_i1107" DrawAspect="Content" ObjectID="_1579012006" r:id="rId159"/>
+          <o:OLEObject Type="Embed" ProgID="Equation.DSMT4" ShapeID="_x0000_i1107" DrawAspect="Content" ObjectID="_1579336034" r:id="rId159"/>
         </w:object>
       </w:r>
       <w:r>
@@ -3272,7 +3272,7 @@
           <v:shape id="_x0000_i1108" type="#_x0000_t75" style="width:10.5pt;height:14.25pt" o:ole="">
             <v:imagedata r:id="rId119" o:title=""/>
           </v:shape>
-          <o:OLEObject Type="Embed" ProgID="Equation.DSMT4" ShapeID="_x0000_i1108" DrawAspect="Content" ObjectID="_1579012007" r:id="rId160"/>
+          <o:OLEObject Type="Embed" ProgID="Equation.DSMT4" ShapeID="_x0000_i1108" DrawAspect="Content" ObjectID="_1579336035" r:id="rId160"/>
         </w:object>
       </w:r>
       <w:r>
@@ -3289,7 +3289,7 @@
           <v:shape id="_x0000_i1109" type="#_x0000_t75" style="width:42pt;height:14.25pt" o:ole="">
             <v:imagedata r:id="rId133" o:title=""/>
           </v:shape>
-          <o:OLEObject Type="Embed" ProgID="Equation.DSMT4" ShapeID="_x0000_i1109" DrawAspect="Content" ObjectID="_1579012008" r:id="rId161"/>
+          <o:OLEObject Type="Embed" ProgID="Equation.DSMT4" ShapeID="_x0000_i1109" DrawAspect="Content" ObjectID="_1579336036" r:id="rId161"/>
         </w:object>
       </w:r>
       <w:r>
@@ -3309,7 +3309,7 @@
           <v:shape id="_x0000_i1110" type="#_x0000_t75" style="width:10.5pt;height:14.25pt" o:ole="">
             <v:imagedata r:id="rId119" o:title=""/>
           </v:shape>
-          <o:OLEObject Type="Embed" ProgID="Equation.DSMT4" ShapeID="_x0000_i1110" DrawAspect="Content" ObjectID="_1579012009" r:id="rId162"/>
+          <o:OLEObject Type="Embed" ProgID="Equation.DSMT4" ShapeID="_x0000_i1110" DrawAspect="Content" ObjectID="_1579336037" r:id="rId162"/>
         </w:object>
       </w:r>
       <w:r>
@@ -3395,9 +3395,6 @@
     <w:p>
       <w:pPr>
         <w:ind w:firstLine="420"/>
-        <w:rPr>
-          <w:rFonts w:hint="eastAsia"/>
-        </w:rPr>
       </w:pPr>
       <w:r>
         <w:rPr>
@@ -3419,10 +3416,10 @@
           <w:position w:val="-6"/>
         </w:rPr>
         <w:object w:dxaOrig="220" w:dyaOrig="279">
-          <v:shape id="_x0000_i1251" type="#_x0000_t75" style="width:10.5pt;height:14.25pt" o:ole="">
+          <v:shape id="_x0000_i1111" type="#_x0000_t75" style="width:10.5pt;height:14.25pt" o:ole="">
             <v:imagedata r:id="rId119" o:title=""/>
           </v:shape>
-          <o:OLEObject Type="Embed" ProgID="Equation.DSMT4" ShapeID="_x0000_i1251" DrawAspect="Content" ObjectID="_1579012010" r:id="rId164"/>
+          <o:OLEObject Type="Embed" ProgID="Equation.DSMT4" ShapeID="_x0000_i1111" DrawAspect="Content" ObjectID="_1579336038" r:id="rId164"/>
         </w:object>
       </w:r>
       <w:r>
@@ -3451,10 +3448,10 @@
           <w:position w:val="-22"/>
         </w:rPr>
         <w:object w:dxaOrig="2900" w:dyaOrig="600">
-          <v:shape id="_x0000_i1253" type="#_x0000_t75" style="width:144.75pt;height:30pt" o:ole="">
+          <v:shape id="_x0000_i1112" type="#_x0000_t75" style="width:144.75pt;height:30pt" o:ole="">
             <v:imagedata r:id="rId165" o:title=""/>
           </v:shape>
-          <o:OLEObject Type="Embed" ProgID="Equation.DSMT4" ShapeID="_x0000_i1253" DrawAspect="Content" ObjectID="_1579012011" r:id="rId166"/>
+          <o:OLEObject Type="Embed" ProgID="Equation.DSMT4" ShapeID="_x0000_i1112" DrawAspect="Content" ObjectID="_1579336039" r:id="rId166"/>
         </w:object>
       </w:r>
       <w:r>
@@ -3480,10 +3477,10 @@
           <w:position w:val="-10"/>
         </w:rPr>
         <w:object w:dxaOrig="360" w:dyaOrig="320">
-          <v:shape id="_x0000_i1252" type="#_x0000_t75" style="width:18pt;height:15.75pt" o:ole="">
+          <v:shape id="_x0000_i1113" type="#_x0000_t75" style="width:18pt;height:15.75pt" o:ole="">
             <v:imagedata r:id="rId167" o:title=""/>
           </v:shape>
-          <o:OLEObject Type="Embed" ProgID="Equation.DSMT4" ShapeID="_x0000_i1252" DrawAspect="Content" ObjectID="_1579012012" r:id="rId168"/>
+          <o:OLEObject Type="Embed" ProgID="Equation.DSMT4" ShapeID="_x0000_i1113" DrawAspect="Content" ObjectID="_1579336040" r:id="rId168"/>
         </w:object>
       </w:r>
       <w:r>
@@ -3515,10 +3512,10 @@
           <w:position w:val="-28"/>
         </w:rPr>
         <w:object w:dxaOrig="4099" w:dyaOrig="680">
-          <v:shape id="_x0000_i1254" type="#_x0000_t75" style="width:204.75pt;height:33.75pt" o:ole="">
+          <v:shape id="_x0000_i1114" type="#_x0000_t75" style="width:204.75pt;height:33.75pt" o:ole="">
             <v:imagedata r:id="rId169" o:title=""/>
           </v:shape>
-          <o:OLEObject Type="Embed" ProgID="Equation.DSMT4" ShapeID="_x0000_i1254" DrawAspect="Content" ObjectID="_1579012013" r:id="rId170"/>
+          <o:OLEObject Type="Embed" ProgID="Equation.DSMT4" ShapeID="_x0000_i1114" DrawAspect="Content" ObjectID="_1579336041" r:id="rId170"/>
         </w:object>
       </w:r>
       <w:r>
@@ -3530,8 +3527,6 @@
         </w:rPr>
         <w:t>即在保证收敛的同时使两次迭代求得的坐标变化不大</w:t>
       </w:r>
-      <w:bookmarkStart w:id="0" w:name="_GoBack"/>
-      <w:bookmarkEnd w:id="0"/>
       <w:r>
         <w:t>。</w:t>
       </w:r>
@@ -3578,10 +3573,10 @@
           <w:position w:val="-16"/>
         </w:rPr>
         <w:object w:dxaOrig="2200" w:dyaOrig="480">
-          <v:shape id="_x0000_i1111" type="#_x0000_t75" style="width:110.25pt;height:24pt" o:ole="">
+          <v:shape id="_x0000_i1115" type="#_x0000_t75" style="width:110.25pt;height:24pt" o:ole="">
             <v:imagedata r:id="rId171" o:title=""/>
           </v:shape>
-          <o:OLEObject Type="Embed" ProgID="Equation.DSMT4" ShapeID="_x0000_i1111" DrawAspect="Content" ObjectID="_1579012014" r:id="rId172"/>
+          <o:OLEObject Type="Embed" ProgID="Equation.DSMT4" ShapeID="_x0000_i1115" DrawAspect="Content" ObjectID="_1579336042" r:id="rId172"/>
         </w:object>
       </w:r>
       <w:r>
@@ -3595,10 +3590,10 @@
           <w:position w:val="-68"/>
         </w:rPr>
         <w:object w:dxaOrig="2380" w:dyaOrig="1480">
-          <v:shape id="_x0000_i1112" type="#_x0000_t75" style="width:119.25pt;height:74.25pt" o:ole="">
+          <v:shape id="_x0000_i1116" type="#_x0000_t75" style="width:119.25pt;height:74.25pt" o:ole="">
             <v:imagedata r:id="rId173" o:title=""/>
           </v:shape>
-          <o:OLEObject Type="Embed" ProgID="Equation.DSMT4" ShapeID="_x0000_i1112" DrawAspect="Content" ObjectID="_1579012015" r:id="rId174"/>
+          <o:OLEObject Type="Embed" ProgID="Equation.DSMT4" ShapeID="_x0000_i1116" DrawAspect="Content" ObjectID="_1579336043" r:id="rId174"/>
         </w:object>
       </w:r>
       <w:r>
@@ -3624,10 +3619,10 @@
           <w:position w:val="-6"/>
         </w:rPr>
         <w:object w:dxaOrig="320" w:dyaOrig="279">
-          <v:shape id="_x0000_i1113" type="#_x0000_t75" style="width:16.5pt;height:14.25pt" o:ole="">
+          <v:shape id="_x0000_i1117" type="#_x0000_t75" style="width:16.5pt;height:14.25pt" o:ole="">
             <v:imagedata r:id="rId175" o:title=""/>
           </v:shape>
-          <o:OLEObject Type="Embed" ProgID="Equation.DSMT4" ShapeID="_x0000_i1113" DrawAspect="Content" ObjectID="_1579012016" r:id="rId176"/>
+          <o:OLEObject Type="Embed" ProgID="Equation.DSMT4" ShapeID="_x0000_i1117" DrawAspect="Content" ObjectID="_1579336044" r:id="rId176"/>
         </w:object>
       </w:r>
       <w:r>
@@ -3659,10 +3654,10 @@
           <w:position w:val="-12"/>
         </w:rPr>
         <w:object w:dxaOrig="279" w:dyaOrig="360">
-          <v:shape id="_x0000_i1114" type="#_x0000_t75" style="width:14.25pt;height:18pt" o:ole="">
+          <v:shape id="_x0000_i1118" type="#_x0000_t75" style="width:14.25pt;height:18pt" o:ole="">
             <v:imagedata r:id="rId177" o:title=""/>
           </v:shape>
-          <o:OLEObject Type="Embed" ProgID="Equation.DSMT4" ShapeID="_x0000_i1114" DrawAspect="Content" ObjectID="_1579012017" r:id="rId178"/>
+          <o:OLEObject Type="Embed" ProgID="Equation.DSMT4" ShapeID="_x0000_i1118" DrawAspect="Content" ObjectID="_1579336045" r:id="rId178"/>
         </w:object>
       </w:r>
       <w:r>
@@ -3708,10 +3703,10 @@
           <w:position w:val="-76"/>
         </w:rPr>
         <w:object w:dxaOrig="3560" w:dyaOrig="1640">
-          <v:shape id="_x0000_i1115" type="#_x0000_t75" style="width:177.75pt;height:82.5pt" o:ole="">
+          <v:shape id="_x0000_i1119" type="#_x0000_t75" style="width:177.75pt;height:82.5pt" o:ole="">
             <v:imagedata r:id="rId179" o:title=""/>
           </v:shape>
-          <o:OLEObject Type="Embed" ProgID="Equation.DSMT4" ShapeID="_x0000_i1115" DrawAspect="Content" ObjectID="_1579012018" r:id="rId180"/>
+          <o:OLEObject Type="Embed" ProgID="Equation.DSMT4" ShapeID="_x0000_i1119" DrawAspect="Content" ObjectID="_1579336046" r:id="rId180"/>
         </w:object>
       </w:r>
       <w:r>
@@ -3730,10 +3725,10 @@
           <w:position w:val="-12"/>
         </w:rPr>
         <w:object w:dxaOrig="639" w:dyaOrig="360">
-          <v:shape id="_x0000_i1116" type="#_x0000_t75" style="width:32.25pt;height:18pt" o:ole="">
+          <v:shape id="_x0000_i1120" type="#_x0000_t75" style="width:32.25pt;height:18pt" o:ole="">
             <v:imagedata r:id="rId181" o:title=""/>
           </v:shape>
-          <o:OLEObject Type="Embed" ProgID="Equation.DSMT4" ShapeID="_x0000_i1116" DrawAspect="Content" ObjectID="_1579012019" r:id="rId182"/>
+          <o:OLEObject Type="Embed" ProgID="Equation.DSMT4" ShapeID="_x0000_i1120" DrawAspect="Content" ObjectID="_1579336047" r:id="rId182"/>
         </w:object>
       </w:r>
       <w:r>
@@ -4007,10 +4002,10 @@
                 <w:position w:val="-10"/>
               </w:rPr>
               <w:object w:dxaOrig="520" w:dyaOrig="380">
-                <v:shape id="_x0000_i1117" type="#_x0000_t75" style="width:25.5pt;height:18.75pt" o:ole="">
+                <v:shape id="_x0000_i1121" type="#_x0000_t75" style="width:25.5pt;height:18.75pt" o:ole="">
                   <v:imagedata r:id="rId183" o:title=""/>
                 </v:shape>
-                <o:OLEObject Type="Embed" ProgID="Equation.DSMT4" ShapeID="_x0000_i1117" DrawAspect="Content" ObjectID="_1579012020" r:id="rId184"/>
+                <o:OLEObject Type="Embed" ProgID="Equation.DSMT4" ShapeID="_x0000_i1121" DrawAspect="Content" ObjectID="_1579336048" r:id="rId184"/>
               </w:object>
             </w:r>
           </w:p>
@@ -4049,10 +4044,10 @@
                 <w:position w:val="-6"/>
               </w:rPr>
               <w:object w:dxaOrig="620" w:dyaOrig="340">
-                <v:shape id="_x0000_i1118" type="#_x0000_t75" style="width:31.5pt;height:17.25pt" o:ole="">
+                <v:shape id="_x0000_i1122" type="#_x0000_t75" style="width:31.5pt;height:17.25pt" o:ole="">
                   <v:imagedata r:id="rId185" o:title=""/>
                 </v:shape>
-                <o:OLEObject Type="Embed" ProgID="Equation.DSMT4" ShapeID="_x0000_i1118" DrawAspect="Content" ObjectID="_1579012021" r:id="rId186"/>
+                <o:OLEObject Type="Embed" ProgID="Equation.DSMT4" ShapeID="_x0000_i1122" DrawAspect="Content" ObjectID="_1579336049" r:id="rId186"/>
               </w:object>
             </w:r>
           </w:p>
@@ -4091,10 +4086,10 @@
                 <w:position w:val="-12"/>
               </w:rPr>
               <w:object w:dxaOrig="520" w:dyaOrig="400">
-                <v:shape id="_x0000_i1119" type="#_x0000_t75" style="width:24.75pt;height:18.75pt" o:ole="">
+                <v:shape id="_x0000_i1123" type="#_x0000_t75" style="width:24.75pt;height:18.75pt" o:ole="">
                   <v:imagedata r:id="rId187" o:title=""/>
                 </v:shape>
-                <o:OLEObject Type="Embed" ProgID="Equation.DSMT4" ShapeID="_x0000_i1119" DrawAspect="Content" ObjectID="_1579012022" r:id="rId188"/>
+                <o:OLEObject Type="Embed" ProgID="Equation.DSMT4" ShapeID="_x0000_i1123" DrawAspect="Content" ObjectID="_1579336050" r:id="rId188"/>
               </w:object>
             </w:r>
           </w:p>
@@ -4133,10 +4128,10 @@
                 <w:position w:val="-12"/>
               </w:rPr>
               <w:object w:dxaOrig="520" w:dyaOrig="400">
-                <v:shape id="_x0000_i1120" type="#_x0000_t75" style="width:24.75pt;height:18.75pt" o:ole="">
+                <v:shape id="_x0000_i1124" type="#_x0000_t75" style="width:24.75pt;height:18.75pt" o:ole="">
                   <v:imagedata r:id="rId189" o:title=""/>
                 </v:shape>
-                <o:OLEObject Type="Embed" ProgID="Equation.DSMT4" ShapeID="_x0000_i1120" DrawAspect="Content" ObjectID="_1579012023" r:id="rId190"/>
+                <o:OLEObject Type="Embed" ProgID="Equation.DSMT4" ShapeID="_x0000_i1124" DrawAspect="Content" ObjectID="_1579336051" r:id="rId190"/>
               </w:object>
             </w:r>
           </w:p>
@@ -4175,10 +4170,10 @@
                 <w:position w:val="-12"/>
               </w:rPr>
               <w:object w:dxaOrig="480" w:dyaOrig="400">
-                <v:shape id="_x0000_i1121" type="#_x0000_t75" style="width:22.5pt;height:18.75pt" o:ole="">
+                <v:shape id="_x0000_i1125" type="#_x0000_t75" style="width:22.5pt;height:18.75pt" o:ole="">
                   <v:imagedata r:id="rId191" o:title=""/>
                 </v:shape>
-                <o:OLEObject Type="Embed" ProgID="Equation.DSMT4" ShapeID="_x0000_i1121" DrawAspect="Content" ObjectID="_1579012024" r:id="rId192"/>
+                <o:OLEObject Type="Embed" ProgID="Equation.DSMT4" ShapeID="_x0000_i1125" DrawAspect="Content" ObjectID="_1579336052" r:id="rId192"/>
               </w:object>
             </w:r>
           </w:p>
@@ -4251,10 +4246,10 @@
                 <w:position w:val="-10"/>
               </w:rPr>
               <w:object w:dxaOrig="380" w:dyaOrig="380">
-                <v:shape id="_x0000_i1122" type="#_x0000_t75" style="width:18.75pt;height:18.75pt" o:ole="">
+                <v:shape id="_x0000_i1126" type="#_x0000_t75" style="width:18.75pt;height:18.75pt" o:ole="">
                   <v:imagedata r:id="rId193" o:title=""/>
                 </v:shape>
-                <o:OLEObject Type="Embed" ProgID="Equation.DSMT4" ShapeID="_x0000_i1122" DrawAspect="Content" ObjectID="_1579012025" r:id="rId194"/>
+                <o:OLEObject Type="Embed" ProgID="Equation.DSMT4" ShapeID="_x0000_i1126" DrawAspect="Content" ObjectID="_1579336053" r:id="rId194"/>
               </w:object>
             </w:r>
           </w:p>
@@ -4295,10 +4290,10 @@
                 <w:position w:val="-6"/>
               </w:rPr>
               <w:object w:dxaOrig="480" w:dyaOrig="340">
-                <v:shape id="_x0000_i1123" type="#_x0000_t75" style="width:24pt;height:17.25pt" o:ole="">
+                <v:shape id="_x0000_i1127" type="#_x0000_t75" style="width:24pt;height:17.25pt" o:ole="">
                   <v:imagedata r:id="rId195" o:title=""/>
                 </v:shape>
-                <o:OLEObject Type="Embed" ProgID="Equation.DSMT4" ShapeID="_x0000_i1123" DrawAspect="Content" ObjectID="_1579012026" r:id="rId196"/>
+                <o:OLEObject Type="Embed" ProgID="Equation.DSMT4" ShapeID="_x0000_i1127" DrawAspect="Content" ObjectID="_1579336054" r:id="rId196"/>
               </w:object>
             </w:r>
           </w:p>
@@ -4339,10 +4334,10 @@
                 <w:position w:val="-12"/>
               </w:rPr>
               <w:object w:dxaOrig="520" w:dyaOrig="400">
-                <v:shape id="_x0000_i1124" type="#_x0000_t75" style="width:24.75pt;height:18.75pt" o:ole="">
+                <v:shape id="_x0000_i1128" type="#_x0000_t75" style="width:24.75pt;height:18.75pt" o:ole="">
                   <v:imagedata r:id="rId197" o:title=""/>
                 </v:shape>
-                <o:OLEObject Type="Embed" ProgID="Equation.DSMT4" ShapeID="_x0000_i1124" DrawAspect="Content" ObjectID="_1579012027" r:id="rId198"/>
+                <o:OLEObject Type="Embed" ProgID="Equation.DSMT4" ShapeID="_x0000_i1128" DrawAspect="Content" ObjectID="_1579336055" r:id="rId198"/>
               </w:object>
             </w:r>
           </w:p>
@@ -4383,10 +4378,10 @@
                 <w:position w:val="-12"/>
               </w:rPr>
               <w:object w:dxaOrig="420" w:dyaOrig="400">
-                <v:shape id="_x0000_i1125" type="#_x0000_t75" style="width:19.5pt;height:18.75pt" o:ole="">
+                <v:shape id="_x0000_i1129" type="#_x0000_t75" style="width:19.5pt;height:18.75pt" o:ole="">
                   <v:imagedata r:id="rId199" o:title=""/>
                 </v:shape>
-                <o:OLEObject Type="Embed" ProgID="Equation.DSMT4" ShapeID="_x0000_i1125" DrawAspect="Content" ObjectID="_1579012028" r:id="rId200"/>
+                <o:OLEObject Type="Embed" ProgID="Equation.DSMT4" ShapeID="_x0000_i1129" DrawAspect="Content" ObjectID="_1579336056" r:id="rId200"/>
               </w:object>
             </w:r>
           </w:p>
@@ -4427,10 +4422,10 @@
                 <w:position w:val="-12"/>
               </w:rPr>
               <w:object w:dxaOrig="480" w:dyaOrig="400">
-                <v:shape id="_x0000_i1126" type="#_x0000_t75" style="width:22.5pt;height:18.75pt" o:ole="">
+                <v:shape id="_x0000_i1130" type="#_x0000_t75" style="width:22.5pt;height:18.75pt" o:ole="">
                   <v:imagedata r:id="rId201" o:title=""/>
                 </v:shape>
-                <o:OLEObject Type="Embed" ProgID="Equation.DSMT4" ShapeID="_x0000_i1126" DrawAspect="Content" ObjectID="_1579012029" r:id="rId202"/>
+                <o:OLEObject Type="Embed" ProgID="Equation.DSMT4" ShapeID="_x0000_i1130" DrawAspect="Content" ObjectID="_1579336057" r:id="rId202"/>
               </w:object>
             </w:r>
           </w:p>
@@ -4506,10 +4501,10 @@
                 <w:position w:val="-10"/>
               </w:rPr>
               <w:object w:dxaOrig="520" w:dyaOrig="380">
-                <v:shape id="_x0000_i1127" type="#_x0000_t75" style="width:25.5pt;height:18.75pt" o:ole="">
+                <v:shape id="_x0000_i1131" type="#_x0000_t75" style="width:25.5pt;height:18.75pt" o:ole="">
                   <v:imagedata r:id="rId203" o:title=""/>
                 </v:shape>
-                <o:OLEObject Type="Embed" ProgID="Equation.DSMT4" ShapeID="_x0000_i1127" DrawAspect="Content" ObjectID="_1579012030" r:id="rId204"/>
+                <o:OLEObject Type="Embed" ProgID="Equation.DSMT4" ShapeID="_x0000_i1131" DrawAspect="Content" ObjectID="_1579336058" r:id="rId204"/>
               </w:object>
             </w:r>
           </w:p>
@@ -4548,10 +4543,10 @@
                 <w:position w:val="-6"/>
               </w:rPr>
               <w:object w:dxaOrig="620" w:dyaOrig="340">
-                <v:shape id="_x0000_i1128" type="#_x0000_t75" style="width:31.5pt;height:17.25pt" o:ole="">
+                <v:shape id="_x0000_i1132" type="#_x0000_t75" style="width:31.5pt;height:17.25pt" o:ole="">
                   <v:imagedata r:id="rId205" o:title=""/>
                 </v:shape>
-                <o:OLEObject Type="Embed" ProgID="Equation.DSMT4" ShapeID="_x0000_i1128" DrawAspect="Content" ObjectID="_1579012031" r:id="rId206"/>
+                <o:OLEObject Type="Embed" ProgID="Equation.DSMT4" ShapeID="_x0000_i1132" DrawAspect="Content" ObjectID="_1579336059" r:id="rId206"/>
               </w:object>
             </w:r>
           </w:p>
@@ -4590,10 +4585,10 @@
                 <w:position w:val="-12"/>
               </w:rPr>
               <w:object w:dxaOrig="520" w:dyaOrig="400">
-                <v:shape id="_x0000_i1129" type="#_x0000_t75" style="width:24.75pt;height:18.75pt" o:ole="">
+                <v:shape id="_x0000_i1133" type="#_x0000_t75" style="width:24.75pt;height:18.75pt" o:ole="">
                   <v:imagedata r:id="rId207" o:title=""/>
                 </v:shape>
-                <o:OLEObject Type="Embed" ProgID="Equation.DSMT4" ShapeID="_x0000_i1129" DrawAspect="Content" ObjectID="_1579012032" r:id="rId208"/>
+                <o:OLEObject Type="Embed" ProgID="Equation.DSMT4" ShapeID="_x0000_i1133" DrawAspect="Content" ObjectID="_1579336060" r:id="rId208"/>
               </w:object>
             </w:r>
           </w:p>
@@ -4632,10 +4627,10 @@
                 <w:position w:val="-12"/>
               </w:rPr>
               <w:object w:dxaOrig="520" w:dyaOrig="400">
-                <v:shape id="_x0000_i1130" type="#_x0000_t75" style="width:24.75pt;height:18.75pt" o:ole="">
+                <v:shape id="_x0000_i1134" type="#_x0000_t75" style="width:24.75pt;height:18.75pt" o:ole="">
                   <v:imagedata r:id="rId209" o:title=""/>
                 </v:shape>
-                <o:OLEObject Type="Embed" ProgID="Equation.DSMT4" ShapeID="_x0000_i1130" DrawAspect="Content" ObjectID="_1579012033" r:id="rId210"/>
+                <o:OLEObject Type="Embed" ProgID="Equation.DSMT4" ShapeID="_x0000_i1134" DrawAspect="Content" ObjectID="_1579336061" r:id="rId210"/>
               </w:object>
             </w:r>
           </w:p>
@@ -4674,10 +4669,10 @@
                 <w:position w:val="-12"/>
               </w:rPr>
               <w:object w:dxaOrig="480" w:dyaOrig="400">
-                <v:shape id="_x0000_i1131" type="#_x0000_t75" style="width:22.5pt;height:18.75pt" o:ole="">
+                <v:shape id="_x0000_i1135" type="#_x0000_t75" style="width:22.5pt;height:18.75pt" o:ole="">
                   <v:imagedata r:id="rId211" o:title=""/>
                 </v:shape>
-                <o:OLEObject Type="Embed" ProgID="Equation.DSMT4" ShapeID="_x0000_i1131" DrawAspect="Content" ObjectID="_1579012034" r:id="rId212"/>
+                <o:OLEObject Type="Embed" ProgID="Equation.DSMT4" ShapeID="_x0000_i1135" DrawAspect="Content" ObjectID="_1579336062" r:id="rId212"/>
               </w:object>
             </w:r>
           </w:p>
@@ -4762,10 +4757,10 @@
           <w:position w:val="-6"/>
         </w:rPr>
         <w:object w:dxaOrig="560" w:dyaOrig="279">
-          <v:shape id="_x0000_i1132" type="#_x0000_t75" style="width:27.75pt;height:14.25pt" o:ole="">
+          <v:shape id="_x0000_i1136" type="#_x0000_t75" style="width:27.75pt;height:14.25pt" o:ole="">
             <v:imagedata r:id="rId213" o:title=""/>
           </v:shape>
-          <o:OLEObject Type="Embed" ProgID="Equation.DSMT4" ShapeID="_x0000_i1132" DrawAspect="Content" ObjectID="_1579012035" r:id="rId214"/>
+          <o:OLEObject Type="Embed" ProgID="Equation.DSMT4" ShapeID="_x0000_i1136" DrawAspect="Content" ObjectID="_1579336063" r:id="rId214"/>
         </w:object>
       </w:r>
       <w:r>
@@ -4819,10 +4814,10 @@
           <w:position w:val="-32"/>
         </w:rPr>
         <w:object w:dxaOrig="2140" w:dyaOrig="760">
-          <v:shape id="_x0000_i1133" type="#_x0000_t75" style="width:107.25pt;height:38.25pt" o:ole="">
+          <v:shape id="_x0000_i1137" type="#_x0000_t75" style="width:107.25pt;height:38.25pt" o:ole="">
             <v:imagedata r:id="rId215" o:title=""/>
           </v:shape>
-          <o:OLEObject Type="Embed" ProgID="Equation.DSMT4" ShapeID="_x0000_i1133" DrawAspect="Content" ObjectID="_1579012036" r:id="rId216"/>
+          <o:OLEObject Type="Embed" ProgID="Equation.DSMT4" ShapeID="_x0000_i1137" DrawAspect="Content" ObjectID="_1579336064" r:id="rId216"/>
         </w:object>
       </w:r>
       <w:r>
@@ -4857,7 +4852,7 @@
         <w:rPr>
           <w:rFonts w:hint="eastAsia"/>
         </w:rPr>
-        <w:t>中随机取子集大小为</w:t>
+        <w:t>中随机取大小为</w:t>
       </w:r>
       <w:r>
         <w:rPr>
@@ -4890,47 +4885,64 @@
       </w:r>
       <w:r>
         <w:rPr>
+          <w:position w:val="-18"/>
+        </w:rPr>
+        <w:object w:dxaOrig="859" w:dyaOrig="440">
+          <v:shape id="_x0000_i1138" type="#_x0000_t75" style="width:43.5pt;height:22.5pt" o:ole="">
+            <v:imagedata r:id="rId217" o:title=""/>
+          </v:shape>
+          <o:OLEObject Type="Embed" ProgID="Equation.DSMT4" ShapeID="_x0000_i1138" DrawAspect="Content" ObjectID="_1579336065" r:id="rId218"/>
+        </w:object>
+      </w:r>
+      <w:r>
+        <w:rPr>
+          <w:rFonts w:hint="eastAsia"/>
+        </w:rPr>
+        <w:t>及各方程残差</w:t>
+      </w:r>
+      <w:r>
+        <w:rPr>
           <w:position w:val="-14"/>
         </w:rPr>
-        <w:object w:dxaOrig="820" w:dyaOrig="400">
-          <v:shape id="_x0000_i1134" type="#_x0000_t75" style="width:41.25pt;height:20.25pt" o:ole="">
-            <v:imagedata r:id="rId217" o:title=""/>
-          </v:shape>
-          <o:OLEObject Type="Embed" ProgID="Equation.DSMT4" ShapeID="_x0000_i1134" DrawAspect="Content" ObjectID="_1579012037" r:id="rId218"/>
-        </w:object>
-      </w:r>
-      <w:r>
-        <w:rPr>
-          <w:rFonts w:hint="eastAsia"/>
-        </w:rPr>
-        <w:t>及各方程残差</w:t>
-      </w:r>
-      <w:r>
-        <w:rPr>
-          <w:position w:val="-14"/>
-        </w:rPr>
         <w:object w:dxaOrig="220" w:dyaOrig="380">
-          <v:shape id="_x0000_i1135" type="#_x0000_t75" style="width:11.25pt;height:18.75pt" o:ole="">
+          <v:shape id="_x0000_i1139" type="#_x0000_t75" style="width:11.25pt;height:18.75pt" o:ole="">
             <v:imagedata r:id="rId219" o:title=""/>
           </v:shape>
-          <o:OLEObject Type="Embed" ProgID="Equation.DSMT4" ShapeID="_x0000_i1135" DrawAspect="Content" ObjectID="_1579012038" r:id="rId220"/>
-        </w:object>
-      </w:r>
-      <w:r>
-        <w:rPr>
-          <w:rFonts w:hint="eastAsia"/>
-        </w:rPr>
-        <w:t>的中值，</w:t>
+          <o:OLEObject Type="Embed" ProgID="Equation.DSMT4" ShapeID="_x0000_i1139" DrawAspect="Content" ObjectID="_1579336066" r:id="rId220"/>
+        </w:object>
+      </w:r>
+      <w:r>
+        <w:rPr>
+          <w:rFonts w:hint="eastAsia"/>
+        </w:rPr>
+        <w:t>的中值</w:t>
+      </w:r>
+      <w:r>
+        <w:rPr>
+          <w:position w:val="-16"/>
+        </w:rPr>
+        <w:object w:dxaOrig="980" w:dyaOrig="440">
+          <v:shape id="_x0000_i1140" type="#_x0000_t75" style="width:48.75pt;height:21.75pt" o:ole="">
+            <v:imagedata r:id="rId221" o:title=""/>
+          </v:shape>
+          <o:OLEObject Type="Embed" ProgID="Equation.DSMT4" ShapeID="_x0000_i1140" DrawAspect="Content" ObjectID="_1579336067" r:id="rId222"/>
+        </w:object>
+      </w:r>
+      <w:r>
+        <w:rPr>
+          <w:rFonts w:hint="eastAsia"/>
+        </w:rPr>
+        <w:t>，</w:t>
       </w:r>
       <w:r>
         <w:rPr>
           <w:position w:val="-10"/>
         </w:rPr>
         <w:object w:dxaOrig="1180" w:dyaOrig="320">
-          <v:shape id="_x0000_i1136" type="#_x0000_t75" style="width:59.25pt;height:15.75pt" o:ole="">
-            <v:imagedata r:id="rId221" o:title=""/>
-          </v:shape>
-          <o:OLEObject Type="Embed" ProgID="Equation.DSMT4" ShapeID="_x0000_i1136" DrawAspect="Content" ObjectID="_1579012039" r:id="rId222"/>
+          <v:shape id="_x0000_i1141" type="#_x0000_t75" style="width:59.25pt;height:15.75pt" o:ole="">
+            <v:imagedata r:id="rId223" o:title=""/>
+          </v:shape>
+          <o:OLEObject Type="Embed" ProgID="Equation.DSMT4" ShapeID="_x0000_i1141" DrawAspect="Content" ObjectID="_1579336068" r:id="rId224"/>
         </w:object>
       </w:r>
       <w:r>
@@ -4959,10 +4971,10 @@
           <w:position w:val="-10"/>
         </w:rPr>
         <w:object w:dxaOrig="1280" w:dyaOrig="320">
-          <v:shape id="_x0000_i1137" type="#_x0000_t75" style="width:63.75pt;height:15.75pt" o:ole="">
-            <v:imagedata r:id="rId223" o:title=""/>
-          </v:shape>
-          <o:OLEObject Type="Embed" ProgID="Equation.DSMT4" ShapeID="_x0000_i1137" DrawAspect="Content" ObjectID="_1579012040" r:id="rId224"/>
+          <v:shape id="_x0000_i1142" type="#_x0000_t75" style="width:63.75pt;height:15.75pt" o:ole="">
+            <v:imagedata r:id="rId225" o:title=""/>
+          </v:shape>
+          <o:OLEObject Type="Embed" ProgID="Equation.DSMT4" ShapeID="_x0000_i1142" DrawAspect="Content" ObjectID="_1579336069" r:id="rId226"/>
         </w:object>
       </w:r>
       <w:r>
@@ -5010,10 +5022,10 @@
           <w:position w:val="-16"/>
         </w:rPr>
         <w:object w:dxaOrig="2240" w:dyaOrig="440">
-          <v:shape id="_x0000_i1138" type="#_x0000_t75" style="width:111.75pt;height:21.75pt" o:ole="">
-            <v:imagedata r:id="rId225" o:title=""/>
-          </v:shape>
-          <o:OLEObject Type="Embed" ProgID="Equation.DSMT4" ShapeID="_x0000_i1138" DrawAspect="Content" ObjectID="_1579012041" r:id="rId226"/>
+          <v:shape id="_x0000_i1143" type="#_x0000_t75" style="width:111.75pt;height:21.75pt" o:ole="">
+            <v:imagedata r:id="rId227" o:title=""/>
+          </v:shape>
+          <o:OLEObject Type="Embed" ProgID="Equation.DSMT4" ShapeID="_x0000_i1143" DrawAspect="Content" ObjectID="_1579336070" r:id="rId228"/>
         </w:object>
       </w:r>
       <w:r>
@@ -5030,10 +5042,10 @@
           <w:position w:val="-14"/>
         </w:rPr>
         <w:object w:dxaOrig="900" w:dyaOrig="400">
-          <v:shape id="_x0000_i1139" type="#_x0000_t75" style="width:45pt;height:20.25pt" o:ole="">
-            <v:imagedata r:id="rId227" o:title=""/>
-          </v:shape>
-          <o:OLEObject Type="Embed" ProgID="Equation.DSMT4" ShapeID="_x0000_i1139" DrawAspect="Content" ObjectID="_1579012042" r:id="rId228"/>
+          <v:shape id="_x0000_i1144" type="#_x0000_t75" style="width:45pt;height:20.25pt" o:ole="">
+            <v:imagedata r:id="rId229" o:title=""/>
+          </v:shape>
+          <o:OLEObject Type="Embed" ProgID="Equation.DSMT4" ShapeID="_x0000_i1144" DrawAspect="Content" ObjectID="_1579336071" r:id="rId230"/>
         </w:object>
       </w:r>
       <w:r>
@@ -5053,10 +5065,10 @@
           <w:position w:val="-16"/>
         </w:rPr>
         <w:object w:dxaOrig="440" w:dyaOrig="440">
-          <v:shape id="_x0000_i1140" type="#_x0000_t75" style="width:21.75pt;height:21.75pt" o:ole="">
-            <v:imagedata r:id="rId229" o:title=""/>
-          </v:shape>
-          <o:OLEObject Type="Embed" ProgID="Equation.DSMT4" ShapeID="_x0000_i1140" DrawAspect="Content" ObjectID="_1579012043" r:id="rId230"/>
+          <v:shape id="_x0000_i1145" type="#_x0000_t75" style="width:21.75pt;height:21.75pt" o:ole="">
+            <v:imagedata r:id="rId231" o:title=""/>
+          </v:shape>
+          <o:OLEObject Type="Embed" ProgID="Equation.DSMT4" ShapeID="_x0000_i1145" DrawAspect="Content" ObjectID="_1579336072" r:id="rId232"/>
         </w:object>
       </w:r>
       <w:r>
@@ -5086,10 +5098,10 @@
           <w:position w:val="-28"/>
         </w:rPr>
         <w:object w:dxaOrig="3159" w:dyaOrig="680">
-          <v:shape id="_x0000_i1141" type="#_x0000_t75" style="width:158.25pt;height:33.75pt" o:ole="">
-            <v:imagedata r:id="rId231" o:title=""/>
-          </v:shape>
-          <o:OLEObject Type="Embed" ProgID="Equation.DSMT4" ShapeID="_x0000_i1141" DrawAspect="Content" ObjectID="_1579012044" r:id="rId232"/>
+          <v:shape id="_x0000_i1146" type="#_x0000_t75" style="width:158.25pt;height:33.75pt" o:ole="">
+            <v:imagedata r:id="rId233" o:title=""/>
+          </v:shape>
+          <o:OLEObject Type="Embed" ProgID="Equation.DSMT4" ShapeID="_x0000_i1146" DrawAspect="Content" ObjectID="_1579336073" r:id="rId234"/>
         </w:object>
       </w:r>
       <w:r>
@@ -5116,10 +5128,10 @@
           <w:position w:val="-52"/>
         </w:rPr>
         <w:object w:dxaOrig="1939" w:dyaOrig="1160">
-          <v:shape id="_x0000_i1142" type="#_x0000_t75" style="width:96.75pt;height:57.75pt" o:ole="">
-            <v:imagedata r:id="rId233" o:title=""/>
-          </v:shape>
-          <o:OLEObject Type="Embed" ProgID="Equation.DSMT4" ShapeID="_x0000_i1142" DrawAspect="Content" ObjectID="_1579012045" r:id="rId234"/>
+          <v:shape id="_x0000_i1147" type="#_x0000_t75" style="width:96.75pt;height:57.75pt" o:ole="">
+            <v:imagedata r:id="rId235" o:title=""/>
+          </v:shape>
+          <o:OLEObject Type="Embed" ProgID="Equation.DSMT4" ShapeID="_x0000_i1147" DrawAspect="Content" ObjectID="_1579336074" r:id="rId236"/>
         </w:object>
       </w:r>
       <w:r>
@@ -5136,10 +5148,10 @@
           <w:position w:val="-16"/>
         </w:rPr>
         <w:object w:dxaOrig="3040" w:dyaOrig="520">
-          <v:shape id="_x0000_i1143" type="#_x0000_t75" style="width:152.25pt;height:26.25pt" o:ole="">
-            <v:imagedata r:id="rId235" o:title=""/>
-          </v:shape>
-          <o:OLEObject Type="Embed" ProgID="Equation.DSMT4" ShapeID="_x0000_i1143" DrawAspect="Content" ObjectID="_1579012046" r:id="rId236"/>
+          <v:shape id="_x0000_i1148" type="#_x0000_t75" style="width:152.25pt;height:26.25pt" o:ole="">
+            <v:imagedata r:id="rId237" o:title=""/>
+          </v:shape>
+          <o:OLEObject Type="Embed" ProgID="Equation.DSMT4" ShapeID="_x0000_i1148" DrawAspect="Content" ObjectID="_1579336075" r:id="rId238"/>
         </w:object>
       </w:r>
       <w:r>
@@ -5156,10 +5168,10 @@
           <w:position w:val="-6"/>
         </w:rPr>
         <w:object w:dxaOrig="220" w:dyaOrig="279">
-          <v:shape id="_x0000_i1144" type="#_x0000_t75" style="width:11.25pt;height:14.25pt" o:ole="">
-            <v:imagedata r:id="rId237" o:title=""/>
-          </v:shape>
-          <o:OLEObject Type="Embed" ProgID="Equation.DSMT4" ShapeID="_x0000_i1144" DrawAspect="Content" ObjectID="_1579012047" r:id="rId238"/>
+          <v:shape id="_x0000_i1149" type="#_x0000_t75" style="width:11.25pt;height:14.25pt" o:ole="">
+            <v:imagedata r:id="rId239" o:title=""/>
+          </v:shape>
+          <o:OLEObject Type="Embed" ProgID="Equation.DSMT4" ShapeID="_x0000_i1149" DrawAspect="Content" ObjectID="_1579336076" r:id="rId240"/>
         </w:object>
       </w:r>
       <w:r>
@@ -5204,10 +5216,10 @@
           <w:position w:val="-12"/>
         </w:rPr>
         <w:object w:dxaOrig="279" w:dyaOrig="360">
-          <v:shape id="_x0000_i1145" type="#_x0000_t75" style="width:14.25pt;height:18pt" o:ole="">
-            <v:imagedata r:id="rId239" o:title=""/>
-          </v:shape>
-          <o:OLEObject Type="Embed" ProgID="Equation.DSMT4" ShapeID="_x0000_i1145" DrawAspect="Content" ObjectID="_1579012048" r:id="rId240"/>
+          <v:shape id="_x0000_i1150" type="#_x0000_t75" style="width:14.25pt;height:18pt" o:ole="">
+            <v:imagedata r:id="rId241" o:title=""/>
+          </v:shape>
+          <o:OLEObject Type="Embed" ProgID="Equation.DSMT4" ShapeID="_x0000_i1150" DrawAspect="Content" ObjectID="_1579336077" r:id="rId242"/>
         </w:object>
       </w:r>
       <w:r>
@@ -5236,17 +5248,538 @@
           <w:position w:val="-14"/>
         </w:rPr>
         <w:object w:dxaOrig="780" w:dyaOrig="400">
-          <v:shape id="_x0000_i1146" type="#_x0000_t75" style="width:39pt;height:20.25pt" o:ole="">
-            <v:imagedata r:id="rId241" o:title=""/>
-          </v:shape>
-          <o:OLEObject Type="Embed" ProgID="Equation.DSMT4" ShapeID="_x0000_i1146" DrawAspect="Content" ObjectID="_1579012049" r:id="rId242"/>
+          <v:shape id="_x0000_i1151" type="#_x0000_t75" style="width:39pt;height:20.25pt" o:ole="">
+            <v:imagedata r:id="rId243" o:title=""/>
+          </v:shape>
+          <o:OLEObject Type="Embed" ProgID="Equation.DSMT4" ShapeID="_x0000_i1151" DrawAspect="Content" ObjectID="_1579336078" r:id="rId244"/>
         </w:object>
       </w:r>
       <w:r>
         <w:t>。</w:t>
       </w:r>
     </w:p>
+    <w:p>
+      <w:pPr>
+        <w:pStyle w:val="2"/>
+        <w:numPr>
+          <w:ilvl w:val="0"/>
+          <w:numId w:val="1"/>
+        </w:numPr>
+      </w:pPr>
+      <w:r>
+        <w:rPr>
+          <w:rFonts w:hint="eastAsia"/>
+        </w:rPr>
+        <w:t>两边定位法（</w:t>
+      </w:r>
+      <w:r>
+        <w:t>Bilateration</w:t>
+      </w:r>
+      <w:r>
+        <w:rPr>
+          <w:rFonts w:hint="eastAsia"/>
+        </w:rPr>
+        <w:t>）</w:t>
+      </w:r>
+    </w:p>
+    <w:p>
+      <w:r>
+        <w:t>《</w:t>
+      </w:r>
+      <w:r>
+        <w:t>A robust localization algorithm in wireless sensor networks</w:t>
+      </w:r>
+      <w:r>
+        <w:t>》</w:t>
+      </w:r>
+    </w:p>
+    <w:p>
+      <w:r>
+        <w:rPr>
+          <w:rFonts w:hint="eastAsia"/>
+        </w:rPr>
+        <w:t>方法过程：</w:t>
+      </w:r>
+    </w:p>
+    <w:p>
+      <w:pPr>
+        <w:pStyle w:val="a7"/>
+        <w:numPr>
+          <w:ilvl w:val="0"/>
+          <w:numId w:val="20"/>
+        </w:numPr>
+        <w:ind w:firstLineChars="0"/>
+      </w:pPr>
+      <w:r>
+        <w:rPr>
+          <w:rFonts w:hint="eastAsia"/>
+        </w:rPr>
+        <w:t>传感器数就</w:t>
+      </w:r>
+      <w:r>
+        <w:rPr>
+          <w:rFonts w:hint="eastAsia"/>
+        </w:rPr>
+        <w:t>&gt;3</w:t>
+      </w:r>
+      <w:r>
+        <w:rPr>
+          <w:rFonts w:hint="eastAsia"/>
+        </w:rPr>
+        <w:t>；</w:t>
+      </w:r>
+    </w:p>
+    <w:p>
+      <w:pPr>
+        <w:pStyle w:val="a7"/>
+        <w:numPr>
+          <w:ilvl w:val="0"/>
+          <w:numId w:val="20"/>
+        </w:numPr>
+        <w:ind w:firstLineChars="0"/>
+      </w:pPr>
+      <w:r>
+        <w:rPr>
+          <w:rFonts w:hint="eastAsia"/>
+        </w:rPr>
+        <w:t>取全部</w:t>
+      </w:r>
+      <w:r>
+        <w:rPr>
+          <w:position w:val="-12"/>
+        </w:rPr>
+        <w:object w:dxaOrig="320" w:dyaOrig="380">
+          <v:shape id="_x0000_i1256" type="#_x0000_t75" style="width:16.5pt;height:18.75pt" o:ole="">
+            <v:imagedata r:id="rId245" o:title=""/>
+          </v:shape>
+          <o:OLEObject Type="Embed" ProgID="Equation.DSMT4" ShapeID="_x0000_i1256" DrawAspect="Content" ObjectID="_1579336079" r:id="rId246"/>
+        </w:object>
+      </w:r>
+      <w:r>
+        <w:rPr>
+          <w:rFonts w:hint="eastAsia"/>
+        </w:rPr>
+        <w:t>组传感器，计算两圆交点（没有说不相交的情况，可能有问题），记为</w:t>
+      </w:r>
+      <w:r>
+        <w:rPr>
+          <w:position w:val="-12"/>
+        </w:rPr>
+        <w:object w:dxaOrig="220" w:dyaOrig="360">
+          <v:shape id="_x0000_i1257" type="#_x0000_t75" style="width:11.25pt;height:18pt" o:ole="">
+            <v:imagedata r:id="rId247" o:title=""/>
+          </v:shape>
+          <o:OLEObject Type="Embed" ProgID="Equation.DSMT4" ShapeID="_x0000_i1257" DrawAspect="Content" ObjectID="_1579336080" r:id="rId248"/>
+        </w:object>
+      </w:r>
+      <w:r>
+        <w:rPr>
+          <w:rFonts w:hint="eastAsia"/>
+        </w:rPr>
+        <w:t>；</w:t>
+      </w:r>
+    </w:p>
+    <w:p>
+      <w:pPr>
+        <w:pStyle w:val="a7"/>
+        <w:numPr>
+          <w:ilvl w:val="0"/>
+          <w:numId w:val="20"/>
+        </w:numPr>
+        <w:ind w:firstLineChars="0"/>
+      </w:pPr>
+      <w:r>
+        <w:rPr>
+          <w:rFonts w:hint="eastAsia"/>
+        </w:rPr>
+        <w:t>计算上一部计算中来交点的两两距离，记为</w:t>
+      </w:r>
+      <w:r>
+        <w:rPr>
+          <w:position w:val="-14"/>
+        </w:rPr>
+        <w:object w:dxaOrig="340" w:dyaOrig="380">
+          <v:shape id="_x0000_i1258" type="#_x0000_t75" style="width:17.25pt;height:18.75pt" o:ole="">
+            <v:imagedata r:id="rId249" o:title=""/>
+          </v:shape>
+          <o:OLEObject Type="Embed" ProgID="Equation.DSMT4" ShapeID="_x0000_i1258" DrawAspect="Content" ObjectID="_1579336081" r:id="rId250"/>
+        </w:object>
+      </w:r>
+      <w:r>
+        <w:t>；</w:t>
+      </w:r>
+    </w:p>
+    <w:p>
+      <w:pPr>
+        <w:pStyle w:val="a7"/>
+        <w:numPr>
+          <w:ilvl w:val="0"/>
+          <w:numId w:val="20"/>
+        </w:numPr>
+        <w:ind w:firstLineChars="0"/>
+      </w:pPr>
+      <w:r>
+        <w:rPr>
+          <w:rFonts w:hint="eastAsia"/>
+        </w:rPr>
+        <w:lastRenderedPageBreak/>
+        <w:t>对于每一个</w:t>
+      </w:r>
+      <w:r>
+        <w:rPr>
+          <w:position w:val="-12"/>
+        </w:rPr>
+        <w:object w:dxaOrig="220" w:dyaOrig="360">
+          <v:shape id="_x0000_i1260" type="#_x0000_t75" style="width:11.25pt;height:18pt" o:ole="">
+            <v:imagedata r:id="rId247" o:title=""/>
+          </v:shape>
+          <o:OLEObject Type="Embed" ProgID="Equation.DSMT4" ShapeID="_x0000_i1260" DrawAspect="Content" ObjectID="_1579336082" r:id="rId251"/>
+        </w:object>
+      </w:r>
+      <w:r>
+        <w:t>，</w:t>
+      </w:r>
+      <w:r>
+        <w:rPr>
+          <w:rFonts w:hint="eastAsia"/>
+        </w:rPr>
+        <w:t>当</w:t>
+      </w:r>
+      <w:r>
+        <w:rPr>
+          <w:rFonts w:hint="eastAsia"/>
+        </w:rPr>
+        <w:t>存在</w:t>
+      </w:r>
+      <w:r>
+        <w:rPr>
+          <w:position w:val="-14"/>
+        </w:rPr>
+        <w:object w:dxaOrig="740" w:dyaOrig="380">
+          <v:shape id="_x0000_i1259" type="#_x0000_t75" style="width:37.5pt;height:18.75pt" o:ole="">
+            <v:imagedata r:id="rId252" o:title=""/>
+          </v:shape>
+          <o:OLEObject Type="Embed" ProgID="Equation.DSMT4" ShapeID="_x0000_i1259" DrawAspect="Content" ObjectID="_1579336083" r:id="rId253"/>
+        </w:object>
+      </w:r>
+      <w:r>
+        <w:rPr>
+          <w:rFonts w:hint="eastAsia"/>
+        </w:rPr>
+        <w:t>时，记为候选节点</w:t>
+      </w:r>
+      <w:r>
+        <w:rPr>
+          <w:rFonts w:hint="eastAsia"/>
+        </w:rPr>
+        <w:t>，与</w:t>
+      </w:r>
+      <w:r>
+        <w:rPr>
+          <w:position w:val="-14"/>
+        </w:rPr>
+        <w:object w:dxaOrig="260" w:dyaOrig="380">
+          <v:shape id="_x0000_i1261" type="#_x0000_t75" style="width:13.5pt;height:18.75pt" o:ole="">
+            <v:imagedata r:id="rId254" o:title=""/>
+          </v:shape>
+          <o:OLEObject Type="Embed" ProgID="Equation.DSMT4" ShapeID="_x0000_i1261" DrawAspect="Content" ObjectID="_1579336084" r:id="rId255"/>
+        </w:object>
+      </w:r>
+      <w:r>
+        <w:rPr>
+          <w:rFonts w:hint="eastAsia"/>
+        </w:rPr>
+        <w:t>为</w:t>
+      </w:r>
+      <w:r>
+        <w:rPr>
+          <w:position w:val="-12"/>
+        </w:rPr>
+        <w:object w:dxaOrig="220" w:dyaOrig="360">
+          <v:shape id="_x0000_i1262" type="#_x0000_t75" style="width:11.25pt;height:18pt" o:ole="">
+            <v:imagedata r:id="rId247" o:title=""/>
+          </v:shape>
+          <o:OLEObject Type="Embed" ProgID="Equation.DSMT4" ShapeID="_x0000_i1262" DrawAspect="Content" ObjectID="_1579336085" r:id="rId256"/>
+        </w:object>
+      </w:r>
+      <w:r>
+        <w:rPr>
+          <w:rFonts w:hint="eastAsia"/>
+        </w:rPr>
+        <w:t>的</w:t>
+      </w:r>
+      <w:r>
+        <w:rPr>
+          <w:rFonts w:hint="eastAsia"/>
+        </w:rPr>
+        <w:t>邻近</w:t>
+      </w:r>
+      <w:r>
+        <w:rPr>
+          <w:rFonts w:hint="eastAsia"/>
+        </w:rPr>
+        <w:t>节点</w:t>
+      </w:r>
+      <w:r>
+        <w:rPr>
+          <w:rFonts w:hint="eastAsia"/>
+        </w:rPr>
+        <w:t>；</w:t>
+      </w:r>
+    </w:p>
+    <w:p>
+      <w:pPr>
+        <w:pStyle w:val="a7"/>
+        <w:numPr>
+          <w:ilvl w:val="0"/>
+          <w:numId w:val="20"/>
+        </w:numPr>
+        <w:ind w:firstLineChars="0"/>
+      </w:pPr>
+      <w:r>
+        <w:rPr>
+          <w:rFonts w:hint="eastAsia"/>
+        </w:rPr>
+        <w:t>可计算得</w:t>
+      </w:r>
+      <w:r>
+        <w:rPr>
+          <w:rFonts w:hint="eastAsia"/>
+        </w:rPr>
+        <w:t>邻近节点</w:t>
+      </w:r>
+      <w:r>
+        <w:rPr>
+          <w:rFonts w:hint="eastAsia"/>
+        </w:rPr>
+        <w:t>最多的点</w:t>
+      </w:r>
+      <w:r>
+        <w:rPr>
+          <w:position w:val="-12"/>
+        </w:rPr>
+        <w:object w:dxaOrig="279" w:dyaOrig="360">
+          <v:shape id="_x0000_i1263" type="#_x0000_t75" style="width:14.25pt;height:18pt" o:ole="">
+            <v:imagedata r:id="rId257" o:title=""/>
+          </v:shape>
+          <o:OLEObject Type="Embed" ProgID="Equation.DSMT4" ShapeID="_x0000_i1263" DrawAspect="Content" ObjectID="_1579336086" r:id="rId258"/>
+        </w:object>
+      </w:r>
+      <w:r>
+        <w:t>，</w:t>
+      </w:r>
+      <w:r>
+        <w:rPr>
+          <w:position w:val="-12"/>
+        </w:rPr>
+        <w:object w:dxaOrig="279" w:dyaOrig="360">
+          <v:shape id="_x0000_i1264" type="#_x0000_t75" style="width:14.25pt;height:18pt" o:ole="">
+            <v:imagedata r:id="rId257" o:title=""/>
+          </v:shape>
+          <o:OLEObject Type="Embed" ProgID="Equation.DSMT4" ShapeID="_x0000_i1264" DrawAspect="Content" ObjectID="_1579336087" r:id="rId259"/>
+        </w:object>
+      </w:r>
+      <w:r>
+        <w:rPr>
+          <w:rFonts w:hint="eastAsia"/>
+        </w:rPr>
+        <w:t>及其</w:t>
+      </w:r>
+      <w:r>
+        <w:rPr>
+          <w:rFonts w:hint="eastAsia"/>
+        </w:rPr>
+        <w:t>邻近节点</w:t>
+      </w:r>
+      <w:r>
+        <w:rPr>
+          <w:rFonts w:hint="eastAsia"/>
+        </w:rPr>
+        <w:t>对应的传感器权值为</w:t>
+      </w:r>
+      <w:r>
+        <w:rPr>
+          <w:rFonts w:hint="eastAsia"/>
+        </w:rPr>
+        <w:t>1</w:t>
+      </w:r>
+      <w:r>
+        <w:rPr>
+          <w:rFonts w:hint="eastAsia"/>
+        </w:rPr>
+        <w:t>，其余为</w:t>
+      </w:r>
+      <w:r>
+        <w:rPr>
+          <w:rFonts w:hint="eastAsia"/>
+        </w:rPr>
+        <w:t>-1</w:t>
+      </w:r>
+      <w:r>
+        <w:rPr>
+          <w:rFonts w:hint="eastAsia"/>
+        </w:rPr>
+        <w:t>；</w:t>
+      </w:r>
+    </w:p>
+    <w:p>
+      <w:pPr>
+        <w:pStyle w:val="a7"/>
+        <w:numPr>
+          <w:ilvl w:val="0"/>
+          <w:numId w:val="20"/>
+        </w:numPr>
+        <w:ind w:firstLineChars="0"/>
+      </w:pPr>
+      <w:r>
+        <w:rPr>
+          <w:rFonts w:hint="eastAsia"/>
+        </w:rPr>
+        <w:t>得到</w:t>
+      </w:r>
+      <w:r>
+        <w:rPr>
+          <w:position w:val="-12"/>
+        </w:rPr>
+        <w:object w:dxaOrig="279" w:dyaOrig="360">
+          <v:shape id="_x0000_i1265" type="#_x0000_t75" style="width:14.25pt;height:18pt" o:ole="">
+            <v:imagedata r:id="rId257" o:title=""/>
+          </v:shape>
+          <o:OLEObject Type="Embed" ProgID="Equation.DSMT4" ShapeID="_x0000_i1265" DrawAspect="Content" ObjectID="_1579336088" r:id="rId260"/>
+        </w:object>
+      </w:r>
+      <w:r>
+        <w:rPr>
+          <w:rFonts w:hint="eastAsia"/>
+        </w:rPr>
+        <w:t>的权值矩阵；</w:t>
+      </w:r>
+    </w:p>
+    <w:p>
+      <w:pPr>
+        <w:pStyle w:val="a7"/>
+        <w:numPr>
+          <w:ilvl w:val="0"/>
+          <w:numId w:val="20"/>
+        </w:numPr>
+        <w:ind w:firstLineChars="0"/>
+      </w:pPr>
+      <w:r>
+        <w:rPr>
+          <w:rFonts w:hint="eastAsia"/>
+        </w:rPr>
+        <w:t>计算</w:t>
+      </w:r>
+      <w:r>
+        <w:rPr>
+          <w:position w:val="-12"/>
+        </w:rPr>
+        <w:object w:dxaOrig="279" w:dyaOrig="360">
+          <v:shape id="_x0000_i1266" type="#_x0000_t75" style="width:14.25pt;height:18pt" o:ole="">
+            <v:imagedata r:id="rId257" o:title=""/>
+          </v:shape>
+          <o:OLEObject Type="Embed" ProgID="Equation.DSMT4" ShapeID="_x0000_i1266" DrawAspect="Content" ObjectID="_1579336089" r:id="rId261"/>
+        </w:object>
+      </w:r>
+      <w:r>
+        <w:rPr>
+          <w:rFonts w:hint="eastAsia"/>
+        </w:rPr>
+        <w:t>邻</w:t>
+      </w:r>
+      <w:r>
+        <w:rPr>
+          <w:rFonts w:hint="eastAsia"/>
+        </w:rPr>
+        <w:t>近点的权值</w:t>
+      </w:r>
+      <w:r>
+        <w:rPr>
+          <w:rFonts w:hint="eastAsia"/>
+        </w:rPr>
+        <w:t>，</w:t>
+      </w:r>
+      <w:r>
+        <w:rPr>
+          <w:rFonts w:hint="eastAsia"/>
+        </w:rPr>
+        <w:t>并</w:t>
+      </w:r>
+      <w:r>
+        <w:rPr>
+          <w:rFonts w:hint="eastAsia"/>
+        </w:rPr>
+        <w:t>把小于可见均值的</w:t>
+      </w:r>
+      <w:r>
+        <w:rPr>
+          <w:rFonts w:hint="eastAsia"/>
+        </w:rPr>
+        <w:t>传感器</w:t>
+      </w:r>
+      <w:r>
+        <w:rPr>
+          <w:rFonts w:hint="eastAsia"/>
+        </w:rPr>
+        <w:t>置</w:t>
+      </w:r>
+      <w:r>
+        <w:rPr>
+          <w:rFonts w:hint="eastAsia"/>
+        </w:rPr>
+        <w:t>false</w:t>
+      </w:r>
+      <w:r>
+        <w:rPr>
+          <w:rFonts w:hint="eastAsia"/>
+        </w:rPr>
+        <w:t>；</w:t>
+      </w:r>
+    </w:p>
+    <w:p>
+      <w:pPr>
+        <w:pStyle w:val="a7"/>
+        <w:numPr>
+          <w:ilvl w:val="0"/>
+          <w:numId w:val="20"/>
+        </w:numPr>
+        <w:ind w:firstLineChars="0"/>
+      </w:pPr>
+      <w:r>
+        <w:rPr>
+          <w:rFonts w:hint="eastAsia"/>
+        </w:rPr>
+        <w:t>把</w:t>
+      </w:r>
+      <w:r>
+        <w:rPr>
+          <w:rFonts w:hint="eastAsia"/>
+        </w:rPr>
+        <w:t>受到影响的节点</w:t>
+      </w:r>
+      <w:r>
+        <w:rPr>
+          <w:rFonts w:hint="eastAsia"/>
+        </w:rPr>
+        <w:t>扣除，用剩下的候选点计算最优点。</w:t>
+      </w:r>
+      <w:bookmarkStart w:id="0" w:name="_GoBack"/>
+      <w:bookmarkEnd w:id="0"/>
+    </w:p>
     <w:p/>
+    <w:p/>
+    <w:p/>
+    <w:p/>
+    <w:p/>
+    <w:p/>
+    <w:p/>
+    <w:p>
+      <w:pPr>
+        <w:rPr>
+          <w:rFonts w:hint="eastAsia"/>
+        </w:rPr>
+      </w:pPr>
+    </w:p>
     <w:p>
       <w:r>
         <w:br w:type="page"/>
@@ -5366,10 +5899,10 @@
           <w:position w:val="-14"/>
         </w:rPr>
         <w:object w:dxaOrig="2000" w:dyaOrig="400">
-          <v:shape id="_x0000_i1147" type="#_x0000_t75" style="width:99.75pt;height:20.25pt" o:ole="">
-            <v:imagedata r:id="rId243" o:title=""/>
-          </v:shape>
-          <o:OLEObject Type="Embed" ProgID="Equation.DSMT4" ShapeID="_x0000_i1147" DrawAspect="Content" ObjectID="_1579012050" r:id="rId244"/>
+          <v:shape id="_x0000_i1152" type="#_x0000_t75" style="width:99.75pt;height:20.25pt" o:ole="">
+            <v:imagedata r:id="rId262" o:title=""/>
+          </v:shape>
+          <o:OLEObject Type="Embed" ProgID="Equation.DSMT4" ShapeID="_x0000_i1152" DrawAspect="Content" ObjectID="_1579336090" r:id="rId263"/>
         </w:object>
       </w:r>
       <w:r>
@@ -5396,10 +5929,10 @@
           <w:position w:val="-14"/>
         </w:rPr>
         <w:object w:dxaOrig="400" w:dyaOrig="380">
-          <v:shape id="_x0000_i1148" type="#_x0000_t75" style="width:20.25pt;height:18.75pt" o:ole="">
-            <v:imagedata r:id="rId245" o:title=""/>
-          </v:shape>
-          <o:OLEObject Type="Embed" ProgID="Equation.DSMT4" ShapeID="_x0000_i1148" DrawAspect="Content" ObjectID="_1579012051" r:id="rId246"/>
+          <v:shape id="_x0000_i1153" type="#_x0000_t75" style="width:20.25pt;height:18.75pt" o:ole="">
+            <v:imagedata r:id="rId264" o:title=""/>
+          </v:shape>
+          <o:OLEObject Type="Embed" ProgID="Equation.DSMT4" ShapeID="_x0000_i1153" DrawAspect="Content" ObjectID="_1579336091" r:id="rId265"/>
         </w:object>
       </w:r>
       <w:r>
@@ -5426,10 +5959,10 @@
           <w:position w:val="-14"/>
         </w:rPr>
         <w:object w:dxaOrig="1100" w:dyaOrig="380">
-          <v:shape id="_x0000_i1149" type="#_x0000_t75" style="width:54.75pt;height:18.75pt" o:ole="">
-            <v:imagedata r:id="rId247" o:title=""/>
-          </v:shape>
-          <o:OLEObject Type="Embed" ProgID="Equation.DSMT4" ShapeID="_x0000_i1149" DrawAspect="Content" ObjectID="_1579012052" r:id="rId248"/>
+          <v:shape id="_x0000_i1154" type="#_x0000_t75" style="width:54.75pt;height:18.75pt" o:ole="">
+            <v:imagedata r:id="rId266" o:title=""/>
+          </v:shape>
+          <o:OLEObject Type="Embed" ProgID="Equation.DSMT4" ShapeID="_x0000_i1154" DrawAspect="Content" ObjectID="_1579336092" r:id="rId267"/>
         </w:object>
       </w:r>
       <w:r>
@@ -5440,10 +5973,10 @@
           <w:position w:val="-14"/>
         </w:rPr>
         <w:object w:dxaOrig="820" w:dyaOrig="380">
-          <v:shape id="_x0000_i1150" type="#_x0000_t75" style="width:41.25pt;height:18.75pt" o:ole="">
-            <v:imagedata r:id="rId249" o:title=""/>
-          </v:shape>
-          <o:OLEObject Type="Embed" ProgID="Equation.DSMT4" ShapeID="_x0000_i1150" DrawAspect="Content" ObjectID="_1579012053" r:id="rId250"/>
+          <v:shape id="_x0000_i1155" type="#_x0000_t75" style="width:41.25pt;height:18.75pt" o:ole="">
+            <v:imagedata r:id="rId268" o:title=""/>
+          </v:shape>
+          <o:OLEObject Type="Embed" ProgID="Equation.DSMT4" ShapeID="_x0000_i1155" DrawAspect="Content" ObjectID="_1579336093" r:id="rId269"/>
         </w:object>
       </w:r>
       <w:r>
@@ -5454,10 +5987,10 @@
           <w:position w:val="-12"/>
         </w:rPr>
         <w:object w:dxaOrig="1120" w:dyaOrig="360">
-          <v:shape id="_x0000_i1151" type="#_x0000_t75" style="width:56.25pt;height:18pt" o:ole="">
-            <v:imagedata r:id="rId251" o:title=""/>
-          </v:shape>
-          <o:OLEObject Type="Embed" ProgID="Equation.DSMT4" ShapeID="_x0000_i1151" DrawAspect="Content" ObjectID="_1579012054" r:id="rId252"/>
+          <v:shape id="_x0000_i1156" type="#_x0000_t75" style="width:56.25pt;height:18pt" o:ole="">
+            <v:imagedata r:id="rId270" o:title=""/>
+          </v:shape>
+          <o:OLEObject Type="Embed" ProgID="Equation.DSMT4" ShapeID="_x0000_i1156" DrawAspect="Content" ObjectID="_1579336094" r:id="rId271"/>
         </w:object>
       </w:r>
       <w:r>
@@ -5471,10 +6004,10 @@
           <w:position w:val="-18"/>
         </w:rPr>
         <w:object w:dxaOrig="2000" w:dyaOrig="520">
-          <v:shape id="_x0000_i1152" type="#_x0000_t75" style="width:99.75pt;height:26.25pt" o:ole="">
-            <v:imagedata r:id="rId253" o:title=""/>
-          </v:shape>
-          <o:OLEObject Type="Embed" ProgID="Equation.DSMT4" ShapeID="_x0000_i1152" DrawAspect="Content" ObjectID="_1579012055" r:id="rId254"/>
+          <v:shape id="_x0000_i1157" type="#_x0000_t75" style="width:99.75pt;height:26.25pt" o:ole="">
+            <v:imagedata r:id="rId272" o:title=""/>
+          </v:shape>
+          <o:OLEObject Type="Embed" ProgID="Equation.DSMT4" ShapeID="_x0000_i1157" DrawAspect="Content" ObjectID="_1579336095" r:id="rId273"/>
         </w:object>
       </w:r>
       <w:r>
@@ -5501,10 +6034,10 @@
           <w:position w:val="-14"/>
         </w:rPr>
         <w:object w:dxaOrig="1100" w:dyaOrig="380">
-          <v:shape id="_x0000_i1153" type="#_x0000_t75" style="width:54.75pt;height:18.75pt" o:ole="">
-            <v:imagedata r:id="rId247" o:title=""/>
-          </v:shape>
-          <o:OLEObject Type="Embed" ProgID="Equation.DSMT4" ShapeID="_x0000_i1153" DrawAspect="Content" ObjectID="_1579012056" r:id="rId255"/>
+          <v:shape id="_x0000_i1158" type="#_x0000_t75" style="width:54.75pt;height:18.75pt" o:ole="">
+            <v:imagedata r:id="rId266" o:title=""/>
+          </v:shape>
+          <o:OLEObject Type="Embed" ProgID="Equation.DSMT4" ShapeID="_x0000_i1158" DrawAspect="Content" ObjectID="_1579336096" r:id="rId274"/>
         </w:object>
       </w:r>
       <w:r>
@@ -5515,10 +6048,10 @@
           <w:position w:val="-14"/>
         </w:rPr>
         <w:object w:dxaOrig="820" w:dyaOrig="380">
-          <v:shape id="_x0000_i1154" type="#_x0000_t75" style="width:41.25pt;height:18.75pt" o:ole="">
-            <v:imagedata r:id="rId249" o:title=""/>
-          </v:shape>
-          <o:OLEObject Type="Embed" ProgID="Equation.DSMT4" ShapeID="_x0000_i1154" DrawAspect="Content" ObjectID="_1579012057" r:id="rId256"/>
+          <v:shape id="_x0000_i1159" type="#_x0000_t75" style="width:41.25pt;height:18.75pt" o:ole="">
+            <v:imagedata r:id="rId268" o:title=""/>
+          </v:shape>
+          <o:OLEObject Type="Embed" ProgID="Equation.DSMT4" ShapeID="_x0000_i1159" DrawAspect="Content" ObjectID="_1579336097" r:id="rId275"/>
         </w:object>
       </w:r>
       <w:r>
@@ -5529,10 +6062,10 @@
           <w:position w:val="-12"/>
         </w:rPr>
         <w:object w:dxaOrig="1100" w:dyaOrig="360">
-          <v:shape id="_x0000_i1155" type="#_x0000_t75" style="width:54.75pt;height:18pt" o:ole="">
-            <v:imagedata r:id="rId257" o:title=""/>
-          </v:shape>
-          <o:OLEObject Type="Embed" ProgID="Equation.DSMT4" ShapeID="_x0000_i1155" DrawAspect="Content" ObjectID="_1579012058" r:id="rId258"/>
+          <v:shape id="_x0000_i1160" type="#_x0000_t75" style="width:54.75pt;height:18pt" o:ole="">
+            <v:imagedata r:id="rId276" o:title=""/>
+          </v:shape>
+          <o:OLEObject Type="Embed" ProgID="Equation.DSMT4" ShapeID="_x0000_i1160" DrawAspect="Content" ObjectID="_1579336098" r:id="rId277"/>
         </w:object>
       </w:r>
       <w:r>
@@ -5546,10 +6079,10 @@
           <w:position w:val="-44"/>
         </w:rPr>
         <w:object w:dxaOrig="1860" w:dyaOrig="820">
-          <v:shape id="_x0000_i1156" type="#_x0000_t75" style="width:93pt;height:41.25pt" o:ole="">
-            <v:imagedata r:id="rId259" o:title=""/>
-          </v:shape>
-          <o:OLEObject Type="Embed" ProgID="Equation.DSMT4" ShapeID="_x0000_i1156" DrawAspect="Content" ObjectID="_1579012059" r:id="rId260"/>
+          <v:shape id="_x0000_i1161" type="#_x0000_t75" style="width:93pt;height:41.25pt" o:ole="">
+            <v:imagedata r:id="rId278" o:title=""/>
+          </v:shape>
+          <o:OLEObject Type="Embed" ProgID="Equation.DSMT4" ShapeID="_x0000_i1161" DrawAspect="Content" ObjectID="_1579336099" r:id="rId279"/>
         </w:object>
       </w:r>
       <w:r>
@@ -5576,10 +6109,10 @@
           <w:position w:val="-14"/>
         </w:rPr>
         <w:object w:dxaOrig="1100" w:dyaOrig="380">
-          <v:shape id="_x0000_i1157" type="#_x0000_t75" style="width:54.75pt;height:18.75pt" o:ole="">
-            <v:imagedata r:id="rId247" o:title=""/>
-          </v:shape>
-          <o:OLEObject Type="Embed" ProgID="Equation.DSMT4" ShapeID="_x0000_i1157" DrawAspect="Content" ObjectID="_1579012060" r:id="rId261"/>
+          <v:shape id="_x0000_i1162" type="#_x0000_t75" style="width:54.75pt;height:18.75pt" o:ole="">
+            <v:imagedata r:id="rId266" o:title=""/>
+          </v:shape>
+          <o:OLEObject Type="Embed" ProgID="Equation.DSMT4" ShapeID="_x0000_i1162" DrawAspect="Content" ObjectID="_1579336100" r:id="rId280"/>
         </w:object>
       </w:r>
       <w:r>
@@ -5590,10 +6123,10 @@
           <w:position w:val="-14"/>
         </w:rPr>
         <w:object w:dxaOrig="840" w:dyaOrig="380">
-          <v:shape id="_x0000_i1158" type="#_x0000_t75" style="width:42pt;height:18.75pt" o:ole="">
-            <v:imagedata r:id="rId262" o:title=""/>
-          </v:shape>
-          <o:OLEObject Type="Embed" ProgID="Equation.DSMT4" ShapeID="_x0000_i1158" DrawAspect="Content" ObjectID="_1579012061" r:id="rId263"/>
+          <v:shape id="_x0000_i1163" type="#_x0000_t75" style="width:42pt;height:18.75pt" o:ole="">
+            <v:imagedata r:id="rId281" o:title=""/>
+          </v:shape>
+          <o:OLEObject Type="Embed" ProgID="Equation.DSMT4" ShapeID="_x0000_i1163" DrawAspect="Content" ObjectID="_1579336101" r:id="rId282"/>
         </w:object>
       </w:r>
       <w:r>
@@ -5607,10 +6140,10 @@
           <w:position w:val="-44"/>
         </w:rPr>
         <w:object w:dxaOrig="1860" w:dyaOrig="820">
-          <v:shape id="_x0000_i1159" type="#_x0000_t75" style="width:93pt;height:41.25pt" o:ole="">
-            <v:imagedata r:id="rId259" o:title=""/>
-          </v:shape>
-          <o:OLEObject Type="Embed" ProgID="Equation.DSMT4" ShapeID="_x0000_i1159" DrawAspect="Content" ObjectID="_1579012062" r:id="rId264"/>
+          <v:shape id="_x0000_i1164" type="#_x0000_t75" style="width:93pt;height:41.25pt" o:ole="">
+            <v:imagedata r:id="rId278" o:title=""/>
+          </v:shape>
+          <o:OLEObject Type="Embed" ProgID="Equation.DSMT4" ShapeID="_x0000_i1164" DrawAspect="Content" ObjectID="_1579336102" r:id="rId283"/>
         </w:object>
       </w:r>
       <w:r>
@@ -5637,10 +6170,10 @@
           <w:position w:val="-14"/>
         </w:rPr>
         <w:object w:dxaOrig="1100" w:dyaOrig="380">
-          <v:shape id="_x0000_i1160" type="#_x0000_t75" style="width:54.75pt;height:18.75pt" o:ole="">
-            <v:imagedata r:id="rId265" o:title=""/>
-          </v:shape>
-          <o:OLEObject Type="Embed" ProgID="Equation.DSMT4" ShapeID="_x0000_i1160" DrawAspect="Content" ObjectID="_1579012063" r:id="rId266"/>
+          <v:shape id="_x0000_i1165" type="#_x0000_t75" style="width:54.75pt;height:18.75pt" o:ole="">
+            <v:imagedata r:id="rId284" o:title=""/>
+          </v:shape>
+          <o:OLEObject Type="Embed" ProgID="Equation.DSMT4" ShapeID="_x0000_i1165" DrawAspect="Content" ObjectID="_1579336103" r:id="rId285"/>
         </w:object>
       </w:r>
       <w:r>
@@ -5657,10 +6190,10 @@
           <w:position w:val="-12"/>
         </w:rPr>
         <w:object w:dxaOrig="639" w:dyaOrig="360">
-          <v:shape id="_x0000_i1161" type="#_x0000_t75" style="width:32.25pt;height:18pt" o:ole="">
-            <v:imagedata r:id="rId267" o:title=""/>
-          </v:shape>
-          <o:OLEObject Type="Embed" ProgID="Equation.DSMT4" ShapeID="_x0000_i1161" DrawAspect="Content" ObjectID="_1579012064" r:id="rId268"/>
+          <v:shape id="_x0000_i1166" type="#_x0000_t75" style="width:32.25pt;height:18pt" o:ole="">
+            <v:imagedata r:id="rId286" o:title=""/>
+          </v:shape>
+          <o:OLEObject Type="Embed" ProgID="Equation.DSMT4" ShapeID="_x0000_i1166" DrawAspect="Content" ObjectID="_1579336104" r:id="rId287"/>
         </w:object>
       </w:r>
       <w:r>
@@ -5865,10 +6398,10 @@
           <w:position w:val="-6"/>
         </w:rPr>
         <w:object w:dxaOrig="220" w:dyaOrig="279">
-          <v:shape id="_x0000_i1162" type="#_x0000_t75" style="width:11.25pt;height:14.25pt" o:ole="">
-            <v:imagedata r:id="rId269" o:title=""/>
-          </v:shape>
-          <o:OLEObject Type="Embed" ProgID="Equation.DSMT4" ShapeID="_x0000_i1162" DrawAspect="Content" ObjectID="_1579012065" r:id="rId270"/>
+          <v:shape id="_x0000_i1167" type="#_x0000_t75" style="width:11.25pt;height:14.25pt" o:ole="">
+            <v:imagedata r:id="rId288" o:title=""/>
+          </v:shape>
+          <o:OLEObject Type="Embed" ProgID="Equation.DSMT4" ShapeID="_x0000_i1167" DrawAspect="Content" ObjectID="_1579336105" r:id="rId289"/>
         </w:object>
       </w:r>
       <w:r>
@@ -5960,10 +6493,10 @@
           <w:position w:val="-6"/>
         </w:rPr>
         <w:object w:dxaOrig="440" w:dyaOrig="220">
-          <v:shape id="_x0000_i1163" type="#_x0000_t75" style="width:21.75pt;height:11.25pt" o:ole="">
-            <v:imagedata r:id="rId271" o:title=""/>
-          </v:shape>
-          <o:OLEObject Type="Embed" ProgID="Equation.DSMT4" ShapeID="_x0000_i1163" DrawAspect="Content" ObjectID="_1579012066" r:id="rId272"/>
+          <v:shape id="_x0000_i1168" type="#_x0000_t75" style="width:21.75pt;height:11.25pt" o:ole="">
+            <v:imagedata r:id="rId290" o:title=""/>
+          </v:shape>
+          <o:OLEObject Type="Embed" ProgID="Equation.DSMT4" ShapeID="_x0000_i1168" DrawAspect="Content" ObjectID="_1579336106" r:id="rId291"/>
         </w:object>
       </w:r>
       <w:r>
@@ -6019,10 +6552,10 @@
           <w:position w:val="-12"/>
         </w:rPr>
         <w:object w:dxaOrig="820" w:dyaOrig="360">
-          <v:shape id="_x0000_i1164" type="#_x0000_t75" style="width:41.25pt;height:18pt" o:ole="">
-            <v:imagedata r:id="rId273" o:title=""/>
-          </v:shape>
-          <o:OLEObject Type="Embed" ProgID="Equation.DSMT4" ShapeID="_x0000_i1164" DrawAspect="Content" ObjectID="_1579012067" r:id="rId274"/>
+          <v:shape id="_x0000_i1169" type="#_x0000_t75" style="width:41.25pt;height:18pt" o:ole="">
+            <v:imagedata r:id="rId292" o:title=""/>
+          </v:shape>
+          <o:OLEObject Type="Embed" ProgID="Equation.DSMT4" ShapeID="_x0000_i1169" DrawAspect="Content" ObjectID="_1579336107" r:id="rId293"/>
         </w:object>
       </w:r>
       <w:r>
@@ -6033,10 +6566,10 @@
           <w:position w:val="-10"/>
         </w:rPr>
         <w:object w:dxaOrig="1100" w:dyaOrig="320">
-          <v:shape id="_x0000_i1165" type="#_x0000_t75" style="width:54.75pt;height:15.75pt" o:ole="">
-            <v:imagedata r:id="rId275" o:title=""/>
-          </v:shape>
-          <o:OLEObject Type="Embed" ProgID="Equation.DSMT4" ShapeID="_x0000_i1165" DrawAspect="Content" ObjectID="_1579012068" r:id="rId276"/>
+          <v:shape id="_x0000_i1170" type="#_x0000_t75" style="width:54.75pt;height:15.75pt" o:ole="">
+            <v:imagedata r:id="rId294" o:title=""/>
+          </v:shape>
+          <o:OLEObject Type="Embed" ProgID="Equation.DSMT4" ShapeID="_x0000_i1170" DrawAspect="Content" ObjectID="_1579336108" r:id="rId295"/>
         </w:object>
       </w:r>
       <w:r>
@@ -6047,10 +6580,10 @@
           <w:position w:val="-6"/>
         </w:rPr>
         <w:object w:dxaOrig="700" w:dyaOrig="279">
-          <v:shape id="_x0000_i1166" type="#_x0000_t75" style="width:35.25pt;height:14.25pt" o:ole="">
-            <v:imagedata r:id="rId277" o:title=""/>
-          </v:shape>
-          <o:OLEObject Type="Embed" ProgID="Equation.DSMT4" ShapeID="_x0000_i1166" DrawAspect="Content" ObjectID="_1579012069" r:id="rId278"/>
+          <v:shape id="_x0000_i1171" type="#_x0000_t75" style="width:35.25pt;height:14.25pt" o:ole="">
+            <v:imagedata r:id="rId296" o:title=""/>
+          </v:shape>
+          <o:OLEObject Type="Embed" ProgID="Equation.DSMT4" ShapeID="_x0000_i1171" DrawAspect="Content" ObjectID="_1579336109" r:id="rId297"/>
         </w:object>
       </w:r>
       <w:r>
@@ -6064,10 +6597,10 @@
           <w:position w:val="-6"/>
         </w:rPr>
         <w:object w:dxaOrig="200" w:dyaOrig="220">
-          <v:shape id="_x0000_i1167" type="#_x0000_t75" style="width:9.75pt;height:11.25pt" o:ole="">
-            <v:imagedata r:id="rId279" o:title=""/>
-          </v:shape>
-          <o:OLEObject Type="Embed" ProgID="Equation.DSMT4" ShapeID="_x0000_i1167" DrawAspect="Content" ObjectID="_1579012070" r:id="rId280"/>
+          <v:shape id="_x0000_i1172" type="#_x0000_t75" style="width:9.75pt;height:11.25pt" o:ole="">
+            <v:imagedata r:id="rId298" o:title=""/>
+          </v:shape>
+          <o:OLEObject Type="Embed" ProgID="Equation.DSMT4" ShapeID="_x0000_i1172" DrawAspect="Content" ObjectID="_1579336110" r:id="rId299"/>
         </w:object>
       </w:r>
       <w:r>
@@ -6093,10 +6626,10 @@
           <w:position w:val="-6"/>
         </w:rPr>
         <w:object w:dxaOrig="220" w:dyaOrig="279">
-          <v:shape id="_x0000_i1168" type="#_x0000_t75" style="width:11.25pt;height:14.25pt" o:ole="">
-            <v:imagedata r:id="rId281" o:title=""/>
-          </v:shape>
-          <o:OLEObject Type="Embed" ProgID="Equation.DSMT4" ShapeID="_x0000_i1168" DrawAspect="Content" ObjectID="_1579012071" r:id="rId282"/>
+          <v:shape id="_x0000_i1173" type="#_x0000_t75" style="width:11.25pt;height:14.25pt" o:ole="">
+            <v:imagedata r:id="rId300" o:title=""/>
+          </v:shape>
+          <o:OLEObject Type="Embed" ProgID="Equation.DSMT4" ShapeID="_x0000_i1173" DrawAspect="Content" ObjectID="_1579336111" r:id="rId301"/>
         </w:object>
       </w:r>
       <w:r>
@@ -6129,10 +6662,10 @@
           <w:position w:val="-14"/>
         </w:rPr>
         <w:object w:dxaOrig="1320" w:dyaOrig="380">
-          <v:shape id="_x0000_i1169" type="#_x0000_t75" style="width:66pt;height:18.75pt" o:ole="">
-            <v:imagedata r:id="rId283" o:title=""/>
-          </v:shape>
-          <o:OLEObject Type="Embed" ProgID="Equation.DSMT4" ShapeID="_x0000_i1169" DrawAspect="Content" ObjectID="_1579012072" r:id="rId284"/>
+          <v:shape id="_x0000_i1174" type="#_x0000_t75" style="width:66pt;height:18.75pt" o:ole="">
+            <v:imagedata r:id="rId302" o:title=""/>
+          </v:shape>
+          <o:OLEObject Type="Embed" ProgID="Equation.DSMT4" ShapeID="_x0000_i1174" DrawAspect="Content" ObjectID="_1579336112" r:id="rId303"/>
         </w:object>
       </w:r>
       <w:r>
@@ -6143,10 +6676,10 @@
           <w:position w:val="-12"/>
         </w:rPr>
         <w:object w:dxaOrig="1520" w:dyaOrig="360">
-          <v:shape id="_x0000_i1170" type="#_x0000_t75" style="width:75.75pt;height:18pt" o:ole="">
-            <v:imagedata r:id="rId285" o:title=""/>
-          </v:shape>
-          <o:OLEObject Type="Embed" ProgID="Equation.DSMT4" ShapeID="_x0000_i1170" DrawAspect="Content" ObjectID="_1579012073" r:id="rId286"/>
+          <v:shape id="_x0000_i1175" type="#_x0000_t75" style="width:75.75pt;height:18pt" o:ole="">
+            <v:imagedata r:id="rId304" o:title=""/>
+          </v:shape>
+          <o:OLEObject Type="Embed" ProgID="Equation.DSMT4" ShapeID="_x0000_i1175" DrawAspect="Content" ObjectID="_1579336113" r:id="rId305"/>
         </w:object>
       </w:r>
       <w:r>
@@ -6163,10 +6696,10 @@
           <w:position w:val="-6"/>
         </w:rPr>
         <w:object w:dxaOrig="680" w:dyaOrig="279">
-          <v:shape id="_x0000_i1171" type="#_x0000_t75" style="width:33.75pt;height:14.25pt" o:ole="">
-            <v:imagedata r:id="rId287" o:title=""/>
-          </v:shape>
-          <o:OLEObject Type="Embed" ProgID="Equation.DSMT4" ShapeID="_x0000_i1171" DrawAspect="Content" ObjectID="_1579012074" r:id="rId288"/>
+          <v:shape id="_x0000_i1176" type="#_x0000_t75" style="width:33.75pt;height:14.25pt" o:ole="">
+            <v:imagedata r:id="rId306" o:title=""/>
+          </v:shape>
+          <o:OLEObject Type="Embed" ProgID="Equation.DSMT4" ShapeID="_x0000_i1176" DrawAspect="Content" ObjectID="_1579336114" r:id="rId307"/>
         </w:object>
       </w:r>
       <w:r>
@@ -6183,10 +6716,10 @@
           <w:position w:val="-6"/>
         </w:rPr>
         <w:object w:dxaOrig="900" w:dyaOrig="279">
-          <v:shape id="_x0000_i1172" type="#_x0000_t75" style="width:45pt;height:14.25pt" o:ole="">
-            <v:imagedata r:id="rId289" o:title=""/>
-          </v:shape>
-          <o:OLEObject Type="Embed" ProgID="Equation.DSMT4" ShapeID="_x0000_i1172" DrawAspect="Content" ObjectID="_1579012075" r:id="rId290"/>
+          <v:shape id="_x0000_i1177" type="#_x0000_t75" style="width:45pt;height:14.25pt" o:ole="">
+            <v:imagedata r:id="rId308" o:title=""/>
+          </v:shape>
+          <o:OLEObject Type="Embed" ProgID="Equation.DSMT4" ShapeID="_x0000_i1177" DrawAspect="Content" ObjectID="_1579336115" r:id="rId309"/>
         </w:object>
       </w:r>
       <w:r>
@@ -6214,10 +6747,10 @@
           <w:position w:val="-14"/>
         </w:rPr>
         <w:object w:dxaOrig="2400" w:dyaOrig="380">
-          <v:shape id="_x0000_i1173" type="#_x0000_t75" style="width:120pt;height:18.75pt" o:ole="">
-            <v:imagedata r:id="rId291" o:title=""/>
-          </v:shape>
-          <o:OLEObject Type="Embed" ProgID="Equation.DSMT4" ShapeID="_x0000_i1173" DrawAspect="Content" ObjectID="_1579012076" r:id="rId292"/>
+          <v:shape id="_x0000_i1178" type="#_x0000_t75" style="width:120pt;height:18.75pt" o:ole="">
+            <v:imagedata r:id="rId310" o:title=""/>
+          </v:shape>
+          <o:OLEObject Type="Embed" ProgID="Equation.DSMT4" ShapeID="_x0000_i1178" DrawAspect="Content" ObjectID="_1579336116" r:id="rId311"/>
         </w:object>
       </w:r>
       <w:r>
@@ -6234,10 +6767,10 @@
           <w:position w:val="-10"/>
         </w:rPr>
         <w:object w:dxaOrig="620" w:dyaOrig="320">
-          <v:shape id="_x0000_i1174" type="#_x0000_t75" style="width:30.75pt;height:15.75pt" o:ole="">
-            <v:imagedata r:id="rId293" o:title=""/>
-          </v:shape>
-          <o:OLEObject Type="Embed" ProgID="Equation.DSMT4" ShapeID="_x0000_i1174" DrawAspect="Content" ObjectID="_1579012077" r:id="rId294"/>
+          <v:shape id="_x0000_i1179" type="#_x0000_t75" style="width:30.75pt;height:15.75pt" o:ole="">
+            <v:imagedata r:id="rId312" o:title=""/>
+          </v:shape>
+          <o:OLEObject Type="Embed" ProgID="Equation.DSMT4" ShapeID="_x0000_i1179" DrawAspect="Content" ObjectID="_1579336117" r:id="rId313"/>
         </w:object>
       </w:r>
       <w:r>
@@ -6251,10 +6784,10 @@
           <w:position w:val="-6"/>
         </w:rPr>
         <w:object w:dxaOrig="220" w:dyaOrig="279">
-          <v:shape id="_x0000_i1175" type="#_x0000_t75" style="width:11.25pt;height:14.25pt" o:ole="">
-            <v:imagedata r:id="rId281" o:title=""/>
-          </v:shape>
-          <o:OLEObject Type="Embed" ProgID="Equation.DSMT4" ShapeID="_x0000_i1175" DrawAspect="Content" ObjectID="_1579012078" r:id="rId295"/>
+          <v:shape id="_x0000_i1180" type="#_x0000_t75" style="width:11.25pt;height:14.25pt" o:ole="">
+            <v:imagedata r:id="rId300" o:title=""/>
+          </v:shape>
+          <o:OLEObject Type="Embed" ProgID="Equation.DSMT4" ShapeID="_x0000_i1180" DrawAspect="Content" ObjectID="_1579336118" r:id="rId314"/>
         </w:object>
       </w:r>
       <w:r>
@@ -6281,10 +6814,10 @@
           <w:position w:val="-14"/>
         </w:rPr>
         <w:object w:dxaOrig="1560" w:dyaOrig="380">
-          <v:shape id="_x0000_i1176" type="#_x0000_t75" style="width:78pt;height:18.75pt" o:ole="">
-            <v:imagedata r:id="rId296" o:title=""/>
-          </v:shape>
-          <o:OLEObject Type="Embed" ProgID="Equation.DSMT4" ShapeID="_x0000_i1176" DrawAspect="Content" ObjectID="_1579012079" r:id="rId297"/>
+          <v:shape id="_x0000_i1181" type="#_x0000_t75" style="width:78pt;height:18.75pt" o:ole="">
+            <v:imagedata r:id="rId315" o:title=""/>
+          </v:shape>
+          <o:OLEObject Type="Embed" ProgID="Equation.DSMT4" ShapeID="_x0000_i1181" DrawAspect="Content" ObjectID="_1579336119" r:id="rId316"/>
         </w:object>
       </w:r>
       <w:r>
@@ -6295,10 +6828,10 @@
           <w:position w:val="-12"/>
         </w:rPr>
         <w:object w:dxaOrig="900" w:dyaOrig="360">
-          <v:shape id="_x0000_i1177" type="#_x0000_t75" style="width:45pt;height:18pt" o:ole="">
-            <v:imagedata r:id="rId298" o:title=""/>
-          </v:shape>
-          <o:OLEObject Type="Embed" ProgID="Equation.DSMT4" ShapeID="_x0000_i1177" DrawAspect="Content" ObjectID="_1579012080" r:id="rId299"/>
+          <v:shape id="_x0000_i1182" type="#_x0000_t75" style="width:45pt;height:18pt" o:ole="">
+            <v:imagedata r:id="rId317" o:title=""/>
+          </v:shape>
+          <o:OLEObject Type="Embed" ProgID="Equation.DSMT4" ShapeID="_x0000_i1182" DrawAspect="Content" ObjectID="_1579336120" r:id="rId318"/>
         </w:object>
       </w:r>
       <w:r>
@@ -6309,10 +6842,10 @@
           <w:position w:val="-6"/>
         </w:rPr>
         <w:object w:dxaOrig="760" w:dyaOrig="279">
-          <v:shape id="_x0000_i1178" type="#_x0000_t75" style="width:38.25pt;height:14.25pt" o:ole="">
-            <v:imagedata r:id="rId300" o:title=""/>
-          </v:shape>
-          <o:OLEObject Type="Embed" ProgID="Equation.DSMT4" ShapeID="_x0000_i1178" DrawAspect="Content" ObjectID="_1579012081" r:id="rId301"/>
+          <v:shape id="_x0000_i1183" type="#_x0000_t75" style="width:38.25pt;height:14.25pt" o:ole="">
+            <v:imagedata r:id="rId319" o:title=""/>
+          </v:shape>
+          <o:OLEObject Type="Embed" ProgID="Equation.DSMT4" ShapeID="_x0000_i1183" DrawAspect="Content" ObjectID="_1579336121" r:id="rId320"/>
         </w:object>
       </w:r>
       <w:r>
@@ -6345,10 +6878,10 @@
           <w:position w:val="-10"/>
         </w:rPr>
         <w:object w:dxaOrig="460" w:dyaOrig="320">
-          <v:shape id="_x0000_i1179" type="#_x0000_t75" style="width:23.25pt;height:15.75pt" o:ole="">
-            <v:imagedata r:id="rId302" o:title=""/>
-          </v:shape>
-          <o:OLEObject Type="Embed" ProgID="Equation.DSMT4" ShapeID="_x0000_i1179" DrawAspect="Content" ObjectID="_1579012082" r:id="rId303"/>
+          <v:shape id="_x0000_i1184" type="#_x0000_t75" style="width:23.25pt;height:15.75pt" o:ole="">
+            <v:imagedata r:id="rId321" o:title=""/>
+          </v:shape>
+          <o:OLEObject Type="Embed" ProgID="Equation.DSMT4" ShapeID="_x0000_i1184" DrawAspect="Content" ObjectID="_1579336122" r:id="rId322"/>
         </w:object>
       </w:r>
       <w:r>
@@ -6362,10 +6895,10 @@
           <w:position w:val="-6"/>
         </w:rPr>
         <w:object w:dxaOrig="220" w:dyaOrig="279">
-          <v:shape id="_x0000_i1180" type="#_x0000_t75" style="width:11.25pt;height:14.25pt" o:ole="">
-            <v:imagedata r:id="rId304" o:title=""/>
-          </v:shape>
-          <o:OLEObject Type="Embed" ProgID="Equation.DSMT4" ShapeID="_x0000_i1180" DrawAspect="Content" ObjectID="_1579012083" r:id="rId305"/>
+          <v:shape id="_x0000_i1185" type="#_x0000_t75" style="width:11.25pt;height:14.25pt" o:ole="">
+            <v:imagedata r:id="rId323" o:title=""/>
+          </v:shape>
+          <o:OLEObject Type="Embed" ProgID="Equation.DSMT4" ShapeID="_x0000_i1185" DrawAspect="Content" ObjectID="_1579336123" r:id="rId324"/>
         </w:object>
       </w:r>
       <w:r>
@@ -6427,10 +6960,10 @@
           <w:position w:val="-14"/>
         </w:rPr>
         <w:object w:dxaOrig="720" w:dyaOrig="380">
-          <v:shape id="_x0000_i1181" type="#_x0000_t75" style="width:36pt;height:18.75pt" o:ole="">
-            <v:imagedata r:id="rId306" o:title=""/>
-          </v:shape>
-          <o:OLEObject Type="Embed" ProgID="Equation.DSMT4" ShapeID="_x0000_i1181" DrawAspect="Content" ObjectID="_1579012084" r:id="rId307"/>
+          <v:shape id="_x0000_i1186" type="#_x0000_t75" style="width:36pt;height:18.75pt" o:ole="">
+            <v:imagedata r:id="rId325" o:title=""/>
+          </v:shape>
+          <o:OLEObject Type="Embed" ProgID="Equation.DSMT4" ShapeID="_x0000_i1186" DrawAspect="Content" ObjectID="_1579336124" r:id="rId326"/>
         </w:object>
       </w:r>
     </w:p>
@@ -6441,10 +6974,10 @@
           <w:position w:val="-6"/>
         </w:rPr>
         <w:object w:dxaOrig="760" w:dyaOrig="279">
-          <v:shape id="_x0000_i1182" type="#_x0000_t75" style="width:38.25pt;height:14.25pt" o:ole="">
-            <v:imagedata r:id="rId308" o:title=""/>
-          </v:shape>
-          <o:OLEObject Type="Embed" ProgID="Equation.DSMT4" ShapeID="_x0000_i1182" DrawAspect="Content" ObjectID="_1579012085" r:id="rId309"/>
+          <v:shape id="_x0000_i1187" type="#_x0000_t75" style="width:38.25pt;height:14.25pt" o:ole="">
+            <v:imagedata r:id="rId327" o:title=""/>
+          </v:shape>
+          <o:OLEObject Type="Embed" ProgID="Equation.DSMT4" ShapeID="_x0000_i1187" DrawAspect="Content" ObjectID="_1579336125" r:id="rId328"/>
         </w:object>
       </w:r>
       <w:r>
@@ -6458,10 +6991,10 @@
           <w:position w:val="-14"/>
         </w:rPr>
         <w:object w:dxaOrig="1460" w:dyaOrig="380">
-          <v:shape id="_x0000_i1183" type="#_x0000_t75" style="width:72.75pt;height:18.75pt" o:ole="">
-            <v:imagedata r:id="rId310" o:title=""/>
-          </v:shape>
-          <o:OLEObject Type="Embed" ProgID="Equation.DSMT4" ShapeID="_x0000_i1183" DrawAspect="Content" ObjectID="_1579012086" r:id="rId311"/>
+          <v:shape id="_x0000_i1188" type="#_x0000_t75" style="width:72.75pt;height:18.75pt" o:ole="">
+            <v:imagedata r:id="rId329" o:title=""/>
+          </v:shape>
+          <o:OLEObject Type="Embed" ProgID="Equation.DSMT4" ShapeID="_x0000_i1188" DrawAspect="Content" ObjectID="_1579336126" r:id="rId330"/>
         </w:object>
       </w:r>
       <w:r>
@@ -6488,10 +7021,10 @@
           <w:position w:val="-14"/>
         </w:rPr>
         <w:object w:dxaOrig="1560" w:dyaOrig="380">
-          <v:shape id="_x0000_i1184" type="#_x0000_t75" style="width:78pt;height:18.75pt" o:ole="">
-            <v:imagedata r:id="rId312" o:title=""/>
-          </v:shape>
-          <o:OLEObject Type="Embed" ProgID="Equation.DSMT4" ShapeID="_x0000_i1184" DrawAspect="Content" ObjectID="_1579012087" r:id="rId313"/>
+          <v:shape id="_x0000_i1189" type="#_x0000_t75" style="width:78pt;height:18.75pt" o:ole="">
+            <v:imagedata r:id="rId331" o:title=""/>
+          </v:shape>
+          <o:OLEObject Type="Embed" ProgID="Equation.DSMT4" ShapeID="_x0000_i1189" DrawAspect="Content" ObjectID="_1579336127" r:id="rId332"/>
         </w:object>
       </w:r>
       <w:r>
@@ -6505,10 +7038,10 @@
           <w:position w:val="-14"/>
         </w:rPr>
         <w:object w:dxaOrig="1560" w:dyaOrig="380">
-          <v:shape id="_x0000_i1185" type="#_x0000_t75" style="width:78pt;height:18.75pt" o:ole="">
-            <v:imagedata r:id="rId314" o:title=""/>
-          </v:shape>
-          <o:OLEObject Type="Embed" ProgID="Equation.DSMT4" ShapeID="_x0000_i1185" DrawAspect="Content" ObjectID="_1579012088" r:id="rId315"/>
+          <v:shape id="_x0000_i1190" type="#_x0000_t75" style="width:78pt;height:18.75pt" o:ole="">
+            <v:imagedata r:id="rId333" o:title=""/>
+          </v:shape>
+          <o:OLEObject Type="Embed" ProgID="Equation.DSMT4" ShapeID="_x0000_i1190" DrawAspect="Content" ObjectID="_1579336128" r:id="rId334"/>
         </w:object>
       </w:r>
       <w:r>
@@ -6539,10 +7072,10 @@
           <w:position w:val="-6"/>
         </w:rPr>
         <w:object w:dxaOrig="279" w:dyaOrig="279">
-          <v:shape id="_x0000_i1186" type="#_x0000_t75" style="width:14.25pt;height:14.25pt" o:ole="">
-            <v:imagedata r:id="rId316" o:title=""/>
-          </v:shape>
-          <o:OLEObject Type="Embed" ProgID="Equation.DSMT4" ShapeID="_x0000_i1186" DrawAspect="Content" ObjectID="_1579012089" r:id="rId317"/>
+          <v:shape id="_x0000_i1191" type="#_x0000_t75" style="width:14.25pt;height:14.25pt" o:ole="">
+            <v:imagedata r:id="rId335" o:title=""/>
+          </v:shape>
+          <o:OLEObject Type="Embed" ProgID="Equation.DSMT4" ShapeID="_x0000_i1191" DrawAspect="Content" ObjectID="_1579336129" r:id="rId336"/>
         </w:object>
       </w:r>
     </w:p>
@@ -6552,10 +7085,10 @@
           <w:position w:val="-14"/>
         </w:rPr>
         <w:object w:dxaOrig="1560" w:dyaOrig="380">
-          <v:shape id="_x0000_i1187" type="#_x0000_t75" style="width:78pt;height:18.75pt" o:ole="">
-            <v:imagedata r:id="rId318" o:title=""/>
-          </v:shape>
-          <o:OLEObject Type="Embed" ProgID="Equation.DSMT4" ShapeID="_x0000_i1187" DrawAspect="Content" ObjectID="_1579012090" r:id="rId319"/>
+          <v:shape id="_x0000_i1192" type="#_x0000_t75" style="width:78pt;height:18.75pt" o:ole="">
+            <v:imagedata r:id="rId337" o:title=""/>
+          </v:shape>
+          <o:OLEObject Type="Embed" ProgID="Equation.DSMT4" ShapeID="_x0000_i1192" DrawAspect="Content" ObjectID="_1579336130" r:id="rId338"/>
         </w:object>
       </w:r>
       <w:r>
@@ -6569,10 +7102,10 @@
           <w:position w:val="-14"/>
         </w:rPr>
         <w:object w:dxaOrig="1460" w:dyaOrig="380">
-          <v:shape id="_x0000_i1188" type="#_x0000_t75" style="width:72.75pt;height:18.75pt" o:ole="">
-            <v:imagedata r:id="rId310" o:title=""/>
-          </v:shape>
-          <o:OLEObject Type="Embed" ProgID="Equation.DSMT4" ShapeID="_x0000_i1188" DrawAspect="Content" ObjectID="_1579012091" r:id="rId320"/>
+          <v:shape id="_x0000_i1193" type="#_x0000_t75" style="width:72.75pt;height:18.75pt" o:ole="">
+            <v:imagedata r:id="rId329" o:title=""/>
+          </v:shape>
+          <o:OLEObject Type="Embed" ProgID="Equation.DSMT4" ShapeID="_x0000_i1193" DrawAspect="Content" ObjectID="_1579336131" r:id="rId339"/>
         </w:object>
       </w:r>
       <w:r>
@@ -6586,10 +7119,10 @@
           <w:position w:val="-10"/>
         </w:rPr>
         <w:object w:dxaOrig="200" w:dyaOrig="260">
-          <v:shape id="_x0000_i1189" type="#_x0000_t75" style="width:9.75pt;height:12.75pt" o:ole="">
-            <v:imagedata r:id="rId321" o:title=""/>
-          </v:shape>
-          <o:OLEObject Type="Embed" ProgID="Equation.DSMT4" ShapeID="_x0000_i1189" DrawAspect="Content" ObjectID="_1579012092" r:id="rId322"/>
+          <v:shape id="_x0000_i1194" type="#_x0000_t75" style="width:9.75pt;height:12.75pt" o:ole="">
+            <v:imagedata r:id="rId340" o:title=""/>
+          </v:shape>
+          <o:OLEObject Type="Embed" ProgID="Equation.DSMT4" ShapeID="_x0000_i1194" DrawAspect="Content" ObjectID="_1579336132" r:id="rId341"/>
         </w:object>
       </w:r>
       <w:r>
@@ -6603,10 +7136,10 @@
           <w:position w:val="-6"/>
         </w:rPr>
         <w:object w:dxaOrig="220" w:dyaOrig="279">
-          <v:shape id="_x0000_i1190" type="#_x0000_t75" style="width:11.25pt;height:14.25pt" o:ole="">
-            <v:imagedata r:id="rId281" o:title=""/>
-          </v:shape>
-          <o:OLEObject Type="Embed" ProgID="Equation.DSMT4" ShapeID="_x0000_i1190" DrawAspect="Content" ObjectID="_1579012093" r:id="rId323"/>
+          <v:shape id="_x0000_i1195" type="#_x0000_t75" style="width:11.25pt;height:14.25pt" o:ole="">
+            <v:imagedata r:id="rId300" o:title=""/>
+          </v:shape>
+          <o:OLEObject Type="Embed" ProgID="Equation.DSMT4" ShapeID="_x0000_i1195" DrawAspect="Content" ObjectID="_1579336133" r:id="rId342"/>
         </w:object>
       </w:r>
       <w:r>
@@ -6626,10 +7159,10 @@
           <w:position w:val="-6"/>
         </w:rPr>
         <w:object w:dxaOrig="220" w:dyaOrig="279">
-          <v:shape id="_x0000_i1191" type="#_x0000_t75" style="width:11.25pt;height:14.25pt" o:ole="">
-            <v:imagedata r:id="rId281" o:title=""/>
-          </v:shape>
-          <o:OLEObject Type="Embed" ProgID="Equation.DSMT4" ShapeID="_x0000_i1191" DrawAspect="Content" ObjectID="_1579012094" r:id="rId324"/>
+          <v:shape id="_x0000_i1196" type="#_x0000_t75" style="width:11.25pt;height:14.25pt" o:ole="">
+            <v:imagedata r:id="rId300" o:title=""/>
+          </v:shape>
+          <o:OLEObject Type="Embed" ProgID="Equation.DSMT4" ShapeID="_x0000_i1196" DrawAspect="Content" ObjectID="_1579336134" r:id="rId343"/>
         </w:object>
       </w:r>
       <w:r>
@@ -6677,10 +7210,10 @@
           <w:position w:val="-14"/>
         </w:rPr>
         <w:object w:dxaOrig="859" w:dyaOrig="380">
-          <v:shape id="_x0000_i1192" type="#_x0000_t75" style="width:42.75pt;height:18.75pt" o:ole="">
-            <v:imagedata r:id="rId325" o:title=""/>
-          </v:shape>
-          <o:OLEObject Type="Embed" ProgID="Equation.DSMT4" ShapeID="_x0000_i1192" DrawAspect="Content" ObjectID="_1579012095" r:id="rId326"/>
+          <v:shape id="_x0000_i1197" type="#_x0000_t75" style="width:42.75pt;height:18.75pt" o:ole="">
+            <v:imagedata r:id="rId344" o:title=""/>
+          </v:shape>
+          <o:OLEObject Type="Embed" ProgID="Equation.DSMT4" ShapeID="_x0000_i1197" DrawAspect="Content" ObjectID="_1579336135" r:id="rId345"/>
         </w:object>
       </w:r>
     </w:p>
@@ -6690,10 +7223,10 @@
           <w:position w:val="-14"/>
         </w:rPr>
         <w:object w:dxaOrig="859" w:dyaOrig="380">
-          <v:shape id="_x0000_i1193" type="#_x0000_t75" style="width:42.75pt;height:18.75pt" o:ole="">
-            <v:imagedata r:id="rId325" o:title=""/>
-          </v:shape>
-          <o:OLEObject Type="Embed" ProgID="Equation.DSMT4" ShapeID="_x0000_i1193" DrawAspect="Content" ObjectID="_1579012096" r:id="rId327"/>
+          <v:shape id="_x0000_i1198" type="#_x0000_t75" style="width:42.75pt;height:18.75pt" o:ole="">
+            <v:imagedata r:id="rId344" o:title=""/>
+          </v:shape>
+          <o:OLEObject Type="Embed" ProgID="Equation.DSMT4" ShapeID="_x0000_i1198" DrawAspect="Content" ObjectID="_1579336136" r:id="rId346"/>
         </w:object>
       </w:r>
       <w:r>
@@ -6707,10 +7240,10 @@
           <w:position w:val="-14"/>
         </w:rPr>
         <w:object w:dxaOrig="2280" w:dyaOrig="380">
-          <v:shape id="_x0000_i1194" type="#_x0000_t75" style="width:114pt;height:18.75pt" o:ole="">
-            <v:imagedata r:id="rId328" o:title=""/>
-          </v:shape>
-          <o:OLEObject Type="Embed" ProgID="Equation.DSMT4" ShapeID="_x0000_i1194" DrawAspect="Content" ObjectID="_1579012097" r:id="rId329"/>
+          <v:shape id="_x0000_i1199" type="#_x0000_t75" style="width:114pt;height:18.75pt" o:ole="">
+            <v:imagedata r:id="rId347" o:title=""/>
+          </v:shape>
+          <o:OLEObject Type="Embed" ProgID="Equation.DSMT4" ShapeID="_x0000_i1199" DrawAspect="Content" ObjectID="_1579336137" r:id="rId348"/>
         </w:object>
       </w:r>
       <w:r>
@@ -6805,10 +7338,10 @@
           <w:position w:val="-12"/>
         </w:rPr>
         <w:object w:dxaOrig="279" w:dyaOrig="360">
-          <v:shape id="_x0000_i1195" type="#_x0000_t75" style="width:14.25pt;height:18pt" o:ole="">
-            <v:imagedata r:id="rId330" o:title=""/>
-          </v:shape>
-          <o:OLEObject Type="Embed" ProgID="Equation.DSMT4" ShapeID="_x0000_i1195" DrawAspect="Content" ObjectID="_1579012098" r:id="rId331"/>
+          <v:shape id="_x0000_i1200" type="#_x0000_t75" style="width:14.25pt;height:18pt" o:ole="">
+            <v:imagedata r:id="rId349" o:title=""/>
+          </v:shape>
+          <o:OLEObject Type="Embed" ProgID="Equation.DSMT4" ShapeID="_x0000_i1200" DrawAspect="Content" ObjectID="_1579336138" r:id="rId350"/>
         </w:object>
       </w:r>
     </w:p>
@@ -6818,10 +7351,10 @@
           <w:position w:val="-12"/>
         </w:rPr>
         <w:object w:dxaOrig="720" w:dyaOrig="360">
-          <v:shape id="_x0000_i1196" type="#_x0000_t75" style="width:36pt;height:18pt" o:ole="">
-            <v:imagedata r:id="rId332" o:title=""/>
-          </v:shape>
-          <o:OLEObject Type="Embed" ProgID="Equation.DSMT4" ShapeID="_x0000_i1196" DrawAspect="Content" ObjectID="_1579012099" r:id="rId333"/>
+          <v:shape id="_x0000_i1201" type="#_x0000_t75" style="width:36pt;height:18pt" o:ole="">
+            <v:imagedata r:id="rId351" o:title=""/>
+          </v:shape>
+          <o:OLEObject Type="Embed" ProgID="Equation.DSMT4" ShapeID="_x0000_i1201" DrawAspect="Content" ObjectID="_1579336139" r:id="rId352"/>
         </w:object>
       </w:r>
       <w:r>
@@ -6832,10 +7365,10 @@
           <w:position w:val="-10"/>
         </w:rPr>
         <w:object w:dxaOrig="1100" w:dyaOrig="320">
-          <v:shape id="_x0000_i1197" type="#_x0000_t75" style="width:54.75pt;height:15.75pt" o:ole="">
-            <v:imagedata r:id="rId334" o:title=""/>
-          </v:shape>
-          <o:OLEObject Type="Embed" ProgID="Equation.DSMT4" ShapeID="_x0000_i1197" DrawAspect="Content" ObjectID="_1579012100" r:id="rId335"/>
+          <v:shape id="_x0000_i1202" type="#_x0000_t75" style="width:54.75pt;height:15.75pt" o:ole="">
+            <v:imagedata r:id="rId353" o:title=""/>
+          </v:shape>
+          <o:OLEObject Type="Embed" ProgID="Equation.DSMT4" ShapeID="_x0000_i1202" DrawAspect="Content" ObjectID="_1579336140" r:id="rId354"/>
         </w:object>
       </w:r>
       <w:r>
@@ -6846,10 +7379,10 @@
           <w:position w:val="-6"/>
         </w:rPr>
         <w:object w:dxaOrig="680" w:dyaOrig="279">
-          <v:shape id="_x0000_i1198" type="#_x0000_t75" style="width:33.75pt;height:14.25pt" o:ole="">
-            <v:imagedata r:id="rId287" o:title=""/>
-          </v:shape>
-          <o:OLEObject Type="Embed" ProgID="Equation.DSMT4" ShapeID="_x0000_i1198" DrawAspect="Content" ObjectID="_1579012101" r:id="rId336"/>
+          <v:shape id="_x0000_i1203" type="#_x0000_t75" style="width:33.75pt;height:14.25pt" o:ole="">
+            <v:imagedata r:id="rId306" o:title=""/>
+          </v:shape>
+          <o:OLEObject Type="Embed" ProgID="Equation.DSMT4" ShapeID="_x0000_i1203" DrawAspect="Content" ObjectID="_1579336141" r:id="rId355"/>
         </w:object>
       </w:r>
       <w:r>
@@ -6860,10 +7393,10 @@
           <w:position w:val="-10"/>
         </w:rPr>
         <w:object w:dxaOrig="620" w:dyaOrig="320">
-          <v:shape id="_x0000_i1199" type="#_x0000_t75" style="width:30.75pt;height:15.75pt" o:ole="">
-            <v:imagedata r:id="rId293" o:title=""/>
-          </v:shape>
-          <o:OLEObject Type="Embed" ProgID="Equation.DSMT4" ShapeID="_x0000_i1199" DrawAspect="Content" ObjectID="_1579012102" r:id="rId337"/>
+          <v:shape id="_x0000_i1204" type="#_x0000_t75" style="width:30.75pt;height:15.75pt" o:ole="">
+            <v:imagedata r:id="rId312" o:title=""/>
+          </v:shape>
+          <o:OLEObject Type="Embed" ProgID="Equation.DSMT4" ShapeID="_x0000_i1204" DrawAspect="Content" ObjectID="_1579336142" r:id="rId356"/>
         </w:object>
       </w:r>
       <w:r>
@@ -6874,10 +7407,10 @@
           <w:position w:val="-10"/>
         </w:rPr>
         <w:object w:dxaOrig="460" w:dyaOrig="320">
-          <v:shape id="_x0000_i1200" type="#_x0000_t75" style="width:23.25pt;height:15.75pt" o:ole="">
-            <v:imagedata r:id="rId338" o:title=""/>
-          </v:shape>
-          <o:OLEObject Type="Embed" ProgID="Equation.DSMT4" ShapeID="_x0000_i1200" DrawAspect="Content" ObjectID="_1579012103" r:id="rId339"/>
+          <v:shape id="_x0000_i1205" type="#_x0000_t75" style="width:23.25pt;height:15.75pt" o:ole="">
+            <v:imagedata r:id="rId357" o:title=""/>
+          </v:shape>
+          <o:OLEObject Type="Embed" ProgID="Equation.DSMT4" ShapeID="_x0000_i1205" DrawAspect="Content" ObjectID="_1579336143" r:id="rId358"/>
         </w:object>
       </w:r>
     </w:p>
@@ -6913,10 +7446,10 @@
           <w:position w:val="-12"/>
         </w:rPr>
         <w:object w:dxaOrig="840" w:dyaOrig="360">
-          <v:shape id="_x0000_i1201" type="#_x0000_t75" style="width:42pt;height:18pt" o:ole="">
-            <v:imagedata r:id="rId340" o:title=""/>
-          </v:shape>
-          <o:OLEObject Type="Embed" ProgID="Equation.DSMT4" ShapeID="_x0000_i1201" DrawAspect="Content" ObjectID="_1579012104" r:id="rId341"/>
+          <v:shape id="_x0000_i1206" type="#_x0000_t75" style="width:42pt;height:18pt" o:ole="">
+            <v:imagedata r:id="rId359" o:title=""/>
+          </v:shape>
+          <o:OLEObject Type="Embed" ProgID="Equation.DSMT4" ShapeID="_x0000_i1206" DrawAspect="Content" ObjectID="_1579336144" r:id="rId360"/>
         </w:object>
       </w:r>
     </w:p>
@@ -6942,7 +7475,7 @@
                     <pic:cNvPicPr/>
                   </pic:nvPicPr>
                   <pic:blipFill>
-                    <a:blip r:embed="rId342"/>
+                    <a:blip r:embed="rId361"/>
                     <a:stretch>
                       <a:fillRect/>
                     </a:stretch>
@@ -6995,10 +7528,10 @@
           <w:position w:val="-12"/>
         </w:rPr>
         <w:object w:dxaOrig="720" w:dyaOrig="360">
-          <v:shape id="_x0000_i1202" type="#_x0000_t75" style="width:36pt;height:18pt" o:ole="">
-            <v:imagedata r:id="rId332" o:title=""/>
-          </v:shape>
-          <o:OLEObject Type="Embed" ProgID="Equation.DSMT4" ShapeID="_x0000_i1202" DrawAspect="Content" ObjectID="_1579012105" r:id="rId343"/>
+          <v:shape id="_x0000_i1207" type="#_x0000_t75" style="width:36pt;height:18pt" o:ole="">
+            <v:imagedata r:id="rId351" o:title=""/>
+          </v:shape>
+          <o:OLEObject Type="Embed" ProgID="Equation.DSMT4" ShapeID="_x0000_i1207" DrawAspect="Content" ObjectID="_1579336145" r:id="rId362"/>
         </w:object>
       </w:r>
     </w:p>
@@ -7023,7 +7556,7 @@
                     <pic:cNvPicPr/>
                   </pic:nvPicPr>
                   <pic:blipFill>
-                    <a:blip r:embed="rId344"/>
+                    <a:blip r:embed="rId363"/>
                     <a:stretch>
                       <a:fillRect/>
                     </a:stretch>
@@ -7076,10 +7609,10 @@
           <w:position w:val="-12"/>
         </w:rPr>
         <w:object w:dxaOrig="720" w:dyaOrig="360">
-          <v:shape id="_x0000_i1203" type="#_x0000_t75" style="width:36pt;height:18pt" o:ole="">
-            <v:imagedata r:id="rId345" o:title=""/>
-          </v:shape>
-          <o:OLEObject Type="Embed" ProgID="Equation.DSMT4" ShapeID="_x0000_i1203" DrawAspect="Content" ObjectID="_1579012106" r:id="rId346"/>
+          <v:shape id="_x0000_i1208" type="#_x0000_t75" style="width:36pt;height:18pt" o:ole="">
+            <v:imagedata r:id="rId364" o:title=""/>
+          </v:shape>
+          <o:OLEObject Type="Embed" ProgID="Equation.DSMT4" ShapeID="_x0000_i1208" DrawAspect="Content" ObjectID="_1579336146" r:id="rId365"/>
         </w:object>
       </w:r>
     </w:p>
@@ -7105,7 +7638,7 @@
                     <pic:cNvPicPr/>
                   </pic:nvPicPr>
                   <pic:blipFill>
-                    <a:blip r:embed="rId347"/>
+                    <a:blip r:embed="rId366"/>
                     <a:stretch>
                       <a:fillRect/>
                     </a:stretch>
@@ -7158,10 +7691,10 @@
           <w:position w:val="-12"/>
         </w:rPr>
         <w:object w:dxaOrig="680" w:dyaOrig="360">
-          <v:shape id="_x0000_i1204" type="#_x0000_t75" style="width:33.75pt;height:18pt" o:ole="">
-            <v:imagedata r:id="rId348" o:title=""/>
-          </v:shape>
-          <o:OLEObject Type="Embed" ProgID="Equation.DSMT4" ShapeID="_x0000_i1204" DrawAspect="Content" ObjectID="_1579012107" r:id="rId349"/>
+          <v:shape id="_x0000_i1209" type="#_x0000_t75" style="width:33.75pt;height:18pt" o:ole="">
+            <v:imagedata r:id="rId367" o:title=""/>
+          </v:shape>
+          <o:OLEObject Type="Embed" ProgID="Equation.DSMT4" ShapeID="_x0000_i1209" DrawAspect="Content" ObjectID="_1579336147" r:id="rId368"/>
         </w:object>
       </w:r>
     </w:p>
@@ -7186,7 +7719,7 @@
                     <pic:cNvPicPr/>
                   </pic:nvPicPr>
                   <pic:blipFill>
-                    <a:blip r:embed="rId350"/>
+                    <a:blip r:embed="rId369"/>
                     <a:stretch>
                       <a:fillRect/>
                     </a:stretch>
@@ -7239,10 +7772,10 @@
           <w:position w:val="-12"/>
         </w:rPr>
         <w:object w:dxaOrig="800" w:dyaOrig="360">
-          <v:shape id="_x0000_i1205" type="#_x0000_t75" style="width:39.75pt;height:18pt" o:ole="">
-            <v:imagedata r:id="rId351" o:title=""/>
-          </v:shape>
-          <o:OLEObject Type="Embed" ProgID="Equation.DSMT4" ShapeID="_x0000_i1205" DrawAspect="Content" ObjectID="_1579012108" r:id="rId352"/>
+          <v:shape id="_x0000_i1210" type="#_x0000_t75" style="width:39.75pt;height:18pt" o:ole="">
+            <v:imagedata r:id="rId370" o:title=""/>
+          </v:shape>
+          <o:OLEObject Type="Embed" ProgID="Equation.DSMT4" ShapeID="_x0000_i1210" DrawAspect="Content" ObjectID="_1579336148" r:id="rId371"/>
         </w:object>
       </w:r>
     </w:p>
@@ -7268,7 +7801,7 @@
                     <pic:cNvPicPr/>
                   </pic:nvPicPr>
                   <pic:blipFill>
-                    <a:blip r:embed="rId353"/>
+                    <a:blip r:embed="rId372"/>
                     <a:stretch>
                       <a:fillRect/>
                     </a:stretch>
@@ -7321,10 +7854,10 @@
           <w:position w:val="-12"/>
         </w:rPr>
         <w:object w:dxaOrig="920" w:dyaOrig="360">
-          <v:shape id="_x0000_i1206" type="#_x0000_t75" style="width:45.75pt;height:18pt" o:ole="">
-            <v:imagedata r:id="rId354" o:title=""/>
-          </v:shape>
-          <o:OLEObject Type="Embed" ProgID="Equation.DSMT4" ShapeID="_x0000_i1206" DrawAspect="Content" ObjectID="_1579012109" r:id="rId355"/>
+          <v:shape id="_x0000_i1211" type="#_x0000_t75" style="width:45.75pt;height:18pt" o:ole="">
+            <v:imagedata r:id="rId373" o:title=""/>
+          </v:shape>
+          <o:OLEObject Type="Embed" ProgID="Equation.DSMT4" ShapeID="_x0000_i1211" DrawAspect="Content" ObjectID="_1579336149" r:id="rId374"/>
         </w:object>
       </w:r>
     </w:p>
@@ -7349,7 +7882,7 @@
                     <pic:cNvPicPr/>
                   </pic:nvPicPr>
                   <pic:blipFill>
-                    <a:blip r:embed="rId356"/>
+                    <a:blip r:embed="rId375"/>
                     <a:stretch>
                       <a:fillRect/>
                     </a:stretch>
@@ -7396,10 +7929,10 @@
           <w:position w:val="-12"/>
         </w:rPr>
         <w:object w:dxaOrig="279" w:dyaOrig="360">
-          <v:shape id="_x0000_i1207" type="#_x0000_t75" style="width:14.25pt;height:18pt" o:ole="">
-            <v:imagedata r:id="rId357" o:title=""/>
-          </v:shape>
-          <o:OLEObject Type="Embed" ProgID="Equation.DSMT4" ShapeID="_x0000_i1207" DrawAspect="Content" ObjectID="_1579012110" r:id="rId358"/>
+          <v:shape id="_x0000_i1212" type="#_x0000_t75" style="width:14.25pt;height:18pt" o:ole="">
+            <v:imagedata r:id="rId376" o:title=""/>
+          </v:shape>
+          <o:OLEObject Type="Embed" ProgID="Equation.DSMT4" ShapeID="_x0000_i1212" DrawAspect="Content" ObjectID="_1579336150" r:id="rId377"/>
         </w:object>
       </w:r>
       <w:r>
@@ -7424,10 +7957,10 @@
           <w:position w:val="-12"/>
         </w:rPr>
         <w:object w:dxaOrig="520" w:dyaOrig="360">
-          <v:shape id="_x0000_i1208" type="#_x0000_t75" style="width:26.25pt;height:18pt" o:ole="">
-            <v:imagedata r:id="rId359" o:title=""/>
-          </v:shape>
-          <o:OLEObject Type="Embed" ProgID="Equation.DSMT4" ShapeID="_x0000_i1208" DrawAspect="Content" ObjectID="_1579012111" r:id="rId360"/>
+          <v:shape id="_x0000_i1213" type="#_x0000_t75" style="width:26.25pt;height:18pt" o:ole="">
+            <v:imagedata r:id="rId378" o:title=""/>
+          </v:shape>
+          <o:OLEObject Type="Embed" ProgID="Equation.DSMT4" ShapeID="_x0000_i1213" DrawAspect="Content" ObjectID="_1579336151" r:id="rId379"/>
         </w:object>
       </w:r>
     </w:p>
@@ -7444,10 +7977,10 @@
           <w:position w:val="-12"/>
         </w:rPr>
         <w:object w:dxaOrig="720" w:dyaOrig="360">
-          <v:shape id="_x0000_i1209" type="#_x0000_t75" style="width:36pt;height:18pt" o:ole="">
-            <v:imagedata r:id="rId332" o:title=""/>
-          </v:shape>
-          <o:OLEObject Type="Embed" ProgID="Equation.DSMT4" ShapeID="_x0000_i1209" DrawAspect="Content" ObjectID="_1579012112" r:id="rId361"/>
+          <v:shape id="_x0000_i1214" type="#_x0000_t75" style="width:36pt;height:18pt" o:ole="">
+            <v:imagedata r:id="rId351" o:title=""/>
+          </v:shape>
+          <o:OLEObject Type="Embed" ProgID="Equation.DSMT4" ShapeID="_x0000_i1214" DrawAspect="Content" ObjectID="_1579336152" r:id="rId380"/>
         </w:object>
       </w:r>
       <w:r>
@@ -7458,10 +7991,10 @@
           <w:position w:val="-6"/>
         </w:rPr>
         <w:object w:dxaOrig="700" w:dyaOrig="279">
-          <v:shape id="_x0000_i1210" type="#_x0000_t75" style="width:35.25pt;height:14.25pt" o:ole="">
-            <v:imagedata r:id="rId277" o:title=""/>
-          </v:shape>
-          <o:OLEObject Type="Embed" ProgID="Equation.DSMT4" ShapeID="_x0000_i1210" DrawAspect="Content" ObjectID="_1579012113" r:id="rId362"/>
+          <v:shape id="_x0000_i1215" type="#_x0000_t75" style="width:35.25pt;height:14.25pt" o:ole="">
+            <v:imagedata r:id="rId296" o:title=""/>
+          </v:shape>
+          <o:OLEObject Type="Embed" ProgID="Equation.DSMT4" ShapeID="_x0000_i1215" DrawAspect="Content" ObjectID="_1579336153" r:id="rId381"/>
         </w:object>
       </w:r>
       <w:r>
@@ -7472,10 +8005,10 @@
           <w:position w:val="-12"/>
         </w:rPr>
         <w:object w:dxaOrig="1460" w:dyaOrig="360">
-          <v:shape id="_x0000_i1211" type="#_x0000_t75" style="width:72.75pt;height:18pt" o:ole="">
-            <v:imagedata r:id="rId363" o:title=""/>
-          </v:shape>
-          <o:OLEObject Type="Embed" ProgID="Equation.DSMT4" ShapeID="_x0000_i1211" DrawAspect="Content" ObjectID="_1579012114" r:id="rId364"/>
+          <v:shape id="_x0000_i1216" type="#_x0000_t75" style="width:72.75pt;height:18pt" o:ole="">
+            <v:imagedata r:id="rId382" o:title=""/>
+          </v:shape>
+          <o:OLEObject Type="Embed" ProgID="Equation.DSMT4" ShapeID="_x0000_i1216" DrawAspect="Content" ObjectID="_1579336154" r:id="rId383"/>
         </w:object>
       </w:r>
       <w:r>
@@ -7486,10 +8019,10 @@
           <w:position w:val="-6"/>
         </w:rPr>
         <w:object w:dxaOrig="680" w:dyaOrig="279">
-          <v:shape id="_x0000_i1212" type="#_x0000_t75" style="width:33.75pt;height:14.25pt" o:ole="">
-            <v:imagedata r:id="rId287" o:title=""/>
-          </v:shape>
-          <o:OLEObject Type="Embed" ProgID="Equation.DSMT4" ShapeID="_x0000_i1212" DrawAspect="Content" ObjectID="_1579012115" r:id="rId365"/>
+          <v:shape id="_x0000_i1217" type="#_x0000_t75" style="width:33.75pt;height:14.25pt" o:ole="">
+            <v:imagedata r:id="rId306" o:title=""/>
+          </v:shape>
+          <o:OLEObject Type="Embed" ProgID="Equation.DSMT4" ShapeID="_x0000_i1217" DrawAspect="Content" ObjectID="_1579336155" r:id="rId384"/>
         </w:object>
       </w:r>
       <w:r>
@@ -7500,10 +8033,10 @@
           <w:position w:val="-10"/>
         </w:rPr>
         <w:object w:dxaOrig="620" w:dyaOrig="320">
-          <v:shape id="_x0000_i1213" type="#_x0000_t75" style="width:30.75pt;height:15.75pt" o:ole="">
-            <v:imagedata r:id="rId293" o:title=""/>
-          </v:shape>
-          <o:OLEObject Type="Embed" ProgID="Equation.DSMT4" ShapeID="_x0000_i1213" DrawAspect="Content" ObjectID="_1579012116" r:id="rId366"/>
+          <v:shape id="_x0000_i1218" type="#_x0000_t75" style="width:30.75pt;height:15.75pt" o:ole="">
+            <v:imagedata r:id="rId312" o:title=""/>
+          </v:shape>
+          <o:OLEObject Type="Embed" ProgID="Equation.DSMT4" ShapeID="_x0000_i1218" DrawAspect="Content" ObjectID="_1579336156" r:id="rId385"/>
         </w:object>
       </w:r>
       <w:r>
@@ -7514,10 +8047,10 @@
           <w:position w:val="-10"/>
         </w:rPr>
         <w:object w:dxaOrig="460" w:dyaOrig="320">
-          <v:shape id="_x0000_i1214" type="#_x0000_t75" style="width:23.25pt;height:15.75pt" o:ole="">
-            <v:imagedata r:id="rId338" o:title=""/>
-          </v:shape>
-          <o:OLEObject Type="Embed" ProgID="Equation.DSMT4" ShapeID="_x0000_i1214" DrawAspect="Content" ObjectID="_1579012117" r:id="rId367"/>
+          <v:shape id="_x0000_i1219" type="#_x0000_t75" style="width:23.25pt;height:15.75pt" o:ole="">
+            <v:imagedata r:id="rId357" o:title=""/>
+          </v:shape>
+          <o:OLEObject Type="Embed" ProgID="Equation.DSMT4" ShapeID="_x0000_i1219" DrawAspect="Content" ObjectID="_1579336157" r:id="rId386"/>
         </w:object>
       </w:r>
       <w:r>
@@ -7537,10 +8070,10 @@
           <w:position w:val="-12"/>
         </w:rPr>
         <w:object w:dxaOrig="520" w:dyaOrig="360">
-          <v:shape id="_x0000_i1215" type="#_x0000_t75" style="width:26.25pt;height:18pt" o:ole="">
-            <v:imagedata r:id="rId359" o:title=""/>
-          </v:shape>
-          <o:OLEObject Type="Embed" ProgID="Equation.DSMT4" ShapeID="_x0000_i1215" DrawAspect="Content" ObjectID="_1579012118" r:id="rId368"/>
+          <v:shape id="_x0000_i1220" type="#_x0000_t75" style="width:26.25pt;height:18pt" o:ole="">
+            <v:imagedata r:id="rId378" o:title=""/>
+          </v:shape>
+          <o:OLEObject Type="Embed" ProgID="Equation.DSMT4" ShapeID="_x0000_i1220" DrawAspect="Content" ObjectID="_1579336158" r:id="rId387"/>
         </w:object>
       </w:r>
       <w:r>
@@ -7588,10 +8121,10 @@
           <w:position w:val="-6"/>
         </w:rPr>
         <w:object w:dxaOrig="200" w:dyaOrig="220">
-          <v:shape id="_x0000_i1216" type="#_x0000_t75" style="width:9.75pt;height:11.25pt" o:ole="">
-            <v:imagedata r:id="rId369" o:title=""/>
-          </v:shape>
-          <o:OLEObject Type="Embed" ProgID="Equation.DSMT4" ShapeID="_x0000_i1216" DrawAspect="Content" ObjectID="_1579012119" r:id="rId370"/>
+          <v:shape id="_x0000_i1221" type="#_x0000_t75" style="width:9.75pt;height:11.25pt" o:ole="">
+            <v:imagedata r:id="rId388" o:title=""/>
+          </v:shape>
+          <o:OLEObject Type="Embed" ProgID="Equation.DSMT4" ShapeID="_x0000_i1221" DrawAspect="Content" ObjectID="_1579336159" r:id="rId389"/>
         </w:object>
       </w:r>
     </w:p>
@@ -7607,10 +8140,10 @@
           <w:position w:val="-12"/>
         </w:rPr>
         <w:object w:dxaOrig="720" w:dyaOrig="360">
-          <v:shape id="_x0000_i1217" type="#_x0000_t75" style="width:36pt;height:18pt" o:ole="">
-            <v:imagedata r:id="rId332" o:title=""/>
-          </v:shape>
-          <o:OLEObject Type="Embed" ProgID="Equation.DSMT4" ShapeID="_x0000_i1217" DrawAspect="Content" ObjectID="_1579012120" r:id="rId371"/>
+          <v:shape id="_x0000_i1222" type="#_x0000_t75" style="width:36pt;height:18pt" o:ole="">
+            <v:imagedata r:id="rId351" o:title=""/>
+          </v:shape>
+          <o:OLEObject Type="Embed" ProgID="Equation.DSMT4" ShapeID="_x0000_i1222" DrawAspect="Content" ObjectID="_1579336160" r:id="rId390"/>
         </w:object>
       </w:r>
       <w:r>
@@ -7621,10 +8154,10 @@
           <w:position w:val="-12"/>
         </w:rPr>
         <w:object w:dxaOrig="1460" w:dyaOrig="360">
-          <v:shape id="_x0000_i1218" type="#_x0000_t75" style="width:72.75pt;height:18pt" o:ole="">
-            <v:imagedata r:id="rId372" o:title=""/>
-          </v:shape>
-          <o:OLEObject Type="Embed" ProgID="Equation.DSMT4" ShapeID="_x0000_i1218" DrawAspect="Content" ObjectID="_1579012121" r:id="rId373"/>
+          <v:shape id="_x0000_i1223" type="#_x0000_t75" style="width:72.75pt;height:18pt" o:ole="">
+            <v:imagedata r:id="rId391" o:title=""/>
+          </v:shape>
+          <o:OLEObject Type="Embed" ProgID="Equation.DSMT4" ShapeID="_x0000_i1223" DrawAspect="Content" ObjectID="_1579336161" r:id="rId392"/>
         </w:object>
       </w:r>
       <w:r>
@@ -7635,10 +8168,10 @@
           <w:position w:val="-6"/>
         </w:rPr>
         <w:object w:dxaOrig="680" w:dyaOrig="279">
-          <v:shape id="_x0000_i1219" type="#_x0000_t75" style="width:33.75pt;height:14.25pt" o:ole="">
-            <v:imagedata r:id="rId287" o:title=""/>
-          </v:shape>
-          <o:OLEObject Type="Embed" ProgID="Equation.DSMT4" ShapeID="_x0000_i1219" DrawAspect="Content" ObjectID="_1579012122" r:id="rId374"/>
+          <v:shape id="_x0000_i1224" type="#_x0000_t75" style="width:33.75pt;height:14.25pt" o:ole="">
+            <v:imagedata r:id="rId306" o:title=""/>
+          </v:shape>
+          <o:OLEObject Type="Embed" ProgID="Equation.DSMT4" ShapeID="_x0000_i1224" DrawAspect="Content" ObjectID="_1579336162" r:id="rId393"/>
         </w:object>
       </w:r>
       <w:r>
@@ -7649,10 +8182,10 @@
           <w:position w:val="-10"/>
         </w:rPr>
         <w:object w:dxaOrig="620" w:dyaOrig="320">
-          <v:shape id="_x0000_i1220" type="#_x0000_t75" style="width:30.75pt;height:15.75pt" o:ole="">
-            <v:imagedata r:id="rId293" o:title=""/>
-          </v:shape>
-          <o:OLEObject Type="Embed" ProgID="Equation.DSMT4" ShapeID="_x0000_i1220" DrawAspect="Content" ObjectID="_1579012123" r:id="rId375"/>
+          <v:shape id="_x0000_i1225" type="#_x0000_t75" style="width:30.75pt;height:15.75pt" o:ole="">
+            <v:imagedata r:id="rId312" o:title=""/>
+          </v:shape>
+          <o:OLEObject Type="Embed" ProgID="Equation.DSMT4" ShapeID="_x0000_i1225" DrawAspect="Content" ObjectID="_1579336163" r:id="rId394"/>
         </w:object>
       </w:r>
       <w:r>
@@ -7663,10 +8196,10 @@
           <w:position w:val="-10"/>
         </w:rPr>
         <w:object w:dxaOrig="460" w:dyaOrig="320">
-          <v:shape id="_x0000_i1221" type="#_x0000_t75" style="width:23.25pt;height:15.75pt" o:ole="">
-            <v:imagedata r:id="rId338" o:title=""/>
-          </v:shape>
-          <o:OLEObject Type="Embed" ProgID="Equation.DSMT4" ShapeID="_x0000_i1221" DrawAspect="Content" ObjectID="_1579012124" r:id="rId376"/>
+          <v:shape id="_x0000_i1226" type="#_x0000_t75" style="width:23.25pt;height:15.75pt" o:ole="">
+            <v:imagedata r:id="rId357" o:title=""/>
+          </v:shape>
+          <o:OLEObject Type="Embed" ProgID="Equation.DSMT4" ShapeID="_x0000_i1226" DrawAspect="Content" ObjectID="_1579336164" r:id="rId395"/>
         </w:object>
       </w:r>
       <w:r>
@@ -7680,10 +8213,10 @@
           <w:position w:val="-12"/>
         </w:rPr>
         <w:object w:dxaOrig="520" w:dyaOrig="360">
-          <v:shape id="_x0000_i1222" type="#_x0000_t75" style="width:26.25pt;height:18pt" o:ole="">
-            <v:imagedata r:id="rId377" o:title=""/>
-          </v:shape>
-          <o:OLEObject Type="Embed" ProgID="Equation.DSMT4" ShapeID="_x0000_i1222" DrawAspect="Content" ObjectID="_1579012125" r:id="rId378"/>
+          <v:shape id="_x0000_i1227" type="#_x0000_t75" style="width:26.25pt;height:18pt" o:ole="">
+            <v:imagedata r:id="rId396" o:title=""/>
+          </v:shape>
+          <o:OLEObject Type="Embed" ProgID="Equation.DSMT4" ShapeID="_x0000_i1227" DrawAspect="Content" ObjectID="_1579336165" r:id="rId397"/>
         </w:object>
       </w:r>
       <w:r>
@@ -7718,10 +8251,10 @@
           <w:position w:val="-6"/>
         </w:rPr>
         <w:object w:dxaOrig="200" w:dyaOrig="220">
-          <v:shape id="_x0000_i1223" type="#_x0000_t75" style="width:9.75pt;height:11.25pt" o:ole="">
-            <v:imagedata r:id="rId369" o:title=""/>
-          </v:shape>
-          <o:OLEObject Type="Embed" ProgID="Equation.DSMT4" ShapeID="_x0000_i1223" DrawAspect="Content" ObjectID="_1579012126" r:id="rId379"/>
+          <v:shape id="_x0000_i1228" type="#_x0000_t75" style="width:9.75pt;height:11.25pt" o:ole="">
+            <v:imagedata r:id="rId388" o:title=""/>
+          </v:shape>
+          <o:OLEObject Type="Embed" ProgID="Equation.DSMT4" ShapeID="_x0000_i1228" DrawAspect="Content" ObjectID="_1579336166" r:id="rId398"/>
         </w:object>
       </w:r>
       <w:r>
@@ -7769,10 +8302,10 @@
           <w:position w:val="-6"/>
         </w:rPr>
         <w:object w:dxaOrig="240" w:dyaOrig="220">
-          <v:shape id="_x0000_i1224" type="#_x0000_t75" style="width:12pt;height:11.25pt" o:ole="">
-            <v:imagedata r:id="rId380" o:title=""/>
-          </v:shape>
-          <o:OLEObject Type="Embed" ProgID="Equation.DSMT4" ShapeID="_x0000_i1224" DrawAspect="Content" ObjectID="_1579012127" r:id="rId381"/>
+          <v:shape id="_x0000_i1229" type="#_x0000_t75" style="width:12pt;height:11.25pt" o:ole="">
+            <v:imagedata r:id="rId399" o:title=""/>
+          </v:shape>
+          <o:OLEObject Type="Embed" ProgID="Equation.DSMT4" ShapeID="_x0000_i1229" DrawAspect="Content" ObjectID="_1579336167" r:id="rId400"/>
         </w:object>
       </w:r>
     </w:p>
@@ -7788,10 +8321,10 @@
           <w:position w:val="-12"/>
         </w:rPr>
         <w:object w:dxaOrig="720" w:dyaOrig="360">
-          <v:shape id="_x0000_i1225" type="#_x0000_t75" style="width:36pt;height:18pt" o:ole="">
-            <v:imagedata r:id="rId332" o:title=""/>
-          </v:shape>
-          <o:OLEObject Type="Embed" ProgID="Equation.DSMT4" ShapeID="_x0000_i1225" DrawAspect="Content" ObjectID="_1579012128" r:id="rId382"/>
+          <v:shape id="_x0000_i1230" type="#_x0000_t75" style="width:36pt;height:18pt" o:ole="">
+            <v:imagedata r:id="rId351" o:title=""/>
+          </v:shape>
+          <o:OLEObject Type="Embed" ProgID="Equation.DSMT4" ShapeID="_x0000_i1230" DrawAspect="Content" ObjectID="_1579336168" r:id="rId401"/>
         </w:object>
       </w:r>
       <w:r>
@@ -7802,10 +8335,10 @@
           <w:position w:val="-10"/>
         </w:rPr>
         <w:object w:dxaOrig="1100" w:dyaOrig="320">
-          <v:shape id="_x0000_i1226" type="#_x0000_t75" style="width:54.75pt;height:15.75pt" o:ole="">
-            <v:imagedata r:id="rId334" o:title=""/>
-          </v:shape>
-          <o:OLEObject Type="Embed" ProgID="Equation.DSMT4" ShapeID="_x0000_i1226" DrawAspect="Content" ObjectID="_1579012129" r:id="rId383"/>
+          <v:shape id="_x0000_i1231" type="#_x0000_t75" style="width:54.75pt;height:15.75pt" o:ole="">
+            <v:imagedata r:id="rId353" o:title=""/>
+          </v:shape>
+          <o:OLEObject Type="Embed" ProgID="Equation.DSMT4" ShapeID="_x0000_i1231" DrawAspect="Content" ObjectID="_1579336169" r:id="rId402"/>
         </w:object>
       </w:r>
       <w:r>
@@ -7816,10 +8349,10 @@
           <w:position w:val="-10"/>
         </w:rPr>
         <w:object w:dxaOrig="620" w:dyaOrig="320">
-          <v:shape id="_x0000_i1227" type="#_x0000_t75" style="width:30.75pt;height:15.75pt" o:ole="">
-            <v:imagedata r:id="rId293" o:title=""/>
-          </v:shape>
-          <o:OLEObject Type="Embed" ProgID="Equation.DSMT4" ShapeID="_x0000_i1227" DrawAspect="Content" ObjectID="_1579012130" r:id="rId384"/>
+          <v:shape id="_x0000_i1232" type="#_x0000_t75" style="width:30.75pt;height:15.75pt" o:ole="">
+            <v:imagedata r:id="rId312" o:title=""/>
+          </v:shape>
+          <o:OLEObject Type="Embed" ProgID="Equation.DSMT4" ShapeID="_x0000_i1232" DrawAspect="Content" ObjectID="_1579336170" r:id="rId403"/>
         </w:object>
       </w:r>
       <w:r>
@@ -7830,10 +8363,10 @@
           <w:position w:val="-10"/>
         </w:rPr>
         <w:object w:dxaOrig="460" w:dyaOrig="320">
-          <v:shape id="_x0000_i1228" type="#_x0000_t75" style="width:23.25pt;height:15.75pt" o:ole="">
-            <v:imagedata r:id="rId338" o:title=""/>
-          </v:shape>
-          <o:OLEObject Type="Embed" ProgID="Equation.DSMT4" ShapeID="_x0000_i1228" DrawAspect="Content" ObjectID="_1579012131" r:id="rId385"/>
+          <v:shape id="_x0000_i1233" type="#_x0000_t75" style="width:23.25pt;height:15.75pt" o:ole="">
+            <v:imagedata r:id="rId357" o:title=""/>
+          </v:shape>
+          <o:OLEObject Type="Embed" ProgID="Equation.DSMT4" ShapeID="_x0000_i1233" DrawAspect="Content" ObjectID="_1579336171" r:id="rId404"/>
         </w:object>
       </w:r>
       <w:r>
@@ -7850,10 +8383,10 @@
           <w:position w:val="-6"/>
         </w:rPr>
         <w:object w:dxaOrig="240" w:dyaOrig="220">
-          <v:shape id="_x0000_i1229" type="#_x0000_t75" style="width:12pt;height:11.25pt" o:ole="">
-            <v:imagedata r:id="rId380" o:title=""/>
-          </v:shape>
-          <o:OLEObject Type="Embed" ProgID="Equation.DSMT4" ShapeID="_x0000_i1229" DrawAspect="Content" ObjectID="_1579012132" r:id="rId386"/>
+          <v:shape id="_x0000_i1234" type="#_x0000_t75" style="width:12pt;height:11.25pt" o:ole="">
+            <v:imagedata r:id="rId399" o:title=""/>
+          </v:shape>
+          <o:OLEObject Type="Embed" ProgID="Equation.DSMT4" ShapeID="_x0000_i1234" DrawAspect="Content" ObjectID="_1579336172" r:id="rId405"/>
         </w:object>
       </w:r>
       <w:r>
@@ -7897,10 +8430,10 @@
           <w:position w:val="-6"/>
         </w:rPr>
         <w:object w:dxaOrig="1160" w:dyaOrig="279">
-          <v:shape id="_x0000_i1230" type="#_x0000_t75" style="width:57.75pt;height:14.25pt" o:ole="">
-            <v:imagedata r:id="rId387" o:title=""/>
-          </v:shape>
-          <o:OLEObject Type="Embed" ProgID="Equation.DSMT4" ShapeID="_x0000_i1230" DrawAspect="Content" ObjectID="_1579012133" r:id="rId388"/>
+          <v:shape id="_x0000_i1235" type="#_x0000_t75" style="width:57.75pt;height:14.25pt" o:ole="">
+            <v:imagedata r:id="rId406" o:title=""/>
+          </v:shape>
+          <o:OLEObject Type="Embed" ProgID="Equation.DSMT4" ShapeID="_x0000_i1235" DrawAspect="Content" ObjectID="_1579336173" r:id="rId407"/>
         </w:object>
       </w:r>
       <w:r>
@@ -7936,10 +8469,10 @@
           <w:position w:val="-12"/>
         </w:rPr>
         <w:object w:dxaOrig="720" w:dyaOrig="360">
-          <v:shape id="_x0000_i1231" type="#_x0000_t75" style="width:36pt;height:18pt" o:ole="">
-            <v:imagedata r:id="rId332" o:title=""/>
-          </v:shape>
-          <o:OLEObject Type="Embed" ProgID="Equation.DSMT4" ShapeID="_x0000_i1231" DrawAspect="Content" ObjectID="_1579012134" r:id="rId389"/>
+          <v:shape id="_x0000_i1236" type="#_x0000_t75" style="width:36pt;height:18pt" o:ole="">
+            <v:imagedata r:id="rId351" o:title=""/>
+          </v:shape>
+          <o:OLEObject Type="Embed" ProgID="Equation.DSMT4" ShapeID="_x0000_i1236" DrawAspect="Content" ObjectID="_1579336174" r:id="rId408"/>
         </w:object>
       </w:r>
       <w:r>
@@ -7950,10 +8483,10 @@
           <w:position w:val="-10"/>
         </w:rPr>
         <w:object w:dxaOrig="1100" w:dyaOrig="320">
-          <v:shape id="_x0000_i1232" type="#_x0000_t75" style="width:54.75pt;height:15.75pt" o:ole="">
-            <v:imagedata r:id="rId334" o:title=""/>
-          </v:shape>
-          <o:OLEObject Type="Embed" ProgID="Equation.DSMT4" ShapeID="_x0000_i1232" DrawAspect="Content" ObjectID="_1579012135" r:id="rId390"/>
+          <v:shape id="_x0000_i1237" type="#_x0000_t75" style="width:54.75pt;height:15.75pt" o:ole="">
+            <v:imagedata r:id="rId353" o:title=""/>
+          </v:shape>
+          <o:OLEObject Type="Embed" ProgID="Equation.DSMT4" ShapeID="_x0000_i1237" DrawAspect="Content" ObjectID="_1579336175" r:id="rId409"/>
         </w:object>
       </w:r>
       <w:r>
@@ -7964,10 +8497,10 @@
           <w:position w:val="-10"/>
         </w:rPr>
         <w:object w:dxaOrig="620" w:dyaOrig="320">
-          <v:shape id="_x0000_i1233" type="#_x0000_t75" style="width:30.75pt;height:15.75pt" o:ole="">
-            <v:imagedata r:id="rId293" o:title=""/>
-          </v:shape>
-          <o:OLEObject Type="Embed" ProgID="Equation.DSMT4" ShapeID="_x0000_i1233" DrawAspect="Content" ObjectID="_1579012136" r:id="rId391"/>
+          <v:shape id="_x0000_i1238" type="#_x0000_t75" style="width:30.75pt;height:15.75pt" o:ole="">
+            <v:imagedata r:id="rId312" o:title=""/>
+          </v:shape>
+          <o:OLEObject Type="Embed" ProgID="Equation.DSMT4" ShapeID="_x0000_i1238" DrawAspect="Content" ObjectID="_1579336176" r:id="rId410"/>
         </w:object>
       </w:r>
       <w:r>
@@ -7978,10 +8511,10 @@
           <w:position w:val="-10"/>
         </w:rPr>
         <w:object w:dxaOrig="460" w:dyaOrig="320">
-          <v:shape id="_x0000_i1234" type="#_x0000_t75" style="width:23.25pt;height:15.75pt" o:ole="">
-            <v:imagedata r:id="rId338" o:title=""/>
-          </v:shape>
-          <o:OLEObject Type="Embed" ProgID="Equation.DSMT4" ShapeID="_x0000_i1234" DrawAspect="Content" ObjectID="_1579012137" r:id="rId392"/>
+          <v:shape id="_x0000_i1239" type="#_x0000_t75" style="width:23.25pt;height:15.75pt" o:ole="">
+            <v:imagedata r:id="rId357" o:title=""/>
+          </v:shape>
+          <o:OLEObject Type="Embed" ProgID="Equation.DSMT4" ShapeID="_x0000_i1239" DrawAspect="Content" ObjectID="_1579336177" r:id="rId411"/>
         </w:object>
       </w:r>
       <w:r>
@@ -7992,10 +8525,10 @@
           <w:position w:val="-6"/>
         </w:rPr>
         <w:object w:dxaOrig="859" w:dyaOrig="279">
-          <v:shape id="_x0000_i1235" type="#_x0000_t75" style="width:42.75pt;height:14.25pt" o:ole="">
-            <v:imagedata r:id="rId393" o:title=""/>
-          </v:shape>
-          <o:OLEObject Type="Embed" ProgID="Equation.DSMT4" ShapeID="_x0000_i1235" DrawAspect="Content" ObjectID="_1579012138" r:id="rId394"/>
+          <v:shape id="_x0000_i1240" type="#_x0000_t75" style="width:42.75pt;height:14.25pt" o:ole="">
+            <v:imagedata r:id="rId412" o:title=""/>
+          </v:shape>
+          <o:OLEObject Type="Embed" ProgID="Equation.DSMT4" ShapeID="_x0000_i1240" DrawAspect="Content" ObjectID="_1579336178" r:id="rId413"/>
         </w:object>
       </w:r>
       <w:r>
@@ -8009,10 +8542,10 @@
           <w:position w:val="-6"/>
         </w:rPr>
         <w:object w:dxaOrig="680" w:dyaOrig="279">
-          <v:shape id="_x0000_i1236" type="#_x0000_t75" style="width:33.75pt;height:14.25pt" o:ole="">
-            <v:imagedata r:id="rId287" o:title=""/>
-          </v:shape>
-          <o:OLEObject Type="Embed" ProgID="Equation.DSMT4" ShapeID="_x0000_i1236" DrawAspect="Content" ObjectID="_1579012139" r:id="rId395"/>
+          <v:shape id="_x0000_i1241" type="#_x0000_t75" style="width:33.75pt;height:14.25pt" o:ole="">
+            <v:imagedata r:id="rId306" o:title=""/>
+          </v:shape>
+          <o:OLEObject Type="Embed" ProgID="Equation.DSMT4" ShapeID="_x0000_i1241" DrawAspect="Content" ObjectID="_1579336179" r:id="rId414"/>
         </w:object>
       </w:r>
       <w:r>
@@ -8032,409 +8565,6 @@
             <wp:extent cx="5274310" cy="3589655"/>
             <wp:effectExtent l="0" t="0" r="2540" b="0"/>
             <wp:docPr id="5" name="图片 5"/>
-            <wp:cNvGraphicFramePr>
-              <a:graphicFrameLocks xmlns:a="http://schemas.openxmlformats.org/drawingml/2006/main" noChangeAspect="1"/>
-            </wp:cNvGraphicFramePr>
-            <a:graphic xmlns:a="http://schemas.openxmlformats.org/drawingml/2006/main">
-              <a:graphicData uri="http://schemas.openxmlformats.org/drawingml/2006/picture">
-                <pic:pic xmlns:pic="http://schemas.openxmlformats.org/drawingml/2006/picture">
-                  <pic:nvPicPr>
-                    <pic:cNvPr id="1" name=""/>
-                    <pic:cNvPicPr/>
-                  </pic:nvPicPr>
-                  <pic:blipFill>
-                    <a:blip r:embed="rId396"/>
-                    <a:stretch>
-                      <a:fillRect/>
-                    </a:stretch>
-                  </pic:blipFill>
-                  <pic:spPr>
-                    <a:xfrm>
-                      <a:off x="0" y="0"/>
-                      <a:ext cx="5274310" cy="3589655"/>
-                    </a:xfrm>
-                    <a:prstGeom prst="rect">
-                      <a:avLst/>
-                    </a:prstGeom>
-                  </pic:spPr>
-                </pic:pic>
-              </a:graphicData>
-            </a:graphic>
-          </wp:inline>
-        </w:drawing>
-      </w:r>
-    </w:p>
-    <w:p>
-      <w:pPr>
-        <w:pStyle w:val="a7"/>
-        <w:numPr>
-          <w:ilvl w:val="0"/>
-          <w:numId w:val="6"/>
-        </w:numPr>
-        <w:ind w:firstLineChars="0"/>
-      </w:pPr>
-      <w:r>
-        <w:rPr>
-          <w:position w:val="-10"/>
-        </w:rPr>
-        <w:object w:dxaOrig="240" w:dyaOrig="320">
-          <v:shape id="_x0000_i1237" type="#_x0000_t75" style="width:12pt;height:15.75pt" o:ole="">
-            <v:imagedata r:id="rId397" o:title=""/>
-          </v:shape>
-          <o:OLEObject Type="Embed" ProgID="Equation.DSMT4" ShapeID="_x0000_i1237" DrawAspect="Content" ObjectID="_1579012140" r:id="rId398"/>
-        </w:object>
-      </w:r>
-    </w:p>
-    <w:p>
-      <w:r>
-        <w:rPr>
-          <w:rFonts w:hint="eastAsia"/>
-        </w:rPr>
-        <w:t>当</w:t>
-      </w:r>
-      <w:r>
-        <w:rPr>
-          <w:position w:val="-12"/>
-        </w:rPr>
-        <w:object w:dxaOrig="720" w:dyaOrig="360">
-          <v:shape id="_x0000_i1238" type="#_x0000_t75" style="width:36pt;height:18pt" o:ole="">
-            <v:imagedata r:id="rId332" o:title=""/>
-          </v:shape>
-          <o:OLEObject Type="Embed" ProgID="Equation.DSMT4" ShapeID="_x0000_i1238" DrawAspect="Content" ObjectID="_1579012141" r:id="rId399"/>
-        </w:object>
-      </w:r>
-      <w:r>
-        <w:t>，</w:t>
-      </w:r>
-      <w:r>
-        <w:rPr>
-          <w:position w:val="-10"/>
-        </w:rPr>
-        <w:object w:dxaOrig="1100" w:dyaOrig="320">
-          <v:shape id="_x0000_i1239" type="#_x0000_t75" style="width:54.75pt;height:15.75pt" o:ole="">
-            <v:imagedata r:id="rId275" o:title=""/>
-          </v:shape>
-          <o:OLEObject Type="Embed" ProgID="Equation.DSMT4" ShapeID="_x0000_i1239" DrawAspect="Content" ObjectID="_1579012142" r:id="rId400"/>
-        </w:object>
-      </w:r>
-      <w:r>
-        <w:t>，</w:t>
-      </w:r>
-      <w:r>
-        <w:rPr>
-          <w:position w:val="-6"/>
-        </w:rPr>
-        <w:object w:dxaOrig="680" w:dyaOrig="279">
-          <v:shape id="_x0000_i1240" type="#_x0000_t75" style="width:33.75pt;height:14.25pt" o:ole="">
-            <v:imagedata r:id="rId287" o:title=""/>
-          </v:shape>
-          <o:OLEObject Type="Embed" ProgID="Equation.DSMT4" ShapeID="_x0000_i1240" DrawAspect="Content" ObjectID="_1579012143" r:id="rId401"/>
-        </w:object>
-      </w:r>
-      <w:r>
-        <w:t>，</w:t>
-      </w:r>
-      <w:r>
-        <w:rPr>
-          <w:position w:val="-10"/>
-        </w:rPr>
-        <w:object w:dxaOrig="460" w:dyaOrig="320">
-          <v:shape id="_x0000_i1241" type="#_x0000_t75" style="width:23.25pt;height:15.75pt" o:ole="">
-            <v:imagedata r:id="rId338" o:title=""/>
-          </v:shape>
-          <o:OLEObject Type="Embed" ProgID="Equation.DSMT4" ShapeID="_x0000_i1241" DrawAspect="Content" ObjectID="_1579012144" r:id="rId402"/>
-        </w:object>
-      </w:r>
-      <w:r>
-        <w:rPr>
-          <w:rFonts w:hint="eastAsia"/>
-        </w:rPr>
-        <w:t>时</w:t>
-      </w:r>
-      <w:r>
-        <w:t>，</w:t>
-      </w:r>
-      <w:r>
-        <w:rPr>
-          <w:position w:val="-10"/>
-        </w:rPr>
-        <w:object w:dxaOrig="240" w:dyaOrig="320">
-          <v:shape id="_x0000_i1242" type="#_x0000_t75" style="width:12pt;height:15.75pt" o:ole="">
-            <v:imagedata r:id="rId397" o:title=""/>
-          </v:shape>
-          <o:OLEObject Type="Embed" ProgID="Equation.DSMT4" ShapeID="_x0000_i1242" DrawAspect="Content" ObjectID="_1579012145" r:id="rId403"/>
-        </w:object>
-      </w:r>
-      <w:r>
-        <w:rPr>
-          <w:rFonts w:hint="eastAsia"/>
-        </w:rPr>
-        <w:t>取</w:t>
-      </w:r>
-      <w:r>
-        <w:rPr>
-          <w:rFonts w:hint="eastAsia"/>
-        </w:rPr>
-        <w:t>1.5</w:t>
-      </w:r>
-      <w:r>
-        <w:rPr>
-          <w:rFonts w:hint="eastAsia"/>
-        </w:rPr>
-        <w:t>到</w:t>
-      </w:r>
-      <w:r>
-        <w:rPr>
-          <w:rFonts w:hint="eastAsia"/>
-        </w:rPr>
-        <w:t>20</w:t>
-      </w:r>
-      <w:r>
-        <w:rPr>
-          <w:rFonts w:hint="eastAsia"/>
-        </w:rPr>
-        <w:t>0</w:t>
-      </w:r>
-      <w:r>
-        <w:rPr>
-          <w:rFonts w:hint="eastAsia"/>
-        </w:rPr>
-        <w:t>，对迭代结果影响不大。</w:t>
-      </w:r>
-    </w:p>
-    <w:p>
-      <w:pPr>
-        <w:pStyle w:val="a7"/>
-        <w:numPr>
-          <w:ilvl w:val="0"/>
-          <w:numId w:val="6"/>
-        </w:numPr>
-        <w:ind w:firstLineChars="0"/>
-      </w:pPr>
-      <w:r>
-        <w:rPr>
-          <w:position w:val="-10"/>
-        </w:rPr>
-        <w:object w:dxaOrig="200" w:dyaOrig="260">
-          <v:shape id="_x0000_i1243" type="#_x0000_t75" style="width:9.75pt;height:12.75pt" o:ole="">
-            <v:imagedata r:id="rId321" o:title=""/>
-          </v:shape>
-          <o:OLEObject Type="Embed" ProgID="Equation.DSMT4" ShapeID="_x0000_i1243" DrawAspect="Content" ObjectID="_1579012146" r:id="rId404"/>
-        </w:object>
-      </w:r>
-    </w:p>
-    <w:p>
-      <w:r>
-        <w:rPr>
-          <w:rFonts w:hint="eastAsia"/>
-        </w:rPr>
-        <w:t>当</w:t>
-      </w:r>
-      <w:r>
-        <w:rPr>
-          <w:position w:val="-12"/>
-        </w:rPr>
-        <w:object w:dxaOrig="720" w:dyaOrig="360">
-          <v:shape id="_x0000_i1244" type="#_x0000_t75" style="width:36pt;height:18pt" o:ole="">
-            <v:imagedata r:id="rId332" o:title=""/>
-          </v:shape>
-          <o:OLEObject Type="Embed" ProgID="Equation.DSMT4" ShapeID="_x0000_i1244" DrawAspect="Content" ObjectID="_1579012147" r:id="rId405"/>
-        </w:object>
-      </w:r>
-      <w:r>
-        <w:t>，</w:t>
-      </w:r>
-      <w:r>
-        <w:rPr>
-          <w:position w:val="-10"/>
-        </w:rPr>
-        <w:object w:dxaOrig="1100" w:dyaOrig="320">
-          <v:shape id="_x0000_i1245" type="#_x0000_t75" style="width:54.75pt;height:15.75pt" o:ole="">
-            <v:imagedata r:id="rId275" o:title=""/>
-          </v:shape>
-          <o:OLEObject Type="Embed" ProgID="Equation.DSMT4" ShapeID="_x0000_i1245" DrawAspect="Content" ObjectID="_1579012148" r:id="rId406"/>
-        </w:object>
-      </w:r>
-      <w:r>
-        <w:t>，</w:t>
-      </w:r>
-      <w:r>
-        <w:rPr>
-          <w:position w:val="-6"/>
-        </w:rPr>
-        <w:object w:dxaOrig="680" w:dyaOrig="279">
-          <v:shape id="_x0000_i1246" type="#_x0000_t75" style="width:33.75pt;height:14.25pt" o:ole="">
-            <v:imagedata r:id="rId287" o:title=""/>
-          </v:shape>
-          <o:OLEObject Type="Embed" ProgID="Equation.DSMT4" ShapeID="_x0000_i1246" DrawAspect="Content" ObjectID="_1579012149" r:id="rId407"/>
-        </w:object>
-      </w:r>
-      <w:r>
-        <w:t>，</w:t>
-      </w:r>
-      <w:r>
-        <w:rPr>
-          <w:position w:val="-10"/>
-        </w:rPr>
-        <w:object w:dxaOrig="620" w:dyaOrig="320">
-          <v:shape id="_x0000_i1247" type="#_x0000_t75" style="width:30.75pt;height:15.75pt" o:ole="">
-            <v:imagedata r:id="rId293" o:title=""/>
-          </v:shape>
-          <o:OLEObject Type="Embed" ProgID="Equation.DSMT4" ShapeID="_x0000_i1247" DrawAspect="Content" ObjectID="_1579012150" r:id="rId408"/>
-        </w:object>
-      </w:r>
-      <w:r>
-        <w:rPr>
-          <w:rFonts w:hint="eastAsia"/>
-        </w:rPr>
-        <w:t>时</w:t>
-      </w:r>
-      <w:r>
-        <w:t>，</w:t>
-      </w:r>
-      <w:r>
-        <w:rPr>
-          <w:position w:val="-10"/>
-        </w:rPr>
-        <w:object w:dxaOrig="200" w:dyaOrig="260">
-          <v:shape id="_x0000_i1248" type="#_x0000_t75" style="width:9.75pt;height:12.75pt" o:ole="">
-            <v:imagedata r:id="rId321" o:title=""/>
-          </v:shape>
-          <o:OLEObject Type="Embed" ProgID="Equation.DSMT4" ShapeID="_x0000_i1248" DrawAspect="Content" ObjectID="_1579012151" r:id="rId409"/>
-        </w:object>
-      </w:r>
-      <w:r>
-        <w:rPr>
-          <w:rFonts w:hint="eastAsia"/>
-        </w:rPr>
-        <w:t>取</w:t>
-      </w:r>
-      <w:r>
-        <w:rPr>
-          <w:rFonts w:hint="eastAsia"/>
-        </w:rPr>
-        <w:t>1</w:t>
-      </w:r>
-      <w:r>
-        <w:rPr>
-          <w:rFonts w:hint="eastAsia"/>
-        </w:rPr>
-        <w:t>到</w:t>
-      </w:r>
-      <w:r>
-        <w:rPr>
-          <w:rFonts w:hint="eastAsia"/>
-        </w:rPr>
-        <w:t>1</w:t>
-      </w:r>
-      <w:r>
-        <w:rPr>
-          <w:rFonts w:hint="eastAsia"/>
-        </w:rPr>
-        <w:t>0</w:t>
-      </w:r>
-      <w:r>
-        <w:rPr>
-          <w:rFonts w:hint="eastAsia"/>
-        </w:rPr>
-        <w:t>，对迭代结果影响不大。</w:t>
-      </w:r>
-    </w:p>
-    <w:p>
-      <w:pPr>
-        <w:pStyle w:val="a7"/>
-        <w:numPr>
-          <w:ilvl w:val="1"/>
-          <w:numId w:val="6"/>
-        </w:numPr>
-        <w:ind w:firstLineChars="0"/>
-      </w:pPr>
-      <w:r>
-        <w:rPr>
-          <w:position w:val="-10"/>
-        </w:rPr>
-        <w:object w:dxaOrig="460" w:dyaOrig="320">
-          <v:shape id="_x0000_i1249" type="#_x0000_t75" style="width:23.25pt;height:15.75pt" o:ole="">
-            <v:imagedata r:id="rId410" o:title=""/>
-          </v:shape>
-          <o:OLEObject Type="Embed" ProgID="Equation.DSMT4" ShapeID="_x0000_i1249" DrawAspect="Content" ObjectID="_1579012152" r:id="rId411"/>
-        </w:object>
-      </w:r>
-    </w:p>
-    <w:p>
-      <w:r>
-        <w:rPr>
-          <w:noProof/>
-        </w:rPr>
-        <w:lastRenderedPageBreak/>
-        <w:drawing>
-          <wp:inline distT="0" distB="0" distL="0" distR="0" wp14:anchorId="1452E708" wp14:editId="4DCCE5D5">
-            <wp:extent cx="5274310" cy="3589655"/>
-            <wp:effectExtent l="0" t="0" r="2540" b="0"/>
-            <wp:docPr id="1" name="图片 1"/>
-            <wp:cNvGraphicFramePr>
-              <a:graphicFrameLocks xmlns:a="http://schemas.openxmlformats.org/drawingml/2006/main" noChangeAspect="1"/>
-            </wp:cNvGraphicFramePr>
-            <a:graphic xmlns:a="http://schemas.openxmlformats.org/drawingml/2006/main">
-              <a:graphicData uri="http://schemas.openxmlformats.org/drawingml/2006/picture">
-                <pic:pic xmlns:pic="http://schemas.openxmlformats.org/drawingml/2006/picture">
-                  <pic:nvPicPr>
-                    <pic:cNvPr id="1" name=""/>
-                    <pic:cNvPicPr/>
-                  </pic:nvPicPr>
-                  <pic:blipFill>
-                    <a:blip r:embed="rId412"/>
-                    <a:stretch>
-                      <a:fillRect/>
-                    </a:stretch>
-                  </pic:blipFill>
-                  <pic:spPr>
-                    <a:xfrm>
-                      <a:off x="0" y="0"/>
-                      <a:ext cx="5274310" cy="3589655"/>
-                    </a:xfrm>
-                    <a:prstGeom prst="rect">
-                      <a:avLst/>
-                    </a:prstGeom>
-                  </pic:spPr>
-                </pic:pic>
-              </a:graphicData>
-            </a:graphic>
-          </wp:inline>
-        </w:drawing>
-      </w:r>
-    </w:p>
-    <w:p>
-      <w:pPr>
-        <w:pStyle w:val="a7"/>
-        <w:numPr>
-          <w:ilvl w:val="1"/>
-          <w:numId w:val="6"/>
-        </w:numPr>
-        <w:ind w:firstLineChars="0"/>
-      </w:pPr>
-      <w:r>
-        <w:rPr>
-          <w:position w:val="-10"/>
-        </w:rPr>
-        <w:object w:dxaOrig="460" w:dyaOrig="320">
-          <v:shape id="_x0000_i1250" type="#_x0000_t75" style="width:23.25pt;height:15.75pt" o:ole="">
-            <v:imagedata r:id="rId413" o:title=""/>
-          </v:shape>
-          <o:OLEObject Type="Embed" ProgID="Equation.DSMT4" ShapeID="_x0000_i1250" DrawAspect="Content" ObjectID="_1579012153" r:id="rId414"/>
-        </w:object>
-      </w:r>
-    </w:p>
-    <w:p>
-      <w:r>
-        <w:rPr>
-          <w:noProof/>
-        </w:rPr>
-        <w:drawing>
-          <wp:inline distT="0" distB="0" distL="0" distR="0" wp14:anchorId="7694B40D" wp14:editId="1543834B">
-            <wp:extent cx="5274310" cy="3589655"/>
-            <wp:effectExtent l="0" t="0" r="2540" b="0"/>
-            <wp:docPr id="4" name="图片 4"/>
             <wp:cNvGraphicFramePr>
               <a:graphicFrameLocks xmlns:a="http://schemas.openxmlformats.org/drawingml/2006/main" noChangeAspect="1"/>
             </wp:cNvGraphicFramePr>
@@ -8467,6 +8597,409 @@
         </w:drawing>
       </w:r>
     </w:p>
+    <w:p>
+      <w:pPr>
+        <w:pStyle w:val="a7"/>
+        <w:numPr>
+          <w:ilvl w:val="0"/>
+          <w:numId w:val="6"/>
+        </w:numPr>
+        <w:ind w:firstLineChars="0"/>
+      </w:pPr>
+      <w:r>
+        <w:rPr>
+          <w:position w:val="-10"/>
+        </w:rPr>
+        <w:object w:dxaOrig="240" w:dyaOrig="320">
+          <v:shape id="_x0000_i1242" type="#_x0000_t75" style="width:12pt;height:15.75pt" o:ole="">
+            <v:imagedata r:id="rId416" o:title=""/>
+          </v:shape>
+          <o:OLEObject Type="Embed" ProgID="Equation.DSMT4" ShapeID="_x0000_i1242" DrawAspect="Content" ObjectID="_1579336180" r:id="rId417"/>
+        </w:object>
+      </w:r>
+    </w:p>
+    <w:p>
+      <w:r>
+        <w:rPr>
+          <w:rFonts w:hint="eastAsia"/>
+        </w:rPr>
+        <w:t>当</w:t>
+      </w:r>
+      <w:r>
+        <w:rPr>
+          <w:position w:val="-12"/>
+        </w:rPr>
+        <w:object w:dxaOrig="720" w:dyaOrig="360">
+          <v:shape id="_x0000_i1243" type="#_x0000_t75" style="width:36pt;height:18pt" o:ole="">
+            <v:imagedata r:id="rId351" o:title=""/>
+          </v:shape>
+          <o:OLEObject Type="Embed" ProgID="Equation.DSMT4" ShapeID="_x0000_i1243" DrawAspect="Content" ObjectID="_1579336181" r:id="rId418"/>
+        </w:object>
+      </w:r>
+      <w:r>
+        <w:t>，</w:t>
+      </w:r>
+      <w:r>
+        <w:rPr>
+          <w:position w:val="-10"/>
+        </w:rPr>
+        <w:object w:dxaOrig="1100" w:dyaOrig="320">
+          <v:shape id="_x0000_i1244" type="#_x0000_t75" style="width:54.75pt;height:15.75pt" o:ole="">
+            <v:imagedata r:id="rId294" o:title=""/>
+          </v:shape>
+          <o:OLEObject Type="Embed" ProgID="Equation.DSMT4" ShapeID="_x0000_i1244" DrawAspect="Content" ObjectID="_1579336182" r:id="rId419"/>
+        </w:object>
+      </w:r>
+      <w:r>
+        <w:t>，</w:t>
+      </w:r>
+      <w:r>
+        <w:rPr>
+          <w:position w:val="-6"/>
+        </w:rPr>
+        <w:object w:dxaOrig="680" w:dyaOrig="279">
+          <v:shape id="_x0000_i1245" type="#_x0000_t75" style="width:33.75pt;height:14.25pt" o:ole="">
+            <v:imagedata r:id="rId306" o:title=""/>
+          </v:shape>
+          <o:OLEObject Type="Embed" ProgID="Equation.DSMT4" ShapeID="_x0000_i1245" DrawAspect="Content" ObjectID="_1579336183" r:id="rId420"/>
+        </w:object>
+      </w:r>
+      <w:r>
+        <w:t>，</w:t>
+      </w:r>
+      <w:r>
+        <w:rPr>
+          <w:position w:val="-10"/>
+        </w:rPr>
+        <w:object w:dxaOrig="460" w:dyaOrig="320">
+          <v:shape id="_x0000_i1246" type="#_x0000_t75" style="width:23.25pt;height:15.75pt" o:ole="">
+            <v:imagedata r:id="rId357" o:title=""/>
+          </v:shape>
+          <o:OLEObject Type="Embed" ProgID="Equation.DSMT4" ShapeID="_x0000_i1246" DrawAspect="Content" ObjectID="_1579336184" r:id="rId421"/>
+        </w:object>
+      </w:r>
+      <w:r>
+        <w:rPr>
+          <w:rFonts w:hint="eastAsia"/>
+        </w:rPr>
+        <w:t>时</w:t>
+      </w:r>
+      <w:r>
+        <w:t>，</w:t>
+      </w:r>
+      <w:r>
+        <w:rPr>
+          <w:position w:val="-10"/>
+        </w:rPr>
+        <w:object w:dxaOrig="240" w:dyaOrig="320">
+          <v:shape id="_x0000_i1247" type="#_x0000_t75" style="width:12pt;height:15.75pt" o:ole="">
+            <v:imagedata r:id="rId416" o:title=""/>
+          </v:shape>
+          <o:OLEObject Type="Embed" ProgID="Equation.DSMT4" ShapeID="_x0000_i1247" DrawAspect="Content" ObjectID="_1579336185" r:id="rId422"/>
+        </w:object>
+      </w:r>
+      <w:r>
+        <w:rPr>
+          <w:rFonts w:hint="eastAsia"/>
+        </w:rPr>
+        <w:t>取</w:t>
+      </w:r>
+      <w:r>
+        <w:rPr>
+          <w:rFonts w:hint="eastAsia"/>
+        </w:rPr>
+        <w:t>1.5</w:t>
+      </w:r>
+      <w:r>
+        <w:rPr>
+          <w:rFonts w:hint="eastAsia"/>
+        </w:rPr>
+        <w:t>到</w:t>
+      </w:r>
+      <w:r>
+        <w:rPr>
+          <w:rFonts w:hint="eastAsia"/>
+        </w:rPr>
+        <w:t>20</w:t>
+      </w:r>
+      <w:r>
+        <w:rPr>
+          <w:rFonts w:hint="eastAsia"/>
+        </w:rPr>
+        <w:t>0</w:t>
+      </w:r>
+      <w:r>
+        <w:rPr>
+          <w:rFonts w:hint="eastAsia"/>
+        </w:rPr>
+        <w:t>，对迭代结果影响不大。</w:t>
+      </w:r>
+    </w:p>
+    <w:p>
+      <w:pPr>
+        <w:pStyle w:val="a7"/>
+        <w:numPr>
+          <w:ilvl w:val="0"/>
+          <w:numId w:val="6"/>
+        </w:numPr>
+        <w:ind w:firstLineChars="0"/>
+      </w:pPr>
+      <w:r>
+        <w:rPr>
+          <w:position w:val="-10"/>
+        </w:rPr>
+        <w:object w:dxaOrig="200" w:dyaOrig="260">
+          <v:shape id="_x0000_i1248" type="#_x0000_t75" style="width:9.75pt;height:12.75pt" o:ole="">
+            <v:imagedata r:id="rId340" o:title=""/>
+          </v:shape>
+          <o:OLEObject Type="Embed" ProgID="Equation.DSMT4" ShapeID="_x0000_i1248" DrawAspect="Content" ObjectID="_1579336186" r:id="rId423"/>
+        </w:object>
+      </w:r>
+    </w:p>
+    <w:p>
+      <w:r>
+        <w:rPr>
+          <w:rFonts w:hint="eastAsia"/>
+        </w:rPr>
+        <w:t>当</w:t>
+      </w:r>
+      <w:r>
+        <w:rPr>
+          <w:position w:val="-12"/>
+        </w:rPr>
+        <w:object w:dxaOrig="720" w:dyaOrig="360">
+          <v:shape id="_x0000_i1249" type="#_x0000_t75" style="width:36pt;height:18pt" o:ole="">
+            <v:imagedata r:id="rId351" o:title=""/>
+          </v:shape>
+          <o:OLEObject Type="Embed" ProgID="Equation.DSMT4" ShapeID="_x0000_i1249" DrawAspect="Content" ObjectID="_1579336187" r:id="rId424"/>
+        </w:object>
+      </w:r>
+      <w:r>
+        <w:t>，</w:t>
+      </w:r>
+      <w:r>
+        <w:rPr>
+          <w:position w:val="-10"/>
+        </w:rPr>
+        <w:object w:dxaOrig="1100" w:dyaOrig="320">
+          <v:shape id="_x0000_i1250" type="#_x0000_t75" style="width:54.75pt;height:15.75pt" o:ole="">
+            <v:imagedata r:id="rId294" o:title=""/>
+          </v:shape>
+          <o:OLEObject Type="Embed" ProgID="Equation.DSMT4" ShapeID="_x0000_i1250" DrawAspect="Content" ObjectID="_1579336188" r:id="rId425"/>
+        </w:object>
+      </w:r>
+      <w:r>
+        <w:t>，</w:t>
+      </w:r>
+      <w:r>
+        <w:rPr>
+          <w:position w:val="-6"/>
+        </w:rPr>
+        <w:object w:dxaOrig="680" w:dyaOrig="279">
+          <v:shape id="_x0000_i1251" type="#_x0000_t75" style="width:33.75pt;height:14.25pt" o:ole="">
+            <v:imagedata r:id="rId306" o:title=""/>
+          </v:shape>
+          <o:OLEObject Type="Embed" ProgID="Equation.DSMT4" ShapeID="_x0000_i1251" DrawAspect="Content" ObjectID="_1579336189" r:id="rId426"/>
+        </w:object>
+      </w:r>
+      <w:r>
+        <w:t>，</w:t>
+      </w:r>
+      <w:r>
+        <w:rPr>
+          <w:position w:val="-10"/>
+        </w:rPr>
+        <w:object w:dxaOrig="620" w:dyaOrig="320">
+          <v:shape id="_x0000_i1252" type="#_x0000_t75" style="width:30.75pt;height:15.75pt" o:ole="">
+            <v:imagedata r:id="rId312" o:title=""/>
+          </v:shape>
+          <o:OLEObject Type="Embed" ProgID="Equation.DSMT4" ShapeID="_x0000_i1252" DrawAspect="Content" ObjectID="_1579336190" r:id="rId427"/>
+        </w:object>
+      </w:r>
+      <w:r>
+        <w:rPr>
+          <w:rFonts w:hint="eastAsia"/>
+        </w:rPr>
+        <w:t>时</w:t>
+      </w:r>
+      <w:r>
+        <w:t>，</w:t>
+      </w:r>
+      <w:r>
+        <w:rPr>
+          <w:position w:val="-10"/>
+        </w:rPr>
+        <w:object w:dxaOrig="200" w:dyaOrig="260">
+          <v:shape id="_x0000_i1253" type="#_x0000_t75" style="width:9.75pt;height:12.75pt" o:ole="">
+            <v:imagedata r:id="rId340" o:title=""/>
+          </v:shape>
+          <o:OLEObject Type="Embed" ProgID="Equation.DSMT4" ShapeID="_x0000_i1253" DrawAspect="Content" ObjectID="_1579336191" r:id="rId428"/>
+        </w:object>
+      </w:r>
+      <w:r>
+        <w:rPr>
+          <w:rFonts w:hint="eastAsia"/>
+        </w:rPr>
+        <w:t>取</w:t>
+      </w:r>
+      <w:r>
+        <w:rPr>
+          <w:rFonts w:hint="eastAsia"/>
+        </w:rPr>
+        <w:t>1</w:t>
+      </w:r>
+      <w:r>
+        <w:rPr>
+          <w:rFonts w:hint="eastAsia"/>
+        </w:rPr>
+        <w:t>到</w:t>
+      </w:r>
+      <w:r>
+        <w:rPr>
+          <w:rFonts w:hint="eastAsia"/>
+        </w:rPr>
+        <w:t>1</w:t>
+      </w:r>
+      <w:r>
+        <w:rPr>
+          <w:rFonts w:hint="eastAsia"/>
+        </w:rPr>
+        <w:t>0</w:t>
+      </w:r>
+      <w:r>
+        <w:rPr>
+          <w:rFonts w:hint="eastAsia"/>
+        </w:rPr>
+        <w:t>，对迭代结果影响不大。</w:t>
+      </w:r>
+    </w:p>
+    <w:p>
+      <w:pPr>
+        <w:pStyle w:val="a7"/>
+        <w:numPr>
+          <w:ilvl w:val="1"/>
+          <w:numId w:val="6"/>
+        </w:numPr>
+        <w:ind w:firstLineChars="0"/>
+      </w:pPr>
+      <w:r>
+        <w:rPr>
+          <w:position w:val="-10"/>
+        </w:rPr>
+        <w:object w:dxaOrig="460" w:dyaOrig="320">
+          <v:shape id="_x0000_i1254" type="#_x0000_t75" style="width:23.25pt;height:15.75pt" o:ole="">
+            <v:imagedata r:id="rId429" o:title=""/>
+          </v:shape>
+          <o:OLEObject Type="Embed" ProgID="Equation.DSMT4" ShapeID="_x0000_i1254" DrawAspect="Content" ObjectID="_1579336192" r:id="rId430"/>
+        </w:object>
+      </w:r>
+    </w:p>
+    <w:p>
+      <w:r>
+        <w:rPr>
+          <w:noProof/>
+        </w:rPr>
+        <w:lastRenderedPageBreak/>
+        <w:drawing>
+          <wp:inline distT="0" distB="0" distL="0" distR="0" wp14:anchorId="1452E708" wp14:editId="4DCCE5D5">
+            <wp:extent cx="5274310" cy="3589655"/>
+            <wp:effectExtent l="0" t="0" r="2540" b="0"/>
+            <wp:docPr id="1" name="图片 1"/>
+            <wp:cNvGraphicFramePr>
+              <a:graphicFrameLocks xmlns:a="http://schemas.openxmlformats.org/drawingml/2006/main" noChangeAspect="1"/>
+            </wp:cNvGraphicFramePr>
+            <a:graphic xmlns:a="http://schemas.openxmlformats.org/drawingml/2006/main">
+              <a:graphicData uri="http://schemas.openxmlformats.org/drawingml/2006/picture">
+                <pic:pic xmlns:pic="http://schemas.openxmlformats.org/drawingml/2006/picture">
+                  <pic:nvPicPr>
+                    <pic:cNvPr id="1" name=""/>
+                    <pic:cNvPicPr/>
+                  </pic:nvPicPr>
+                  <pic:blipFill>
+                    <a:blip r:embed="rId431"/>
+                    <a:stretch>
+                      <a:fillRect/>
+                    </a:stretch>
+                  </pic:blipFill>
+                  <pic:spPr>
+                    <a:xfrm>
+                      <a:off x="0" y="0"/>
+                      <a:ext cx="5274310" cy="3589655"/>
+                    </a:xfrm>
+                    <a:prstGeom prst="rect">
+                      <a:avLst/>
+                    </a:prstGeom>
+                  </pic:spPr>
+                </pic:pic>
+              </a:graphicData>
+            </a:graphic>
+          </wp:inline>
+        </w:drawing>
+      </w:r>
+    </w:p>
+    <w:p>
+      <w:pPr>
+        <w:pStyle w:val="a7"/>
+        <w:numPr>
+          <w:ilvl w:val="1"/>
+          <w:numId w:val="6"/>
+        </w:numPr>
+        <w:ind w:firstLineChars="0"/>
+      </w:pPr>
+      <w:r>
+        <w:rPr>
+          <w:position w:val="-10"/>
+        </w:rPr>
+        <w:object w:dxaOrig="460" w:dyaOrig="320">
+          <v:shape id="_x0000_i1255" type="#_x0000_t75" style="width:23.25pt;height:15.75pt" o:ole="">
+            <v:imagedata r:id="rId432" o:title=""/>
+          </v:shape>
+          <o:OLEObject Type="Embed" ProgID="Equation.DSMT4" ShapeID="_x0000_i1255" DrawAspect="Content" ObjectID="_1579336193" r:id="rId433"/>
+        </w:object>
+      </w:r>
+    </w:p>
+    <w:p>
+      <w:r>
+        <w:rPr>
+          <w:noProof/>
+        </w:rPr>
+        <w:drawing>
+          <wp:inline distT="0" distB="0" distL="0" distR="0" wp14:anchorId="7694B40D" wp14:editId="1543834B">
+            <wp:extent cx="5274310" cy="3589655"/>
+            <wp:effectExtent l="0" t="0" r="2540" b="0"/>
+            <wp:docPr id="4" name="图片 4"/>
+            <wp:cNvGraphicFramePr>
+              <a:graphicFrameLocks xmlns:a="http://schemas.openxmlformats.org/drawingml/2006/main" noChangeAspect="1"/>
+            </wp:cNvGraphicFramePr>
+            <a:graphic xmlns:a="http://schemas.openxmlformats.org/drawingml/2006/main">
+              <a:graphicData uri="http://schemas.openxmlformats.org/drawingml/2006/picture">
+                <pic:pic xmlns:pic="http://schemas.openxmlformats.org/drawingml/2006/picture">
+                  <pic:nvPicPr>
+                    <pic:cNvPr id="1" name=""/>
+                    <pic:cNvPicPr/>
+                  </pic:nvPicPr>
+                  <pic:blipFill>
+                    <a:blip r:embed="rId434"/>
+                    <a:stretch>
+                      <a:fillRect/>
+                    </a:stretch>
+                  </pic:blipFill>
+                  <pic:spPr>
+                    <a:xfrm>
+                      <a:off x="0" y="0"/>
+                      <a:ext cx="5274310" cy="3589655"/>
+                    </a:xfrm>
+                    <a:prstGeom prst="rect">
+                      <a:avLst/>
+                    </a:prstGeom>
+                  </pic:spPr>
+                </pic:pic>
+              </a:graphicData>
+            </a:graphic>
+          </wp:inline>
+        </w:drawing>
+      </w:r>
+    </w:p>
     <w:sectPr>
       <w:pgSz w:w="11906" w:h="16838"/>
       <w:pgMar w:top="1440" w:right="1800" w:bottom="1440" w:left="1800" w:header="851" w:footer="992" w:gutter="0"/>
@@ -10181,6 +10714,95 @@
       <w:pPr>
         <w:ind w:left="420" w:hanging="420"/>
       </w:pPr>
+    </w:lvl>
+    <w:lvl w:ilvl="1" w:tplc="04090019" w:tentative="1">
+      <w:start w:val="1"/>
+      <w:numFmt w:val="lowerLetter"/>
+      <w:lvlText w:val="%2)"/>
+      <w:lvlJc w:val="left"/>
+      <w:pPr>
+        <w:ind w:left="840" w:hanging="420"/>
+      </w:pPr>
+    </w:lvl>
+    <w:lvl w:ilvl="2" w:tplc="0409001B" w:tentative="1">
+      <w:start w:val="1"/>
+      <w:numFmt w:val="lowerRoman"/>
+      <w:lvlText w:val="%3."/>
+      <w:lvlJc w:val="right"/>
+      <w:pPr>
+        <w:ind w:left="1260" w:hanging="420"/>
+      </w:pPr>
+    </w:lvl>
+    <w:lvl w:ilvl="3" w:tplc="0409000F" w:tentative="1">
+      <w:start w:val="1"/>
+      <w:numFmt w:val="decimal"/>
+      <w:lvlText w:val="%4."/>
+      <w:lvlJc w:val="left"/>
+      <w:pPr>
+        <w:ind w:left="1680" w:hanging="420"/>
+      </w:pPr>
+    </w:lvl>
+    <w:lvl w:ilvl="4" w:tplc="04090019" w:tentative="1">
+      <w:start w:val="1"/>
+      <w:numFmt w:val="lowerLetter"/>
+      <w:lvlText w:val="%5)"/>
+      <w:lvlJc w:val="left"/>
+      <w:pPr>
+        <w:ind w:left="2100" w:hanging="420"/>
+      </w:pPr>
+    </w:lvl>
+    <w:lvl w:ilvl="5" w:tplc="0409001B" w:tentative="1">
+      <w:start w:val="1"/>
+      <w:numFmt w:val="lowerRoman"/>
+      <w:lvlText w:val="%6."/>
+      <w:lvlJc w:val="right"/>
+      <w:pPr>
+        <w:ind w:left="2520" w:hanging="420"/>
+      </w:pPr>
+    </w:lvl>
+    <w:lvl w:ilvl="6" w:tplc="0409000F" w:tentative="1">
+      <w:start w:val="1"/>
+      <w:numFmt w:val="decimal"/>
+      <w:lvlText w:val="%7."/>
+      <w:lvlJc w:val="left"/>
+      <w:pPr>
+        <w:ind w:left="2940" w:hanging="420"/>
+      </w:pPr>
+    </w:lvl>
+    <w:lvl w:ilvl="7" w:tplc="04090019" w:tentative="1">
+      <w:start w:val="1"/>
+      <w:numFmt w:val="lowerLetter"/>
+      <w:lvlText w:val="%8)"/>
+      <w:lvlJc w:val="left"/>
+      <w:pPr>
+        <w:ind w:left="3360" w:hanging="420"/>
+      </w:pPr>
+    </w:lvl>
+    <w:lvl w:ilvl="8" w:tplc="0409001B" w:tentative="1">
+      <w:start w:val="1"/>
+      <w:numFmt w:val="lowerRoman"/>
+      <w:lvlText w:val="%9."/>
+      <w:lvlJc w:val="right"/>
+      <w:pPr>
+        <w:ind w:left="3780" w:hanging="420"/>
+      </w:pPr>
+    </w:lvl>
+  </w:abstractNum>
+  <w:abstractNum w:abstractNumId="19">
+    <w:nsid w:val="7AE610C7"/>
+    <w:multiLevelType w:val="hybridMultilevel"/>
+    <w:tmpl w:val="65004FB0"/>
+    <w:lvl w:ilvl="0" w:tplc="EA182444">
+      <w:start w:val="1"/>
+      <w:numFmt w:val="decimal"/>
+      <w:lvlText w:val="%1)"/>
+      <w:lvlJc w:val="left"/>
+      <w:pPr>
+        <w:ind w:left="420" w:hanging="420"/>
+      </w:pPr>
+      <w:rPr>
+        <w:b w:val="0"/>
+      </w:rPr>
     </w:lvl>
     <w:lvl w:ilvl="1" w:tplc="04090019" w:tentative="1">
       <w:start w:val="1"/>
@@ -10311,6 +10933,9 @@
   </w:num>
   <w:num w:numId="19">
     <w:abstractNumId w:val="13"/>
+  </w:num>
+  <w:num w:numId="20">
+    <w:abstractNumId w:val="19"/>
   </w:num>
 </w:numbering>
 </file>

</xml_diff>